<commit_message>
adding level 0 in report
</commit_message>
<xml_diff>
--- a/report/PSMS-Synopsis.docx
+++ b/report/PSMS-Synopsis.docx
@@ -100,23 +100,9 @@
                         <w:kern w:val="28"/>
                         <w:sz w:val="52"/>
                         <w:szCs w:val="52"/>
-                        <w:lang w:val="en-IN" w:bidi="ar-SA"/>
+                        <w:lang w:bidi="ar-SA"/>
                       </w:rPr>
-                      <w:t>Photo Studio</w:t>
-                    </w:r>
-                    <w:r>
-                      <w:rPr>
-                        <w:rFonts w:asciiTheme="majorHAnsi" w:eastAsiaTheme="majorEastAsia" w:hAnsiTheme="majorHAnsi" w:cstheme="majorBidi"/>
-                        <w:i w:val="0"/>
-                        <w:iCs w:val="0"/>
-                        <w:color w:val="17365D" w:themeColor="text2" w:themeShade="BF"/>
-                        <w:spacing w:val="5"/>
-                        <w:kern w:val="28"/>
-                        <w:sz w:val="52"/>
-                        <w:szCs w:val="52"/>
-                        <w:lang w:val="en-IN" w:bidi="ar-SA"/>
-                      </w:rPr>
-                      <w:t xml:space="preserve"> Management System</w:t>
+                      <w:t>Photo Studio Management System</w:t>
                     </w:r>
                   </w:p>
                 </w:tc>
@@ -8281,8 +8267,6 @@
           </wp:inline>
         </w:drawing>
       </w:r>
-      <w:bookmarkStart w:id="30" w:name="_GoBack"/>
-      <w:bookmarkEnd w:id="30"/>
     </w:p>
     <w:p>
       <w:pPr>
@@ -8292,11 +8276,11 @@
           <w:numId w:val="14"/>
         </w:numPr>
       </w:pPr>
-      <w:bookmarkStart w:id="31" w:name="_Toc344542060"/>
+      <w:bookmarkStart w:id="30" w:name="_Toc344542060"/>
       <w:r>
         <w:t>0-Level DFD</w:t>
       </w:r>
-      <w:bookmarkEnd w:id="31"/>
+      <w:bookmarkEnd w:id="30"/>
     </w:p>
     <w:p>
       <w:pPr>
@@ -8306,6 +8290,7 @@
           <w:i w:val="0"/>
         </w:rPr>
       </w:pPr>
+      <w:bookmarkStart w:id="31" w:name="_GoBack"/>
       <w:r>
         <w:rPr>
           <w:i w:val="0"/>
@@ -8314,10 +8299,10 @@
         </w:rPr>
         <w:lastRenderedPageBreak/>
         <w:drawing>
-          <wp:inline distT="0" distB="0" distL="0" distR="0" wp14:anchorId="1F7E88E2" wp14:editId="5455FF32">
-            <wp:extent cx="5943600" cy="4457700"/>
+          <wp:inline distT="0" distB="0" distL="0" distR="0">
+            <wp:extent cx="5943600" cy="6042660"/>
             <wp:effectExtent l="0" t="0" r="0" b="0"/>
-            <wp:docPr id="5" name="Picture 5"/>
+            <wp:docPr id="10" name="Picture 10"/>
             <wp:cNvGraphicFramePr>
               <a:graphicFrameLocks xmlns:a="http://schemas.openxmlformats.org/drawingml/2006/main" noChangeAspect="1"/>
             </wp:cNvGraphicFramePr>
@@ -8325,7 +8310,7 @@
               <a:graphicData uri="http://schemas.openxmlformats.org/drawingml/2006/picture">
                 <pic:pic xmlns:pic="http://schemas.openxmlformats.org/drawingml/2006/picture">
                   <pic:nvPicPr>
-                    <pic:cNvPr id="0" name="Bdms 0level .jpg"/>
+                    <pic:cNvPr id="0" name="PSMS_DFD_LEVEL0.png"/>
                     <pic:cNvPicPr/>
                   </pic:nvPicPr>
                   <pic:blipFill>
@@ -8343,7 +8328,7 @@
                   <pic:spPr>
                     <a:xfrm>
                       <a:off x="0" y="0"/>
-                      <a:ext cx="5943600" cy="4457700"/>
+                      <a:ext cx="5943600" cy="6042660"/>
                     </a:xfrm>
                     <a:prstGeom prst="rect">
                       <a:avLst/>
@@ -8355,6 +8340,7 @@
           </wp:inline>
         </w:drawing>
       </w:r>
+      <w:bookmarkEnd w:id="31"/>
     </w:p>
     <w:p>
       <w:pPr>
@@ -18648,7 +18634,7 @@
                 <v:h position="#0,topLeft" xrange="0,21600"/>
               </v:handles>
             </v:shapetype>
-            <v:shape id="AutoShape 13" o:spid="_x0000_s2049" type="#_x0000_t5" style="position:absolute;margin-left:1428pt;margin-top:0;width:167.4pt;height:161.8pt;z-index:251659264;visibility:visible;mso-position-horizontal:right;mso-position-horizontal-relative:page;mso-position-vertical:bottom;mso-position-vertical-relative:page" o:gfxdata="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" adj="21600" fillcolor="#d2eaf1" stroked="f">
+            <v:shape id="AutoShape 13" o:spid="_x0000_s2049" type="#_x0000_t5" style="position:absolute;margin-left:1544.2pt;margin-top:0;width:167.4pt;height:161.8pt;z-index:251659264;visibility:visible;mso-position-horizontal:right;mso-position-horizontal-relative:page;mso-position-vertical:bottom;mso-position-vertical-relative:page" o:gfxdata="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" adj="21600" fillcolor="#d2eaf1" stroked="f">
               <v:textbox>
                 <w:txbxContent>
                   <w:p>
@@ -18683,7 +18669,7 @@
                         <w:sz w:val="72"/>
                         <w:szCs w:val="72"/>
                       </w:rPr>
-                      <w:t>11</w:t>
+                      <w:t>12</w:t>
                     </w:r>
                     <w:r>
                       <w:rPr>
@@ -25890,7 +25876,7 @@
 </file>
 
 <file path=customXml/itemProps1.xml><?xml version="1.0" encoding="utf-8"?>
-<ds:datastoreItem xmlns:ds="http://schemas.openxmlformats.org/officeDocument/2006/customXml" ds:itemID="{65B319CB-6F98-4903-9665-F569579C27AC}">
+<ds:datastoreItem xmlns:ds="http://schemas.openxmlformats.org/officeDocument/2006/customXml" ds:itemID="{DF1388CF-95EE-4980-9486-9918264C93EB}">
   <ds:schemaRefs>
     <ds:schemaRef ds:uri="http://schemas.openxmlformats.org/officeDocument/2006/bibliography"/>
   </ds:schemaRefs>

</xml_diff>

<commit_message>
Updated table names and attribute
</commit_message>
<xml_diff>
--- a/report/PSMS-Synopsis.docx
+++ b/report/PSMS-Synopsis.docx
@@ -1,6 +1,6 @@
 
 <file path=word/document.xml><?xml version="1.0" encoding="utf-8"?>
-<w:document xmlns:wpc="http://schemas.microsoft.com/office/word/2010/wordprocessingCanvas" xmlns:mc="http://schemas.openxmlformats.org/markup-compatibility/2006" xmlns:o="urn:schemas-microsoft-com:office:office" xmlns:r="http://schemas.openxmlformats.org/officeDocument/2006/relationships" xmlns:m="http://schemas.openxmlformats.org/officeDocument/2006/math" xmlns:v="urn:schemas-microsoft-com:vml" xmlns:wp14="http://schemas.microsoft.com/office/word/2010/wordprocessingDrawing" xmlns:wp="http://schemas.openxmlformats.org/drawingml/2006/wordprocessingDrawing" xmlns:w10="urn:schemas-microsoft-com:office:word" xmlns:w="http://schemas.openxmlformats.org/wordprocessingml/2006/main" xmlns:w14="http://schemas.microsoft.com/office/word/2010/wordml" xmlns:wpg="http://schemas.microsoft.com/office/word/2010/wordprocessingGroup" xmlns:wpi="http://schemas.microsoft.com/office/word/2010/wordprocessingInk" xmlns:wne="http://schemas.microsoft.com/office/word/2006/wordml" xmlns:wps="http://schemas.microsoft.com/office/word/2010/wordprocessingShape" mc:Ignorable="w14 wp14">
+<w:document xmlns:ve="http://schemas.openxmlformats.org/markup-compatibility/2006" xmlns:o="urn:schemas-microsoft-com:office:office" xmlns:r="http://schemas.openxmlformats.org/officeDocument/2006/relationships" xmlns:m="http://schemas.openxmlformats.org/officeDocument/2006/math" xmlns:v="urn:schemas-microsoft-com:vml" xmlns:wp="http://schemas.openxmlformats.org/drawingml/2006/wordprocessingDrawing" xmlns:w10="urn:schemas-microsoft-com:office:word" xmlns:w="http://schemas.openxmlformats.org/wordprocessingml/2006/main" xmlns:wne="http://schemas.microsoft.com/office/word/2006/wordml">
   <w:body>
     <w:sdt>
       <w:sdtPr>
@@ -23,7 +23,7 @@
           <w:tblPr>
             <w:tblW w:w="5000" w:type="pct"/>
             <w:jc w:val="center"/>
-            <w:tblLook w:val="04A0" w:firstRow="1" w:lastRow="0" w:firstColumn="1" w:lastColumn="0" w:noHBand="0" w:noVBand="1"/>
+            <w:tblLook w:val="04A0"/>
           </w:tblPr>
           <w:tblGrid>
             <w:gridCol w:w="9576"/>
@@ -71,7 +71,6 @@
                 <w:dataBinding w:prefixMappings="xmlns:ns0='http://schemas.openxmlformats.org/package/2006/metadata/core-properties' xmlns:ns1='http://purl.org/dc/elements/1.1/'" w:xpath="/ns0:coreProperties[1]/ns1:title[1]" w:storeItemID="{6C3C8BC8-F283-45AE-878A-BAB7291924A1}"/>
                 <w:text/>
               </w:sdtPr>
-              <w:sdtEndPr/>
               <w:sdtContent>
                 <w:tc>
                   <w:tcPr>
@@ -125,7 +124,6 @@
                 <w:dataBinding w:prefixMappings="xmlns:ns0='http://schemas.openxmlformats.org/package/2006/metadata/core-properties' xmlns:ns1='http://purl.org/dc/elements/1.1/'" w:xpath="/ns0:coreProperties[1]/ns1:subject[1]" w:storeItemID="{6C3C8BC8-F283-45AE-878A-BAB7291924A1}"/>
                 <w:text/>
               </w:sdtPr>
-              <w:sdtEndPr/>
               <w:sdtContent>
                 <w:tc>
                   <w:tcPr>
@@ -243,7 +241,7 @@
           <w:tblPr>
             <w:tblpPr w:leftFromText="187" w:rightFromText="187" w:horzAnchor="margin" w:tblpXSpec="center" w:tblpYSpec="bottom"/>
             <w:tblW w:w="5000" w:type="pct"/>
-            <w:tblLook w:val="04A0" w:firstRow="1" w:lastRow="0" w:firstColumn="1" w:lastColumn="0" w:noHBand="0" w:noVBand="1"/>
+            <w:tblLook w:val="04A0"/>
           </w:tblPr>
           <w:tblGrid>
             <w:gridCol w:w="9576"/>
@@ -3682,10 +3680,10 @@
       <w:r>
         <w:rPr>
           <w:noProof/>
-          <w:lang w:bidi="ar-SA"/>
+          <w:lang w:val="en-IN" w:eastAsia="en-IN" w:bidi="ar-SA"/>
         </w:rPr>
         <w:drawing>
-          <wp:inline distT="0" distB="0" distL="0" distR="0" wp14:anchorId="6E9F1953" wp14:editId="689B7D2F">
+          <wp:inline distT="0" distB="0" distL="0" distR="0">
             <wp:extent cx="4413250" cy="2301481"/>
             <wp:effectExtent l="0" t="0" r="0" b="0"/>
             <wp:docPr id="3" name="Picture 3"/>
@@ -3700,10 +3698,10 @@
                     <pic:cNvPicPr/>
                   </pic:nvPicPr>
                   <pic:blipFill>
-                    <a:blip r:embed="rId9" cstate="print">
+                    <a:blip r:embed="rId8" cstate="print">
                       <a:extLst>
                         <a:ext uri="{28A0092B-C50C-407E-A947-70E740481C1C}">
-                          <a14:useLocalDpi xmlns:a14="http://schemas.microsoft.com/office/drawing/2010/main" val="0"/>
+                          <a14:useLocalDpi xmlns:a14="http://schemas.microsoft.com/office/drawing/2010/main" xmlns:wps="http://schemas.microsoft.com/office/word/2010/wordprocessingShape" xmlns:wpi="http://schemas.microsoft.com/office/word/2010/wordprocessingInk" xmlns:wpg="http://schemas.microsoft.com/office/word/2010/wordprocessingGroup" xmlns:w14="http://schemas.microsoft.com/office/word/2010/wordml" xmlns:w="http://schemas.openxmlformats.org/wordprocessingml/2006/main" xmlns:w10="urn:schemas-microsoft-com:office:word" xmlns:wp14="http://schemas.microsoft.com/office/word/2010/wordprocessingDrawing" xmlns:v="urn:schemas-microsoft-com:vml" xmlns:o="urn:schemas-microsoft-com:office:office" xmlns:mc="http://schemas.openxmlformats.org/markup-compatibility/2006" xmlns:wpc="http://schemas.microsoft.com/office/word/2010/wordprocessingCanvas" xmlns="" val="0"/>
                         </a:ext>
                       </a:extLst>
                     </a:blip>
@@ -4992,10 +4990,10 @@
           <w:i w:val="0"/>
           <w:noProof/>
           <w:color w:val="222222"/>
-          <w:lang w:bidi="ar-SA"/>
+          <w:lang w:val="en-IN" w:eastAsia="en-IN" w:bidi="ar-SA"/>
         </w:rPr>
         <w:drawing>
-          <wp:inline distT="0" distB="0" distL="0" distR="0" wp14:anchorId="132B422F" wp14:editId="7D96CFB3">
+          <wp:inline distT="0" distB="0" distL="0" distR="0">
             <wp:extent cx="3695700" cy="3253084"/>
             <wp:effectExtent l="0" t="0" r="0" b="0"/>
             <wp:docPr id="1" name="Picture 1"/>
@@ -5010,10 +5008,10 @@
                     <pic:cNvPicPr/>
                   </pic:nvPicPr>
                   <pic:blipFill>
-                    <a:blip r:embed="rId10" cstate="print">
+                    <a:blip r:embed="rId9" cstate="print">
                       <a:extLst>
                         <a:ext uri="{28A0092B-C50C-407E-A947-70E740481C1C}">
-                          <a14:useLocalDpi xmlns:a14="http://schemas.microsoft.com/office/drawing/2010/main" val="0"/>
+                          <a14:useLocalDpi xmlns:a14="http://schemas.microsoft.com/office/drawing/2010/main" xmlns:wps="http://schemas.microsoft.com/office/word/2010/wordprocessingShape" xmlns:wpi="http://schemas.microsoft.com/office/word/2010/wordprocessingInk" xmlns:wpg="http://schemas.microsoft.com/office/word/2010/wordprocessingGroup" xmlns:w14="http://schemas.microsoft.com/office/word/2010/wordml" xmlns:w="http://schemas.openxmlformats.org/wordprocessingml/2006/main" xmlns:w10="urn:schemas-microsoft-com:office:word" xmlns:wp14="http://schemas.microsoft.com/office/word/2010/wordprocessingDrawing" xmlns:v="urn:schemas-microsoft-com:vml" xmlns:o="urn:schemas-microsoft-com:office:office" xmlns:mc="http://schemas.openxmlformats.org/markup-compatibility/2006" xmlns:wpc="http://schemas.microsoft.com/office/word/2010/wordprocessingCanvas" xmlns="" val="0"/>
                         </a:ext>
                       </a:extLst>
                     </a:blip>
@@ -7657,10 +7655,10 @@
           <w:b/>
           <w:i w:val="0"/>
           <w:noProof/>
-          <w:lang w:bidi="ar-SA"/>
+          <w:lang w:val="en-IN" w:eastAsia="en-IN" w:bidi="ar-SA"/>
         </w:rPr>
         <w:drawing>
-          <wp:inline distT="0" distB="0" distL="0" distR="0" wp14:anchorId="489DD7F5" wp14:editId="6A72A1A7">
+          <wp:inline distT="0" distB="0" distL="0" distR="0">
             <wp:extent cx="6263640" cy="2674620"/>
             <wp:effectExtent l="0" t="0" r="0" b="0"/>
             <wp:docPr id="7" name="Picture 7"/>
@@ -7675,10 +7673,10 @@
                     <pic:cNvPicPr/>
                   </pic:nvPicPr>
                   <pic:blipFill>
-                    <a:blip r:embed="rId11">
+                    <a:blip r:embed="rId10" cstate="print">
                       <a:extLst>
                         <a:ext uri="{28A0092B-C50C-407E-A947-70E740481C1C}">
-                          <a14:useLocalDpi xmlns:a14="http://schemas.microsoft.com/office/drawing/2010/main" val="0"/>
+                          <a14:useLocalDpi xmlns:a14="http://schemas.microsoft.com/office/drawing/2010/main" xmlns:wps="http://schemas.microsoft.com/office/word/2010/wordprocessingShape" xmlns:wpi="http://schemas.microsoft.com/office/word/2010/wordprocessingInk" xmlns:wpg="http://schemas.microsoft.com/office/word/2010/wordprocessingGroup" xmlns:w14="http://schemas.microsoft.com/office/word/2010/wordml" xmlns:w="http://schemas.openxmlformats.org/wordprocessingml/2006/main" xmlns:w10="urn:schemas-microsoft-com:office:word" xmlns:wp14="http://schemas.microsoft.com/office/word/2010/wordprocessingDrawing" xmlns:v="urn:schemas-microsoft-com:vml" xmlns:o="urn:schemas-microsoft-com:office:office" xmlns:mc="http://schemas.openxmlformats.org/markup-compatibility/2006" xmlns:wpc="http://schemas.microsoft.com/office/word/2010/wordprocessingCanvas" xmlns="" val="0"/>
                         </a:ext>
                       </a:extLst>
                     </a:blip>
@@ -7732,10 +7730,10 @@
           <w:b/>
           <w:i w:val="0"/>
           <w:noProof/>
-          <w:lang w:bidi="ar-SA"/>
+          <w:lang w:val="en-IN" w:eastAsia="en-IN" w:bidi="ar-SA"/>
         </w:rPr>
         <w:drawing>
-          <wp:inline distT="0" distB="0" distL="0" distR="0" wp14:anchorId="4AB060BB" wp14:editId="6B7BB056">
+          <wp:inline distT="0" distB="0" distL="0" distR="0">
             <wp:extent cx="6339840" cy="3147060"/>
             <wp:effectExtent l="0" t="0" r="0" b="0"/>
             <wp:docPr id="8" name="Picture 8"/>
@@ -7750,10 +7748,10 @@
                     <pic:cNvPicPr/>
                   </pic:nvPicPr>
                   <pic:blipFill>
-                    <a:blip r:embed="rId12">
+                    <a:blip r:embed="rId11" cstate="print">
                       <a:extLst>
                         <a:ext uri="{28A0092B-C50C-407E-A947-70E740481C1C}">
-                          <a14:useLocalDpi xmlns:a14="http://schemas.microsoft.com/office/drawing/2010/main" val="0"/>
+                          <a14:useLocalDpi xmlns:a14="http://schemas.microsoft.com/office/drawing/2010/main" xmlns:wps="http://schemas.microsoft.com/office/word/2010/wordprocessingShape" xmlns:wpi="http://schemas.microsoft.com/office/word/2010/wordprocessingInk" xmlns:wpg="http://schemas.microsoft.com/office/word/2010/wordprocessingGroup" xmlns:w14="http://schemas.microsoft.com/office/word/2010/wordml" xmlns:w="http://schemas.openxmlformats.org/wordprocessingml/2006/main" xmlns:w10="urn:schemas-microsoft-com:office:word" xmlns:wp14="http://schemas.microsoft.com/office/word/2010/wordprocessingDrawing" xmlns:v="urn:schemas-microsoft-com:vml" xmlns:o="urn:schemas-microsoft-com:office:office" xmlns:mc="http://schemas.openxmlformats.org/markup-compatibility/2006" xmlns:wpc="http://schemas.microsoft.com/office/word/2010/wordprocessingCanvas" xmlns="" val="0"/>
                         </a:ext>
                       </a:extLst>
                     </a:blip>
@@ -7799,10 +7797,10 @@
       <w:r>
         <w:rPr>
           <w:noProof/>
-          <w:lang w:bidi="ar-SA"/>
+          <w:lang w:val="en-IN" w:eastAsia="en-IN" w:bidi="ar-SA"/>
         </w:rPr>
         <w:drawing>
-          <wp:inline distT="0" distB="0" distL="0" distR="0" wp14:anchorId="0328BB3F" wp14:editId="4CA417DC">
+          <wp:inline distT="0" distB="0" distL="0" distR="0">
             <wp:extent cx="6720840" cy="3710940"/>
             <wp:effectExtent l="0" t="0" r="0" b="0"/>
             <wp:docPr id="9" name="Picture 9"/>
@@ -7817,10 +7815,10 @@
                     <pic:cNvPicPr/>
                   </pic:nvPicPr>
                   <pic:blipFill>
-                    <a:blip r:embed="rId13">
+                    <a:blip r:embed="rId12" cstate="print">
                       <a:extLst>
                         <a:ext uri="{28A0092B-C50C-407E-A947-70E740481C1C}">
-                          <a14:useLocalDpi xmlns:a14="http://schemas.microsoft.com/office/drawing/2010/main" val="0"/>
+                          <a14:useLocalDpi xmlns:a14="http://schemas.microsoft.com/office/drawing/2010/main" xmlns:wps="http://schemas.microsoft.com/office/word/2010/wordprocessingShape" xmlns:wpi="http://schemas.microsoft.com/office/word/2010/wordprocessingInk" xmlns:wpg="http://schemas.microsoft.com/office/word/2010/wordprocessingGroup" xmlns:w14="http://schemas.microsoft.com/office/word/2010/wordml" xmlns:w="http://schemas.openxmlformats.org/wordprocessingml/2006/main" xmlns:w10="urn:schemas-microsoft-com:office:word" xmlns:wp14="http://schemas.microsoft.com/office/word/2010/wordprocessingDrawing" xmlns:v="urn:schemas-microsoft-com:vml" xmlns:o="urn:schemas-microsoft-com:office:office" xmlns:mc="http://schemas.openxmlformats.org/markup-compatibility/2006" xmlns:wpc="http://schemas.microsoft.com/office/word/2010/wordprocessingCanvas" xmlns="" val="0"/>
                         </a:ext>
                       </a:extLst>
                     </a:blip>
@@ -8223,7 +8221,7 @@
       <w:r>
         <w:rPr>
           <w:noProof/>
-          <w:lang w:bidi="ar-SA"/>
+          <w:lang w:val="en-IN" w:eastAsia="en-IN" w:bidi="ar-SA"/>
         </w:rPr>
         <w:drawing>
           <wp:inline distT="0" distB="0" distL="0" distR="0">
@@ -8241,10 +8239,10 @@
                     <pic:cNvPicPr/>
                   </pic:nvPicPr>
                   <pic:blipFill>
-                    <a:blip r:embed="rId14">
+                    <a:blip r:embed="rId13" cstate="print">
                       <a:extLst>
                         <a:ext uri="{28A0092B-C50C-407E-A947-70E740481C1C}">
-                          <a14:useLocalDpi xmlns:a14="http://schemas.microsoft.com/office/drawing/2010/main" val="0"/>
+                          <a14:useLocalDpi xmlns:a14="http://schemas.microsoft.com/office/drawing/2010/main" xmlns:wps="http://schemas.microsoft.com/office/word/2010/wordprocessingShape" xmlns:wpi="http://schemas.microsoft.com/office/word/2010/wordprocessingInk" xmlns:wpg="http://schemas.microsoft.com/office/word/2010/wordprocessingGroup" xmlns:w14="http://schemas.microsoft.com/office/word/2010/wordml" xmlns:w="http://schemas.openxmlformats.org/wordprocessingml/2006/main" xmlns:w10="urn:schemas-microsoft-com:office:word" xmlns:wp14="http://schemas.microsoft.com/office/word/2010/wordprocessingDrawing" xmlns:v="urn:schemas-microsoft-com:vml" xmlns:o="urn:schemas-microsoft-com:office:office" xmlns:mc="http://schemas.openxmlformats.org/markup-compatibility/2006" xmlns:wpc="http://schemas.microsoft.com/office/word/2010/wordprocessingCanvas" xmlns="" val="0"/>
                         </a:ext>
                       </a:extLst>
                     </a:blip>
@@ -8294,7 +8292,7 @@
         <w:rPr>
           <w:i w:val="0"/>
           <w:noProof/>
-          <w:lang w:bidi="ar-SA"/>
+          <w:lang w:val="en-IN" w:eastAsia="en-IN" w:bidi="ar-SA"/>
         </w:rPr>
         <w:lastRenderedPageBreak/>
         <w:drawing>
@@ -8313,10 +8311,10 @@
                     <pic:cNvPicPr/>
                   </pic:nvPicPr>
                   <pic:blipFill>
-                    <a:blip r:embed="rId15">
+                    <a:blip r:embed="rId14" cstate="print">
                       <a:extLst>
                         <a:ext uri="{28A0092B-C50C-407E-A947-70E740481C1C}">
-                          <a14:useLocalDpi xmlns:a14="http://schemas.microsoft.com/office/drawing/2010/main" val="0"/>
+                          <a14:useLocalDpi xmlns:a14="http://schemas.microsoft.com/office/drawing/2010/main" xmlns:wps="http://schemas.microsoft.com/office/word/2010/wordprocessingShape" xmlns:wpi="http://schemas.microsoft.com/office/word/2010/wordprocessingInk" xmlns:wpg="http://schemas.microsoft.com/office/word/2010/wordprocessingGroup" xmlns:w14="http://schemas.microsoft.com/office/word/2010/wordml" xmlns:w="http://schemas.openxmlformats.org/wordprocessingml/2006/main" xmlns:w10="urn:schemas-microsoft-com:office:word" xmlns:wp14="http://schemas.microsoft.com/office/word/2010/wordprocessingDrawing" xmlns:v="urn:schemas-microsoft-com:vml" xmlns:o="urn:schemas-microsoft-com:office:office" xmlns:mc="http://schemas.openxmlformats.org/markup-compatibility/2006" xmlns:wpc="http://schemas.microsoft.com/office/word/2010/wordprocessingCanvas" xmlns="" val="0"/>
                         </a:ext>
                       </a:extLst>
                     </a:blip>
@@ -8358,11 +8356,11 @@
       <w:r>
         <w:rPr>
           <w:noProof/>
-          <w:lang w:bidi="ar-SA"/>
+          <w:lang w:val="en-IN" w:eastAsia="en-IN" w:bidi="ar-SA"/>
         </w:rPr>
         <w:lastRenderedPageBreak/>
         <w:drawing>
-          <wp:inline distT="0" distB="0" distL="0" distR="0" wp14:anchorId="022C0ABE" wp14:editId="6EA4CBE0">
+          <wp:inline distT="0" distB="0" distL="0" distR="0">
             <wp:extent cx="5943600" cy="4457700"/>
             <wp:effectExtent l="0" t="0" r="0" b="0"/>
             <wp:docPr id="19" name="Picture 19"/>
@@ -8377,10 +8375,10 @@
                     <pic:cNvPicPr/>
                   </pic:nvPicPr>
                   <pic:blipFill>
-                    <a:blip r:embed="rId16">
+                    <a:blip r:embed="rId15" cstate="print">
                       <a:extLst>
                         <a:ext uri="{28A0092B-C50C-407E-A947-70E740481C1C}">
-                          <a14:useLocalDpi xmlns:a14="http://schemas.microsoft.com/office/drawing/2010/main" val="0"/>
+                          <a14:useLocalDpi xmlns:a14="http://schemas.microsoft.com/office/drawing/2010/main" xmlns:wps="http://schemas.microsoft.com/office/word/2010/wordprocessingShape" xmlns:wpi="http://schemas.microsoft.com/office/word/2010/wordprocessingInk" xmlns:wpg="http://schemas.microsoft.com/office/word/2010/wordprocessingGroup" xmlns:w14="http://schemas.microsoft.com/office/word/2010/wordml" xmlns:w="http://schemas.openxmlformats.org/wordprocessingml/2006/main" xmlns:w10="urn:schemas-microsoft-com:office:word" xmlns:wp14="http://schemas.microsoft.com/office/word/2010/wordprocessingDrawing" xmlns:v="urn:schemas-microsoft-com:vml" xmlns:o="urn:schemas-microsoft-com:office:office" xmlns:mc="http://schemas.openxmlformats.org/markup-compatibility/2006" xmlns:wpc="http://schemas.microsoft.com/office/word/2010/wordprocessingCanvas" xmlns="" val="0"/>
                         </a:ext>
                       </a:extLst>
                     </a:blip>
@@ -8408,11 +8406,11 @@
       <w:r>
         <w:rPr>
           <w:noProof/>
-          <w:lang w:bidi="ar-SA"/>
+          <w:lang w:val="en-IN" w:eastAsia="en-IN" w:bidi="ar-SA"/>
         </w:rPr>
         <w:lastRenderedPageBreak/>
         <w:drawing>
-          <wp:inline distT="0" distB="0" distL="0" distR="0" wp14:anchorId="432E3AB3" wp14:editId="5F8ECC34">
+          <wp:inline distT="0" distB="0" distL="0" distR="0">
             <wp:extent cx="5943600" cy="4457700"/>
             <wp:effectExtent l="0" t="0" r="0" b="0"/>
             <wp:docPr id="20" name="Picture 20"/>
@@ -8427,10 +8425,10 @@
                     <pic:cNvPicPr/>
                   </pic:nvPicPr>
                   <pic:blipFill>
-                    <a:blip r:embed="rId17">
+                    <a:blip r:embed="rId16" cstate="print">
                       <a:extLst>
                         <a:ext uri="{28A0092B-C50C-407E-A947-70E740481C1C}">
-                          <a14:useLocalDpi xmlns:a14="http://schemas.microsoft.com/office/drawing/2010/main" val="0"/>
+                          <a14:useLocalDpi xmlns:a14="http://schemas.microsoft.com/office/drawing/2010/main" xmlns:wps="http://schemas.microsoft.com/office/word/2010/wordprocessingShape" xmlns:wpi="http://schemas.microsoft.com/office/word/2010/wordprocessingInk" xmlns:wpg="http://schemas.microsoft.com/office/word/2010/wordprocessingGroup" xmlns:w14="http://schemas.microsoft.com/office/word/2010/wordml" xmlns:w="http://schemas.openxmlformats.org/wordprocessingml/2006/main" xmlns:w10="urn:schemas-microsoft-com:office:word" xmlns:wp14="http://schemas.microsoft.com/office/word/2010/wordprocessingDrawing" xmlns:v="urn:schemas-microsoft-com:vml" xmlns:o="urn:schemas-microsoft-com:office:office" xmlns:mc="http://schemas.openxmlformats.org/markup-compatibility/2006" xmlns:wpc="http://schemas.microsoft.com/office/word/2010/wordprocessingCanvas" xmlns="" val="0"/>
                         </a:ext>
                       </a:extLst>
                     </a:blip>
@@ -8480,11 +8478,11 @@
       <w:r>
         <w:rPr>
           <w:noProof/>
-          <w:lang w:bidi="ar-SA"/>
+          <w:lang w:val="en-IN" w:eastAsia="en-IN" w:bidi="ar-SA"/>
         </w:rPr>
         <w:lastRenderedPageBreak/>
         <w:drawing>
-          <wp:inline distT="0" distB="0" distL="0" distR="0" wp14:anchorId="043CC54E" wp14:editId="2A69EFB8">
+          <wp:inline distT="0" distB="0" distL="0" distR="0">
             <wp:extent cx="5943600" cy="4457700"/>
             <wp:effectExtent l="0" t="0" r="0" b="0"/>
             <wp:docPr id="22" name="Picture 22"/>
@@ -8499,10 +8497,10 @@
                     <pic:cNvPicPr/>
                   </pic:nvPicPr>
                   <pic:blipFill>
-                    <a:blip r:embed="rId18">
+                    <a:blip r:embed="rId17" cstate="print">
                       <a:extLst>
                         <a:ext uri="{28A0092B-C50C-407E-A947-70E740481C1C}">
-                          <a14:useLocalDpi xmlns:a14="http://schemas.microsoft.com/office/drawing/2010/main" val="0"/>
+                          <a14:useLocalDpi xmlns:a14="http://schemas.microsoft.com/office/drawing/2010/main" xmlns:wps="http://schemas.microsoft.com/office/word/2010/wordprocessingShape" xmlns:wpi="http://schemas.microsoft.com/office/word/2010/wordprocessingInk" xmlns:wpg="http://schemas.microsoft.com/office/word/2010/wordprocessingGroup" xmlns:w14="http://schemas.microsoft.com/office/word/2010/wordml" xmlns:w="http://schemas.openxmlformats.org/wordprocessingml/2006/main" xmlns:w10="urn:schemas-microsoft-com:office:word" xmlns:wp14="http://schemas.microsoft.com/office/word/2010/wordprocessingDrawing" xmlns:v="urn:schemas-microsoft-com:vml" xmlns:o="urn:schemas-microsoft-com:office:office" xmlns:mc="http://schemas.openxmlformats.org/markup-compatibility/2006" xmlns:wpc="http://schemas.microsoft.com/office/word/2010/wordprocessingCanvas" xmlns="" val="0"/>
                         </a:ext>
                       </a:extLst>
                     </a:blip>
@@ -8583,7 +8581,7 @@
         <w:jc w:val="center"/>
         <w:tblInd w:w="-427" w:type="dxa"/>
         <w:tblLayout w:type="fixed"/>
-        <w:tblLook w:val="0000" w:firstRow="0" w:lastRow="0" w:firstColumn="0" w:lastColumn="0" w:noHBand="0" w:noVBand="0"/>
+        <w:tblLook w:val="0000"/>
       </w:tblPr>
       <w:tblGrid>
         <w:gridCol w:w="5205"/>
@@ -8678,7 +8676,7 @@
               <w:rPr>
                 <w:rFonts w:eastAsia="Arial"/>
               </w:rPr>
-              <w:t>Donor</w:t>
+              <w:t>customers</w:t>
             </w:r>
           </w:p>
         </w:tc>
@@ -8700,242 +8698,81 @@
                 <w:rFonts w:eastAsia="Arial"/>
               </w:rPr>
             </w:pPr>
+            <w:proofErr w:type="spellStart"/>
             <w:r>
               <w:rPr>
                 <w:rFonts w:eastAsia="Arial"/>
                 <w:b/>
                 <w:bCs/>
               </w:rPr>
-              <w:t>donor Id</w:t>
-            </w:r>
-            <w:r>
-              <w:rPr>
-                <w:rFonts w:eastAsia="Arial"/>
-              </w:rPr>
-              <w:t>, Name, Address , Availability,</w:t>
-            </w:r>
-            <w:r>
-              <w:rPr>
-                <w:rFonts w:eastAsia="Arial"/>
-              </w:rPr>
-              <w:t xml:space="preserve"> </w:t>
-            </w:r>
-            <w:r>
-              <w:rPr>
-                <w:rFonts w:eastAsia="Arial"/>
-              </w:rPr>
-              <w:t xml:space="preserve">Details </w:t>
-            </w:r>
-          </w:p>
-        </w:tc>
-      </w:tr>
-      <w:tr>
-        <w:trPr>
-          <w:jc w:val="center"/>
-        </w:trPr>
-        <w:tc>
-          <w:tcPr>
-            <w:tcW w:w="5205" w:type="dxa"/>
-            <w:tcBorders>
-              <w:top w:val="single" w:sz="4" w:space="0" w:color="000000"/>
-              <w:left w:val="single" w:sz="4" w:space="0" w:color="000000"/>
-              <w:bottom w:val="single" w:sz="4" w:space="0" w:color="000000"/>
-            </w:tcBorders>
-            <w:shd w:val="clear" w:color="auto" w:fill="auto"/>
-          </w:tcPr>
-          <w:p>
-            <w:pPr>
-              <w:snapToGrid w:val="0"/>
-              <w:rPr>
-                <w:rFonts w:eastAsia="Arial"/>
-              </w:rPr>
-            </w:pPr>
-            <w:r>
-              <w:rPr>
-                <w:rFonts w:eastAsia="Arial"/>
-              </w:rPr>
-              <w:t>Photo Studio</w:t>
-            </w:r>
-            <w:r>
-              <w:rPr>
-                <w:rFonts w:eastAsia="Arial"/>
-              </w:rPr>
-              <w:t xml:space="preserve"> Management System</w:t>
-            </w:r>
-          </w:p>
-        </w:tc>
-        <w:tc>
-          <w:tcPr>
-            <w:tcW w:w="3510" w:type="dxa"/>
-            <w:tcBorders>
-              <w:top w:val="single" w:sz="4" w:space="0" w:color="000000"/>
-              <w:left w:val="single" w:sz="4" w:space="0" w:color="000000"/>
-              <w:bottom w:val="single" w:sz="4" w:space="0" w:color="000000"/>
-              <w:right w:val="single" w:sz="4" w:space="0" w:color="000000"/>
-            </w:tcBorders>
-            <w:shd w:val="clear" w:color="auto" w:fill="auto"/>
-          </w:tcPr>
-          <w:p>
-            <w:pPr>
-              <w:snapToGrid w:val="0"/>
-              <w:rPr>
-                <w:rFonts w:eastAsia="Arial"/>
-              </w:rPr>
-            </w:pPr>
+              <w:t>customerId</w:t>
+            </w:r>
+            <w:proofErr w:type="spellEnd"/>
             <w:r>
               <w:rPr>
                 <w:rFonts w:eastAsia="Arial"/>
                 <w:b/>
                 <w:bCs/>
               </w:rPr>
-              <w:t>ORG  Id</w:t>
-            </w:r>
+              <w:t xml:space="preserve">, </w:t>
+            </w:r>
+            <w:proofErr w:type="spellStart"/>
             <w:r>
               <w:rPr>
                 <w:rFonts w:eastAsia="Arial"/>
-              </w:rPr>
-              <w:t xml:space="preserve"> , Name, Address, Registered no</w:t>
-            </w:r>
-          </w:p>
-        </w:tc>
-      </w:tr>
-      <w:tr>
-        <w:trPr>
-          <w:jc w:val="center"/>
-        </w:trPr>
-        <w:tc>
-          <w:tcPr>
-            <w:tcW w:w="5205" w:type="dxa"/>
-            <w:tcBorders>
-              <w:top w:val="single" w:sz="4" w:space="0" w:color="000000"/>
-              <w:left w:val="single" w:sz="4" w:space="0" w:color="000000"/>
-              <w:bottom w:val="single" w:sz="4" w:space="0" w:color="000000"/>
-            </w:tcBorders>
-            <w:shd w:val="clear" w:color="auto" w:fill="auto"/>
-          </w:tcPr>
-          <w:p>
-            <w:pPr>
-              <w:snapToGrid w:val="0"/>
-              <w:rPr>
-                <w:rFonts w:eastAsia="Arial"/>
-              </w:rPr>
-            </w:pPr>
-            <w:r>
-              <w:rPr>
-                <w:rFonts w:eastAsia="Arial"/>
-              </w:rPr>
-              <w:t xml:space="preserve"> Machine</w:t>
-            </w:r>
-          </w:p>
-        </w:tc>
-        <w:tc>
-          <w:tcPr>
-            <w:tcW w:w="3510" w:type="dxa"/>
-            <w:tcBorders>
-              <w:top w:val="single" w:sz="4" w:space="0" w:color="000000"/>
-              <w:left w:val="single" w:sz="4" w:space="0" w:color="000000"/>
-              <w:bottom w:val="single" w:sz="4" w:space="0" w:color="000000"/>
-              <w:right w:val="single" w:sz="4" w:space="0" w:color="000000"/>
-            </w:tcBorders>
-            <w:shd w:val="clear" w:color="auto" w:fill="auto"/>
-          </w:tcPr>
-          <w:p>
-            <w:pPr>
-              <w:snapToGrid w:val="0"/>
-              <w:rPr>
-                <w:rFonts w:eastAsia="Arial"/>
-              </w:rPr>
-            </w:pPr>
+                <w:bCs/>
+              </w:rPr>
+              <w:t>customerName</w:t>
+            </w:r>
+            <w:proofErr w:type="spellEnd"/>
             <w:r>
               <w:rPr>
                 <w:rFonts w:eastAsia="Arial"/>
                 <w:b/>
                 <w:bCs/>
               </w:rPr>
-              <w:t>Machine Id</w:t>
+              <w:t>,</w:t>
             </w:r>
             <w:r>
               <w:rPr>
                 <w:rFonts w:eastAsia="Arial"/>
               </w:rPr>
-              <w:t>, Name, Software</w:t>
-            </w:r>
-          </w:p>
-        </w:tc>
-      </w:tr>
-      <w:tr>
-        <w:trPr>
-          <w:jc w:val="center"/>
-        </w:trPr>
-        <w:tc>
-          <w:tcPr>
-            <w:tcW w:w="5205" w:type="dxa"/>
-            <w:tcBorders>
-              <w:top w:val="single" w:sz="4" w:space="0" w:color="000000"/>
-              <w:left w:val="single" w:sz="4" w:space="0" w:color="000000"/>
-              <w:bottom w:val="single" w:sz="4" w:space="0" w:color="000000"/>
-            </w:tcBorders>
-            <w:shd w:val="clear" w:color="auto" w:fill="auto"/>
-          </w:tcPr>
-          <w:p>
-            <w:pPr>
-              <w:snapToGrid w:val="0"/>
+              <w:t xml:space="preserve"> </w:t>
+            </w:r>
+            <w:proofErr w:type="spellStart"/>
+            <w:r>
               <w:rPr>
                 <w:rFonts w:eastAsia="Arial"/>
               </w:rPr>
-            </w:pPr>
+              <w:t>customerAddress</w:t>
+            </w:r>
+            <w:proofErr w:type="spellEnd"/>
             <w:r>
               <w:rPr>
                 <w:rFonts w:eastAsia="Arial"/>
               </w:rPr>
-              <w:t>Event</w:t>
-            </w:r>
-          </w:p>
-        </w:tc>
-        <w:tc>
-          <w:tcPr>
-            <w:tcW w:w="3510" w:type="dxa"/>
-            <w:tcBorders>
-              <w:top w:val="single" w:sz="4" w:space="0" w:color="000000"/>
-              <w:left w:val="single" w:sz="4" w:space="0" w:color="000000"/>
-              <w:bottom w:val="single" w:sz="4" w:space="0" w:color="000000"/>
-              <w:right w:val="single" w:sz="4" w:space="0" w:color="000000"/>
-            </w:tcBorders>
-            <w:shd w:val="clear" w:color="auto" w:fill="auto"/>
-          </w:tcPr>
-          <w:p>
-            <w:pPr>
-              <w:snapToGrid w:val="0"/>
+              <w:t xml:space="preserve">, </w:t>
+            </w:r>
+            <w:proofErr w:type="spellStart"/>
+            <w:r>
               <w:rPr>
                 <w:rFonts w:eastAsia="Arial"/>
               </w:rPr>
-            </w:pPr>
+              <w:t>customerEmail</w:t>
+            </w:r>
+            <w:proofErr w:type="spellEnd"/>
             <w:r>
               <w:rPr>
                 <w:rFonts w:eastAsia="Arial"/>
-                <w:b/>
-                <w:bCs/>
-              </w:rPr>
-              <w:t>event Id, place</w:t>
-            </w:r>
+              </w:rPr>
+              <w:t xml:space="preserve">, </w:t>
+            </w:r>
+            <w:proofErr w:type="spellStart"/>
             <w:r>
               <w:rPr>
                 <w:rFonts w:eastAsia="Arial"/>
               </w:rPr>
-              <w:t>, Time,</w:t>
-            </w:r>
-            <w:r>
-              <w:rPr>
-                <w:rFonts w:eastAsia="Arial"/>
-              </w:rPr>
-              <w:t xml:space="preserve"> </w:t>
-            </w:r>
-            <w:proofErr w:type="spellStart"/>
-            <w:r>
-              <w:rPr>
-                <w:rFonts w:eastAsia="Arial"/>
-              </w:rPr>
-              <w:t>patient_id</w:t>
+              <w:t>customerContactNumber</w:t>
             </w:r>
             <w:proofErr w:type="spellEnd"/>
           </w:p>
@@ -8966,7 +8803,7 @@
               <w:rPr>
                 <w:rFonts w:eastAsia="Arial"/>
               </w:rPr>
-              <w:t>Admin</w:t>
+              <w:t>employees</w:t>
             </w:r>
           </w:p>
         </w:tc>
@@ -8988,180 +8825,150 @@
                 <w:rFonts w:eastAsia="Arial"/>
               </w:rPr>
             </w:pPr>
+            <w:proofErr w:type="spellStart"/>
             <w:r>
               <w:rPr>
                 <w:rFonts w:eastAsia="Arial"/>
                 <w:b/>
                 <w:bCs/>
               </w:rPr>
-              <w:t>Admin  Id</w:t>
-            </w:r>
+              <w:t>employeeId</w:t>
+            </w:r>
+            <w:proofErr w:type="spellEnd"/>
             <w:r>
               <w:rPr>
                 <w:rFonts w:eastAsia="Arial"/>
-              </w:rPr>
-              <w:t xml:space="preserve">, Name, address, contact </w:t>
-            </w:r>
+                <w:bCs/>
+              </w:rPr>
+              <w:t xml:space="preserve">, </w:t>
+            </w:r>
+            <w:proofErr w:type="spellStart"/>
             <w:r>
               <w:rPr>
                 <w:rFonts w:eastAsia="Arial"/>
+                <w:bCs/>
+              </w:rPr>
+              <w:t>employeeName</w:t>
+            </w:r>
+            <w:proofErr w:type="spellEnd"/>
+            <w:r>
+              <w:rPr>
+                <w:rFonts w:eastAsia="Arial"/>
+                <w:bCs/>
+              </w:rPr>
+              <w:t xml:space="preserve">, </w:t>
+            </w:r>
+            <w:proofErr w:type="spellStart"/>
+            <w:r>
+              <w:rPr>
+                <w:rFonts w:eastAsia="Arial"/>
+                <w:bCs/>
+              </w:rPr>
+              <w:t>employeeAddress</w:t>
+            </w:r>
+            <w:proofErr w:type="spellEnd"/>
+            <w:r>
+              <w:rPr>
+                <w:rFonts w:eastAsia="Arial"/>
+                <w:bCs/>
+              </w:rPr>
+              <w:t xml:space="preserve">, </w:t>
+            </w:r>
+            <w:proofErr w:type="spellStart"/>
+            <w:r>
+              <w:rPr>
+                <w:rFonts w:eastAsia="Arial"/>
+                <w:bCs/>
+              </w:rPr>
+              <w:t>employeeJoinDate</w:t>
+            </w:r>
+            <w:proofErr w:type="spellEnd"/>
+            <w:r>
+              <w:rPr>
+                <w:rFonts w:eastAsia="Arial"/>
+                <w:bCs/>
+              </w:rPr>
+              <w:t xml:space="preserve">, </w:t>
+            </w:r>
+            <w:proofErr w:type="spellStart"/>
+            <w:r>
+              <w:rPr>
+                <w:rFonts w:eastAsia="Arial"/>
+                <w:bCs/>
+              </w:rPr>
+              <w:t>employeeQualification</w:t>
+            </w:r>
+            <w:proofErr w:type="spellEnd"/>
+            <w:r>
+              <w:rPr>
+                <w:rFonts w:eastAsia="Arial"/>
+                <w:bCs/>
+              </w:rPr>
+              <w:t xml:space="preserve">, </w:t>
+            </w:r>
+            <w:proofErr w:type="spellStart"/>
+            <w:r>
+              <w:rPr>
+                <w:rFonts w:eastAsia="Arial"/>
+                <w:bCs/>
+              </w:rPr>
+              <w:t>employeeContactNumber</w:t>
+            </w:r>
+            <w:proofErr w:type="spellEnd"/>
+            <w:r>
+              <w:rPr>
+                <w:rFonts w:eastAsia="Arial"/>
+                <w:bCs/>
+              </w:rPr>
+              <w:t xml:space="preserve">, </w:t>
+            </w:r>
+            <w:proofErr w:type="spellStart"/>
+            <w:r>
+              <w:rPr>
+                <w:rFonts w:eastAsia="Arial"/>
+                <w:bCs/>
+              </w:rPr>
+              <w:t>employeeEmail</w:t>
+            </w:r>
+            <w:proofErr w:type="spellEnd"/>
+            <w:r>
+              <w:rPr>
+                <w:rFonts w:eastAsia="Arial"/>
+                <w:bCs/>
+              </w:rPr>
+              <w:t xml:space="preserve">, </w:t>
+            </w:r>
+            <w:proofErr w:type="spellStart"/>
+            <w:r>
+              <w:rPr>
+                <w:rFonts w:eastAsia="Arial"/>
+                <w:bCs/>
               </w:rPr>
               <w:lastRenderedPageBreak/>
-              <w:t>number</w:t>
-            </w:r>
-          </w:p>
-        </w:tc>
-      </w:tr>
-      <w:tr>
-        <w:trPr>
-          <w:jc w:val="center"/>
-        </w:trPr>
-        <w:tc>
-          <w:tcPr>
-            <w:tcW w:w="5205" w:type="dxa"/>
-            <w:tcBorders>
-              <w:top w:val="single" w:sz="4" w:space="0" w:color="000000"/>
-              <w:left w:val="single" w:sz="4" w:space="0" w:color="000000"/>
-              <w:bottom w:val="single" w:sz="4" w:space="0" w:color="000000"/>
-            </w:tcBorders>
-            <w:shd w:val="clear" w:color="auto" w:fill="auto"/>
-          </w:tcPr>
-          <w:p>
-            <w:pPr>
-              <w:snapToGrid w:val="0"/>
+              <w:t>em</w:t>
+            </w:r>
+            <w:r>
               <w:rPr>
                 <w:rFonts w:eastAsia="Arial"/>
-              </w:rPr>
-            </w:pPr>
+                <w:bCs/>
+              </w:rPr>
+              <w:t>ployeeContractDetails</w:t>
+            </w:r>
+            <w:proofErr w:type="spellEnd"/>
             <w:r>
               <w:rPr>
                 <w:rFonts w:eastAsia="Arial"/>
-              </w:rPr>
-              <w:lastRenderedPageBreak/>
-              <w:t>User Preference</w:t>
-            </w:r>
-          </w:p>
-        </w:tc>
-        <w:tc>
-          <w:tcPr>
-            <w:tcW w:w="3510" w:type="dxa"/>
-            <w:tcBorders>
-              <w:top w:val="single" w:sz="4" w:space="0" w:color="000000"/>
-              <w:left w:val="single" w:sz="4" w:space="0" w:color="000000"/>
-              <w:bottom w:val="single" w:sz="4" w:space="0" w:color="000000"/>
-              <w:right w:val="single" w:sz="4" w:space="0" w:color="000000"/>
-            </w:tcBorders>
-            <w:shd w:val="clear" w:color="auto" w:fill="auto"/>
-          </w:tcPr>
-          <w:p>
-            <w:pPr>
-              <w:snapToGrid w:val="0"/>
+                <w:bCs/>
+              </w:rPr>
+              <w:t xml:space="preserve">, </w:t>
+            </w:r>
+            <w:proofErr w:type="spellStart"/>
+            <w:r>
               <w:rPr>
                 <w:rFonts w:eastAsia="Arial"/>
-              </w:rPr>
-            </w:pPr>
-            <w:r>
-              <w:rPr>
-                <w:rFonts w:eastAsia="Arial"/>
-                <w:b/>
                 <w:bCs/>
               </w:rPr>
-              <w:t xml:space="preserve">Preference Id, </w:t>
-            </w:r>
-            <w:r>
-              <w:rPr>
-                <w:rFonts w:eastAsia="Arial"/>
-              </w:rPr>
-              <w:t>Type, Description</w:t>
-            </w:r>
-          </w:p>
-        </w:tc>
-      </w:tr>
-      <w:tr>
-        <w:trPr>
-          <w:jc w:val="center"/>
-        </w:trPr>
-        <w:tc>
-          <w:tcPr>
-            <w:tcW w:w="5205" w:type="dxa"/>
-            <w:tcBorders>
-              <w:top w:val="single" w:sz="4" w:space="0" w:color="000000"/>
-              <w:left w:val="single" w:sz="4" w:space="0" w:color="000000"/>
-              <w:bottom w:val="single" w:sz="4" w:space="0" w:color="000000"/>
-            </w:tcBorders>
-            <w:shd w:val="clear" w:color="auto" w:fill="auto"/>
-          </w:tcPr>
-          <w:p>
-            <w:pPr>
-              <w:snapToGrid w:val="0"/>
-              <w:rPr>
-                <w:rFonts w:eastAsia="Arial"/>
-              </w:rPr>
-            </w:pPr>
-            <w:r>
-              <w:rPr>
-                <w:rFonts w:eastAsia="Arial"/>
-              </w:rPr>
-              <w:t>Fund</w:t>
-            </w:r>
-          </w:p>
-        </w:tc>
-        <w:tc>
-          <w:tcPr>
-            <w:tcW w:w="3510" w:type="dxa"/>
-            <w:tcBorders>
-              <w:top w:val="single" w:sz="4" w:space="0" w:color="000000"/>
-              <w:left w:val="single" w:sz="4" w:space="0" w:color="000000"/>
-              <w:bottom w:val="single" w:sz="4" w:space="0" w:color="000000"/>
-              <w:right w:val="single" w:sz="4" w:space="0" w:color="000000"/>
-            </w:tcBorders>
-            <w:shd w:val="clear" w:color="auto" w:fill="auto"/>
-          </w:tcPr>
-          <w:p>
-            <w:pPr>
-              <w:snapToGrid w:val="0"/>
-              <w:rPr>
-                <w:rFonts w:eastAsia="Arial"/>
-              </w:rPr>
-            </w:pPr>
-            <w:r>
-              <w:rPr>
-                <w:rFonts w:eastAsia="Arial"/>
-              </w:rPr>
-              <w:t>Amount,</w:t>
-            </w:r>
-            <w:r>
-              <w:rPr>
-                <w:rFonts w:eastAsia="Arial"/>
-              </w:rPr>
-              <w:t xml:space="preserve"> </w:t>
-            </w:r>
-            <w:proofErr w:type="spellStart"/>
-            <w:r>
-              <w:rPr>
-                <w:rFonts w:eastAsia="Arial"/>
-              </w:rPr>
-              <w:t>dateOfdonation</w:t>
-            </w:r>
-            <w:proofErr w:type="spellEnd"/>
-            <w:r>
-              <w:rPr>
-                <w:rFonts w:eastAsia="Arial"/>
-              </w:rPr>
-              <w:t>,</w:t>
-            </w:r>
-            <w:r>
-              <w:rPr>
-                <w:rFonts w:eastAsia="Arial"/>
-              </w:rPr>
-              <w:t xml:space="preserve"> </w:t>
-            </w:r>
-            <w:proofErr w:type="spellStart"/>
-            <w:r>
-              <w:rPr>
-                <w:rFonts w:eastAsia="Arial"/>
-              </w:rPr>
-              <w:t>Serial_no</w:t>
+              <w:t>employeeDOB</w:t>
             </w:r>
             <w:proofErr w:type="spellEnd"/>
           </w:p>
@@ -9192,7 +8999,14 @@
               <w:rPr>
                 <w:rFonts w:eastAsia="Arial"/>
               </w:rPr>
-              <w:t>Patient</w:t>
+              <w:lastRenderedPageBreak/>
+              <w:t xml:space="preserve"> </w:t>
+            </w:r>
+            <w:r>
+              <w:rPr>
+                <w:rFonts w:eastAsia="Arial"/>
+              </w:rPr>
+              <w:t>trainees</w:t>
             </w:r>
           </w:p>
         </w:tc>
@@ -9218,44 +9032,662 @@
             <w:r>
               <w:rPr>
                 <w:rFonts w:eastAsia="Arial"/>
-              </w:rPr>
-              <w:t>Patient_id,name,contact</w:t>
+                <w:b/>
+                <w:bCs/>
+              </w:rPr>
+              <w:t>traineeId</w:t>
             </w:r>
             <w:proofErr w:type="spellEnd"/>
             <w:r>
               <w:rPr>
                 <w:rFonts w:eastAsia="Arial"/>
-              </w:rPr>
-              <w:t xml:space="preserve"> </w:t>
+                <w:b/>
+                <w:bCs/>
+              </w:rPr>
+              <w:t xml:space="preserve">, </w:t>
             </w:r>
             <w:proofErr w:type="spellStart"/>
             <w:r>
               <w:rPr>
                 <w:rFonts w:eastAsia="Arial"/>
-              </w:rPr>
-              <w:t>no,photo</w:t>
+                <w:bCs/>
+              </w:rPr>
+              <w:t>traineeName</w:t>
             </w:r>
             <w:proofErr w:type="spellEnd"/>
             <w:r>
               <w:rPr>
                 <w:rFonts w:eastAsia="Arial"/>
-              </w:rPr>
-              <w:t xml:space="preserve"> id </w:t>
+                <w:bCs/>
+              </w:rPr>
+              <w:t xml:space="preserve">, </w:t>
             </w:r>
             <w:proofErr w:type="spellStart"/>
             <w:r>
               <w:rPr>
                 <w:rFonts w:eastAsia="Arial"/>
-              </w:rPr>
-              <w:t>no,address</w:t>
+                <w:bCs/>
+              </w:rPr>
+              <w:t>traineeEmail</w:t>
             </w:r>
             <w:proofErr w:type="spellEnd"/>
             <w:r>
               <w:rPr>
                 <w:rFonts w:eastAsia="Arial"/>
-              </w:rPr>
-              <w:t>,</w:t>
-            </w:r>
+                <w:bCs/>
+              </w:rPr>
+              <w:t xml:space="preserve">, </w:t>
+            </w:r>
+            <w:proofErr w:type="spellStart"/>
+            <w:r>
+              <w:rPr>
+                <w:rFonts w:eastAsia="Arial"/>
+                <w:bCs/>
+              </w:rPr>
+              <w:t>traineeQualification</w:t>
+            </w:r>
+            <w:proofErr w:type="spellEnd"/>
+            <w:r>
+              <w:rPr>
+                <w:rFonts w:eastAsia="Arial"/>
+                <w:bCs/>
+              </w:rPr>
+              <w:t xml:space="preserve">, </w:t>
+            </w:r>
+            <w:proofErr w:type="spellStart"/>
+            <w:r>
+              <w:rPr>
+                <w:rFonts w:eastAsia="Arial"/>
+                <w:bCs/>
+              </w:rPr>
+              <w:t>traineeAddress</w:t>
+            </w:r>
+            <w:proofErr w:type="spellEnd"/>
+            <w:r>
+              <w:rPr>
+                <w:rFonts w:eastAsia="Arial"/>
+                <w:bCs/>
+              </w:rPr>
+              <w:t xml:space="preserve">, </w:t>
+            </w:r>
+            <w:proofErr w:type="spellStart"/>
+            <w:r>
+              <w:rPr>
+                <w:rFonts w:eastAsia="Arial"/>
+                <w:bCs/>
+              </w:rPr>
+              <w:t>traineeContactNumber</w:t>
+            </w:r>
+            <w:proofErr w:type="spellEnd"/>
+            <w:r>
+              <w:rPr>
+                <w:rFonts w:eastAsia="Arial"/>
+                <w:bCs/>
+              </w:rPr>
+              <w:t xml:space="preserve">, </w:t>
+            </w:r>
+            <w:proofErr w:type="spellStart"/>
+            <w:r>
+              <w:rPr>
+                <w:rFonts w:eastAsia="Arial"/>
+                <w:bCs/>
+              </w:rPr>
+              <w:t>traineePaymentStatus</w:t>
+            </w:r>
+            <w:proofErr w:type="spellEnd"/>
+          </w:p>
+        </w:tc>
+      </w:tr>
+      <w:tr>
+        <w:trPr>
+          <w:jc w:val="center"/>
+        </w:trPr>
+        <w:tc>
+          <w:tcPr>
+            <w:tcW w:w="5205" w:type="dxa"/>
+            <w:tcBorders>
+              <w:top w:val="single" w:sz="4" w:space="0" w:color="000000"/>
+              <w:left w:val="single" w:sz="4" w:space="0" w:color="000000"/>
+              <w:bottom w:val="single" w:sz="4" w:space="0" w:color="000000"/>
+            </w:tcBorders>
+            <w:shd w:val="clear" w:color="auto" w:fill="auto"/>
+          </w:tcPr>
+          <w:p>
+            <w:pPr>
+              <w:snapToGrid w:val="0"/>
+              <w:rPr>
+                <w:rFonts w:eastAsia="Arial"/>
+              </w:rPr>
+            </w:pPr>
+            <w:proofErr w:type="spellStart"/>
+            <w:r>
+              <w:rPr>
+                <w:rFonts w:eastAsia="Arial"/>
+              </w:rPr>
+              <w:t>workDetails</w:t>
+            </w:r>
+            <w:proofErr w:type="spellEnd"/>
+          </w:p>
+        </w:tc>
+        <w:tc>
+          <w:tcPr>
+            <w:tcW w:w="3510" w:type="dxa"/>
+            <w:tcBorders>
+              <w:top w:val="single" w:sz="4" w:space="0" w:color="000000"/>
+              <w:left w:val="single" w:sz="4" w:space="0" w:color="000000"/>
+              <w:bottom w:val="single" w:sz="4" w:space="0" w:color="000000"/>
+              <w:right w:val="single" w:sz="4" w:space="0" w:color="000000"/>
+            </w:tcBorders>
+            <w:shd w:val="clear" w:color="auto" w:fill="auto"/>
+          </w:tcPr>
+          <w:p>
+            <w:pPr>
+              <w:snapToGrid w:val="0"/>
+              <w:rPr>
+                <w:rFonts w:eastAsia="Arial"/>
+              </w:rPr>
+            </w:pPr>
+            <w:proofErr w:type="spellStart"/>
+            <w:r>
+              <w:rPr>
+                <w:rFonts w:eastAsia="Arial"/>
+                <w:b/>
+                <w:bCs/>
+              </w:rPr>
+              <w:t>workId</w:t>
+            </w:r>
+            <w:proofErr w:type="spellEnd"/>
+            <w:r>
+              <w:rPr>
+                <w:rFonts w:eastAsia="Arial"/>
+                <w:b/>
+                <w:bCs/>
+              </w:rPr>
+              <w:t xml:space="preserve">, </w:t>
+            </w:r>
+            <w:proofErr w:type="spellStart"/>
+            <w:r>
+              <w:rPr>
+                <w:rFonts w:eastAsia="Arial"/>
+                <w:bCs/>
+              </w:rPr>
+              <w:t>customerId</w:t>
+            </w:r>
+            <w:proofErr w:type="spellEnd"/>
+            <w:r>
+              <w:rPr>
+                <w:rFonts w:eastAsia="Arial"/>
+                <w:bCs/>
+              </w:rPr>
+              <w:t xml:space="preserve">, </w:t>
+            </w:r>
+            <w:proofErr w:type="spellStart"/>
+            <w:r>
+              <w:rPr>
+                <w:rFonts w:eastAsia="Arial"/>
+                <w:bCs/>
+              </w:rPr>
+              <w:t>employeeId</w:t>
+            </w:r>
+            <w:proofErr w:type="spellEnd"/>
+            <w:r>
+              <w:rPr>
+                <w:rFonts w:eastAsia="Arial"/>
+                <w:bCs/>
+              </w:rPr>
+              <w:t xml:space="preserve">, </w:t>
+            </w:r>
+            <w:proofErr w:type="spellStart"/>
+            <w:r>
+              <w:rPr>
+                <w:rFonts w:eastAsia="Arial"/>
+                <w:bCs/>
+              </w:rPr>
+              <w:t>workDeadline</w:t>
+            </w:r>
+            <w:proofErr w:type="spellEnd"/>
+            <w:r>
+              <w:rPr>
+                <w:rFonts w:eastAsia="Arial"/>
+                <w:bCs/>
+              </w:rPr>
+              <w:t xml:space="preserve">, </w:t>
+            </w:r>
+            <w:proofErr w:type="spellStart"/>
+            <w:r>
+              <w:rPr>
+                <w:rFonts w:eastAsia="Arial"/>
+                <w:bCs/>
+              </w:rPr>
+              <w:t>workDescription</w:t>
+            </w:r>
+            <w:proofErr w:type="spellEnd"/>
+          </w:p>
+        </w:tc>
+      </w:tr>
+      <w:tr>
+        <w:trPr>
+          <w:jc w:val="center"/>
+        </w:trPr>
+        <w:tc>
+          <w:tcPr>
+            <w:tcW w:w="5205" w:type="dxa"/>
+            <w:tcBorders>
+              <w:top w:val="single" w:sz="4" w:space="0" w:color="000000"/>
+              <w:left w:val="single" w:sz="4" w:space="0" w:color="000000"/>
+              <w:bottom w:val="single" w:sz="4" w:space="0" w:color="000000"/>
+            </w:tcBorders>
+            <w:shd w:val="clear" w:color="auto" w:fill="auto"/>
+          </w:tcPr>
+          <w:p>
+            <w:pPr>
+              <w:snapToGrid w:val="0"/>
+              <w:rPr>
+                <w:rFonts w:eastAsia="Arial"/>
+              </w:rPr>
+            </w:pPr>
+            <w:r>
+              <w:rPr>
+                <w:rFonts w:eastAsia="Arial"/>
+              </w:rPr>
+              <w:t>accounts</w:t>
+            </w:r>
+          </w:p>
+        </w:tc>
+        <w:tc>
+          <w:tcPr>
+            <w:tcW w:w="3510" w:type="dxa"/>
+            <w:tcBorders>
+              <w:top w:val="single" w:sz="4" w:space="0" w:color="000000"/>
+              <w:left w:val="single" w:sz="4" w:space="0" w:color="000000"/>
+              <w:bottom w:val="single" w:sz="4" w:space="0" w:color="000000"/>
+              <w:right w:val="single" w:sz="4" w:space="0" w:color="000000"/>
+            </w:tcBorders>
+            <w:shd w:val="clear" w:color="auto" w:fill="auto"/>
+          </w:tcPr>
+          <w:p>
+            <w:pPr>
+              <w:snapToGrid w:val="0"/>
+              <w:rPr>
+                <w:rFonts w:eastAsia="Arial"/>
+              </w:rPr>
+            </w:pPr>
+            <w:proofErr w:type="spellStart"/>
+            <w:r>
+              <w:rPr>
+                <w:rFonts w:eastAsia="Arial"/>
+                <w:b/>
+                <w:bCs/>
+              </w:rPr>
+              <w:t>amountId</w:t>
+            </w:r>
+            <w:proofErr w:type="spellEnd"/>
+            <w:r>
+              <w:rPr>
+                <w:rFonts w:eastAsia="Arial"/>
+                <w:b/>
+                <w:bCs/>
+              </w:rPr>
+              <w:t xml:space="preserve">, </w:t>
+            </w:r>
+            <w:proofErr w:type="spellStart"/>
+            <w:r>
+              <w:rPr>
+                <w:rFonts w:eastAsia="Arial"/>
+                <w:bCs/>
+              </w:rPr>
+              <w:t>amountDescription</w:t>
+            </w:r>
+            <w:proofErr w:type="spellEnd"/>
+            <w:r>
+              <w:rPr>
+                <w:rFonts w:eastAsia="Arial"/>
+                <w:bCs/>
+              </w:rPr>
+              <w:t xml:space="preserve">, </w:t>
+            </w:r>
+            <w:proofErr w:type="spellStart"/>
+            <w:r>
+              <w:rPr>
+                <w:rFonts w:eastAsia="Arial"/>
+                <w:bCs/>
+              </w:rPr>
+              <w:t>amountType</w:t>
+            </w:r>
+            <w:proofErr w:type="spellEnd"/>
+            <w:r>
+              <w:rPr>
+                <w:rFonts w:eastAsia="Arial"/>
+                <w:bCs/>
+              </w:rPr>
+              <w:t xml:space="preserve">, </w:t>
+            </w:r>
+            <w:proofErr w:type="spellStart"/>
+            <w:r>
+              <w:rPr>
+                <w:rFonts w:eastAsia="Arial"/>
+                <w:bCs/>
+              </w:rPr>
+              <w:t>accountBalance</w:t>
+            </w:r>
+            <w:proofErr w:type="spellEnd"/>
+            <w:r>
+              <w:rPr>
+                <w:rFonts w:eastAsia="Arial"/>
+                <w:bCs/>
+              </w:rPr>
+              <w:t xml:space="preserve">, </w:t>
+            </w:r>
+            <w:proofErr w:type="spellStart"/>
+            <w:r>
+              <w:rPr>
+                <w:rFonts w:eastAsia="Arial"/>
+                <w:bCs/>
+              </w:rPr>
+              <w:t>amountalue</w:t>
+            </w:r>
+            <w:proofErr w:type="spellEnd"/>
+          </w:p>
+        </w:tc>
+      </w:tr>
+      <w:tr>
+        <w:trPr>
+          <w:jc w:val="center"/>
+        </w:trPr>
+        <w:tc>
+          <w:tcPr>
+            <w:tcW w:w="5205" w:type="dxa"/>
+            <w:tcBorders>
+              <w:top w:val="single" w:sz="4" w:space="0" w:color="000000"/>
+              <w:left w:val="single" w:sz="4" w:space="0" w:color="000000"/>
+              <w:bottom w:val="single" w:sz="4" w:space="0" w:color="000000"/>
+            </w:tcBorders>
+            <w:shd w:val="clear" w:color="auto" w:fill="auto"/>
+          </w:tcPr>
+          <w:p>
+            <w:pPr>
+              <w:snapToGrid w:val="0"/>
+              <w:rPr>
+                <w:rFonts w:eastAsia="Arial"/>
+              </w:rPr>
+            </w:pPr>
+            <w:proofErr w:type="spellStart"/>
+            <w:r>
+              <w:rPr>
+                <w:rFonts w:eastAsia="Arial"/>
+              </w:rPr>
+              <w:t>workStatus</w:t>
+            </w:r>
+            <w:proofErr w:type="spellEnd"/>
+          </w:p>
+        </w:tc>
+        <w:tc>
+          <w:tcPr>
+            <w:tcW w:w="3510" w:type="dxa"/>
+            <w:tcBorders>
+              <w:top w:val="single" w:sz="4" w:space="0" w:color="000000"/>
+              <w:left w:val="single" w:sz="4" w:space="0" w:color="000000"/>
+              <w:bottom w:val="single" w:sz="4" w:space="0" w:color="000000"/>
+              <w:right w:val="single" w:sz="4" w:space="0" w:color="000000"/>
+            </w:tcBorders>
+            <w:shd w:val="clear" w:color="auto" w:fill="auto"/>
+          </w:tcPr>
+          <w:p>
+            <w:pPr>
+              <w:snapToGrid w:val="0"/>
+              <w:rPr>
+                <w:rFonts w:eastAsia="Arial"/>
+              </w:rPr>
+            </w:pPr>
+            <w:proofErr w:type="spellStart"/>
+            <w:r>
+              <w:rPr>
+                <w:rFonts w:eastAsia="Arial"/>
+                <w:b/>
+                <w:bCs/>
+              </w:rPr>
+              <w:t>workId</w:t>
+            </w:r>
+            <w:proofErr w:type="spellEnd"/>
+            <w:r>
+              <w:rPr>
+                <w:rFonts w:eastAsia="Arial"/>
+                <w:b/>
+                <w:bCs/>
+              </w:rPr>
+              <w:t xml:space="preserve">, </w:t>
+            </w:r>
+            <w:proofErr w:type="spellStart"/>
+            <w:r>
+              <w:rPr>
+                <w:rFonts w:eastAsia="Arial"/>
+                <w:bCs/>
+              </w:rPr>
+              <w:t>workProgress</w:t>
+            </w:r>
+            <w:proofErr w:type="spellEnd"/>
+            <w:r>
+              <w:rPr>
+                <w:rFonts w:eastAsia="Arial"/>
+                <w:bCs/>
+              </w:rPr>
+              <w:t xml:space="preserve">, </w:t>
+            </w:r>
+            <w:proofErr w:type="spellStart"/>
+            <w:r>
+              <w:rPr>
+                <w:rFonts w:eastAsia="Arial"/>
+                <w:bCs/>
+              </w:rPr>
+              <w:t>workLeft</w:t>
+            </w:r>
+            <w:proofErr w:type="spellEnd"/>
+          </w:p>
+        </w:tc>
+      </w:tr>
+      <w:tr>
+        <w:trPr>
+          <w:jc w:val="center"/>
+        </w:trPr>
+        <w:tc>
+          <w:tcPr>
+            <w:tcW w:w="5205" w:type="dxa"/>
+            <w:tcBorders>
+              <w:top w:val="single" w:sz="4" w:space="0" w:color="000000"/>
+              <w:left w:val="single" w:sz="4" w:space="0" w:color="000000"/>
+              <w:bottom w:val="single" w:sz="4" w:space="0" w:color="000000"/>
+            </w:tcBorders>
+            <w:shd w:val="clear" w:color="auto" w:fill="auto"/>
+          </w:tcPr>
+          <w:p>
+            <w:pPr>
+              <w:snapToGrid w:val="0"/>
+              <w:rPr>
+                <w:rFonts w:eastAsia="Arial"/>
+              </w:rPr>
+            </w:pPr>
+            <w:proofErr w:type="spellStart"/>
+            <w:r>
+              <w:rPr>
+                <w:rFonts w:eastAsia="Arial"/>
+              </w:rPr>
+              <w:t>lossProfitDetails</w:t>
+            </w:r>
+            <w:proofErr w:type="spellEnd"/>
+          </w:p>
+        </w:tc>
+        <w:tc>
+          <w:tcPr>
+            <w:tcW w:w="3510" w:type="dxa"/>
+            <w:tcBorders>
+              <w:top w:val="single" w:sz="4" w:space="0" w:color="000000"/>
+              <w:left w:val="single" w:sz="4" w:space="0" w:color="000000"/>
+              <w:bottom w:val="single" w:sz="4" w:space="0" w:color="000000"/>
+              <w:right w:val="single" w:sz="4" w:space="0" w:color="000000"/>
+            </w:tcBorders>
+            <w:shd w:val="clear" w:color="auto" w:fill="auto"/>
+          </w:tcPr>
+          <w:p>
+            <w:pPr>
+              <w:snapToGrid w:val="0"/>
+              <w:rPr>
+                <w:rFonts w:eastAsia="Arial"/>
+              </w:rPr>
+            </w:pPr>
+            <w:proofErr w:type="spellStart"/>
+            <w:r>
+              <w:rPr>
+                <w:rFonts w:eastAsia="Arial"/>
+                <w:b/>
+              </w:rPr>
+              <w:t>transactionId</w:t>
+            </w:r>
+            <w:proofErr w:type="spellEnd"/>
+            <w:r>
+              <w:rPr>
+                <w:rFonts w:eastAsia="Arial"/>
+              </w:rPr>
+              <w:t xml:space="preserve">, </w:t>
+            </w:r>
+            <w:proofErr w:type="spellStart"/>
+            <w:r>
+              <w:rPr>
+                <w:rFonts w:eastAsia="Arial"/>
+              </w:rPr>
+              <w:t>transactionAmount</w:t>
+            </w:r>
+            <w:proofErr w:type="spellEnd"/>
+            <w:r>
+              <w:rPr>
+                <w:rFonts w:eastAsia="Arial"/>
+              </w:rPr>
+              <w:t xml:space="preserve">, </w:t>
+            </w:r>
+            <w:proofErr w:type="spellStart"/>
+            <w:r>
+              <w:rPr>
+                <w:rFonts w:eastAsia="Arial"/>
+              </w:rPr>
+              <w:t>transactionType</w:t>
+            </w:r>
+            <w:proofErr w:type="spellEnd"/>
+            <w:r>
+              <w:rPr>
+                <w:rFonts w:eastAsia="Arial"/>
+              </w:rPr>
+              <w:t xml:space="preserve">, </w:t>
+            </w:r>
+            <w:proofErr w:type="spellStart"/>
+            <w:r>
+              <w:rPr>
+                <w:rFonts w:eastAsia="Arial"/>
+              </w:rPr>
+              <w:t>transactionDetails</w:t>
+            </w:r>
+            <w:proofErr w:type="spellEnd"/>
+            <w:r>
+              <w:rPr>
+                <w:rFonts w:eastAsia="Arial"/>
+              </w:rPr>
+              <w:t xml:space="preserve">, </w:t>
+            </w:r>
+            <w:proofErr w:type="spellStart"/>
+            <w:r>
+              <w:rPr>
+                <w:rFonts w:eastAsia="Arial"/>
+              </w:rPr>
+              <w:t>monthlyIncome</w:t>
+            </w:r>
+            <w:proofErr w:type="spellEnd"/>
+          </w:p>
+        </w:tc>
+      </w:tr>
+      <w:tr>
+        <w:trPr>
+          <w:jc w:val="center"/>
+        </w:trPr>
+        <w:tc>
+          <w:tcPr>
+            <w:tcW w:w="5205" w:type="dxa"/>
+            <w:tcBorders>
+              <w:top w:val="single" w:sz="4" w:space="0" w:color="000000"/>
+              <w:left w:val="single" w:sz="4" w:space="0" w:color="000000"/>
+              <w:bottom w:val="single" w:sz="4" w:space="0" w:color="000000"/>
+            </w:tcBorders>
+            <w:shd w:val="clear" w:color="auto" w:fill="auto"/>
+          </w:tcPr>
+          <w:p>
+            <w:pPr>
+              <w:snapToGrid w:val="0"/>
+              <w:rPr>
+                <w:rFonts w:eastAsia="Arial"/>
+              </w:rPr>
+            </w:pPr>
+            <w:proofErr w:type="spellStart"/>
+            <w:r>
+              <w:rPr>
+                <w:rFonts w:eastAsia="Arial"/>
+              </w:rPr>
+              <w:t>editedData</w:t>
+            </w:r>
+            <w:proofErr w:type="spellEnd"/>
+          </w:p>
+        </w:tc>
+        <w:tc>
+          <w:tcPr>
+            <w:tcW w:w="3510" w:type="dxa"/>
+            <w:tcBorders>
+              <w:top w:val="single" w:sz="4" w:space="0" w:color="000000"/>
+              <w:left w:val="single" w:sz="4" w:space="0" w:color="000000"/>
+              <w:bottom w:val="single" w:sz="4" w:space="0" w:color="000000"/>
+              <w:right w:val="single" w:sz="4" w:space="0" w:color="000000"/>
+            </w:tcBorders>
+            <w:shd w:val="clear" w:color="auto" w:fill="auto"/>
+          </w:tcPr>
+          <w:p>
+            <w:pPr>
+              <w:snapToGrid w:val="0"/>
+              <w:rPr>
+                <w:rFonts w:eastAsia="Arial"/>
+              </w:rPr>
+            </w:pPr>
+            <w:proofErr w:type="spellStart"/>
+            <w:r>
+              <w:rPr>
+                <w:rFonts w:eastAsia="Arial"/>
+                <w:b/>
+              </w:rPr>
+              <w:t>editedDataId</w:t>
+            </w:r>
+            <w:proofErr w:type="spellEnd"/>
+            <w:r>
+              <w:rPr>
+                <w:rFonts w:eastAsia="Arial"/>
+              </w:rPr>
+              <w:t xml:space="preserve">, </w:t>
+            </w:r>
+            <w:proofErr w:type="spellStart"/>
+            <w:r>
+              <w:rPr>
+                <w:rFonts w:eastAsia="Arial"/>
+              </w:rPr>
+              <w:t>workId</w:t>
+            </w:r>
+            <w:proofErr w:type="spellEnd"/>
+            <w:r>
+              <w:rPr>
+                <w:rFonts w:eastAsia="Arial"/>
+              </w:rPr>
+              <w:t xml:space="preserve">, </w:t>
+            </w:r>
+            <w:proofErr w:type="spellStart"/>
+            <w:r>
+              <w:rPr>
+                <w:rFonts w:eastAsia="Arial"/>
+              </w:rPr>
+              <w:t>customerId</w:t>
+            </w:r>
+            <w:proofErr w:type="spellEnd"/>
           </w:p>
         </w:tc>
       </w:tr>
@@ -9584,11 +10016,11 @@
         <w:rPr>
           <w:i w:val="0"/>
           <w:noProof/>
-          <w:lang w:bidi="ar-SA"/>
+          <w:lang w:val="en-IN" w:eastAsia="en-IN" w:bidi="ar-SA"/>
         </w:rPr>
         <w:lastRenderedPageBreak/>
         <w:drawing>
-          <wp:inline distT="0" distB="0" distL="0" distR="0" wp14:anchorId="3D1E2A07" wp14:editId="493F339F">
+          <wp:inline distT="0" distB="0" distL="0" distR="0">
             <wp:extent cx="5943593" cy="6269355"/>
             <wp:effectExtent l="19050" t="0" r="7" b="0"/>
             <wp:docPr id="13" name="Picture 8"/>
@@ -9603,7 +10035,7 @@
                     <pic:cNvPicPr/>
                   </pic:nvPicPr>
                   <pic:blipFill>
-                    <a:blip r:embed="rId19"/>
+                    <a:blip r:embed="rId18" cstate="print"/>
                     <a:stretch>
                       <a:fillRect/>
                     </a:stretch>
@@ -9685,10 +10117,10 @@
       <w:r>
         <w:rPr>
           <w:noProof/>
-          <w:lang w:bidi="ar-SA"/>
+          <w:lang w:val="en-IN" w:eastAsia="en-IN" w:bidi="ar-SA"/>
         </w:rPr>
         <w:drawing>
-          <wp:inline distT="0" distB="0" distL="0" distR="0" wp14:anchorId="18AC35E1" wp14:editId="219BA76C">
+          <wp:inline distT="0" distB="0" distL="0" distR="0">
             <wp:extent cx="5943600" cy="7374890"/>
             <wp:effectExtent l="0" t="0" r="0" b="0"/>
             <wp:docPr id="21" name="Picture 21"/>
@@ -9703,10 +10135,10 @@
                     <pic:cNvPicPr/>
                   </pic:nvPicPr>
                   <pic:blipFill>
-                    <a:blip r:embed="rId20" cstate="print">
+                    <a:blip r:embed="rId19" cstate="print">
                       <a:extLst>
                         <a:ext uri="{28A0092B-C50C-407E-A947-70E740481C1C}">
-                          <a14:useLocalDpi xmlns:a14="http://schemas.microsoft.com/office/drawing/2010/main" val="0"/>
+                          <a14:useLocalDpi xmlns:a14="http://schemas.microsoft.com/office/drawing/2010/main" xmlns:wps="http://schemas.microsoft.com/office/word/2010/wordprocessingShape" xmlns:wpi="http://schemas.microsoft.com/office/word/2010/wordprocessingInk" xmlns:wpg="http://schemas.microsoft.com/office/word/2010/wordprocessingGroup" xmlns:w14="http://schemas.microsoft.com/office/word/2010/wordml" xmlns:w="http://schemas.openxmlformats.org/wordprocessingml/2006/main" xmlns:w10="urn:schemas-microsoft-com:office:word" xmlns:wp14="http://schemas.microsoft.com/office/word/2010/wordprocessingDrawing" xmlns:v="urn:schemas-microsoft-com:vml" xmlns:o="urn:schemas-microsoft-com:office:office" xmlns:mc="http://schemas.openxmlformats.org/markup-compatibility/2006" xmlns:wpc="http://schemas.microsoft.com/office/word/2010/wordprocessingCanvas" xmlns="" val="0"/>
                         </a:ext>
                       </a:extLst>
                     </a:blip>
@@ -9781,10 +10213,10 @@
         <w:rPr>
           <w:noProof/>
           <w:highlight w:val="yellow"/>
-          <w:lang w:bidi="ar-SA"/>
+          <w:lang w:val="en-IN" w:eastAsia="en-IN" w:bidi="ar-SA"/>
         </w:rPr>
         <w:drawing>
-          <wp:inline distT="0" distB="0" distL="0" distR="0" wp14:anchorId="681CF8D0" wp14:editId="3A823DFF">
+          <wp:inline distT="0" distB="0" distL="0" distR="0">
             <wp:extent cx="2026920" cy="6004560"/>
             <wp:effectExtent l="0" t="0" r="0" b="0"/>
             <wp:docPr id="17" name="Picture 17"/>
@@ -9799,10 +10231,10 @@
                     <pic:cNvPicPr/>
                   </pic:nvPicPr>
                   <pic:blipFill>
-                    <a:blip r:embed="rId21">
+                    <a:blip r:embed="rId20" cstate="print">
                       <a:extLst>
                         <a:ext uri="{28A0092B-C50C-407E-A947-70E740481C1C}">
-                          <a14:useLocalDpi xmlns:a14="http://schemas.microsoft.com/office/drawing/2010/main" val="0"/>
+                          <a14:useLocalDpi xmlns:a14="http://schemas.microsoft.com/office/drawing/2010/main" xmlns:wps="http://schemas.microsoft.com/office/word/2010/wordprocessingShape" xmlns:wpi="http://schemas.microsoft.com/office/word/2010/wordprocessingInk" xmlns:wpg="http://schemas.microsoft.com/office/word/2010/wordprocessingGroup" xmlns:w14="http://schemas.microsoft.com/office/word/2010/wordml" xmlns:w="http://schemas.openxmlformats.org/wordprocessingml/2006/main" xmlns:w10="urn:schemas-microsoft-com:office:word" xmlns:wp14="http://schemas.microsoft.com/office/word/2010/wordprocessingDrawing" xmlns:v="urn:schemas-microsoft-com:vml" xmlns:o="urn:schemas-microsoft-com:office:office" xmlns:mc="http://schemas.openxmlformats.org/markup-compatibility/2006" xmlns:wpc="http://schemas.microsoft.com/office/word/2010/wordprocessingCanvas" xmlns="" val="0"/>
                         </a:ext>
                       </a:extLst>
                     </a:blip>
@@ -9831,10 +10263,10 @@
       <w:r>
         <w:rPr>
           <w:noProof/>
-          <w:lang w:bidi="ar-SA"/>
+          <w:lang w:val="en-IN" w:eastAsia="en-IN" w:bidi="ar-SA"/>
         </w:rPr>
         <w:drawing>
-          <wp:inline distT="0" distB="0" distL="0" distR="0" wp14:anchorId="319131D6" wp14:editId="2A319C2F">
+          <wp:inline distT="0" distB="0" distL="0" distR="0">
             <wp:extent cx="1920240" cy="5707380"/>
             <wp:effectExtent l="0" t="0" r="0" b="0"/>
             <wp:docPr id="16" name="Picture 16"/>
@@ -9849,10 +10281,10 @@
                     <pic:cNvPicPr/>
                   </pic:nvPicPr>
                   <pic:blipFill>
-                    <a:blip r:embed="rId22">
+                    <a:blip r:embed="rId21" cstate="print">
                       <a:extLst>
                         <a:ext uri="{28A0092B-C50C-407E-A947-70E740481C1C}">
-                          <a14:useLocalDpi xmlns:a14="http://schemas.microsoft.com/office/drawing/2010/main" val="0"/>
+                          <a14:useLocalDpi xmlns:a14="http://schemas.microsoft.com/office/drawing/2010/main" xmlns:wps="http://schemas.microsoft.com/office/word/2010/wordprocessingShape" xmlns:wpi="http://schemas.microsoft.com/office/word/2010/wordprocessingInk" xmlns:wpg="http://schemas.microsoft.com/office/word/2010/wordprocessingGroup" xmlns:w14="http://schemas.microsoft.com/office/word/2010/wordml" xmlns:w="http://schemas.openxmlformats.org/wordprocessingml/2006/main" xmlns:w10="urn:schemas-microsoft-com:office:word" xmlns:wp14="http://schemas.microsoft.com/office/word/2010/wordprocessingDrawing" xmlns:v="urn:schemas-microsoft-com:vml" xmlns:o="urn:schemas-microsoft-com:office:office" xmlns:mc="http://schemas.openxmlformats.org/markup-compatibility/2006" xmlns:wpc="http://schemas.microsoft.com/office/word/2010/wordprocessingCanvas" xmlns="" val="0"/>
                         </a:ext>
                       </a:extLst>
                     </a:blip>
@@ -9881,10 +10313,10 @@
       <w:r>
         <w:rPr>
           <w:noProof/>
-          <w:lang w:bidi="ar-SA"/>
+          <w:lang w:val="en-IN" w:eastAsia="en-IN" w:bidi="ar-SA"/>
         </w:rPr>
         <w:drawing>
-          <wp:inline distT="0" distB="0" distL="0" distR="0" wp14:anchorId="4C418ED1" wp14:editId="0A10B64E">
+          <wp:inline distT="0" distB="0" distL="0" distR="0">
             <wp:extent cx="1851660" cy="3040380"/>
             <wp:effectExtent l="0" t="0" r="0" b="0"/>
             <wp:docPr id="18" name="Picture 18"/>
@@ -9899,10 +10331,10 @@
                     <pic:cNvPicPr/>
                   </pic:nvPicPr>
                   <pic:blipFill>
-                    <a:blip r:embed="rId23">
+                    <a:blip r:embed="rId22" cstate="print">
                       <a:extLst>
                         <a:ext uri="{28A0092B-C50C-407E-A947-70E740481C1C}">
-                          <a14:useLocalDpi xmlns:a14="http://schemas.microsoft.com/office/drawing/2010/main" val="0"/>
+                          <a14:useLocalDpi xmlns:a14="http://schemas.microsoft.com/office/drawing/2010/main" xmlns:wps="http://schemas.microsoft.com/office/word/2010/wordprocessingShape" xmlns:wpi="http://schemas.microsoft.com/office/word/2010/wordprocessingInk" xmlns:wpg="http://schemas.microsoft.com/office/word/2010/wordprocessingGroup" xmlns:w14="http://schemas.microsoft.com/office/word/2010/wordml" xmlns:w="http://schemas.openxmlformats.org/wordprocessingml/2006/main" xmlns:w10="urn:schemas-microsoft-com:office:word" xmlns:wp14="http://schemas.microsoft.com/office/word/2010/wordprocessingDrawing" xmlns:v="urn:schemas-microsoft-com:vml" xmlns:o="urn:schemas-microsoft-com:office:office" xmlns:mc="http://schemas.openxmlformats.org/markup-compatibility/2006" xmlns:wpc="http://schemas.microsoft.com/office/word/2010/wordprocessingCanvas" xmlns="" val="0"/>
                         </a:ext>
                       </a:extLst>
                     </a:blip>
@@ -9963,11 +10395,11 @@
       <w:r>
         <w:rPr>
           <w:noProof/>
-          <w:lang w:bidi="ar-SA"/>
+          <w:lang w:val="en-IN" w:eastAsia="en-IN" w:bidi="ar-SA"/>
         </w:rPr>
         <w:lastRenderedPageBreak/>
         <w:drawing>
-          <wp:inline distT="0" distB="0" distL="0" distR="0" wp14:anchorId="3E2E81AA" wp14:editId="19311A7F">
+          <wp:inline distT="0" distB="0" distL="0" distR="0">
             <wp:extent cx="5372100" cy="3657600"/>
             <wp:effectExtent l="0" t="0" r="0" b="0"/>
             <wp:docPr id="4" name="Picture 4"/>
@@ -9982,10 +10414,10 @@
                     <pic:cNvPicPr/>
                   </pic:nvPicPr>
                   <pic:blipFill>
-                    <a:blip r:embed="rId24">
+                    <a:blip r:embed="rId23" cstate="print">
                       <a:extLst>
                         <a:ext uri="{28A0092B-C50C-407E-A947-70E740481C1C}">
-                          <a14:useLocalDpi xmlns:a14="http://schemas.microsoft.com/office/drawing/2010/main" val="0"/>
+                          <a14:useLocalDpi xmlns:a14="http://schemas.microsoft.com/office/drawing/2010/main" xmlns:wps="http://schemas.microsoft.com/office/word/2010/wordprocessingShape" xmlns:wpi="http://schemas.microsoft.com/office/word/2010/wordprocessingInk" xmlns:wpg="http://schemas.microsoft.com/office/word/2010/wordprocessingGroup" xmlns:w14="http://schemas.microsoft.com/office/word/2010/wordml" xmlns:w="http://schemas.openxmlformats.org/wordprocessingml/2006/main" xmlns:w10="urn:schemas-microsoft-com:office:word" xmlns:wp14="http://schemas.microsoft.com/office/word/2010/wordprocessingDrawing" xmlns:v="urn:schemas-microsoft-com:vml" xmlns:o="urn:schemas-microsoft-com:office:office" xmlns:mc="http://schemas.openxmlformats.org/markup-compatibility/2006" xmlns:wpc="http://schemas.microsoft.com/office/word/2010/wordprocessingCanvas" xmlns="" val="0"/>
                         </a:ext>
                       </a:extLst>
                     </a:blip>
@@ -10395,11 +10827,11 @@
       <w:r>
         <w:rPr>
           <w:noProof/>
-          <w:lang w:bidi="ar-SA"/>
+          <w:lang w:val="en-IN" w:eastAsia="en-IN" w:bidi="ar-SA"/>
         </w:rPr>
         <w:lastRenderedPageBreak/>
         <w:drawing>
-          <wp:inline distT="0" distB="0" distL="0" distR="0" wp14:anchorId="58755583" wp14:editId="285E699E">
+          <wp:inline distT="0" distB="0" distL="0" distR="0">
             <wp:extent cx="5029200" cy="4061460"/>
             <wp:effectExtent l="0" t="0" r="0" b="0"/>
             <wp:docPr id="2" name="Picture 2"/>
@@ -10414,10 +10846,10 @@
                     <pic:cNvPicPr/>
                   </pic:nvPicPr>
                   <pic:blipFill>
-                    <a:blip r:embed="rId25">
+                    <a:blip r:embed="rId24" cstate="print">
                       <a:extLst>
                         <a:ext uri="{28A0092B-C50C-407E-A947-70E740481C1C}">
-                          <a14:useLocalDpi xmlns:a14="http://schemas.microsoft.com/office/drawing/2010/main" val="0"/>
+                          <a14:useLocalDpi xmlns:a14="http://schemas.microsoft.com/office/drawing/2010/main" xmlns:wps="http://schemas.microsoft.com/office/word/2010/wordprocessingShape" xmlns:wpi="http://schemas.microsoft.com/office/word/2010/wordprocessingInk" xmlns:wpg="http://schemas.microsoft.com/office/word/2010/wordprocessingGroup" xmlns:w14="http://schemas.microsoft.com/office/word/2010/wordml" xmlns:w="http://schemas.openxmlformats.org/wordprocessingml/2006/main" xmlns:w10="urn:schemas-microsoft-com:office:word" xmlns:wp14="http://schemas.microsoft.com/office/word/2010/wordprocessingDrawing" xmlns:v="urn:schemas-microsoft-com:vml" xmlns:o="urn:schemas-microsoft-com:office:office" xmlns:mc="http://schemas.openxmlformats.org/markup-compatibility/2006" xmlns:wpc="http://schemas.microsoft.com/office/word/2010/wordprocessingCanvas" xmlns="" val="0"/>
                         </a:ext>
                       </a:extLst>
                     </a:blip>
@@ -10459,7 +10891,7 @@
       <w:tblPr>
         <w:tblStyle w:val="TableGrid"/>
         <w:tblW w:w="0" w:type="auto"/>
-        <w:tblLook w:val="04A0" w:firstRow="1" w:lastRow="0" w:firstColumn="1" w:lastColumn="0" w:noHBand="0" w:noVBand="1"/>
+        <w:tblLook w:val="04A0"/>
       </w:tblPr>
       <w:tblGrid>
         <w:gridCol w:w="9576"/>
@@ -11512,7 +11944,7 @@
       <w:tblPr>
         <w:tblStyle w:val="TableGrid"/>
         <w:tblW w:w="0" w:type="auto"/>
-        <w:tblLook w:val="04A0" w:firstRow="1" w:lastRow="0" w:firstColumn="1" w:lastColumn="0" w:noHBand="0" w:noVBand="1"/>
+        <w:tblLook w:val="04A0"/>
       </w:tblPr>
       <w:tblGrid>
         <w:gridCol w:w="9576"/>
@@ -12375,7 +12807,7 @@
       <w:tblPr>
         <w:tblStyle w:val="TableGrid"/>
         <w:tblW w:w="0" w:type="auto"/>
-        <w:tblLook w:val="04A0" w:firstRow="1" w:lastRow="0" w:firstColumn="1" w:lastColumn="0" w:noHBand="0" w:noVBand="1"/>
+        <w:tblLook w:val="04A0"/>
       </w:tblPr>
       <w:tblGrid>
         <w:gridCol w:w="9576"/>
@@ -13167,7 +13599,7 @@
       <w:tblPr>
         <w:tblStyle w:val="TableGrid"/>
         <w:tblW w:w="0" w:type="auto"/>
-        <w:tblLook w:val="04A0" w:firstRow="1" w:lastRow="0" w:firstColumn="1" w:lastColumn="0" w:noHBand="0" w:noVBand="1"/>
+        <w:tblLook w:val="04A0"/>
       </w:tblPr>
       <w:tblGrid>
         <w:gridCol w:w="9576"/>
@@ -14124,7 +14556,7 @@
       <w:tblPr>
         <w:tblStyle w:val="TableGrid"/>
         <w:tblW w:w="0" w:type="auto"/>
-        <w:tblLook w:val="04A0" w:firstRow="1" w:lastRow="0" w:firstColumn="1" w:lastColumn="0" w:noHBand="0" w:noVBand="1"/>
+        <w:tblLook w:val="04A0"/>
       </w:tblPr>
       <w:tblGrid>
         <w:gridCol w:w="9576"/>
@@ -14915,7 +15347,7 @@
       <w:tblPr>
         <w:tblStyle w:val="TableGrid"/>
         <w:tblW w:w="0" w:type="auto"/>
-        <w:tblLook w:val="04A0" w:firstRow="1" w:lastRow="0" w:firstColumn="1" w:lastColumn="0" w:noHBand="0" w:noVBand="1"/>
+        <w:tblLook w:val="04A0"/>
       </w:tblPr>
       <w:tblGrid>
         <w:gridCol w:w="9576"/>
@@ -16409,7 +16841,7 @@
       <w:tblPr>
         <w:tblStyle w:val="TableGrid"/>
         <w:tblW w:w="0" w:type="auto"/>
-        <w:tblLook w:val="04A0" w:firstRow="1" w:lastRow="0" w:firstColumn="1" w:lastColumn="0" w:noHBand="0" w:noVBand="1"/>
+        <w:tblLook w:val="04A0"/>
       </w:tblPr>
       <w:tblGrid>
         <w:gridCol w:w="9576"/>
@@ -16941,7 +17373,7 @@
       <w:tblPr>
         <w:tblStyle w:val="TableGrid"/>
         <w:tblW w:w="0" w:type="auto"/>
-        <w:tblLook w:val="04A0" w:firstRow="1" w:lastRow="0" w:firstColumn="1" w:lastColumn="0" w:noHBand="0" w:noVBand="1"/>
+        <w:tblLook w:val="04A0"/>
       </w:tblPr>
       <w:tblGrid>
         <w:gridCol w:w="9576"/>
@@ -18589,7 +19021,7 @@
       </w:r>
     </w:p>
     <w:sectPr>
-      <w:footerReference w:type="default" r:id="rId26"/>
+      <w:footerReference w:type="default" r:id="rId25"/>
       <w:pgSz w:w="12240" w:h="15840"/>
       <w:pgMar w:top="1440" w:right="1440" w:bottom="1440" w:left="1440" w:header="720" w:footer="720" w:gutter="0"/>
       <w:pgBorders w:offsetFrom="page">
@@ -18608,7 +19040,7 @@
 </file>
 
 <file path=word/endnotes.xml><?xml version="1.0" encoding="utf-8"?>
-<w:endnotes xmlns:wpc="http://schemas.microsoft.com/office/word/2010/wordprocessingCanvas" xmlns:mc="http://schemas.openxmlformats.org/markup-compatibility/2006" xmlns:o="urn:schemas-microsoft-com:office:office" xmlns:r="http://schemas.openxmlformats.org/officeDocument/2006/relationships" xmlns:m="http://schemas.openxmlformats.org/officeDocument/2006/math" xmlns:v="urn:schemas-microsoft-com:vml" xmlns:wp14="http://schemas.microsoft.com/office/word/2010/wordprocessingDrawing" xmlns:wp="http://schemas.openxmlformats.org/drawingml/2006/wordprocessingDrawing" xmlns:w10="urn:schemas-microsoft-com:office:word" xmlns:w="http://schemas.openxmlformats.org/wordprocessingml/2006/main" xmlns:w14="http://schemas.microsoft.com/office/word/2010/wordml" xmlns:wpg="http://schemas.microsoft.com/office/word/2010/wordprocessingGroup" xmlns:wpi="http://schemas.microsoft.com/office/word/2010/wordprocessingInk" xmlns:wne="http://schemas.microsoft.com/office/word/2006/wordml" xmlns:wps="http://schemas.microsoft.com/office/word/2010/wordprocessingShape" mc:Ignorable="w14 wp14">
+<w:endnotes xmlns:ve="http://schemas.openxmlformats.org/markup-compatibility/2006" xmlns:o="urn:schemas-microsoft-com:office:office" xmlns:r="http://schemas.openxmlformats.org/officeDocument/2006/relationships" xmlns:m="http://schemas.openxmlformats.org/officeDocument/2006/math" xmlns:v="urn:schemas-microsoft-com:vml" xmlns:wp="http://schemas.openxmlformats.org/drawingml/2006/wordprocessingDrawing" xmlns:w10="urn:schemas-microsoft-com:office:word" xmlns:w="http://schemas.openxmlformats.org/wordprocessingml/2006/main" xmlns:wne="http://schemas.microsoft.com/office/word/2006/wordml">
   <w:endnote w:type="separator" w:id="-1">
     <w:p>
       <w:pPr>
@@ -18633,7 +19065,7 @@
 </file>
 
 <file path=word/footer1.xml><?xml version="1.0" encoding="utf-8"?>
-<w:ftr xmlns:wpc="http://schemas.microsoft.com/office/word/2010/wordprocessingCanvas" xmlns:mc="http://schemas.openxmlformats.org/markup-compatibility/2006" xmlns:o="urn:schemas-microsoft-com:office:office" xmlns:r="http://schemas.openxmlformats.org/officeDocument/2006/relationships" xmlns:m="http://schemas.openxmlformats.org/officeDocument/2006/math" xmlns:v="urn:schemas-microsoft-com:vml" xmlns:wp14="http://schemas.microsoft.com/office/word/2010/wordprocessingDrawing" xmlns:wp="http://schemas.openxmlformats.org/drawingml/2006/wordprocessingDrawing" xmlns:w10="urn:schemas-microsoft-com:office:word" xmlns:w="http://schemas.openxmlformats.org/wordprocessingml/2006/main" xmlns:w14="http://schemas.microsoft.com/office/word/2010/wordml" xmlns:wpg="http://schemas.microsoft.com/office/word/2010/wordprocessingGroup" xmlns:wpi="http://schemas.microsoft.com/office/word/2010/wordprocessingInk" xmlns:wne="http://schemas.microsoft.com/office/word/2006/wordml" xmlns:wps="http://schemas.microsoft.com/office/word/2010/wordprocessingShape" mc:Ignorable="w14 wp14">
+<w:ftr xmlns:ve="http://schemas.openxmlformats.org/markup-compatibility/2006" xmlns:o="urn:schemas-microsoft-com:office:office" xmlns:r="http://schemas.openxmlformats.org/officeDocument/2006/relationships" xmlns:m="http://schemas.openxmlformats.org/officeDocument/2006/math" xmlns:v="urn:schemas-microsoft-com:vml" xmlns:wp="http://schemas.openxmlformats.org/drawingml/2006/wordprocessingDrawing" xmlns:w10="urn:schemas-microsoft-com:office:word" xmlns:w="http://schemas.openxmlformats.org/wordprocessingml/2006/main" xmlns:wne="http://schemas.microsoft.com/office/word/2006/wordml">
   <w:sdt>
     <w:sdtPr>
       <w:id w:val="-680205821"/>
@@ -18642,7 +19074,6 @@
         <w:docPartUnique/>
       </w:docPartObj>
     </w:sdtPr>
-    <w:sdtEndPr/>
     <w:sdtContent>
       <w:p>
         <w:pPr>
@@ -18666,7 +19097,7 @@
                 <v:h position="#0,topLeft" xrange="0,21600"/>
               </v:handles>
             </v:shapetype>
-            <v:shape id="AutoShape 13" o:spid="_x0000_s2049" type="#_x0000_t5" style="position:absolute;margin-left:1660.4pt;margin-top:0;width:167.4pt;height:161.8pt;z-index:251659264;visibility:visible;mso-position-horizontal:right;mso-position-horizontal-relative:page;mso-position-vertical:bottom;mso-position-vertical-relative:page" o:gfxdata="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" adj="21600" fillcolor="#d2eaf1" stroked="f">
+            <v:shape id="AutoShape 13" o:spid="_x0000_s2049" type="#_x0000_t5" style="position:absolute;margin-left:1787.8pt;margin-top:0;width:167.4pt;height:161.8pt;z-index:251659264;visibility:visible;mso-position-horizontal:right;mso-position-horizontal-relative:page;mso-position-vertical:bottom;mso-position-vertical-relative:page" o:gfxdata="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" adj="21600" fillcolor="#d2eaf1" stroked="f">
               <v:textbox>
                 <w:txbxContent>
                   <w:p>
@@ -18727,7 +19158,7 @@
 </file>
 
 <file path=word/footnotes.xml><?xml version="1.0" encoding="utf-8"?>
-<w:footnotes xmlns:wpc="http://schemas.microsoft.com/office/word/2010/wordprocessingCanvas" xmlns:mc="http://schemas.openxmlformats.org/markup-compatibility/2006" xmlns:o="urn:schemas-microsoft-com:office:office" xmlns:r="http://schemas.openxmlformats.org/officeDocument/2006/relationships" xmlns:m="http://schemas.openxmlformats.org/officeDocument/2006/math" xmlns:v="urn:schemas-microsoft-com:vml" xmlns:wp14="http://schemas.microsoft.com/office/word/2010/wordprocessingDrawing" xmlns:wp="http://schemas.openxmlformats.org/drawingml/2006/wordprocessingDrawing" xmlns:w10="urn:schemas-microsoft-com:office:word" xmlns:w="http://schemas.openxmlformats.org/wordprocessingml/2006/main" xmlns:w14="http://schemas.microsoft.com/office/word/2010/wordml" xmlns:wpg="http://schemas.microsoft.com/office/word/2010/wordprocessingGroup" xmlns:wpi="http://schemas.microsoft.com/office/word/2010/wordprocessingInk" xmlns:wne="http://schemas.microsoft.com/office/word/2006/wordml" xmlns:wps="http://schemas.microsoft.com/office/word/2010/wordprocessingShape" mc:Ignorable="w14 wp14">
+<w:footnotes xmlns:ve="http://schemas.openxmlformats.org/markup-compatibility/2006" xmlns:o="urn:schemas-microsoft-com:office:office" xmlns:r="http://schemas.openxmlformats.org/officeDocument/2006/relationships" xmlns:m="http://schemas.openxmlformats.org/officeDocument/2006/math" xmlns:v="urn:schemas-microsoft-com:vml" xmlns:wp="http://schemas.openxmlformats.org/drawingml/2006/wordprocessingDrawing" xmlns:w10="urn:schemas-microsoft-com:office:word" xmlns:w="http://schemas.openxmlformats.org/wordprocessingml/2006/main" xmlns:wne="http://schemas.microsoft.com/office/word/2006/wordml">
   <w:footnote w:type="separator" w:id="-1">
     <w:p>
       <w:pPr>
@@ -18752,7 +19183,7 @@
 </file>
 
 <file path=word/numbering.xml><?xml version="1.0" encoding="utf-8"?>
-<w:numbering xmlns:wpc="http://schemas.microsoft.com/office/word/2010/wordprocessingCanvas" xmlns:mc="http://schemas.openxmlformats.org/markup-compatibility/2006" xmlns:o="urn:schemas-microsoft-com:office:office" xmlns:r="http://schemas.openxmlformats.org/officeDocument/2006/relationships" xmlns:m="http://schemas.openxmlformats.org/officeDocument/2006/math" xmlns:v="urn:schemas-microsoft-com:vml" xmlns:wp14="http://schemas.microsoft.com/office/word/2010/wordprocessingDrawing" xmlns:wp="http://schemas.openxmlformats.org/drawingml/2006/wordprocessingDrawing" xmlns:w10="urn:schemas-microsoft-com:office:word" xmlns:w="http://schemas.openxmlformats.org/wordprocessingml/2006/main" xmlns:w14="http://schemas.microsoft.com/office/word/2010/wordml" xmlns:wpg="http://schemas.microsoft.com/office/word/2010/wordprocessingGroup" xmlns:wpi="http://schemas.microsoft.com/office/word/2010/wordprocessingInk" xmlns:wne="http://schemas.microsoft.com/office/word/2006/wordml" xmlns:wps="http://schemas.microsoft.com/office/word/2010/wordprocessingShape" mc:Ignorable="w14 wp14">
+<w:numbering xmlns:ve="http://schemas.openxmlformats.org/markup-compatibility/2006" xmlns:o="urn:schemas-microsoft-com:office:office" xmlns:r="http://schemas.openxmlformats.org/officeDocument/2006/relationships" xmlns:m="http://schemas.openxmlformats.org/officeDocument/2006/math" xmlns:v="urn:schemas-microsoft-com:vml" xmlns:wp="http://schemas.openxmlformats.org/drawingml/2006/wordprocessingDrawing" xmlns:w10="urn:schemas-microsoft-com:office:word" xmlns:w="http://schemas.openxmlformats.org/wordprocessingml/2006/main" xmlns:wne="http://schemas.microsoft.com/office/word/2006/wordml">
   <w:abstractNum w:abstractNumId="0">
     <w:nsid w:val="00000002"/>
     <w:multiLevelType w:val="multilevel"/>
@@ -23533,7 +23964,7 @@
 </file>
 
 <file path=word/styles.xml><?xml version="1.0" encoding="utf-8"?>
-<w:styles xmlns:mc="http://schemas.openxmlformats.org/markup-compatibility/2006" xmlns:r="http://schemas.openxmlformats.org/officeDocument/2006/relationships" xmlns:w="http://schemas.openxmlformats.org/wordprocessingml/2006/main" xmlns:w14="http://schemas.microsoft.com/office/word/2010/wordml" mc:Ignorable="w14">
+<w:styles xmlns:r="http://schemas.openxmlformats.org/officeDocument/2006/relationships" xmlns:w="http://schemas.openxmlformats.org/wordprocessingml/2006/main">
   <w:docDefaults>
     <w:rPrDefault>
       <w:rPr>
@@ -23946,6 +24377,7 @@
     <w:uiPriority w:val="99"/>
     <w:semiHidden/>
     <w:unhideWhenUsed/>
+    <w:qFormat/>
     <w:tblPr>
       <w:tblInd w:w="0" w:type="dxa"/>
       <w:tblCellMar>
@@ -25908,7 +26340,7 @@
 </file>
 
 <file path=customXml/itemProps1.xml><?xml version="1.0" encoding="utf-8"?>
-<ds:datastoreItem xmlns:ds="http://schemas.openxmlformats.org/officeDocument/2006/customXml" ds:itemID="{3E8E5A66-457A-46B6-861D-3175C5A07E85}">
+<ds:datastoreItem xmlns:ds="http://schemas.openxmlformats.org/officeDocument/2006/customXml" ds:itemID="{2CEF033B-2EBF-4D16-B24D-674B484BD3ED}">
   <ds:schemaRefs>
     <ds:schemaRef ds:uri="http://schemas.openxmlformats.org/officeDocument/2006/bibliography"/>
   </ds:schemaRefs>

</xml_diff>

<commit_message>
Updated relationship between entities in synopsis and made minor changes to ER diagram
</commit_message>
<xml_diff>
--- a/report/PSMS-Synopsis.docx
+++ b/report/PSMS-Synopsis.docx
@@ -3680,7 +3680,7 @@
       <w:r>
         <w:rPr>
           <w:noProof/>
-          <w:lang w:val="en-IN" w:eastAsia="en-IN" w:bidi="ar-SA"/>
+          <w:lang w:bidi="ar-SA"/>
         </w:rPr>
         <w:drawing>
           <wp:inline distT="0" distB="0" distL="0" distR="0">
@@ -3701,7 +3701,7 @@
                     <a:blip r:embed="rId8" cstate="print">
                       <a:extLst>
                         <a:ext uri="{28A0092B-C50C-407E-A947-70E740481C1C}">
-                          <a14:useLocalDpi xmlns:a14="http://schemas.microsoft.com/office/drawing/2010/main" xmlns:wps="http://schemas.microsoft.com/office/word/2010/wordprocessingShape" xmlns:wpi="http://schemas.microsoft.com/office/word/2010/wordprocessingInk" xmlns:wpg="http://schemas.microsoft.com/office/word/2010/wordprocessingGroup" xmlns:w14="http://schemas.microsoft.com/office/word/2010/wordml" xmlns:w="http://schemas.openxmlformats.org/wordprocessingml/2006/main" xmlns:w10="urn:schemas-microsoft-com:office:word" xmlns:wp14="http://schemas.microsoft.com/office/word/2010/wordprocessingDrawing" xmlns:v="urn:schemas-microsoft-com:vml" xmlns:o="urn:schemas-microsoft-com:office:office" xmlns:mc="http://schemas.openxmlformats.org/markup-compatibility/2006" xmlns:wpc="http://schemas.microsoft.com/office/word/2010/wordprocessingCanvas" xmlns="" val="0"/>
+                          <a14:useLocalDpi xmlns="" xmlns:wpc="http://schemas.microsoft.com/office/word/2010/wordprocessingCanvas" xmlns:mc="http://schemas.openxmlformats.org/markup-compatibility/2006" xmlns:o="urn:schemas-microsoft-com:office:office" xmlns:v="urn:schemas-microsoft-com:vml" xmlns:wp14="http://schemas.microsoft.com/office/word/2010/wordprocessingDrawing" xmlns:w10="urn:schemas-microsoft-com:office:word" xmlns:w="http://schemas.openxmlformats.org/wordprocessingml/2006/main" xmlns:w14="http://schemas.microsoft.com/office/word/2010/wordml" xmlns:wpg="http://schemas.microsoft.com/office/word/2010/wordprocessingGroup" xmlns:wpi="http://schemas.microsoft.com/office/word/2010/wordprocessingInk" xmlns:wps="http://schemas.microsoft.com/office/word/2010/wordprocessingShape" xmlns:a14="http://schemas.microsoft.com/office/drawing/2010/main" val="0"/>
                         </a:ext>
                       </a:extLst>
                     </a:blip>
@@ -4990,7 +4990,7 @@
           <w:i w:val="0"/>
           <w:noProof/>
           <w:color w:val="222222"/>
-          <w:lang w:val="en-IN" w:eastAsia="en-IN" w:bidi="ar-SA"/>
+          <w:lang w:bidi="ar-SA"/>
         </w:rPr>
         <w:drawing>
           <wp:inline distT="0" distB="0" distL="0" distR="0">
@@ -5011,7 +5011,7 @@
                     <a:blip r:embed="rId9" cstate="print">
                       <a:extLst>
                         <a:ext uri="{28A0092B-C50C-407E-A947-70E740481C1C}">
-                          <a14:useLocalDpi xmlns:a14="http://schemas.microsoft.com/office/drawing/2010/main" xmlns:wps="http://schemas.microsoft.com/office/word/2010/wordprocessingShape" xmlns:wpi="http://schemas.microsoft.com/office/word/2010/wordprocessingInk" xmlns:wpg="http://schemas.microsoft.com/office/word/2010/wordprocessingGroup" xmlns:w14="http://schemas.microsoft.com/office/word/2010/wordml" xmlns:w="http://schemas.openxmlformats.org/wordprocessingml/2006/main" xmlns:w10="urn:schemas-microsoft-com:office:word" xmlns:wp14="http://schemas.microsoft.com/office/word/2010/wordprocessingDrawing" xmlns:v="urn:schemas-microsoft-com:vml" xmlns:o="urn:schemas-microsoft-com:office:office" xmlns:mc="http://schemas.openxmlformats.org/markup-compatibility/2006" xmlns:wpc="http://schemas.microsoft.com/office/word/2010/wordprocessingCanvas" xmlns="" val="0"/>
+                          <a14:useLocalDpi xmlns="" xmlns:wpc="http://schemas.microsoft.com/office/word/2010/wordprocessingCanvas" xmlns:mc="http://schemas.openxmlformats.org/markup-compatibility/2006" xmlns:o="urn:schemas-microsoft-com:office:office" xmlns:v="urn:schemas-microsoft-com:vml" xmlns:wp14="http://schemas.microsoft.com/office/word/2010/wordprocessingDrawing" xmlns:w10="urn:schemas-microsoft-com:office:word" xmlns:w="http://schemas.openxmlformats.org/wordprocessingml/2006/main" xmlns:w14="http://schemas.microsoft.com/office/word/2010/wordml" xmlns:wpg="http://schemas.microsoft.com/office/word/2010/wordprocessingGroup" xmlns:wpi="http://schemas.microsoft.com/office/word/2010/wordprocessingInk" xmlns:wps="http://schemas.microsoft.com/office/word/2010/wordprocessingShape" xmlns:a14="http://schemas.microsoft.com/office/drawing/2010/main" val="0"/>
                         </a:ext>
                       </a:extLst>
                     </a:blip>
@@ -7655,7 +7655,7 @@
           <w:b/>
           <w:i w:val="0"/>
           <w:noProof/>
-          <w:lang w:val="en-IN" w:eastAsia="en-IN" w:bidi="ar-SA"/>
+          <w:lang w:bidi="ar-SA"/>
         </w:rPr>
         <w:drawing>
           <wp:inline distT="0" distB="0" distL="0" distR="0">
@@ -7676,7 +7676,7 @@
                     <a:blip r:embed="rId10" cstate="print">
                       <a:extLst>
                         <a:ext uri="{28A0092B-C50C-407E-A947-70E740481C1C}">
-                          <a14:useLocalDpi xmlns:a14="http://schemas.microsoft.com/office/drawing/2010/main" xmlns:wps="http://schemas.microsoft.com/office/word/2010/wordprocessingShape" xmlns:wpi="http://schemas.microsoft.com/office/word/2010/wordprocessingInk" xmlns:wpg="http://schemas.microsoft.com/office/word/2010/wordprocessingGroup" xmlns:w14="http://schemas.microsoft.com/office/word/2010/wordml" xmlns:w="http://schemas.openxmlformats.org/wordprocessingml/2006/main" xmlns:w10="urn:schemas-microsoft-com:office:word" xmlns:wp14="http://schemas.microsoft.com/office/word/2010/wordprocessingDrawing" xmlns:v="urn:schemas-microsoft-com:vml" xmlns:o="urn:schemas-microsoft-com:office:office" xmlns:mc="http://schemas.openxmlformats.org/markup-compatibility/2006" xmlns:wpc="http://schemas.microsoft.com/office/word/2010/wordprocessingCanvas" xmlns="" val="0"/>
+                          <a14:useLocalDpi xmlns="" xmlns:wpc="http://schemas.microsoft.com/office/word/2010/wordprocessingCanvas" xmlns:mc="http://schemas.openxmlformats.org/markup-compatibility/2006" xmlns:o="urn:schemas-microsoft-com:office:office" xmlns:v="urn:schemas-microsoft-com:vml" xmlns:wp14="http://schemas.microsoft.com/office/word/2010/wordprocessingDrawing" xmlns:w10="urn:schemas-microsoft-com:office:word" xmlns:w="http://schemas.openxmlformats.org/wordprocessingml/2006/main" xmlns:w14="http://schemas.microsoft.com/office/word/2010/wordml" xmlns:wpg="http://schemas.microsoft.com/office/word/2010/wordprocessingGroup" xmlns:wpi="http://schemas.microsoft.com/office/word/2010/wordprocessingInk" xmlns:wps="http://schemas.microsoft.com/office/word/2010/wordprocessingShape" xmlns:a14="http://schemas.microsoft.com/office/drawing/2010/main" val="0"/>
                         </a:ext>
                       </a:extLst>
                     </a:blip>
@@ -7730,7 +7730,7 @@
           <w:b/>
           <w:i w:val="0"/>
           <w:noProof/>
-          <w:lang w:val="en-IN" w:eastAsia="en-IN" w:bidi="ar-SA"/>
+          <w:lang w:bidi="ar-SA"/>
         </w:rPr>
         <w:drawing>
           <wp:inline distT="0" distB="0" distL="0" distR="0">
@@ -7751,7 +7751,7 @@
                     <a:blip r:embed="rId11" cstate="print">
                       <a:extLst>
                         <a:ext uri="{28A0092B-C50C-407E-A947-70E740481C1C}">
-                          <a14:useLocalDpi xmlns:a14="http://schemas.microsoft.com/office/drawing/2010/main" xmlns:wps="http://schemas.microsoft.com/office/word/2010/wordprocessingShape" xmlns:wpi="http://schemas.microsoft.com/office/word/2010/wordprocessingInk" xmlns:wpg="http://schemas.microsoft.com/office/word/2010/wordprocessingGroup" xmlns:w14="http://schemas.microsoft.com/office/word/2010/wordml" xmlns:w="http://schemas.openxmlformats.org/wordprocessingml/2006/main" xmlns:w10="urn:schemas-microsoft-com:office:word" xmlns:wp14="http://schemas.microsoft.com/office/word/2010/wordprocessingDrawing" xmlns:v="urn:schemas-microsoft-com:vml" xmlns:o="urn:schemas-microsoft-com:office:office" xmlns:mc="http://schemas.openxmlformats.org/markup-compatibility/2006" xmlns:wpc="http://schemas.microsoft.com/office/word/2010/wordprocessingCanvas" xmlns="" val="0"/>
+                          <a14:useLocalDpi xmlns="" xmlns:wpc="http://schemas.microsoft.com/office/word/2010/wordprocessingCanvas" xmlns:mc="http://schemas.openxmlformats.org/markup-compatibility/2006" xmlns:o="urn:schemas-microsoft-com:office:office" xmlns:v="urn:schemas-microsoft-com:vml" xmlns:wp14="http://schemas.microsoft.com/office/word/2010/wordprocessingDrawing" xmlns:w10="urn:schemas-microsoft-com:office:word" xmlns:w="http://schemas.openxmlformats.org/wordprocessingml/2006/main" xmlns:w14="http://schemas.microsoft.com/office/word/2010/wordml" xmlns:wpg="http://schemas.microsoft.com/office/word/2010/wordprocessingGroup" xmlns:wpi="http://schemas.microsoft.com/office/word/2010/wordprocessingInk" xmlns:wps="http://schemas.microsoft.com/office/word/2010/wordprocessingShape" xmlns:a14="http://schemas.microsoft.com/office/drawing/2010/main" val="0"/>
                         </a:ext>
                       </a:extLst>
                     </a:blip>
@@ -7797,7 +7797,7 @@
       <w:r>
         <w:rPr>
           <w:noProof/>
-          <w:lang w:val="en-IN" w:eastAsia="en-IN" w:bidi="ar-SA"/>
+          <w:lang w:bidi="ar-SA"/>
         </w:rPr>
         <w:drawing>
           <wp:inline distT="0" distB="0" distL="0" distR="0">
@@ -7818,7 +7818,7 @@
                     <a:blip r:embed="rId12" cstate="print">
                       <a:extLst>
                         <a:ext uri="{28A0092B-C50C-407E-A947-70E740481C1C}">
-                          <a14:useLocalDpi xmlns:a14="http://schemas.microsoft.com/office/drawing/2010/main" xmlns:wps="http://schemas.microsoft.com/office/word/2010/wordprocessingShape" xmlns:wpi="http://schemas.microsoft.com/office/word/2010/wordprocessingInk" xmlns:wpg="http://schemas.microsoft.com/office/word/2010/wordprocessingGroup" xmlns:w14="http://schemas.microsoft.com/office/word/2010/wordml" xmlns:w="http://schemas.openxmlformats.org/wordprocessingml/2006/main" xmlns:w10="urn:schemas-microsoft-com:office:word" xmlns:wp14="http://schemas.microsoft.com/office/word/2010/wordprocessingDrawing" xmlns:v="urn:schemas-microsoft-com:vml" xmlns:o="urn:schemas-microsoft-com:office:office" xmlns:mc="http://schemas.openxmlformats.org/markup-compatibility/2006" xmlns:wpc="http://schemas.microsoft.com/office/word/2010/wordprocessingCanvas" xmlns="" val="0"/>
+                          <a14:useLocalDpi xmlns="" xmlns:wpc="http://schemas.microsoft.com/office/word/2010/wordprocessingCanvas" xmlns:mc="http://schemas.openxmlformats.org/markup-compatibility/2006" xmlns:o="urn:schemas-microsoft-com:office:office" xmlns:v="urn:schemas-microsoft-com:vml" xmlns:wp14="http://schemas.microsoft.com/office/word/2010/wordprocessingDrawing" xmlns:w10="urn:schemas-microsoft-com:office:word" xmlns:w="http://schemas.openxmlformats.org/wordprocessingml/2006/main" xmlns:w14="http://schemas.microsoft.com/office/word/2010/wordml" xmlns:wpg="http://schemas.microsoft.com/office/word/2010/wordprocessingGroup" xmlns:wpi="http://schemas.microsoft.com/office/word/2010/wordprocessingInk" xmlns:wps="http://schemas.microsoft.com/office/word/2010/wordprocessingShape" xmlns:a14="http://schemas.microsoft.com/office/drawing/2010/main" val="0"/>
                         </a:ext>
                       </a:extLst>
                     </a:blip>
@@ -8221,7 +8221,7 @@
       <w:r>
         <w:rPr>
           <w:noProof/>
-          <w:lang w:val="en-IN" w:eastAsia="en-IN" w:bidi="ar-SA"/>
+          <w:lang w:bidi="ar-SA"/>
         </w:rPr>
         <w:drawing>
           <wp:inline distT="0" distB="0" distL="0" distR="0">
@@ -8242,7 +8242,7 @@
                     <a:blip r:embed="rId13" cstate="print">
                       <a:extLst>
                         <a:ext uri="{28A0092B-C50C-407E-A947-70E740481C1C}">
-                          <a14:useLocalDpi xmlns:a14="http://schemas.microsoft.com/office/drawing/2010/main" xmlns:wps="http://schemas.microsoft.com/office/word/2010/wordprocessingShape" xmlns:wpi="http://schemas.microsoft.com/office/word/2010/wordprocessingInk" xmlns:wpg="http://schemas.microsoft.com/office/word/2010/wordprocessingGroup" xmlns:w14="http://schemas.microsoft.com/office/word/2010/wordml" xmlns:w="http://schemas.openxmlformats.org/wordprocessingml/2006/main" xmlns:w10="urn:schemas-microsoft-com:office:word" xmlns:wp14="http://schemas.microsoft.com/office/word/2010/wordprocessingDrawing" xmlns:v="urn:schemas-microsoft-com:vml" xmlns:o="urn:schemas-microsoft-com:office:office" xmlns:mc="http://schemas.openxmlformats.org/markup-compatibility/2006" xmlns:wpc="http://schemas.microsoft.com/office/word/2010/wordprocessingCanvas" xmlns="" val="0"/>
+                          <a14:useLocalDpi xmlns="" xmlns:wpc="http://schemas.microsoft.com/office/word/2010/wordprocessingCanvas" xmlns:mc="http://schemas.openxmlformats.org/markup-compatibility/2006" xmlns:o="urn:schemas-microsoft-com:office:office" xmlns:v="urn:schemas-microsoft-com:vml" xmlns:wp14="http://schemas.microsoft.com/office/word/2010/wordprocessingDrawing" xmlns:w10="urn:schemas-microsoft-com:office:word" xmlns:w="http://schemas.openxmlformats.org/wordprocessingml/2006/main" xmlns:w14="http://schemas.microsoft.com/office/word/2010/wordml" xmlns:wpg="http://schemas.microsoft.com/office/word/2010/wordprocessingGroup" xmlns:wpi="http://schemas.microsoft.com/office/word/2010/wordprocessingInk" xmlns:wps="http://schemas.microsoft.com/office/word/2010/wordprocessingShape" xmlns:a14="http://schemas.microsoft.com/office/drawing/2010/main" val="0"/>
                         </a:ext>
                       </a:extLst>
                     </a:blip>
@@ -8292,7 +8292,7 @@
         <w:rPr>
           <w:i w:val="0"/>
           <w:noProof/>
-          <w:lang w:val="en-IN" w:eastAsia="en-IN" w:bidi="ar-SA"/>
+          <w:lang w:bidi="ar-SA"/>
         </w:rPr>
         <w:lastRenderedPageBreak/>
         <w:drawing>
@@ -8314,7 +8314,7 @@
                     <a:blip r:embed="rId14" cstate="print">
                       <a:extLst>
                         <a:ext uri="{28A0092B-C50C-407E-A947-70E740481C1C}">
-                          <a14:useLocalDpi xmlns:a14="http://schemas.microsoft.com/office/drawing/2010/main" xmlns:wps="http://schemas.microsoft.com/office/word/2010/wordprocessingShape" xmlns:wpi="http://schemas.microsoft.com/office/word/2010/wordprocessingInk" xmlns:wpg="http://schemas.microsoft.com/office/word/2010/wordprocessingGroup" xmlns:w14="http://schemas.microsoft.com/office/word/2010/wordml" xmlns:w="http://schemas.openxmlformats.org/wordprocessingml/2006/main" xmlns:w10="urn:schemas-microsoft-com:office:word" xmlns:wp14="http://schemas.microsoft.com/office/word/2010/wordprocessingDrawing" xmlns:v="urn:schemas-microsoft-com:vml" xmlns:o="urn:schemas-microsoft-com:office:office" xmlns:mc="http://schemas.openxmlformats.org/markup-compatibility/2006" xmlns:wpc="http://schemas.microsoft.com/office/word/2010/wordprocessingCanvas" xmlns="" val="0"/>
+                          <a14:useLocalDpi xmlns="" xmlns:wpc="http://schemas.microsoft.com/office/word/2010/wordprocessingCanvas" xmlns:mc="http://schemas.openxmlformats.org/markup-compatibility/2006" xmlns:o="urn:schemas-microsoft-com:office:office" xmlns:v="urn:schemas-microsoft-com:vml" xmlns:wp14="http://schemas.microsoft.com/office/word/2010/wordprocessingDrawing" xmlns:w10="urn:schemas-microsoft-com:office:word" xmlns:w="http://schemas.openxmlformats.org/wordprocessingml/2006/main" xmlns:w14="http://schemas.microsoft.com/office/word/2010/wordml" xmlns:wpg="http://schemas.microsoft.com/office/word/2010/wordprocessingGroup" xmlns:wpi="http://schemas.microsoft.com/office/word/2010/wordprocessingInk" xmlns:wps="http://schemas.microsoft.com/office/word/2010/wordprocessingShape" xmlns:a14="http://schemas.microsoft.com/office/drawing/2010/main" val="0"/>
                         </a:ext>
                       </a:extLst>
                     </a:blip>
@@ -8356,7 +8356,7 @@
       <w:r>
         <w:rPr>
           <w:noProof/>
-          <w:lang w:val="en-IN" w:eastAsia="en-IN" w:bidi="ar-SA"/>
+          <w:lang w:bidi="ar-SA"/>
         </w:rPr>
         <w:lastRenderedPageBreak/>
         <w:drawing>
@@ -8378,7 +8378,7 @@
                     <a:blip r:embed="rId15" cstate="print">
                       <a:extLst>
                         <a:ext uri="{28A0092B-C50C-407E-A947-70E740481C1C}">
-                          <a14:useLocalDpi xmlns:a14="http://schemas.microsoft.com/office/drawing/2010/main" xmlns:wps="http://schemas.microsoft.com/office/word/2010/wordprocessingShape" xmlns:wpi="http://schemas.microsoft.com/office/word/2010/wordprocessingInk" xmlns:wpg="http://schemas.microsoft.com/office/word/2010/wordprocessingGroup" xmlns:w14="http://schemas.microsoft.com/office/word/2010/wordml" xmlns:w="http://schemas.openxmlformats.org/wordprocessingml/2006/main" xmlns:w10="urn:schemas-microsoft-com:office:word" xmlns:wp14="http://schemas.microsoft.com/office/word/2010/wordprocessingDrawing" xmlns:v="urn:schemas-microsoft-com:vml" xmlns:o="urn:schemas-microsoft-com:office:office" xmlns:mc="http://schemas.openxmlformats.org/markup-compatibility/2006" xmlns:wpc="http://schemas.microsoft.com/office/word/2010/wordprocessingCanvas" xmlns="" val="0"/>
+                          <a14:useLocalDpi xmlns="" xmlns:wpc="http://schemas.microsoft.com/office/word/2010/wordprocessingCanvas" xmlns:mc="http://schemas.openxmlformats.org/markup-compatibility/2006" xmlns:o="urn:schemas-microsoft-com:office:office" xmlns:v="urn:schemas-microsoft-com:vml" xmlns:wp14="http://schemas.microsoft.com/office/word/2010/wordprocessingDrawing" xmlns:w10="urn:schemas-microsoft-com:office:word" xmlns:w="http://schemas.openxmlformats.org/wordprocessingml/2006/main" xmlns:w14="http://schemas.microsoft.com/office/word/2010/wordml" xmlns:wpg="http://schemas.microsoft.com/office/word/2010/wordprocessingGroup" xmlns:wpi="http://schemas.microsoft.com/office/word/2010/wordprocessingInk" xmlns:wps="http://schemas.microsoft.com/office/word/2010/wordprocessingShape" xmlns:a14="http://schemas.microsoft.com/office/drawing/2010/main" val="0"/>
                         </a:ext>
                       </a:extLst>
                     </a:blip>
@@ -8406,7 +8406,7 @@
       <w:r>
         <w:rPr>
           <w:noProof/>
-          <w:lang w:val="en-IN" w:eastAsia="en-IN" w:bidi="ar-SA"/>
+          <w:lang w:bidi="ar-SA"/>
         </w:rPr>
         <w:lastRenderedPageBreak/>
         <w:drawing>
@@ -8428,7 +8428,7 @@
                     <a:blip r:embed="rId16" cstate="print">
                       <a:extLst>
                         <a:ext uri="{28A0092B-C50C-407E-A947-70E740481C1C}">
-                          <a14:useLocalDpi xmlns:a14="http://schemas.microsoft.com/office/drawing/2010/main" xmlns:wps="http://schemas.microsoft.com/office/word/2010/wordprocessingShape" xmlns:wpi="http://schemas.microsoft.com/office/word/2010/wordprocessingInk" xmlns:wpg="http://schemas.microsoft.com/office/word/2010/wordprocessingGroup" xmlns:w14="http://schemas.microsoft.com/office/word/2010/wordml" xmlns:w="http://schemas.openxmlformats.org/wordprocessingml/2006/main" xmlns:w10="urn:schemas-microsoft-com:office:word" xmlns:wp14="http://schemas.microsoft.com/office/word/2010/wordprocessingDrawing" xmlns:v="urn:schemas-microsoft-com:vml" xmlns:o="urn:schemas-microsoft-com:office:office" xmlns:mc="http://schemas.openxmlformats.org/markup-compatibility/2006" xmlns:wpc="http://schemas.microsoft.com/office/word/2010/wordprocessingCanvas" xmlns="" val="0"/>
+                          <a14:useLocalDpi xmlns="" xmlns:wpc="http://schemas.microsoft.com/office/word/2010/wordprocessingCanvas" xmlns:mc="http://schemas.openxmlformats.org/markup-compatibility/2006" xmlns:o="urn:schemas-microsoft-com:office:office" xmlns:v="urn:schemas-microsoft-com:vml" xmlns:wp14="http://schemas.microsoft.com/office/word/2010/wordprocessingDrawing" xmlns:w10="urn:schemas-microsoft-com:office:word" xmlns:w="http://schemas.openxmlformats.org/wordprocessingml/2006/main" xmlns:w14="http://schemas.microsoft.com/office/word/2010/wordml" xmlns:wpg="http://schemas.microsoft.com/office/word/2010/wordprocessingGroup" xmlns:wpi="http://schemas.microsoft.com/office/word/2010/wordprocessingInk" xmlns:wps="http://schemas.microsoft.com/office/word/2010/wordprocessingShape" xmlns:a14="http://schemas.microsoft.com/office/drawing/2010/main" val="0"/>
                         </a:ext>
                       </a:extLst>
                     </a:blip>
@@ -8478,7 +8478,7 @@
       <w:r>
         <w:rPr>
           <w:noProof/>
-          <w:lang w:val="en-IN" w:eastAsia="en-IN" w:bidi="ar-SA"/>
+          <w:lang w:bidi="ar-SA"/>
         </w:rPr>
         <w:lastRenderedPageBreak/>
         <w:drawing>
@@ -8500,7 +8500,7 @@
                     <a:blip r:embed="rId17" cstate="print">
                       <a:extLst>
                         <a:ext uri="{28A0092B-C50C-407E-A947-70E740481C1C}">
-                          <a14:useLocalDpi xmlns:a14="http://schemas.microsoft.com/office/drawing/2010/main" xmlns:wps="http://schemas.microsoft.com/office/word/2010/wordprocessingShape" xmlns:wpi="http://schemas.microsoft.com/office/word/2010/wordprocessingInk" xmlns:wpg="http://schemas.microsoft.com/office/word/2010/wordprocessingGroup" xmlns:w14="http://schemas.microsoft.com/office/word/2010/wordml" xmlns:w="http://schemas.openxmlformats.org/wordprocessingml/2006/main" xmlns:w10="urn:schemas-microsoft-com:office:word" xmlns:wp14="http://schemas.microsoft.com/office/word/2010/wordprocessingDrawing" xmlns:v="urn:schemas-microsoft-com:vml" xmlns:o="urn:schemas-microsoft-com:office:office" xmlns:mc="http://schemas.openxmlformats.org/markup-compatibility/2006" xmlns:wpc="http://schemas.microsoft.com/office/word/2010/wordprocessingCanvas" xmlns="" val="0"/>
+                          <a14:useLocalDpi xmlns="" xmlns:wpc="http://schemas.microsoft.com/office/word/2010/wordprocessingCanvas" xmlns:mc="http://schemas.openxmlformats.org/markup-compatibility/2006" xmlns:o="urn:schemas-microsoft-com:office:office" xmlns:v="urn:schemas-microsoft-com:vml" xmlns:wp14="http://schemas.microsoft.com/office/word/2010/wordprocessingDrawing" xmlns:w10="urn:schemas-microsoft-com:office:word" xmlns:w="http://schemas.openxmlformats.org/wordprocessingml/2006/main" xmlns:w14="http://schemas.microsoft.com/office/word/2010/wordml" xmlns:wpg="http://schemas.microsoft.com/office/word/2010/wordprocessingGroup" xmlns:wpi="http://schemas.microsoft.com/office/word/2010/wordprocessingInk" xmlns:wps="http://schemas.microsoft.com/office/word/2010/wordprocessingShape" xmlns:a14="http://schemas.microsoft.com/office/drawing/2010/main" val="0"/>
                         </a:ext>
                       </a:extLst>
                     </a:blip>
@@ -9746,7 +9746,13 @@
         <w:rPr>
           <w:rFonts w:eastAsia="Arial"/>
         </w:rPr>
-        <w:t xml:space="preserve">donors </w:t>
+        <w:t>employees</w:t>
+      </w:r>
+      <w:r>
+        <w:rPr>
+          <w:rFonts w:eastAsia="Arial"/>
+        </w:rPr>
+        <w:t xml:space="preserve"> </w:t>
       </w:r>
       <w:r>
         <w:rPr>
@@ -9788,7 +9794,7 @@
         <w:rPr>
           <w:rFonts w:eastAsia="Arial"/>
         </w:rPr>
-        <w:t xml:space="preserve"> Management System has  Machine</w:t>
+        <w:t xml:space="preserve"> Management System has  customers</w:t>
       </w:r>
       <w:r>
         <w:rPr>
@@ -9824,7 +9830,19 @@
         <w:rPr>
           <w:rFonts w:eastAsia="Arial"/>
         </w:rPr>
-        <w:t>Users System uses Session</w:t>
+        <w:t>Photo Studio</w:t>
+      </w:r>
+      <w:r>
+        <w:rPr>
+          <w:rFonts w:eastAsia="Arial"/>
+        </w:rPr>
+        <w:t xml:space="preserve"> Management System</w:t>
+      </w:r>
+      <w:r>
+        <w:rPr>
+          <w:rFonts w:eastAsia="Arial"/>
+        </w:rPr>
+        <w:t xml:space="preserve"> manages  trainees</w:t>
       </w:r>
       <w:r>
         <w:rPr>
@@ -9836,7 +9854,7 @@
         <w:rPr>
           <w:rFonts w:eastAsia="Arial"/>
         </w:rPr>
-        <w:t xml:space="preserve"> 1 : 1</w:t>
+        <w:t xml:space="preserve"> 1 : N</w:t>
       </w:r>
     </w:p>
     <w:p>
@@ -9860,25 +9878,19 @@
         <w:rPr>
           <w:rFonts w:eastAsia="Arial"/>
         </w:rPr>
-        <w:t>Photo Studio</w:t>
+        <w:t>Photo Studio Management System manages accounts</w:t>
+      </w:r>
+      <w:r>
+        <w:rPr>
+          <w:rFonts w:ascii="Wingdings" w:hAnsi="Wingdings"/>
+        </w:rPr>
+        <w:t></w:t>
       </w:r>
       <w:r>
         <w:rPr>
           <w:rFonts w:eastAsia="Arial"/>
         </w:rPr>
-        <w:t xml:space="preserve"> Management System avails  donation</w:t>
-      </w:r>
-      <w:r>
-        <w:rPr>
-          <w:rFonts w:ascii="Wingdings" w:hAnsi="Wingdings"/>
-        </w:rPr>
-        <w:t></w:t>
-      </w:r>
-      <w:r>
-        <w:rPr>
-          <w:rFonts w:eastAsia="Arial"/>
-        </w:rPr>
-        <w:t xml:space="preserve"> 1 : N</w:t>
+        <w:t xml:space="preserve"> 1 : 1</w:t>
       </w:r>
     </w:p>
     <w:p>
@@ -9902,7 +9914,7 @@
         <w:rPr>
           <w:rFonts w:eastAsia="Arial"/>
         </w:rPr>
-        <w:t xml:space="preserve">Users provide Preferences </w:t>
+        <w:t>Customers pay to accounts</w:t>
       </w:r>
       <w:r>
         <w:rPr>
@@ -9914,7 +9926,13 @@
         <w:rPr>
           <w:rFonts w:eastAsia="Arial"/>
         </w:rPr>
-        <w:t xml:space="preserve"> M : N</w:t>
+        <w:t xml:space="preserve"> N</w:t>
+      </w:r>
+      <w:r>
+        <w:rPr>
+          <w:rFonts w:eastAsia="Arial"/>
+        </w:rPr>
+        <w:t>:1</w:t>
       </w:r>
     </w:p>
     <w:p>
@@ -9938,19 +9956,25 @@
         <w:rPr>
           <w:rFonts w:eastAsia="Arial"/>
         </w:rPr>
-        <w:t>Donor donates blood to patient</w:t>
-      </w:r>
-      <w:r>
-        <w:rPr>
-          <w:rFonts w:eastAsia="Arial" w:cstheme="minorHAnsi"/>
-        </w:rPr>
-        <w:t>→</w:t>
+        <w:t>Employees receive from accounts</w:t>
+      </w:r>
+      <w:r>
+        <w:rPr>
+          <w:rFonts w:ascii="Wingdings" w:hAnsi="Wingdings"/>
+        </w:rPr>
+        <w:t></w:t>
       </w:r>
       <w:r>
         <w:rPr>
           <w:rFonts w:eastAsia="Arial"/>
         </w:rPr>
-        <w:t>1:1</w:t>
+        <w:t xml:space="preserve"> N</w:t>
+      </w:r>
+      <w:r>
+        <w:rPr>
+          <w:rFonts w:eastAsia="Arial"/>
+        </w:rPr>
+        <w:t>:1</w:t>
       </w:r>
     </w:p>
     <w:p>
@@ -9974,6 +9998,358 @@
         <w:rPr>
           <w:rFonts w:eastAsia="Arial"/>
         </w:rPr>
+        <w:t>Photo Studio Management System monitors work status</w:t>
+      </w:r>
+      <w:r>
+        <w:rPr>
+          <w:rFonts w:ascii="Wingdings" w:hAnsi="Wingdings"/>
+        </w:rPr>
+        <w:t></w:t>
+      </w:r>
+      <w:r>
+        <w:rPr>
+          <w:rFonts w:eastAsia="Arial"/>
+        </w:rPr>
+        <w:t xml:space="preserve"> 1 : N</w:t>
+      </w:r>
+    </w:p>
+    <w:p>
+      <w:pPr>
+        <w:pStyle w:val="ListParagraph"/>
+        <w:numPr>
+          <w:ilvl w:val="0"/>
+          <w:numId w:val="39"/>
+        </w:numPr>
+        <w:tabs>
+          <w:tab w:val="left" w:pos="1890"/>
+        </w:tabs>
+        <w:suppressAutoHyphens/>
+        <w:snapToGrid w:val="0"/>
+        <w:spacing w:after="0" w:line="240" w:lineRule="auto"/>
+        <w:rPr>
+          <w:rFonts w:eastAsia="Arial"/>
+        </w:rPr>
+      </w:pPr>
+      <w:r>
+        <w:rPr>
+          <w:rFonts w:eastAsia="Arial"/>
+        </w:rPr>
+        <w:t xml:space="preserve">Photo Studio Management System monitors </w:t>
+      </w:r>
+      <w:proofErr w:type="spellStart"/>
+      <w:r>
+        <w:rPr>
+          <w:rFonts w:eastAsia="Arial"/>
+        </w:rPr>
+        <w:t>lossProfitDetails</w:t>
+      </w:r>
+      <w:proofErr w:type="spellEnd"/>
+      <w:r>
+        <w:rPr>
+          <w:rFonts w:ascii="Wingdings" w:hAnsi="Wingdings"/>
+        </w:rPr>
+        <w:t></w:t>
+      </w:r>
+      <w:r>
+        <w:rPr>
+          <w:rFonts w:eastAsia="Arial"/>
+        </w:rPr>
+        <w:t xml:space="preserve"> 1 : 1</w:t>
+      </w:r>
+    </w:p>
+    <w:p>
+      <w:pPr>
+        <w:pStyle w:val="ListParagraph"/>
+        <w:numPr>
+          <w:ilvl w:val="0"/>
+          <w:numId w:val="39"/>
+        </w:numPr>
+        <w:tabs>
+          <w:tab w:val="left" w:pos="1890"/>
+        </w:tabs>
+        <w:suppressAutoHyphens/>
+        <w:snapToGrid w:val="0"/>
+        <w:spacing w:after="0" w:line="240" w:lineRule="auto"/>
+        <w:rPr>
+          <w:rFonts w:eastAsia="Arial"/>
+        </w:rPr>
+      </w:pPr>
+      <w:r>
+        <w:rPr>
+          <w:rFonts w:eastAsia="Arial"/>
+        </w:rPr>
+        <w:t xml:space="preserve">Accounts affects </w:t>
+      </w:r>
+      <w:proofErr w:type="spellStart"/>
+      <w:r>
+        <w:rPr>
+          <w:rFonts w:eastAsia="Arial"/>
+        </w:rPr>
+        <w:t>lossProfitDetails</w:t>
+      </w:r>
+      <w:proofErr w:type="spellEnd"/>
+      <w:r>
+        <w:rPr>
+          <w:rFonts w:ascii="Wingdings" w:hAnsi="Wingdings"/>
+        </w:rPr>
+        <w:t></w:t>
+      </w:r>
+      <w:r>
+        <w:rPr>
+          <w:rFonts w:eastAsia="Arial"/>
+        </w:rPr>
+        <w:t xml:space="preserve"> 1 : 1</w:t>
+      </w:r>
+    </w:p>
+    <w:p>
+      <w:pPr>
+        <w:pStyle w:val="ListParagraph"/>
+        <w:numPr>
+          <w:ilvl w:val="0"/>
+          <w:numId w:val="39"/>
+        </w:numPr>
+        <w:tabs>
+          <w:tab w:val="left" w:pos="1890"/>
+        </w:tabs>
+        <w:suppressAutoHyphens/>
+        <w:snapToGrid w:val="0"/>
+        <w:spacing w:after="0" w:line="240" w:lineRule="auto"/>
+        <w:rPr>
+          <w:rFonts w:eastAsia="Arial"/>
+        </w:rPr>
+      </w:pPr>
+      <w:r>
+        <w:rPr>
+          <w:rFonts w:eastAsia="Arial"/>
+        </w:rPr>
+        <w:t>Employees  report to work status</w:t>
+      </w:r>
+      <w:r>
+        <w:rPr>
+          <w:rFonts w:ascii="Wingdings" w:hAnsi="Wingdings"/>
+        </w:rPr>
+        <w:t></w:t>
+      </w:r>
+      <w:r>
+        <w:rPr>
+          <w:rFonts w:eastAsia="Arial"/>
+        </w:rPr>
+        <w:t xml:space="preserve"> N</w:t>
+      </w:r>
+      <w:r>
+        <w:rPr>
+          <w:rFonts w:eastAsia="Arial"/>
+        </w:rPr>
+        <w:t>:N</w:t>
+      </w:r>
+    </w:p>
+    <w:p>
+      <w:pPr>
+        <w:pStyle w:val="ListParagraph"/>
+        <w:numPr>
+          <w:ilvl w:val="0"/>
+          <w:numId w:val="39"/>
+        </w:numPr>
+        <w:tabs>
+          <w:tab w:val="left" w:pos="1890"/>
+        </w:tabs>
+        <w:suppressAutoHyphens/>
+        <w:snapToGrid w:val="0"/>
+        <w:spacing w:after="0" w:line="240" w:lineRule="auto"/>
+        <w:rPr>
+          <w:rFonts w:eastAsia="Arial"/>
+        </w:rPr>
+      </w:pPr>
+      <w:r>
+        <w:rPr>
+          <w:rFonts w:eastAsia="Arial"/>
+        </w:rPr>
+        <w:t xml:space="preserve">Photo Studio Management System adds </w:t>
+      </w:r>
+      <w:proofErr w:type="spellStart"/>
+      <w:r>
+        <w:rPr>
+          <w:rFonts w:eastAsia="Arial"/>
+        </w:rPr>
+        <w:t>workDetails</w:t>
+      </w:r>
+      <w:proofErr w:type="spellEnd"/>
+      <w:r>
+        <w:rPr>
+          <w:rFonts w:ascii="Wingdings" w:hAnsi="Wingdings"/>
+        </w:rPr>
+        <w:t></w:t>
+      </w:r>
+      <w:r>
+        <w:rPr>
+          <w:rFonts w:eastAsia="Arial"/>
+        </w:rPr>
+        <w:t xml:space="preserve"> 1 : N</w:t>
+      </w:r>
+    </w:p>
+    <w:p>
+      <w:pPr>
+        <w:pStyle w:val="ListParagraph"/>
+        <w:numPr>
+          <w:ilvl w:val="0"/>
+          <w:numId w:val="39"/>
+        </w:numPr>
+        <w:tabs>
+          <w:tab w:val="left" w:pos="1890"/>
+        </w:tabs>
+        <w:suppressAutoHyphens/>
+        <w:snapToGrid w:val="0"/>
+        <w:spacing w:after="0" w:line="240" w:lineRule="auto"/>
+        <w:rPr>
+          <w:rFonts w:eastAsia="Arial"/>
+        </w:rPr>
+      </w:pPr>
+      <w:r>
+        <w:rPr>
+          <w:rFonts w:eastAsia="Arial"/>
+        </w:rPr>
+        <w:t xml:space="preserve">Employees check </w:t>
+      </w:r>
+      <w:proofErr w:type="spellStart"/>
+      <w:r>
+        <w:rPr>
+          <w:rFonts w:eastAsia="Arial"/>
+        </w:rPr>
+        <w:t>workDetails</w:t>
+      </w:r>
+      <w:proofErr w:type="spellEnd"/>
+      <w:r>
+        <w:rPr>
+          <w:rFonts w:ascii="Wingdings" w:hAnsi="Wingdings"/>
+        </w:rPr>
+        <w:t></w:t>
+      </w:r>
+      <w:r>
+        <w:rPr>
+          <w:rFonts w:eastAsia="Arial"/>
+        </w:rPr>
+        <w:t xml:space="preserve"> N </w:t>
+      </w:r>
+      <w:r>
+        <w:rPr>
+          <w:rFonts w:eastAsia="Arial"/>
+        </w:rPr>
+        <w:t>: N</w:t>
+      </w:r>
+    </w:p>
+    <w:p>
+      <w:pPr>
+        <w:pStyle w:val="ListParagraph"/>
+        <w:numPr>
+          <w:ilvl w:val="0"/>
+          <w:numId w:val="39"/>
+        </w:numPr>
+        <w:tabs>
+          <w:tab w:val="left" w:pos="1890"/>
+        </w:tabs>
+        <w:suppressAutoHyphens/>
+        <w:snapToGrid w:val="0"/>
+        <w:spacing w:after="0" w:line="240" w:lineRule="auto"/>
+        <w:rPr>
+          <w:rFonts w:eastAsia="Arial"/>
+        </w:rPr>
+      </w:pPr>
+      <w:r>
+        <w:rPr>
+          <w:rFonts w:eastAsia="Arial"/>
+        </w:rPr>
+        <w:t xml:space="preserve">Employees edit </w:t>
+      </w:r>
+      <w:proofErr w:type="spellStart"/>
+      <w:r>
+        <w:rPr>
+          <w:rFonts w:eastAsia="Arial"/>
+        </w:rPr>
+        <w:t>editedData</w:t>
+      </w:r>
+      <w:proofErr w:type="spellEnd"/>
+      <w:r>
+        <w:rPr>
+          <w:rFonts w:ascii="Wingdings" w:hAnsi="Wingdings"/>
+        </w:rPr>
+        <w:t></w:t>
+      </w:r>
+      <w:r>
+        <w:rPr>
+          <w:rFonts w:eastAsia="Arial"/>
+        </w:rPr>
+        <w:t xml:space="preserve"> N</w:t>
+      </w:r>
+      <w:r>
+        <w:rPr>
+          <w:rFonts w:eastAsia="Arial"/>
+        </w:rPr>
+        <w:t xml:space="preserve"> : N</w:t>
+      </w:r>
+    </w:p>
+    <w:p>
+      <w:pPr>
+        <w:pStyle w:val="ListParagraph"/>
+        <w:numPr>
+          <w:ilvl w:val="0"/>
+          <w:numId w:val="39"/>
+        </w:numPr>
+        <w:tabs>
+          <w:tab w:val="left" w:pos="1890"/>
+        </w:tabs>
+        <w:suppressAutoHyphens/>
+        <w:snapToGrid w:val="0"/>
+        <w:spacing w:after="0" w:line="240" w:lineRule="auto"/>
+        <w:rPr>
+          <w:rFonts w:eastAsia="Arial"/>
+        </w:rPr>
+      </w:pPr>
+      <w:r>
+        <w:rPr>
+          <w:rFonts w:eastAsia="Arial"/>
+        </w:rPr>
+        <w:t>Employees train trainees</w:t>
+      </w:r>
+      <w:r>
+        <w:rPr>
+          <w:rFonts w:ascii="Wingdings" w:hAnsi="Wingdings"/>
+        </w:rPr>
+        <w:t></w:t>
+      </w:r>
+      <w:r>
+        <w:rPr>
+          <w:rFonts w:eastAsia="Arial"/>
+        </w:rPr>
+        <w:t xml:space="preserve"> N</w:t>
+      </w:r>
+      <w:r>
+        <w:rPr>
+          <w:rFonts w:eastAsia="Arial"/>
+        </w:rPr>
+        <w:t xml:space="preserve"> : N</w:t>
+      </w:r>
+    </w:p>
+    <w:p>
+      <w:pPr>
+        <w:pStyle w:val="ListParagraph"/>
+        <w:numPr>
+          <w:ilvl w:val="0"/>
+          <w:numId w:val="39"/>
+        </w:numPr>
+        <w:tabs>
+          <w:tab w:val="left" w:pos="1890"/>
+        </w:tabs>
+        <w:suppressAutoHyphens/>
+        <w:snapToGrid w:val="0"/>
+        <w:spacing w:after="0" w:line="240" w:lineRule="auto"/>
+        <w:rPr>
+          <w:rFonts w:eastAsia="Arial"/>
+        </w:rPr>
+      </w:pPr>
+      <w:r>
+        <w:rPr>
+          <w:rFonts w:eastAsia="Arial"/>
+        </w:rPr>
         <w:t>Admin organizes events</w:t>
       </w:r>
       <w:r>
@@ -10016,7 +10392,7 @@
         <w:rPr>
           <w:i w:val="0"/>
           <w:noProof/>
-          <w:lang w:val="en-IN" w:eastAsia="en-IN" w:bidi="ar-SA"/>
+          <w:lang w:bidi="ar-SA"/>
         </w:rPr>
         <w:lastRenderedPageBreak/>
         <w:drawing>
@@ -10117,7 +10493,7 @@
       <w:r>
         <w:rPr>
           <w:noProof/>
-          <w:lang w:val="en-IN" w:eastAsia="en-IN" w:bidi="ar-SA"/>
+          <w:lang w:bidi="ar-SA"/>
         </w:rPr>
         <w:drawing>
           <wp:inline distT="0" distB="0" distL="0" distR="0">
@@ -10138,7 +10514,7 @@
                     <a:blip r:embed="rId19" cstate="print">
                       <a:extLst>
                         <a:ext uri="{28A0092B-C50C-407E-A947-70E740481C1C}">
-                          <a14:useLocalDpi xmlns:a14="http://schemas.microsoft.com/office/drawing/2010/main" xmlns:wps="http://schemas.microsoft.com/office/word/2010/wordprocessingShape" xmlns:wpi="http://schemas.microsoft.com/office/word/2010/wordprocessingInk" xmlns:wpg="http://schemas.microsoft.com/office/word/2010/wordprocessingGroup" xmlns:w14="http://schemas.microsoft.com/office/word/2010/wordml" xmlns:w="http://schemas.openxmlformats.org/wordprocessingml/2006/main" xmlns:w10="urn:schemas-microsoft-com:office:word" xmlns:wp14="http://schemas.microsoft.com/office/word/2010/wordprocessingDrawing" xmlns:v="urn:schemas-microsoft-com:vml" xmlns:o="urn:schemas-microsoft-com:office:office" xmlns:mc="http://schemas.openxmlformats.org/markup-compatibility/2006" xmlns:wpc="http://schemas.microsoft.com/office/word/2010/wordprocessingCanvas" xmlns="" val="0"/>
+                          <a14:useLocalDpi xmlns="" xmlns:wpc="http://schemas.microsoft.com/office/word/2010/wordprocessingCanvas" xmlns:mc="http://schemas.openxmlformats.org/markup-compatibility/2006" xmlns:o="urn:schemas-microsoft-com:office:office" xmlns:v="urn:schemas-microsoft-com:vml" xmlns:wp14="http://schemas.microsoft.com/office/word/2010/wordprocessingDrawing" xmlns:w10="urn:schemas-microsoft-com:office:word" xmlns:w="http://schemas.openxmlformats.org/wordprocessingml/2006/main" xmlns:w14="http://schemas.microsoft.com/office/word/2010/wordml" xmlns:wpg="http://schemas.microsoft.com/office/word/2010/wordprocessingGroup" xmlns:wpi="http://schemas.microsoft.com/office/word/2010/wordprocessingInk" xmlns:wps="http://schemas.microsoft.com/office/word/2010/wordprocessingShape" xmlns:a14="http://schemas.microsoft.com/office/drawing/2010/main" val="0"/>
                         </a:ext>
                       </a:extLst>
                     </a:blip>
@@ -10213,7 +10589,7 @@
         <w:rPr>
           <w:noProof/>
           <w:highlight w:val="yellow"/>
-          <w:lang w:val="en-IN" w:eastAsia="en-IN" w:bidi="ar-SA"/>
+          <w:lang w:bidi="ar-SA"/>
         </w:rPr>
         <w:drawing>
           <wp:inline distT="0" distB="0" distL="0" distR="0">
@@ -10234,7 +10610,7 @@
                     <a:blip r:embed="rId20" cstate="print">
                       <a:extLst>
                         <a:ext uri="{28A0092B-C50C-407E-A947-70E740481C1C}">
-                          <a14:useLocalDpi xmlns:a14="http://schemas.microsoft.com/office/drawing/2010/main" xmlns:wps="http://schemas.microsoft.com/office/word/2010/wordprocessingShape" xmlns:wpi="http://schemas.microsoft.com/office/word/2010/wordprocessingInk" xmlns:wpg="http://schemas.microsoft.com/office/word/2010/wordprocessingGroup" xmlns:w14="http://schemas.microsoft.com/office/word/2010/wordml" xmlns:w="http://schemas.openxmlformats.org/wordprocessingml/2006/main" xmlns:w10="urn:schemas-microsoft-com:office:word" xmlns:wp14="http://schemas.microsoft.com/office/word/2010/wordprocessingDrawing" xmlns:v="urn:schemas-microsoft-com:vml" xmlns:o="urn:schemas-microsoft-com:office:office" xmlns:mc="http://schemas.openxmlformats.org/markup-compatibility/2006" xmlns:wpc="http://schemas.microsoft.com/office/word/2010/wordprocessingCanvas" xmlns="" val="0"/>
+                          <a14:useLocalDpi xmlns="" xmlns:wpc="http://schemas.microsoft.com/office/word/2010/wordprocessingCanvas" xmlns:mc="http://schemas.openxmlformats.org/markup-compatibility/2006" xmlns:o="urn:schemas-microsoft-com:office:office" xmlns:v="urn:schemas-microsoft-com:vml" xmlns:wp14="http://schemas.microsoft.com/office/word/2010/wordprocessingDrawing" xmlns:w10="urn:schemas-microsoft-com:office:word" xmlns:w="http://schemas.openxmlformats.org/wordprocessingml/2006/main" xmlns:w14="http://schemas.microsoft.com/office/word/2010/wordml" xmlns:wpg="http://schemas.microsoft.com/office/word/2010/wordprocessingGroup" xmlns:wpi="http://schemas.microsoft.com/office/word/2010/wordprocessingInk" xmlns:wps="http://schemas.microsoft.com/office/word/2010/wordprocessingShape" xmlns:a14="http://schemas.microsoft.com/office/drawing/2010/main" val="0"/>
                         </a:ext>
                       </a:extLst>
                     </a:blip>
@@ -10263,7 +10639,7 @@
       <w:r>
         <w:rPr>
           <w:noProof/>
-          <w:lang w:val="en-IN" w:eastAsia="en-IN" w:bidi="ar-SA"/>
+          <w:lang w:bidi="ar-SA"/>
         </w:rPr>
         <w:drawing>
           <wp:inline distT="0" distB="0" distL="0" distR="0">
@@ -10284,7 +10660,7 @@
                     <a:blip r:embed="rId21" cstate="print">
                       <a:extLst>
                         <a:ext uri="{28A0092B-C50C-407E-A947-70E740481C1C}">
-                          <a14:useLocalDpi xmlns:a14="http://schemas.microsoft.com/office/drawing/2010/main" xmlns:wps="http://schemas.microsoft.com/office/word/2010/wordprocessingShape" xmlns:wpi="http://schemas.microsoft.com/office/word/2010/wordprocessingInk" xmlns:wpg="http://schemas.microsoft.com/office/word/2010/wordprocessingGroup" xmlns:w14="http://schemas.microsoft.com/office/word/2010/wordml" xmlns:w="http://schemas.openxmlformats.org/wordprocessingml/2006/main" xmlns:w10="urn:schemas-microsoft-com:office:word" xmlns:wp14="http://schemas.microsoft.com/office/word/2010/wordprocessingDrawing" xmlns:v="urn:schemas-microsoft-com:vml" xmlns:o="urn:schemas-microsoft-com:office:office" xmlns:mc="http://schemas.openxmlformats.org/markup-compatibility/2006" xmlns:wpc="http://schemas.microsoft.com/office/word/2010/wordprocessingCanvas" xmlns="" val="0"/>
+                          <a14:useLocalDpi xmlns="" xmlns:wpc="http://schemas.microsoft.com/office/word/2010/wordprocessingCanvas" xmlns:mc="http://schemas.openxmlformats.org/markup-compatibility/2006" xmlns:o="urn:schemas-microsoft-com:office:office" xmlns:v="urn:schemas-microsoft-com:vml" xmlns:wp14="http://schemas.microsoft.com/office/word/2010/wordprocessingDrawing" xmlns:w10="urn:schemas-microsoft-com:office:word" xmlns:w="http://schemas.openxmlformats.org/wordprocessingml/2006/main" xmlns:w14="http://schemas.microsoft.com/office/word/2010/wordml" xmlns:wpg="http://schemas.microsoft.com/office/word/2010/wordprocessingGroup" xmlns:wpi="http://schemas.microsoft.com/office/word/2010/wordprocessingInk" xmlns:wps="http://schemas.microsoft.com/office/word/2010/wordprocessingShape" xmlns:a14="http://schemas.microsoft.com/office/drawing/2010/main" val="0"/>
                         </a:ext>
                       </a:extLst>
                     </a:blip>
@@ -10313,7 +10689,7 @@
       <w:r>
         <w:rPr>
           <w:noProof/>
-          <w:lang w:val="en-IN" w:eastAsia="en-IN" w:bidi="ar-SA"/>
+          <w:lang w:bidi="ar-SA"/>
         </w:rPr>
         <w:drawing>
           <wp:inline distT="0" distB="0" distL="0" distR="0">
@@ -10334,7 +10710,7 @@
                     <a:blip r:embed="rId22" cstate="print">
                       <a:extLst>
                         <a:ext uri="{28A0092B-C50C-407E-A947-70E740481C1C}">
-                          <a14:useLocalDpi xmlns:a14="http://schemas.microsoft.com/office/drawing/2010/main" xmlns:wps="http://schemas.microsoft.com/office/word/2010/wordprocessingShape" xmlns:wpi="http://schemas.microsoft.com/office/word/2010/wordprocessingInk" xmlns:wpg="http://schemas.microsoft.com/office/word/2010/wordprocessingGroup" xmlns:w14="http://schemas.microsoft.com/office/word/2010/wordml" xmlns:w="http://schemas.openxmlformats.org/wordprocessingml/2006/main" xmlns:w10="urn:schemas-microsoft-com:office:word" xmlns:wp14="http://schemas.microsoft.com/office/word/2010/wordprocessingDrawing" xmlns:v="urn:schemas-microsoft-com:vml" xmlns:o="urn:schemas-microsoft-com:office:office" xmlns:mc="http://schemas.openxmlformats.org/markup-compatibility/2006" xmlns:wpc="http://schemas.microsoft.com/office/word/2010/wordprocessingCanvas" xmlns="" val="0"/>
+                          <a14:useLocalDpi xmlns="" xmlns:wpc="http://schemas.microsoft.com/office/word/2010/wordprocessingCanvas" xmlns:mc="http://schemas.openxmlformats.org/markup-compatibility/2006" xmlns:o="urn:schemas-microsoft-com:office:office" xmlns:v="urn:schemas-microsoft-com:vml" xmlns:wp14="http://schemas.microsoft.com/office/word/2010/wordprocessingDrawing" xmlns:w10="urn:schemas-microsoft-com:office:word" xmlns:w="http://schemas.openxmlformats.org/wordprocessingml/2006/main" xmlns:w14="http://schemas.microsoft.com/office/word/2010/wordml" xmlns:wpg="http://schemas.microsoft.com/office/word/2010/wordprocessingGroup" xmlns:wpi="http://schemas.microsoft.com/office/word/2010/wordprocessingInk" xmlns:wps="http://schemas.microsoft.com/office/word/2010/wordprocessingShape" xmlns:a14="http://schemas.microsoft.com/office/drawing/2010/main" val="0"/>
                         </a:ext>
                       </a:extLst>
                     </a:blip>
@@ -10395,7 +10771,7 @@
       <w:r>
         <w:rPr>
           <w:noProof/>
-          <w:lang w:val="en-IN" w:eastAsia="en-IN" w:bidi="ar-SA"/>
+          <w:lang w:bidi="ar-SA"/>
         </w:rPr>
         <w:lastRenderedPageBreak/>
         <w:drawing>
@@ -10417,7 +10793,7 @@
                     <a:blip r:embed="rId23" cstate="print">
                       <a:extLst>
                         <a:ext uri="{28A0092B-C50C-407E-A947-70E740481C1C}">
-                          <a14:useLocalDpi xmlns:a14="http://schemas.microsoft.com/office/drawing/2010/main" xmlns:wps="http://schemas.microsoft.com/office/word/2010/wordprocessingShape" xmlns:wpi="http://schemas.microsoft.com/office/word/2010/wordprocessingInk" xmlns:wpg="http://schemas.microsoft.com/office/word/2010/wordprocessingGroup" xmlns:w14="http://schemas.microsoft.com/office/word/2010/wordml" xmlns:w="http://schemas.openxmlformats.org/wordprocessingml/2006/main" xmlns:w10="urn:schemas-microsoft-com:office:word" xmlns:wp14="http://schemas.microsoft.com/office/word/2010/wordprocessingDrawing" xmlns:v="urn:schemas-microsoft-com:vml" xmlns:o="urn:schemas-microsoft-com:office:office" xmlns:mc="http://schemas.openxmlformats.org/markup-compatibility/2006" xmlns:wpc="http://schemas.microsoft.com/office/word/2010/wordprocessingCanvas" xmlns="" val="0"/>
+                          <a14:useLocalDpi xmlns="" xmlns:wpc="http://schemas.microsoft.com/office/word/2010/wordprocessingCanvas" xmlns:mc="http://schemas.openxmlformats.org/markup-compatibility/2006" xmlns:o="urn:schemas-microsoft-com:office:office" xmlns:v="urn:schemas-microsoft-com:vml" xmlns:wp14="http://schemas.microsoft.com/office/word/2010/wordprocessingDrawing" xmlns:w10="urn:schemas-microsoft-com:office:word" xmlns:w="http://schemas.openxmlformats.org/wordprocessingml/2006/main" xmlns:w14="http://schemas.microsoft.com/office/word/2010/wordml" xmlns:wpg="http://schemas.microsoft.com/office/word/2010/wordprocessingGroup" xmlns:wpi="http://schemas.microsoft.com/office/word/2010/wordprocessingInk" xmlns:wps="http://schemas.microsoft.com/office/word/2010/wordprocessingShape" xmlns:a14="http://schemas.microsoft.com/office/drawing/2010/main" val="0"/>
                         </a:ext>
                       </a:extLst>
                     </a:blip>
@@ -10827,7 +11203,7 @@
       <w:r>
         <w:rPr>
           <w:noProof/>
-          <w:lang w:val="en-IN" w:eastAsia="en-IN" w:bidi="ar-SA"/>
+          <w:lang w:bidi="ar-SA"/>
         </w:rPr>
         <w:lastRenderedPageBreak/>
         <w:drawing>
@@ -10849,7 +11225,7 @@
                     <a:blip r:embed="rId24" cstate="print">
                       <a:extLst>
                         <a:ext uri="{28A0092B-C50C-407E-A947-70E740481C1C}">
-                          <a14:useLocalDpi xmlns:a14="http://schemas.microsoft.com/office/drawing/2010/main" xmlns:wps="http://schemas.microsoft.com/office/word/2010/wordprocessingShape" xmlns:wpi="http://schemas.microsoft.com/office/word/2010/wordprocessingInk" xmlns:wpg="http://schemas.microsoft.com/office/word/2010/wordprocessingGroup" xmlns:w14="http://schemas.microsoft.com/office/word/2010/wordml" xmlns:w="http://schemas.openxmlformats.org/wordprocessingml/2006/main" xmlns:w10="urn:schemas-microsoft-com:office:word" xmlns:wp14="http://schemas.microsoft.com/office/word/2010/wordprocessingDrawing" xmlns:v="urn:schemas-microsoft-com:vml" xmlns:o="urn:schemas-microsoft-com:office:office" xmlns:mc="http://schemas.openxmlformats.org/markup-compatibility/2006" xmlns:wpc="http://schemas.microsoft.com/office/word/2010/wordprocessingCanvas" xmlns="" val="0"/>
+                          <a14:useLocalDpi xmlns="" xmlns:wpc="http://schemas.microsoft.com/office/word/2010/wordprocessingCanvas" xmlns:mc="http://schemas.openxmlformats.org/markup-compatibility/2006" xmlns:o="urn:schemas-microsoft-com:office:office" xmlns:v="urn:schemas-microsoft-com:vml" xmlns:wp14="http://schemas.microsoft.com/office/word/2010/wordprocessingDrawing" xmlns:w10="urn:schemas-microsoft-com:office:word" xmlns:w="http://schemas.openxmlformats.org/wordprocessingml/2006/main" xmlns:w14="http://schemas.microsoft.com/office/word/2010/wordml" xmlns:wpg="http://schemas.microsoft.com/office/word/2010/wordprocessingGroup" xmlns:wpi="http://schemas.microsoft.com/office/word/2010/wordprocessingInk" xmlns:wps="http://schemas.microsoft.com/office/word/2010/wordprocessingShape" xmlns:a14="http://schemas.microsoft.com/office/drawing/2010/main" val="0"/>
                         </a:ext>
                       </a:extLst>
                     </a:blip>
@@ -19097,7 +19473,7 @@
                 <v:h position="#0,topLeft" xrange="0,21600"/>
               </v:handles>
             </v:shapetype>
-            <v:shape id="AutoShape 13" o:spid="_x0000_s2049" type="#_x0000_t5" style="position:absolute;margin-left:1787.8pt;margin-top:0;width:167.4pt;height:161.8pt;z-index:251659264;visibility:visible;mso-position-horizontal:right;mso-position-horizontal-relative:page;mso-position-vertical:bottom;mso-position-vertical-relative:page" o:gfxdata="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" adj="21600" fillcolor="#d2eaf1" stroked="f">
+            <v:shape id="AutoShape 13" o:spid="_x0000_s2049" type="#_x0000_t5" style="position:absolute;margin-left:1915.2pt;margin-top:0;width:167.4pt;height:161.8pt;z-index:251659264;visibility:visible;mso-position-horizontal:right;mso-position-horizontal-relative:page;mso-position-vertical:bottom;mso-position-vertical-relative:page" o:gfxdata="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" adj="21600" fillcolor="#d2eaf1" stroked="f">
               <v:textbox>
                 <w:txbxContent>
                   <w:p>
@@ -26340,7 +26716,7 @@
 </file>
 
 <file path=customXml/itemProps1.xml><?xml version="1.0" encoding="utf-8"?>
-<ds:datastoreItem xmlns:ds="http://schemas.openxmlformats.org/officeDocument/2006/customXml" ds:itemID="{2CEF033B-2EBF-4D16-B24D-674B484BD3ED}">
+<ds:datastoreItem xmlns:ds="http://schemas.openxmlformats.org/officeDocument/2006/customXml" ds:itemID="{5A84799E-C993-4311-9454-F375C2C1F748}">
   <ds:schemaRefs>
     <ds:schemaRef ds:uri="http://schemas.openxmlformats.org/officeDocument/2006/bibliography"/>
   </ds:schemaRefs>

</xml_diff>

<commit_message>
updated synopsis scope and problem definition
</commit_message>
<xml_diff>
--- a/report/PSMS-Synopsis.docx
+++ b/report/PSMS-Synopsis.docx
@@ -4220,6 +4220,8 @@
       </w:r>
     </w:p>
     <w:p/>
+    <w:p/>
+    <w:p/>
     <w:p>
       <w:pPr>
         <w:pStyle w:val="Heading1"/>
@@ -4227,6 +4229,7 @@
       <w:bookmarkStart w:id="9" w:name="_Toc320841478"/>
       <w:bookmarkStart w:id="10" w:name="_Toc344542048"/>
       <w:r>
+        <w:lastRenderedPageBreak/>
         <w:t>5.</w:t>
       </w:r>
       <w:r>
@@ -4254,420 +4257,37 @@
       <w:bookmarkEnd w:id="11"/>
       <w:bookmarkEnd w:id="12"/>
     </w:p>
+    <w:p/>
     <w:p>
-      <w:pPr>
-        <w:pStyle w:val="ListParagraph"/>
-        <w:spacing w:line="480" w:lineRule="auto"/>
-        <w:rPr>
-          <w:rFonts w:ascii="Arial" w:eastAsia="Times New Roman" w:hAnsi="Arial" w:cs="Arial"/>
-          <w:i w:val="0"/>
-          <w:color w:val="222222"/>
-          <w:lang w:eastAsia="en-IN"/>
-        </w:rPr>
-      </w:pPr>
-      <w:r>
-        <w:rPr>
-          <w:rFonts w:ascii="Arial" w:eastAsia="Times New Roman" w:hAnsi="Arial" w:cs="Arial"/>
-          <w:i w:val="0"/>
-          <w:color w:val="222222"/>
-          <w:lang w:eastAsia="en-IN"/>
-        </w:rPr>
-        <w:lastRenderedPageBreak/>
-        <w:t xml:space="preserve">In our country blood crisis is a problem. In this situation we are trying to find out some alternative ways to solve this crisis.  </w:t>
-      </w:r>
-      <w:r>
-        <w:rPr>
-          <w:rFonts w:ascii="Arial" w:eastAsia="Times New Roman" w:hAnsi="Arial" w:cs="Arial"/>
-          <w:i w:val="0"/>
-          <w:color w:val="222222"/>
-          <w:lang w:eastAsia="en-IN"/>
-        </w:rPr>
-        <w:t>Photo Studio</w:t>
-      </w:r>
-      <w:r>
-        <w:rPr>
-          <w:rFonts w:ascii="Arial" w:eastAsia="Times New Roman" w:hAnsi="Arial" w:cs="Arial"/>
-          <w:i w:val="0"/>
-          <w:color w:val="222222"/>
-          <w:lang w:eastAsia="en-IN"/>
-        </w:rPr>
-        <w:t xml:space="preserve"> Management System </w:t>
-      </w:r>
-      <w:r>
-        <w:rPr>
-          <w:rFonts w:ascii="Arial" w:eastAsia="Times New Roman" w:hAnsi="Arial" w:cs="Arial"/>
-          <w:i w:val="0"/>
-          <w:color w:val="222222"/>
-          <w:lang w:eastAsia="en-IN"/>
-        </w:rPr>
-        <w:t xml:space="preserve">is an </w:t>
-      </w:r>
-      <w:r>
-        <w:rPr>
-          <w:rFonts w:ascii="Arial" w:eastAsia="Times New Roman" w:hAnsi="Arial" w:cs="Arial"/>
-          <w:i w:val="0"/>
-          <w:color w:val="222222"/>
-          <w:lang w:eastAsia="en-IN"/>
-        </w:rPr>
-        <w:t>effort</w:t>
-      </w:r>
-      <w:r>
-        <w:rPr>
-          <w:rFonts w:ascii="Arial" w:eastAsia="Times New Roman" w:hAnsi="Arial" w:cs="Arial"/>
-          <w:i w:val="0"/>
-          <w:color w:val="222222"/>
-          <w:lang w:eastAsia="en-IN"/>
-        </w:rPr>
-        <w:t xml:space="preserve"> to alleviate this issue.</w:t>
-      </w:r>
-    </w:p>
-    <w:p>
-      <w:pPr>
-        <w:pStyle w:val="ListParagraph"/>
-        <w:spacing w:line="480" w:lineRule="auto"/>
-        <w:ind w:firstLine="360"/>
-        <w:rPr>
-          <w:rFonts w:ascii="Arial" w:eastAsia="Times New Roman" w:hAnsi="Arial" w:cs="Arial"/>
-          <w:i w:val="0"/>
-          <w:color w:val="222222"/>
-          <w:lang w:eastAsia="en-IN"/>
-        </w:rPr>
-      </w:pPr>
-      <w:r>
-        <w:rPr>
-          <w:rFonts w:ascii="Arial" w:eastAsia="Times New Roman" w:hAnsi="Arial" w:cs="Arial"/>
-          <w:i w:val="0"/>
-          <w:color w:val="222222"/>
-          <w:lang w:eastAsia="en-IN"/>
-        </w:rPr>
-        <w:t xml:space="preserve">Generally </w:t>
-      </w:r>
-      <w:r>
-        <w:rPr>
-          <w:rFonts w:ascii="Arial" w:eastAsia="Times New Roman" w:hAnsi="Arial" w:cs="Arial"/>
-          <w:i w:val="0"/>
-          <w:color w:val="222222"/>
-          <w:lang w:eastAsia="en-IN"/>
-        </w:rPr>
-        <w:t>it take</w:t>
-      </w:r>
-      <w:r>
-        <w:rPr>
-          <w:rFonts w:ascii="Arial" w:eastAsia="Times New Roman" w:hAnsi="Arial" w:cs="Arial"/>
-          <w:i w:val="0"/>
-          <w:color w:val="222222"/>
-          <w:lang w:eastAsia="en-IN"/>
-        </w:rPr>
-        <w:t>s</w:t>
-      </w:r>
-      <w:r>
-        <w:rPr>
-          <w:rFonts w:ascii="Arial" w:eastAsia="Times New Roman" w:hAnsi="Arial" w:cs="Arial"/>
-          <w:i w:val="0"/>
-          <w:color w:val="222222"/>
-          <w:lang w:eastAsia="en-IN"/>
-        </w:rPr>
-        <w:t xml:space="preserve"> long time to give service to the needy patients in </w:t>
-      </w:r>
-      <w:r>
-        <w:rPr>
-          <w:rFonts w:ascii="Arial" w:eastAsia="Times New Roman" w:hAnsi="Arial" w:cs="Arial"/>
-          <w:i w:val="0"/>
-          <w:color w:val="222222"/>
-          <w:lang w:eastAsia="en-IN"/>
-        </w:rPr>
-        <w:t>traditional</w:t>
-      </w:r>
-      <w:r>
-        <w:rPr>
-          <w:rFonts w:ascii="Arial" w:eastAsia="Times New Roman" w:hAnsi="Arial" w:cs="Arial"/>
-          <w:i w:val="0"/>
-          <w:color w:val="222222"/>
-          <w:lang w:eastAsia="en-IN"/>
-        </w:rPr>
-        <w:t xml:space="preserve"> system, to avoid this time </w:t>
-      </w:r>
-      <w:r>
-        <w:rPr>
-          <w:rFonts w:ascii="Arial" w:eastAsia="Times New Roman" w:hAnsi="Arial" w:cs="Arial"/>
-          <w:i w:val="0"/>
-          <w:color w:val="222222"/>
-          <w:lang w:eastAsia="en-IN"/>
-        </w:rPr>
-        <w:t xml:space="preserve">consuming </w:t>
-      </w:r>
-      <w:r>
-        <w:rPr>
-          <w:rFonts w:ascii="Arial" w:eastAsia="Times New Roman" w:hAnsi="Arial" w:cs="Arial"/>
-          <w:i w:val="0"/>
-          <w:color w:val="222222"/>
-          <w:lang w:eastAsia="en-IN"/>
-        </w:rPr>
-        <w:t>process</w:t>
-      </w:r>
-      <w:r>
-        <w:rPr>
-          <w:rFonts w:ascii="Arial" w:eastAsia="Times New Roman" w:hAnsi="Arial" w:cs="Arial"/>
-          <w:i w:val="0"/>
-          <w:color w:val="222222"/>
-          <w:lang w:eastAsia="en-IN"/>
-        </w:rPr>
-        <w:t xml:space="preserve"> we are coming up with </w:t>
-      </w:r>
-      <w:r>
-        <w:rPr>
-          <w:rFonts w:ascii="Arial" w:eastAsia="Times New Roman" w:hAnsi="Arial" w:cs="Arial"/>
-          <w:b/>
-          <w:i w:val="0"/>
-          <w:color w:val="222222"/>
-          <w:lang w:eastAsia="en-IN"/>
-        </w:rPr>
-        <w:t>PSMS</w:t>
-      </w:r>
-      <w:r>
-        <w:rPr>
-          <w:rFonts w:ascii="Arial" w:eastAsia="Times New Roman" w:hAnsi="Arial" w:cs="Arial"/>
-          <w:i w:val="0"/>
-          <w:color w:val="222222"/>
-          <w:lang w:eastAsia="en-IN"/>
-        </w:rPr>
-        <w:t xml:space="preserve">. Computerized </w:t>
-      </w:r>
-      <w:r>
-        <w:rPr>
-          <w:rFonts w:ascii="Arial" w:eastAsia="Times New Roman" w:hAnsi="Arial" w:cs="Arial"/>
-          <w:b/>
-          <w:i w:val="0"/>
-          <w:color w:val="222222"/>
-          <w:lang w:eastAsia="en-IN"/>
-        </w:rPr>
-        <w:t>PSMS</w:t>
-      </w:r>
-      <w:r>
-        <w:rPr>
-          <w:rFonts w:ascii="Arial" w:eastAsia="Times New Roman" w:hAnsi="Arial" w:cs="Arial"/>
-          <w:i w:val="0"/>
-          <w:color w:val="222222"/>
-          <w:lang w:eastAsia="en-IN"/>
-        </w:rPr>
-        <w:t xml:space="preserve"> solution will be more efficient and it will save time by enabling search, querying the information faster. </w:t>
-      </w:r>
-      <w:r>
-        <w:rPr>
-          <w:rFonts w:ascii="Arial" w:eastAsia="Times New Roman" w:hAnsi="Arial" w:cs="Arial"/>
-          <w:i w:val="0"/>
-          <w:color w:val="222222"/>
-          <w:lang w:eastAsia="en-IN"/>
-        </w:rPr>
-        <w:t xml:space="preserve">We can gather information through JAVA enabled mobile </w:t>
-      </w:r>
-      <w:r>
-        <w:rPr>
-          <w:rFonts w:ascii="Arial" w:eastAsia="Times New Roman" w:hAnsi="Arial" w:cs="Arial"/>
-          <w:i w:val="0"/>
-          <w:color w:val="222222"/>
-          <w:lang w:eastAsia="en-IN"/>
-        </w:rPr>
-        <w:t>devices also</w:t>
-      </w:r>
-      <w:r>
-        <w:rPr>
-          <w:rFonts w:ascii="Arial" w:eastAsia="Times New Roman" w:hAnsi="Arial" w:cs="Arial"/>
-          <w:i w:val="0"/>
-          <w:color w:val="222222"/>
-          <w:lang w:eastAsia="en-IN"/>
-        </w:rPr>
-        <w:t xml:space="preserve"> and store into the main </w:t>
-      </w:r>
-      <w:r>
-        <w:rPr>
-          <w:rFonts w:ascii="Arial" w:eastAsia="Times New Roman" w:hAnsi="Arial" w:cs="Arial"/>
-          <w:i w:val="0"/>
-          <w:color w:val="222222"/>
-          <w:lang w:eastAsia="en-IN"/>
-        </w:rPr>
-        <w:t xml:space="preserve">Server </w:t>
-      </w:r>
-      <w:r>
-        <w:rPr>
-          <w:rFonts w:ascii="Arial" w:eastAsia="Times New Roman" w:hAnsi="Arial" w:cs="Arial"/>
-          <w:i w:val="0"/>
-          <w:color w:val="222222"/>
-          <w:lang w:eastAsia="en-IN"/>
-        </w:rPr>
-        <w:t>system. We can communicate with large number of people through the web</w:t>
-      </w:r>
-      <w:r>
-        <w:rPr>
-          <w:rFonts w:ascii="Arial" w:eastAsia="Times New Roman" w:hAnsi="Arial" w:cs="Arial"/>
-          <w:i w:val="0"/>
-          <w:color w:val="222222"/>
-          <w:lang w:eastAsia="en-IN"/>
-        </w:rPr>
-        <w:t xml:space="preserve"> client any time anywhere</w:t>
-      </w:r>
-      <w:r>
-        <w:rPr>
-          <w:rFonts w:ascii="Arial" w:eastAsia="Times New Roman" w:hAnsi="Arial" w:cs="Arial"/>
-          <w:i w:val="0"/>
-          <w:color w:val="222222"/>
-          <w:lang w:eastAsia="en-IN"/>
-        </w:rPr>
-        <w:t>. Register and Update process will take less effort.</w:t>
-      </w:r>
-    </w:p>
-    <w:p>
-      <w:pPr>
-        <w:pStyle w:val="ListParagraph"/>
-        <w:spacing w:line="480" w:lineRule="auto"/>
-        <w:ind w:firstLine="360"/>
-        <w:rPr>
-          <w:rFonts w:ascii="Arial" w:eastAsia="Times New Roman" w:hAnsi="Arial" w:cs="Arial"/>
-          <w:i w:val="0"/>
-          <w:color w:val="222222"/>
-          <w:lang w:eastAsia="en-IN"/>
-        </w:rPr>
-      </w:pPr>
-      <w:r>
-        <w:rPr>
-          <w:rFonts w:ascii="Arial" w:eastAsia="Times New Roman" w:hAnsi="Arial" w:cs="Arial"/>
-          <w:i w:val="0"/>
-          <w:color w:val="222222"/>
-          <w:lang w:eastAsia="en-IN"/>
-        </w:rPr>
-        <w:t xml:space="preserve">Storing blood in blood bank is expensive and sometimes blood is wasted due to lack of maintenance. </w:t>
-      </w:r>
-      <w:r>
-        <w:rPr>
-          <w:rFonts w:ascii="Arial" w:eastAsia="Times New Roman" w:hAnsi="Arial" w:cs="Arial"/>
-          <w:b/>
-          <w:i w:val="0"/>
-          <w:color w:val="222222"/>
-          <w:lang w:eastAsia="en-IN"/>
-        </w:rPr>
-        <w:t>PSMS</w:t>
-      </w:r>
-      <w:r>
-        <w:rPr>
-          <w:rFonts w:ascii="Arial" w:eastAsia="Times New Roman" w:hAnsi="Arial" w:cs="Arial"/>
-          <w:i w:val="0"/>
-          <w:color w:val="222222"/>
-          <w:lang w:eastAsia="en-IN"/>
-        </w:rPr>
-        <w:t xml:space="preserve"> will manage donors and patient such a way that we can save and utilize blood for saving life.</w:t>
-      </w:r>
-    </w:p>
-    <w:p>
-      <w:pPr>
-        <w:pStyle w:val="ListParagraph"/>
-        <w:spacing w:line="480" w:lineRule="auto"/>
-        <w:ind w:firstLine="360"/>
-        <w:rPr>
-          <w:rFonts w:ascii="Arial" w:eastAsia="Times New Roman" w:hAnsi="Arial" w:cs="Arial"/>
-          <w:i w:val="0"/>
-          <w:color w:val="222222"/>
-          <w:lang w:eastAsia="en-IN"/>
-        </w:rPr>
-      </w:pPr>
-      <w:r>
-        <w:rPr>
-          <w:rFonts w:ascii="Arial" w:eastAsia="Times New Roman" w:hAnsi="Arial" w:cs="Arial"/>
-          <w:i w:val="0"/>
-          <w:color w:val="222222"/>
-          <w:lang w:eastAsia="en-IN"/>
-        </w:rPr>
-        <w:t xml:space="preserve">Blood gets expired after certain duration being properly stored also. Our </w:t>
-      </w:r>
-      <w:r>
-        <w:rPr>
-          <w:rFonts w:ascii="Arial" w:eastAsia="Times New Roman" w:hAnsi="Arial" w:cs="Arial"/>
-          <w:b/>
-          <w:i w:val="0"/>
-          <w:color w:val="222222"/>
-          <w:lang w:eastAsia="en-IN"/>
-        </w:rPr>
-        <w:t>PSMS</w:t>
-      </w:r>
-      <w:r>
-        <w:rPr>
-          <w:rFonts w:ascii="Arial" w:eastAsia="Times New Roman" w:hAnsi="Arial" w:cs="Arial"/>
-          <w:i w:val="0"/>
-          <w:color w:val="222222"/>
-          <w:lang w:eastAsia="en-IN"/>
-        </w:rPr>
-        <w:t xml:space="preserve"> will overcome this issue by managing the need and supply in an efficient manner</w:t>
-      </w:r>
-    </w:p>
-    <w:p>
-      <w:pPr>
-        <w:pStyle w:val="ListParagraph"/>
-        <w:spacing w:line="480" w:lineRule="auto"/>
-        <w:rPr>
-          <w:rFonts w:ascii="Arial" w:eastAsia="Times New Roman" w:hAnsi="Arial" w:cs="Arial"/>
-          <w:i w:val="0"/>
-          <w:color w:val="222222"/>
-          <w:lang w:eastAsia="en-IN"/>
-        </w:rPr>
-      </w:pPr>
-      <w:r>
-        <w:rPr>
-          <w:rFonts w:ascii="Arial" w:hAnsi="Arial" w:cs="Arial"/>
-          <w:i w:val="0"/>
-        </w:rPr>
-        <w:t>The</w:t>
-      </w:r>
-      <w:r>
-        <w:rPr>
-          <w:rFonts w:ascii="Arial" w:hAnsi="Arial" w:cs="Arial"/>
-          <w:i w:val="0"/>
-        </w:rPr>
-        <w:t xml:space="preserve"> main purpose of </w:t>
-      </w:r>
-      <w:r>
-        <w:rPr>
-          <w:rFonts w:ascii="Arial" w:eastAsia="Times New Roman" w:hAnsi="Arial" w:cs="Arial"/>
-          <w:i w:val="0"/>
-          <w:color w:val="222222"/>
-          <w:lang w:eastAsia="en-IN"/>
-        </w:rPr>
-        <w:t>Photo Studio</w:t>
-      </w:r>
-      <w:r>
-        <w:rPr>
-          <w:rFonts w:ascii="Arial" w:eastAsia="Times New Roman" w:hAnsi="Arial" w:cs="Arial"/>
-          <w:i w:val="0"/>
-          <w:color w:val="222222"/>
-          <w:lang w:eastAsia="en-IN"/>
-        </w:rPr>
-        <w:t xml:space="preserve"> Management System </w:t>
-      </w:r>
-      <w:r>
-        <w:rPr>
-          <w:rFonts w:ascii="Arial" w:eastAsia="Times New Roman" w:hAnsi="Arial" w:cs="Arial"/>
-          <w:i w:val="0"/>
-          <w:color w:val="222222"/>
-          <w:lang w:eastAsia="en-IN"/>
-        </w:rPr>
-        <w:t xml:space="preserve">is to bring up a unified process of blood donation and better utilize the donated blood. Below diagram shows the different stake holders of </w:t>
-      </w:r>
-      <w:r>
-        <w:rPr>
-          <w:rFonts w:ascii="Arial" w:eastAsia="Times New Roman" w:hAnsi="Arial" w:cs="Arial"/>
-          <w:b/>
-          <w:i w:val="0"/>
-          <w:color w:val="222222"/>
-          <w:lang w:eastAsia="en-IN"/>
-        </w:rPr>
-        <w:t>PSMS</w:t>
-      </w:r>
-      <w:r>
-        <w:rPr>
-          <w:rFonts w:ascii="Arial" w:eastAsia="Times New Roman" w:hAnsi="Arial" w:cs="Arial"/>
-          <w:i w:val="0"/>
-          <w:color w:val="222222"/>
-          <w:lang w:eastAsia="en-IN"/>
-        </w:rPr>
-        <w:t>.</w:t>
+      <w:r>
+        <w:t>Advancement of information technology has taken media and photo editing world to anot</w:t>
+      </w:r>
+      <w:r>
+        <w:t>her level. Customers want</w:t>
+      </w:r>
+      <w:r>
+        <w:t xml:space="preserve"> us to take his photo, process it, edit it, deliver it in time and save the copies for the future use as well. It is really irritating to keep records using pen and paper. It is almost impossible to keep tr</w:t>
+      </w:r>
+      <w:r>
+        <w:t>a</w:t>
+      </w:r>
+      <w:r>
+        <w:t>ck of the deli</w:t>
+      </w:r>
+      <w:r>
+        <w:t>very date of many customers and deliver them in time.</w:t>
+      </w:r>
+      <w:r>
+        <w:t xml:space="preserve"> People want to print their photos and edited photos in future and it is necessary to find them easily as well. </w:t>
+      </w:r>
+      <w:r>
+        <w:t xml:space="preserve"> So it is really necessary to use </w:t>
+      </w:r>
+      <w:r>
+        <w:t>software</w:t>
+      </w:r>
+      <w:r>
+        <w:t xml:space="preserve"> like Photo Studio Management System to take complete control of studio business. </w:t>
       </w:r>
     </w:p>
     <w:p>
@@ -4682,274 +4302,6 @@
           <w:lang w:eastAsia="en-IN"/>
         </w:rPr>
       </w:pPr>
-      <w:r>
-        <w:rPr>
-          <w:rFonts w:ascii="Arial" w:eastAsia="Times New Roman" w:hAnsi="Arial" w:cs="Arial"/>
-          <w:i w:val="0"/>
-          <w:noProof/>
-          <w:color w:val="222222"/>
-          <w:lang w:val="en-IN" w:eastAsia="en-IN" w:bidi="ar-SA"/>
-        </w:rPr>
-        <w:drawing>
-          <wp:inline distT="0" distB="0" distL="0" distR="0">
-            <wp:extent cx="3695700" cy="3253084"/>
-            <wp:effectExtent l="0" t="0" r="0" b="0"/>
-            <wp:docPr id="1" name="Picture 1"/>
-            <wp:cNvGraphicFramePr>
-              <a:graphicFrameLocks xmlns:a="http://schemas.openxmlformats.org/drawingml/2006/main" noChangeAspect="1"/>
-            </wp:cNvGraphicFramePr>
-            <a:graphic xmlns:a="http://schemas.openxmlformats.org/drawingml/2006/main">
-              <a:graphicData uri="http://schemas.openxmlformats.org/drawingml/2006/picture">
-                <pic:pic xmlns:pic="http://schemas.openxmlformats.org/drawingml/2006/picture">
-                  <pic:nvPicPr>
-                    <pic:cNvPr id="0" name="BloodDonorOverview.jpg"/>
-                    <pic:cNvPicPr/>
-                  </pic:nvPicPr>
-                  <pic:blipFill>
-                    <a:blip r:embed="rId9" cstate="print">
-                      <a:extLst>
-                        <a:ext uri="{28A0092B-C50C-407E-A947-70E740481C1C}">
-                          <a14:useLocalDpi xmlns:a14="http://schemas.microsoft.com/office/drawing/2010/main" xmlns:wps="http://schemas.microsoft.com/office/word/2010/wordprocessingShape" xmlns:wpi="http://schemas.microsoft.com/office/word/2010/wordprocessingInk" xmlns:wpg="http://schemas.microsoft.com/office/word/2010/wordprocessingGroup" xmlns:w14="http://schemas.microsoft.com/office/word/2010/wordml" xmlns:w="http://schemas.openxmlformats.org/wordprocessingml/2006/main" xmlns:w10="urn:schemas-microsoft-com:office:word" xmlns:wp14="http://schemas.microsoft.com/office/word/2010/wordprocessingDrawing" xmlns:v="urn:schemas-microsoft-com:vml" xmlns:o="urn:schemas-microsoft-com:office:office" xmlns:mc="http://schemas.openxmlformats.org/markup-compatibility/2006" xmlns:wpc="http://schemas.microsoft.com/office/word/2010/wordprocessingCanvas" xmlns="" val="0"/>
-                        </a:ext>
-                      </a:extLst>
-                    </a:blip>
-                    <a:stretch>
-                      <a:fillRect/>
-                    </a:stretch>
-                  </pic:blipFill>
-                  <pic:spPr>
-                    <a:xfrm>
-                      <a:off x="0" y="0"/>
-                      <a:ext cx="3696687" cy="3253952"/>
-                    </a:xfrm>
-                    <a:prstGeom prst="rect">
-                      <a:avLst/>
-                    </a:prstGeom>
-                  </pic:spPr>
-                </pic:pic>
-              </a:graphicData>
-            </a:graphic>
-          </wp:inline>
-        </w:drawing>
-      </w:r>
-    </w:p>
-    <w:p>
-      <w:pPr>
-        <w:pStyle w:val="ListParagraph"/>
-        <w:spacing w:line="480" w:lineRule="auto"/>
-        <w:rPr>
-          <w:rFonts w:ascii="Arial" w:eastAsia="Times New Roman" w:hAnsi="Arial" w:cs="Arial"/>
-          <w:i w:val="0"/>
-          <w:color w:val="222222"/>
-          <w:lang w:eastAsia="en-IN"/>
-        </w:rPr>
-      </w:pPr>
-      <w:r>
-        <w:rPr>
-          <w:rFonts w:ascii="Arial" w:eastAsia="Times New Roman" w:hAnsi="Arial" w:cs="Arial"/>
-          <w:i w:val="0"/>
-          <w:color w:val="222222"/>
-          <w:lang w:eastAsia="en-IN"/>
-        </w:rPr>
-        <w:t xml:space="preserve">The main features of </w:t>
-      </w:r>
-      <w:r>
-        <w:rPr>
-          <w:rFonts w:ascii="Arial" w:eastAsia="Times New Roman" w:hAnsi="Arial" w:cs="Arial"/>
-          <w:i w:val="0"/>
-          <w:color w:val="222222"/>
-          <w:lang w:eastAsia="en-IN"/>
-        </w:rPr>
-        <w:t>Photo Studio</w:t>
-      </w:r>
-      <w:r>
-        <w:rPr>
-          <w:rFonts w:ascii="Arial" w:eastAsia="Times New Roman" w:hAnsi="Arial" w:cs="Arial"/>
-          <w:i w:val="0"/>
-          <w:color w:val="222222"/>
-          <w:lang w:eastAsia="en-IN"/>
-        </w:rPr>
-        <w:t xml:space="preserve"> Management System:</w:t>
-      </w:r>
-    </w:p>
-    <w:p>
-      <w:pPr>
-        <w:pStyle w:val="ListParagraph"/>
-        <w:numPr>
-          <w:ilvl w:val="0"/>
-          <w:numId w:val="14"/>
-        </w:numPr>
-        <w:spacing w:line="480" w:lineRule="auto"/>
-        <w:rPr>
-          <w:rFonts w:ascii="Arial" w:eastAsia="Times New Roman" w:hAnsi="Arial" w:cs="Arial"/>
-          <w:i w:val="0"/>
-          <w:color w:val="222222"/>
-          <w:lang w:eastAsia="en-IN"/>
-        </w:rPr>
-      </w:pPr>
-      <w:r>
-        <w:rPr>
-          <w:rFonts w:ascii="Arial" w:eastAsia="Times New Roman" w:hAnsi="Arial" w:cs="Arial"/>
-          <w:i w:val="0"/>
-          <w:color w:val="222222"/>
-          <w:lang w:eastAsia="en-IN"/>
-        </w:rPr>
-        <w:lastRenderedPageBreak/>
-        <w:t>Secure user login and data access</w:t>
-      </w:r>
-    </w:p>
-    <w:p>
-      <w:pPr>
-        <w:pStyle w:val="ListParagraph"/>
-        <w:numPr>
-          <w:ilvl w:val="0"/>
-          <w:numId w:val="14"/>
-        </w:numPr>
-        <w:spacing w:line="480" w:lineRule="auto"/>
-        <w:rPr>
-          <w:rFonts w:ascii="Arial" w:eastAsia="Times New Roman" w:hAnsi="Arial" w:cs="Arial"/>
-          <w:i w:val="0"/>
-          <w:color w:val="222222"/>
-          <w:lang w:eastAsia="en-IN"/>
-        </w:rPr>
-      </w:pPr>
-      <w:r>
-        <w:rPr>
-          <w:rFonts w:ascii="Arial" w:eastAsia="Times New Roman" w:hAnsi="Arial" w:cs="Arial"/>
-          <w:i w:val="0"/>
-          <w:color w:val="222222"/>
-          <w:lang w:eastAsia="en-IN"/>
-        </w:rPr>
-        <w:t>Computerized records of Donor details and Patient requirements</w:t>
-      </w:r>
-    </w:p>
-    <w:p>
-      <w:pPr>
-        <w:pStyle w:val="ListParagraph"/>
-        <w:numPr>
-          <w:ilvl w:val="0"/>
-          <w:numId w:val="14"/>
-        </w:numPr>
-        <w:spacing w:line="480" w:lineRule="auto"/>
-        <w:rPr>
-          <w:rFonts w:ascii="Arial" w:eastAsia="Times New Roman" w:hAnsi="Arial" w:cs="Arial"/>
-          <w:i w:val="0"/>
-          <w:color w:val="222222"/>
-          <w:lang w:eastAsia="en-IN"/>
-        </w:rPr>
-      </w:pPr>
-      <w:r>
-        <w:rPr>
-          <w:rFonts w:ascii="Arial" w:eastAsia="Times New Roman" w:hAnsi="Arial" w:cs="Arial"/>
-          <w:i w:val="0"/>
-          <w:color w:val="222222"/>
-          <w:lang w:eastAsia="en-IN"/>
-        </w:rPr>
-        <w:t>Query &amp; update donor information from various clients like Desktop, Mobile, Web client.</w:t>
-      </w:r>
-    </w:p>
-    <w:p>
-      <w:pPr>
-        <w:pStyle w:val="ListParagraph"/>
-        <w:numPr>
-          <w:ilvl w:val="0"/>
-          <w:numId w:val="14"/>
-        </w:numPr>
-        <w:spacing w:line="480" w:lineRule="auto"/>
-        <w:rPr>
-          <w:rFonts w:ascii="Arial" w:eastAsia="Times New Roman" w:hAnsi="Arial" w:cs="Arial"/>
-          <w:i w:val="0"/>
-          <w:color w:val="222222"/>
-          <w:lang w:eastAsia="en-IN"/>
-        </w:rPr>
-      </w:pPr>
-      <w:r>
-        <w:rPr>
-          <w:rFonts w:ascii="Arial" w:eastAsia="Times New Roman" w:hAnsi="Arial" w:cs="Arial"/>
-          <w:i w:val="0"/>
-          <w:color w:val="222222"/>
-          <w:lang w:eastAsia="en-IN"/>
-        </w:rPr>
-        <w:t>G</w:t>
-      </w:r>
-      <w:r>
-        <w:rPr>
-          <w:rFonts w:ascii="Arial" w:eastAsia="Times New Roman" w:hAnsi="Arial" w:cs="Arial"/>
-          <w:i w:val="0"/>
-          <w:color w:val="222222"/>
-          <w:lang w:eastAsia="en-IN"/>
-        </w:rPr>
-        <w:t>enerate testimonial to encourage the donor.</w:t>
-      </w:r>
-    </w:p>
-    <w:p>
-      <w:pPr>
-        <w:pStyle w:val="ListParagraph"/>
-        <w:numPr>
-          <w:ilvl w:val="0"/>
-          <w:numId w:val="14"/>
-        </w:numPr>
-        <w:spacing w:line="480" w:lineRule="auto"/>
-        <w:rPr>
-          <w:rFonts w:ascii="Arial" w:hAnsi="Arial" w:cs="Arial"/>
-          <w:i w:val="0"/>
-        </w:rPr>
-      </w:pPr>
-      <w:r>
-        <w:rPr>
-          <w:rFonts w:ascii="Arial" w:eastAsia="Times New Roman" w:hAnsi="Arial" w:cs="Arial"/>
-          <w:i w:val="0"/>
-          <w:color w:val="222222"/>
-          <w:lang w:eastAsia="en-IN"/>
-        </w:rPr>
-        <w:t>M</w:t>
-      </w:r>
-      <w:r>
-        <w:rPr>
-          <w:rFonts w:ascii="Arial" w:eastAsia="Times New Roman" w:hAnsi="Arial" w:cs="Arial"/>
-          <w:i w:val="0"/>
-          <w:color w:val="222222"/>
-          <w:lang w:eastAsia="en-IN"/>
-        </w:rPr>
-        <w:t>anage the financial transactions&amp; donations.</w:t>
-      </w:r>
-    </w:p>
-    <w:p>
-      <w:pPr>
-        <w:pStyle w:val="ListParagraph"/>
-        <w:numPr>
-          <w:ilvl w:val="0"/>
-          <w:numId w:val="14"/>
-        </w:numPr>
-        <w:spacing w:line="480" w:lineRule="auto"/>
-        <w:rPr>
-          <w:rFonts w:ascii="Arial" w:hAnsi="Arial" w:cs="Arial"/>
-          <w:i w:val="0"/>
-        </w:rPr>
-      </w:pPr>
-      <w:r>
-        <w:rPr>
-          <w:rFonts w:ascii="Arial" w:eastAsia="Times New Roman" w:hAnsi="Arial" w:cs="Arial"/>
-          <w:i w:val="0"/>
-          <w:color w:val="222222"/>
-          <w:lang w:eastAsia="en-IN"/>
-        </w:rPr>
-        <w:t>Share and update in social networking site.</w:t>
-      </w:r>
-    </w:p>
-    <w:p>
-      <w:r>
-        <w:rPr>
-          <w:rFonts w:ascii="Arial" w:eastAsia="Times New Roman" w:hAnsi="Arial" w:cs="Arial"/>
-          <w:i w:val="0"/>
-          <w:color w:val="222222"/>
-          <w:lang w:eastAsia="en-IN"/>
-        </w:rPr>
-        <w:t>.</w:t>
-      </w:r>
-      <w:r>
-        <w:t xml:space="preserve"> </w:t>
-      </w:r>
     </w:p>
     <w:p>
       <w:pPr>
@@ -5396,6 +4748,7 @@
           <w:color w:val="222222"/>
           <w:lang w:eastAsia="en-IN"/>
         </w:rPr>
+        <w:lastRenderedPageBreak/>
         <w:t xml:space="preserve">The </w:t>
       </w:r>
       <w:r>
@@ -5439,7 +4792,6 @@
           <w:color w:val="222222"/>
           <w:lang w:eastAsia="en-IN"/>
         </w:rPr>
-        <w:lastRenderedPageBreak/>
         <w:t xml:space="preserve">Output: </w:t>
       </w:r>
     </w:p>
@@ -6311,6 +5663,7 @@
           <w:color w:val="222222"/>
           <w:lang w:eastAsia="en-IN"/>
         </w:rPr>
+        <w:lastRenderedPageBreak/>
         <w:t xml:space="preserve">The </w:t>
       </w:r>
       <w:r>
@@ -6354,7 +5707,6 @@
           <w:color w:val="222222"/>
           <w:lang w:eastAsia="en-IN"/>
         </w:rPr>
-        <w:lastRenderedPageBreak/>
         <w:t xml:space="preserve">Output: </w:t>
       </w:r>
     </w:p>
@@ -7122,6 +6474,7 @@
           <w:szCs w:val="24"/>
           <w:lang w:eastAsia="en-IN"/>
         </w:rPr>
+        <w:lastRenderedPageBreak/>
         <w:t>Database:</w:t>
       </w:r>
       <w:r>
@@ -7183,7 +6536,6 @@
           <w:szCs w:val="24"/>
           <w:lang w:eastAsia="en-IN"/>
         </w:rPr>
-        <w:lastRenderedPageBreak/>
         <w:t xml:space="preserve">Database Tool: </w:t>
       </w:r>
       <w:r>
@@ -7371,7 +6723,7 @@
                     <pic:cNvPicPr/>
                   </pic:nvPicPr>
                   <pic:blipFill>
-                    <a:blip r:embed="rId10" cstate="print">
+                    <a:blip r:embed="rId9" cstate="print">
                       <a:extLst>
                         <a:ext uri="{28A0092B-C50C-407E-A947-70E740481C1C}">
                           <a14:useLocalDpi xmlns:a14="http://schemas.microsoft.com/office/drawing/2010/main" xmlns:wps="http://schemas.microsoft.com/office/word/2010/wordprocessingShape" xmlns:wpi="http://schemas.microsoft.com/office/word/2010/wordprocessingInk" xmlns:wpg="http://schemas.microsoft.com/office/word/2010/wordprocessingGroup" xmlns:w14="http://schemas.microsoft.com/office/word/2010/wordml" xmlns:w="http://schemas.openxmlformats.org/wordprocessingml/2006/main" xmlns:w10="urn:schemas-microsoft-com:office:word" xmlns:wp14="http://schemas.microsoft.com/office/word/2010/wordprocessingDrawing" xmlns:v="urn:schemas-microsoft-com:vml" xmlns:o="urn:schemas-microsoft-com:office:office" xmlns:mc="http://schemas.openxmlformats.org/markup-compatibility/2006" xmlns:wpc="http://schemas.microsoft.com/office/word/2010/wordprocessingCanvas" xmlns="" val="0"/>
@@ -7430,6 +6782,7 @@
           <w:noProof/>
           <w:lang w:val="en-IN" w:eastAsia="en-IN" w:bidi="ar-SA"/>
         </w:rPr>
+        <w:lastRenderedPageBreak/>
         <w:drawing>
           <wp:inline distT="0" distB="0" distL="0" distR="0">
             <wp:extent cx="6339840" cy="3147060"/>
@@ -7446,7 +6799,7 @@
                     <pic:cNvPicPr/>
                   </pic:nvPicPr>
                   <pic:blipFill>
-                    <a:blip r:embed="rId11" cstate="print">
+                    <a:blip r:embed="rId10" cstate="print">
                       <a:extLst>
                         <a:ext uri="{28A0092B-C50C-407E-A947-70E740481C1C}">
                           <a14:useLocalDpi xmlns:a14="http://schemas.microsoft.com/office/drawing/2010/main" xmlns:wps="http://schemas.microsoft.com/office/word/2010/wordprocessingShape" xmlns:wpi="http://schemas.microsoft.com/office/word/2010/wordprocessingInk" xmlns:wpg="http://schemas.microsoft.com/office/word/2010/wordprocessingGroup" xmlns:w14="http://schemas.microsoft.com/office/word/2010/wordml" xmlns:w="http://schemas.openxmlformats.org/wordprocessingml/2006/main" xmlns:w10="urn:schemas-microsoft-com:office:word" xmlns:wp14="http://schemas.microsoft.com/office/word/2010/wordprocessingDrawing" xmlns:v="urn:schemas-microsoft-com:vml" xmlns:o="urn:schemas-microsoft-com:office:office" xmlns:mc="http://schemas.openxmlformats.org/markup-compatibility/2006" xmlns:wpc="http://schemas.microsoft.com/office/word/2010/wordprocessingCanvas" xmlns="" val="0"/>
@@ -7475,11 +6828,18 @@
     </w:p>
     <w:p>
       <w:pPr>
+        <w:rPr>
+          <w:b/>
+          <w:i w:val="0"/>
+        </w:rPr>
+      </w:pPr>
+    </w:p>
+    <w:p>
+      <w:pPr>
         <w:pStyle w:val="Heading3"/>
       </w:pPr>
       <w:bookmarkStart w:id="26" w:name="_Toc344542056"/>
       <w:r>
-        <w:lastRenderedPageBreak/>
         <w:t>5.3.3</w:t>
       </w:r>
       <w:r>
@@ -7513,7 +6873,7 @@
                     <pic:cNvPicPr/>
                   </pic:nvPicPr>
                   <pic:blipFill>
-                    <a:blip r:embed="rId12" cstate="print">
+                    <a:blip r:embed="rId11" cstate="print">
                       <a:extLst>
                         <a:ext uri="{28A0092B-C50C-407E-A947-70E740481C1C}">
                           <a14:useLocalDpi xmlns:a14="http://schemas.microsoft.com/office/drawing/2010/main" xmlns:wps="http://schemas.microsoft.com/office/word/2010/wordprocessingShape" xmlns:wpi="http://schemas.microsoft.com/office/word/2010/wordprocessingInk" xmlns:wpg="http://schemas.microsoft.com/office/word/2010/wordprocessingGroup" xmlns:w14="http://schemas.microsoft.com/office/word/2010/wordml" xmlns:w="http://schemas.openxmlformats.org/wordprocessingml/2006/main" xmlns:w10="urn:schemas-microsoft-com:office:word" xmlns:wp14="http://schemas.microsoft.com/office/word/2010/wordprocessingDrawing" xmlns:v="urn:schemas-microsoft-com:vml" xmlns:o="urn:schemas-microsoft-com:office:office" xmlns:mc="http://schemas.openxmlformats.org/markup-compatibility/2006" xmlns:wpc="http://schemas.microsoft.com/office/word/2010/wordprocessingCanvas" xmlns="" val="0"/>
@@ -7541,12 +6901,14 @@
       </w:r>
     </w:p>
     <w:p/>
+    <w:p/>
     <w:p>
       <w:pPr>
         <w:pStyle w:val="Heading1"/>
       </w:pPr>
       <w:bookmarkStart w:id="27" w:name="_Toc344542057"/>
       <w:r>
+        <w:lastRenderedPageBreak/>
         <w:t>6.</w:t>
       </w:r>
       <w:r>
@@ -7578,7 +6940,6 @@
       <w:pPr>
         <w:pStyle w:val="ListParagraph"/>
         <w:spacing w:line="480" w:lineRule="auto"/>
-        <w:ind w:firstLine="360"/>
         <w:rPr>
           <w:rFonts w:ascii="Arial" w:eastAsia="Times New Roman" w:hAnsi="Arial" w:cs="Arial"/>
           <w:i w:val="0"/>
@@ -7593,6 +6954,24 @@
           <w:color w:val="222222"/>
           <w:lang w:eastAsia="en-IN"/>
         </w:rPr>
+        <w:t xml:space="preserve"> </w:t>
+      </w:r>
+      <w:r>
+        <w:rPr>
+          <w:rFonts w:ascii="Arial" w:eastAsia="Times New Roman" w:hAnsi="Arial" w:cs="Arial"/>
+          <w:i w:val="0"/>
+          <w:color w:val="222222"/>
+          <w:lang w:eastAsia="en-IN"/>
+        </w:rPr>
+        <w:t xml:space="preserve">The main features of </w:t>
+      </w:r>
+      <w:r>
+        <w:rPr>
+          <w:rFonts w:ascii="Arial" w:eastAsia="Times New Roman" w:hAnsi="Arial" w:cs="Arial"/>
+          <w:i w:val="0"/>
+          <w:color w:val="222222"/>
+          <w:lang w:eastAsia="en-IN"/>
+        </w:rPr>
         <w:t>Photo Studio</w:t>
       </w:r>
       <w:r>
@@ -7602,7 +6981,7 @@
           <w:color w:val="222222"/>
           <w:lang w:eastAsia="en-IN"/>
         </w:rPr>
-        <w:t xml:space="preserve"> Management </w:t>
+        <w:t xml:space="preserve"> Management System</w:t>
       </w:r>
       <w:r>
         <w:rPr>
@@ -7611,7 +6990,7 @@
           <w:color w:val="222222"/>
           <w:lang w:eastAsia="en-IN"/>
         </w:rPr>
-        <w:t>System</w:t>
+        <w:t xml:space="preserve"> are</w:t>
       </w:r>
       <w:r>
         <w:rPr>
@@ -7620,77 +6999,17 @@
           <w:color w:val="222222"/>
           <w:lang w:eastAsia="en-IN"/>
         </w:rPr>
-        <w:t xml:space="preserve"> </w:t>
-      </w:r>
-      <w:r>
-        <w:rPr>
-          <w:rFonts w:ascii="Arial" w:eastAsia="Times New Roman" w:hAnsi="Arial" w:cs="Arial"/>
-          <w:i w:val="0"/>
-          <w:color w:val="222222"/>
-          <w:lang w:eastAsia="en-IN"/>
-        </w:rPr>
-        <w:t xml:space="preserve">is </w:t>
-      </w:r>
-      <w:r>
-        <w:rPr>
-          <w:rFonts w:ascii="Arial" w:eastAsia="Times New Roman" w:hAnsi="Arial" w:cs="Arial"/>
-          <w:i w:val="0"/>
-          <w:color w:val="222222"/>
-          <w:lang w:eastAsia="en-IN"/>
-        </w:rPr>
-        <w:t xml:space="preserve">not </w:t>
-      </w:r>
-      <w:r>
-        <w:rPr>
-          <w:rFonts w:ascii="Arial" w:eastAsia="Times New Roman" w:hAnsi="Arial" w:cs="Arial"/>
-          <w:i w:val="0"/>
-          <w:color w:val="222222"/>
-          <w:lang w:eastAsia="en-IN"/>
-        </w:rPr>
-        <w:t>a substitute of blood bank or b</w:t>
-      </w:r>
-      <w:r>
-        <w:rPr>
-          <w:rFonts w:ascii="Arial" w:eastAsia="Times New Roman" w:hAnsi="Arial" w:cs="Arial"/>
-          <w:i w:val="0"/>
-          <w:color w:val="222222"/>
-          <w:lang w:eastAsia="en-IN"/>
-        </w:rPr>
-        <w:t>lood donation camp</w:t>
-      </w:r>
-      <w:r>
-        <w:rPr>
-          <w:rFonts w:ascii="Arial" w:eastAsia="Times New Roman" w:hAnsi="Arial" w:cs="Arial"/>
-          <w:i w:val="0"/>
-          <w:color w:val="222222"/>
-          <w:lang w:eastAsia="en-IN"/>
-        </w:rPr>
-        <w:t>s</w:t>
-      </w:r>
-      <w:r>
-        <w:rPr>
-          <w:rFonts w:ascii="Arial" w:eastAsia="Times New Roman" w:hAnsi="Arial" w:cs="Arial"/>
-          <w:i w:val="0"/>
-          <w:color w:val="222222"/>
-          <w:lang w:eastAsia="en-IN"/>
-        </w:rPr>
-        <w:t>.</w:t>
-      </w:r>
-      <w:r>
-        <w:rPr>
-          <w:rFonts w:ascii="Arial" w:eastAsia="Times New Roman" w:hAnsi="Arial" w:cs="Arial"/>
-          <w:i w:val="0"/>
-          <w:color w:val="222222"/>
-          <w:lang w:eastAsia="en-IN"/>
-        </w:rPr>
-        <w:t xml:space="preserve"> This is a parallel eco-system along with other existing system to improve &amp; utilize the blood donation process.</w:t>
+        <w:t>:</w:t>
       </w:r>
     </w:p>
     <w:p>
       <w:pPr>
         <w:pStyle w:val="ListParagraph"/>
+        <w:numPr>
+          <w:ilvl w:val="0"/>
+          <w:numId w:val="14"/>
+        </w:numPr>
         <w:spacing w:line="480" w:lineRule="auto"/>
-        <w:ind w:firstLine="360"/>
         <w:rPr>
           <w:rFonts w:ascii="Arial" w:eastAsia="Times New Roman" w:hAnsi="Arial" w:cs="Arial"/>
           <w:i w:val="0"/>
@@ -7705,77 +7024,17 @@
           <w:color w:val="222222"/>
           <w:lang w:eastAsia="en-IN"/>
         </w:rPr>
-        <w:t xml:space="preserve">This application </w:t>
-      </w:r>
-      <w:r>
-        <w:rPr>
-          <w:rFonts w:ascii="Arial" w:eastAsia="Times New Roman" w:hAnsi="Arial" w:cs="Arial"/>
-          <w:i w:val="0"/>
-          <w:color w:val="222222"/>
-          <w:lang w:eastAsia="en-IN"/>
-        </w:rPr>
-        <w:t xml:space="preserve">will be developed for </w:t>
-      </w:r>
-      <w:r>
-        <w:rPr>
-          <w:rFonts w:ascii="Arial" w:eastAsia="Times New Roman" w:hAnsi="Arial" w:cs="Arial"/>
-          <w:i w:val="0"/>
-          <w:color w:val="222222"/>
-          <w:lang w:eastAsia="en-IN"/>
-        </w:rPr>
-        <w:t>Windows operating system</w:t>
-      </w:r>
-      <w:r>
-        <w:rPr>
-          <w:rFonts w:ascii="Arial" w:eastAsia="Times New Roman" w:hAnsi="Arial" w:cs="Arial"/>
-          <w:i w:val="0"/>
-          <w:color w:val="222222"/>
-          <w:lang w:eastAsia="en-IN"/>
-        </w:rPr>
-        <w:t xml:space="preserve"> (Win7, Win XP)</w:t>
-      </w:r>
-      <w:r>
-        <w:rPr>
-          <w:rFonts w:ascii="Arial" w:eastAsia="Times New Roman" w:hAnsi="Arial" w:cs="Arial"/>
-          <w:i w:val="0"/>
-          <w:color w:val="222222"/>
-          <w:lang w:eastAsia="en-IN"/>
-        </w:rPr>
-        <w:t xml:space="preserve"> only; in future we are planning to make it runnable</w:t>
-      </w:r>
-      <w:r>
-        <w:rPr>
-          <w:rFonts w:ascii="Arial" w:eastAsia="Times New Roman" w:hAnsi="Arial" w:cs="Arial"/>
-          <w:i w:val="0"/>
-          <w:color w:val="222222"/>
-          <w:lang w:eastAsia="en-IN"/>
-        </w:rPr>
-        <w:t xml:space="preserve"> under LINUX, MAC</w:t>
-      </w:r>
-      <w:r>
-        <w:rPr>
-          <w:rFonts w:ascii="Arial" w:eastAsia="Times New Roman" w:hAnsi="Arial" w:cs="Arial"/>
-          <w:i w:val="0"/>
-          <w:color w:val="222222"/>
-          <w:lang w:eastAsia="en-IN"/>
-        </w:rPr>
-        <w:t xml:space="preserve"> operating system</w:t>
-      </w:r>
-      <w:r>
-        <w:rPr>
-          <w:rFonts w:ascii="Arial" w:eastAsia="Times New Roman" w:hAnsi="Arial" w:cs="Arial"/>
-          <w:i w:val="0"/>
-          <w:color w:val="222222"/>
-          <w:lang w:eastAsia="en-IN"/>
-        </w:rPr>
-        <w:t xml:space="preserve"> also.</w:t>
+        <w:t>Secure user login and data access</w:t>
       </w:r>
     </w:p>
     <w:p>
       <w:pPr>
         <w:pStyle w:val="ListParagraph"/>
+        <w:numPr>
+          <w:ilvl w:val="0"/>
+          <w:numId w:val="14"/>
+        </w:numPr>
         <w:spacing w:line="480" w:lineRule="auto"/>
-        <w:ind w:firstLine="360"/>
         <w:rPr>
           <w:rFonts w:ascii="Arial" w:eastAsia="Times New Roman" w:hAnsi="Arial" w:cs="Arial"/>
           <w:i w:val="0"/>
@@ -7790,41 +7049,17 @@
           <w:color w:val="222222"/>
           <w:lang w:eastAsia="en-IN"/>
         </w:rPr>
-        <w:t xml:space="preserve"> In case of mobile client </w:t>
-      </w:r>
-      <w:r>
-        <w:rPr>
-          <w:rFonts w:ascii="Arial" w:eastAsia="Times New Roman" w:hAnsi="Arial" w:cs="Arial"/>
-          <w:i w:val="0"/>
-          <w:color w:val="222222"/>
-          <w:lang w:eastAsia="en-IN"/>
-        </w:rPr>
-        <w:t>we would develop it for java supported mobiles only; in future we would extend it to make it runnable under other mobile operating system</w:t>
-      </w:r>
-      <w:r>
-        <w:rPr>
-          <w:rFonts w:ascii="Arial" w:eastAsia="Times New Roman" w:hAnsi="Arial" w:cs="Arial"/>
-          <w:i w:val="0"/>
-          <w:color w:val="222222"/>
-          <w:lang w:eastAsia="en-IN"/>
-        </w:rPr>
-        <w:t>s like Android, iOS or Windows Mobile OS</w:t>
-      </w:r>
-      <w:r>
-        <w:rPr>
-          <w:rFonts w:ascii="Arial" w:eastAsia="Times New Roman" w:hAnsi="Arial" w:cs="Arial"/>
-          <w:i w:val="0"/>
-          <w:color w:val="222222"/>
-          <w:lang w:eastAsia="en-IN"/>
-        </w:rPr>
-        <w:t>.</w:t>
+        <w:t>Computerized records of employee details and customer requirements</w:t>
       </w:r>
     </w:p>
     <w:p>
       <w:pPr>
         <w:pStyle w:val="ListParagraph"/>
+        <w:numPr>
+          <w:ilvl w:val="0"/>
+          <w:numId w:val="14"/>
+        </w:numPr>
         <w:spacing w:line="480" w:lineRule="auto"/>
-        <w:ind w:firstLine="360"/>
         <w:rPr>
           <w:rFonts w:ascii="Arial" w:eastAsia="Times New Roman" w:hAnsi="Arial" w:cs="Arial"/>
           <w:i w:val="0"/>
@@ -7839,32 +7074,17 @@
           <w:color w:val="222222"/>
           <w:lang w:eastAsia="en-IN"/>
         </w:rPr>
-        <w:t xml:space="preserve">Our web client will be developed using </w:t>
-      </w:r>
-      <w:r>
-        <w:rPr>
-          <w:rFonts w:ascii="Arial" w:eastAsia="Times New Roman" w:hAnsi="Arial" w:cs="Arial"/>
-          <w:i w:val="0"/>
-          <w:color w:val="222222"/>
-          <w:lang w:eastAsia="en-IN"/>
-        </w:rPr>
-        <w:t>Google App Framework</w:t>
-      </w:r>
-      <w:r>
-        <w:rPr>
-          <w:rFonts w:ascii="Arial" w:eastAsia="Times New Roman" w:hAnsi="Arial" w:cs="Arial"/>
-          <w:i w:val="0"/>
-          <w:color w:val="222222"/>
-          <w:lang w:eastAsia="en-IN"/>
-        </w:rPr>
-        <w:t>&amp; Google Doc interface. Web client &amp; Mobile client will not be synced automatically; it will require a manual sync with the server.</w:t>
+        <w:t>Query &amp; update customer work progress and delivery date.</w:t>
       </w:r>
     </w:p>
     <w:p>
       <w:pPr>
         <w:pStyle w:val="ListParagraph"/>
+        <w:numPr>
+          <w:ilvl w:val="0"/>
+          <w:numId w:val="14"/>
+        </w:numPr>
         <w:spacing w:line="480" w:lineRule="auto"/>
-        <w:ind w:firstLine="360"/>
         <w:rPr>
           <w:rFonts w:ascii="Arial" w:eastAsia="Times New Roman" w:hAnsi="Arial" w:cs="Arial"/>
           <w:i w:val="0"/>
@@ -7879,8 +7099,71 @@
           <w:color w:val="222222"/>
           <w:lang w:eastAsia="en-IN"/>
         </w:rPr>
-        <w:lastRenderedPageBreak/>
-        <w:t xml:space="preserve">It is under a continuous process of development and we are working hard to make it perfect and error free project. </w:t>
+        <w:t>Edit customer photos and store them in database long with original photos</w:t>
+      </w:r>
+      <w:r>
+        <w:rPr>
+          <w:rFonts w:ascii="Arial" w:eastAsia="Times New Roman" w:hAnsi="Arial" w:cs="Arial"/>
+          <w:i w:val="0"/>
+          <w:color w:val="222222"/>
+          <w:lang w:eastAsia="en-IN"/>
+        </w:rPr>
+        <w:t>.</w:t>
+      </w:r>
+    </w:p>
+    <w:p>
+      <w:pPr>
+        <w:pStyle w:val="ListParagraph"/>
+        <w:numPr>
+          <w:ilvl w:val="0"/>
+          <w:numId w:val="14"/>
+        </w:numPr>
+        <w:spacing w:line="480" w:lineRule="auto"/>
+        <w:rPr>
+          <w:rFonts w:ascii="Arial" w:hAnsi="Arial" w:cs="Arial"/>
+          <w:i w:val="0"/>
+        </w:rPr>
+      </w:pPr>
+      <w:r>
+        <w:rPr>
+          <w:rFonts w:ascii="Arial" w:eastAsia="Times New Roman" w:hAnsi="Arial" w:cs="Arial"/>
+          <w:i w:val="0"/>
+          <w:color w:val="222222"/>
+          <w:lang w:eastAsia="en-IN"/>
+        </w:rPr>
+        <w:t>Search by customer name/ id to find photos/ edited photos etc. of a customer</w:t>
+      </w:r>
+      <w:r>
+        <w:rPr>
+          <w:rFonts w:ascii="Arial" w:eastAsia="Times New Roman" w:hAnsi="Arial" w:cs="Arial"/>
+          <w:i w:val="0"/>
+          <w:color w:val="222222"/>
+          <w:lang w:eastAsia="en-IN"/>
+        </w:rPr>
+        <w:t>.</w:t>
+      </w:r>
+    </w:p>
+    <w:p>
+      <w:pPr>
+        <w:pStyle w:val="ListParagraph"/>
+        <w:numPr>
+          <w:ilvl w:val="0"/>
+          <w:numId w:val="14"/>
+        </w:numPr>
+        <w:spacing w:line="480" w:lineRule="auto"/>
+        <w:rPr>
+          <w:rFonts w:ascii="Arial" w:hAnsi="Arial" w:cs="Arial"/>
+          <w:i w:val="0"/>
+        </w:rPr>
+      </w:pPr>
+      <w:r>
+        <w:rPr>
+          <w:rFonts w:ascii="Arial" w:eastAsia="Times New Roman" w:hAnsi="Arial" w:cs="Arial"/>
+          <w:i w:val="0"/>
+          <w:color w:val="222222"/>
+          <w:lang w:eastAsia="en-IN"/>
+        </w:rPr>
+        <w:t xml:space="preserve">Java/ android based mobile app for the owner to track status update. </w:t>
       </w:r>
     </w:p>
     <w:p>
@@ -7937,7 +7220,7 @@
                     <pic:cNvPicPr/>
                   </pic:nvPicPr>
                   <pic:blipFill>
-                    <a:blip r:embed="rId13" cstate="print">
+                    <a:blip r:embed="rId12" cstate="print">
                       <a:extLst>
                         <a:ext uri="{28A0092B-C50C-407E-A947-70E740481C1C}">
                           <a14:useLocalDpi xmlns:a14="http://schemas.microsoft.com/office/drawing/2010/main" xmlns:wps="http://schemas.microsoft.com/office/word/2010/wordprocessingShape" xmlns:wpi="http://schemas.microsoft.com/office/word/2010/wordprocessingInk" xmlns:wpg="http://schemas.microsoft.com/office/word/2010/wordprocessingGroup" xmlns:w14="http://schemas.microsoft.com/office/word/2010/wordml" xmlns:w="http://schemas.openxmlformats.org/wordprocessingml/2006/main" xmlns:w10="urn:schemas-microsoft-com:office:word" xmlns:wp14="http://schemas.microsoft.com/office/word/2010/wordprocessingDrawing" xmlns:v="urn:schemas-microsoft-com:vml" xmlns:o="urn:schemas-microsoft-com:office:office" xmlns:mc="http://schemas.openxmlformats.org/markup-compatibility/2006" xmlns:wpc="http://schemas.microsoft.com/office/word/2010/wordprocessingCanvas" xmlns="" val="0"/>
@@ -8009,7 +7292,7 @@
                     <pic:cNvPicPr/>
                   </pic:nvPicPr>
                   <pic:blipFill>
-                    <a:blip r:embed="rId14" cstate="print">
+                    <a:blip r:embed="rId13" cstate="print">
                       <a:extLst>
                         <a:ext uri="{28A0092B-C50C-407E-A947-70E740481C1C}">
                           <a14:useLocalDpi xmlns:a14="http://schemas.microsoft.com/office/drawing/2010/main" xmlns:wps="http://schemas.microsoft.com/office/word/2010/wordprocessingShape" xmlns:wpi="http://schemas.microsoft.com/office/word/2010/wordprocessingInk" xmlns:wpg="http://schemas.microsoft.com/office/word/2010/wordprocessingGroup" xmlns:w14="http://schemas.microsoft.com/office/word/2010/wordml" xmlns:w="http://schemas.openxmlformats.org/wordprocessingml/2006/main" xmlns:w10="urn:schemas-microsoft-com:office:word" xmlns:wp14="http://schemas.microsoft.com/office/word/2010/wordprocessingDrawing" xmlns:v="urn:schemas-microsoft-com:vml" xmlns:o="urn:schemas-microsoft-com:office:office" xmlns:mc="http://schemas.openxmlformats.org/markup-compatibility/2006" xmlns:wpc="http://schemas.microsoft.com/office/word/2010/wordprocessingCanvas" xmlns="" val="0"/>
@@ -8070,6 +7353,56 @@
                 <pic:pic xmlns:pic="http://schemas.openxmlformats.org/drawingml/2006/picture">
                   <pic:nvPicPr>
                     <pic:cNvPr id="0" name="Bdms 1level-0 .jpg"/>
+                    <pic:cNvPicPr/>
+                  </pic:nvPicPr>
+                  <pic:blipFill>
+                    <a:blip r:embed="rId14" cstate="print">
+                      <a:extLst>
+                        <a:ext uri="{28A0092B-C50C-407E-A947-70E740481C1C}">
+                          <a14:useLocalDpi xmlns:a14="http://schemas.microsoft.com/office/drawing/2010/main" xmlns:wps="http://schemas.microsoft.com/office/word/2010/wordprocessingShape" xmlns:wpi="http://schemas.microsoft.com/office/word/2010/wordprocessingInk" xmlns:wpg="http://schemas.microsoft.com/office/word/2010/wordprocessingGroup" xmlns:w14="http://schemas.microsoft.com/office/word/2010/wordml" xmlns:w="http://schemas.openxmlformats.org/wordprocessingml/2006/main" xmlns:w10="urn:schemas-microsoft-com:office:word" xmlns:wp14="http://schemas.microsoft.com/office/word/2010/wordprocessingDrawing" xmlns:v="urn:schemas-microsoft-com:vml" xmlns:o="urn:schemas-microsoft-com:office:office" xmlns:mc="http://schemas.openxmlformats.org/markup-compatibility/2006" xmlns:wpc="http://schemas.microsoft.com/office/word/2010/wordprocessingCanvas" xmlns="" val="0"/>
+                        </a:ext>
+                      </a:extLst>
+                    </a:blip>
+                    <a:stretch>
+                      <a:fillRect/>
+                    </a:stretch>
+                  </pic:blipFill>
+                  <pic:spPr>
+                    <a:xfrm>
+                      <a:off x="0" y="0"/>
+                      <a:ext cx="5943600" cy="4457700"/>
+                    </a:xfrm>
+                    <a:prstGeom prst="rect">
+                      <a:avLst/>
+                    </a:prstGeom>
+                  </pic:spPr>
+                </pic:pic>
+              </a:graphicData>
+            </a:graphic>
+          </wp:inline>
+        </w:drawing>
+      </w:r>
+    </w:p>
+    <w:p>
+      <w:r>
+        <w:rPr>
+          <w:noProof/>
+          <w:lang w:val="en-IN" w:eastAsia="en-IN" w:bidi="ar-SA"/>
+        </w:rPr>
+        <w:lastRenderedPageBreak/>
+        <w:drawing>
+          <wp:inline distT="0" distB="0" distL="0" distR="0">
+            <wp:extent cx="5943600" cy="4457700"/>
+            <wp:effectExtent l="0" t="0" r="0" b="0"/>
+            <wp:docPr id="20" name="Picture 20"/>
+            <wp:cNvGraphicFramePr>
+              <a:graphicFrameLocks xmlns:a="http://schemas.openxmlformats.org/drawingml/2006/main" noChangeAspect="1"/>
+            </wp:cNvGraphicFramePr>
+            <a:graphic xmlns:a="http://schemas.openxmlformats.org/drawingml/2006/main">
+              <a:graphicData uri="http://schemas.openxmlformats.org/drawingml/2006/picture">
+                <pic:pic xmlns:pic="http://schemas.openxmlformats.org/drawingml/2006/picture">
+                  <pic:nvPicPr>
+                    <pic:cNvPr id="0" name="Bdms 1level-1.jpg"/>
                     <pic:cNvPicPr/>
                   </pic:nvPicPr>
                   <pic:blipFill>
@@ -8101,56 +7434,6 @@
       </w:r>
     </w:p>
     <w:p>
-      <w:r>
-        <w:rPr>
-          <w:noProof/>
-          <w:lang w:val="en-IN" w:eastAsia="en-IN" w:bidi="ar-SA"/>
-        </w:rPr>
-        <w:lastRenderedPageBreak/>
-        <w:drawing>
-          <wp:inline distT="0" distB="0" distL="0" distR="0">
-            <wp:extent cx="5943600" cy="4457700"/>
-            <wp:effectExtent l="0" t="0" r="0" b="0"/>
-            <wp:docPr id="20" name="Picture 20"/>
-            <wp:cNvGraphicFramePr>
-              <a:graphicFrameLocks xmlns:a="http://schemas.openxmlformats.org/drawingml/2006/main" noChangeAspect="1"/>
-            </wp:cNvGraphicFramePr>
-            <a:graphic xmlns:a="http://schemas.openxmlformats.org/drawingml/2006/main">
-              <a:graphicData uri="http://schemas.openxmlformats.org/drawingml/2006/picture">
-                <pic:pic xmlns:pic="http://schemas.openxmlformats.org/drawingml/2006/picture">
-                  <pic:nvPicPr>
-                    <pic:cNvPr id="0" name="Bdms 1level-1.jpg"/>
-                    <pic:cNvPicPr/>
-                  </pic:nvPicPr>
-                  <pic:blipFill>
-                    <a:blip r:embed="rId16" cstate="print">
-                      <a:extLst>
-                        <a:ext uri="{28A0092B-C50C-407E-A947-70E740481C1C}">
-                          <a14:useLocalDpi xmlns:a14="http://schemas.microsoft.com/office/drawing/2010/main" xmlns:wps="http://schemas.microsoft.com/office/word/2010/wordprocessingShape" xmlns:wpi="http://schemas.microsoft.com/office/word/2010/wordprocessingInk" xmlns:wpg="http://schemas.microsoft.com/office/word/2010/wordprocessingGroup" xmlns:w14="http://schemas.microsoft.com/office/word/2010/wordml" xmlns:w="http://schemas.openxmlformats.org/wordprocessingml/2006/main" xmlns:w10="urn:schemas-microsoft-com:office:word" xmlns:wp14="http://schemas.microsoft.com/office/word/2010/wordprocessingDrawing" xmlns:v="urn:schemas-microsoft-com:vml" xmlns:o="urn:schemas-microsoft-com:office:office" xmlns:mc="http://schemas.openxmlformats.org/markup-compatibility/2006" xmlns:wpc="http://schemas.microsoft.com/office/word/2010/wordprocessingCanvas" xmlns="" val="0"/>
-                        </a:ext>
-                      </a:extLst>
-                    </a:blip>
-                    <a:stretch>
-                      <a:fillRect/>
-                    </a:stretch>
-                  </pic:blipFill>
-                  <pic:spPr>
-                    <a:xfrm>
-                      <a:off x="0" y="0"/>
-                      <a:ext cx="5943600" cy="4457700"/>
-                    </a:xfrm>
-                    <a:prstGeom prst="rect">
-                      <a:avLst/>
-                    </a:prstGeom>
-                  </pic:spPr>
-                </pic:pic>
-              </a:graphicData>
-            </a:graphic>
-          </wp:inline>
-        </w:drawing>
-      </w:r>
-    </w:p>
-    <w:p>
       <w:pPr>
         <w:pStyle w:val="ListParagraph"/>
       </w:pPr>
@@ -8195,7 +7478,7 @@
                     <pic:cNvPicPr/>
                   </pic:nvPicPr>
                   <pic:blipFill>
-                    <a:blip r:embed="rId17" cstate="print">
+                    <a:blip r:embed="rId16" cstate="print">
                       <a:extLst>
                         <a:ext uri="{28A0092B-C50C-407E-A947-70E740481C1C}">
                           <a14:useLocalDpi xmlns:a14="http://schemas.microsoft.com/office/drawing/2010/main" xmlns:wps="http://schemas.microsoft.com/office/word/2010/wordprocessingShape" xmlns:wpi="http://schemas.microsoft.com/office/word/2010/wordprocessingInk" xmlns:wpg="http://schemas.microsoft.com/office/word/2010/wordprocessingGroup" xmlns:w14="http://schemas.microsoft.com/office/word/2010/wordml" xmlns:w="http://schemas.openxmlformats.org/wordprocessingml/2006/main" xmlns:w10="urn:schemas-microsoft-com:office:word" xmlns:wp14="http://schemas.microsoft.com/office/word/2010/wordprocessingDrawing" xmlns:v="urn:schemas-microsoft-com:vml" xmlns:o="urn:schemas-microsoft-com:office:office" xmlns:mc="http://schemas.openxmlformats.org/markup-compatibility/2006" xmlns:wpc="http://schemas.microsoft.com/office/word/2010/wordprocessingCanvas" xmlns="" val="0"/>
@@ -9587,7 +8870,7 @@
                     <pic:cNvPicPr/>
                   </pic:nvPicPr>
                   <pic:blipFill>
-                    <a:blip r:embed="rId18" cstate="print"/>
+                    <a:blip r:embed="rId17" cstate="print"/>
                     <a:stretch>
                       <a:fillRect/>
                     </a:stretch>
@@ -9687,7 +8970,7 @@
                     <pic:cNvPicPr/>
                   </pic:nvPicPr>
                   <pic:blipFill>
-                    <a:blip r:embed="rId19" cstate="print">
+                    <a:blip r:embed="rId18" cstate="print">
                       <a:extLst>
                         <a:ext uri="{28A0092B-C50C-407E-A947-70E740481C1C}">
                           <a14:useLocalDpi xmlns:a14="http://schemas.microsoft.com/office/drawing/2010/main" xmlns:wps="http://schemas.microsoft.com/office/word/2010/wordprocessingShape" xmlns:wpi="http://schemas.microsoft.com/office/word/2010/wordprocessingInk" xmlns:wpg="http://schemas.microsoft.com/office/word/2010/wordprocessingGroup" xmlns:w14="http://schemas.microsoft.com/office/word/2010/wordml" xmlns:w="http://schemas.openxmlformats.org/wordprocessingml/2006/main" xmlns:w10="urn:schemas-microsoft-com:office:word" xmlns:wp14="http://schemas.microsoft.com/office/word/2010/wordprocessingDrawing" xmlns:v="urn:schemas-microsoft-com:vml" xmlns:o="urn:schemas-microsoft-com:office:office" xmlns:mc="http://schemas.openxmlformats.org/markup-compatibility/2006" xmlns:wpc="http://schemas.microsoft.com/office/word/2010/wordprocessingCanvas" xmlns="" val="0"/>
@@ -9773,7 +9056,7 @@
                     <pic:cNvPicPr/>
                   </pic:nvPicPr>
                   <pic:blipFill>
-                    <a:blip r:embed="rId20" cstate="print">
+                    <a:blip r:embed="rId19" cstate="print">
                       <a:extLst>
                         <a:ext uri="{28A0092B-C50C-407E-A947-70E740481C1C}">
                           <a14:useLocalDpi xmlns:a14="http://schemas.microsoft.com/office/drawing/2010/main" xmlns:wps="http://schemas.microsoft.com/office/word/2010/wordprocessingShape" xmlns:wpi="http://schemas.microsoft.com/office/word/2010/wordprocessingInk" xmlns:wpg="http://schemas.microsoft.com/office/word/2010/wordprocessingGroup" xmlns:w14="http://schemas.microsoft.com/office/word/2010/wordml" xmlns:w="http://schemas.openxmlformats.org/wordprocessingml/2006/main" xmlns:w10="urn:schemas-microsoft-com:office:word" xmlns:wp14="http://schemas.microsoft.com/office/word/2010/wordprocessingDrawing" xmlns:v="urn:schemas-microsoft-com:vml" xmlns:o="urn:schemas-microsoft-com:office:office" xmlns:mc="http://schemas.openxmlformats.org/markup-compatibility/2006" xmlns:wpc="http://schemas.microsoft.com/office/word/2010/wordprocessingCanvas" xmlns="" val="0"/>
@@ -9823,7 +9106,7 @@
                     <pic:cNvPicPr/>
                   </pic:nvPicPr>
                   <pic:blipFill>
-                    <a:blip r:embed="rId21" cstate="print">
+                    <a:blip r:embed="rId20" cstate="print">
                       <a:extLst>
                         <a:ext uri="{28A0092B-C50C-407E-A947-70E740481C1C}">
                           <a14:useLocalDpi xmlns:a14="http://schemas.microsoft.com/office/drawing/2010/main" xmlns:wps="http://schemas.microsoft.com/office/word/2010/wordprocessingShape" xmlns:wpi="http://schemas.microsoft.com/office/word/2010/wordprocessingInk" xmlns:wpg="http://schemas.microsoft.com/office/word/2010/wordprocessingGroup" xmlns:w14="http://schemas.microsoft.com/office/word/2010/wordml" xmlns:w="http://schemas.openxmlformats.org/wordprocessingml/2006/main" xmlns:w10="urn:schemas-microsoft-com:office:word" xmlns:wp14="http://schemas.microsoft.com/office/word/2010/wordprocessingDrawing" xmlns:v="urn:schemas-microsoft-com:vml" xmlns:o="urn:schemas-microsoft-com:office:office" xmlns:mc="http://schemas.openxmlformats.org/markup-compatibility/2006" xmlns:wpc="http://schemas.microsoft.com/office/word/2010/wordprocessingCanvas" xmlns="" val="0"/>
@@ -9873,7 +9156,7 @@
                     <pic:cNvPicPr/>
                   </pic:nvPicPr>
                   <pic:blipFill>
-                    <a:blip r:embed="rId22" cstate="print">
+                    <a:blip r:embed="rId21" cstate="print">
                       <a:extLst>
                         <a:ext uri="{28A0092B-C50C-407E-A947-70E740481C1C}">
                           <a14:useLocalDpi xmlns:a14="http://schemas.microsoft.com/office/drawing/2010/main" xmlns:wps="http://schemas.microsoft.com/office/word/2010/wordprocessingShape" xmlns:wpi="http://schemas.microsoft.com/office/word/2010/wordprocessingInk" xmlns:wpg="http://schemas.microsoft.com/office/word/2010/wordprocessingGroup" xmlns:w14="http://schemas.microsoft.com/office/word/2010/wordml" xmlns:w="http://schemas.openxmlformats.org/wordprocessingml/2006/main" xmlns:w10="urn:schemas-microsoft-com:office:word" xmlns:wp14="http://schemas.microsoft.com/office/word/2010/wordprocessingDrawing" xmlns:v="urn:schemas-microsoft-com:vml" xmlns:o="urn:schemas-microsoft-com:office:office" xmlns:mc="http://schemas.openxmlformats.org/markup-compatibility/2006" xmlns:wpc="http://schemas.microsoft.com/office/word/2010/wordprocessingCanvas" xmlns="" val="0"/>
@@ -9956,7 +9239,7 @@
                     <pic:cNvPicPr/>
                   </pic:nvPicPr>
                   <pic:blipFill>
-                    <a:blip r:embed="rId23" cstate="print">
+                    <a:blip r:embed="rId22" cstate="print">
                       <a:extLst>
                         <a:ext uri="{28A0092B-C50C-407E-A947-70E740481C1C}">
                           <a14:useLocalDpi xmlns:a14="http://schemas.microsoft.com/office/drawing/2010/main" xmlns:wps="http://schemas.microsoft.com/office/word/2010/wordprocessingShape" xmlns:wpi="http://schemas.microsoft.com/office/word/2010/wordprocessingInk" xmlns:wpg="http://schemas.microsoft.com/office/word/2010/wordprocessingGroup" xmlns:w14="http://schemas.microsoft.com/office/word/2010/wordml" xmlns:w="http://schemas.openxmlformats.org/wordprocessingml/2006/main" xmlns:w10="urn:schemas-microsoft-com:office:word" xmlns:wp14="http://schemas.microsoft.com/office/word/2010/wordprocessingDrawing" xmlns:v="urn:schemas-microsoft-com:vml" xmlns:o="urn:schemas-microsoft-com:office:office" xmlns:mc="http://schemas.openxmlformats.org/markup-compatibility/2006" xmlns:wpc="http://schemas.microsoft.com/office/word/2010/wordprocessingCanvas" xmlns="" val="0"/>
@@ -10374,7 +9657,7 @@
                     <pic:cNvPicPr/>
                   </pic:nvPicPr>
                   <pic:blipFill>
-                    <a:blip r:embed="rId24" cstate="print">
+                    <a:blip r:embed="rId23" cstate="print">
                       <a:extLst>
                         <a:ext uri="{28A0092B-C50C-407E-A947-70E740481C1C}">
                           <a14:useLocalDpi xmlns:a14="http://schemas.microsoft.com/office/drawing/2010/main" xmlns:wps="http://schemas.microsoft.com/office/word/2010/wordprocessingShape" xmlns:wpi="http://schemas.microsoft.com/office/word/2010/wordprocessingInk" xmlns:wpg="http://schemas.microsoft.com/office/word/2010/wordprocessingGroup" xmlns:w14="http://schemas.microsoft.com/office/word/2010/wordml" xmlns:w="http://schemas.openxmlformats.org/wordprocessingml/2006/main" xmlns:w10="urn:schemas-microsoft-com:office:word" xmlns:wp14="http://schemas.microsoft.com/office/word/2010/wordprocessingDrawing" xmlns:v="urn:schemas-microsoft-com:vml" xmlns:o="urn:schemas-microsoft-com:office:office" xmlns:mc="http://schemas.openxmlformats.org/markup-compatibility/2006" xmlns:wpc="http://schemas.microsoft.com/office/word/2010/wordprocessingCanvas" xmlns="" val="0"/>
@@ -18089,7 +17372,7 @@
       </w:r>
     </w:p>
     <w:sectPr>
-      <w:footerReference w:type="default" r:id="rId25"/>
+      <w:footerReference w:type="default" r:id="rId24"/>
       <w:pgSz w:w="12240" w:h="15840"/>
       <w:pgMar w:top="1440" w:right="1440" w:bottom="1440" w:left="1440" w:header="720" w:footer="720" w:gutter="0"/>
       <w:pgBorders w:offsetFrom="page">
@@ -18200,7 +17483,7 @@
                         <w:sz w:val="72"/>
                         <w:szCs w:val="72"/>
                       </w:rPr>
-                      <w:t>4</w:t>
+                      <w:t>10</w:t>
                     </w:r>
                     <w:r>
                       <w:rPr>
@@ -25408,7 +24691,7 @@
 </file>
 
 <file path=customXml/itemProps1.xml><?xml version="1.0" encoding="utf-8"?>
-<ds:datastoreItem xmlns:ds="http://schemas.openxmlformats.org/officeDocument/2006/customXml" ds:itemID="{15129917-7E42-4BBF-8030-626F1B12B500}">
+<ds:datastoreItem xmlns:ds="http://schemas.openxmlformats.org/officeDocument/2006/customXml" ds:itemID="{B4D49A7D-1522-479D-9E39-6309B0652D01}">
   <ds:schemaRefs>
     <ds:schemaRef ds:uri="http://schemas.openxmlformats.org/officeDocument/2006/bibliography"/>
   </ds:schemaRefs>

</xml_diff>

<commit_message>
adding implementation methodology, list of reports
</commit_message>
<xml_diff>
--- a/report/PSMS-Synopsis.docx
+++ b/report/PSMS-Synopsis.docx
@@ -10841,7 +10841,6 @@
       <w:bookmarkEnd w:id="46"/>
     </w:p>
     <w:p>
-      <w:bookmarkStart w:id="47" w:name="_GoBack"/>
       <w:r>
         <w:rPr>
           <w:noProof/>
@@ -10890,13 +10889,12 @@
           </wp:inline>
         </w:drawing>
       </w:r>
-      <w:bookmarkEnd w:id="47"/>
     </w:p>
     <w:p>
       <w:pPr>
         <w:pStyle w:val="Heading2"/>
       </w:pPr>
-      <w:bookmarkStart w:id="48" w:name="_Toc344650175"/>
+      <w:bookmarkStart w:id="47" w:name="_Toc344650175"/>
       <w:r>
         <w:t xml:space="preserve">9.2 </w:t>
       </w:r>
@@ -10904,7 +10902,7 @@
         <w:tab/>
         <w:t>Data Structure</w:t>
       </w:r>
-      <w:bookmarkEnd w:id="48"/>
+      <w:bookmarkEnd w:id="47"/>
     </w:p>
     <w:tbl>
       <w:tblPr>
@@ -18299,7 +18297,7 @@
       <w:pPr>
         <w:pStyle w:val="Heading2"/>
       </w:pPr>
-      <w:bookmarkStart w:id="49" w:name="_Toc344650176"/>
+      <w:bookmarkStart w:id="48" w:name="_Toc344650176"/>
       <w:r>
         <w:t>9.4</w:t>
       </w:r>
@@ -18307,7 +18305,7 @@
         <w:tab/>
         <w:t>Implementation Methodology</w:t>
       </w:r>
-      <w:bookmarkEnd w:id="49"/>
+      <w:bookmarkEnd w:id="48"/>
     </w:p>
     <w:p>
       <w:pPr>
@@ -18330,7 +18328,7 @@
         </w:numPr>
       </w:pPr>
       <w:r>
-        <w:t>User interface development will be done in MVC architecture using Windows Presentation Framework.</w:t>
+        <w:t>We are using OpenPDN framework for photo-editing APIs</w:t>
       </w:r>
     </w:p>
     <w:p>
@@ -18342,7 +18340,7 @@
         </w:numPr>
       </w:pPr>
       <w:r>
-        <w:t>Relational DBMS MySQL will be used to implement &amp; execute SQL query to database.</w:t>
+        <w:t>User interface development will be done in MVC architecture using Windows Presentation Framework.</w:t>
       </w:r>
     </w:p>
     <w:p>
@@ -18354,29 +18352,7 @@
         </w:numPr>
       </w:pPr>
       <w:r>
-        <w:t>Agile Software Development model will be used while developing this software.</w:t>
-      </w:r>
-    </w:p>
-    <w:p>
-      <w:pPr>
-        <w:pStyle w:val="Heading2"/>
-      </w:pPr>
-      <w:bookmarkStart w:id="50" w:name="_Toc344650177"/>
-      <w:r>
-        <w:t>9.5</w:t>
-      </w:r>
-      <w:r>
-        <w:tab/>
-        <w:t>List of Reports</w:t>
-      </w:r>
-      <w:bookmarkEnd w:id="50"/>
-    </w:p>
-    <w:p>
-      <w:r>
-        <w:t xml:space="preserve"> List of reports that are likely to be generated</w:t>
-      </w:r>
-      <w:r>
-        <w:t xml:space="preserve"> in this software are given below:</w:t>
+        <w:t>Relational DBMS MySQL will be used to implement &amp; execute SQL query to database.</w:t>
       </w:r>
     </w:p>
     <w:p>
@@ -18388,10 +18364,29 @@
         </w:numPr>
       </w:pPr>
       <w:r>
-        <w:t>Photo Studio</w:t>
-      </w:r>
-      <w:r>
-        <w:t>s will be  given a certificate as a token of appreciation</w:t>
+        <w:t>Agile Software Development model will be used while developing this software.</w:t>
+      </w:r>
+    </w:p>
+    <w:p>
+      <w:pPr>
+        <w:pStyle w:val="Heading2"/>
+      </w:pPr>
+      <w:bookmarkStart w:id="49" w:name="_Toc344650177"/>
+      <w:r>
+        <w:t>9.5</w:t>
+      </w:r>
+      <w:r>
+        <w:tab/>
+        <w:t>List of Reports</w:t>
+      </w:r>
+      <w:bookmarkEnd w:id="49"/>
+    </w:p>
+    <w:p>
+      <w:r>
+        <w:t xml:space="preserve"> List of reports that are likely to be generated</w:t>
+      </w:r>
+      <w:r>
+        <w:t xml:space="preserve"> in this software are given below:</w:t>
       </w:r>
     </w:p>
     <w:p>
@@ -18403,7 +18398,19 @@
         </w:numPr>
       </w:pPr>
       <w:r>
-        <w:t>List of donors can be generated</w:t>
+        <w:t>Customers</w:t>
+      </w:r>
+      <w:r>
+        <w:t xml:space="preserve"> will </w:t>
+      </w:r>
+      <w:r>
+        <w:t>be provided with</w:t>
+      </w:r>
+      <w:r>
+        <w:t xml:space="preserve"> a </w:t>
+      </w:r>
+      <w:r>
+        <w:t>receipt for photo taken.</w:t>
       </w:r>
     </w:p>
     <w:p>
@@ -18415,7 +18422,13 @@
         </w:numPr>
       </w:pPr>
       <w:r>
-        <w:t>List of patients can be generated</w:t>
+        <w:t xml:space="preserve">List of </w:t>
+      </w:r>
+      <w:r>
+        <w:t>customers</w:t>
+      </w:r>
+      <w:r>
+        <w:t xml:space="preserve"> can be generated</w:t>
       </w:r>
     </w:p>
     <w:p>
@@ -18427,7 +18440,13 @@
         </w:numPr>
       </w:pPr>
       <w:r>
-        <w:t>List of members can be generated</w:t>
+        <w:t xml:space="preserve">List of </w:t>
+      </w:r>
+      <w:r>
+        <w:t>employees</w:t>
+      </w:r>
+      <w:r>
+        <w:t xml:space="preserve"> can be generated</w:t>
       </w:r>
     </w:p>
     <w:p>
@@ -18439,7 +18458,13 @@
         </w:numPr>
       </w:pPr>
       <w:r>
-        <w:t>Event details can be generated</w:t>
+        <w:t xml:space="preserve">List of </w:t>
+      </w:r>
+      <w:r>
+        <w:t>trainee</w:t>
+      </w:r>
+      <w:r>
+        <w:t xml:space="preserve"> can be generated</w:t>
       </w:r>
     </w:p>
     <w:p>
@@ -18451,7 +18476,10 @@
         </w:numPr>
       </w:pPr>
       <w:r>
-        <w:t>Fund details can be generated</w:t>
+        <w:t>Photo printing</w:t>
+      </w:r>
+      <w:r>
+        <w:t xml:space="preserve"> details can be generated</w:t>
       </w:r>
     </w:p>
     <w:p>
@@ -18464,7 +18492,10 @@
       </w:pPr>
       <w:r>
         <w:lastRenderedPageBreak/>
-        <w:t>Yearly donation report can be generated</w:t>
+        <w:t>Account</w:t>
+      </w:r>
+      <w:r>
+        <w:t xml:space="preserve"> details can be generated</w:t>
       </w:r>
     </w:p>
     <w:p>
@@ -18476,10 +18507,16 @@
         </w:numPr>
       </w:pPr>
       <w:r>
-        <w:t>Case study report can be created</w:t>
-      </w:r>
-      <w:r>
-        <w:br/>
+        <w:t>Monthly/</w:t>
+      </w:r>
+      <w:r>
+        <w:t xml:space="preserve">Yearly </w:t>
+      </w:r>
+      <w:r>
+        <w:t>business</w:t>
+      </w:r>
+      <w:r>
+        <w:t xml:space="preserve"> report can be generated</w:t>
       </w:r>
     </w:p>
     <w:p/>
@@ -18487,7 +18524,7 @@
       <w:pPr>
         <w:pStyle w:val="Heading1"/>
       </w:pPr>
-      <w:bookmarkStart w:id="51" w:name="_Toc344650178"/>
+      <w:bookmarkStart w:id="50" w:name="_Toc344650178"/>
       <w:r>
         <w:t>11.</w:t>
       </w:r>
@@ -18507,7 +18544,7 @@
       <w:r>
         <w:t xml:space="preserve"> Various Levels</w:t>
       </w:r>
-      <w:bookmarkEnd w:id="51"/>
+      <w:bookmarkEnd w:id="50"/>
     </w:p>
     <w:p>
       <w:pPr>
@@ -18516,36 +18553,11 @@
           <w:ilvl w:val="0"/>
           <w:numId w:val="38"/>
         </w:numPr>
-        <w:spacing w:line="240" w:lineRule="auto"/>
-        <w:rPr>
-          <w:rFonts w:ascii="Times New Roman" w:hAnsi="Times New Roman" w:cs="Times New Roman"/>
-          <w:i w:val="0"/>
-          <w:color w:val="222222"/>
-          <w:sz w:val="24"/>
-          <w:szCs w:val="24"/>
-          <w:lang w:eastAsia="en-IN"/>
-        </w:rPr>
-      </w:pPr>
-      <w:r>
-        <w:rPr>
-          <w:rFonts w:ascii="Times New Roman" w:hAnsi="Times New Roman" w:cs="Times New Roman"/>
-          <w:i w:val="0"/>
-          <w:color w:val="222222"/>
-          <w:sz w:val="24"/>
-          <w:szCs w:val="24"/>
-          <w:lang w:eastAsia="en-IN"/>
-        </w:rPr>
+      </w:pPr>
+      <w:r>
         <w:t>This softw</w:t>
       </w:r>
       <w:r>
-        <w:rPr>
-          <w:rFonts w:ascii="Times New Roman" w:hAnsi="Times New Roman" w:cs="Times New Roman"/>
-          <w:i w:val="0"/>
-          <w:color w:val="222222"/>
-          <w:sz w:val="24"/>
-          <w:szCs w:val="24"/>
-          <w:lang w:eastAsia="en-IN"/>
-        </w:rPr>
         <w:t>are requires a valid password to login and then it allows using any of its features.</w:t>
       </w:r>
     </w:p>
@@ -18556,36 +18568,11 @@
           <w:ilvl w:val="0"/>
           <w:numId w:val="38"/>
         </w:numPr>
-        <w:spacing w:line="240" w:lineRule="auto"/>
-        <w:rPr>
-          <w:rFonts w:ascii="Times New Roman" w:hAnsi="Times New Roman" w:cs="Times New Roman"/>
-          <w:i w:val="0"/>
-          <w:color w:val="222222"/>
-          <w:sz w:val="24"/>
-          <w:szCs w:val="24"/>
-          <w:lang w:eastAsia="en-IN"/>
-        </w:rPr>
-      </w:pPr>
-      <w:r>
-        <w:rPr>
-          <w:rFonts w:ascii="Times New Roman" w:hAnsi="Times New Roman" w:cs="Times New Roman"/>
-          <w:i w:val="0"/>
-          <w:color w:val="222222"/>
-          <w:sz w:val="24"/>
-          <w:szCs w:val="24"/>
-          <w:lang w:eastAsia="en-IN"/>
-        </w:rPr>
+      </w:pPr>
+      <w:r>
         <w:t>The login password will be</w:t>
       </w:r>
       <w:r>
-        <w:rPr>
-          <w:rFonts w:ascii="Times New Roman" w:hAnsi="Times New Roman" w:cs="Times New Roman"/>
-          <w:i w:val="0"/>
-          <w:color w:val="222222"/>
-          <w:sz w:val="24"/>
-          <w:szCs w:val="24"/>
-          <w:lang w:eastAsia="en-IN"/>
-        </w:rPr>
         <w:t xml:space="preserve"> saved in encrypted format in database.</w:t>
       </w:r>
     </w:p>
@@ -18596,69 +18583,20 @@
           <w:ilvl w:val="0"/>
           <w:numId w:val="38"/>
         </w:numPr>
-        <w:spacing w:line="240" w:lineRule="auto"/>
-        <w:rPr>
-          <w:rFonts w:ascii="Times New Roman" w:hAnsi="Times New Roman" w:cs="Times New Roman"/>
-          <w:i w:val="0"/>
-          <w:color w:val="222222"/>
-          <w:sz w:val="24"/>
-          <w:szCs w:val="24"/>
-          <w:lang w:eastAsia="en-IN"/>
-        </w:rPr>
-      </w:pPr>
-      <w:r>
-        <w:rPr>
-          <w:rFonts w:ascii="Times New Roman" w:hAnsi="Times New Roman" w:cs="Times New Roman"/>
-          <w:i w:val="0"/>
-          <w:color w:val="222222"/>
-          <w:sz w:val="24"/>
-          <w:szCs w:val="24"/>
-          <w:lang w:eastAsia="en-IN"/>
-        </w:rPr>
+      </w:pPr>
+      <w:r>
         <w:t xml:space="preserve">This software </w:t>
       </w:r>
       <w:r>
-        <w:rPr>
-          <w:rFonts w:ascii="Times New Roman" w:hAnsi="Times New Roman" w:cs="Times New Roman"/>
-          <w:i w:val="0"/>
-          <w:color w:val="222222"/>
-          <w:sz w:val="24"/>
-          <w:szCs w:val="24"/>
-          <w:lang w:eastAsia="en-IN"/>
-        </w:rPr>
         <w:t>will use</w:t>
       </w:r>
       <w:r>
-        <w:rPr>
-          <w:rFonts w:ascii="Times New Roman" w:hAnsi="Times New Roman" w:cs="Times New Roman"/>
-          <w:i w:val="0"/>
-          <w:color w:val="222222"/>
-          <w:sz w:val="24"/>
-          <w:szCs w:val="24"/>
-          <w:lang w:eastAsia="en-IN"/>
-        </w:rPr>
         <w:t xml:space="preserve"> </w:t>
       </w:r>
       <w:r>
-        <w:rPr>
-          <w:rFonts w:ascii="Times New Roman" w:hAnsi="Times New Roman" w:cs="Times New Roman"/>
-          <w:i w:val="0"/>
-          <w:color w:val="222222"/>
-          <w:sz w:val="24"/>
-          <w:szCs w:val="24"/>
-          <w:lang w:eastAsia="en-IN"/>
-        </w:rPr>
         <w:t>Google</w:t>
       </w:r>
       <w:r>
-        <w:rPr>
-          <w:rFonts w:ascii="Times New Roman" w:hAnsi="Times New Roman" w:cs="Times New Roman"/>
-          <w:i w:val="0"/>
-          <w:color w:val="222222"/>
-          <w:sz w:val="24"/>
-          <w:szCs w:val="24"/>
-          <w:lang w:eastAsia="en-IN"/>
-        </w:rPr>
         <w:t xml:space="preserve"> open-id authentication for web interface.</w:t>
       </w:r>
     </w:p>
@@ -18666,7 +18604,7 @@
       <w:pPr>
         <w:pStyle w:val="Heading1"/>
       </w:pPr>
-      <w:bookmarkStart w:id="52" w:name="_Toc344650179"/>
+      <w:bookmarkStart w:id="51" w:name="_Toc344650179"/>
       <w:r>
         <w:t>12.</w:t>
       </w:r>
@@ -18685,163 +18623,156 @@
       </w:r>
       <w:r>
         <w:t xml:space="preserve"> Project</w:t>
+      </w:r>
+      <w:bookmarkEnd w:id="51"/>
+    </w:p>
+    <w:p>
+      <w:pPr>
+        <w:pStyle w:val="ListParagraph"/>
+        <w:numPr>
+          <w:ilvl w:val="0"/>
+          <w:numId w:val="38"/>
+        </w:numPr>
+      </w:pPr>
+      <w:r>
+        <w:t xml:space="preserve">This application will be developed for Windows operating system (Win7, Win XP) only; in future we are planning to make it </w:t>
+      </w:r>
+      <w:r>
+        <w:t>runnable</w:t>
+      </w:r>
+      <w:r>
+        <w:t xml:space="preserve"> under LINUX, MAC operating system also.</w:t>
+      </w:r>
+    </w:p>
+    <w:p>
+      <w:pPr>
+        <w:pStyle w:val="ListParagraph"/>
+        <w:numPr>
+          <w:ilvl w:val="0"/>
+          <w:numId w:val="38"/>
+        </w:numPr>
+      </w:pPr>
+      <w:r>
+        <w:t xml:space="preserve"> In case of mobile client we would develop it for java supported mobiles only; in future we would extend it to make it </w:t>
+      </w:r>
+      <w:r>
+        <w:t>runnable</w:t>
+      </w:r>
+      <w:r>
+        <w:t xml:space="preserve"> under other mobile operating systems like Android, iOS or Windows Mobile OS.</w:t>
+      </w:r>
+    </w:p>
+    <w:p>
+      <w:pPr>
+        <w:pStyle w:val="ListParagraph"/>
+        <w:numPr>
+          <w:ilvl w:val="0"/>
+          <w:numId w:val="38"/>
+        </w:numPr>
+      </w:pPr>
+      <w:r>
+        <w:t xml:space="preserve">Our web client will be developed using Google App Framework&amp; Google Doc interface. </w:t>
+      </w:r>
+    </w:p>
+    <w:p>
+      <w:pPr>
+        <w:pStyle w:val="ListParagraph"/>
+        <w:numPr>
+          <w:ilvl w:val="0"/>
+          <w:numId w:val="38"/>
+        </w:numPr>
+      </w:pPr>
+      <w:r>
+        <w:t>Integration with other photo editing software like Adobe Photoshop, Photo-Magic, GIMP will be done in Future.</w:t>
+      </w:r>
+    </w:p>
+    <w:p/>
+    <w:p>
+      <w:pPr>
+        <w:pStyle w:val="Heading1"/>
+      </w:pPr>
+      <w:bookmarkStart w:id="52" w:name="_Toc344650180"/>
+      <w:r>
+        <w:t>13.</w:t>
+      </w:r>
+      <w:r>
+        <w:tab/>
+        <w:t>Bibliography</w:t>
       </w:r>
       <w:bookmarkEnd w:id="52"/>
     </w:p>
     <w:p>
       <w:pPr>
-        <w:spacing w:line="240" w:lineRule="auto"/>
-        <w:ind w:left="360"/>
-        <w:rPr>
-          <w:rFonts w:ascii="Times New Roman" w:hAnsi="Times New Roman" w:cs="Times New Roman"/>
-          <w:i w:val="0"/>
-          <w:color w:val="222222"/>
-          <w:sz w:val="24"/>
-          <w:szCs w:val="24"/>
-          <w:lang w:eastAsia="en-IN"/>
-        </w:rPr>
-      </w:pPr>
-      <w:r>
-        <w:rPr>
-          <w:rFonts w:ascii="Times New Roman" w:hAnsi="Times New Roman" w:cs="Times New Roman"/>
-          <w:i w:val="0"/>
-          <w:color w:val="222222"/>
-          <w:sz w:val="24"/>
-          <w:szCs w:val="24"/>
-          <w:lang w:eastAsia="en-IN"/>
-        </w:rPr>
-        <w:t xml:space="preserve">This application will be developed for Windows operating system (Win7, Win XP) only; in future we are planning to make it </w:t>
-      </w:r>
-      <w:r>
-        <w:rPr>
-          <w:rFonts w:ascii="Times New Roman" w:hAnsi="Times New Roman" w:cs="Times New Roman"/>
-          <w:i w:val="0"/>
-          <w:color w:val="222222"/>
-          <w:sz w:val="24"/>
-          <w:szCs w:val="24"/>
-          <w:lang w:eastAsia="en-IN"/>
-        </w:rPr>
-        <w:t>runnable</w:t>
-      </w:r>
-      <w:r>
-        <w:rPr>
-          <w:rFonts w:ascii="Times New Roman" w:hAnsi="Times New Roman" w:cs="Times New Roman"/>
-          <w:i w:val="0"/>
-          <w:color w:val="222222"/>
-          <w:sz w:val="24"/>
-          <w:szCs w:val="24"/>
-          <w:lang w:eastAsia="en-IN"/>
-        </w:rPr>
-        <w:t xml:space="preserve"> under LINUX, MAC operating system also.</w:t>
+        <w:pStyle w:val="ListParagraph"/>
+        <w:numPr>
+          <w:ilvl w:val="0"/>
+          <w:numId w:val="38"/>
+        </w:numPr>
+      </w:pPr>
+      <w:r>
+        <w:t xml:space="preserve">http://en.wikipedia.org </w:t>
       </w:r>
     </w:p>
     <w:p>
       <w:pPr>
-        <w:spacing w:line="240" w:lineRule="auto"/>
-        <w:ind w:left="360"/>
-        <w:rPr>
-          <w:rFonts w:ascii="Times New Roman" w:hAnsi="Times New Roman" w:cs="Times New Roman"/>
-          <w:i w:val="0"/>
-          <w:color w:val="222222"/>
-          <w:sz w:val="24"/>
-          <w:szCs w:val="24"/>
-          <w:lang w:eastAsia="en-IN"/>
-        </w:rPr>
-      </w:pPr>
-      <w:r>
-        <w:rPr>
-          <w:rFonts w:ascii="Times New Roman" w:hAnsi="Times New Roman" w:cs="Times New Roman"/>
-          <w:i w:val="0"/>
-          <w:color w:val="222222"/>
-          <w:sz w:val="24"/>
-          <w:szCs w:val="24"/>
-          <w:lang w:eastAsia="en-IN"/>
-        </w:rPr>
-        <w:t xml:space="preserve"> In case of mobile client we would develop it for java supported mobiles only; in future we would extend it to make it </w:t>
-      </w:r>
-      <w:r>
-        <w:rPr>
-          <w:rFonts w:ascii="Times New Roman" w:hAnsi="Times New Roman" w:cs="Times New Roman"/>
-          <w:i w:val="0"/>
-          <w:color w:val="222222"/>
-          <w:sz w:val="24"/>
-          <w:szCs w:val="24"/>
-          <w:lang w:eastAsia="en-IN"/>
-        </w:rPr>
-        <w:t>runnable</w:t>
-      </w:r>
-      <w:r>
-        <w:rPr>
-          <w:rFonts w:ascii="Times New Roman" w:hAnsi="Times New Roman" w:cs="Times New Roman"/>
-          <w:i w:val="0"/>
-          <w:color w:val="222222"/>
-          <w:sz w:val="24"/>
-          <w:szCs w:val="24"/>
-          <w:lang w:eastAsia="en-IN"/>
-        </w:rPr>
-        <w:t xml:space="preserve"> under other mobile operating systems like Android, iOS or Windows Mobile OS.</w:t>
+        <w:pStyle w:val="ListParagraph"/>
+        <w:numPr>
+          <w:ilvl w:val="0"/>
+          <w:numId w:val="38"/>
+        </w:numPr>
+      </w:pPr>
+      <w:r>
+        <w:t>http://msdn.microsoft.com/en-us/</w:t>
       </w:r>
     </w:p>
     <w:p>
       <w:pPr>
-        <w:spacing w:line="240" w:lineRule="auto"/>
-        <w:ind w:left="360"/>
-        <w:rPr>
-          <w:rFonts w:ascii="Times New Roman" w:hAnsi="Times New Roman" w:cs="Times New Roman"/>
-          <w:i w:val="0"/>
-          <w:color w:val="222222"/>
-          <w:sz w:val="24"/>
-          <w:szCs w:val="24"/>
-          <w:lang w:eastAsia="en-IN"/>
-        </w:rPr>
-      </w:pPr>
-      <w:r>
-        <w:rPr>
-          <w:rFonts w:ascii="Times New Roman" w:hAnsi="Times New Roman" w:cs="Times New Roman"/>
-          <w:i w:val="0"/>
-          <w:color w:val="222222"/>
-          <w:sz w:val="24"/>
-          <w:szCs w:val="24"/>
-          <w:lang w:eastAsia="en-IN"/>
-        </w:rPr>
-        <w:t xml:space="preserve">Our web client will be developed using Google App Framework&amp; Google Doc interface. Web client &amp; Mobile client will not be synced automatically; it will require a manual sync with the </w:t>
-      </w:r>
-      <w:r>
-        <w:rPr>
-          <w:rFonts w:ascii="Times New Roman" w:hAnsi="Times New Roman" w:cs="Times New Roman"/>
-          <w:i w:val="0"/>
-          <w:color w:val="222222"/>
-          <w:sz w:val="24"/>
-          <w:szCs w:val="24"/>
-          <w:lang w:eastAsia="en-IN"/>
-        </w:rPr>
-        <w:t>server. It</w:t>
-      </w:r>
-      <w:r>
-        <w:rPr>
-          <w:rFonts w:ascii="Times New Roman" w:hAnsi="Times New Roman" w:cs="Times New Roman"/>
-          <w:i w:val="0"/>
-          <w:color w:val="222222"/>
-          <w:sz w:val="24"/>
-          <w:szCs w:val="24"/>
-          <w:lang w:eastAsia="en-IN"/>
-        </w:rPr>
-        <w:t xml:space="preserve"> is under a continuous process of development and we are working hard to make it perfect and error free project</w:t>
+        <w:pStyle w:val="ListParagraph"/>
+        <w:numPr>
+          <w:ilvl w:val="0"/>
+          <w:numId w:val="38"/>
+        </w:numPr>
+      </w:pPr>
+      <w:r>
+        <w:t>http://www.microsoft.com/en-us/default.aspx</w:t>
       </w:r>
     </w:p>
-    <w:p/>
     <w:p>
       <w:pPr>
-        <w:pStyle w:val="Heading1"/>
-      </w:pPr>
-      <w:bookmarkStart w:id="53" w:name="_Toc344650180"/>
-      <w:r>
-        <w:t>13.</w:t>
-      </w:r>
-      <w:r>
-        <w:tab/>
-        <w:t>Bibliography</w:t>
-      </w:r>
+        <w:pStyle w:val="ListParagraph"/>
+        <w:numPr>
+          <w:ilvl w:val="0"/>
+          <w:numId w:val="38"/>
+        </w:numPr>
+      </w:pPr>
+      <w:r>
+        <w:t>http://www.codeplex.com/</w:t>
+      </w:r>
+    </w:p>
+    <w:p>
+      <w:pPr>
+        <w:pStyle w:val="ListParagraph"/>
+        <w:numPr>
+          <w:ilvl w:val="0"/>
+          <w:numId w:val="38"/>
+        </w:numPr>
+      </w:pPr>
+      <w:r>
+        <w:t>http://stackoverflow.com/</w:t>
+      </w:r>
+    </w:p>
+    <w:p>
+      <w:pPr>
+        <w:pStyle w:val="ListParagraph"/>
+        <w:numPr>
+          <w:ilvl w:val="0"/>
+          <w:numId w:val="38"/>
+        </w:numPr>
+      </w:pPr>
+      <w:r>
+        <w:t>http://www.codeguru.com/</w:t>
+      </w:r>
+      <w:bookmarkStart w:id="53" w:name="_GoBack"/>
       <w:bookmarkEnd w:id="53"/>
     </w:p>
     <w:p>
@@ -18849,24 +18780,11 @@
         <w:pStyle w:val="ListParagraph"/>
         <w:numPr>
           <w:ilvl w:val="0"/>
-          <w:numId w:val="34"/>
+          <w:numId w:val="38"/>
         </w:numPr>
-        <w:spacing w:line="480" w:lineRule="auto"/>
-        <w:rPr>
-          <w:rFonts w:ascii="Arial" w:eastAsia="Times New Roman" w:hAnsi="Arial" w:cs="Arial"/>
-          <w:i w:val="0"/>
-          <w:color w:val="222222"/>
-          <w:lang w:eastAsia="en-IN"/>
-        </w:rPr>
-      </w:pPr>
-      <w:r>
-        <w:rPr>
-          <w:rFonts w:ascii="Arial" w:eastAsia="Times New Roman" w:hAnsi="Arial" w:cs="Arial"/>
-          <w:i w:val="0"/>
-          <w:color w:val="222222"/>
-          <w:lang w:eastAsia="en-IN"/>
-        </w:rPr>
-        <w:t xml:space="preserve">http://en.wikipedia.org </w:t>
+      </w:pPr>
+      <w:r>
+        <w:t>http://www.w3schools.com</w:t>
       </w:r>
     </w:p>
     <w:p>
@@ -18874,167 +18792,10 @@
         <w:pStyle w:val="ListParagraph"/>
         <w:numPr>
           <w:ilvl w:val="0"/>
-          <w:numId w:val="34"/>
+          <w:numId w:val="38"/>
         </w:numPr>
-        <w:spacing w:line="480" w:lineRule="auto"/>
-        <w:rPr>
-          <w:rFonts w:ascii="Arial" w:eastAsia="Times New Roman" w:hAnsi="Arial" w:cs="Arial"/>
-          <w:i w:val="0"/>
-          <w:color w:val="222222"/>
-          <w:lang w:eastAsia="en-IN"/>
-        </w:rPr>
-      </w:pPr>
-      <w:r>
-        <w:rPr>
-          <w:rFonts w:ascii="Arial" w:eastAsia="Times New Roman" w:hAnsi="Arial" w:cs="Arial"/>
-          <w:i w:val="0"/>
-          <w:color w:val="222222"/>
-          <w:lang w:eastAsia="en-IN"/>
-        </w:rPr>
-        <w:t>http://msdn.microsoft.com/en-us/</w:t>
-      </w:r>
-    </w:p>
-    <w:p>
-      <w:pPr>
-        <w:pStyle w:val="ListParagraph"/>
-        <w:numPr>
-          <w:ilvl w:val="0"/>
-          <w:numId w:val="34"/>
-        </w:numPr>
-        <w:spacing w:line="480" w:lineRule="auto"/>
-        <w:rPr>
-          <w:rFonts w:ascii="Arial" w:eastAsia="Times New Roman" w:hAnsi="Arial" w:cs="Arial"/>
-          <w:i w:val="0"/>
-          <w:color w:val="222222"/>
-          <w:lang w:eastAsia="en-IN"/>
-        </w:rPr>
-      </w:pPr>
-      <w:r>
-        <w:rPr>
-          <w:rFonts w:ascii="Arial" w:eastAsia="Times New Roman" w:hAnsi="Arial" w:cs="Arial"/>
-          <w:i w:val="0"/>
-          <w:color w:val="222222"/>
-          <w:lang w:eastAsia="en-IN"/>
-        </w:rPr>
-        <w:t>http://www.microsoft.com/en-us/default.aspx</w:t>
-      </w:r>
-    </w:p>
-    <w:p>
-      <w:pPr>
-        <w:pStyle w:val="ListParagraph"/>
-        <w:numPr>
-          <w:ilvl w:val="0"/>
-          <w:numId w:val="34"/>
-        </w:numPr>
-        <w:spacing w:line="480" w:lineRule="auto"/>
-        <w:rPr>
-          <w:rFonts w:ascii="Arial" w:eastAsia="Times New Roman" w:hAnsi="Arial" w:cs="Arial"/>
-          <w:i w:val="0"/>
-          <w:color w:val="222222"/>
-          <w:lang w:eastAsia="en-IN"/>
-        </w:rPr>
-      </w:pPr>
-      <w:r>
-        <w:rPr>
-          <w:rFonts w:ascii="Arial" w:eastAsia="Times New Roman" w:hAnsi="Arial" w:cs="Arial"/>
-          <w:i w:val="0"/>
-          <w:color w:val="222222"/>
-          <w:lang w:eastAsia="en-IN"/>
-        </w:rPr>
-        <w:t>http://www.codeplex.com/</w:t>
-      </w:r>
-    </w:p>
-    <w:p>
-      <w:pPr>
-        <w:pStyle w:val="ListParagraph"/>
-        <w:numPr>
-          <w:ilvl w:val="0"/>
-          <w:numId w:val="34"/>
-        </w:numPr>
-        <w:spacing w:line="480" w:lineRule="auto"/>
-        <w:rPr>
-          <w:rFonts w:ascii="Arial" w:eastAsia="Times New Roman" w:hAnsi="Arial" w:cs="Arial"/>
-          <w:i w:val="0"/>
-          <w:color w:val="222222"/>
-          <w:lang w:eastAsia="en-IN"/>
-        </w:rPr>
-      </w:pPr>
-      <w:r>
-        <w:rPr>
-          <w:rFonts w:ascii="Arial" w:eastAsia="Times New Roman" w:hAnsi="Arial" w:cs="Arial"/>
-          <w:i w:val="0"/>
-          <w:color w:val="222222"/>
-          <w:lang w:eastAsia="en-IN"/>
-        </w:rPr>
-        <w:t>http://stackoverflow.com/</w:t>
-      </w:r>
-    </w:p>
-    <w:p>
-      <w:pPr>
-        <w:pStyle w:val="ListParagraph"/>
-        <w:numPr>
-          <w:ilvl w:val="0"/>
-          <w:numId w:val="34"/>
-        </w:numPr>
-        <w:spacing w:line="480" w:lineRule="auto"/>
-        <w:rPr>
-          <w:rFonts w:ascii="Arial" w:eastAsia="Times New Roman" w:hAnsi="Arial" w:cs="Arial"/>
-          <w:i w:val="0"/>
-          <w:color w:val="222222"/>
-          <w:lang w:eastAsia="en-IN"/>
-        </w:rPr>
-      </w:pPr>
-      <w:r>
-        <w:rPr>
-          <w:rFonts w:ascii="Arial" w:eastAsia="Times New Roman" w:hAnsi="Arial" w:cs="Arial"/>
-          <w:i w:val="0"/>
-          <w:color w:val="222222"/>
-          <w:lang w:eastAsia="en-IN"/>
-        </w:rPr>
-        <w:t>http://www.codeguru.com/</w:t>
-      </w:r>
-    </w:p>
-    <w:p>
-      <w:pPr>
-        <w:pStyle w:val="ListParagraph"/>
-        <w:numPr>
-          <w:ilvl w:val="0"/>
-          <w:numId w:val="34"/>
-        </w:numPr>
-        <w:spacing w:line="480" w:lineRule="auto"/>
-        <w:rPr>
-          <w:rFonts w:ascii="Arial" w:eastAsia="Times New Roman" w:hAnsi="Arial" w:cs="Arial"/>
-          <w:i w:val="0"/>
-          <w:color w:val="222222"/>
-          <w:lang w:eastAsia="en-IN"/>
-        </w:rPr>
-      </w:pPr>
-      <w:r>
-        <w:rPr>
-          <w:rFonts w:ascii="Arial" w:eastAsia="Times New Roman" w:hAnsi="Arial" w:cs="Arial"/>
-          <w:i w:val="0"/>
-          <w:color w:val="222222"/>
-          <w:lang w:eastAsia="en-IN"/>
-        </w:rPr>
-        <w:t>http://www.w3schools.com</w:t>
-      </w:r>
-    </w:p>
-    <w:p>
-      <w:pPr>
-        <w:pStyle w:val="ListParagraph"/>
-        <w:numPr>
-          <w:ilvl w:val="0"/>
-          <w:numId w:val="34"/>
-        </w:numPr>
-        <w:spacing w:line="480" w:lineRule="auto"/>
-      </w:pPr>
-      <w:r>
-        <w:rPr>
-          <w:rFonts w:ascii="Arial" w:eastAsia="Times New Roman" w:hAnsi="Arial" w:cs="Arial"/>
-          <w:i w:val="0"/>
-          <w:color w:val="222222"/>
-          <w:lang w:eastAsia="en-IN"/>
-        </w:rPr>
+      </w:pPr>
+      <w:r>
         <w:t>www.mysql.org</w:t>
       </w:r>
     </w:p>
@@ -19151,7 +18912,7 @@
                         <w:sz w:val="72"/>
                         <w:szCs w:val="72"/>
                       </w:rPr>
-                      <w:t>22</w:t>
+                      <w:t>25</w:t>
                     </w:r>
                     <w:r>
                       <w:rPr>
@@ -26370,7 +26131,7 @@
 </file>
 
 <file path=customXml/itemProps1.xml><?xml version="1.0" encoding="utf-8"?>
-<ds:datastoreItem xmlns:ds="http://schemas.openxmlformats.org/officeDocument/2006/customXml" ds:itemID="{5C79380A-06F8-42F3-BAC9-34C445853932}">
+<ds:datastoreItem xmlns:ds="http://schemas.openxmlformats.org/officeDocument/2006/customXml" ds:itemID="{DCD655F8-FE53-4790-ACBA-78FC9BECF924}">
   <ds:schemaRefs>
     <ds:schemaRef ds:uri="http://schemas.openxmlformats.org/officeDocument/2006/bibliography"/>
   </ds:schemaRefs>

</xml_diff>

<commit_message>
added ER and formatting
</commit_message>
<xml_diff>
--- a/report/PSMS-Synopsis.docx
+++ b/report/PSMS-Synopsis.docx
@@ -193,34 +193,14 @@
               <w:szCs w:val="24"/>
             </w:rPr>
           </w:pPr>
-          <w:proofErr w:type="spellStart"/>
           <w:r>
             <w:rPr>
               <w:b/>
               <w:sz w:val="24"/>
               <w:szCs w:val="24"/>
             </w:rPr>
-            <w:t>Prithvijit</w:t>
+            <w:t>Prithvijit Francis Dey</w:t>
           </w:r>
-          <w:proofErr w:type="spellEnd"/>
-          <w:r>
-            <w:rPr>
-              <w:b/>
-              <w:sz w:val="24"/>
-              <w:szCs w:val="24"/>
-            </w:rPr>
-            <w:t xml:space="preserve"> Francis </w:t>
-          </w:r>
-          <w:proofErr w:type="spellStart"/>
-          <w:r>
-            <w:rPr>
-              <w:b/>
-              <w:sz w:val="24"/>
-              <w:szCs w:val="24"/>
-            </w:rPr>
-            <w:t>Dey</w:t>
-          </w:r>
-          <w:proofErr w:type="spellEnd"/>
           <w:r>
             <w:rPr>
               <w:b/>
@@ -4729,19 +4709,11 @@
           <w:rFonts w:eastAsia="Arial"/>
         </w:rPr>
       </w:pPr>
-      <w:proofErr w:type="spellStart"/>
       <w:r>
         <w:rPr>
           <w:rFonts w:eastAsia="Arial"/>
         </w:rPr>
-        <w:t>Dia</w:t>
-      </w:r>
-      <w:proofErr w:type="spellEnd"/>
-      <w:r>
-        <w:rPr>
-          <w:rFonts w:eastAsia="Arial"/>
-        </w:rPr>
-        <w:t xml:space="preserve"> for Diagram Drawing &amp; </w:t>
+        <w:t xml:space="preserve">Dia for Diagram Drawing &amp; </w:t>
       </w:r>
       <w:r>
         <w:rPr>
@@ -5661,19 +5633,8 @@
           <w:color w:val="222222"/>
           <w:lang w:eastAsia="en-IN"/>
         </w:rPr>
-        <w:t xml:space="preserve">Admin will provide a search condition to the system like </w:t>
-      </w:r>
-      <w:proofErr w:type="spellStart"/>
-      <w:r>
-        <w:rPr>
-          <w:rFonts w:ascii="Arial" w:eastAsia="Times New Roman" w:hAnsi="Arial" w:cs="Arial"/>
-          <w:i w:val="0"/>
-          <w:color w:val="222222"/>
-          <w:lang w:eastAsia="en-IN"/>
-        </w:rPr>
-        <w:t>customerId</w:t>
-      </w:r>
-      <w:proofErr w:type="spellEnd"/>
+        <w:t>Admin will provide a search condition to the system like customerId</w:t>
+      </w:r>
       <w:r>
         <w:rPr>
           <w:rFonts w:ascii="Arial" w:eastAsia="Times New Roman" w:hAnsi="Arial" w:cs="Arial"/>
@@ -6245,7 +6206,6 @@
           <w:lang w:eastAsia="en-IN"/>
         </w:rPr>
       </w:pPr>
-      <w:proofErr w:type="gramStart"/>
       <w:r>
         <w:rPr>
           <w:rFonts w:ascii="Arial" w:eastAsia="Times New Roman" w:hAnsi="Arial" w:cs="Arial"/>
@@ -6253,17 +6213,7 @@
           <w:color w:val="222222"/>
           <w:lang w:eastAsia="en-IN"/>
         </w:rPr>
-        <w:t>Employees uses</w:t>
-      </w:r>
-      <w:proofErr w:type="gramEnd"/>
-      <w:r>
-        <w:rPr>
-          <w:rFonts w:ascii="Arial" w:eastAsia="Times New Roman" w:hAnsi="Arial" w:cs="Arial"/>
-          <w:i w:val="0"/>
-          <w:color w:val="222222"/>
-          <w:lang w:eastAsia="en-IN"/>
-        </w:rPr>
-        <w:t xml:space="preserve"> the print photo option</w:t>
+        <w:t>Employees uses the print photo option</w:t>
       </w:r>
       <w:r>
         <w:rPr>
@@ -6429,19 +6379,8 @@
           <w:color w:val="222222"/>
           <w:lang w:eastAsia="en-IN"/>
         </w:rPr>
-        <w:t xml:space="preserve">show the data with details only to the persons with proper </w:t>
-      </w:r>
-      <w:proofErr w:type="spellStart"/>
-      <w:r>
-        <w:rPr>
-          <w:rFonts w:ascii="Arial" w:eastAsia="Times New Roman" w:hAnsi="Arial" w:cs="Arial"/>
-          <w:i w:val="0"/>
-          <w:color w:val="222222"/>
-          <w:lang w:eastAsia="en-IN"/>
-        </w:rPr>
-        <w:t>aauthority</w:t>
-      </w:r>
-      <w:proofErr w:type="spellEnd"/>
+        <w:t>show the data with details only to the persons with proper aauthority</w:t>
+      </w:r>
       <w:r>
         <w:rPr>
           <w:rFonts w:ascii="Arial" w:eastAsia="Times New Roman" w:hAnsi="Arial" w:cs="Arial"/>
@@ -7570,9 +7509,6 @@
       </w:pPr>
       <w:bookmarkStart w:id="35" w:name="_Toc344650163"/>
       <w:r>
-        <w:t>6.</w:t>
-      </w:r>
-      <w:r>
         <w:tab/>
         <w:t xml:space="preserve">Scope </w:t>
       </w:r>
@@ -7831,10 +7767,7 @@
     <w:p>
       <w:pPr>
         <w:pStyle w:val="Heading1"/>
-        <w:numPr>
-          <w:ilvl w:val="0"/>
-          <w:numId w:val="14"/>
-        </w:numPr>
+        <w:ind w:left="1080"/>
       </w:pPr>
       <w:bookmarkStart w:id="36" w:name="_Toc344650164"/>
       <w:r>
@@ -7846,10 +7779,7 @@
     <w:p>
       <w:pPr>
         <w:pStyle w:val="Heading2"/>
-        <w:numPr>
-          <w:ilvl w:val="1"/>
-          <w:numId w:val="14"/>
-        </w:numPr>
+        <w:ind w:left="1296"/>
       </w:pPr>
       <w:bookmarkStart w:id="37" w:name="_Toc344650165"/>
       <w:r>
@@ -7912,10 +7842,7 @@
     <w:p>
       <w:pPr>
         <w:pStyle w:val="Heading2"/>
-        <w:numPr>
-          <w:ilvl w:val="1"/>
-          <w:numId w:val="14"/>
-        </w:numPr>
+        <w:ind w:left="1296"/>
       </w:pPr>
       <w:bookmarkStart w:id="38" w:name="_Toc344650166"/>
       <w:r>
@@ -7984,10 +7911,7 @@
     <w:p>
       <w:pPr>
         <w:pStyle w:val="Heading2"/>
-        <w:numPr>
-          <w:ilvl w:val="1"/>
-          <w:numId w:val="14"/>
-        </w:numPr>
+        <w:ind w:left="1296"/>
       </w:pPr>
       <w:bookmarkStart w:id="39" w:name="_Toc344650167"/>
       <w:r>
@@ -8170,10 +8094,7 @@
     <w:p>
       <w:pPr>
         <w:pStyle w:val="Heading2"/>
-        <w:numPr>
-          <w:ilvl w:val="1"/>
-          <w:numId w:val="14"/>
-        </w:numPr>
+        <w:ind w:left="1296"/>
       </w:pPr>
       <w:bookmarkStart w:id="40" w:name="_Toc344650168"/>
       <w:r>
@@ -8186,7 +8107,6 @@
         <w:pStyle w:val="ListParagraph"/>
         <w:ind w:left="90"/>
       </w:pPr>
-      <w:bookmarkStart w:id="41" w:name="_GoBack"/>
       <w:r>
         <w:rPr>
           <w:noProof/>
@@ -8234,30 +8154,21 @@
           </wp:inline>
         </w:drawing>
       </w:r>
+    </w:p>
+    <w:p>
+      <w:pPr>
+        <w:pStyle w:val="Heading2"/>
+        <w:ind w:left="1296"/>
+      </w:pPr>
+      <w:bookmarkStart w:id="41" w:name="_Toc344650169"/>
+      <w:r>
+        <w:lastRenderedPageBreak/>
+        <w:t>E-R Diagram</w:t>
+      </w:r>
       <w:bookmarkEnd w:id="41"/>
     </w:p>
     <w:p>
       <w:pPr>
-        <w:pStyle w:val="Heading2"/>
-        <w:numPr>
-          <w:ilvl w:val="1"/>
-          <w:numId w:val="14"/>
-        </w:numPr>
-      </w:pPr>
-      <w:bookmarkStart w:id="42" w:name="_Toc344650169"/>
-      <w:r>
-        <w:lastRenderedPageBreak/>
-        <w:t>E-R Diagram</w:t>
-      </w:r>
-      <w:bookmarkEnd w:id="42"/>
-    </w:p>
-    <w:p>
-      <w:pPr>
-        <w:pStyle w:val="ListParagraph"/>
-      </w:pPr>
-    </w:p>
-    <w:p>
-      <w:pPr>
         <w:rPr>
           <w:rFonts w:eastAsia="Arial"/>
         </w:rPr>
@@ -8280,13 +8191,6 @@
         </w:rPr>
         <w:t xml:space="preserve"> Management System. The entities and their attributes are listed below. Attributes in Bold letter is the unique key.</w:t>
       </w:r>
-    </w:p>
-    <w:p>
-      <w:pPr>
-        <w:rPr>
-          <w:rFonts w:eastAsia="Arial"/>
-        </w:rPr>
-      </w:pPr>
     </w:p>
     <w:tbl>
       <w:tblPr>
@@ -8297,8 +8201,8 @@
         <w:tblLook w:val="0000" w:firstRow="0" w:lastRow="0" w:firstColumn="0" w:lastColumn="0" w:noHBand="0" w:noVBand="0"/>
       </w:tblPr>
       <w:tblGrid>
-        <w:gridCol w:w="5205"/>
-        <w:gridCol w:w="3510"/>
+        <w:gridCol w:w="1568"/>
+        <w:gridCol w:w="7470"/>
       </w:tblGrid>
       <w:tr>
         <w:trPr>
@@ -8306,7 +8210,7 @@
         </w:trPr>
         <w:tc>
           <w:tcPr>
-            <w:tcW w:w="5205" w:type="dxa"/>
+            <w:tcW w:w="1568" w:type="dxa"/>
             <w:tcBorders>
               <w:top w:val="single" w:sz="4" w:space="0" w:color="000000"/>
               <w:left w:val="single" w:sz="4" w:space="0" w:color="000000"/>
@@ -8335,7 +8239,7 @@
         </w:tc>
         <w:tc>
           <w:tcPr>
-            <w:tcW w:w="3510" w:type="dxa"/>
+            <w:tcW w:w="7470" w:type="dxa"/>
             <w:tcBorders>
               <w:top w:val="single" w:sz="4" w:space="0" w:color="000000"/>
               <w:left w:val="single" w:sz="4" w:space="0" w:color="000000"/>
@@ -8370,7 +8274,7 @@
         </w:trPr>
         <w:tc>
           <w:tcPr>
-            <w:tcW w:w="5205" w:type="dxa"/>
+            <w:tcW w:w="1568" w:type="dxa"/>
             <w:tcBorders>
               <w:top w:val="single" w:sz="4" w:space="0" w:color="000000"/>
               <w:left w:val="single" w:sz="4" w:space="0" w:color="000000"/>
@@ -8401,7 +8305,7 @@
         </w:tc>
         <w:tc>
           <w:tcPr>
-            <w:tcW w:w="3510" w:type="dxa"/>
+            <w:tcW w:w="7470" w:type="dxa"/>
             <w:tcBorders>
               <w:top w:val="single" w:sz="4" w:space="0" w:color="000000"/>
               <w:left w:val="single" w:sz="4" w:space="0" w:color="000000"/>
@@ -8417,83 +8321,41 @@
                 <w:rFonts w:eastAsia="Arial"/>
               </w:rPr>
             </w:pPr>
-            <w:proofErr w:type="spellStart"/>
             <w:r>
               <w:rPr>
                 <w:rFonts w:eastAsia="Arial"/>
                 <w:b/>
                 <w:bCs/>
               </w:rPr>
-              <w:t>customerId</w:t>
-            </w:r>
-            <w:proofErr w:type="spellEnd"/>
+              <w:t xml:space="preserve">customerId, </w:t>
+            </w:r>
+            <w:r>
+              <w:rPr>
+                <w:rFonts w:eastAsia="Arial"/>
+                <w:bCs/>
+              </w:rPr>
+              <w:t>customerName</w:t>
+            </w:r>
             <w:r>
               <w:rPr>
                 <w:rFonts w:eastAsia="Arial"/>
                 <w:b/>
                 <w:bCs/>
               </w:rPr>
-              <w:t xml:space="preserve">, </w:t>
-            </w:r>
-            <w:proofErr w:type="spellStart"/>
+              <w:t>,</w:t>
+            </w:r>
             <w:r>
               <w:rPr>
                 <w:rFonts w:eastAsia="Arial"/>
-                <w:bCs/>
-              </w:rPr>
-              <w:t>customerName</w:t>
-            </w:r>
-            <w:proofErr w:type="spellEnd"/>
+              </w:rPr>
+              <w:t xml:space="preserve"> </w:t>
+            </w:r>
             <w:r>
               <w:rPr>
                 <w:rFonts w:eastAsia="Arial"/>
-                <w:b/>
-                <w:bCs/>
-              </w:rPr>
-              <w:t>,</w:t>
-            </w:r>
-            <w:r>
-              <w:rPr>
-                <w:rFonts w:eastAsia="Arial"/>
-              </w:rPr>
-              <w:t xml:space="preserve"> </w:t>
-            </w:r>
-            <w:proofErr w:type="spellStart"/>
-            <w:r>
-              <w:rPr>
-                <w:rFonts w:eastAsia="Arial"/>
-              </w:rPr>
-              <w:t>customerAddress</w:t>
-            </w:r>
-            <w:proofErr w:type="spellEnd"/>
-            <w:r>
-              <w:rPr>
-                <w:rFonts w:eastAsia="Arial"/>
-              </w:rPr>
-              <w:t xml:space="preserve">, </w:t>
-            </w:r>
-            <w:proofErr w:type="spellStart"/>
-            <w:r>
-              <w:rPr>
-                <w:rFonts w:eastAsia="Arial"/>
-              </w:rPr>
-              <w:t>customerEmail</w:t>
-            </w:r>
-            <w:proofErr w:type="spellEnd"/>
-            <w:r>
-              <w:rPr>
-                <w:rFonts w:eastAsia="Arial"/>
-              </w:rPr>
-              <w:t xml:space="preserve">, </w:t>
-            </w:r>
-            <w:proofErr w:type="spellStart"/>
-            <w:r>
-              <w:rPr>
-                <w:rFonts w:eastAsia="Arial"/>
-              </w:rPr>
-              <w:t>customerContactNumber</w:t>
-            </w:r>
-            <w:proofErr w:type="spellEnd"/>
+              </w:rPr>
+              <w:t>customerAddress, customerEmail, customerContactNumber</w:t>
+            </w:r>
           </w:p>
         </w:tc>
       </w:tr>
@@ -8503,7 +8365,7 @@
         </w:trPr>
         <w:tc>
           <w:tcPr>
-            <w:tcW w:w="5205" w:type="dxa"/>
+            <w:tcW w:w="1568" w:type="dxa"/>
             <w:tcBorders>
               <w:top w:val="single" w:sz="4" w:space="0" w:color="000000"/>
               <w:left w:val="single" w:sz="4" w:space="0" w:color="000000"/>
@@ -8528,7 +8390,7 @@
         </w:tc>
         <w:tc>
           <w:tcPr>
-            <w:tcW w:w="3510" w:type="dxa"/>
+            <w:tcW w:w="7470" w:type="dxa"/>
             <w:tcBorders>
               <w:top w:val="single" w:sz="4" w:space="0" w:color="000000"/>
               <w:left w:val="single" w:sz="4" w:space="0" w:color="000000"/>
@@ -8544,7 +8406,6 @@
                 <w:rFonts w:eastAsia="Arial"/>
               </w:rPr>
             </w:pPr>
-            <w:proofErr w:type="spellStart"/>
             <w:r>
               <w:rPr>
                 <w:rFonts w:eastAsia="Arial"/>
@@ -8553,142 +8414,27 @@
               </w:rPr>
               <w:t>employeeId</w:t>
             </w:r>
-            <w:proofErr w:type="spellEnd"/>
             <w:r>
               <w:rPr>
                 <w:rFonts w:eastAsia="Arial"/>
                 <w:bCs/>
               </w:rPr>
-              <w:t xml:space="preserve">, </w:t>
-            </w:r>
-            <w:proofErr w:type="spellStart"/>
+              <w:t xml:space="preserve">, employeeName, employeeAddress, employeeJoinDate, employeeQualification, employeeContactNumber, employeeEmail, </w:t>
+            </w:r>
             <w:r>
               <w:rPr>
                 <w:rFonts w:eastAsia="Arial"/>
                 <w:bCs/>
               </w:rPr>
-              <w:t>employeeName</w:t>
-            </w:r>
-            <w:proofErr w:type="spellEnd"/>
+              <w:t>em</w:t>
+            </w:r>
             <w:r>
               <w:rPr>
                 <w:rFonts w:eastAsia="Arial"/>
                 <w:bCs/>
               </w:rPr>
-              <w:t xml:space="preserve">, </w:t>
-            </w:r>
-            <w:proofErr w:type="spellStart"/>
-            <w:r>
-              <w:rPr>
-                <w:rFonts w:eastAsia="Arial"/>
-                <w:bCs/>
-              </w:rPr>
-              <w:t>employeeAddress</w:t>
-            </w:r>
-            <w:proofErr w:type="spellEnd"/>
-            <w:r>
-              <w:rPr>
-                <w:rFonts w:eastAsia="Arial"/>
-                <w:bCs/>
-              </w:rPr>
-              <w:t xml:space="preserve">, </w:t>
-            </w:r>
-            <w:proofErr w:type="spellStart"/>
-            <w:r>
-              <w:rPr>
-                <w:rFonts w:eastAsia="Arial"/>
-                <w:bCs/>
-              </w:rPr>
-              <w:t>employeeJoinDate</w:t>
-            </w:r>
-            <w:proofErr w:type="spellEnd"/>
-            <w:r>
-              <w:rPr>
-                <w:rFonts w:eastAsia="Arial"/>
-                <w:bCs/>
-              </w:rPr>
-              <w:t xml:space="preserve">, </w:t>
-            </w:r>
-            <w:proofErr w:type="spellStart"/>
-            <w:r>
-              <w:rPr>
-                <w:rFonts w:eastAsia="Arial"/>
-                <w:bCs/>
-              </w:rPr>
-              <w:t>employeeQualification</w:t>
-            </w:r>
-            <w:proofErr w:type="spellEnd"/>
-            <w:r>
-              <w:rPr>
-                <w:rFonts w:eastAsia="Arial"/>
-                <w:bCs/>
-              </w:rPr>
-              <w:t xml:space="preserve">, </w:t>
-            </w:r>
-            <w:proofErr w:type="spellStart"/>
-            <w:r>
-              <w:rPr>
-                <w:rFonts w:eastAsia="Arial"/>
-                <w:bCs/>
-              </w:rPr>
-              <w:t>employeeContactNumber</w:t>
-            </w:r>
-            <w:proofErr w:type="spellEnd"/>
-            <w:r>
-              <w:rPr>
-                <w:rFonts w:eastAsia="Arial"/>
-                <w:bCs/>
-              </w:rPr>
-              <w:t xml:space="preserve">, </w:t>
-            </w:r>
-            <w:proofErr w:type="spellStart"/>
-            <w:r>
-              <w:rPr>
-                <w:rFonts w:eastAsia="Arial"/>
-                <w:bCs/>
-              </w:rPr>
-              <w:t>employeeEmail</w:t>
-            </w:r>
-            <w:proofErr w:type="spellEnd"/>
-            <w:r>
-              <w:rPr>
-                <w:rFonts w:eastAsia="Arial"/>
-                <w:bCs/>
-              </w:rPr>
-              <w:t xml:space="preserve">, </w:t>
-            </w:r>
-            <w:proofErr w:type="spellStart"/>
-            <w:r>
-              <w:rPr>
-                <w:rFonts w:eastAsia="Arial"/>
-                <w:bCs/>
-              </w:rPr>
-              <w:t>em</w:t>
-            </w:r>
-            <w:r>
-              <w:rPr>
-                <w:rFonts w:eastAsia="Arial"/>
-                <w:bCs/>
-              </w:rPr>
-              <w:t>ployeeContractDetails</w:t>
-            </w:r>
-            <w:proofErr w:type="spellEnd"/>
-            <w:r>
-              <w:rPr>
-                <w:rFonts w:eastAsia="Arial"/>
-                <w:bCs/>
-              </w:rPr>
-              <w:t xml:space="preserve">, </w:t>
-            </w:r>
-            <w:proofErr w:type="spellStart"/>
-            <w:r>
-              <w:rPr>
-                <w:rFonts w:eastAsia="Arial"/>
-                <w:bCs/>
-              </w:rPr>
-              <w:t>employeeDOB</w:t>
-            </w:r>
-            <w:proofErr w:type="spellEnd"/>
+              <w:t>ployeeContractDetails, employeeDOB</w:t>
+            </w:r>
           </w:p>
         </w:tc>
       </w:tr>
@@ -8698,7 +8444,7 @@
         </w:trPr>
         <w:tc>
           <w:tcPr>
-            <w:tcW w:w="5205" w:type="dxa"/>
+            <w:tcW w:w="1568" w:type="dxa"/>
             <w:tcBorders>
               <w:top w:val="single" w:sz="4" w:space="0" w:color="000000"/>
               <w:left w:val="single" w:sz="4" w:space="0" w:color="000000"/>
@@ -8735,7 +8481,7 @@
         </w:tc>
         <w:tc>
           <w:tcPr>
-            <w:tcW w:w="3510" w:type="dxa"/>
+            <w:tcW w:w="7470" w:type="dxa"/>
             <w:tcBorders>
               <w:top w:val="single" w:sz="4" w:space="0" w:color="000000"/>
               <w:left w:val="single" w:sz="4" w:space="0" w:color="000000"/>
@@ -8751,113 +8497,21 @@
                 <w:rFonts w:eastAsia="Arial"/>
               </w:rPr>
             </w:pPr>
-            <w:proofErr w:type="spellStart"/>
             <w:r>
               <w:rPr>
                 <w:rFonts w:eastAsia="Arial"/>
                 <w:b/>
                 <w:bCs/>
               </w:rPr>
-              <w:t>traineeId</w:t>
-            </w:r>
-            <w:proofErr w:type="spellEnd"/>
-            <w:r>
-              <w:rPr>
-                <w:rFonts w:eastAsia="Arial"/>
-                <w:b/>
-                <w:bCs/>
-              </w:rPr>
-              <w:t xml:space="preserve">, </w:t>
-            </w:r>
-            <w:proofErr w:type="spellStart"/>
+              <w:t xml:space="preserve">traineeId, </w:t>
+            </w:r>
             <w:r>
               <w:rPr>
                 <w:rFonts w:eastAsia="Arial"/>
                 <w:bCs/>
               </w:rPr>
-              <w:t>traineeName</w:t>
-            </w:r>
-            <w:proofErr w:type="spellEnd"/>
-            <w:r>
-              <w:rPr>
-                <w:rFonts w:eastAsia="Arial"/>
-                <w:bCs/>
-              </w:rPr>
-              <w:t xml:space="preserve">, </w:t>
-            </w:r>
-            <w:proofErr w:type="spellStart"/>
-            <w:r>
-              <w:rPr>
-                <w:rFonts w:eastAsia="Arial"/>
-                <w:bCs/>
-              </w:rPr>
-              <w:t>traineeEmail</w:t>
-            </w:r>
-            <w:proofErr w:type="spellEnd"/>
-            <w:r>
-              <w:rPr>
-                <w:rFonts w:eastAsia="Arial"/>
-                <w:bCs/>
-              </w:rPr>
-              <w:t xml:space="preserve">, </w:t>
-            </w:r>
-            <w:proofErr w:type="spellStart"/>
-            <w:r>
-              <w:rPr>
-                <w:rFonts w:eastAsia="Arial"/>
-                <w:bCs/>
-              </w:rPr>
-              <w:t>traineeQualification</w:t>
-            </w:r>
-            <w:proofErr w:type="spellEnd"/>
-            <w:r>
-              <w:rPr>
-                <w:rFonts w:eastAsia="Arial"/>
-                <w:bCs/>
-              </w:rPr>
-              <w:t xml:space="preserve">, </w:t>
-            </w:r>
-            <w:proofErr w:type="spellStart"/>
-            <w:r>
-              <w:rPr>
-                <w:rFonts w:eastAsia="Arial"/>
-                <w:bCs/>
-              </w:rPr>
-              <w:t>traineeAddress</w:t>
-            </w:r>
-            <w:proofErr w:type="spellEnd"/>
-            <w:r>
-              <w:rPr>
-                <w:rFonts w:eastAsia="Arial"/>
-                <w:bCs/>
-              </w:rPr>
-              <w:t xml:space="preserve">, </w:t>
-            </w:r>
-            <w:proofErr w:type="spellStart"/>
-            <w:r>
-              <w:rPr>
-                <w:rFonts w:eastAsia="Arial"/>
-                <w:bCs/>
-              </w:rPr>
-              <w:t>traineeContactNumber</w:t>
-            </w:r>
-            <w:proofErr w:type="spellEnd"/>
-            <w:r>
-              <w:rPr>
-                <w:rFonts w:eastAsia="Arial"/>
-                <w:bCs/>
-              </w:rPr>
-              <w:t xml:space="preserve">, </w:t>
-            </w:r>
-            <w:proofErr w:type="spellStart"/>
-            <w:r>
-              <w:rPr>
-                <w:rFonts w:eastAsia="Arial"/>
-                <w:bCs/>
-              </w:rPr>
-              <w:t>traineePaymentStatus</w:t>
-            </w:r>
-            <w:proofErr w:type="spellEnd"/>
+              <w:t>traineeName, traineeEmail, traineeQualification, traineeAddress, traineeContactNumber, traineePaymentStatus</w:t>
+            </w:r>
           </w:p>
         </w:tc>
       </w:tr>
@@ -8867,7 +8521,7 @@
         </w:trPr>
         <w:tc>
           <w:tcPr>
-            <w:tcW w:w="5205" w:type="dxa"/>
+            <w:tcW w:w="1568" w:type="dxa"/>
             <w:tcBorders>
               <w:top w:val="single" w:sz="4" w:space="0" w:color="000000"/>
               <w:left w:val="single" w:sz="4" w:space="0" w:color="000000"/>
@@ -8882,19 +8536,17 @@
                 <w:rFonts w:eastAsia="Arial"/>
               </w:rPr>
             </w:pPr>
-            <w:proofErr w:type="spellStart"/>
             <w:r>
               <w:rPr>
                 <w:rFonts w:eastAsia="Arial"/>
               </w:rPr>
               <w:t>workDetails</w:t>
             </w:r>
-            <w:proofErr w:type="spellEnd"/>
           </w:p>
         </w:tc>
         <w:tc>
           <w:tcPr>
-            <w:tcW w:w="3510" w:type="dxa"/>
+            <w:tcW w:w="7470" w:type="dxa"/>
             <w:tcBorders>
               <w:top w:val="single" w:sz="4" w:space="0" w:color="000000"/>
               <w:left w:val="single" w:sz="4" w:space="0" w:color="000000"/>
@@ -8910,81 +8562,21 @@
                 <w:rFonts w:eastAsia="Arial"/>
               </w:rPr>
             </w:pPr>
-            <w:proofErr w:type="spellStart"/>
             <w:r>
               <w:rPr>
                 <w:rFonts w:eastAsia="Arial"/>
                 <w:b/>
                 <w:bCs/>
               </w:rPr>
-              <w:t>workId</w:t>
-            </w:r>
-            <w:proofErr w:type="spellEnd"/>
-            <w:r>
-              <w:rPr>
-                <w:rFonts w:eastAsia="Arial"/>
-                <w:b/>
-                <w:bCs/>
-              </w:rPr>
-              <w:t xml:space="preserve">, </w:t>
-            </w:r>
-            <w:proofErr w:type="spellStart"/>
+              <w:t xml:space="preserve">workId, </w:t>
+            </w:r>
             <w:r>
               <w:rPr>
                 <w:rFonts w:eastAsia="Arial"/>
                 <w:bCs/>
               </w:rPr>
-              <w:t>customerId</w:t>
-            </w:r>
-            <w:proofErr w:type="spellEnd"/>
-            <w:r>
-              <w:rPr>
-                <w:rFonts w:eastAsia="Arial"/>
-                <w:bCs/>
-              </w:rPr>
-              <w:t xml:space="preserve">, </w:t>
-            </w:r>
-            <w:proofErr w:type="spellStart"/>
-            <w:r>
-              <w:rPr>
-                <w:rFonts w:eastAsia="Arial"/>
-                <w:bCs/>
-              </w:rPr>
-              <w:t>employeeId</w:t>
-            </w:r>
-            <w:proofErr w:type="spellEnd"/>
-            <w:r>
-              <w:rPr>
-                <w:rFonts w:eastAsia="Arial"/>
-                <w:bCs/>
-              </w:rPr>
-              <w:t xml:space="preserve">, </w:t>
-            </w:r>
-            <w:proofErr w:type="spellStart"/>
-            <w:r>
-              <w:rPr>
-                <w:rFonts w:eastAsia="Arial"/>
-                <w:bCs/>
-              </w:rPr>
-              <w:t>workDeadline</w:t>
-            </w:r>
-            <w:proofErr w:type="spellEnd"/>
-            <w:r>
-              <w:rPr>
-                <w:rFonts w:eastAsia="Arial"/>
-                <w:bCs/>
-              </w:rPr>
-              <w:t xml:space="preserve">, </w:t>
-            </w:r>
-            <w:proofErr w:type="spellStart"/>
-            <w:r>
-              <w:rPr>
-                <w:rFonts w:eastAsia="Arial"/>
-                <w:bCs/>
-              </w:rPr>
-              <w:t>workDescription</w:t>
-            </w:r>
-            <w:proofErr w:type="spellEnd"/>
+              <w:t>customerId, employeeId, workDeadline, workDescription</w:t>
+            </w:r>
           </w:p>
         </w:tc>
       </w:tr>
@@ -8994,7 +8586,7 @@
         </w:trPr>
         <w:tc>
           <w:tcPr>
-            <w:tcW w:w="5205" w:type="dxa"/>
+            <w:tcW w:w="1568" w:type="dxa"/>
             <w:tcBorders>
               <w:top w:val="single" w:sz="4" w:space="0" w:color="000000"/>
               <w:left w:val="single" w:sz="4" w:space="0" w:color="000000"/>
@@ -9025,7 +8617,7 @@
         </w:tc>
         <w:tc>
           <w:tcPr>
-            <w:tcW w:w="3510" w:type="dxa"/>
+            <w:tcW w:w="7470" w:type="dxa"/>
             <w:tcBorders>
               <w:top w:val="single" w:sz="4" w:space="0" w:color="000000"/>
               <w:left w:val="single" w:sz="4" w:space="0" w:color="000000"/>
@@ -9041,81 +8633,21 @@
                 <w:rFonts w:eastAsia="Arial"/>
               </w:rPr>
             </w:pPr>
-            <w:proofErr w:type="spellStart"/>
             <w:r>
               <w:rPr>
                 <w:rFonts w:eastAsia="Arial"/>
                 <w:b/>
                 <w:bCs/>
               </w:rPr>
-              <w:t>amountId</w:t>
-            </w:r>
-            <w:proofErr w:type="spellEnd"/>
-            <w:r>
-              <w:rPr>
-                <w:rFonts w:eastAsia="Arial"/>
-                <w:b/>
-                <w:bCs/>
-              </w:rPr>
-              <w:t xml:space="preserve">, </w:t>
-            </w:r>
-            <w:proofErr w:type="spellStart"/>
+              <w:t xml:space="preserve">amountId, </w:t>
+            </w:r>
             <w:r>
               <w:rPr>
                 <w:rFonts w:eastAsia="Arial"/>
                 <w:bCs/>
               </w:rPr>
-              <w:t>amountDescription</w:t>
-            </w:r>
-            <w:proofErr w:type="spellEnd"/>
-            <w:r>
-              <w:rPr>
-                <w:rFonts w:eastAsia="Arial"/>
-                <w:bCs/>
-              </w:rPr>
-              <w:t xml:space="preserve">, </w:t>
-            </w:r>
-            <w:proofErr w:type="spellStart"/>
-            <w:r>
-              <w:rPr>
-                <w:rFonts w:eastAsia="Arial"/>
-                <w:bCs/>
-              </w:rPr>
-              <w:t>amountType</w:t>
-            </w:r>
-            <w:proofErr w:type="spellEnd"/>
-            <w:r>
-              <w:rPr>
-                <w:rFonts w:eastAsia="Arial"/>
-                <w:bCs/>
-              </w:rPr>
-              <w:t xml:space="preserve">, </w:t>
-            </w:r>
-            <w:proofErr w:type="spellStart"/>
-            <w:r>
-              <w:rPr>
-                <w:rFonts w:eastAsia="Arial"/>
-                <w:bCs/>
-              </w:rPr>
-              <w:t>accountBalance</w:t>
-            </w:r>
-            <w:proofErr w:type="spellEnd"/>
-            <w:r>
-              <w:rPr>
-                <w:rFonts w:eastAsia="Arial"/>
-                <w:bCs/>
-              </w:rPr>
-              <w:t xml:space="preserve">, </w:t>
-            </w:r>
-            <w:proofErr w:type="spellStart"/>
-            <w:r>
-              <w:rPr>
-                <w:rFonts w:eastAsia="Arial"/>
-                <w:bCs/>
-              </w:rPr>
-              <w:t>amountalue</w:t>
-            </w:r>
-            <w:proofErr w:type="spellEnd"/>
+              <w:t>amountDescription, amountType, accountBalance, amountalue</w:t>
+            </w:r>
           </w:p>
         </w:tc>
       </w:tr>
@@ -9125,7 +8657,7 @@
         </w:trPr>
         <w:tc>
           <w:tcPr>
-            <w:tcW w:w="5205" w:type="dxa"/>
+            <w:tcW w:w="1568" w:type="dxa"/>
             <w:tcBorders>
               <w:top w:val="single" w:sz="4" w:space="0" w:color="000000"/>
               <w:left w:val="single" w:sz="4" w:space="0" w:color="000000"/>
@@ -9140,19 +8672,17 @@
                 <w:rFonts w:eastAsia="Arial"/>
               </w:rPr>
             </w:pPr>
-            <w:proofErr w:type="spellStart"/>
             <w:r>
               <w:rPr>
                 <w:rFonts w:eastAsia="Arial"/>
               </w:rPr>
               <w:t>workStatus</w:t>
             </w:r>
-            <w:proofErr w:type="spellEnd"/>
           </w:p>
         </w:tc>
         <w:tc>
           <w:tcPr>
-            <w:tcW w:w="3510" w:type="dxa"/>
+            <w:tcW w:w="7470" w:type="dxa"/>
             <w:tcBorders>
               <w:top w:val="single" w:sz="4" w:space="0" w:color="000000"/>
               <w:left w:val="single" w:sz="4" w:space="0" w:color="000000"/>
@@ -9168,49 +8698,21 @@
                 <w:rFonts w:eastAsia="Arial"/>
               </w:rPr>
             </w:pPr>
-            <w:proofErr w:type="spellStart"/>
             <w:r>
               <w:rPr>
                 <w:rFonts w:eastAsia="Arial"/>
                 <w:b/>
                 <w:bCs/>
               </w:rPr>
-              <w:t>workId</w:t>
-            </w:r>
-            <w:proofErr w:type="spellEnd"/>
-            <w:r>
-              <w:rPr>
-                <w:rFonts w:eastAsia="Arial"/>
-                <w:b/>
-                <w:bCs/>
-              </w:rPr>
-              <w:t xml:space="preserve">, </w:t>
-            </w:r>
-            <w:proofErr w:type="spellStart"/>
+              <w:t xml:space="preserve">workId, </w:t>
+            </w:r>
             <w:r>
               <w:rPr>
                 <w:rFonts w:eastAsia="Arial"/>
                 <w:bCs/>
               </w:rPr>
-              <w:t>workProgress</w:t>
-            </w:r>
-            <w:proofErr w:type="spellEnd"/>
-            <w:r>
-              <w:rPr>
-                <w:rFonts w:eastAsia="Arial"/>
-                <w:bCs/>
-              </w:rPr>
-              <w:t xml:space="preserve">, </w:t>
-            </w:r>
-            <w:proofErr w:type="spellStart"/>
-            <w:r>
-              <w:rPr>
-                <w:rFonts w:eastAsia="Arial"/>
-                <w:bCs/>
-              </w:rPr>
-              <w:t>workLeft</w:t>
-            </w:r>
-            <w:proofErr w:type="spellEnd"/>
+              <w:t>workProgress, workLeft</w:t>
+            </w:r>
           </w:p>
         </w:tc>
       </w:tr>
@@ -9220,7 +8722,7 @@
         </w:trPr>
         <w:tc>
           <w:tcPr>
-            <w:tcW w:w="5205" w:type="dxa"/>
+            <w:tcW w:w="1568" w:type="dxa"/>
             <w:tcBorders>
               <w:top w:val="single" w:sz="4" w:space="0" w:color="000000"/>
               <w:left w:val="single" w:sz="4" w:space="0" w:color="000000"/>
@@ -9235,19 +8737,17 @@
                 <w:rFonts w:eastAsia="Arial"/>
               </w:rPr>
             </w:pPr>
-            <w:proofErr w:type="spellStart"/>
             <w:r>
               <w:rPr>
                 <w:rFonts w:eastAsia="Arial"/>
               </w:rPr>
               <w:t>lossProfitDetails</w:t>
             </w:r>
-            <w:proofErr w:type="spellEnd"/>
           </w:p>
         </w:tc>
         <w:tc>
           <w:tcPr>
-            <w:tcW w:w="3510" w:type="dxa"/>
+            <w:tcW w:w="7470" w:type="dxa"/>
             <w:tcBorders>
               <w:top w:val="single" w:sz="4" w:space="0" w:color="000000"/>
               <w:left w:val="single" w:sz="4" w:space="0" w:color="000000"/>
@@ -9263,7 +8763,6 @@
                 <w:rFonts w:eastAsia="Arial"/>
               </w:rPr>
             </w:pPr>
-            <w:proofErr w:type="spellStart"/>
             <w:r>
               <w:rPr>
                 <w:rFonts w:eastAsia="Arial"/>
@@ -9271,63 +8770,12 @@
               </w:rPr>
               <w:t>transactionId</w:t>
             </w:r>
-            <w:proofErr w:type="spellEnd"/>
             <w:r>
               <w:rPr>
                 <w:rFonts w:eastAsia="Arial"/>
               </w:rPr>
-              <w:t xml:space="preserve">, </w:t>
-            </w:r>
-            <w:proofErr w:type="spellStart"/>
-            <w:r>
-              <w:rPr>
-                <w:rFonts w:eastAsia="Arial"/>
-              </w:rPr>
-              <w:t>transactionAmount</w:t>
-            </w:r>
-            <w:proofErr w:type="spellEnd"/>
-            <w:r>
-              <w:rPr>
-                <w:rFonts w:eastAsia="Arial"/>
-              </w:rPr>
-              <w:t xml:space="preserve">, </w:t>
-            </w:r>
-            <w:proofErr w:type="spellStart"/>
-            <w:r>
-              <w:rPr>
-                <w:rFonts w:eastAsia="Arial"/>
-              </w:rPr>
-              <w:t>transactionType</w:t>
-            </w:r>
-            <w:proofErr w:type="spellEnd"/>
-            <w:r>
-              <w:rPr>
-                <w:rFonts w:eastAsia="Arial"/>
-              </w:rPr>
-              <w:t xml:space="preserve">, </w:t>
-            </w:r>
-            <w:proofErr w:type="spellStart"/>
-            <w:r>
-              <w:rPr>
-                <w:rFonts w:eastAsia="Arial"/>
-              </w:rPr>
-              <w:t>transactionDetails</w:t>
-            </w:r>
-            <w:proofErr w:type="spellEnd"/>
-            <w:r>
-              <w:rPr>
-                <w:rFonts w:eastAsia="Arial"/>
-              </w:rPr>
-              <w:t xml:space="preserve">, </w:t>
-            </w:r>
-            <w:proofErr w:type="spellStart"/>
-            <w:r>
-              <w:rPr>
-                <w:rFonts w:eastAsia="Arial"/>
-              </w:rPr>
-              <w:t>monthlyIncome</w:t>
-            </w:r>
-            <w:proofErr w:type="spellEnd"/>
+              <w:t>, transactionAmount, transactionType, transactionDetails, monthlyIncome</w:t>
+            </w:r>
           </w:p>
         </w:tc>
       </w:tr>
@@ -9337,7 +8785,7 @@
         </w:trPr>
         <w:tc>
           <w:tcPr>
-            <w:tcW w:w="5205" w:type="dxa"/>
+            <w:tcW w:w="1568" w:type="dxa"/>
             <w:tcBorders>
               <w:top w:val="single" w:sz="4" w:space="0" w:color="000000"/>
               <w:left w:val="single" w:sz="4" w:space="0" w:color="000000"/>
@@ -9352,19 +8800,17 @@
                 <w:rFonts w:eastAsia="Arial"/>
               </w:rPr>
             </w:pPr>
-            <w:proofErr w:type="spellStart"/>
             <w:r>
               <w:rPr>
                 <w:rFonts w:eastAsia="Arial"/>
               </w:rPr>
               <w:t>editedData</w:t>
             </w:r>
-            <w:proofErr w:type="spellEnd"/>
           </w:p>
         </w:tc>
         <w:tc>
           <w:tcPr>
-            <w:tcW w:w="3510" w:type="dxa"/>
+            <w:tcW w:w="7470" w:type="dxa"/>
             <w:tcBorders>
               <w:top w:val="single" w:sz="4" w:space="0" w:color="000000"/>
               <w:left w:val="single" w:sz="4" w:space="0" w:color="000000"/>
@@ -9380,7 +8826,6 @@
                 <w:rFonts w:eastAsia="Arial"/>
               </w:rPr>
             </w:pPr>
-            <w:proofErr w:type="spellStart"/>
             <w:r>
               <w:rPr>
                 <w:rFonts w:eastAsia="Arial"/>
@@ -9388,35 +8833,12 @@
               </w:rPr>
               <w:t>editedDataId</w:t>
             </w:r>
-            <w:proofErr w:type="spellEnd"/>
             <w:r>
               <w:rPr>
                 <w:rFonts w:eastAsia="Arial"/>
               </w:rPr>
-              <w:t xml:space="preserve">, </w:t>
-            </w:r>
-            <w:proofErr w:type="spellStart"/>
-            <w:r>
-              <w:rPr>
-                <w:rFonts w:eastAsia="Arial"/>
-              </w:rPr>
-              <w:t>workId</w:t>
-            </w:r>
-            <w:proofErr w:type="spellEnd"/>
-            <w:r>
-              <w:rPr>
-                <w:rFonts w:eastAsia="Arial"/>
-              </w:rPr>
-              <w:t xml:space="preserve">, </w:t>
-            </w:r>
-            <w:proofErr w:type="spellStart"/>
-            <w:r>
-              <w:rPr>
-                <w:rFonts w:eastAsia="Arial"/>
-              </w:rPr>
-              <w:t>customerId</w:t>
-            </w:r>
-            <w:proofErr w:type="spellEnd"/>
+              <w:t>, workId, customerId</w:t>
+            </w:r>
           </w:p>
         </w:tc>
       </w:tr>
@@ -9607,7 +9029,6 @@
         <w:rPr>
           <w:rFonts w:eastAsia="Arial"/>
         </w:rPr>
-        <w:lastRenderedPageBreak/>
         <w:t>Photo Studio Management System manages accounts</w:t>
       </w:r>
       <w:r>
@@ -9764,16 +9185,8 @@
         <w:rPr>
           <w:rFonts w:eastAsia="Arial"/>
         </w:rPr>
-        <w:t xml:space="preserve">Photo Studio Management System monitors </w:t>
-      </w:r>
-      <w:proofErr w:type="spellStart"/>
-      <w:r>
-        <w:rPr>
-          <w:rFonts w:eastAsia="Arial"/>
-        </w:rPr>
-        <w:t>lossProfitDetails</w:t>
-      </w:r>
-      <w:proofErr w:type="spellEnd"/>
+        <w:t>Photo Studio Management System monitors lossProfitDetails</w:t>
+      </w:r>
       <w:r>
         <w:rPr>
           <w:rFonts w:ascii="Wingdings" w:hAnsi="Wingdings"/>
@@ -9808,16 +9221,8 @@
         <w:rPr>
           <w:rFonts w:eastAsia="Arial"/>
         </w:rPr>
-        <w:t xml:space="preserve">Accounts affects </w:t>
-      </w:r>
-      <w:proofErr w:type="spellStart"/>
-      <w:r>
-        <w:rPr>
-          <w:rFonts w:eastAsia="Arial"/>
-        </w:rPr>
-        <w:t>lossProfitDetails</w:t>
-      </w:r>
-      <w:proofErr w:type="spellEnd"/>
+        <w:t>Accounts affects lossProfitDetails</w:t>
+      </w:r>
       <w:r>
         <w:rPr>
           <w:rFonts w:ascii="Wingdings" w:hAnsi="Wingdings"/>
@@ -9894,16 +9299,8 @@
         <w:rPr>
           <w:rFonts w:eastAsia="Arial"/>
         </w:rPr>
-        <w:t xml:space="preserve">Photo Studio Management System adds </w:t>
-      </w:r>
-      <w:proofErr w:type="spellStart"/>
-      <w:r>
-        <w:rPr>
-          <w:rFonts w:eastAsia="Arial"/>
-        </w:rPr>
-        <w:t>workDetails</w:t>
-      </w:r>
-      <w:proofErr w:type="spellEnd"/>
+        <w:t>Photo Studio Management System adds workDetails</w:t>
+      </w:r>
       <w:r>
         <w:rPr>
           <w:rFonts w:ascii="Wingdings" w:hAnsi="Wingdings"/>
@@ -9938,16 +9335,8 @@
         <w:rPr>
           <w:rFonts w:eastAsia="Arial"/>
         </w:rPr>
-        <w:t xml:space="preserve">Employees check </w:t>
-      </w:r>
-      <w:proofErr w:type="spellStart"/>
-      <w:r>
-        <w:rPr>
-          <w:rFonts w:eastAsia="Arial"/>
-        </w:rPr>
-        <w:t>workDetails</w:t>
-      </w:r>
-      <w:proofErr w:type="spellEnd"/>
+        <w:t>Employees check workDetails</w:t>
+      </w:r>
       <w:r>
         <w:rPr>
           <w:rFonts w:ascii="Wingdings" w:hAnsi="Wingdings"/>
@@ -9988,16 +9377,8 @@
         <w:rPr>
           <w:rFonts w:eastAsia="Arial"/>
         </w:rPr>
-        <w:t xml:space="preserve">Employees edit </w:t>
-      </w:r>
-      <w:proofErr w:type="spellStart"/>
-      <w:r>
-        <w:rPr>
-          <w:rFonts w:eastAsia="Arial"/>
-        </w:rPr>
-        <w:t>editedData</w:t>
-      </w:r>
-      <w:proofErr w:type="spellEnd"/>
+        <w:t>Employees edit editedData</w:t>
+      </w:r>
       <w:r>
         <w:rPr>
           <w:rFonts w:ascii="Wingdings" w:hAnsi="Wingdings"/>
@@ -10127,59 +9508,75 @@
     <w:p>
       <w:pPr>
         <w:pStyle w:val="ListParagraph"/>
-      </w:pPr>
+        <w:ind w:left="-450"/>
+      </w:pPr>
+      <w:r>
+        <w:rPr>
+          <w:noProof/>
+          <w:lang w:bidi="ar-SA"/>
+        </w:rPr>
+        <w:lastRenderedPageBreak/>
+        <w:drawing>
+          <wp:inline distT="0" distB="0" distL="0" distR="0">
+            <wp:extent cx="6317775" cy="8049491"/>
+            <wp:effectExtent l="0" t="0" r="0" b="0"/>
+            <wp:docPr id="29" name="Picture 29"/>
+            <wp:cNvGraphicFramePr>
+              <a:graphicFrameLocks xmlns:a="http://schemas.openxmlformats.org/drawingml/2006/main" noChangeAspect="1"/>
+            </wp:cNvGraphicFramePr>
+            <a:graphic xmlns:a="http://schemas.openxmlformats.org/drawingml/2006/main">
+              <a:graphicData uri="http://schemas.openxmlformats.org/drawingml/2006/picture">
+                <pic:pic xmlns:pic="http://schemas.openxmlformats.org/drawingml/2006/picture">
+                  <pic:nvPicPr>
+                    <pic:cNvPr id="0" name="PSMS_ER-Diagram.png"/>
+                    <pic:cNvPicPr/>
+                  </pic:nvPicPr>
+                  <pic:blipFill>
+                    <a:blip r:embed="rId20">
+                      <a:extLst>
+                        <a:ext uri="{28A0092B-C50C-407E-A947-70E740481C1C}">
+                          <a14:useLocalDpi xmlns:a14="http://schemas.microsoft.com/office/drawing/2010/main" val="0"/>
+                        </a:ext>
+                      </a:extLst>
+                    </a:blip>
+                    <a:stretch>
+                      <a:fillRect/>
+                    </a:stretch>
+                  </pic:blipFill>
+                  <pic:spPr>
+                    <a:xfrm>
+                      <a:off x="0" y="0"/>
+                      <a:ext cx="6317775" cy="8049491"/>
+                    </a:xfrm>
+                    <a:prstGeom prst="rect">
+                      <a:avLst/>
+                    </a:prstGeom>
+                  </pic:spPr>
+                </pic:pic>
+              </a:graphicData>
+            </a:graphic>
+          </wp:inline>
+        </w:drawing>
+      </w:r>
     </w:p>
     <w:p>
       <w:pPr>
-        <w:pStyle w:val="ListParagraph"/>
-      </w:pPr>
+        <w:pStyle w:val="Heading2"/>
+        <w:ind w:left="1296"/>
+      </w:pPr>
+      <w:bookmarkStart w:id="42" w:name="_Toc344650170"/>
+      <w:r>
+        <w:lastRenderedPageBreak/>
+        <w:t>Class Diagram</w:t>
+      </w:r>
+      <w:bookmarkEnd w:id="42"/>
     </w:p>
     <w:p>
-      <w:pPr>
-        <w:pStyle w:val="ListParagraph"/>
-      </w:pPr>
-    </w:p>
-    <w:p>
-      <w:pPr>
-        <w:pStyle w:val="ListParagraph"/>
-      </w:pPr>
-    </w:p>
-    <w:p>
-      <w:pPr>
-        <w:pStyle w:val="ListParagraph"/>
-      </w:pPr>
-    </w:p>
-    <w:p>
-      <w:pPr>
-        <w:pStyle w:val="ListParagraph"/>
-      </w:pPr>
-    </w:p>
-    <w:p>
-      <w:pPr>
-        <w:pStyle w:val="ListParagraph"/>
-      </w:pPr>
-    </w:p>
-    <w:p>
-      <w:pPr>
-        <w:pStyle w:val="Heading2"/>
-        <w:numPr>
-          <w:ilvl w:val="1"/>
-          <w:numId w:val="14"/>
-        </w:numPr>
-      </w:pPr>
-      <w:bookmarkStart w:id="43" w:name="_Toc344650170"/>
-      <w:r>
-        <w:t>Class Diagram</w:t>
-      </w:r>
-      <w:bookmarkEnd w:id="43"/>
-    </w:p>
-    <w:p>
       <w:r>
         <w:rPr>
           <w:noProof/>
           <w:lang w:bidi="ar-SA"/>
         </w:rPr>
-        <w:lastRenderedPageBreak/>
         <w:drawing>
           <wp:inline distT="0" distB="0" distL="0" distR="0">
             <wp:extent cx="5943600" cy="7374890"/>
@@ -10196,7 +9593,7 @@
                     <pic:cNvPicPr/>
                   </pic:nvPicPr>
                   <pic:blipFill>
-                    <a:blip r:embed="rId20" cstate="print">
+                    <a:blip r:embed="rId21" cstate="print">
                       <a:extLst>
                         <a:ext uri="{28A0092B-C50C-407E-A947-70E740481C1C}">
                           <a14:useLocalDpi xmlns:a14="http://schemas.microsoft.com/office/drawing/2010/main" val="0"/>
@@ -10228,22 +9625,20 @@
       <w:pPr>
         <w:pStyle w:val="Heading1"/>
       </w:pPr>
-      <w:bookmarkStart w:id="44" w:name="_Toc344650171"/>
-      <w:r>
-        <w:t>8.</w:t>
-      </w:r>
-      <w:r>
+      <w:bookmarkStart w:id="43" w:name="_Toc344650171"/>
+      <w:bookmarkStart w:id="44" w:name="_GoBack"/>
+      <w:bookmarkEnd w:id="44"/>
+      <w:r>
+        <w:lastRenderedPageBreak/>
         <w:tab/>
         <w:t>Database &amp; Table Details</w:t>
       </w:r>
-      <w:bookmarkEnd w:id="44"/>
+      <w:bookmarkEnd w:id="43"/>
     </w:p>
     <w:p>
       <w:r>
-        <w:lastRenderedPageBreak/>
         <w:t xml:space="preserve">The database used for this software is called </w:t>
       </w:r>
-      <w:proofErr w:type="spellStart"/>
       <w:r>
         <w:rPr>
           <w:b/>
@@ -10256,169 +9651,656 @@
         </w:rPr>
         <w:t>db</w:t>
       </w:r>
-      <w:proofErr w:type="spellEnd"/>
-      <w:r>
-        <w:t xml:space="preserve">. A screenshot from the </w:t>
-      </w:r>
-      <w:proofErr w:type="spellStart"/>
-      <w:r>
-        <w:t>MySQl</w:t>
-      </w:r>
-      <w:proofErr w:type="spellEnd"/>
-      <w:r>
-        <w:t xml:space="preserve"> workbench is given below. It shows the tables and its columns. The first column is the primary key.</w:t>
+      <w:r>
+        <w:t xml:space="preserve">. </w:t>
+      </w:r>
+      <w:r>
+        <w:t>Database tables and corresponding keys are shown in tabular form</w:t>
+      </w:r>
+      <w:r>
+        <w:t xml:space="preserve">. It shows the tables and its columns. </w:t>
+      </w:r>
+      <w:r>
+        <w:t xml:space="preserve">A key in </w:t>
+      </w:r>
+      <w:r>
+        <w:rPr>
+          <w:b/>
+        </w:rPr>
+        <w:t>Bold</w:t>
+      </w:r>
+      <w:r>
+        <w:t xml:space="preserve"> is</w:t>
+      </w:r>
+      <w:r>
+        <w:t xml:space="preserve"> the primary key.</w:t>
       </w:r>
     </w:p>
-    <w:p>
-      <w:r>
-        <w:rPr>
-          <w:noProof/>
-          <w:highlight w:val="yellow"/>
-          <w:lang w:bidi="ar-SA"/>
-        </w:rPr>
-        <w:drawing>
-          <wp:inline distT="0" distB="0" distL="0" distR="0">
-            <wp:extent cx="2026920" cy="6004560"/>
-            <wp:effectExtent l="0" t="0" r="0" b="0"/>
-            <wp:docPr id="17" name="Picture 17"/>
-            <wp:cNvGraphicFramePr>
-              <a:graphicFrameLocks xmlns:a="http://schemas.openxmlformats.org/drawingml/2006/main" noChangeAspect="1"/>
-            </wp:cNvGraphicFramePr>
-            <a:graphic xmlns:a="http://schemas.openxmlformats.org/drawingml/2006/main">
-              <a:graphicData uri="http://schemas.openxmlformats.org/drawingml/2006/picture">
-                <pic:pic xmlns:pic="http://schemas.openxmlformats.org/drawingml/2006/picture">
-                  <pic:nvPicPr>
-                    <pic:cNvPr id="0" name="bdmsdb-0.JPG"/>
-                    <pic:cNvPicPr/>
-                  </pic:nvPicPr>
-                  <pic:blipFill>
-                    <a:blip r:embed="rId21" cstate="print">
-                      <a:extLst>
-                        <a:ext uri="{28A0092B-C50C-407E-A947-70E740481C1C}">
-                          <a14:useLocalDpi xmlns:a14="http://schemas.microsoft.com/office/drawing/2010/main" val="0"/>
-                        </a:ext>
-                      </a:extLst>
-                    </a:blip>
-                    <a:stretch>
-                      <a:fillRect/>
-                    </a:stretch>
-                  </pic:blipFill>
-                  <pic:spPr>
-                    <a:xfrm>
-                      <a:off x="0" y="0"/>
-                      <a:ext cx="2026920" cy="6004560"/>
-                    </a:xfrm>
-                    <a:prstGeom prst="rect">
-                      <a:avLst/>
-                    </a:prstGeom>
-                  </pic:spPr>
-                </pic:pic>
-              </a:graphicData>
-            </a:graphic>
-          </wp:inline>
-        </w:drawing>
-      </w:r>
-      <w:r>
-        <w:t xml:space="preserve">   </w:t>
-      </w:r>
-      <w:r>
-        <w:rPr>
-          <w:noProof/>
-          <w:lang w:bidi="ar-SA"/>
-        </w:rPr>
-        <w:drawing>
-          <wp:inline distT="0" distB="0" distL="0" distR="0">
-            <wp:extent cx="1920240" cy="5707380"/>
-            <wp:effectExtent l="0" t="0" r="0" b="0"/>
-            <wp:docPr id="16" name="Picture 16"/>
-            <wp:cNvGraphicFramePr>
-              <a:graphicFrameLocks xmlns:a="http://schemas.openxmlformats.org/drawingml/2006/main" noChangeAspect="1"/>
-            </wp:cNvGraphicFramePr>
-            <a:graphic xmlns:a="http://schemas.openxmlformats.org/drawingml/2006/main">
-              <a:graphicData uri="http://schemas.openxmlformats.org/drawingml/2006/picture">
-                <pic:pic xmlns:pic="http://schemas.openxmlformats.org/drawingml/2006/picture">
-                  <pic:nvPicPr>
-                    <pic:cNvPr id="0" name="bdmsdb-1.JPG"/>
-                    <pic:cNvPicPr/>
-                  </pic:nvPicPr>
-                  <pic:blipFill>
-                    <a:blip r:embed="rId22" cstate="print">
-                      <a:extLst>
-                        <a:ext uri="{28A0092B-C50C-407E-A947-70E740481C1C}">
-                          <a14:useLocalDpi xmlns:a14="http://schemas.microsoft.com/office/drawing/2010/main" val="0"/>
-                        </a:ext>
-                      </a:extLst>
-                    </a:blip>
-                    <a:stretch>
-                      <a:fillRect/>
-                    </a:stretch>
-                  </pic:blipFill>
-                  <pic:spPr>
-                    <a:xfrm>
-                      <a:off x="0" y="0"/>
-                      <a:ext cx="1920240" cy="5707380"/>
-                    </a:xfrm>
-                    <a:prstGeom prst="rect">
-                      <a:avLst/>
-                    </a:prstGeom>
-                  </pic:spPr>
-                </pic:pic>
-              </a:graphicData>
-            </a:graphic>
-          </wp:inline>
-        </w:drawing>
-      </w:r>
-      <w:r>
-        <w:t xml:space="preserve">  </w:t>
-      </w:r>
-      <w:r>
-        <w:rPr>
-          <w:noProof/>
-          <w:lang w:bidi="ar-SA"/>
-        </w:rPr>
-        <w:drawing>
-          <wp:inline distT="0" distB="0" distL="0" distR="0">
-            <wp:extent cx="1851660" cy="3040380"/>
-            <wp:effectExtent l="0" t="0" r="0" b="0"/>
-            <wp:docPr id="18" name="Picture 18"/>
-            <wp:cNvGraphicFramePr>
-              <a:graphicFrameLocks xmlns:a="http://schemas.openxmlformats.org/drawingml/2006/main" noChangeAspect="1"/>
-            </wp:cNvGraphicFramePr>
-            <a:graphic xmlns:a="http://schemas.openxmlformats.org/drawingml/2006/main">
-              <a:graphicData uri="http://schemas.openxmlformats.org/drawingml/2006/picture">
-                <pic:pic xmlns:pic="http://schemas.openxmlformats.org/drawingml/2006/picture">
-                  <pic:nvPicPr>
-                    <pic:cNvPr id="0" name="bdmsdb-2.JPG"/>
-                    <pic:cNvPicPr/>
-                  </pic:nvPicPr>
-                  <pic:blipFill>
-                    <a:blip r:embed="rId23" cstate="print">
-                      <a:extLst>
-                        <a:ext uri="{28A0092B-C50C-407E-A947-70E740481C1C}">
-                          <a14:useLocalDpi xmlns:a14="http://schemas.microsoft.com/office/drawing/2010/main" val="0"/>
-                        </a:ext>
-                      </a:extLst>
-                    </a:blip>
-                    <a:stretch>
-                      <a:fillRect/>
-                    </a:stretch>
-                  </pic:blipFill>
-                  <pic:spPr>
-                    <a:xfrm>
-                      <a:off x="0" y="0"/>
-                      <a:ext cx="1851660" cy="3040380"/>
-                    </a:xfrm>
-                    <a:prstGeom prst="rect">
-                      <a:avLst/>
-                    </a:prstGeom>
-                  </pic:spPr>
-                </pic:pic>
-              </a:graphicData>
-            </a:graphic>
-          </wp:inline>
-        </w:drawing>
-      </w:r>
-    </w:p>
+    <w:tbl>
+      <w:tblPr>
+        <w:tblW w:w="0" w:type="auto"/>
+        <w:jc w:val="center"/>
+        <w:tblInd w:w="-427" w:type="dxa"/>
+        <w:tblLayout w:type="fixed"/>
+        <w:tblLook w:val="0000" w:firstRow="0" w:lastRow="0" w:firstColumn="0" w:lastColumn="0" w:noHBand="0" w:noVBand="0"/>
+      </w:tblPr>
+      <w:tblGrid>
+        <w:gridCol w:w="1568"/>
+        <w:gridCol w:w="7470"/>
+      </w:tblGrid>
+      <w:tr>
+        <w:trPr>
+          <w:jc w:val="center"/>
+        </w:trPr>
+        <w:tc>
+          <w:tcPr>
+            <w:tcW w:w="1568" w:type="dxa"/>
+            <w:tcBorders>
+              <w:top w:val="single" w:sz="4" w:space="0" w:color="000000"/>
+              <w:left w:val="single" w:sz="4" w:space="0" w:color="000000"/>
+              <w:bottom w:val="single" w:sz="4" w:space="0" w:color="000000"/>
+            </w:tcBorders>
+            <w:shd w:val="clear" w:color="auto" w:fill="auto"/>
+          </w:tcPr>
+          <w:p>
+            <w:pPr>
+              <w:snapToGrid w:val="0"/>
+              <w:rPr>
+                <w:rFonts w:eastAsia="Arial"/>
+                <w:b/>
+                <w:bCs/>
+              </w:rPr>
+            </w:pPr>
+            <w:r>
+              <w:t xml:space="preserve">     </w:t>
+            </w:r>
+            <w:r>
+              <w:rPr>
+                <w:rFonts w:eastAsia="Arial"/>
+                <w:b/>
+                <w:bCs/>
+              </w:rPr>
+              <w:t>Tables</w:t>
+            </w:r>
+          </w:p>
+        </w:tc>
+        <w:tc>
+          <w:tcPr>
+            <w:tcW w:w="7470" w:type="dxa"/>
+            <w:tcBorders>
+              <w:top w:val="single" w:sz="4" w:space="0" w:color="000000"/>
+              <w:left w:val="single" w:sz="4" w:space="0" w:color="000000"/>
+              <w:bottom w:val="single" w:sz="4" w:space="0" w:color="000000"/>
+              <w:right w:val="single" w:sz="4" w:space="0" w:color="000000"/>
+            </w:tcBorders>
+            <w:shd w:val="clear" w:color="auto" w:fill="auto"/>
+          </w:tcPr>
+          <w:p>
+            <w:pPr>
+              <w:snapToGrid w:val="0"/>
+              <w:rPr>
+                <w:rFonts w:eastAsia="Arial"/>
+                <w:b/>
+                <w:bCs/>
+              </w:rPr>
+            </w:pPr>
+            <w:r>
+              <w:rPr>
+                <w:rFonts w:eastAsia="Arial"/>
+                <w:b/>
+                <w:bCs/>
+              </w:rPr>
+              <w:t>Keys</w:t>
+            </w:r>
+          </w:p>
+        </w:tc>
+      </w:tr>
+      <w:tr>
+        <w:trPr>
+          <w:jc w:val="center"/>
+        </w:trPr>
+        <w:tc>
+          <w:tcPr>
+            <w:tcW w:w="1568" w:type="dxa"/>
+            <w:tcBorders>
+              <w:top w:val="single" w:sz="4" w:space="0" w:color="000000"/>
+              <w:left w:val="single" w:sz="4" w:space="0" w:color="000000"/>
+              <w:bottom w:val="single" w:sz="4" w:space="0" w:color="000000"/>
+            </w:tcBorders>
+            <w:shd w:val="clear" w:color="auto" w:fill="auto"/>
+          </w:tcPr>
+          <w:p>
+            <w:pPr>
+              <w:snapToGrid w:val="0"/>
+              <w:rPr>
+                <w:rFonts w:eastAsia="Arial"/>
+              </w:rPr>
+            </w:pPr>
+            <w:r>
+              <w:rPr>
+                <w:rFonts w:eastAsia="Arial"/>
+              </w:rPr>
+              <w:t>Customers</w:t>
+            </w:r>
+          </w:p>
+        </w:tc>
+        <w:tc>
+          <w:tcPr>
+            <w:tcW w:w="7470" w:type="dxa"/>
+            <w:tcBorders>
+              <w:top w:val="single" w:sz="4" w:space="0" w:color="000000"/>
+              <w:left w:val="single" w:sz="4" w:space="0" w:color="000000"/>
+              <w:bottom w:val="single" w:sz="4" w:space="0" w:color="000000"/>
+              <w:right w:val="single" w:sz="4" w:space="0" w:color="000000"/>
+            </w:tcBorders>
+            <w:shd w:val="clear" w:color="auto" w:fill="auto"/>
+          </w:tcPr>
+          <w:p>
+            <w:pPr>
+              <w:snapToGrid w:val="0"/>
+              <w:rPr>
+                <w:rFonts w:eastAsia="Arial"/>
+              </w:rPr>
+            </w:pPr>
+            <w:r>
+              <w:rPr>
+                <w:rFonts w:eastAsia="Arial"/>
+                <w:b/>
+                <w:bCs/>
+              </w:rPr>
+              <w:t xml:space="preserve">customerId, </w:t>
+            </w:r>
+            <w:r>
+              <w:rPr>
+                <w:rFonts w:eastAsia="Arial"/>
+                <w:bCs/>
+              </w:rPr>
+              <w:t>customerName</w:t>
+            </w:r>
+            <w:r>
+              <w:rPr>
+                <w:rFonts w:eastAsia="Arial"/>
+                <w:b/>
+                <w:bCs/>
+              </w:rPr>
+              <w:t>,</w:t>
+            </w:r>
+            <w:r>
+              <w:rPr>
+                <w:rFonts w:eastAsia="Arial"/>
+              </w:rPr>
+              <w:t xml:space="preserve"> customerAddress, customerEmail, customerContactNumber</w:t>
+            </w:r>
+          </w:p>
+        </w:tc>
+      </w:tr>
+      <w:tr>
+        <w:trPr>
+          <w:jc w:val="center"/>
+        </w:trPr>
+        <w:tc>
+          <w:tcPr>
+            <w:tcW w:w="1568" w:type="dxa"/>
+            <w:tcBorders>
+              <w:top w:val="single" w:sz="4" w:space="0" w:color="000000"/>
+              <w:left w:val="single" w:sz="4" w:space="0" w:color="000000"/>
+              <w:bottom w:val="single" w:sz="4" w:space="0" w:color="000000"/>
+            </w:tcBorders>
+            <w:shd w:val="clear" w:color="auto" w:fill="auto"/>
+          </w:tcPr>
+          <w:p>
+            <w:pPr>
+              <w:snapToGrid w:val="0"/>
+              <w:rPr>
+                <w:rFonts w:eastAsia="Arial"/>
+              </w:rPr>
+            </w:pPr>
+            <w:r>
+              <w:rPr>
+                <w:rFonts w:eastAsia="Arial"/>
+              </w:rPr>
+              <w:t>employees</w:t>
+            </w:r>
+          </w:p>
+        </w:tc>
+        <w:tc>
+          <w:tcPr>
+            <w:tcW w:w="7470" w:type="dxa"/>
+            <w:tcBorders>
+              <w:top w:val="single" w:sz="4" w:space="0" w:color="000000"/>
+              <w:left w:val="single" w:sz="4" w:space="0" w:color="000000"/>
+              <w:bottom w:val="single" w:sz="4" w:space="0" w:color="000000"/>
+              <w:right w:val="single" w:sz="4" w:space="0" w:color="000000"/>
+            </w:tcBorders>
+            <w:shd w:val="clear" w:color="auto" w:fill="auto"/>
+          </w:tcPr>
+          <w:p>
+            <w:pPr>
+              <w:snapToGrid w:val="0"/>
+              <w:rPr>
+                <w:rFonts w:eastAsia="Arial"/>
+              </w:rPr>
+            </w:pPr>
+            <w:r>
+              <w:rPr>
+                <w:rFonts w:eastAsia="Arial"/>
+                <w:b/>
+                <w:bCs/>
+              </w:rPr>
+              <w:t>employeeId</w:t>
+            </w:r>
+            <w:r>
+              <w:rPr>
+                <w:rFonts w:eastAsia="Arial"/>
+                <w:bCs/>
+              </w:rPr>
+              <w:t xml:space="preserve">, employeeName, employeeAddress, employeeJoinDate, employeeQualification, employeeContactNumber, employeeEmail, </w:t>
+            </w:r>
+            <w:r>
+              <w:rPr>
+                <w:rFonts w:eastAsia="Arial"/>
+                <w:bCs/>
+              </w:rPr>
+              <w:t>em</w:t>
+            </w:r>
+            <w:r>
+              <w:rPr>
+                <w:rFonts w:eastAsia="Arial"/>
+                <w:bCs/>
+              </w:rPr>
+              <w:t>ployeeContractDetails, employeeDOB</w:t>
+            </w:r>
+          </w:p>
+        </w:tc>
+      </w:tr>
+      <w:tr>
+        <w:trPr>
+          <w:jc w:val="center"/>
+        </w:trPr>
+        <w:tc>
+          <w:tcPr>
+            <w:tcW w:w="1568" w:type="dxa"/>
+            <w:tcBorders>
+              <w:top w:val="single" w:sz="4" w:space="0" w:color="000000"/>
+              <w:left w:val="single" w:sz="4" w:space="0" w:color="000000"/>
+              <w:bottom w:val="single" w:sz="4" w:space="0" w:color="000000"/>
+            </w:tcBorders>
+            <w:shd w:val="clear" w:color="auto" w:fill="auto"/>
+          </w:tcPr>
+          <w:p>
+            <w:pPr>
+              <w:snapToGrid w:val="0"/>
+              <w:rPr>
+                <w:rFonts w:eastAsia="Arial"/>
+              </w:rPr>
+            </w:pPr>
+            <w:r>
+              <w:rPr>
+                <w:rFonts w:eastAsia="Arial"/>
+              </w:rPr>
+              <w:t xml:space="preserve"> Trainees</w:t>
+            </w:r>
+          </w:p>
+        </w:tc>
+        <w:tc>
+          <w:tcPr>
+            <w:tcW w:w="7470" w:type="dxa"/>
+            <w:tcBorders>
+              <w:top w:val="single" w:sz="4" w:space="0" w:color="000000"/>
+              <w:left w:val="single" w:sz="4" w:space="0" w:color="000000"/>
+              <w:bottom w:val="single" w:sz="4" w:space="0" w:color="000000"/>
+              <w:right w:val="single" w:sz="4" w:space="0" w:color="000000"/>
+            </w:tcBorders>
+            <w:shd w:val="clear" w:color="auto" w:fill="auto"/>
+          </w:tcPr>
+          <w:p>
+            <w:pPr>
+              <w:snapToGrid w:val="0"/>
+              <w:rPr>
+                <w:rFonts w:eastAsia="Arial"/>
+              </w:rPr>
+            </w:pPr>
+            <w:r>
+              <w:rPr>
+                <w:rFonts w:eastAsia="Arial"/>
+                <w:b/>
+                <w:bCs/>
+              </w:rPr>
+              <w:t xml:space="preserve">traineeId, </w:t>
+            </w:r>
+            <w:r>
+              <w:rPr>
+                <w:rFonts w:eastAsia="Arial"/>
+                <w:bCs/>
+              </w:rPr>
+              <w:t>traineeName, traineeEmail, traineeQualification, traineeAddress, traineeContactNumber, traineePaymentStatus</w:t>
+            </w:r>
+          </w:p>
+        </w:tc>
+      </w:tr>
+      <w:tr>
+        <w:trPr>
+          <w:jc w:val="center"/>
+        </w:trPr>
+        <w:tc>
+          <w:tcPr>
+            <w:tcW w:w="1568" w:type="dxa"/>
+            <w:tcBorders>
+              <w:top w:val="single" w:sz="4" w:space="0" w:color="000000"/>
+              <w:left w:val="single" w:sz="4" w:space="0" w:color="000000"/>
+              <w:bottom w:val="single" w:sz="4" w:space="0" w:color="000000"/>
+            </w:tcBorders>
+            <w:shd w:val="clear" w:color="auto" w:fill="auto"/>
+          </w:tcPr>
+          <w:p>
+            <w:pPr>
+              <w:snapToGrid w:val="0"/>
+              <w:rPr>
+                <w:rFonts w:eastAsia="Arial"/>
+              </w:rPr>
+            </w:pPr>
+            <w:r>
+              <w:rPr>
+                <w:rFonts w:eastAsia="Arial"/>
+              </w:rPr>
+              <w:t>workDetails</w:t>
+            </w:r>
+          </w:p>
+        </w:tc>
+        <w:tc>
+          <w:tcPr>
+            <w:tcW w:w="7470" w:type="dxa"/>
+            <w:tcBorders>
+              <w:top w:val="single" w:sz="4" w:space="0" w:color="000000"/>
+              <w:left w:val="single" w:sz="4" w:space="0" w:color="000000"/>
+              <w:bottom w:val="single" w:sz="4" w:space="0" w:color="000000"/>
+              <w:right w:val="single" w:sz="4" w:space="0" w:color="000000"/>
+            </w:tcBorders>
+            <w:shd w:val="clear" w:color="auto" w:fill="auto"/>
+          </w:tcPr>
+          <w:p>
+            <w:pPr>
+              <w:snapToGrid w:val="0"/>
+              <w:rPr>
+                <w:rFonts w:eastAsia="Arial"/>
+              </w:rPr>
+            </w:pPr>
+            <w:r>
+              <w:rPr>
+                <w:rFonts w:eastAsia="Arial"/>
+                <w:b/>
+                <w:bCs/>
+              </w:rPr>
+              <w:t xml:space="preserve">workId, </w:t>
+            </w:r>
+            <w:r>
+              <w:rPr>
+                <w:rFonts w:eastAsia="Arial"/>
+                <w:bCs/>
+              </w:rPr>
+              <w:t>customerId, employeeId, workDeadline, workDescription</w:t>
+            </w:r>
+          </w:p>
+        </w:tc>
+      </w:tr>
+      <w:tr>
+        <w:trPr>
+          <w:jc w:val="center"/>
+        </w:trPr>
+        <w:tc>
+          <w:tcPr>
+            <w:tcW w:w="1568" w:type="dxa"/>
+            <w:tcBorders>
+              <w:top w:val="single" w:sz="4" w:space="0" w:color="000000"/>
+              <w:left w:val="single" w:sz="4" w:space="0" w:color="000000"/>
+              <w:bottom w:val="single" w:sz="4" w:space="0" w:color="000000"/>
+            </w:tcBorders>
+            <w:shd w:val="clear" w:color="auto" w:fill="auto"/>
+          </w:tcPr>
+          <w:p>
+            <w:pPr>
+              <w:snapToGrid w:val="0"/>
+              <w:rPr>
+                <w:rFonts w:eastAsia="Arial"/>
+              </w:rPr>
+            </w:pPr>
+            <w:r>
+              <w:rPr>
+                <w:rFonts w:eastAsia="Arial"/>
+              </w:rPr>
+              <w:t>Accounts</w:t>
+            </w:r>
+          </w:p>
+        </w:tc>
+        <w:tc>
+          <w:tcPr>
+            <w:tcW w:w="7470" w:type="dxa"/>
+            <w:tcBorders>
+              <w:top w:val="single" w:sz="4" w:space="0" w:color="000000"/>
+              <w:left w:val="single" w:sz="4" w:space="0" w:color="000000"/>
+              <w:bottom w:val="single" w:sz="4" w:space="0" w:color="000000"/>
+              <w:right w:val="single" w:sz="4" w:space="0" w:color="000000"/>
+            </w:tcBorders>
+            <w:shd w:val="clear" w:color="auto" w:fill="auto"/>
+          </w:tcPr>
+          <w:p>
+            <w:pPr>
+              <w:snapToGrid w:val="0"/>
+              <w:rPr>
+                <w:rFonts w:eastAsia="Arial"/>
+              </w:rPr>
+            </w:pPr>
+            <w:r>
+              <w:rPr>
+                <w:rFonts w:eastAsia="Arial"/>
+                <w:b/>
+                <w:bCs/>
+              </w:rPr>
+              <w:t xml:space="preserve">amountId, </w:t>
+            </w:r>
+            <w:r>
+              <w:rPr>
+                <w:rFonts w:eastAsia="Arial"/>
+                <w:bCs/>
+              </w:rPr>
+              <w:t>amountDescription, amountType, accountBalance, amountalue</w:t>
+            </w:r>
+          </w:p>
+        </w:tc>
+      </w:tr>
+      <w:tr>
+        <w:trPr>
+          <w:jc w:val="center"/>
+        </w:trPr>
+        <w:tc>
+          <w:tcPr>
+            <w:tcW w:w="1568" w:type="dxa"/>
+            <w:tcBorders>
+              <w:top w:val="single" w:sz="4" w:space="0" w:color="000000"/>
+              <w:left w:val="single" w:sz="4" w:space="0" w:color="000000"/>
+              <w:bottom w:val="single" w:sz="4" w:space="0" w:color="000000"/>
+            </w:tcBorders>
+            <w:shd w:val="clear" w:color="auto" w:fill="auto"/>
+          </w:tcPr>
+          <w:p>
+            <w:pPr>
+              <w:snapToGrid w:val="0"/>
+              <w:rPr>
+                <w:rFonts w:eastAsia="Arial"/>
+              </w:rPr>
+            </w:pPr>
+            <w:r>
+              <w:rPr>
+                <w:rFonts w:eastAsia="Arial"/>
+              </w:rPr>
+              <w:t>workStatus</w:t>
+            </w:r>
+          </w:p>
+        </w:tc>
+        <w:tc>
+          <w:tcPr>
+            <w:tcW w:w="7470" w:type="dxa"/>
+            <w:tcBorders>
+              <w:top w:val="single" w:sz="4" w:space="0" w:color="000000"/>
+              <w:left w:val="single" w:sz="4" w:space="0" w:color="000000"/>
+              <w:bottom w:val="single" w:sz="4" w:space="0" w:color="000000"/>
+              <w:right w:val="single" w:sz="4" w:space="0" w:color="000000"/>
+            </w:tcBorders>
+            <w:shd w:val="clear" w:color="auto" w:fill="auto"/>
+          </w:tcPr>
+          <w:p>
+            <w:pPr>
+              <w:snapToGrid w:val="0"/>
+              <w:rPr>
+                <w:rFonts w:eastAsia="Arial"/>
+              </w:rPr>
+            </w:pPr>
+            <w:r>
+              <w:rPr>
+                <w:rFonts w:eastAsia="Arial"/>
+                <w:b/>
+                <w:bCs/>
+              </w:rPr>
+              <w:t xml:space="preserve">workId, </w:t>
+            </w:r>
+            <w:r>
+              <w:rPr>
+                <w:rFonts w:eastAsia="Arial"/>
+                <w:bCs/>
+              </w:rPr>
+              <w:t>workProgress, workLeft</w:t>
+            </w:r>
+          </w:p>
+        </w:tc>
+      </w:tr>
+      <w:tr>
+        <w:trPr>
+          <w:jc w:val="center"/>
+        </w:trPr>
+        <w:tc>
+          <w:tcPr>
+            <w:tcW w:w="1568" w:type="dxa"/>
+            <w:tcBorders>
+              <w:top w:val="single" w:sz="4" w:space="0" w:color="000000"/>
+              <w:left w:val="single" w:sz="4" w:space="0" w:color="000000"/>
+              <w:bottom w:val="single" w:sz="4" w:space="0" w:color="000000"/>
+            </w:tcBorders>
+            <w:shd w:val="clear" w:color="auto" w:fill="auto"/>
+          </w:tcPr>
+          <w:p>
+            <w:pPr>
+              <w:snapToGrid w:val="0"/>
+              <w:rPr>
+                <w:rFonts w:eastAsia="Arial"/>
+              </w:rPr>
+            </w:pPr>
+            <w:r>
+              <w:rPr>
+                <w:rFonts w:eastAsia="Arial"/>
+              </w:rPr>
+              <w:t>lossProfitDetails</w:t>
+            </w:r>
+          </w:p>
+        </w:tc>
+        <w:tc>
+          <w:tcPr>
+            <w:tcW w:w="7470" w:type="dxa"/>
+            <w:tcBorders>
+              <w:top w:val="single" w:sz="4" w:space="0" w:color="000000"/>
+              <w:left w:val="single" w:sz="4" w:space="0" w:color="000000"/>
+              <w:bottom w:val="single" w:sz="4" w:space="0" w:color="000000"/>
+              <w:right w:val="single" w:sz="4" w:space="0" w:color="000000"/>
+            </w:tcBorders>
+            <w:shd w:val="clear" w:color="auto" w:fill="auto"/>
+          </w:tcPr>
+          <w:p>
+            <w:pPr>
+              <w:snapToGrid w:val="0"/>
+              <w:rPr>
+                <w:rFonts w:eastAsia="Arial"/>
+              </w:rPr>
+            </w:pPr>
+            <w:r>
+              <w:rPr>
+                <w:rFonts w:eastAsia="Arial"/>
+                <w:b/>
+              </w:rPr>
+              <w:t>transactionId</w:t>
+            </w:r>
+            <w:r>
+              <w:rPr>
+                <w:rFonts w:eastAsia="Arial"/>
+              </w:rPr>
+              <w:t>, transactionAmount, transactionType, transactionDetails, monthlyIncome</w:t>
+            </w:r>
+          </w:p>
+        </w:tc>
+      </w:tr>
+      <w:tr>
+        <w:trPr>
+          <w:jc w:val="center"/>
+        </w:trPr>
+        <w:tc>
+          <w:tcPr>
+            <w:tcW w:w="1568" w:type="dxa"/>
+            <w:tcBorders>
+              <w:top w:val="single" w:sz="4" w:space="0" w:color="000000"/>
+              <w:left w:val="single" w:sz="4" w:space="0" w:color="000000"/>
+              <w:bottom w:val="single" w:sz="4" w:space="0" w:color="000000"/>
+            </w:tcBorders>
+            <w:shd w:val="clear" w:color="auto" w:fill="auto"/>
+          </w:tcPr>
+          <w:p>
+            <w:pPr>
+              <w:snapToGrid w:val="0"/>
+              <w:rPr>
+                <w:rFonts w:eastAsia="Arial"/>
+              </w:rPr>
+            </w:pPr>
+            <w:r>
+              <w:rPr>
+                <w:rFonts w:eastAsia="Arial"/>
+              </w:rPr>
+              <w:t>editedData</w:t>
+            </w:r>
+          </w:p>
+        </w:tc>
+        <w:tc>
+          <w:tcPr>
+            <w:tcW w:w="7470" w:type="dxa"/>
+            <w:tcBorders>
+              <w:top w:val="single" w:sz="4" w:space="0" w:color="000000"/>
+              <w:left w:val="single" w:sz="4" w:space="0" w:color="000000"/>
+              <w:bottom w:val="single" w:sz="4" w:space="0" w:color="000000"/>
+              <w:right w:val="single" w:sz="4" w:space="0" w:color="000000"/>
+            </w:tcBorders>
+            <w:shd w:val="clear" w:color="auto" w:fill="auto"/>
+          </w:tcPr>
+          <w:p>
+            <w:pPr>
+              <w:snapToGrid w:val="0"/>
+              <w:rPr>
+                <w:rFonts w:eastAsia="Arial"/>
+              </w:rPr>
+            </w:pPr>
+            <w:r>
+              <w:rPr>
+                <w:rFonts w:eastAsia="Arial"/>
+                <w:b/>
+              </w:rPr>
+              <w:t>editedDataId</w:t>
+            </w:r>
+            <w:r>
+              <w:rPr>
+                <w:rFonts w:eastAsia="Arial"/>
+              </w:rPr>
+              <w:t>, workId, customerId</w:t>
+            </w:r>
+          </w:p>
+        </w:tc>
+      </w:tr>
+    </w:tbl>
+    <w:p/>
     <w:p>
       <w:pPr>
         <w:pStyle w:val="Heading1"/>
@@ -10475,7 +10357,7 @@
                     <pic:cNvPicPr/>
                   </pic:nvPicPr>
                   <pic:blipFill>
-                    <a:blip r:embed="rId24" cstate="print">
+                    <a:blip r:embed="rId22" cstate="print">
                       <a:extLst>
                         <a:ext uri="{28A0092B-C50C-407E-A947-70E740481C1C}">
                           <a14:useLocalDpi xmlns:a14="http://schemas.microsoft.com/office/drawing/2010/main" val="0"/>
@@ -10807,21 +10689,7 @@
         <w:rPr>
           <w:i w:val="0"/>
         </w:rPr>
-        <w:t xml:space="preserve">This is the limited functionality client </w:t>
-      </w:r>
-      <w:proofErr w:type="gramStart"/>
-      <w:r>
-        <w:rPr>
-          <w:i w:val="0"/>
-        </w:rPr>
-        <w:t>which</w:t>
-      </w:r>
-      <w:proofErr w:type="gramEnd"/>
-      <w:r>
-        <w:rPr>
-          <w:i w:val="0"/>
-        </w:rPr>
-        <w:t xml:space="preserve"> can be accessed using any mobile devices such as Mobile phone, tabs &amp; pads.</w:t>
+        <w:t>This is the limited functionality client which can be accessed using any mobile devices such as Mobile phone, tabs &amp; pads.</w:t>
       </w:r>
     </w:p>
     <w:p>
@@ -10907,7 +10775,7 @@
                     <pic:cNvPicPr/>
                   </pic:nvPicPr>
                   <pic:blipFill>
-                    <a:blip r:embed="rId25">
+                    <a:blip r:embed="rId23">
                       <a:extLst>
                         <a:ext uri="{28A0092B-C50C-407E-A947-70E740481C1C}">
                           <a14:useLocalDpi xmlns:a14="http://schemas.microsoft.com/office/drawing/2010/main" val="0"/>
@@ -10968,7 +10836,6 @@
                 <w:b/>
               </w:rPr>
             </w:pPr>
-            <w:proofErr w:type="spellStart"/>
             <w:r>
               <w:rPr>
                 <w:rFonts w:ascii="Consolas" w:hAnsi="Consolas" w:cs="Consolas"/>
@@ -10982,7 +10849,6 @@
               </w:rPr>
               <w:t>DonorInfo</w:t>
             </w:r>
-            <w:proofErr w:type="spellEnd"/>
           </w:p>
         </w:tc>
       </w:tr>
@@ -11051,7 +10917,6 @@
               </w:rPr>
               <w:t xml:space="preserve"> </w:t>
             </w:r>
-            <w:proofErr w:type="spellStart"/>
             <w:r>
               <w:rPr>
                 <w:rFonts w:ascii="Consolas" w:hAnsi="Consolas" w:cs="Consolas"/>
@@ -11064,7 +10929,6 @@
               </w:rPr>
               <w:t>DonorInfo</w:t>
             </w:r>
-            <w:proofErr w:type="spellEnd"/>
           </w:p>
           <w:p>
             <w:pPr>
@@ -11397,31 +11261,7 @@
                 <w:szCs w:val="19"/>
                 <w:lang w:bidi="ar-SA"/>
               </w:rPr>
-              <w:t xml:space="preserve"> </w:t>
-            </w:r>
-            <w:proofErr w:type="spellStart"/>
-            <w:r>
-              <w:rPr>
-                <w:rFonts w:ascii="Consolas" w:hAnsi="Consolas" w:cs="Consolas"/>
-                <w:i w:val="0"/>
-                <w:iCs w:val="0"/>
-                <w:sz w:val="19"/>
-                <w:szCs w:val="19"/>
-                <w:lang w:bidi="ar-SA"/>
-              </w:rPr>
-              <w:t>bloodGroup</w:t>
-            </w:r>
-            <w:proofErr w:type="spellEnd"/>
-            <w:r>
-              <w:rPr>
-                <w:rFonts w:ascii="Consolas" w:hAnsi="Consolas" w:cs="Consolas"/>
-                <w:i w:val="0"/>
-                <w:iCs w:val="0"/>
-                <w:sz w:val="19"/>
-                <w:szCs w:val="19"/>
-                <w:lang w:bidi="ar-SA"/>
-              </w:rPr>
-              <w:t xml:space="preserve"> { </w:t>
+              <w:t xml:space="preserve"> bloodGroup { </w:t>
             </w:r>
             <w:r>
               <w:rPr>
@@ -11754,7 +11594,6 @@
               </w:rPr>
               <w:t xml:space="preserve"> </w:t>
             </w:r>
-            <w:proofErr w:type="spellStart"/>
             <w:r>
               <w:rPr>
                 <w:rFonts w:ascii="Consolas" w:hAnsi="Consolas" w:cs="Consolas"/>
@@ -11767,41 +11606,16 @@
               </w:rPr>
               <w:t>DateTime</w:t>
             </w:r>
-            <w:proofErr w:type="spellEnd"/>
-            <w:r>
-              <w:rPr>
-                <w:rFonts w:ascii="Consolas" w:hAnsi="Consolas" w:cs="Consolas"/>
-                <w:i w:val="0"/>
-                <w:iCs w:val="0"/>
-                <w:sz w:val="19"/>
-                <w:szCs w:val="19"/>
-                <w:lang w:bidi="ar-SA"/>
-              </w:rPr>
-              <w:t xml:space="preserve"> </w:t>
-            </w:r>
-            <w:proofErr w:type="spellStart"/>
-            <w:r>
-              <w:rPr>
-                <w:rFonts w:ascii="Consolas" w:hAnsi="Consolas" w:cs="Consolas"/>
-                <w:i w:val="0"/>
-                <w:iCs w:val="0"/>
-                <w:sz w:val="19"/>
-                <w:szCs w:val="19"/>
-                <w:lang w:bidi="ar-SA"/>
-              </w:rPr>
-              <w:t>lastDonateDate</w:t>
-            </w:r>
-            <w:proofErr w:type="spellEnd"/>
-            <w:r>
-              <w:rPr>
-                <w:rFonts w:ascii="Consolas" w:hAnsi="Consolas" w:cs="Consolas"/>
-                <w:i w:val="0"/>
-                <w:iCs w:val="0"/>
-                <w:sz w:val="19"/>
-                <w:szCs w:val="19"/>
-                <w:lang w:bidi="ar-SA"/>
-              </w:rPr>
-              <w:t xml:space="preserve"> { </w:t>
+            <w:r>
+              <w:rPr>
+                <w:rFonts w:ascii="Consolas" w:hAnsi="Consolas" w:cs="Consolas"/>
+                <w:i w:val="0"/>
+                <w:iCs w:val="0"/>
+                <w:sz w:val="19"/>
+                <w:szCs w:val="19"/>
+                <w:lang w:bidi="ar-SA"/>
+              </w:rPr>
+              <w:t xml:space="preserve"> lastDonateDate { </w:t>
             </w:r>
             <w:r>
               <w:rPr>
@@ -11898,7 +11712,6 @@
               </w:rPr>
               <w:t xml:space="preserve"> </w:t>
             </w:r>
-            <w:proofErr w:type="spellStart"/>
             <w:r>
               <w:rPr>
                 <w:rFonts w:ascii="Consolas" w:hAnsi="Consolas" w:cs="Consolas"/>
@@ -11911,7 +11724,6 @@
               </w:rPr>
               <w:t>DateTime</w:t>
             </w:r>
-            <w:proofErr w:type="spellEnd"/>
             <w:r>
               <w:rPr>
                 <w:rFonts w:ascii="Consolas" w:hAnsi="Consolas" w:cs="Consolas"/>
@@ -12021,7 +11833,6 @@
                 <w:b/>
               </w:rPr>
             </w:pPr>
-            <w:proofErr w:type="spellStart"/>
             <w:r>
               <w:rPr>
                 <w:rFonts w:ascii="Consolas" w:hAnsi="Consolas" w:cs="Consolas"/>
@@ -12035,7 +11846,6 @@
               </w:rPr>
               <w:t>EventInfo</w:t>
             </w:r>
-            <w:proofErr w:type="spellEnd"/>
           </w:p>
         </w:tc>
       </w:tr>
@@ -12104,7 +11914,6 @@
               </w:rPr>
               <w:t xml:space="preserve"> </w:t>
             </w:r>
-            <w:proofErr w:type="spellStart"/>
             <w:r>
               <w:rPr>
                 <w:rFonts w:ascii="Consolas" w:hAnsi="Consolas" w:cs="Consolas"/>
@@ -12117,7 +11926,6 @@
               </w:rPr>
               <w:t>EventInfo</w:t>
             </w:r>
-            <w:proofErr w:type="spellEnd"/>
           </w:p>
           <w:p>
             <w:pPr>
@@ -12332,31 +12140,7 @@
                 <w:szCs w:val="19"/>
                 <w:lang w:bidi="ar-SA"/>
               </w:rPr>
-              <w:t xml:space="preserve"> </w:t>
-            </w:r>
-            <w:proofErr w:type="spellStart"/>
-            <w:r>
-              <w:rPr>
-                <w:rFonts w:ascii="Consolas" w:hAnsi="Consolas" w:cs="Consolas"/>
-                <w:i w:val="0"/>
-                <w:iCs w:val="0"/>
-                <w:sz w:val="19"/>
-                <w:szCs w:val="19"/>
-                <w:lang w:bidi="ar-SA"/>
-              </w:rPr>
-              <w:t>eventTitle</w:t>
-            </w:r>
-            <w:proofErr w:type="spellEnd"/>
-            <w:r>
-              <w:rPr>
-                <w:rFonts w:ascii="Consolas" w:hAnsi="Consolas" w:cs="Consolas"/>
-                <w:i w:val="0"/>
-                <w:iCs w:val="0"/>
-                <w:sz w:val="19"/>
-                <w:szCs w:val="19"/>
-                <w:lang w:bidi="ar-SA"/>
-              </w:rPr>
-              <w:t xml:space="preserve"> { </w:t>
+              <w:t xml:space="preserve"> eventTitle { </w:t>
             </w:r>
             <w:r>
               <w:rPr>
@@ -12453,7 +12237,6 @@
               </w:rPr>
               <w:t xml:space="preserve"> </w:t>
             </w:r>
-            <w:proofErr w:type="spellStart"/>
             <w:r>
               <w:rPr>
                 <w:rFonts w:ascii="Consolas" w:hAnsi="Consolas" w:cs="Consolas"/>
@@ -12466,41 +12249,16 @@
               </w:rPr>
               <w:t>DateTime</w:t>
             </w:r>
-            <w:proofErr w:type="spellEnd"/>
-            <w:r>
-              <w:rPr>
-                <w:rFonts w:ascii="Consolas" w:hAnsi="Consolas" w:cs="Consolas"/>
-                <w:i w:val="0"/>
-                <w:iCs w:val="0"/>
-                <w:sz w:val="19"/>
-                <w:szCs w:val="19"/>
-                <w:lang w:bidi="ar-SA"/>
-              </w:rPr>
-              <w:t xml:space="preserve"> </w:t>
-            </w:r>
-            <w:proofErr w:type="spellStart"/>
-            <w:r>
-              <w:rPr>
-                <w:rFonts w:ascii="Consolas" w:hAnsi="Consolas" w:cs="Consolas"/>
-                <w:i w:val="0"/>
-                <w:iCs w:val="0"/>
-                <w:sz w:val="19"/>
-                <w:szCs w:val="19"/>
-                <w:lang w:bidi="ar-SA"/>
-              </w:rPr>
-              <w:t>eventDoe</w:t>
-            </w:r>
-            <w:proofErr w:type="spellEnd"/>
-            <w:r>
-              <w:rPr>
-                <w:rFonts w:ascii="Consolas" w:hAnsi="Consolas" w:cs="Consolas"/>
-                <w:i w:val="0"/>
-                <w:iCs w:val="0"/>
-                <w:sz w:val="19"/>
-                <w:szCs w:val="19"/>
-                <w:lang w:bidi="ar-SA"/>
-              </w:rPr>
-              <w:t xml:space="preserve"> { </w:t>
+            <w:r>
+              <w:rPr>
+                <w:rFonts w:ascii="Consolas" w:hAnsi="Consolas" w:cs="Consolas"/>
+                <w:i w:val="0"/>
+                <w:iCs w:val="0"/>
+                <w:sz w:val="19"/>
+                <w:szCs w:val="19"/>
+                <w:lang w:bidi="ar-SA"/>
+              </w:rPr>
+              <w:t xml:space="preserve"> eventDoe { </w:t>
             </w:r>
             <w:r>
               <w:rPr>
@@ -12618,31 +12376,7 @@
                 <w:szCs w:val="19"/>
                 <w:lang w:bidi="ar-SA"/>
               </w:rPr>
-              <w:t xml:space="preserve"> </w:t>
-            </w:r>
-            <w:proofErr w:type="spellStart"/>
-            <w:r>
-              <w:rPr>
-                <w:rFonts w:ascii="Consolas" w:hAnsi="Consolas" w:cs="Consolas"/>
-                <w:i w:val="0"/>
-                <w:iCs w:val="0"/>
-                <w:sz w:val="19"/>
-                <w:szCs w:val="19"/>
-                <w:lang w:bidi="ar-SA"/>
-              </w:rPr>
-              <w:t>eventVenue</w:t>
-            </w:r>
-            <w:proofErr w:type="spellEnd"/>
-            <w:r>
-              <w:rPr>
-                <w:rFonts w:ascii="Consolas" w:hAnsi="Consolas" w:cs="Consolas"/>
-                <w:i w:val="0"/>
-                <w:iCs w:val="0"/>
-                <w:sz w:val="19"/>
-                <w:szCs w:val="19"/>
-                <w:lang w:bidi="ar-SA"/>
-              </w:rPr>
-              <w:t xml:space="preserve"> { </w:t>
+              <w:t xml:space="preserve"> eventVenue { </w:t>
             </w:r>
             <w:r>
               <w:rPr>
@@ -12760,31 +12494,7 @@
                 <w:szCs w:val="19"/>
                 <w:lang w:bidi="ar-SA"/>
               </w:rPr>
-              <w:t xml:space="preserve"> </w:t>
-            </w:r>
-            <w:proofErr w:type="spellStart"/>
-            <w:r>
-              <w:rPr>
-                <w:rFonts w:ascii="Consolas" w:hAnsi="Consolas" w:cs="Consolas"/>
-                <w:i w:val="0"/>
-                <w:iCs w:val="0"/>
-                <w:sz w:val="19"/>
-                <w:szCs w:val="19"/>
-                <w:lang w:bidi="ar-SA"/>
-              </w:rPr>
-              <w:t>eventGoal</w:t>
-            </w:r>
-            <w:proofErr w:type="spellEnd"/>
-            <w:r>
-              <w:rPr>
-                <w:rFonts w:ascii="Consolas" w:hAnsi="Consolas" w:cs="Consolas"/>
-                <w:i w:val="0"/>
-                <w:iCs w:val="0"/>
-                <w:sz w:val="19"/>
-                <w:szCs w:val="19"/>
-                <w:lang w:bidi="ar-SA"/>
-              </w:rPr>
-              <w:t xml:space="preserve"> { </w:t>
+              <w:t xml:space="preserve"> eventGoal { </w:t>
             </w:r>
             <w:r>
               <w:rPr>
@@ -12884,7 +12594,6 @@
                 <w:b/>
               </w:rPr>
             </w:pPr>
-            <w:proofErr w:type="spellStart"/>
             <w:r>
               <w:rPr>
                 <w:rFonts w:ascii="Consolas" w:hAnsi="Consolas" w:cs="Consolas"/>
@@ -12898,7 +12607,6 @@
               </w:rPr>
               <w:t>ExpenseInfo</w:t>
             </w:r>
-            <w:proofErr w:type="spellEnd"/>
           </w:p>
         </w:tc>
       </w:tr>
@@ -12967,7 +12675,6 @@
               </w:rPr>
               <w:t xml:space="preserve"> </w:t>
             </w:r>
-            <w:proofErr w:type="spellStart"/>
             <w:r>
               <w:rPr>
                 <w:rFonts w:ascii="Consolas" w:hAnsi="Consolas" w:cs="Consolas"/>
@@ -12980,7 +12687,6 @@
               </w:rPr>
               <w:t>ExpenseInfo</w:t>
             </w:r>
-            <w:proofErr w:type="spellEnd"/>
           </w:p>
           <w:p>
             <w:pPr>
@@ -13292,7 +12998,6 @@
               </w:rPr>
               <w:t xml:space="preserve"> </w:t>
             </w:r>
-            <w:proofErr w:type="spellStart"/>
             <w:r>
               <w:rPr>
                 <w:rFonts w:ascii="Consolas" w:hAnsi="Consolas" w:cs="Consolas"/>
@@ -13305,7 +13010,6 @@
               </w:rPr>
               <w:t>DateTime</w:t>
             </w:r>
-            <w:proofErr w:type="spellEnd"/>
             <w:r>
               <w:rPr>
                 <w:rFonts w:ascii="Consolas" w:hAnsi="Consolas" w:cs="Consolas"/>
@@ -13433,31 +13137,7 @@
                 <w:szCs w:val="19"/>
                 <w:lang w:bidi="ar-SA"/>
               </w:rPr>
-              <w:t xml:space="preserve"> </w:t>
-            </w:r>
-            <w:proofErr w:type="spellStart"/>
-            <w:r>
-              <w:rPr>
-                <w:rFonts w:ascii="Consolas" w:hAnsi="Consolas" w:cs="Consolas"/>
-                <w:i w:val="0"/>
-                <w:iCs w:val="0"/>
-                <w:sz w:val="19"/>
-                <w:szCs w:val="19"/>
-                <w:lang w:bidi="ar-SA"/>
-              </w:rPr>
-              <w:t>expensed_by</w:t>
-            </w:r>
-            <w:proofErr w:type="spellEnd"/>
-            <w:r>
-              <w:rPr>
-                <w:rFonts w:ascii="Consolas" w:hAnsi="Consolas" w:cs="Consolas"/>
-                <w:i w:val="0"/>
-                <w:iCs w:val="0"/>
-                <w:sz w:val="19"/>
-                <w:szCs w:val="19"/>
-                <w:lang w:bidi="ar-SA"/>
-              </w:rPr>
-              <w:t xml:space="preserve"> { </w:t>
+              <w:t xml:space="preserve"> expensed_by { </w:t>
             </w:r>
             <w:r>
               <w:rPr>
@@ -13675,7 +13355,6 @@
                 <w:b/>
               </w:rPr>
             </w:pPr>
-            <w:proofErr w:type="spellStart"/>
             <w:r>
               <w:rPr>
                 <w:rFonts w:ascii="Consolas" w:hAnsi="Consolas" w:cs="Consolas"/>
@@ -13689,7 +13368,6 @@
               </w:rPr>
               <w:t>FundInfo</w:t>
             </w:r>
-            <w:proofErr w:type="spellEnd"/>
           </w:p>
         </w:tc>
       </w:tr>
@@ -13758,7 +13436,6 @@
               </w:rPr>
               <w:t xml:space="preserve"> </w:t>
             </w:r>
-            <w:proofErr w:type="spellStart"/>
             <w:r>
               <w:rPr>
                 <w:rFonts w:ascii="Consolas" w:hAnsi="Consolas" w:cs="Consolas"/>
@@ -13771,7 +13448,6 @@
               </w:rPr>
               <w:t>FundInfo</w:t>
             </w:r>
-            <w:proofErr w:type="spellEnd"/>
           </w:p>
           <w:p>
             <w:pPr>
@@ -13986,31 +13662,7 @@
                 <w:szCs w:val="19"/>
                 <w:lang w:bidi="ar-SA"/>
               </w:rPr>
-              <w:t xml:space="preserve"> </w:t>
-            </w:r>
-            <w:proofErr w:type="spellStart"/>
-            <w:r>
-              <w:rPr>
-                <w:rFonts w:ascii="Consolas" w:hAnsi="Consolas" w:cs="Consolas"/>
-                <w:i w:val="0"/>
-                <w:iCs w:val="0"/>
-                <w:sz w:val="19"/>
-                <w:szCs w:val="19"/>
-                <w:lang w:bidi="ar-SA"/>
-              </w:rPr>
-              <w:t>wellwisher_name</w:t>
-            </w:r>
-            <w:proofErr w:type="spellEnd"/>
-            <w:r>
-              <w:rPr>
-                <w:rFonts w:ascii="Consolas" w:hAnsi="Consolas" w:cs="Consolas"/>
-                <w:i w:val="0"/>
-                <w:iCs w:val="0"/>
-                <w:sz w:val="19"/>
-                <w:szCs w:val="19"/>
-                <w:lang w:bidi="ar-SA"/>
-              </w:rPr>
-              <w:t xml:space="preserve"> { </w:t>
+              <w:t xml:space="preserve"> wellwisher_name { </w:t>
             </w:r>
             <w:r>
               <w:rPr>
@@ -14225,7 +13877,6 @@
               </w:rPr>
               <w:t xml:space="preserve"> </w:t>
             </w:r>
-            <w:proofErr w:type="spellStart"/>
             <w:r>
               <w:rPr>
                 <w:rFonts w:ascii="Consolas" w:hAnsi="Consolas" w:cs="Consolas"/>
@@ -14238,41 +13889,16 @@
               </w:rPr>
               <w:t>DateTime</w:t>
             </w:r>
-            <w:proofErr w:type="spellEnd"/>
-            <w:r>
-              <w:rPr>
-                <w:rFonts w:ascii="Consolas" w:hAnsi="Consolas" w:cs="Consolas"/>
-                <w:i w:val="0"/>
-                <w:iCs w:val="0"/>
-                <w:sz w:val="19"/>
-                <w:szCs w:val="19"/>
-                <w:lang w:bidi="ar-SA"/>
-              </w:rPr>
-              <w:t xml:space="preserve"> </w:t>
-            </w:r>
-            <w:proofErr w:type="spellStart"/>
-            <w:r>
-              <w:rPr>
-                <w:rFonts w:ascii="Consolas" w:hAnsi="Consolas" w:cs="Consolas"/>
-                <w:i w:val="0"/>
-                <w:iCs w:val="0"/>
-                <w:sz w:val="19"/>
-                <w:szCs w:val="19"/>
-                <w:lang w:bidi="ar-SA"/>
-              </w:rPr>
-              <w:t>dod</w:t>
-            </w:r>
-            <w:proofErr w:type="spellEnd"/>
-            <w:r>
-              <w:rPr>
-                <w:rFonts w:ascii="Consolas" w:hAnsi="Consolas" w:cs="Consolas"/>
-                <w:i w:val="0"/>
-                <w:iCs w:val="0"/>
-                <w:sz w:val="19"/>
-                <w:szCs w:val="19"/>
-                <w:lang w:bidi="ar-SA"/>
-              </w:rPr>
-              <w:t xml:space="preserve"> { </w:t>
+            <w:r>
+              <w:rPr>
+                <w:rFonts w:ascii="Consolas" w:hAnsi="Consolas" w:cs="Consolas"/>
+                <w:i w:val="0"/>
+                <w:iCs w:val="0"/>
+                <w:sz w:val="19"/>
+                <w:szCs w:val="19"/>
+                <w:lang w:bidi="ar-SA"/>
+              </w:rPr>
+              <w:t xml:space="preserve"> dod { </w:t>
             </w:r>
             <w:r>
               <w:rPr>
@@ -14390,31 +14016,7 @@
                 <w:szCs w:val="19"/>
                 <w:lang w:bidi="ar-SA"/>
               </w:rPr>
-              <w:t xml:space="preserve"> </w:t>
-            </w:r>
-            <w:proofErr w:type="spellStart"/>
-            <w:r>
-              <w:rPr>
-                <w:rFonts w:ascii="Consolas" w:hAnsi="Consolas" w:cs="Consolas"/>
-                <w:i w:val="0"/>
-                <w:iCs w:val="0"/>
-                <w:sz w:val="19"/>
-                <w:szCs w:val="19"/>
-                <w:lang w:bidi="ar-SA"/>
-              </w:rPr>
-              <w:t>received_by</w:t>
-            </w:r>
-            <w:proofErr w:type="spellEnd"/>
-            <w:r>
-              <w:rPr>
-                <w:rFonts w:ascii="Consolas" w:hAnsi="Consolas" w:cs="Consolas"/>
-                <w:i w:val="0"/>
-                <w:iCs w:val="0"/>
-                <w:sz w:val="19"/>
-                <w:szCs w:val="19"/>
-                <w:lang w:bidi="ar-SA"/>
-              </w:rPr>
-              <w:t xml:space="preserve"> { </w:t>
+              <w:t xml:space="preserve"> received_by { </w:t>
             </w:r>
             <w:r>
               <w:rPr>
@@ -14632,7 +14234,6 @@
                 <w:b/>
               </w:rPr>
             </w:pPr>
-            <w:proofErr w:type="spellStart"/>
             <w:r>
               <w:rPr>
                 <w:rFonts w:ascii="Consolas" w:hAnsi="Consolas" w:cs="Consolas"/>
@@ -14646,7 +14247,6 @@
               </w:rPr>
               <w:t>MemberInfo</w:t>
             </w:r>
-            <w:proofErr w:type="spellEnd"/>
           </w:p>
         </w:tc>
       </w:tr>
@@ -14715,7 +14315,6 @@
               </w:rPr>
               <w:t xml:space="preserve"> </w:t>
             </w:r>
-            <w:proofErr w:type="spellStart"/>
             <w:r>
               <w:rPr>
                 <w:rFonts w:ascii="Consolas" w:hAnsi="Consolas" w:cs="Consolas"/>
@@ -14728,7 +14327,6 @@
               </w:rPr>
               <w:t>MemberInfo</w:t>
             </w:r>
-            <w:proofErr w:type="spellEnd"/>
           </w:p>
           <w:p>
             <w:pPr>
@@ -15040,7 +14638,6 @@
               </w:rPr>
               <w:t xml:space="preserve"> </w:t>
             </w:r>
-            <w:proofErr w:type="spellStart"/>
             <w:r>
               <w:rPr>
                 <w:rFonts w:ascii="Consolas" w:hAnsi="Consolas" w:cs="Consolas"/>
@@ -15053,41 +14650,16 @@
               </w:rPr>
               <w:t>DateTime</w:t>
             </w:r>
-            <w:proofErr w:type="spellEnd"/>
-            <w:r>
-              <w:rPr>
-                <w:rFonts w:ascii="Consolas" w:hAnsi="Consolas" w:cs="Consolas"/>
-                <w:i w:val="0"/>
-                <w:iCs w:val="0"/>
-                <w:sz w:val="19"/>
-                <w:szCs w:val="19"/>
-                <w:lang w:bidi="ar-SA"/>
-              </w:rPr>
-              <w:t xml:space="preserve"> </w:t>
-            </w:r>
-            <w:proofErr w:type="spellStart"/>
-            <w:r>
-              <w:rPr>
-                <w:rFonts w:ascii="Consolas" w:hAnsi="Consolas" w:cs="Consolas"/>
-                <w:i w:val="0"/>
-                <w:iCs w:val="0"/>
-                <w:sz w:val="19"/>
-                <w:szCs w:val="19"/>
-                <w:lang w:bidi="ar-SA"/>
-              </w:rPr>
-              <w:t>doj</w:t>
-            </w:r>
-            <w:proofErr w:type="spellEnd"/>
-            <w:r>
-              <w:rPr>
-                <w:rFonts w:ascii="Consolas" w:hAnsi="Consolas" w:cs="Consolas"/>
-                <w:i w:val="0"/>
-                <w:iCs w:val="0"/>
-                <w:sz w:val="19"/>
-                <w:szCs w:val="19"/>
-                <w:lang w:bidi="ar-SA"/>
-              </w:rPr>
-              <w:t xml:space="preserve"> { </w:t>
+            <w:r>
+              <w:rPr>
+                <w:rFonts w:ascii="Consolas" w:hAnsi="Consolas" w:cs="Consolas"/>
+                <w:i w:val="0"/>
+                <w:iCs w:val="0"/>
+                <w:sz w:val="19"/>
+                <w:szCs w:val="19"/>
+                <w:lang w:bidi="ar-SA"/>
+              </w:rPr>
+              <w:t xml:space="preserve"> doj { </w:t>
             </w:r>
             <w:r>
               <w:rPr>
@@ -15423,7 +14995,6 @@
                 <w:b/>
               </w:rPr>
             </w:pPr>
-            <w:proofErr w:type="spellStart"/>
             <w:r>
               <w:rPr>
                 <w:rFonts w:ascii="Consolas" w:hAnsi="Consolas" w:cs="Consolas"/>
@@ -15437,7 +15008,6 @@
               </w:rPr>
               <w:t>PatientInfo</w:t>
             </w:r>
-            <w:proofErr w:type="spellEnd"/>
           </w:p>
         </w:tc>
       </w:tr>
@@ -15506,7 +15076,6 @@
               </w:rPr>
               <w:t xml:space="preserve"> </w:t>
             </w:r>
-            <w:proofErr w:type="spellStart"/>
             <w:r>
               <w:rPr>
                 <w:rFonts w:ascii="Consolas" w:hAnsi="Consolas" w:cs="Consolas"/>
@@ -15519,7 +15088,6 @@
               </w:rPr>
               <w:t>PatientInfo</w:t>
             </w:r>
-            <w:proofErr w:type="spellEnd"/>
           </w:p>
           <w:p>
             <w:pPr>
@@ -15853,31 +15421,7 @@
                 <w:szCs w:val="19"/>
                 <w:lang w:bidi="ar-SA"/>
               </w:rPr>
-              <w:t xml:space="preserve"> </w:t>
-            </w:r>
-            <w:proofErr w:type="spellStart"/>
-            <w:r>
-              <w:rPr>
-                <w:rFonts w:ascii="Consolas" w:hAnsi="Consolas" w:cs="Consolas"/>
-                <w:i w:val="0"/>
-                <w:iCs w:val="0"/>
-                <w:sz w:val="19"/>
-                <w:szCs w:val="19"/>
-                <w:lang w:bidi="ar-SA"/>
-              </w:rPr>
-              <w:t>bloodGroup</w:t>
-            </w:r>
-            <w:proofErr w:type="spellEnd"/>
-            <w:r>
-              <w:rPr>
-                <w:rFonts w:ascii="Consolas" w:hAnsi="Consolas" w:cs="Consolas"/>
-                <w:i w:val="0"/>
-                <w:iCs w:val="0"/>
-                <w:sz w:val="19"/>
-                <w:szCs w:val="19"/>
-                <w:lang w:bidi="ar-SA"/>
-              </w:rPr>
-              <w:t xml:space="preserve"> { </w:t>
+              <w:t xml:space="preserve"> bloodGroup { </w:t>
             </w:r>
             <w:r>
               <w:rPr>
@@ -15974,7 +15518,6 @@
               </w:rPr>
               <w:t xml:space="preserve"> </w:t>
             </w:r>
-            <w:proofErr w:type="spellStart"/>
             <w:r>
               <w:rPr>
                 <w:rFonts w:ascii="Consolas" w:hAnsi="Consolas" w:cs="Consolas"/>
@@ -15987,7 +15530,6 @@
               </w:rPr>
               <w:t>int</w:t>
             </w:r>
-            <w:proofErr w:type="spellEnd"/>
             <w:r>
               <w:rPr>
                 <w:rFonts w:ascii="Consolas" w:hAnsi="Consolas" w:cs="Consolas"/>
@@ -16351,31 +15893,7 @@
                 <w:szCs w:val="19"/>
                 <w:lang w:bidi="ar-SA"/>
               </w:rPr>
-              <w:t xml:space="preserve"> </w:t>
-            </w:r>
-            <w:proofErr w:type="spellStart"/>
-            <w:r>
-              <w:rPr>
-                <w:rFonts w:ascii="Consolas" w:hAnsi="Consolas" w:cs="Consolas"/>
-                <w:i w:val="0"/>
-                <w:iCs w:val="0"/>
-                <w:sz w:val="19"/>
-                <w:szCs w:val="19"/>
-                <w:lang w:bidi="ar-SA"/>
-              </w:rPr>
-              <w:t>admittedAddress</w:t>
-            </w:r>
-            <w:proofErr w:type="spellEnd"/>
-            <w:r>
-              <w:rPr>
-                <w:rFonts w:ascii="Consolas" w:hAnsi="Consolas" w:cs="Consolas"/>
-                <w:i w:val="0"/>
-                <w:iCs w:val="0"/>
-                <w:sz w:val="19"/>
-                <w:szCs w:val="19"/>
-                <w:lang w:bidi="ar-SA"/>
-              </w:rPr>
-              <w:t xml:space="preserve"> { </w:t>
+              <w:t xml:space="preserve"> admittedAddress { </w:t>
             </w:r>
             <w:r>
               <w:rPr>
@@ -16472,7 +15990,6 @@
               </w:rPr>
               <w:t xml:space="preserve"> </w:t>
             </w:r>
-            <w:proofErr w:type="spellStart"/>
             <w:r>
               <w:rPr>
                 <w:rFonts w:ascii="Consolas" w:hAnsi="Consolas" w:cs="Consolas"/>
@@ -16485,41 +16002,16 @@
               </w:rPr>
               <w:t>DateTime</w:t>
             </w:r>
-            <w:proofErr w:type="spellEnd"/>
-            <w:r>
-              <w:rPr>
-                <w:rFonts w:ascii="Consolas" w:hAnsi="Consolas" w:cs="Consolas"/>
-                <w:i w:val="0"/>
-                <w:iCs w:val="0"/>
-                <w:sz w:val="19"/>
-                <w:szCs w:val="19"/>
-                <w:lang w:bidi="ar-SA"/>
-              </w:rPr>
-              <w:t xml:space="preserve"> </w:t>
-            </w:r>
-            <w:proofErr w:type="spellStart"/>
-            <w:r>
-              <w:rPr>
-                <w:rFonts w:ascii="Consolas" w:hAnsi="Consolas" w:cs="Consolas"/>
-                <w:i w:val="0"/>
-                <w:iCs w:val="0"/>
-                <w:sz w:val="19"/>
-                <w:szCs w:val="19"/>
-                <w:lang w:bidi="ar-SA"/>
-              </w:rPr>
-              <w:t>expectedDate</w:t>
-            </w:r>
-            <w:proofErr w:type="spellEnd"/>
-            <w:r>
-              <w:rPr>
-                <w:rFonts w:ascii="Consolas" w:hAnsi="Consolas" w:cs="Consolas"/>
-                <w:i w:val="0"/>
-                <w:iCs w:val="0"/>
-                <w:sz w:val="19"/>
-                <w:szCs w:val="19"/>
-                <w:lang w:bidi="ar-SA"/>
-              </w:rPr>
-              <w:t xml:space="preserve"> { </w:t>
+            <w:r>
+              <w:rPr>
+                <w:rFonts w:ascii="Consolas" w:hAnsi="Consolas" w:cs="Consolas"/>
+                <w:i w:val="0"/>
+                <w:iCs w:val="0"/>
+                <w:sz w:val="19"/>
+                <w:szCs w:val="19"/>
+                <w:lang w:bidi="ar-SA"/>
+              </w:rPr>
+              <w:t xml:space="preserve"> expectedDate { </w:t>
             </w:r>
             <w:r>
               <w:rPr>
@@ -16637,31 +16129,7 @@
                 <w:szCs w:val="19"/>
                 <w:lang w:bidi="ar-SA"/>
               </w:rPr>
-              <w:t xml:space="preserve"> </w:t>
-            </w:r>
-            <w:proofErr w:type="spellStart"/>
-            <w:r>
-              <w:rPr>
-                <w:rFonts w:ascii="Consolas" w:hAnsi="Consolas" w:cs="Consolas"/>
-                <w:i w:val="0"/>
-                <w:iCs w:val="0"/>
-                <w:sz w:val="19"/>
-                <w:szCs w:val="19"/>
-                <w:lang w:bidi="ar-SA"/>
-              </w:rPr>
-              <w:t>assignedDonor</w:t>
-            </w:r>
-            <w:proofErr w:type="spellEnd"/>
-            <w:r>
-              <w:rPr>
-                <w:rFonts w:ascii="Consolas" w:hAnsi="Consolas" w:cs="Consolas"/>
-                <w:i w:val="0"/>
-                <w:iCs w:val="0"/>
-                <w:sz w:val="19"/>
-                <w:szCs w:val="19"/>
-                <w:lang w:bidi="ar-SA"/>
-              </w:rPr>
-              <w:t xml:space="preserve"> { </w:t>
+              <w:t xml:space="preserve"> assignedDonor { </w:t>
             </w:r>
             <w:r>
               <w:rPr>
@@ -16779,31 +16247,7 @@
                 <w:szCs w:val="19"/>
                 <w:lang w:bidi="ar-SA"/>
               </w:rPr>
-              <w:t xml:space="preserve"> </w:t>
-            </w:r>
-            <w:proofErr w:type="spellStart"/>
-            <w:r>
-              <w:rPr>
-                <w:rFonts w:ascii="Consolas" w:hAnsi="Consolas" w:cs="Consolas"/>
-                <w:i w:val="0"/>
-                <w:iCs w:val="0"/>
-                <w:sz w:val="19"/>
-                <w:szCs w:val="19"/>
-                <w:lang w:bidi="ar-SA"/>
-              </w:rPr>
-              <w:t>donorContact</w:t>
-            </w:r>
-            <w:proofErr w:type="spellEnd"/>
-            <w:r>
-              <w:rPr>
-                <w:rFonts w:ascii="Consolas" w:hAnsi="Consolas" w:cs="Consolas"/>
-                <w:i w:val="0"/>
-                <w:iCs w:val="0"/>
-                <w:sz w:val="19"/>
-                <w:szCs w:val="19"/>
-                <w:lang w:bidi="ar-SA"/>
-              </w:rPr>
-              <w:t xml:space="preserve"> { </w:t>
+              <w:t xml:space="preserve"> donorContact { </w:t>
             </w:r>
             <w:r>
               <w:rPr>
@@ -16918,7 +16362,6 @@
                 <w:b/>
               </w:rPr>
             </w:pPr>
-            <w:proofErr w:type="spellStart"/>
             <w:r>
               <w:rPr>
                 <w:rFonts w:ascii="Consolas" w:hAnsi="Consolas" w:cs="Consolas"/>
@@ -16932,7 +16375,6 @@
               </w:rPr>
               <w:t>TodoInfo</w:t>
             </w:r>
-            <w:proofErr w:type="spellEnd"/>
           </w:p>
         </w:tc>
       </w:tr>
@@ -17001,7 +16443,6 @@
               </w:rPr>
               <w:t xml:space="preserve"> </w:t>
             </w:r>
-            <w:proofErr w:type="spellStart"/>
             <w:r>
               <w:rPr>
                 <w:rFonts w:ascii="Consolas" w:hAnsi="Consolas" w:cs="Consolas"/>
@@ -17014,7 +16455,6 @@
               </w:rPr>
               <w:t>TodoInfo</w:t>
             </w:r>
-            <w:proofErr w:type="spellEnd"/>
           </w:p>
           <w:p>
             <w:pPr>
@@ -17208,7 +16648,6 @@
               </w:rPr>
               <w:t xml:space="preserve"> </w:t>
             </w:r>
-            <w:proofErr w:type="spellStart"/>
             <w:r>
               <w:rPr>
                 <w:rFonts w:ascii="Consolas" w:hAnsi="Consolas" w:cs="Consolas"/>
@@ -17221,7 +16660,6 @@
               </w:rPr>
               <w:t>DateTime</w:t>
             </w:r>
-            <w:proofErr w:type="spellEnd"/>
             <w:r>
               <w:rPr>
                 <w:rFonts w:ascii="Consolas" w:hAnsi="Consolas" w:cs="Consolas"/>
@@ -17449,7 +16887,6 @@
                 <w:b/>
               </w:rPr>
             </w:pPr>
-            <w:proofErr w:type="spellStart"/>
             <w:r>
               <w:rPr>
                 <w:rFonts w:ascii="Consolas" w:hAnsi="Consolas" w:cs="Consolas"/>
@@ -17463,7 +16900,6 @@
               </w:rPr>
               <w:t>WellWisherInfo</w:t>
             </w:r>
-            <w:proofErr w:type="spellEnd"/>
           </w:p>
         </w:tc>
       </w:tr>
@@ -17532,7 +16968,6 @@
               </w:rPr>
               <w:t xml:space="preserve"> </w:t>
             </w:r>
-            <w:proofErr w:type="spellStart"/>
             <w:r>
               <w:rPr>
                 <w:rFonts w:ascii="Consolas" w:hAnsi="Consolas" w:cs="Consolas"/>
@@ -17545,7 +16980,6 @@
               </w:rPr>
               <w:t>WellWisherInfo</w:t>
             </w:r>
-            <w:proofErr w:type="spellEnd"/>
           </w:p>
           <w:p>
             <w:pPr>
@@ -17975,7 +17409,6 @@
               </w:rPr>
               <w:t xml:space="preserve"> </w:t>
             </w:r>
-            <w:proofErr w:type="spellStart"/>
             <w:r>
               <w:rPr>
                 <w:rFonts w:ascii="Consolas" w:hAnsi="Consolas" w:cs="Consolas"/>
@@ -17988,41 +17421,16 @@
               </w:rPr>
               <w:t>DateTime</w:t>
             </w:r>
-            <w:proofErr w:type="spellEnd"/>
-            <w:r>
-              <w:rPr>
-                <w:rFonts w:ascii="Consolas" w:hAnsi="Consolas" w:cs="Consolas"/>
-                <w:i w:val="0"/>
-                <w:iCs w:val="0"/>
-                <w:sz w:val="19"/>
-                <w:szCs w:val="19"/>
-                <w:lang w:bidi="ar-SA"/>
-              </w:rPr>
-              <w:t xml:space="preserve"> </w:t>
-            </w:r>
-            <w:proofErr w:type="spellStart"/>
-            <w:r>
-              <w:rPr>
-                <w:rFonts w:ascii="Consolas" w:hAnsi="Consolas" w:cs="Consolas"/>
-                <w:i w:val="0"/>
-                <w:iCs w:val="0"/>
-                <w:sz w:val="19"/>
-                <w:szCs w:val="19"/>
-                <w:lang w:bidi="ar-SA"/>
-              </w:rPr>
-              <w:t>doj</w:t>
-            </w:r>
-            <w:proofErr w:type="spellEnd"/>
-            <w:r>
-              <w:rPr>
-                <w:rFonts w:ascii="Consolas" w:hAnsi="Consolas" w:cs="Consolas"/>
-                <w:i w:val="0"/>
-                <w:iCs w:val="0"/>
-                <w:sz w:val="19"/>
-                <w:szCs w:val="19"/>
-                <w:lang w:bidi="ar-SA"/>
-              </w:rPr>
-              <w:t xml:space="preserve"> { </w:t>
+            <w:r>
+              <w:rPr>
+                <w:rFonts w:ascii="Consolas" w:hAnsi="Consolas" w:cs="Consolas"/>
+                <w:i w:val="0"/>
+                <w:iCs w:val="0"/>
+                <w:sz w:val="19"/>
+                <w:szCs w:val="19"/>
+                <w:lang w:bidi="ar-SA"/>
+              </w:rPr>
+              <w:t xml:space="preserve"> doj { </w:t>
             </w:r>
             <w:r>
               <w:rPr>
@@ -18851,7 +18259,7 @@
       </w:r>
     </w:p>
     <w:sectPr>
-      <w:footerReference w:type="default" r:id="rId26"/>
+      <w:footerReference w:type="default" r:id="rId24"/>
       <w:pgSz w:w="12240" w:h="15840"/>
       <w:pgMar w:top="1440" w:right="1440" w:bottom="1440" w:left="1440" w:header="720" w:footer="720" w:gutter="0"/>
       <w:pgBorders w:offsetFrom="page">
@@ -18963,7 +18371,7 @@
                         <w:sz w:val="72"/>
                         <w:szCs w:val="72"/>
                       </w:rPr>
-                      <w:t>15</w:t>
+                      <w:t>19</w:t>
                     </w:r>
                     <w:r>
                       <w:rPr>
@@ -26182,7 +25590,7 @@
 </file>
 
 <file path=customXml/itemProps1.xml><?xml version="1.0" encoding="utf-8"?>
-<ds:datastoreItem xmlns:ds="http://schemas.openxmlformats.org/officeDocument/2006/customXml" ds:itemID="{A21850DC-3897-4D81-866B-45B4034D3F9E}">
+<ds:datastoreItem xmlns:ds="http://schemas.openxmlformats.org/officeDocument/2006/customXml" ds:itemID="{B2B07C12-C774-4679-A537-745E74AEEEE5}">
   <ds:schemaRefs>
     <ds:schemaRef ds:uri="http://schemas.openxmlformats.org/officeDocument/2006/bibliography"/>
   </ds:schemaRefs>

</xml_diff>

<commit_message>
added class diagram and code changes
</commit_message>
<xml_diff>
--- a/report/PSMS-Synopsis.docx
+++ b/report/PSMS-Synopsis.docx
@@ -10155,6 +10155,7 @@
       <w:bookmarkEnd w:id="42"/>
     </w:p>
     <w:p>
+      <w:bookmarkStart w:id="43" w:name="_GoBack"/>
       <w:r>
         <w:rPr>
           <w:noProof/>
@@ -10162,9 +10163,9 @@
         </w:rPr>
         <w:drawing>
           <wp:inline distT="0" distB="0" distL="0" distR="0">
-            <wp:extent cx="5943600" cy="7374890"/>
+            <wp:extent cx="6186055" cy="7744691"/>
             <wp:effectExtent l="0" t="0" r="0" b="0"/>
-            <wp:docPr id="21" name="Picture 21"/>
+            <wp:docPr id="2" name="Picture 2"/>
             <wp:cNvGraphicFramePr>
               <a:graphicFrameLocks xmlns:a="http://schemas.openxmlformats.org/drawingml/2006/main" noChangeAspect="1"/>
             </wp:cNvGraphicFramePr>
@@ -10172,11 +10173,11 @@
               <a:graphicData uri="http://schemas.openxmlformats.org/drawingml/2006/picture">
                 <pic:pic xmlns:pic="http://schemas.openxmlformats.org/drawingml/2006/picture">
                   <pic:nvPicPr>
-                    <pic:cNvPr id="0" name="BDMS-class.png"/>
+                    <pic:cNvPr id="0" name="PSMS-class.png"/>
                     <pic:cNvPicPr/>
                   </pic:nvPicPr>
                   <pic:blipFill>
-                    <a:blip r:embed="rId21" cstate="print">
+                    <a:blip r:embed="rId21">
                       <a:extLst>
                         <a:ext uri="{28A0092B-C50C-407E-A947-70E740481C1C}">
                           <a14:useLocalDpi xmlns:a14="http://schemas.microsoft.com/office/drawing/2010/main" val="0"/>
@@ -10190,7 +10191,7 @@
                   <pic:spPr>
                     <a:xfrm>
                       <a:off x="0" y="0"/>
-                      <a:ext cx="5943600" cy="7374890"/>
+                      <a:ext cx="6186055" cy="7744691"/>
                     </a:xfrm>
                     <a:prstGeom prst="rect">
                       <a:avLst/>
@@ -10202,19 +10203,19 @@
           </wp:inline>
         </w:drawing>
       </w:r>
+      <w:bookmarkEnd w:id="43"/>
     </w:p>
-    <w:p/>
     <w:p>
       <w:pPr>
         <w:pStyle w:val="Heading1"/>
       </w:pPr>
-      <w:bookmarkStart w:id="43" w:name="_Toc344650171"/>
+      <w:bookmarkStart w:id="44" w:name="_Toc344650171"/>
       <w:r>
         <w:lastRenderedPageBreak/>
         <w:tab/>
         <w:t>Database &amp; Table Details</w:t>
       </w:r>
-      <w:bookmarkEnd w:id="43"/>
+      <w:bookmarkEnd w:id="44"/>
     </w:p>
     <w:p>
       <w:r>
@@ -11376,7 +11377,7 @@
       <w:pPr>
         <w:pStyle w:val="Heading1"/>
       </w:pPr>
-      <w:bookmarkStart w:id="44" w:name="_Toc344650172"/>
+      <w:bookmarkStart w:id="45" w:name="_Toc344650172"/>
       <w:r>
         <w:t>9.</w:t>
       </w:r>
@@ -11384,14 +11385,14 @@
         <w:tab/>
         <w:t>Complete Structure</w:t>
       </w:r>
-      <w:bookmarkEnd w:id="44"/>
+      <w:bookmarkEnd w:id="45"/>
     </w:p>
     <w:p/>
     <w:p>
       <w:pPr>
         <w:pStyle w:val="Heading2"/>
       </w:pPr>
-      <w:bookmarkStart w:id="45" w:name="_Toc344650173"/>
+      <w:bookmarkStart w:id="46" w:name="_Toc344650173"/>
       <w:r>
         <w:t>9.1</w:t>
       </w:r>
@@ -11399,7 +11400,7 @@
         <w:tab/>
         <w:t>Module Description</w:t>
       </w:r>
-      <w:bookmarkEnd w:id="45"/>
+      <w:bookmarkEnd w:id="46"/>
     </w:p>
     <w:p/>
     <w:p>
@@ -11825,7 +11826,7 @@
       <w:pPr>
         <w:pStyle w:val="Heading2"/>
       </w:pPr>
-      <w:bookmarkStart w:id="46" w:name="_Toc344650174"/>
+      <w:bookmarkStart w:id="47" w:name="_Toc344650174"/>
       <w:r>
         <w:tab/>
       </w:r>
@@ -11835,7 +11836,7 @@
       <w:r>
         <w:t>stimation</w:t>
       </w:r>
-      <w:bookmarkEnd w:id="46"/>
+      <w:bookmarkEnd w:id="47"/>
     </w:p>
     <w:p>
       <w:r>
@@ -19026,8 +19027,6 @@
               </w:rPr>
               <w:t>OpenPDNConnector</w:t>
             </w:r>
-            <w:bookmarkStart w:id="47" w:name="_GoBack"/>
-            <w:bookmarkEnd w:id="47"/>
             <w:proofErr w:type="spellEnd"/>
           </w:p>
         </w:tc>
@@ -20093,7 +20092,7 @@
                         <w:sz w:val="72"/>
                         <w:szCs w:val="72"/>
                       </w:rPr>
-                      <w:t>25</w:t>
+                      <w:t>19</w:t>
                     </w:r>
                     <w:r>
                       <w:rPr>
@@ -27303,7 +27302,7 @@
 </file>
 
 <file path=customXml/itemProps1.xml><?xml version="1.0" encoding="utf-8"?>
-<ds:datastoreItem xmlns:ds="http://schemas.openxmlformats.org/officeDocument/2006/customXml" ds:itemID="{D04B71C0-0EDA-45B1-8358-ED3585CEC3EB}">
+<ds:datastoreItem xmlns:ds="http://schemas.openxmlformats.org/officeDocument/2006/customXml" ds:itemID="{A6F5D59B-1429-4BEB-BD49-DEC9F5B4A8D0}">
   <ds:schemaRefs>
     <ds:schemaRef ds:uri="http://schemas.openxmlformats.org/officeDocument/2006/bibliography"/>
   </ds:schemaRefs>

</xml_diff>

<commit_message>
added module description details
</commit_message>
<xml_diff>
--- a/report/PSMS-Synopsis.docx
+++ b/report/PSMS-Synopsis.docx
@@ -1,6 +1,6 @@
 
 <file path=word/document.xml><?xml version="1.0" encoding="utf-8"?>
-<w:document xmlns:wpc="http://schemas.microsoft.com/office/word/2010/wordprocessingCanvas" xmlns:mc="http://schemas.openxmlformats.org/markup-compatibility/2006" xmlns:o="urn:schemas-microsoft-com:office:office" xmlns:r="http://schemas.openxmlformats.org/officeDocument/2006/relationships" xmlns:m="http://schemas.openxmlformats.org/officeDocument/2006/math" xmlns:v="urn:schemas-microsoft-com:vml" xmlns:wp14="http://schemas.microsoft.com/office/word/2010/wordprocessingDrawing" xmlns:wp="http://schemas.openxmlformats.org/drawingml/2006/wordprocessingDrawing" xmlns:w10="urn:schemas-microsoft-com:office:word" xmlns:w="http://schemas.openxmlformats.org/wordprocessingml/2006/main" xmlns:w14="http://schemas.microsoft.com/office/word/2010/wordml" xmlns:wpg="http://schemas.microsoft.com/office/word/2010/wordprocessingGroup" xmlns:wpi="http://schemas.microsoft.com/office/word/2010/wordprocessingInk" xmlns:wne="http://schemas.microsoft.com/office/word/2006/wordml" xmlns:wps="http://schemas.microsoft.com/office/word/2010/wordprocessingShape" mc:Ignorable="w14 wp14">
+<w:document xmlns:ve="http://schemas.openxmlformats.org/markup-compatibility/2006" xmlns:o="urn:schemas-microsoft-com:office:office" xmlns:r="http://schemas.openxmlformats.org/officeDocument/2006/relationships" xmlns:m="http://schemas.openxmlformats.org/officeDocument/2006/math" xmlns:v="urn:schemas-microsoft-com:vml" xmlns:wp="http://schemas.openxmlformats.org/drawingml/2006/wordprocessingDrawing" xmlns:w10="urn:schemas-microsoft-com:office:word" xmlns:w="http://schemas.openxmlformats.org/wordprocessingml/2006/main" xmlns:wne="http://schemas.microsoft.com/office/word/2006/wordml">
   <w:body>
     <w:sdt>
       <w:sdtPr>
@@ -23,7 +23,7 @@
           <w:tblPr>
             <w:tblW w:w="5000" w:type="pct"/>
             <w:jc w:val="center"/>
-            <w:tblLook w:val="04A0" w:firstRow="1" w:lastRow="0" w:firstColumn="1" w:lastColumn="0" w:noHBand="0" w:noVBand="1"/>
+            <w:tblLook w:val="04A0"/>
           </w:tblPr>
           <w:tblGrid>
             <w:gridCol w:w="9576"/>
@@ -71,7 +71,6 @@
                 <w:dataBinding w:prefixMappings="xmlns:ns0='http://schemas.openxmlformats.org/package/2006/metadata/core-properties' xmlns:ns1='http://purl.org/dc/elements/1.1/'" w:xpath="/ns0:coreProperties[1]/ns1:title[1]" w:storeItemID="{6C3C8BC8-F283-45AE-878A-BAB7291924A1}"/>
                 <w:text/>
               </w:sdtPr>
-              <w:sdtEndPr/>
               <w:sdtContent>
                 <w:tc>
                   <w:tcPr>
@@ -125,7 +124,6 @@
                 <w:dataBinding w:prefixMappings="xmlns:ns0='http://schemas.openxmlformats.org/package/2006/metadata/core-properties' xmlns:ns1='http://purl.org/dc/elements/1.1/'" w:xpath="/ns0:coreProperties[1]/ns1:subject[1]" w:storeItemID="{6C3C8BC8-F283-45AE-878A-BAB7291924A1}"/>
                 <w:text/>
               </w:sdtPr>
-              <w:sdtEndPr/>
               <w:sdtContent>
                 <w:tc>
                   <w:tcPr>
@@ -243,7 +241,7 @@
           <w:tblPr>
             <w:tblpPr w:leftFromText="187" w:rightFromText="187" w:horzAnchor="margin" w:tblpXSpec="center" w:tblpYSpec="bottom"/>
             <w:tblW w:w="5000" w:type="pct"/>
-            <w:tblLook w:val="04A0" w:firstRow="1" w:lastRow="0" w:firstColumn="1" w:lastColumn="0" w:noHBand="0" w:noVBand="1"/>
+            <w:tblLook w:val="04A0"/>
           </w:tblPr>
           <w:tblGrid>
             <w:gridCol w:w="9576"/>
@@ -3877,11 +3875,11 @@
           <w:noProof/>
           <w:sz w:val="23"/>
           <w:szCs w:val="23"/>
-          <w:lang w:bidi="ar-SA"/>
+          <w:lang w:val="en-IN" w:eastAsia="en-IN" w:bidi="ar-SA"/>
         </w:rPr>
         <w:lastRenderedPageBreak/>
         <w:drawing>
-          <wp:inline distT="0" distB="0" distL="0" distR="0" wp14:anchorId="1BC55748" wp14:editId="7CB23447">
+          <wp:inline distT="0" distB="0" distL="0" distR="0">
             <wp:extent cx="5943600" cy="5433695"/>
             <wp:effectExtent l="0" t="0" r="0" b="0"/>
             <wp:docPr id="5" name="Picture 5"/>
@@ -3896,10 +3894,10 @@
                     <pic:cNvPicPr/>
                   </pic:nvPicPr>
                   <pic:blipFill>
-                    <a:blip r:embed="rId9">
+                    <a:blip r:embed="rId8" cstate="print">
                       <a:extLst>
                         <a:ext uri="{28A0092B-C50C-407E-A947-70E740481C1C}">
-                          <a14:useLocalDpi xmlns:a14="http://schemas.microsoft.com/office/drawing/2010/main" val="0"/>
+                          <a14:useLocalDpi xmlns:a14="http://schemas.microsoft.com/office/drawing/2010/main" xmlns:wps="http://schemas.microsoft.com/office/word/2010/wordprocessingShape" xmlns:wpi="http://schemas.microsoft.com/office/word/2010/wordprocessingInk" xmlns:wpg="http://schemas.microsoft.com/office/word/2010/wordprocessingGroup" xmlns:w14="http://schemas.microsoft.com/office/word/2010/wordml" xmlns:w="http://schemas.openxmlformats.org/wordprocessingml/2006/main" xmlns:w10="urn:schemas-microsoft-com:office:word" xmlns:wp14="http://schemas.microsoft.com/office/word/2010/wordprocessingDrawing" xmlns:v="urn:schemas-microsoft-com:vml" xmlns:o="urn:schemas-microsoft-com:office:office" xmlns:mc="http://schemas.openxmlformats.org/markup-compatibility/2006" xmlns:wpc="http://schemas.microsoft.com/office/word/2010/wordprocessingCanvas" xmlns="" val="0"/>
                         </a:ext>
                       </a:extLst>
                     </a:blip>
@@ -4833,10 +4831,10 @@
           <w:noProof/>
           <w:sz w:val="23"/>
           <w:szCs w:val="23"/>
-          <w:lang w:bidi="ar-SA"/>
+          <w:lang w:val="en-IN" w:eastAsia="en-IN" w:bidi="ar-SA"/>
         </w:rPr>
         <w:drawing>
-          <wp:inline distT="0" distB="0" distL="0" distR="0" wp14:anchorId="55569996" wp14:editId="764EF52B">
+          <wp:inline distT="0" distB="0" distL="0" distR="0">
             <wp:extent cx="5943600" cy="3099435"/>
             <wp:effectExtent l="0" t="0" r="0" b="0"/>
             <wp:docPr id="1" name="Picture 1"/>
@@ -4851,10 +4849,10 @@
                     <pic:cNvPicPr/>
                   </pic:nvPicPr>
                   <pic:blipFill>
-                    <a:blip r:embed="rId10">
+                    <a:blip r:embed="rId9" cstate="print">
                       <a:extLst>
                         <a:ext uri="{28A0092B-C50C-407E-A947-70E740481C1C}">
-                          <a14:useLocalDpi xmlns:a14="http://schemas.microsoft.com/office/drawing/2010/main" val="0"/>
+                          <a14:useLocalDpi xmlns:a14="http://schemas.microsoft.com/office/drawing/2010/main" xmlns:wps="http://schemas.microsoft.com/office/word/2010/wordprocessingShape" xmlns:wpi="http://schemas.microsoft.com/office/word/2010/wordprocessingInk" xmlns:wpg="http://schemas.microsoft.com/office/word/2010/wordprocessingGroup" xmlns:w14="http://schemas.microsoft.com/office/word/2010/wordml" xmlns:w="http://schemas.openxmlformats.org/wordprocessingml/2006/main" xmlns:w10="urn:schemas-microsoft-com:office:word" xmlns:wp14="http://schemas.microsoft.com/office/word/2010/wordprocessingDrawing" xmlns:v="urn:schemas-microsoft-com:vml" xmlns:o="urn:schemas-microsoft-com:office:office" xmlns:mc="http://schemas.openxmlformats.org/markup-compatibility/2006" xmlns:wpc="http://schemas.microsoft.com/office/word/2010/wordprocessingCanvas" xmlns="" val="0"/>
                         </a:ext>
                       </a:extLst>
                     </a:blip>
@@ -7382,7 +7380,7 @@
           <w:b/>
           <w:i w:val="0"/>
           <w:noProof/>
-          <w:lang w:bidi="ar-SA"/>
+          <w:lang w:val="en-IN" w:eastAsia="en-IN" w:bidi="ar-SA"/>
         </w:rPr>
         <w:lastRenderedPageBreak/>
         <w:drawing>
@@ -7401,10 +7399,10 @@
                     <pic:cNvPicPr/>
                   </pic:nvPicPr>
                   <pic:blipFill>
-                    <a:blip r:embed="rId11">
+                    <a:blip r:embed="rId10" cstate="print">
                       <a:extLst>
                         <a:ext uri="{28A0092B-C50C-407E-A947-70E740481C1C}">
-                          <a14:useLocalDpi xmlns:a14="http://schemas.microsoft.com/office/drawing/2010/main" val="0"/>
+                          <a14:useLocalDpi xmlns:a14="http://schemas.microsoft.com/office/drawing/2010/main" xmlns:wps="http://schemas.microsoft.com/office/word/2010/wordprocessingShape" xmlns:wpi="http://schemas.microsoft.com/office/word/2010/wordprocessingInk" xmlns:wpg="http://schemas.microsoft.com/office/word/2010/wordprocessingGroup" xmlns:w14="http://schemas.microsoft.com/office/word/2010/wordml" xmlns:w="http://schemas.openxmlformats.org/wordprocessingml/2006/main" xmlns:w10="urn:schemas-microsoft-com:office:word" xmlns:wp14="http://schemas.microsoft.com/office/word/2010/wordprocessingDrawing" xmlns:v="urn:schemas-microsoft-com:vml" xmlns:o="urn:schemas-microsoft-com:office:office" xmlns:mc="http://schemas.openxmlformats.org/markup-compatibility/2006" xmlns:wpc="http://schemas.microsoft.com/office/word/2010/wordprocessingCanvas" xmlns="" val="0"/>
                         </a:ext>
                       </a:extLst>
                     </a:blip>
@@ -7454,7 +7452,7 @@
           <w:b/>
           <w:i w:val="0"/>
           <w:noProof/>
-          <w:lang w:bidi="ar-SA"/>
+          <w:lang w:val="en-IN" w:eastAsia="en-IN" w:bidi="ar-SA"/>
         </w:rPr>
         <w:drawing>
           <wp:inline distT="0" distB="0" distL="0" distR="0">
@@ -7472,10 +7470,10 @@
                     <pic:cNvPicPr/>
                   </pic:nvPicPr>
                   <pic:blipFill>
-                    <a:blip r:embed="rId12">
+                    <a:blip r:embed="rId11" cstate="print">
                       <a:extLst>
                         <a:ext uri="{28A0092B-C50C-407E-A947-70E740481C1C}">
-                          <a14:useLocalDpi xmlns:a14="http://schemas.microsoft.com/office/drawing/2010/main" val="0"/>
+                          <a14:useLocalDpi xmlns:a14="http://schemas.microsoft.com/office/drawing/2010/main" xmlns:wps="http://schemas.microsoft.com/office/word/2010/wordprocessingShape" xmlns:wpi="http://schemas.microsoft.com/office/word/2010/wordprocessingInk" xmlns:wpg="http://schemas.microsoft.com/office/word/2010/wordprocessingGroup" xmlns:w14="http://schemas.microsoft.com/office/word/2010/wordml" xmlns:w="http://schemas.openxmlformats.org/wordprocessingml/2006/main" xmlns:w10="urn:schemas-microsoft-com:office:word" xmlns:wp14="http://schemas.microsoft.com/office/word/2010/wordprocessingDrawing" xmlns:v="urn:schemas-microsoft-com:vml" xmlns:o="urn:schemas-microsoft-com:office:office" xmlns:mc="http://schemas.openxmlformats.org/markup-compatibility/2006" xmlns:wpc="http://schemas.microsoft.com/office/word/2010/wordprocessingCanvas" xmlns="" val="0"/>
                         </a:ext>
                       </a:extLst>
                     </a:blip>
@@ -7517,7 +7515,7 @@
       <w:r>
         <w:rPr>
           <w:noProof/>
-          <w:lang w:bidi="ar-SA"/>
+          <w:lang w:val="en-IN" w:eastAsia="en-IN" w:bidi="ar-SA"/>
         </w:rPr>
         <w:drawing>
           <wp:inline distT="0" distB="0" distL="0" distR="0">
@@ -7535,10 +7533,10 @@
                     <pic:cNvPicPr/>
                   </pic:nvPicPr>
                   <pic:blipFill>
-                    <a:blip r:embed="rId13">
+                    <a:blip r:embed="rId12" cstate="print">
                       <a:extLst>
                         <a:ext uri="{28A0092B-C50C-407E-A947-70E740481C1C}">
-                          <a14:useLocalDpi xmlns:a14="http://schemas.microsoft.com/office/drawing/2010/main" val="0"/>
+                          <a14:useLocalDpi xmlns:a14="http://schemas.microsoft.com/office/drawing/2010/main" xmlns:wps="http://schemas.microsoft.com/office/word/2010/wordprocessingShape" xmlns:wpi="http://schemas.microsoft.com/office/word/2010/wordprocessingInk" xmlns:wpg="http://schemas.microsoft.com/office/word/2010/wordprocessingGroup" xmlns:w14="http://schemas.microsoft.com/office/word/2010/wordml" xmlns:w="http://schemas.openxmlformats.org/wordprocessingml/2006/main" xmlns:w10="urn:schemas-microsoft-com:office:word" xmlns:wp14="http://schemas.microsoft.com/office/word/2010/wordprocessingDrawing" xmlns:v="urn:schemas-microsoft-com:vml" xmlns:o="urn:schemas-microsoft-com:office:office" xmlns:mc="http://schemas.openxmlformats.org/markup-compatibility/2006" xmlns:wpc="http://schemas.microsoft.com/office/word/2010/wordprocessingCanvas" xmlns="" val="0"/>
                         </a:ext>
                       </a:extLst>
                     </a:blip>
@@ -7855,7 +7853,7 @@
       <w:r>
         <w:rPr>
           <w:noProof/>
-          <w:lang w:bidi="ar-SA"/>
+          <w:lang w:val="en-IN" w:eastAsia="en-IN" w:bidi="ar-SA"/>
         </w:rPr>
         <w:drawing>
           <wp:inline distT="0" distB="0" distL="0" distR="0">
@@ -7873,10 +7871,10 @@
                     <pic:cNvPicPr/>
                   </pic:nvPicPr>
                   <pic:blipFill>
-                    <a:blip r:embed="rId14">
+                    <a:blip r:embed="rId13" cstate="print">
                       <a:extLst>
                         <a:ext uri="{28A0092B-C50C-407E-A947-70E740481C1C}">
-                          <a14:useLocalDpi xmlns:a14="http://schemas.microsoft.com/office/drawing/2010/main" val="0"/>
+                          <a14:useLocalDpi xmlns:a14="http://schemas.microsoft.com/office/drawing/2010/main" xmlns:wps="http://schemas.microsoft.com/office/word/2010/wordprocessingShape" xmlns:wpi="http://schemas.microsoft.com/office/word/2010/wordprocessingInk" xmlns:wpg="http://schemas.microsoft.com/office/word/2010/wordprocessingGroup" xmlns:w14="http://schemas.microsoft.com/office/word/2010/wordml" xmlns:w="http://schemas.openxmlformats.org/wordprocessingml/2006/main" xmlns:w10="urn:schemas-microsoft-com:office:word" xmlns:wp14="http://schemas.microsoft.com/office/word/2010/wordprocessingDrawing" xmlns:v="urn:schemas-microsoft-com:vml" xmlns:o="urn:schemas-microsoft-com:office:office" xmlns:mc="http://schemas.openxmlformats.org/markup-compatibility/2006" xmlns:wpc="http://schemas.microsoft.com/office/word/2010/wordprocessingCanvas" xmlns="" val="0"/>
                         </a:ext>
                       </a:extLst>
                     </a:blip>
@@ -7923,7 +7921,7 @@
         <w:rPr>
           <w:i w:val="0"/>
           <w:noProof/>
-          <w:lang w:bidi="ar-SA"/>
+          <w:lang w:val="en-IN" w:eastAsia="en-IN" w:bidi="ar-SA"/>
         </w:rPr>
         <w:lastRenderedPageBreak/>
         <w:drawing>
@@ -7942,10 +7940,10 @@
                     <pic:cNvPicPr/>
                   </pic:nvPicPr>
                   <pic:blipFill>
-                    <a:blip r:embed="rId15">
+                    <a:blip r:embed="rId14" cstate="print">
                       <a:extLst>
                         <a:ext uri="{28A0092B-C50C-407E-A947-70E740481C1C}">
-                          <a14:useLocalDpi xmlns:a14="http://schemas.microsoft.com/office/drawing/2010/main" val="0"/>
+                          <a14:useLocalDpi xmlns:a14="http://schemas.microsoft.com/office/drawing/2010/main" xmlns:wps="http://schemas.microsoft.com/office/word/2010/wordprocessingShape" xmlns:wpi="http://schemas.microsoft.com/office/word/2010/wordprocessingInk" xmlns:wpg="http://schemas.microsoft.com/office/word/2010/wordprocessingGroup" xmlns:w14="http://schemas.microsoft.com/office/word/2010/wordml" xmlns:w="http://schemas.openxmlformats.org/wordprocessingml/2006/main" xmlns:w10="urn:schemas-microsoft-com:office:word" xmlns:wp14="http://schemas.microsoft.com/office/word/2010/wordprocessingDrawing" xmlns:v="urn:schemas-microsoft-com:vml" xmlns:o="urn:schemas-microsoft-com:office:office" xmlns:mc="http://schemas.openxmlformats.org/markup-compatibility/2006" xmlns:wpc="http://schemas.microsoft.com/office/word/2010/wordprocessingCanvas" xmlns="" val="0"/>
                         </a:ext>
                       </a:extLst>
                     </a:blip>
@@ -7989,7 +7987,7 @@
       <w:r>
         <w:rPr>
           <w:noProof/>
-          <w:lang w:bidi="ar-SA"/>
+          <w:lang w:val="en-IN" w:eastAsia="en-IN" w:bidi="ar-SA"/>
         </w:rPr>
         <w:drawing>
           <wp:inline distT="0" distB="0" distL="0" distR="0">
@@ -8007,10 +8005,10 @@
                     <pic:cNvPicPr/>
                   </pic:nvPicPr>
                   <pic:blipFill>
-                    <a:blip r:embed="rId16">
+                    <a:blip r:embed="rId15" cstate="print">
                       <a:extLst>
                         <a:ext uri="{28A0092B-C50C-407E-A947-70E740481C1C}">
-                          <a14:useLocalDpi xmlns:a14="http://schemas.microsoft.com/office/drawing/2010/main" val="0"/>
+                          <a14:useLocalDpi xmlns:a14="http://schemas.microsoft.com/office/drawing/2010/main" xmlns:wps="http://schemas.microsoft.com/office/word/2010/wordprocessingShape" xmlns:wpi="http://schemas.microsoft.com/office/word/2010/wordprocessingInk" xmlns:wpg="http://schemas.microsoft.com/office/word/2010/wordprocessingGroup" xmlns:w14="http://schemas.microsoft.com/office/word/2010/wordml" xmlns:w="http://schemas.openxmlformats.org/wordprocessingml/2006/main" xmlns:w10="urn:schemas-microsoft-com:office:word" xmlns:wp14="http://schemas.microsoft.com/office/word/2010/wordprocessingDrawing" xmlns:v="urn:schemas-microsoft-com:vml" xmlns:o="urn:schemas-microsoft-com:office:office" xmlns:mc="http://schemas.openxmlformats.org/markup-compatibility/2006" xmlns:wpc="http://schemas.microsoft.com/office/word/2010/wordprocessingCanvas" xmlns="" val="0"/>
                         </a:ext>
                       </a:extLst>
                     </a:blip>
@@ -8048,7 +8046,7 @@
       <w:r>
         <w:rPr>
           <w:noProof/>
-          <w:lang w:bidi="ar-SA"/>
+          <w:lang w:val="en-IN" w:eastAsia="en-IN" w:bidi="ar-SA"/>
         </w:rPr>
         <w:drawing>
           <wp:inline distT="0" distB="0" distL="0" distR="0">
@@ -8066,10 +8064,10 @@
                     <pic:cNvPicPr/>
                   </pic:nvPicPr>
                   <pic:blipFill>
-                    <a:blip r:embed="rId17">
+                    <a:blip r:embed="rId16" cstate="print">
                       <a:extLst>
                         <a:ext uri="{28A0092B-C50C-407E-A947-70E740481C1C}">
-                          <a14:useLocalDpi xmlns:a14="http://schemas.microsoft.com/office/drawing/2010/main" val="0"/>
+                          <a14:useLocalDpi xmlns:a14="http://schemas.microsoft.com/office/drawing/2010/main" xmlns:wps="http://schemas.microsoft.com/office/word/2010/wordprocessingShape" xmlns:wpi="http://schemas.microsoft.com/office/word/2010/wordprocessingInk" xmlns:wpg="http://schemas.microsoft.com/office/word/2010/wordprocessingGroup" xmlns:w14="http://schemas.microsoft.com/office/word/2010/wordml" xmlns:w="http://schemas.openxmlformats.org/wordprocessingml/2006/main" xmlns:w10="urn:schemas-microsoft-com:office:word" xmlns:wp14="http://schemas.microsoft.com/office/word/2010/wordprocessingDrawing" xmlns:v="urn:schemas-microsoft-com:vml" xmlns:o="urn:schemas-microsoft-com:office:office" xmlns:mc="http://schemas.openxmlformats.org/markup-compatibility/2006" xmlns:wpc="http://schemas.microsoft.com/office/word/2010/wordprocessingCanvas" xmlns="" val="0"/>
                         </a:ext>
                       </a:extLst>
                     </a:blip>
@@ -8101,7 +8099,7 @@
       <w:r>
         <w:rPr>
           <w:noProof/>
-          <w:lang w:bidi="ar-SA"/>
+          <w:lang w:val="en-IN" w:eastAsia="en-IN" w:bidi="ar-SA"/>
         </w:rPr>
         <w:lastRenderedPageBreak/>
         <w:drawing>
@@ -8120,10 +8118,10 @@
                     <pic:cNvPicPr/>
                   </pic:nvPicPr>
                   <pic:blipFill>
-                    <a:blip r:embed="rId18">
+                    <a:blip r:embed="rId17" cstate="print">
                       <a:extLst>
                         <a:ext uri="{28A0092B-C50C-407E-A947-70E740481C1C}">
-                          <a14:useLocalDpi xmlns:a14="http://schemas.microsoft.com/office/drawing/2010/main" val="0"/>
+                          <a14:useLocalDpi xmlns:a14="http://schemas.microsoft.com/office/drawing/2010/main" xmlns:wps="http://schemas.microsoft.com/office/word/2010/wordprocessingShape" xmlns:wpi="http://schemas.microsoft.com/office/word/2010/wordprocessingInk" xmlns:wpg="http://schemas.microsoft.com/office/word/2010/wordprocessingGroup" xmlns:w14="http://schemas.microsoft.com/office/word/2010/wordml" xmlns:w="http://schemas.openxmlformats.org/wordprocessingml/2006/main" xmlns:w10="urn:schemas-microsoft-com:office:word" xmlns:wp14="http://schemas.microsoft.com/office/word/2010/wordprocessingDrawing" xmlns:v="urn:schemas-microsoft-com:vml" xmlns:o="urn:schemas-microsoft-com:office:office" xmlns:mc="http://schemas.openxmlformats.org/markup-compatibility/2006" xmlns:wpc="http://schemas.microsoft.com/office/word/2010/wordprocessingCanvas" xmlns="" val="0"/>
                         </a:ext>
                       </a:extLst>
                     </a:blip>
@@ -8171,7 +8169,7 @@
       <w:r>
         <w:rPr>
           <w:noProof/>
-          <w:lang w:bidi="ar-SA"/>
+          <w:lang w:val="en-IN" w:eastAsia="en-IN" w:bidi="ar-SA"/>
         </w:rPr>
         <w:drawing>
           <wp:inline distT="0" distB="0" distL="0" distR="0">
@@ -8189,10 +8187,10 @@
                     <pic:cNvPicPr/>
                   </pic:nvPicPr>
                   <pic:blipFill>
-                    <a:blip r:embed="rId19">
+                    <a:blip r:embed="rId18" cstate="print">
                       <a:extLst>
                         <a:ext uri="{28A0092B-C50C-407E-A947-70E740481C1C}">
-                          <a14:useLocalDpi xmlns:a14="http://schemas.microsoft.com/office/drawing/2010/main" val="0"/>
+                          <a14:useLocalDpi xmlns:a14="http://schemas.microsoft.com/office/drawing/2010/main" xmlns:wps="http://schemas.microsoft.com/office/word/2010/wordprocessingShape" xmlns:wpi="http://schemas.microsoft.com/office/word/2010/wordprocessingInk" xmlns:wpg="http://schemas.microsoft.com/office/word/2010/wordprocessingGroup" xmlns:w14="http://schemas.microsoft.com/office/word/2010/wordml" xmlns:w="http://schemas.openxmlformats.org/wordprocessingml/2006/main" xmlns:w10="urn:schemas-microsoft-com:office:word" xmlns:wp14="http://schemas.microsoft.com/office/word/2010/wordprocessingDrawing" xmlns:v="urn:schemas-microsoft-com:vml" xmlns:o="urn:schemas-microsoft-com:office:office" xmlns:mc="http://schemas.openxmlformats.org/markup-compatibility/2006" xmlns:wpc="http://schemas.microsoft.com/office/word/2010/wordprocessingCanvas" xmlns="" val="0"/>
                         </a:ext>
                       </a:extLst>
                     </a:blip>
@@ -8259,7 +8257,7 @@
         <w:jc w:val="center"/>
         <w:tblInd w:w="-427" w:type="dxa"/>
         <w:tblLayout w:type="fixed"/>
-        <w:tblLook w:val="0000" w:firstRow="0" w:lastRow="0" w:firstColumn="0" w:lastColumn="0" w:noHBand="0" w:noVBand="0"/>
+        <w:tblLook w:val="0000"/>
       </w:tblPr>
       <w:tblGrid>
         <w:gridCol w:w="1568"/>
@@ -10096,7 +10094,7 @@
       <w:r>
         <w:rPr>
           <w:noProof/>
-          <w:lang w:bidi="ar-SA"/>
+          <w:lang w:val="en-IN" w:eastAsia="en-IN" w:bidi="ar-SA"/>
         </w:rPr>
         <w:lastRenderedPageBreak/>
         <w:drawing>
@@ -10115,10 +10113,10 @@
                     <pic:cNvPicPr/>
                   </pic:nvPicPr>
                   <pic:blipFill>
-                    <a:blip r:embed="rId20">
+                    <a:blip r:embed="rId19" cstate="print">
                       <a:extLst>
                         <a:ext uri="{28A0092B-C50C-407E-A947-70E740481C1C}">
-                          <a14:useLocalDpi xmlns:a14="http://schemas.microsoft.com/office/drawing/2010/main" val="0"/>
+                          <a14:useLocalDpi xmlns:a14="http://schemas.microsoft.com/office/drawing/2010/main" xmlns:wps="http://schemas.microsoft.com/office/word/2010/wordprocessingShape" xmlns:wpi="http://schemas.microsoft.com/office/word/2010/wordprocessingInk" xmlns:wpg="http://schemas.microsoft.com/office/word/2010/wordprocessingGroup" xmlns:w14="http://schemas.microsoft.com/office/word/2010/wordml" xmlns:w="http://schemas.openxmlformats.org/wordprocessingml/2006/main" xmlns:w10="urn:schemas-microsoft-com:office:word" xmlns:wp14="http://schemas.microsoft.com/office/word/2010/wordprocessingDrawing" xmlns:v="urn:schemas-microsoft-com:vml" xmlns:o="urn:schemas-microsoft-com:office:office" xmlns:mc="http://schemas.openxmlformats.org/markup-compatibility/2006" xmlns:wpc="http://schemas.microsoft.com/office/word/2010/wordprocessingCanvas" xmlns="" val="0"/>
                         </a:ext>
                       </a:extLst>
                     </a:blip>
@@ -10158,7 +10156,7 @@
       <w:r>
         <w:rPr>
           <w:noProof/>
-          <w:lang w:bidi="ar-SA"/>
+          <w:lang w:val="en-IN" w:eastAsia="en-IN" w:bidi="ar-SA"/>
         </w:rPr>
         <w:drawing>
           <wp:inline distT="0" distB="0" distL="0" distR="0">
@@ -10176,10 +10174,10 @@
                     <pic:cNvPicPr/>
                   </pic:nvPicPr>
                   <pic:blipFill>
-                    <a:blip r:embed="rId21">
+                    <a:blip r:embed="rId20" cstate="print">
                       <a:extLst>
                         <a:ext uri="{28A0092B-C50C-407E-A947-70E740481C1C}">
-                          <a14:useLocalDpi xmlns:a14="http://schemas.microsoft.com/office/drawing/2010/main" val="0"/>
+                          <a14:useLocalDpi xmlns:a14="http://schemas.microsoft.com/office/drawing/2010/main" xmlns:wps="http://schemas.microsoft.com/office/word/2010/wordprocessingShape" xmlns:wpi="http://schemas.microsoft.com/office/word/2010/wordprocessingInk" xmlns:wpg="http://schemas.microsoft.com/office/word/2010/wordprocessingGroup" xmlns:w14="http://schemas.microsoft.com/office/word/2010/wordml" xmlns:w="http://schemas.openxmlformats.org/wordprocessingml/2006/main" xmlns:w10="urn:schemas-microsoft-com:office:word" xmlns:wp14="http://schemas.microsoft.com/office/word/2010/wordprocessingDrawing" xmlns:v="urn:schemas-microsoft-com:vml" xmlns:o="urn:schemas-microsoft-com:office:office" xmlns:mc="http://schemas.openxmlformats.org/markup-compatibility/2006" xmlns:wpc="http://schemas.microsoft.com/office/word/2010/wordprocessingCanvas" xmlns="" val="0"/>
                         </a:ext>
                       </a:extLst>
                     </a:blip>
@@ -10264,7 +10262,7 @@
         <w:jc w:val="center"/>
         <w:tblInd w:w="-427" w:type="dxa"/>
         <w:tblLayout w:type="fixed"/>
-        <w:tblLook w:val="0000" w:firstRow="0" w:lastRow="0" w:firstColumn="0" w:lastColumn="0" w:noHBand="0" w:noVBand="0"/>
+        <w:tblLook w:val="0000"/>
       </w:tblPr>
       <w:tblGrid>
         <w:gridCol w:w="1568"/>
@@ -11398,7 +11396,7 @@
       <w:r>
         <w:rPr>
           <w:noProof/>
-          <w:lang w:bidi="ar-SA"/>
+          <w:lang w:val="en-IN" w:eastAsia="en-IN" w:bidi="ar-SA"/>
         </w:rPr>
         <w:lastRenderedPageBreak/>
         <w:drawing>
@@ -11417,10 +11415,10 @@
                     <pic:cNvPicPr/>
                   </pic:nvPicPr>
                   <pic:blipFill>
-                    <a:blip r:embed="rId22">
+                    <a:blip r:embed="rId21" cstate="print">
                       <a:extLst>
                         <a:ext uri="{28A0092B-C50C-407E-A947-70E740481C1C}">
-                          <a14:useLocalDpi xmlns:a14="http://schemas.microsoft.com/office/drawing/2010/main" val="0"/>
+                          <a14:useLocalDpi xmlns:a14="http://schemas.microsoft.com/office/drawing/2010/main" xmlns:wps="http://schemas.microsoft.com/office/word/2010/wordprocessingShape" xmlns:wpi="http://schemas.microsoft.com/office/word/2010/wordprocessingInk" xmlns:wpg="http://schemas.microsoft.com/office/word/2010/wordprocessingGroup" xmlns:w14="http://schemas.microsoft.com/office/word/2010/wordml" xmlns:w="http://schemas.openxmlformats.org/wordprocessingml/2006/main" xmlns:w10="urn:schemas-microsoft-com:office:word" xmlns:wp14="http://schemas.microsoft.com/office/word/2010/wordprocessingDrawing" xmlns:v="urn:schemas-microsoft-com:vml" xmlns:o="urn:schemas-microsoft-com:office:office" xmlns:mc="http://schemas.openxmlformats.org/markup-compatibility/2006" xmlns:wpc="http://schemas.microsoft.com/office/word/2010/wordprocessingCanvas" xmlns="" val="0"/>
                         </a:ext>
                       </a:extLst>
                     </a:blip>
@@ -11444,13 +11442,78 @@
         </w:drawing>
       </w:r>
     </w:p>
+    <w:p>
+      <w:pPr>
+        <w:rPr>
+          <w:b/>
+        </w:rPr>
+      </w:pPr>
+      <w:r>
+        <w:t>Above image represents the module description of PSMS. Descriptions of the modules are as follows:</w:t>
+      </w:r>
+    </w:p>
+    <w:p>
+      <w:r>
+        <w:rPr>
+          <w:b/>
+        </w:rPr>
+        <w:t>PSMS serer:</w:t>
+      </w:r>
+      <w:r>
+        <w:t xml:space="preserve"> It controls the enter system of PSMS. All the logical parts of the application are done here. It acts as a bridge between user and database through the GUI.</w:t>
+      </w:r>
+    </w:p>
+    <w:p>
+      <w:r>
+        <w:rPr>
+          <w:b/>
+        </w:rPr>
+        <w:t>PSMS Desktop client:</w:t>
+      </w:r>
+      <w:r>
+        <w:t xml:space="preserve"> It contains the GUI and database of the application. It takes input from the user and through serer it sends the data to the web, mobile interface.</w:t>
+      </w:r>
+    </w:p>
+    <w:p>
+      <w:r>
+        <w:rPr>
+          <w:b/>
+        </w:rPr>
+        <w:t>PSMS sync Manager:</w:t>
+      </w:r>
+      <w:r>
+        <w:t xml:space="preserve"> PSMS sync manager controls the data synchronization between the web based database and the desktop database or the local database.</w:t>
+      </w:r>
+    </w:p>
+    <w:p>
+      <w:r>
+        <w:rPr>
+          <w:b/>
+        </w:rPr>
+        <w:t>PSMS Web Client:</w:t>
+      </w:r>
+      <w:r>
+        <w:t xml:space="preserve"> It takes the input from the PSMS server through the sync manager and stores the corresponding data to the cloud based database.</w:t>
+      </w:r>
+    </w:p>
+    <w:p>
+      <w:r>
+        <w:rPr>
+          <w:b/>
+        </w:rPr>
+        <w:t>PSMS Mobile Client:</w:t>
+      </w:r>
+      <w:r>
+        <w:t xml:space="preserve"> This module takes the data from the cloud based database and shows them to the client through mobile interface.</w:t>
+      </w:r>
+    </w:p>
     <w:p/>
     <w:p>
       <w:bookmarkStart w:id="46" w:name="_GoBack"/>
       <w:r>
         <w:rPr>
           <w:noProof/>
-          <w:lang w:bidi="ar-SA"/>
+          <w:lang w:val="en-IN" w:eastAsia="en-IN" w:bidi="ar-SA"/>
         </w:rPr>
         <w:lastRenderedPageBreak/>
         <w:drawing>
@@ -11469,10 +11532,10 @@
                     <pic:cNvPicPr/>
                   </pic:nvPicPr>
                   <pic:blipFill>
-                    <a:blip r:embed="rId23">
+                    <a:blip r:embed="rId22" cstate="print">
                       <a:extLst>
                         <a:ext uri="{28A0092B-C50C-407E-A947-70E740481C1C}">
-                          <a14:useLocalDpi xmlns:a14="http://schemas.microsoft.com/office/drawing/2010/main" val="0"/>
+                          <a14:useLocalDpi xmlns:a14="http://schemas.microsoft.com/office/drawing/2010/main" xmlns:wps="http://schemas.microsoft.com/office/word/2010/wordprocessingShape" xmlns:wpi="http://schemas.microsoft.com/office/word/2010/wordprocessingInk" xmlns:wpg="http://schemas.microsoft.com/office/word/2010/wordprocessingGroup" xmlns:w14="http://schemas.microsoft.com/office/word/2010/wordml" xmlns:w="http://schemas.openxmlformats.org/wordprocessingml/2006/main" xmlns:w10="urn:schemas-microsoft-com:office:word" xmlns:wp14="http://schemas.microsoft.com/office/word/2010/wordprocessingDrawing" xmlns:v="urn:schemas-microsoft-com:vml" xmlns:o="urn:schemas-microsoft-com:office:office" xmlns:mc="http://schemas.openxmlformats.org/markup-compatibility/2006" xmlns:wpc="http://schemas.microsoft.com/office/word/2010/wordprocessingCanvas" xmlns="" val="0"/>
                         </a:ext>
                       </a:extLst>
                     </a:blip>
@@ -11497,429 +11560,84 @@
       </w:r>
       <w:bookmarkEnd w:id="46"/>
     </w:p>
+    <w:p>
+      <w:r>
+        <w:t>The above picture represents the details of the internal operations that take place inside the PSMS Desktop Client module. The detailed description is written below:</w:t>
+      </w:r>
+    </w:p>
+    <w:p>
+      <w:r>
+        <w:rPr>
+          <w:b/>
+        </w:rPr>
+        <w:t>Engine:</w:t>
+      </w:r>
+      <w:r>
+        <w:t xml:space="preserve"> It controls data flow of the entire system. It takes input from the user through GUI and stores them to database. On the other hand sends data to user as response to their request as well.</w:t>
+      </w:r>
+    </w:p>
+    <w:p>
+      <w:r>
+        <w:rPr>
+          <w:b/>
+        </w:rPr>
+        <w:t xml:space="preserve">User </w:t>
+      </w:r>
+      <w:proofErr w:type="spellStart"/>
+      <w:r>
+        <w:rPr>
+          <w:b/>
+        </w:rPr>
+        <w:t>Interactor</w:t>
+      </w:r>
+      <w:proofErr w:type="spellEnd"/>
+      <w:r>
+        <w:rPr>
+          <w:b/>
+        </w:rPr>
+        <w:t xml:space="preserve"> GUI:</w:t>
+      </w:r>
+      <w:r>
+        <w:t xml:space="preserve"> It contains all the buttons and other tools through which user interacts with the PSMS engine.</w:t>
+      </w:r>
+    </w:p>
+    <w:p>
+      <w:r>
+        <w:rPr>
+          <w:b/>
+        </w:rPr>
+        <w:t>Exercise GUI:</w:t>
+      </w:r>
+      <w:r>
+        <w:t xml:space="preserve"> This module takes exercise data from the database through engine and sends them to user.   </w:t>
+      </w:r>
+    </w:p>
+    <w:p>
+      <w:r>
+        <w:rPr>
+          <w:b/>
+        </w:rPr>
+        <w:t>Drawing Pane GUI:</w:t>
+      </w:r>
+      <w:r>
+        <w:t xml:space="preserve"> It gets the data from database via PSMS engine and sends them to user. Also, sends the data to the database for storing.</w:t>
+      </w:r>
+    </w:p>
+    <w:p>
+      <w:r>
+        <w:rPr>
+          <w:b/>
+        </w:rPr>
+        <w:t>Database:</w:t>
+      </w:r>
+      <w:r>
+        <w:t xml:space="preserve"> It takes user provided data from engine and stores them for future use. It also returns the data to the user as per requirement.</w:t>
+      </w:r>
+    </w:p>
     <w:p/>
     <w:p/>
     <w:p>
       <w:pPr>
-        <w:jc w:val="center"/>
-      </w:pPr>
-      <w:r>
-        <w:rPr>
-          <w:noProof/>
-          <w:lang w:bidi="ar-SA"/>
-        </w:rPr>
-        <w:drawing>
-          <wp:inline distT="0" distB="0" distL="0" distR="0">
-            <wp:extent cx="5372100" cy="3657600"/>
-            <wp:effectExtent l="0" t="0" r="0" b="0"/>
-            <wp:docPr id="4" name="Picture 4"/>
-            <wp:cNvGraphicFramePr>
-              <a:graphicFrameLocks xmlns:a="http://schemas.openxmlformats.org/drawingml/2006/main" noChangeAspect="1"/>
-            </wp:cNvGraphicFramePr>
-            <a:graphic xmlns:a="http://schemas.openxmlformats.org/drawingml/2006/main">
-              <a:graphicData uri="http://schemas.openxmlformats.org/drawingml/2006/picture">
-                <pic:pic xmlns:pic="http://schemas.openxmlformats.org/drawingml/2006/picture">
-                  <pic:nvPicPr>
-                    <pic:cNvPr id="0" name="overAll.png"/>
-                    <pic:cNvPicPr/>
-                  </pic:nvPicPr>
-                  <pic:blipFill>
-                    <a:blip r:embed="rId24" cstate="print">
-                      <a:extLst>
-                        <a:ext uri="{28A0092B-C50C-407E-A947-70E740481C1C}">
-                          <a14:useLocalDpi xmlns:a14="http://schemas.microsoft.com/office/drawing/2010/main" val="0"/>
-                        </a:ext>
-                      </a:extLst>
-                    </a:blip>
-                    <a:stretch>
-                      <a:fillRect/>
-                    </a:stretch>
-                  </pic:blipFill>
-                  <pic:spPr>
-                    <a:xfrm>
-                      <a:off x="0" y="0"/>
-                      <a:ext cx="5372100" cy="3657600"/>
-                    </a:xfrm>
-                    <a:prstGeom prst="rect">
-                      <a:avLst/>
-                    </a:prstGeom>
-                  </pic:spPr>
-                </pic:pic>
-              </a:graphicData>
-            </a:graphic>
-          </wp:inline>
-        </w:drawing>
-      </w:r>
-    </w:p>
-    <w:p>
-      <w:pPr>
-        <w:rPr>
-          <w:i w:val="0"/>
-        </w:rPr>
-      </w:pPr>
-      <w:r>
-        <w:rPr>
-          <w:i w:val="0"/>
-        </w:rPr>
-        <w:lastRenderedPageBreak/>
-        <w:t>The main components of Blood Donation Management system are:</w:t>
-      </w:r>
-    </w:p>
-    <w:p>
-      <w:pPr>
-        <w:pStyle w:val="ListParagraph"/>
-        <w:numPr>
-          <w:ilvl w:val="0"/>
-          <w:numId w:val="38"/>
-        </w:numPr>
-        <w:jc w:val="both"/>
-        <w:rPr>
-          <w:i w:val="0"/>
-        </w:rPr>
-      </w:pPr>
-      <w:r>
-        <w:rPr>
-          <w:b/>
-          <w:i w:val="0"/>
-        </w:rPr>
-        <w:t>PSMS</w:t>
-      </w:r>
-      <w:r>
-        <w:rPr>
-          <w:b/>
-          <w:i w:val="0"/>
-        </w:rPr>
-        <w:t xml:space="preserve"> Server</w:t>
-      </w:r>
-    </w:p>
-    <w:p>
-      <w:pPr>
-        <w:pStyle w:val="ListParagraph"/>
-        <w:jc w:val="both"/>
-        <w:rPr>
-          <w:i w:val="0"/>
-        </w:rPr>
-      </w:pPr>
-      <w:r>
-        <w:rPr>
-          <w:i w:val="0"/>
-        </w:rPr>
-        <w:t xml:space="preserve">This is the backbone of </w:t>
-      </w:r>
-      <w:r>
-        <w:rPr>
-          <w:i w:val="0"/>
-        </w:rPr>
-        <w:t>PSMS</w:t>
-      </w:r>
-      <w:r>
-        <w:rPr>
-          <w:i w:val="0"/>
-        </w:rPr>
-        <w:t>.  This dedicated server stores all the data and handles the business logic of the software. It also handles interaction with clients and data syncing. This is divided into two major blocks.</w:t>
-      </w:r>
-    </w:p>
-    <w:p>
-      <w:pPr>
-        <w:pStyle w:val="ListParagraph"/>
-        <w:numPr>
-          <w:ilvl w:val="1"/>
-          <w:numId w:val="38"/>
-        </w:numPr>
-        <w:jc w:val="both"/>
-        <w:rPr>
-          <w:i w:val="0"/>
-        </w:rPr>
-      </w:pPr>
-      <w:r>
-        <w:rPr>
-          <w:b/>
-          <w:i w:val="0"/>
-        </w:rPr>
-        <w:t>PSMS</w:t>
-      </w:r>
-      <w:r>
-        <w:rPr>
-          <w:b/>
-          <w:i w:val="0"/>
-        </w:rPr>
-        <w:t xml:space="preserve"> Engine</w:t>
-      </w:r>
-      <w:r>
-        <w:rPr>
-          <w:i w:val="0"/>
-        </w:rPr>
-        <w:t xml:space="preserve">: This is the controller of </w:t>
-      </w:r>
-      <w:r>
-        <w:rPr>
-          <w:i w:val="0"/>
-        </w:rPr>
-        <w:t>PSMS</w:t>
-      </w:r>
-      <w:r>
-        <w:rPr>
-          <w:i w:val="0"/>
-        </w:rPr>
-        <w:t>. This takes decision based on the business logic and employs other components.</w:t>
-      </w:r>
-    </w:p>
-    <w:p>
-      <w:pPr>
-        <w:pStyle w:val="ListParagraph"/>
-        <w:numPr>
-          <w:ilvl w:val="1"/>
-          <w:numId w:val="38"/>
-        </w:numPr>
-        <w:jc w:val="both"/>
-        <w:rPr>
-          <w:i w:val="0"/>
-        </w:rPr>
-      </w:pPr>
-      <w:r>
-        <w:rPr>
-          <w:b/>
-          <w:i w:val="0"/>
-        </w:rPr>
-        <w:t>PSMS</w:t>
-      </w:r>
-      <w:r>
-        <w:rPr>
-          <w:b/>
-          <w:i w:val="0"/>
-        </w:rPr>
-        <w:t xml:space="preserve"> Database</w:t>
-      </w:r>
-      <w:r>
-        <w:rPr>
-          <w:i w:val="0"/>
-        </w:rPr>
-        <w:t xml:space="preserve">: This is the centralized storage of all </w:t>
-      </w:r>
-      <w:r>
-        <w:rPr>
-          <w:i w:val="0"/>
-        </w:rPr>
-        <w:t>PSMS</w:t>
-      </w:r>
-      <w:r>
-        <w:rPr>
-          <w:i w:val="0"/>
-        </w:rPr>
-        <w:t xml:space="preserve"> data.</w:t>
-      </w:r>
-    </w:p>
-    <w:p>
-      <w:pPr>
-        <w:pStyle w:val="ListParagraph"/>
-        <w:ind w:left="1440"/>
-        <w:jc w:val="both"/>
-        <w:rPr>
-          <w:i w:val="0"/>
-        </w:rPr>
-      </w:pPr>
-    </w:p>
-    <w:p>
-      <w:pPr>
-        <w:pStyle w:val="ListParagraph"/>
-        <w:numPr>
-          <w:ilvl w:val="0"/>
-          <w:numId w:val="38"/>
-        </w:numPr>
-        <w:jc w:val="both"/>
-        <w:rPr>
-          <w:b/>
-          <w:i w:val="0"/>
-        </w:rPr>
-      </w:pPr>
-      <w:r>
-        <w:rPr>
-          <w:b/>
-          <w:i w:val="0"/>
-        </w:rPr>
-        <w:t>PSMS</w:t>
-      </w:r>
-      <w:r>
-        <w:rPr>
-          <w:b/>
-          <w:i w:val="0"/>
-        </w:rPr>
-        <w:t xml:space="preserve"> Desktop Client</w:t>
-      </w:r>
-    </w:p>
-    <w:p>
-      <w:pPr>
-        <w:pStyle w:val="ListParagraph"/>
-        <w:jc w:val="both"/>
-        <w:rPr>
-          <w:i w:val="0"/>
-        </w:rPr>
-      </w:pPr>
-      <w:r>
-        <w:rPr>
-          <w:i w:val="0"/>
-        </w:rPr>
-        <w:t xml:space="preserve">This is the full functionality client of </w:t>
-      </w:r>
-      <w:r>
-        <w:rPr>
-          <w:i w:val="0"/>
-        </w:rPr>
-        <w:t>PSMS</w:t>
-      </w:r>
-      <w:r>
-        <w:rPr>
-          <w:i w:val="0"/>
-        </w:rPr>
-        <w:t xml:space="preserve"> which will be deployed on desktop computers and laptops.</w:t>
-      </w:r>
-    </w:p>
-    <w:p>
-      <w:pPr>
-        <w:pStyle w:val="ListParagraph"/>
-        <w:numPr>
-          <w:ilvl w:val="0"/>
-          <w:numId w:val="38"/>
-        </w:numPr>
-        <w:jc w:val="both"/>
-        <w:rPr>
-          <w:b/>
-          <w:i w:val="0"/>
-        </w:rPr>
-      </w:pPr>
-      <w:r>
-        <w:rPr>
-          <w:b/>
-          <w:i w:val="0"/>
-        </w:rPr>
-        <w:t>PSMS</w:t>
-      </w:r>
-      <w:r>
-        <w:rPr>
-          <w:b/>
-          <w:i w:val="0"/>
-        </w:rPr>
-        <w:t xml:space="preserve"> Web Client</w:t>
-      </w:r>
-    </w:p>
-    <w:p>
-      <w:pPr>
-        <w:pStyle w:val="ListParagraph"/>
-        <w:jc w:val="both"/>
-        <w:rPr>
-          <w:i w:val="0"/>
-        </w:rPr>
-      </w:pPr>
-      <w:r>
-        <w:rPr>
-          <w:i w:val="0"/>
-        </w:rPr>
-        <w:t>This is the limited functionality client which can be accessed using any web browser.</w:t>
-      </w:r>
-    </w:p>
-    <w:p>
-      <w:pPr>
-        <w:pStyle w:val="ListParagraph"/>
-        <w:numPr>
-          <w:ilvl w:val="0"/>
-          <w:numId w:val="38"/>
-        </w:numPr>
-        <w:jc w:val="both"/>
-        <w:rPr>
-          <w:b/>
-          <w:i w:val="0"/>
-        </w:rPr>
-      </w:pPr>
-      <w:r>
-        <w:rPr>
-          <w:b/>
-          <w:i w:val="0"/>
-        </w:rPr>
-        <w:t>PSMS</w:t>
-      </w:r>
-      <w:r>
-        <w:rPr>
-          <w:b/>
-          <w:i w:val="0"/>
-        </w:rPr>
-        <w:t xml:space="preserve"> Mobile Client</w:t>
-      </w:r>
-    </w:p>
-    <w:p>
-      <w:pPr>
-        <w:pStyle w:val="ListParagraph"/>
-        <w:jc w:val="both"/>
-        <w:rPr>
-          <w:i w:val="0"/>
-        </w:rPr>
-      </w:pPr>
-      <w:r>
-        <w:rPr>
-          <w:i w:val="0"/>
-        </w:rPr>
-        <w:t xml:space="preserve">This is the limited functionality client </w:t>
-      </w:r>
-      <w:proofErr w:type="gramStart"/>
-      <w:r>
-        <w:rPr>
-          <w:i w:val="0"/>
-        </w:rPr>
-        <w:t>which</w:t>
-      </w:r>
-      <w:proofErr w:type="gramEnd"/>
-      <w:r>
-        <w:rPr>
-          <w:i w:val="0"/>
-        </w:rPr>
-        <w:t xml:space="preserve"> can be accessed using any mobile devices such as Mobile phone, tabs &amp; pads.</w:t>
-      </w:r>
-    </w:p>
-    <w:p>
-      <w:pPr>
-        <w:pStyle w:val="ListParagraph"/>
-        <w:numPr>
-          <w:ilvl w:val="0"/>
-          <w:numId w:val="38"/>
-        </w:numPr>
-        <w:jc w:val="both"/>
-        <w:rPr>
-          <w:b/>
-          <w:i w:val="0"/>
-        </w:rPr>
-      </w:pPr>
-      <w:r>
-        <w:rPr>
-          <w:b/>
-          <w:i w:val="0"/>
-        </w:rPr>
-        <w:t>PSMS</w:t>
-      </w:r>
-      <w:r>
-        <w:rPr>
-          <w:b/>
-          <w:i w:val="0"/>
-        </w:rPr>
-        <w:t xml:space="preserve"> Sync Manager</w:t>
-      </w:r>
-    </w:p>
-    <w:p>
-      <w:pPr>
-        <w:pStyle w:val="ListParagraph"/>
-        <w:jc w:val="both"/>
-        <w:rPr>
-          <w:i w:val="0"/>
-        </w:rPr>
-      </w:pPr>
-      <w:r>
-        <w:rPr>
-          <w:i w:val="0"/>
-        </w:rPr>
-        <w:t>This component handles the data syncing between server and web &amp; mobile clients.</w:t>
-      </w:r>
-    </w:p>
-    <w:p/>
-    <w:p>
-      <w:pPr>
         <w:pStyle w:val="Heading2"/>
       </w:pPr>
       <w:bookmarkStart w:id="47" w:name="_Toc344650174"/>
@@ -11938,7 +11656,7 @@
       <w:r>
         <w:rPr>
           <w:noProof/>
-          <w:lang w:bidi="ar-SA"/>
+          <w:lang w:val="en-IN" w:eastAsia="en-IN" w:bidi="ar-SA"/>
         </w:rPr>
         <w:lastRenderedPageBreak/>
         <w:drawing>
@@ -11957,10 +11675,10 @@
                     <pic:cNvPicPr/>
                   </pic:nvPicPr>
                   <pic:blipFill>
-                    <a:blip r:embed="rId25">
+                    <a:blip r:embed="rId23" cstate="print">
                       <a:extLst>
                         <a:ext uri="{28A0092B-C50C-407E-A947-70E740481C1C}">
-                          <a14:useLocalDpi xmlns:a14="http://schemas.microsoft.com/office/drawing/2010/main" val="0"/>
+                          <a14:useLocalDpi xmlns:a14="http://schemas.microsoft.com/office/drawing/2010/main" xmlns:wps="http://schemas.microsoft.com/office/word/2010/wordprocessingShape" xmlns:wpi="http://schemas.microsoft.com/office/word/2010/wordprocessingInk" xmlns:wpg="http://schemas.microsoft.com/office/word/2010/wordprocessingGroup" xmlns:w14="http://schemas.microsoft.com/office/word/2010/wordml" xmlns:w="http://schemas.openxmlformats.org/wordprocessingml/2006/main" xmlns:w10="urn:schemas-microsoft-com:office:word" xmlns:wp14="http://schemas.microsoft.com/office/word/2010/wordprocessingDrawing" xmlns:v="urn:schemas-microsoft-com:vml" xmlns:o="urn:schemas-microsoft-com:office:office" xmlns:mc="http://schemas.openxmlformats.org/markup-compatibility/2006" xmlns:wpc="http://schemas.microsoft.com/office/word/2010/wordprocessingCanvas" xmlns="" val="0"/>
                         </a:ext>
                       </a:extLst>
                     </a:blip>
@@ -11996,7 +11714,7 @@
       <w:tblPr>
         <w:tblStyle w:val="TableGrid"/>
         <w:tblW w:w="0" w:type="auto"/>
-        <w:tblLook w:val="04A0" w:firstRow="1" w:lastRow="0" w:firstColumn="1" w:lastColumn="0" w:noHBand="0" w:noVBand="1"/>
+        <w:tblLook w:val="04A0"/>
       </w:tblPr>
       <w:tblGrid>
         <w:gridCol w:w="9576"/>
@@ -12630,7 +12348,7 @@
       <w:tblPr>
         <w:tblStyle w:val="TableGrid"/>
         <w:tblW w:w="0" w:type="auto"/>
-        <w:tblLook w:val="04A0" w:firstRow="1" w:lastRow="0" w:firstColumn="1" w:lastColumn="0" w:noHBand="0" w:noVBand="1"/>
+        <w:tblLook w:val="04A0"/>
       </w:tblPr>
       <w:tblGrid>
         <w:gridCol w:w="9576"/>
@@ -12938,7 +12656,7 @@
       <w:tblPr>
         <w:tblStyle w:val="TableGrid"/>
         <w:tblW w:w="0" w:type="auto"/>
-        <w:tblLook w:val="04A0" w:firstRow="1" w:lastRow="0" w:firstColumn="1" w:lastColumn="0" w:noHBand="0" w:noVBand="1"/>
+        <w:tblLook w:val="04A0"/>
       </w:tblPr>
       <w:tblGrid>
         <w:gridCol w:w="9576"/>
@@ -13632,7 +13350,7 @@
       <w:tblPr>
         <w:tblStyle w:val="TableGrid"/>
         <w:tblW w:w="0" w:type="auto"/>
-        <w:tblLook w:val="04A0" w:firstRow="1" w:lastRow="0" w:firstColumn="1" w:lastColumn="0" w:noHBand="0" w:noVBand="1"/>
+        <w:tblLook w:val="04A0"/>
       </w:tblPr>
       <w:tblGrid>
         <w:gridCol w:w="9576"/>
@@ -13965,7 +13683,7 @@
       <w:tblPr>
         <w:tblStyle w:val="TableGrid"/>
         <w:tblW w:w="0" w:type="auto"/>
-        <w:tblLook w:val="04A0" w:firstRow="1" w:lastRow="0" w:firstColumn="1" w:lastColumn="0" w:noHBand="0" w:noVBand="1"/>
+        <w:tblLook w:val="04A0"/>
       </w:tblPr>
       <w:tblGrid>
         <w:gridCol w:w="9576"/>
@@ -14611,7 +14329,7 @@
       <w:tblPr>
         <w:tblStyle w:val="TableGrid"/>
         <w:tblW w:w="0" w:type="auto"/>
-        <w:tblLook w:val="04A0" w:firstRow="1" w:lastRow="0" w:firstColumn="1" w:lastColumn="0" w:noHBand="0" w:noVBand="1"/>
+        <w:tblLook w:val="04A0"/>
       </w:tblPr>
       <w:tblGrid>
         <w:gridCol w:w="9576"/>
@@ -15427,7 +15145,7 @@
       <w:tblPr>
         <w:tblStyle w:val="TableGrid"/>
         <w:tblW w:w="0" w:type="auto"/>
-        <w:tblLook w:val="04A0" w:firstRow="1" w:lastRow="0" w:firstColumn="1" w:lastColumn="0" w:noHBand="0" w:noVBand="1"/>
+        <w:tblLook w:val="04A0"/>
       </w:tblPr>
       <w:tblGrid>
         <w:gridCol w:w="9576"/>
@@ -16293,7 +16011,7 @@
       <w:tblPr>
         <w:tblStyle w:val="TableGrid"/>
         <w:tblW w:w="0" w:type="auto"/>
-        <w:tblLook w:val="04A0" w:firstRow="1" w:lastRow="0" w:firstColumn="1" w:lastColumn="0" w:noHBand="0" w:noVBand="1"/>
+        <w:tblLook w:val="04A0"/>
       </w:tblPr>
       <w:tblGrid>
         <w:gridCol w:w="9576"/>
@@ -17347,7 +17065,7 @@
       <w:tblPr>
         <w:tblStyle w:val="TableGrid"/>
         <w:tblW w:w="0" w:type="auto"/>
-        <w:tblLook w:val="04A0" w:firstRow="1" w:lastRow="0" w:firstColumn="1" w:lastColumn="0" w:noHBand="0" w:noVBand="1"/>
+        <w:tblLook w:val="04A0"/>
       </w:tblPr>
       <w:tblGrid>
         <w:gridCol w:w="9576"/>
@@ -17604,7 +17322,7 @@
       <w:tblPr>
         <w:tblStyle w:val="TableGrid"/>
         <w:tblW w:w="0" w:type="auto"/>
-        <w:tblLook w:val="04A0" w:firstRow="1" w:lastRow="0" w:firstColumn="1" w:lastColumn="0" w:noHBand="0" w:noVBand="1"/>
+        <w:tblLook w:val="04A0"/>
       </w:tblPr>
       <w:tblGrid>
         <w:gridCol w:w="9576"/>
@@ -17975,7 +17693,7 @@
       <w:tblPr>
         <w:tblStyle w:val="TableGrid"/>
         <w:tblW w:w="0" w:type="auto"/>
-        <w:tblLook w:val="04A0" w:firstRow="1" w:lastRow="0" w:firstColumn="1" w:lastColumn="0" w:noHBand="0" w:noVBand="1"/>
+        <w:tblLook w:val="04A0"/>
       </w:tblPr>
       <w:tblGrid>
         <w:gridCol w:w="9576"/>
@@ -18254,7 +17972,7 @@
       <w:tblPr>
         <w:tblStyle w:val="TableGrid"/>
         <w:tblW w:w="0" w:type="auto"/>
-        <w:tblLook w:val="04A0" w:firstRow="1" w:lastRow="0" w:firstColumn="1" w:lastColumn="0" w:noHBand="0" w:noVBand="1"/>
+        <w:tblLook w:val="04A0"/>
       </w:tblPr>
       <w:tblGrid>
         <w:gridCol w:w="9576"/>
@@ -18527,7 +18245,7 @@
       <w:tblPr>
         <w:tblStyle w:val="TableGrid"/>
         <w:tblW w:w="0" w:type="auto"/>
-        <w:tblLook w:val="04A0" w:firstRow="1" w:lastRow="0" w:firstColumn="1" w:lastColumn="0" w:noHBand="0" w:noVBand="1"/>
+        <w:tblLook w:val="04A0"/>
       </w:tblPr>
       <w:tblGrid>
         <w:gridCol w:w="9576"/>
@@ -19093,7 +18811,7 @@
       <w:tblPr>
         <w:tblStyle w:val="TableGrid"/>
         <w:tblW w:w="0" w:type="auto"/>
-        <w:tblLook w:val="04A0" w:firstRow="1" w:lastRow="0" w:firstColumn="1" w:lastColumn="0" w:noHBand="0" w:noVBand="1"/>
+        <w:tblLook w:val="04A0"/>
       </w:tblPr>
       <w:tblGrid>
         <w:gridCol w:w="9576"/>
@@ -20076,7 +19794,7 @@
       </w:r>
     </w:p>
     <w:sectPr>
-      <w:footerReference w:type="default" r:id="rId26"/>
+      <w:footerReference w:type="default" r:id="rId24"/>
       <w:pgSz w:w="12240" w:h="15840"/>
       <w:pgMar w:top="1440" w:right="1440" w:bottom="1440" w:left="1440" w:header="720" w:footer="720" w:gutter="0"/>
       <w:pgBorders w:offsetFrom="page">
@@ -20095,7 +19813,7 @@
 </file>
 
 <file path=word/endnotes.xml><?xml version="1.0" encoding="utf-8"?>
-<w:endnotes xmlns:wpc="http://schemas.microsoft.com/office/word/2010/wordprocessingCanvas" xmlns:mc="http://schemas.openxmlformats.org/markup-compatibility/2006" xmlns:o="urn:schemas-microsoft-com:office:office" xmlns:r="http://schemas.openxmlformats.org/officeDocument/2006/relationships" xmlns:m="http://schemas.openxmlformats.org/officeDocument/2006/math" xmlns:v="urn:schemas-microsoft-com:vml" xmlns:wp14="http://schemas.microsoft.com/office/word/2010/wordprocessingDrawing" xmlns:wp="http://schemas.openxmlformats.org/drawingml/2006/wordprocessingDrawing" xmlns:w10="urn:schemas-microsoft-com:office:word" xmlns:w="http://schemas.openxmlformats.org/wordprocessingml/2006/main" xmlns:w14="http://schemas.microsoft.com/office/word/2010/wordml" xmlns:wpg="http://schemas.microsoft.com/office/word/2010/wordprocessingGroup" xmlns:wpi="http://schemas.microsoft.com/office/word/2010/wordprocessingInk" xmlns:wne="http://schemas.microsoft.com/office/word/2006/wordml" xmlns:wps="http://schemas.microsoft.com/office/word/2010/wordprocessingShape" mc:Ignorable="w14 wp14">
+<w:endnotes xmlns:ve="http://schemas.openxmlformats.org/markup-compatibility/2006" xmlns:o="urn:schemas-microsoft-com:office:office" xmlns:r="http://schemas.openxmlformats.org/officeDocument/2006/relationships" xmlns:m="http://schemas.openxmlformats.org/officeDocument/2006/math" xmlns:v="urn:schemas-microsoft-com:vml" xmlns:wp="http://schemas.openxmlformats.org/drawingml/2006/wordprocessingDrawing" xmlns:w10="urn:schemas-microsoft-com:office:word" xmlns:w="http://schemas.openxmlformats.org/wordprocessingml/2006/main" xmlns:wne="http://schemas.microsoft.com/office/word/2006/wordml">
   <w:endnote w:type="separator" w:id="-1">
     <w:p>
       <w:pPr>
@@ -20120,7 +19838,7 @@
 </file>
 
 <file path=word/footer1.xml><?xml version="1.0" encoding="utf-8"?>
-<w:ftr xmlns:wpc="http://schemas.microsoft.com/office/word/2010/wordprocessingCanvas" xmlns:mc="http://schemas.openxmlformats.org/markup-compatibility/2006" xmlns:o="urn:schemas-microsoft-com:office:office" xmlns:r="http://schemas.openxmlformats.org/officeDocument/2006/relationships" xmlns:m="http://schemas.openxmlformats.org/officeDocument/2006/math" xmlns:v="urn:schemas-microsoft-com:vml" xmlns:wp14="http://schemas.microsoft.com/office/word/2010/wordprocessingDrawing" xmlns:wp="http://schemas.openxmlformats.org/drawingml/2006/wordprocessingDrawing" xmlns:w10="urn:schemas-microsoft-com:office:word" xmlns:w="http://schemas.openxmlformats.org/wordprocessingml/2006/main" xmlns:w14="http://schemas.microsoft.com/office/word/2010/wordml" xmlns:wpg="http://schemas.microsoft.com/office/word/2010/wordprocessingGroup" xmlns:wpi="http://schemas.microsoft.com/office/word/2010/wordprocessingInk" xmlns:wne="http://schemas.microsoft.com/office/word/2006/wordml" xmlns:wps="http://schemas.microsoft.com/office/word/2010/wordprocessingShape" mc:Ignorable="w14 wp14">
+<w:ftr xmlns:ve="http://schemas.openxmlformats.org/markup-compatibility/2006" xmlns:o="urn:schemas-microsoft-com:office:office" xmlns:r="http://schemas.openxmlformats.org/officeDocument/2006/relationships" xmlns:m="http://schemas.openxmlformats.org/officeDocument/2006/math" xmlns:v="urn:schemas-microsoft-com:vml" xmlns:wp="http://schemas.openxmlformats.org/drawingml/2006/wordprocessingDrawing" xmlns:w10="urn:schemas-microsoft-com:office:word" xmlns:w="http://schemas.openxmlformats.org/wordprocessingml/2006/main" xmlns:wne="http://schemas.microsoft.com/office/word/2006/wordml">
   <w:sdt>
     <w:sdtPr>
       <w:id w:val="-680205821"/>
@@ -20129,7 +19847,6 @@
         <w:docPartUnique/>
       </w:docPartObj>
     </w:sdtPr>
-    <w:sdtEndPr/>
     <w:sdtContent>
       <w:p>
         <w:pPr>
@@ -20153,7 +19870,7 @@
                 <v:h position="#0,topLeft" xrange="0,21600"/>
               </v:handles>
             </v:shapetype>
-            <v:shape id="AutoShape 13" o:spid="_x0000_s2049" type="#_x0000_t5" style="position:absolute;margin-left:2402.4pt;margin-top:0;width:167.4pt;height:161.8pt;z-index:251659264;visibility:visible;mso-position-horizontal:right;mso-position-horizontal-relative:page;mso-position-vertical:bottom;mso-position-vertical-relative:page" o:gfxdata="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" adj="21600" fillcolor="#d2eaf1" stroked="f">
+            <v:shape id="AutoShape 13" o:spid="_x0000_s2049" type="#_x0000_t5" style="position:absolute;margin-left:2529.8pt;margin-top:0;width:167.4pt;height:161.8pt;z-index:251659264;visibility:visible;mso-position-horizontal:right;mso-position-horizontal-relative:page;mso-position-vertical:bottom;mso-position-vertical-relative:page" o:gfxdata="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" adj="21600" fillcolor="#d2eaf1" stroked="f">
               <v:textbox>
                 <w:txbxContent>
                   <w:p>
@@ -20214,7 +19931,7 @@
 </file>
 
 <file path=word/footnotes.xml><?xml version="1.0" encoding="utf-8"?>
-<w:footnotes xmlns:wpc="http://schemas.microsoft.com/office/word/2010/wordprocessingCanvas" xmlns:mc="http://schemas.openxmlformats.org/markup-compatibility/2006" xmlns:o="urn:schemas-microsoft-com:office:office" xmlns:r="http://schemas.openxmlformats.org/officeDocument/2006/relationships" xmlns:m="http://schemas.openxmlformats.org/officeDocument/2006/math" xmlns:v="urn:schemas-microsoft-com:vml" xmlns:wp14="http://schemas.microsoft.com/office/word/2010/wordprocessingDrawing" xmlns:wp="http://schemas.openxmlformats.org/drawingml/2006/wordprocessingDrawing" xmlns:w10="urn:schemas-microsoft-com:office:word" xmlns:w="http://schemas.openxmlformats.org/wordprocessingml/2006/main" xmlns:w14="http://schemas.microsoft.com/office/word/2010/wordml" xmlns:wpg="http://schemas.microsoft.com/office/word/2010/wordprocessingGroup" xmlns:wpi="http://schemas.microsoft.com/office/word/2010/wordprocessingInk" xmlns:wne="http://schemas.microsoft.com/office/word/2006/wordml" xmlns:wps="http://schemas.microsoft.com/office/word/2010/wordprocessingShape" mc:Ignorable="w14 wp14">
+<w:footnotes xmlns:ve="http://schemas.openxmlformats.org/markup-compatibility/2006" xmlns:o="urn:schemas-microsoft-com:office:office" xmlns:r="http://schemas.openxmlformats.org/officeDocument/2006/relationships" xmlns:m="http://schemas.openxmlformats.org/officeDocument/2006/math" xmlns:v="urn:schemas-microsoft-com:vml" xmlns:wp="http://schemas.openxmlformats.org/drawingml/2006/wordprocessingDrawing" xmlns:w10="urn:schemas-microsoft-com:office:word" xmlns:w="http://schemas.openxmlformats.org/wordprocessingml/2006/main" xmlns:wne="http://schemas.microsoft.com/office/word/2006/wordml">
   <w:footnote w:type="separator" w:id="-1">
     <w:p>
       <w:pPr>
@@ -20239,7 +19956,7 @@
 </file>
 
 <file path=word/numbering.xml><?xml version="1.0" encoding="utf-8"?>
-<w:numbering xmlns:wpc="http://schemas.microsoft.com/office/word/2010/wordprocessingCanvas" xmlns:mc="http://schemas.openxmlformats.org/markup-compatibility/2006" xmlns:o="urn:schemas-microsoft-com:office:office" xmlns:r="http://schemas.openxmlformats.org/officeDocument/2006/relationships" xmlns:m="http://schemas.openxmlformats.org/officeDocument/2006/math" xmlns:v="urn:schemas-microsoft-com:vml" xmlns:wp14="http://schemas.microsoft.com/office/word/2010/wordprocessingDrawing" xmlns:wp="http://schemas.openxmlformats.org/drawingml/2006/wordprocessingDrawing" xmlns:w10="urn:schemas-microsoft-com:office:word" xmlns:w="http://schemas.openxmlformats.org/wordprocessingml/2006/main" xmlns:w14="http://schemas.microsoft.com/office/word/2010/wordml" xmlns:wpg="http://schemas.microsoft.com/office/word/2010/wordprocessingGroup" xmlns:wpi="http://schemas.microsoft.com/office/word/2010/wordprocessingInk" xmlns:wne="http://schemas.microsoft.com/office/word/2006/wordml" xmlns:wps="http://schemas.microsoft.com/office/word/2010/wordprocessingShape" mc:Ignorable="w14 wp14">
+<w:numbering xmlns:ve="http://schemas.openxmlformats.org/markup-compatibility/2006" xmlns:o="urn:schemas-microsoft-com:office:office" xmlns:r="http://schemas.openxmlformats.org/officeDocument/2006/relationships" xmlns:m="http://schemas.openxmlformats.org/officeDocument/2006/math" xmlns:v="urn:schemas-microsoft-com:vml" xmlns:wp="http://schemas.openxmlformats.org/drawingml/2006/wordprocessingDrawing" xmlns:w10="urn:schemas-microsoft-com:office:word" xmlns:w="http://schemas.openxmlformats.org/wordprocessingml/2006/main" xmlns:wne="http://schemas.microsoft.com/office/word/2006/wordml">
   <w:abstractNum w:abstractNumId="0">
     <w:nsid w:val="00000002"/>
     <w:multiLevelType w:val="multilevel"/>
@@ -25023,7 +24740,7 @@
 </file>
 
 <file path=word/styles.xml><?xml version="1.0" encoding="utf-8"?>
-<w:styles xmlns:mc="http://schemas.openxmlformats.org/markup-compatibility/2006" xmlns:r="http://schemas.openxmlformats.org/officeDocument/2006/relationships" xmlns:w="http://schemas.openxmlformats.org/wordprocessingml/2006/main" xmlns:w14="http://schemas.microsoft.com/office/word/2010/wordml" mc:Ignorable="w14">
+<w:styles xmlns:r="http://schemas.openxmlformats.org/officeDocument/2006/relationships" xmlns:w="http://schemas.openxmlformats.org/wordprocessingml/2006/main">
   <w:docDefaults>
     <w:rPrDefault>
       <w:rPr>
@@ -25436,6 +25153,7 @@
     <w:uiPriority w:val="99"/>
     <w:semiHidden/>
     <w:unhideWhenUsed/>
+    <w:qFormat/>
     <w:tblPr>
       <w:tblInd w:w="0" w:type="dxa"/>
       <w:tblCellMar>
@@ -26074,6 +25792,38 @@
         <w:right w:w="108" w:type="dxa"/>
       </w:tblCellMar>
     </w:tblPr>
+  </w:style>
+  <w:style w:type="paragraph" w:styleId="DocumentMap">
+    <w:name w:val="Document Map"/>
+    <w:basedOn w:val="Normal"/>
+    <w:link w:val="DocumentMapChar"/>
+    <w:uiPriority w:val="99"/>
+    <w:semiHidden/>
+    <w:unhideWhenUsed/>
+    <w:rsid w:val="00A0600E"/>
+    <w:pPr>
+      <w:spacing w:after="0" w:line="240" w:lineRule="auto"/>
+    </w:pPr>
+    <w:rPr>
+      <w:rFonts w:ascii="Tahoma" w:hAnsi="Tahoma" w:cs="Tahoma"/>
+      <w:sz w:val="16"/>
+      <w:szCs w:val="16"/>
+    </w:rPr>
+  </w:style>
+  <w:style w:type="character" w:customStyle="1" w:styleId="DocumentMapChar">
+    <w:name w:val="Document Map Char"/>
+    <w:basedOn w:val="DefaultParagraphFont"/>
+    <w:link w:val="DocumentMap"/>
+    <w:uiPriority w:val="99"/>
+    <w:semiHidden/>
+    <w:rsid w:val="00A0600E"/>
+    <w:rPr>
+      <w:rFonts w:ascii="Tahoma" w:hAnsi="Tahoma" w:cs="Tahoma"/>
+      <w:i/>
+      <w:iCs/>
+      <w:sz w:val="16"/>
+      <w:szCs w:val="16"/>
+    </w:rPr>
   </w:style>
 </w:styles>
 </file>
@@ -27398,7 +27148,7 @@
 </file>
 
 <file path=customXml/itemProps1.xml><?xml version="1.0" encoding="utf-8"?>
-<ds:datastoreItem xmlns:ds="http://schemas.openxmlformats.org/officeDocument/2006/customXml" ds:itemID="{7E6D4CCF-1F2C-45C6-B800-2E0504C7DA65}">
+<ds:datastoreItem xmlns:ds="http://schemas.openxmlformats.org/officeDocument/2006/customXml" ds:itemID="{BA308A0D-98DE-424C-9DB8-6184FC669584}">
   <ds:schemaRefs>
     <ds:schemaRef ds:uri="http://schemas.openxmlformats.org/officeDocument/2006/bibliography"/>
   </ds:schemaRefs>

</xml_diff>

<commit_message>
Updated the synopsis with final touch
</commit_message>
<xml_diff>
--- a/report/PSMS-Synopsis.docx
+++ b/report/PSMS-Synopsis.docx
@@ -1,6 +1,6 @@
 
 <file path=word/document.xml><?xml version="1.0" encoding="utf-8"?>
-<w:document xmlns:ve="http://schemas.openxmlformats.org/markup-compatibility/2006" xmlns:o="urn:schemas-microsoft-com:office:office" xmlns:r="http://schemas.openxmlformats.org/officeDocument/2006/relationships" xmlns:m="http://schemas.openxmlformats.org/officeDocument/2006/math" xmlns:v="urn:schemas-microsoft-com:vml" xmlns:wp="http://schemas.openxmlformats.org/drawingml/2006/wordprocessingDrawing" xmlns:w10="urn:schemas-microsoft-com:office:word" xmlns:w="http://schemas.openxmlformats.org/wordprocessingml/2006/main" xmlns:wne="http://schemas.microsoft.com/office/word/2006/wordml">
+<w:document xmlns:wpc="http://schemas.microsoft.com/office/word/2010/wordprocessingCanvas" xmlns:mc="http://schemas.openxmlformats.org/markup-compatibility/2006" xmlns:o="urn:schemas-microsoft-com:office:office" xmlns:r="http://schemas.openxmlformats.org/officeDocument/2006/relationships" xmlns:m="http://schemas.openxmlformats.org/officeDocument/2006/math" xmlns:v="urn:schemas-microsoft-com:vml" xmlns:wp14="http://schemas.microsoft.com/office/word/2010/wordprocessingDrawing" xmlns:wp="http://schemas.openxmlformats.org/drawingml/2006/wordprocessingDrawing" xmlns:w10="urn:schemas-microsoft-com:office:word" xmlns:w="http://schemas.openxmlformats.org/wordprocessingml/2006/main" xmlns:w14="http://schemas.microsoft.com/office/word/2010/wordml" xmlns:wpg="http://schemas.microsoft.com/office/word/2010/wordprocessingGroup" xmlns:wpi="http://schemas.microsoft.com/office/word/2010/wordprocessingInk" xmlns:wne="http://schemas.microsoft.com/office/word/2006/wordml" xmlns:wps="http://schemas.microsoft.com/office/word/2010/wordprocessingShape" mc:Ignorable="w14 wp14">
   <w:body>
     <w:sdt>
       <w:sdtPr>
@@ -23,7 +23,7 @@
           <w:tblPr>
             <w:tblW w:w="5000" w:type="pct"/>
             <w:jc w:val="center"/>
-            <w:tblLook w:val="04A0"/>
+            <w:tblLook w:val="04A0" w:firstRow="1" w:lastRow="0" w:firstColumn="1" w:lastColumn="0" w:noHBand="0" w:noVBand="1"/>
           </w:tblPr>
           <w:tblGrid>
             <w:gridCol w:w="9576"/>
@@ -71,6 +71,7 @@
                 <w:dataBinding w:prefixMappings="xmlns:ns0='http://schemas.openxmlformats.org/package/2006/metadata/core-properties' xmlns:ns1='http://purl.org/dc/elements/1.1/'" w:xpath="/ns0:coreProperties[1]/ns1:title[1]" w:storeItemID="{6C3C8BC8-F283-45AE-878A-BAB7291924A1}"/>
                 <w:text/>
               </w:sdtPr>
+              <w:sdtEndPr/>
               <w:sdtContent>
                 <w:tc>
                   <w:tcPr>
@@ -124,6 +125,7 @@
                 <w:dataBinding w:prefixMappings="xmlns:ns0='http://schemas.openxmlformats.org/package/2006/metadata/core-properties' xmlns:ns1='http://purl.org/dc/elements/1.1/'" w:xpath="/ns0:coreProperties[1]/ns1:subject[1]" w:storeItemID="{6C3C8BC8-F283-45AE-878A-BAB7291924A1}"/>
                 <w:text/>
               </w:sdtPr>
+              <w:sdtEndPr/>
               <w:sdtContent>
                 <w:tc>
                   <w:tcPr>
@@ -241,7 +243,7 @@
           <w:tblPr>
             <w:tblpPr w:leftFromText="187" w:rightFromText="187" w:horzAnchor="margin" w:tblpXSpec="center" w:tblpYSpec="bottom"/>
             <w:tblW w:w="5000" w:type="pct"/>
-            <w:tblLook w:val="04A0"/>
+            <w:tblLook w:val="04A0" w:firstRow="1" w:lastRow="0" w:firstColumn="1" w:lastColumn="0" w:noHBand="0" w:noVBand="1"/>
           </w:tblPr>
           <w:tblGrid>
             <w:gridCol w:w="9576"/>
@@ -305,7 +307,6 @@
           <w:pPr>
             <w:pStyle w:val="TOC1"/>
             <w:tabs>
-              <w:tab w:val="left" w:pos="440"/>
               <w:tab w:val="right" w:leader="dot" w:pos="9350"/>
             </w:tabs>
             <w:rPr>
@@ -326,52 +327,34 @@
           <w:r>
             <w:fldChar w:fldCharType="separate"/>
           </w:r>
-          <w:hyperlink w:anchor="_Toc344650143" w:history="1">
+          <w:hyperlink w:anchor="_Toc344661851" w:history="1">
             <w:r>
               <w:rPr>
                 <w:rStyle w:val="Hyperlink"/>
                 <w:noProof/>
               </w:rPr>
-              <w:t>1.</w:t>
-            </w:r>
-            <w:r>
-              <w:rPr>
-                <w:i w:val="0"/>
-                <w:iCs w:val="0"/>
-                <w:noProof/>
-                <w:sz w:val="22"/>
-                <w:szCs w:val="22"/>
-                <w:lang w:bidi="ar-SA"/>
+              <w:t>Introduction &amp; Objective</w:t>
+            </w:r>
+            <w:r>
+              <w:rPr>
+                <w:noProof/>
+                <w:webHidden/>
               </w:rPr>
               <w:tab/>
             </w:r>
             <w:r>
               <w:rPr>
-                <w:rStyle w:val="Hyperlink"/>
-                <w:noProof/>
-              </w:rPr>
-              <w:t>Introduction &amp; Objective</w:t>
-            </w:r>
-            <w:r>
-              <w:rPr>
                 <w:noProof/>
                 <w:webHidden/>
               </w:rPr>
-              <w:tab/>
+              <w:fldChar w:fldCharType="begin"/>
             </w:r>
             <w:r>
               <w:rPr>
                 <w:noProof/>
                 <w:webHidden/>
               </w:rPr>
-              <w:fldChar w:fldCharType="begin"/>
-            </w:r>
-            <w:r>
-              <w:rPr>
-                <w:noProof/>
-                <w:webHidden/>
-              </w:rPr>
-              <w:instrText xml:space="preserve"> PAGEREF _Toc344650143 \h </w:instrText>
+              <w:instrText xml:space="preserve"> PAGEREF _Toc344661851 \h </w:instrText>
             </w:r>
             <w:r>
               <w:rPr>
@@ -406,7 +389,6 @@
           <w:pPr>
             <w:pStyle w:val="TOC2"/>
             <w:tabs>
-              <w:tab w:val="left" w:pos="880"/>
               <w:tab w:val="right" w:leader="dot" w:pos="9350"/>
             </w:tabs>
             <w:rPr>
@@ -418,52 +400,34 @@
               <w:lang w:bidi="ar-SA"/>
             </w:rPr>
           </w:pPr>
-          <w:hyperlink w:anchor="_Toc344650144" w:history="1">
+          <w:hyperlink w:anchor="_Toc344661852" w:history="1">
             <w:r>
               <w:rPr>
                 <w:rStyle w:val="Hyperlink"/>
                 <w:noProof/>
               </w:rPr>
-              <w:t>1.1</w:t>
-            </w:r>
-            <w:r>
-              <w:rPr>
-                <w:i w:val="0"/>
-                <w:iCs w:val="0"/>
-                <w:noProof/>
-                <w:sz w:val="22"/>
-                <w:szCs w:val="22"/>
-                <w:lang w:bidi="ar-SA"/>
+              <w:t>Introduction</w:t>
+            </w:r>
+            <w:r>
+              <w:rPr>
+                <w:noProof/>
+                <w:webHidden/>
               </w:rPr>
               <w:tab/>
             </w:r>
             <w:r>
               <w:rPr>
-                <w:rStyle w:val="Hyperlink"/>
-                <w:noProof/>
-              </w:rPr>
-              <w:t>Introduction</w:t>
-            </w:r>
-            <w:r>
-              <w:rPr>
                 <w:noProof/>
                 <w:webHidden/>
               </w:rPr>
-              <w:tab/>
+              <w:fldChar w:fldCharType="begin"/>
             </w:r>
             <w:r>
               <w:rPr>
                 <w:noProof/>
                 <w:webHidden/>
               </w:rPr>
-              <w:fldChar w:fldCharType="begin"/>
-            </w:r>
-            <w:r>
-              <w:rPr>
-                <w:noProof/>
-                <w:webHidden/>
-              </w:rPr>
-              <w:instrText xml:space="preserve"> PAGEREF _Toc344650144 \h </w:instrText>
+              <w:instrText xml:space="preserve"> PAGEREF _Toc344661852 \h </w:instrText>
             </w:r>
             <w:r>
               <w:rPr>
@@ -498,7 +462,6 @@
           <w:pPr>
             <w:pStyle w:val="TOC2"/>
             <w:tabs>
-              <w:tab w:val="left" w:pos="880"/>
               <w:tab w:val="right" w:leader="dot" w:pos="9350"/>
             </w:tabs>
             <w:rPr>
@@ -510,164 +473,54 @@
               <w:lang w:bidi="ar-SA"/>
             </w:rPr>
           </w:pPr>
-          <w:hyperlink w:anchor="_Toc344650145" w:history="1">
+          <w:hyperlink w:anchor="_Toc344661853" w:history="1">
             <w:r>
               <w:rPr>
                 <w:rStyle w:val="Hyperlink"/>
                 <w:noProof/>
               </w:rPr>
-              <w:t>1.2</w:t>
-            </w:r>
-            <w:r>
-              <w:rPr>
-                <w:i w:val="0"/>
-                <w:iCs w:val="0"/>
-                <w:noProof/>
-                <w:sz w:val="22"/>
-                <w:szCs w:val="22"/>
-                <w:lang w:bidi="ar-SA"/>
+              <w:t>Objective</w:t>
+            </w:r>
+            <w:r>
+              <w:rPr>
+                <w:noProof/>
+                <w:webHidden/>
               </w:rPr>
               <w:tab/>
             </w:r>
             <w:r>
               <w:rPr>
-                <w:rStyle w:val="Hyperlink"/>
-                <w:noProof/>
-              </w:rPr>
-              <w:t>Objective</w:t>
-            </w:r>
-            <w:r>
-              <w:rPr>
                 <w:noProof/>
                 <w:webHidden/>
               </w:rPr>
-              <w:tab/>
+              <w:fldChar w:fldCharType="begin"/>
             </w:r>
             <w:r>
               <w:rPr>
                 <w:noProof/>
                 <w:webHidden/>
               </w:rPr>
-              <w:fldChar w:fldCharType="begin"/>
+              <w:instrText xml:space="preserve"> PAGEREF _Toc344661853 \h </w:instrText>
             </w:r>
             <w:r>
               <w:rPr>
                 <w:noProof/>
                 <w:webHidden/>
               </w:rPr>
-              <w:instrText xml:space="preserve"> PAGEREF _Toc344650145 \h </w:instrText>
             </w:r>
             <w:r>
               <w:rPr>
                 <w:noProof/>
                 <w:webHidden/>
               </w:rPr>
+              <w:fldChar w:fldCharType="separate"/>
             </w:r>
             <w:r>
               <w:rPr>
                 <w:noProof/>
                 <w:webHidden/>
               </w:rPr>
-              <w:fldChar w:fldCharType="separate"/>
-            </w:r>
-            <w:r>
-              <w:rPr>
-                <w:noProof/>
-                <w:webHidden/>
-              </w:rPr>
               <w:t>3</w:t>
-            </w:r>
-            <w:r>
-              <w:rPr>
-                <w:noProof/>
-                <w:webHidden/>
-              </w:rPr>
-              <w:fldChar w:fldCharType="end"/>
-            </w:r>
-          </w:hyperlink>
-        </w:p>
-        <w:p>
-          <w:pPr>
-            <w:pStyle w:val="TOC1"/>
-            <w:tabs>
-              <w:tab w:val="left" w:pos="440"/>
-              <w:tab w:val="right" w:leader="dot" w:pos="9350"/>
-            </w:tabs>
-            <w:rPr>
-              <w:i w:val="0"/>
-              <w:iCs w:val="0"/>
-              <w:noProof/>
-              <w:sz w:val="22"/>
-              <w:szCs w:val="22"/>
-              <w:lang w:bidi="ar-SA"/>
-            </w:rPr>
-          </w:pPr>
-          <w:hyperlink w:anchor="_Toc344650146" w:history="1">
-            <w:r>
-              <w:rPr>
-                <w:rStyle w:val="Hyperlink"/>
-                <w:noProof/>
-              </w:rPr>
-              <w:t>3.</w:t>
-            </w:r>
-            <w:r>
-              <w:rPr>
-                <w:i w:val="0"/>
-                <w:iCs w:val="0"/>
-                <w:noProof/>
-                <w:sz w:val="22"/>
-                <w:szCs w:val="22"/>
-                <w:lang w:bidi="ar-SA"/>
-              </w:rPr>
-              <w:tab/>
-            </w:r>
-            <w:r>
-              <w:rPr>
-                <w:rStyle w:val="Hyperlink"/>
-                <w:noProof/>
-              </w:rPr>
-              <w:t>Project Category</w:t>
-            </w:r>
-            <w:r>
-              <w:rPr>
-                <w:noProof/>
-                <w:webHidden/>
-              </w:rPr>
-              <w:tab/>
-            </w:r>
-            <w:r>
-              <w:rPr>
-                <w:noProof/>
-                <w:webHidden/>
-              </w:rPr>
-              <w:fldChar w:fldCharType="begin"/>
-            </w:r>
-            <w:r>
-              <w:rPr>
-                <w:noProof/>
-                <w:webHidden/>
-              </w:rPr>
-              <w:instrText xml:space="preserve"> PAGEREF _Toc344650146 \h </w:instrText>
-            </w:r>
-            <w:r>
-              <w:rPr>
-                <w:noProof/>
-                <w:webHidden/>
-              </w:rPr>
-            </w:r>
-            <w:r>
-              <w:rPr>
-                <w:noProof/>
-                <w:webHidden/>
-              </w:rPr>
-              <w:fldChar w:fldCharType="separate"/>
-            </w:r>
-            <w:r>
-              <w:rPr>
-                <w:noProof/>
-                <w:webHidden/>
-              </w:rPr>
-              <w:t>4</w:t>
             </w:r>
             <w:r>
               <w:rPr>
@@ -693,12 +546,85 @@
               <w:lang w:bidi="ar-SA"/>
             </w:rPr>
           </w:pPr>
-          <w:hyperlink w:anchor="_Toc344650147" w:history="1">
+          <w:hyperlink w:anchor="_Toc344661854" w:history="1">
             <w:r>
               <w:rPr>
                 <w:rStyle w:val="Hyperlink"/>
                 <w:noProof/>
               </w:rPr>
+              <w:t>Project Category</w:t>
+            </w:r>
+            <w:r>
+              <w:rPr>
+                <w:noProof/>
+                <w:webHidden/>
+              </w:rPr>
+              <w:tab/>
+            </w:r>
+            <w:r>
+              <w:rPr>
+                <w:noProof/>
+                <w:webHidden/>
+              </w:rPr>
+              <w:fldChar w:fldCharType="begin"/>
+            </w:r>
+            <w:r>
+              <w:rPr>
+                <w:noProof/>
+                <w:webHidden/>
+              </w:rPr>
+              <w:instrText xml:space="preserve"> PAGEREF _Toc344661854 \h </w:instrText>
+            </w:r>
+            <w:r>
+              <w:rPr>
+                <w:noProof/>
+                <w:webHidden/>
+              </w:rPr>
+            </w:r>
+            <w:r>
+              <w:rPr>
+                <w:noProof/>
+                <w:webHidden/>
+              </w:rPr>
+              <w:fldChar w:fldCharType="separate"/>
+            </w:r>
+            <w:r>
+              <w:rPr>
+                <w:noProof/>
+                <w:webHidden/>
+              </w:rPr>
+              <w:t>5</w:t>
+            </w:r>
+            <w:r>
+              <w:rPr>
+                <w:noProof/>
+                <w:webHidden/>
+              </w:rPr>
+              <w:fldChar w:fldCharType="end"/>
+            </w:r>
+          </w:hyperlink>
+        </w:p>
+        <w:p>
+          <w:pPr>
+            <w:pStyle w:val="TOC1"/>
+            <w:tabs>
+              <w:tab w:val="right" w:leader="dot" w:pos="9350"/>
+            </w:tabs>
+            <w:rPr>
+              <w:i w:val="0"/>
+              <w:iCs w:val="0"/>
+              <w:noProof/>
+              <w:sz w:val="22"/>
+              <w:szCs w:val="22"/>
+              <w:lang w:bidi="ar-SA"/>
+            </w:rPr>
+          </w:pPr>
+          <w:hyperlink w:anchor="_Toc344661855" w:history="1">
+            <w:r>
+              <w:rPr>
+                <w:rStyle w:val="Hyperlink"/>
+                <w:noProof/>
+              </w:rPr>
               <w:t>Tools/Platform, Hardware and Software Specification</w:t>
             </w:r>
             <w:r>
@@ -720,7 +646,7 @@
                 <w:noProof/>
                 <w:webHidden/>
               </w:rPr>
-              <w:instrText xml:space="preserve"> PAGEREF _Toc344650147 \h </w:instrText>
+              <w:instrText xml:space="preserve"> PAGEREF _Toc344661855 \h </w:instrText>
             </w:r>
             <w:r>
               <w:rPr>
@@ -766,7 +692,7 @@
               <w:lang w:bidi="ar-SA"/>
             </w:rPr>
           </w:pPr>
-          <w:hyperlink w:anchor="_Toc344650148" w:history="1">
+          <w:hyperlink w:anchor="_Toc344661856" w:history="1">
             <w:r>
               <w:rPr>
                 <w:rStyle w:val="Hyperlink"/>
@@ -793,7 +719,7 @@
                 <w:noProof/>
                 <w:webHidden/>
               </w:rPr>
-              <w:instrText xml:space="preserve"> PAGEREF _Toc344650148 \h </w:instrText>
+              <w:instrText xml:space="preserve"> PAGEREF _Toc344661856 \h </w:instrText>
             </w:r>
             <w:r>
               <w:rPr>
@@ -839,7 +765,7 @@
               <w:lang w:bidi="ar-SA"/>
             </w:rPr>
           </w:pPr>
-          <w:hyperlink w:anchor="_Toc344650149" w:history="1">
+          <w:hyperlink w:anchor="_Toc344661857" w:history="1">
             <w:r>
               <w:rPr>
                 <w:rStyle w:val="Hyperlink"/>
@@ -866,7 +792,7 @@
                 <w:noProof/>
                 <w:webHidden/>
               </w:rPr>
-              <w:instrText xml:space="preserve"> PAGEREF _Toc344650149 \h </w:instrText>
+              <w:instrText xml:space="preserve"> PAGEREF _Toc344661857 \h </w:instrText>
             </w:r>
             <w:r>
               <w:rPr>
@@ -912,7 +838,7 @@
               <w:lang w:bidi="ar-SA"/>
             </w:rPr>
           </w:pPr>
-          <w:hyperlink w:anchor="_Toc344650150" w:history="1">
+          <w:hyperlink w:anchor="_Toc344661858" w:history="1">
             <w:r>
               <w:rPr>
                 <w:rStyle w:val="Hyperlink"/>
@@ -939,7 +865,7 @@
                 <w:noProof/>
                 <w:webHidden/>
               </w:rPr>
-              <w:instrText xml:space="preserve"> PAGEREF _Toc344650150 \h </w:instrText>
+              <w:instrText xml:space="preserve"> PAGEREF _Toc344661858 \h </w:instrText>
             </w:r>
             <w:r>
               <w:rPr>
@@ -985,7 +911,7 @@
               <w:lang w:bidi="ar-SA"/>
             </w:rPr>
           </w:pPr>
-          <w:hyperlink w:anchor="_Toc344650151" w:history="1">
+          <w:hyperlink w:anchor="_Toc344661859" w:history="1">
             <w:r>
               <w:rPr>
                 <w:rStyle w:val="Hyperlink"/>
@@ -1013,7 +939,7 @@
                 <w:noProof/>
                 <w:webHidden/>
               </w:rPr>
-              <w:instrText xml:space="preserve"> PAGEREF _Toc344650151 \h </w:instrText>
+              <w:instrText xml:space="preserve"> PAGEREF _Toc344661859 \h </w:instrText>
             </w:r>
             <w:r>
               <w:rPr>
@@ -1059,7 +985,7 @@
               <w:lang w:bidi="ar-SA"/>
             </w:rPr>
           </w:pPr>
-          <w:hyperlink w:anchor="_Toc344650152" w:history="1">
+          <w:hyperlink w:anchor="_Toc344661860" w:history="1">
             <w:r>
               <w:rPr>
                 <w:rStyle w:val="Hyperlink"/>
@@ -1087,7 +1013,7 @@
                 <w:noProof/>
                 <w:webHidden/>
               </w:rPr>
-              <w:instrText xml:space="preserve"> PAGEREF _Toc344650152 \h </w:instrText>
+              <w:instrText xml:space="preserve"> PAGEREF _Toc344661860 \h </w:instrText>
             </w:r>
             <w:r>
               <w:rPr>
@@ -1133,7 +1059,7 @@
               <w:lang w:bidi="ar-SA"/>
             </w:rPr>
           </w:pPr>
-          <w:hyperlink w:anchor="_Toc344650153" w:history="1">
+          <w:hyperlink w:anchor="_Toc344661861" w:history="1">
             <w:r>
               <w:rPr>
                 <w:rStyle w:val="Hyperlink"/>
@@ -1161,7 +1087,7 @@
                 <w:noProof/>
                 <w:webHidden/>
               </w:rPr>
-              <w:instrText xml:space="preserve"> PAGEREF _Toc344650153 \h </w:instrText>
+              <w:instrText xml:space="preserve"> PAGEREF _Toc344661861 \h </w:instrText>
             </w:r>
             <w:r>
               <w:rPr>
@@ -1207,7 +1133,7 @@
               <w:lang w:bidi="ar-SA"/>
             </w:rPr>
           </w:pPr>
-          <w:hyperlink w:anchor="_Toc344650154" w:history="1">
+          <w:hyperlink w:anchor="_Toc344661862" w:history="1">
             <w:r>
               <w:rPr>
                 <w:rStyle w:val="Hyperlink"/>
@@ -1234,7 +1160,7 @@
                 <w:noProof/>
                 <w:webHidden/>
               </w:rPr>
-              <w:instrText xml:space="preserve"> PAGEREF _Toc344650154 \h </w:instrText>
+              <w:instrText xml:space="preserve"> PAGEREF _Toc344661862 \h </w:instrText>
             </w:r>
             <w:r>
               <w:rPr>
@@ -1280,7 +1206,7 @@
               <w:lang w:bidi="ar-SA"/>
             </w:rPr>
           </w:pPr>
-          <w:hyperlink w:anchor="_Toc344650155" w:history="1">
+          <w:hyperlink w:anchor="_Toc344661863" w:history="1">
             <w:r>
               <w:rPr>
                 <w:rStyle w:val="Hyperlink"/>
@@ -1307,7 +1233,7 @@
                 <w:noProof/>
                 <w:webHidden/>
               </w:rPr>
-              <w:instrText xml:space="preserve"> PAGEREF _Toc344650155 \h </w:instrText>
+              <w:instrText xml:space="preserve"> PAGEREF _Toc344661863 \h </w:instrText>
             </w:r>
             <w:r>
               <w:rPr>
@@ -1353,7 +1279,7 @@
               <w:lang w:bidi="ar-SA"/>
             </w:rPr>
           </w:pPr>
-          <w:hyperlink w:anchor="_Toc344650156" w:history="1">
+          <w:hyperlink w:anchor="_Toc344661864" w:history="1">
             <w:r>
               <w:rPr>
                 <w:rStyle w:val="Hyperlink"/>
@@ -1380,7 +1306,7 @@
                 <w:noProof/>
                 <w:webHidden/>
               </w:rPr>
-              <w:instrText xml:space="preserve"> PAGEREF _Toc344650156 \h </w:instrText>
+              <w:instrText xml:space="preserve"> PAGEREF _Toc344661864 \h </w:instrText>
             </w:r>
             <w:r>
               <w:rPr>
@@ -1415,7 +1341,6 @@
           <w:pPr>
             <w:pStyle w:val="TOC3"/>
             <w:tabs>
-              <w:tab w:val="left" w:pos="1100"/>
               <w:tab w:val="right" w:leader="dot" w:pos="9350"/>
             </w:tabs>
             <w:rPr>
@@ -1427,52 +1352,34 @@
               <w:lang w:bidi="ar-SA"/>
             </w:rPr>
           </w:pPr>
-          <w:hyperlink w:anchor="_Toc344650157" w:history="1">
+          <w:hyperlink w:anchor="_Toc344661865" w:history="1">
             <w:r>
               <w:rPr>
                 <w:rStyle w:val="Hyperlink"/>
                 <w:noProof/>
               </w:rPr>
-              <w:t>5.2.1</w:t>
-            </w:r>
-            <w:r>
-              <w:rPr>
-                <w:i w:val="0"/>
-                <w:iCs w:val="0"/>
-                <w:noProof/>
-                <w:sz w:val="22"/>
-                <w:szCs w:val="22"/>
-                <w:lang w:bidi="ar-SA"/>
+              <w:t>Functional Requirement</w:t>
+            </w:r>
+            <w:r>
+              <w:rPr>
+                <w:noProof/>
+                <w:webHidden/>
               </w:rPr>
               <w:tab/>
             </w:r>
             <w:r>
               <w:rPr>
-                <w:rStyle w:val="Hyperlink"/>
-                <w:noProof/>
-              </w:rPr>
-              <w:t>Functional Requirement</w:t>
-            </w:r>
-            <w:r>
-              <w:rPr>
                 <w:noProof/>
                 <w:webHidden/>
               </w:rPr>
-              <w:tab/>
+              <w:fldChar w:fldCharType="begin"/>
             </w:r>
             <w:r>
               <w:rPr>
                 <w:noProof/>
                 <w:webHidden/>
               </w:rPr>
-              <w:fldChar w:fldCharType="begin"/>
-            </w:r>
-            <w:r>
-              <w:rPr>
-                <w:noProof/>
-                <w:webHidden/>
-              </w:rPr>
-              <w:instrText xml:space="preserve"> PAGEREF _Toc344650157 \h </w:instrText>
+              <w:instrText xml:space="preserve"> PAGEREF _Toc344661865 \h </w:instrText>
             </w:r>
             <w:r>
               <w:rPr>
@@ -1507,7 +1414,6 @@
           <w:pPr>
             <w:pStyle w:val="TOC3"/>
             <w:tabs>
-              <w:tab w:val="left" w:pos="1100"/>
               <w:tab w:val="right" w:leader="dot" w:pos="9350"/>
             </w:tabs>
             <w:rPr>
@@ -1519,52 +1425,34 @@
               <w:lang w:bidi="ar-SA"/>
             </w:rPr>
           </w:pPr>
-          <w:hyperlink w:anchor="_Toc344650158" w:history="1">
+          <w:hyperlink w:anchor="_Toc344661866" w:history="1">
             <w:r>
               <w:rPr>
                 <w:rStyle w:val="Hyperlink"/>
                 <w:noProof/>
               </w:rPr>
-              <w:t>5.2.2</w:t>
-            </w:r>
-            <w:r>
-              <w:rPr>
-                <w:i w:val="0"/>
-                <w:iCs w:val="0"/>
-                <w:noProof/>
-                <w:sz w:val="22"/>
-                <w:szCs w:val="22"/>
-                <w:lang w:bidi="ar-SA"/>
+              <w:t>Technical Specification</w:t>
+            </w:r>
+            <w:r>
+              <w:rPr>
+                <w:noProof/>
+                <w:webHidden/>
               </w:rPr>
               <w:tab/>
             </w:r>
             <w:r>
               <w:rPr>
-                <w:rStyle w:val="Hyperlink"/>
-                <w:noProof/>
-              </w:rPr>
-              <w:t>Technical Specification</w:t>
-            </w:r>
-            <w:r>
-              <w:rPr>
                 <w:noProof/>
                 <w:webHidden/>
               </w:rPr>
-              <w:tab/>
+              <w:fldChar w:fldCharType="begin"/>
             </w:r>
             <w:r>
               <w:rPr>
                 <w:noProof/>
                 <w:webHidden/>
               </w:rPr>
-              <w:fldChar w:fldCharType="begin"/>
-            </w:r>
-            <w:r>
-              <w:rPr>
-                <w:noProof/>
-                <w:webHidden/>
-              </w:rPr>
-              <w:instrText xml:space="preserve"> PAGEREF _Toc344650158 \h </w:instrText>
+              <w:instrText xml:space="preserve"> PAGEREF _Toc344661866 \h </w:instrText>
             </w:r>
             <w:r>
               <w:rPr>
@@ -1599,7 +1487,6 @@
           <w:pPr>
             <w:pStyle w:val="TOC2"/>
             <w:tabs>
-              <w:tab w:val="left" w:pos="880"/>
               <w:tab w:val="right" w:leader="dot" w:pos="9350"/>
             </w:tabs>
             <w:rPr>
@@ -1611,52 +1498,34 @@
               <w:lang w:bidi="ar-SA"/>
             </w:rPr>
           </w:pPr>
-          <w:hyperlink w:anchor="_Toc344650159" w:history="1">
+          <w:hyperlink w:anchor="_Toc344661867" w:history="1">
             <w:r>
               <w:rPr>
                 <w:rStyle w:val="Hyperlink"/>
                 <w:noProof/>
               </w:rPr>
-              <w:t>5.3</w:t>
-            </w:r>
-            <w:r>
-              <w:rPr>
-                <w:i w:val="0"/>
-                <w:iCs w:val="0"/>
-                <w:noProof/>
-                <w:sz w:val="22"/>
-                <w:szCs w:val="22"/>
-                <w:lang w:bidi="ar-SA"/>
+              <w:t>Planning and Scheduling</w:t>
+            </w:r>
+            <w:r>
+              <w:rPr>
+                <w:noProof/>
+                <w:webHidden/>
               </w:rPr>
               <w:tab/>
             </w:r>
             <w:r>
               <w:rPr>
-                <w:rStyle w:val="Hyperlink"/>
-                <w:noProof/>
-              </w:rPr>
-              <w:t>Planning and Scheduling</w:t>
-            </w:r>
-            <w:r>
-              <w:rPr>
                 <w:noProof/>
                 <w:webHidden/>
               </w:rPr>
-              <w:tab/>
+              <w:fldChar w:fldCharType="begin"/>
             </w:r>
             <w:r>
               <w:rPr>
                 <w:noProof/>
                 <w:webHidden/>
               </w:rPr>
-              <w:fldChar w:fldCharType="begin"/>
-            </w:r>
-            <w:r>
-              <w:rPr>
-                <w:noProof/>
-                <w:webHidden/>
-              </w:rPr>
-              <w:instrText xml:space="preserve"> PAGEREF _Toc344650159 \h </w:instrText>
+              <w:instrText xml:space="preserve"> PAGEREF _Toc344661867 \h </w:instrText>
             </w:r>
             <w:r>
               <w:rPr>
@@ -1691,7 +1560,6 @@
           <w:pPr>
             <w:pStyle w:val="TOC3"/>
             <w:tabs>
-              <w:tab w:val="left" w:pos="1100"/>
               <w:tab w:val="right" w:leader="dot" w:pos="9350"/>
             </w:tabs>
             <w:rPr>
@@ -1703,72 +1571,54 @@
               <w:lang w:bidi="ar-SA"/>
             </w:rPr>
           </w:pPr>
-          <w:hyperlink w:anchor="_Toc344650160" w:history="1">
+          <w:hyperlink w:anchor="_Toc344661868" w:history="1">
             <w:r>
               <w:rPr>
                 <w:rStyle w:val="Hyperlink"/>
                 <w:noProof/>
               </w:rPr>
-              <w:t>5.3.1</w:t>
-            </w:r>
-            <w:r>
-              <w:rPr>
-                <w:i w:val="0"/>
-                <w:iCs w:val="0"/>
-                <w:noProof/>
-                <w:sz w:val="22"/>
-                <w:szCs w:val="22"/>
-                <w:lang w:bidi="ar-SA"/>
+              <w:t>Gantt chart</w:t>
+            </w:r>
+            <w:r>
+              <w:rPr>
+                <w:noProof/>
+                <w:webHidden/>
               </w:rPr>
               <w:tab/>
             </w:r>
             <w:r>
               <w:rPr>
-                <w:rStyle w:val="Hyperlink"/>
-                <w:noProof/>
-              </w:rPr>
-              <w:t>Gantt chart</w:t>
-            </w:r>
-            <w:r>
-              <w:rPr>
                 <w:noProof/>
                 <w:webHidden/>
               </w:rPr>
-              <w:tab/>
+              <w:fldChar w:fldCharType="begin"/>
             </w:r>
             <w:r>
               <w:rPr>
                 <w:noProof/>
                 <w:webHidden/>
               </w:rPr>
-              <w:fldChar w:fldCharType="begin"/>
+              <w:instrText xml:space="preserve"> PAGEREF _Toc344661868 \h </w:instrText>
             </w:r>
             <w:r>
               <w:rPr>
                 <w:noProof/>
                 <w:webHidden/>
               </w:rPr>
-              <w:instrText xml:space="preserve"> PAGEREF _Toc344650160 \h </w:instrText>
             </w:r>
             <w:r>
               <w:rPr>
                 <w:noProof/>
                 <w:webHidden/>
               </w:rPr>
+              <w:fldChar w:fldCharType="separate"/>
             </w:r>
             <w:r>
               <w:rPr>
                 <w:noProof/>
                 <w:webHidden/>
               </w:rPr>
-              <w:fldChar w:fldCharType="separate"/>
-            </w:r>
-            <w:r>
-              <w:rPr>
-                <w:noProof/>
-                <w:webHidden/>
-              </w:rPr>
-              <w:t>9</w:t>
+              <w:t>10</w:t>
             </w:r>
             <w:r>
               <w:rPr>
@@ -1783,7 +1633,6 @@
           <w:pPr>
             <w:pStyle w:val="TOC3"/>
             <w:tabs>
-              <w:tab w:val="left" w:pos="1100"/>
               <w:tab w:val="right" w:leader="dot" w:pos="9350"/>
             </w:tabs>
             <w:rPr>
@@ -1795,52 +1644,34 @@
               <w:lang w:bidi="ar-SA"/>
             </w:rPr>
           </w:pPr>
-          <w:hyperlink w:anchor="_Toc344650161" w:history="1">
+          <w:hyperlink w:anchor="_Toc344661869" w:history="1">
             <w:r>
               <w:rPr>
                 <w:rStyle w:val="Hyperlink"/>
                 <w:noProof/>
               </w:rPr>
-              <w:t>5.3.2</w:t>
-            </w:r>
-            <w:r>
-              <w:rPr>
-                <w:i w:val="0"/>
-                <w:iCs w:val="0"/>
-                <w:noProof/>
-                <w:sz w:val="22"/>
-                <w:szCs w:val="22"/>
-                <w:lang w:bidi="ar-SA"/>
+              <w:t>Tracking Gantt</w:t>
+            </w:r>
+            <w:r>
+              <w:rPr>
+                <w:noProof/>
+                <w:webHidden/>
               </w:rPr>
               <w:tab/>
             </w:r>
             <w:r>
               <w:rPr>
-                <w:rStyle w:val="Hyperlink"/>
-                <w:noProof/>
-              </w:rPr>
-              <w:t>Tracking Gantt</w:t>
-            </w:r>
-            <w:r>
-              <w:rPr>
                 <w:noProof/>
                 <w:webHidden/>
               </w:rPr>
-              <w:tab/>
+              <w:fldChar w:fldCharType="begin"/>
             </w:r>
             <w:r>
               <w:rPr>
                 <w:noProof/>
                 <w:webHidden/>
               </w:rPr>
-              <w:fldChar w:fldCharType="begin"/>
-            </w:r>
-            <w:r>
-              <w:rPr>
-                <w:noProof/>
-                <w:webHidden/>
-              </w:rPr>
-              <w:instrText xml:space="preserve"> PAGEREF _Toc344650161 \h </w:instrText>
+              <w:instrText xml:space="preserve"> PAGEREF _Toc344661869 \h </w:instrText>
             </w:r>
             <w:r>
               <w:rPr>
@@ -1875,7 +1706,6 @@
           <w:pPr>
             <w:pStyle w:val="TOC3"/>
             <w:tabs>
-              <w:tab w:val="left" w:pos="1100"/>
               <w:tab w:val="right" w:leader="dot" w:pos="9350"/>
             </w:tabs>
             <w:rPr>
@@ -1887,72 +1717,54 @@
               <w:lang w:bidi="ar-SA"/>
             </w:rPr>
           </w:pPr>
-          <w:hyperlink w:anchor="_Toc344650162" w:history="1">
+          <w:hyperlink w:anchor="_Toc344661870" w:history="1">
             <w:r>
               <w:rPr>
                 <w:rStyle w:val="Hyperlink"/>
                 <w:noProof/>
               </w:rPr>
-              <w:t>5.3.3</w:t>
-            </w:r>
-            <w:r>
-              <w:rPr>
-                <w:i w:val="0"/>
-                <w:iCs w:val="0"/>
-                <w:noProof/>
-                <w:sz w:val="22"/>
-                <w:szCs w:val="22"/>
-                <w:lang w:bidi="ar-SA"/>
+              <w:t>Pert Chart</w:t>
+            </w:r>
+            <w:r>
+              <w:rPr>
+                <w:noProof/>
+                <w:webHidden/>
               </w:rPr>
               <w:tab/>
             </w:r>
             <w:r>
               <w:rPr>
-                <w:rStyle w:val="Hyperlink"/>
-                <w:noProof/>
-              </w:rPr>
-              <w:t>Pert Chart</w:t>
-            </w:r>
-            <w:r>
-              <w:rPr>
                 <w:noProof/>
                 <w:webHidden/>
               </w:rPr>
-              <w:tab/>
+              <w:fldChar w:fldCharType="begin"/>
             </w:r>
             <w:r>
               <w:rPr>
                 <w:noProof/>
                 <w:webHidden/>
               </w:rPr>
-              <w:fldChar w:fldCharType="begin"/>
+              <w:instrText xml:space="preserve"> PAGEREF _Toc344661870 \h </w:instrText>
             </w:r>
             <w:r>
               <w:rPr>
                 <w:noProof/>
                 <w:webHidden/>
               </w:rPr>
-              <w:instrText xml:space="preserve"> PAGEREF _Toc344650162 \h </w:instrText>
             </w:r>
             <w:r>
               <w:rPr>
                 <w:noProof/>
                 <w:webHidden/>
               </w:rPr>
+              <w:fldChar w:fldCharType="separate"/>
             </w:r>
             <w:r>
               <w:rPr>
                 <w:noProof/>
                 <w:webHidden/>
               </w:rPr>
-              <w:fldChar w:fldCharType="separate"/>
-            </w:r>
-            <w:r>
-              <w:rPr>
-                <w:noProof/>
-                <w:webHidden/>
-              </w:rPr>
-              <w:t>10</w:t>
+              <w:t>11</w:t>
             </w:r>
             <w:r>
               <w:rPr>
@@ -1967,7 +1779,6 @@
           <w:pPr>
             <w:pStyle w:val="TOC1"/>
             <w:tabs>
-              <w:tab w:val="left" w:pos="440"/>
               <w:tab w:val="right" w:leader="dot" w:pos="9350"/>
             </w:tabs>
             <w:rPr>
@@ -1979,72 +1790,54 @@
               <w:lang w:bidi="ar-SA"/>
             </w:rPr>
           </w:pPr>
-          <w:hyperlink w:anchor="_Toc344650163" w:history="1">
+          <w:hyperlink w:anchor="_Toc344661871" w:history="1">
             <w:r>
               <w:rPr>
                 <w:rStyle w:val="Hyperlink"/>
                 <w:noProof/>
               </w:rPr>
-              <w:t>6.</w:t>
-            </w:r>
-            <w:r>
-              <w:rPr>
-                <w:i w:val="0"/>
-                <w:iCs w:val="0"/>
-                <w:noProof/>
-                <w:sz w:val="22"/>
-                <w:szCs w:val="22"/>
-                <w:lang w:bidi="ar-SA"/>
+              <w:t>Scope of the Solution</w:t>
+            </w:r>
+            <w:r>
+              <w:rPr>
+                <w:noProof/>
+                <w:webHidden/>
               </w:rPr>
               <w:tab/>
             </w:r>
             <w:r>
               <w:rPr>
-                <w:rStyle w:val="Hyperlink"/>
-                <w:noProof/>
-              </w:rPr>
-              <w:t>Scope of the Solution</w:t>
-            </w:r>
-            <w:r>
-              <w:rPr>
                 <w:noProof/>
                 <w:webHidden/>
               </w:rPr>
-              <w:tab/>
+              <w:fldChar w:fldCharType="begin"/>
             </w:r>
             <w:r>
               <w:rPr>
                 <w:noProof/>
                 <w:webHidden/>
               </w:rPr>
-              <w:fldChar w:fldCharType="begin"/>
+              <w:instrText xml:space="preserve"> PAGEREF _Toc344661871 \h </w:instrText>
             </w:r>
             <w:r>
               <w:rPr>
                 <w:noProof/>
                 <w:webHidden/>
               </w:rPr>
-              <w:instrText xml:space="preserve"> PAGEREF _Toc344650163 \h </w:instrText>
             </w:r>
             <w:r>
               <w:rPr>
                 <w:noProof/>
                 <w:webHidden/>
               </w:rPr>
+              <w:fldChar w:fldCharType="separate"/>
             </w:r>
             <w:r>
               <w:rPr>
                 <w:noProof/>
                 <w:webHidden/>
               </w:rPr>
-              <w:fldChar w:fldCharType="separate"/>
-            </w:r>
-            <w:r>
-              <w:rPr>
-                <w:noProof/>
-                <w:webHidden/>
-              </w:rPr>
-              <w:t>11</w:t>
+              <w:t>12</w:t>
             </w:r>
             <w:r>
               <w:rPr>
@@ -2059,7 +1852,6 @@
           <w:pPr>
             <w:pStyle w:val="TOC1"/>
             <w:tabs>
-              <w:tab w:val="left" w:pos="440"/>
               <w:tab w:val="right" w:leader="dot" w:pos="9350"/>
             </w:tabs>
             <w:rPr>
@@ -2071,72 +1863,54 @@
               <w:lang w:bidi="ar-SA"/>
             </w:rPr>
           </w:pPr>
-          <w:hyperlink w:anchor="_Toc344650164" w:history="1">
+          <w:hyperlink w:anchor="_Toc344661872" w:history="1">
             <w:r>
               <w:rPr>
                 <w:rStyle w:val="Hyperlink"/>
                 <w:noProof/>
               </w:rPr>
-              <w:t>7.</w:t>
-            </w:r>
-            <w:r>
-              <w:rPr>
-                <w:i w:val="0"/>
-                <w:iCs w:val="0"/>
-                <w:noProof/>
-                <w:sz w:val="22"/>
-                <w:szCs w:val="22"/>
-                <w:lang w:bidi="ar-SA"/>
+              <w:t>Analysis</w:t>
+            </w:r>
+            <w:r>
+              <w:rPr>
+                <w:noProof/>
+                <w:webHidden/>
               </w:rPr>
               <w:tab/>
             </w:r>
             <w:r>
               <w:rPr>
-                <w:rStyle w:val="Hyperlink"/>
-                <w:noProof/>
-              </w:rPr>
-              <w:t>Analysis</w:t>
-            </w:r>
-            <w:r>
-              <w:rPr>
                 <w:noProof/>
                 <w:webHidden/>
               </w:rPr>
-              <w:tab/>
+              <w:fldChar w:fldCharType="begin"/>
             </w:r>
             <w:r>
               <w:rPr>
                 <w:noProof/>
                 <w:webHidden/>
               </w:rPr>
-              <w:fldChar w:fldCharType="begin"/>
+              <w:instrText xml:space="preserve"> PAGEREF _Toc344661872 \h </w:instrText>
             </w:r>
             <w:r>
               <w:rPr>
                 <w:noProof/>
                 <w:webHidden/>
               </w:rPr>
-              <w:instrText xml:space="preserve"> PAGEREF _Toc344650164 \h </w:instrText>
             </w:r>
             <w:r>
               <w:rPr>
                 <w:noProof/>
                 <w:webHidden/>
               </w:rPr>
+              <w:fldChar w:fldCharType="separate"/>
             </w:r>
             <w:r>
               <w:rPr>
                 <w:noProof/>
                 <w:webHidden/>
               </w:rPr>
-              <w:fldChar w:fldCharType="separate"/>
-            </w:r>
-            <w:r>
-              <w:rPr>
-                <w:noProof/>
-                <w:webHidden/>
-              </w:rPr>
-              <w:t>11</w:t>
+              <w:t>13</w:t>
             </w:r>
             <w:r>
               <w:rPr>
@@ -2151,7 +1925,6 @@
           <w:pPr>
             <w:pStyle w:val="TOC2"/>
             <w:tabs>
-              <w:tab w:val="left" w:pos="880"/>
               <w:tab w:val="right" w:leader="dot" w:pos="9350"/>
             </w:tabs>
             <w:rPr>
@@ -2163,72 +1936,54 @@
               <w:lang w:bidi="ar-SA"/>
             </w:rPr>
           </w:pPr>
-          <w:hyperlink w:anchor="_Toc344650165" w:history="1">
+          <w:hyperlink w:anchor="_Toc344661873" w:history="1">
             <w:r>
               <w:rPr>
                 <w:rStyle w:val="Hyperlink"/>
                 <w:noProof/>
               </w:rPr>
-              <w:t>7.1</w:t>
-            </w:r>
-            <w:r>
-              <w:rPr>
-                <w:i w:val="0"/>
-                <w:iCs w:val="0"/>
-                <w:noProof/>
-                <w:sz w:val="22"/>
-                <w:szCs w:val="22"/>
-                <w:lang w:bidi="ar-SA"/>
+              <w:t>Context Diagram</w:t>
+            </w:r>
+            <w:r>
+              <w:rPr>
+                <w:noProof/>
+                <w:webHidden/>
               </w:rPr>
               <w:tab/>
             </w:r>
             <w:r>
               <w:rPr>
-                <w:rStyle w:val="Hyperlink"/>
-                <w:noProof/>
-              </w:rPr>
-              <w:t>Context Diagram</w:t>
-            </w:r>
-            <w:r>
-              <w:rPr>
                 <w:noProof/>
                 <w:webHidden/>
               </w:rPr>
-              <w:tab/>
+              <w:fldChar w:fldCharType="begin"/>
             </w:r>
             <w:r>
               <w:rPr>
                 <w:noProof/>
                 <w:webHidden/>
               </w:rPr>
-              <w:fldChar w:fldCharType="begin"/>
+              <w:instrText xml:space="preserve"> PAGEREF _Toc344661873 \h </w:instrText>
             </w:r>
             <w:r>
               <w:rPr>
                 <w:noProof/>
                 <w:webHidden/>
               </w:rPr>
-              <w:instrText xml:space="preserve"> PAGEREF _Toc344650165 \h </w:instrText>
             </w:r>
             <w:r>
               <w:rPr>
                 <w:noProof/>
                 <w:webHidden/>
               </w:rPr>
+              <w:fldChar w:fldCharType="separate"/>
             </w:r>
             <w:r>
               <w:rPr>
                 <w:noProof/>
                 <w:webHidden/>
               </w:rPr>
-              <w:fldChar w:fldCharType="separate"/>
-            </w:r>
-            <w:r>
-              <w:rPr>
-                <w:noProof/>
-                <w:webHidden/>
-              </w:rPr>
-              <w:t>12</w:t>
+              <w:t>13</w:t>
             </w:r>
             <w:r>
               <w:rPr>
@@ -2243,7 +1998,6 @@
           <w:pPr>
             <w:pStyle w:val="TOC2"/>
             <w:tabs>
-              <w:tab w:val="left" w:pos="880"/>
               <w:tab w:val="right" w:leader="dot" w:pos="9350"/>
             </w:tabs>
             <w:rPr>
@@ -2255,72 +2009,54 @@
               <w:lang w:bidi="ar-SA"/>
             </w:rPr>
           </w:pPr>
-          <w:hyperlink w:anchor="_Toc344650166" w:history="1">
+          <w:hyperlink w:anchor="_Toc344661874" w:history="1">
             <w:r>
               <w:rPr>
                 <w:rStyle w:val="Hyperlink"/>
                 <w:noProof/>
               </w:rPr>
-              <w:t>7.2</w:t>
-            </w:r>
-            <w:r>
-              <w:rPr>
-                <w:i w:val="0"/>
-                <w:iCs w:val="0"/>
-                <w:noProof/>
-                <w:sz w:val="22"/>
-                <w:szCs w:val="22"/>
-                <w:lang w:bidi="ar-SA"/>
+              <w:t>0-Level DFD</w:t>
+            </w:r>
+            <w:r>
+              <w:rPr>
+                <w:noProof/>
+                <w:webHidden/>
               </w:rPr>
               <w:tab/>
             </w:r>
             <w:r>
               <w:rPr>
-                <w:rStyle w:val="Hyperlink"/>
-                <w:noProof/>
-              </w:rPr>
-              <w:t>0-Level DFD</w:t>
-            </w:r>
-            <w:r>
-              <w:rPr>
                 <w:noProof/>
                 <w:webHidden/>
               </w:rPr>
-              <w:tab/>
+              <w:fldChar w:fldCharType="begin"/>
             </w:r>
             <w:r>
               <w:rPr>
                 <w:noProof/>
                 <w:webHidden/>
               </w:rPr>
-              <w:fldChar w:fldCharType="begin"/>
+              <w:instrText xml:space="preserve"> PAGEREF _Toc344661874 \h </w:instrText>
             </w:r>
             <w:r>
               <w:rPr>
                 <w:noProof/>
                 <w:webHidden/>
               </w:rPr>
-              <w:instrText xml:space="preserve"> PAGEREF _Toc344650166 \h </w:instrText>
             </w:r>
             <w:r>
               <w:rPr>
                 <w:noProof/>
                 <w:webHidden/>
               </w:rPr>
+              <w:fldChar w:fldCharType="separate"/>
             </w:r>
             <w:r>
               <w:rPr>
                 <w:noProof/>
                 <w:webHidden/>
               </w:rPr>
-              <w:fldChar w:fldCharType="separate"/>
-            </w:r>
-            <w:r>
-              <w:rPr>
-                <w:noProof/>
-                <w:webHidden/>
-              </w:rPr>
-              <w:t>12</w:t>
+              <w:t>13</w:t>
             </w:r>
             <w:r>
               <w:rPr>
@@ -2335,7 +2071,6 @@
           <w:pPr>
             <w:pStyle w:val="TOC2"/>
             <w:tabs>
-              <w:tab w:val="left" w:pos="880"/>
               <w:tab w:val="right" w:leader="dot" w:pos="9350"/>
             </w:tabs>
             <w:rPr>
@@ -2347,72 +2082,54 @@
               <w:lang w:bidi="ar-SA"/>
             </w:rPr>
           </w:pPr>
-          <w:hyperlink w:anchor="_Toc344650167" w:history="1">
+          <w:hyperlink w:anchor="_Toc344661875" w:history="1">
             <w:r>
               <w:rPr>
                 <w:rStyle w:val="Hyperlink"/>
                 <w:noProof/>
               </w:rPr>
-              <w:t>7.3</w:t>
-            </w:r>
-            <w:r>
-              <w:rPr>
-                <w:i w:val="0"/>
-                <w:iCs w:val="0"/>
-                <w:noProof/>
-                <w:sz w:val="22"/>
-                <w:szCs w:val="22"/>
-                <w:lang w:bidi="ar-SA"/>
+              <w:t>1-Level DFD</w:t>
+            </w:r>
+            <w:r>
+              <w:rPr>
+                <w:noProof/>
+                <w:webHidden/>
               </w:rPr>
               <w:tab/>
             </w:r>
             <w:r>
               <w:rPr>
-                <w:rStyle w:val="Hyperlink"/>
-                <w:noProof/>
-              </w:rPr>
-              <w:t>1-Level DFD</w:t>
-            </w:r>
-            <w:r>
-              <w:rPr>
                 <w:noProof/>
                 <w:webHidden/>
               </w:rPr>
-              <w:tab/>
+              <w:fldChar w:fldCharType="begin"/>
             </w:r>
             <w:r>
               <w:rPr>
                 <w:noProof/>
                 <w:webHidden/>
               </w:rPr>
-              <w:fldChar w:fldCharType="begin"/>
+              <w:instrText xml:space="preserve"> PAGEREF _Toc344661875 \h </w:instrText>
             </w:r>
             <w:r>
               <w:rPr>
                 <w:noProof/>
                 <w:webHidden/>
               </w:rPr>
-              <w:instrText xml:space="preserve"> PAGEREF _Toc344650167 \h </w:instrText>
             </w:r>
             <w:r>
               <w:rPr>
                 <w:noProof/>
                 <w:webHidden/>
               </w:rPr>
+              <w:fldChar w:fldCharType="separate"/>
             </w:r>
             <w:r>
               <w:rPr>
                 <w:noProof/>
                 <w:webHidden/>
               </w:rPr>
-              <w:fldChar w:fldCharType="separate"/>
-            </w:r>
-            <w:r>
-              <w:rPr>
-                <w:noProof/>
-                <w:webHidden/>
-              </w:rPr>
-              <w:t>13</w:t>
+              <w:t>15</w:t>
             </w:r>
             <w:r>
               <w:rPr>
@@ -2427,7 +2144,6 @@
           <w:pPr>
             <w:pStyle w:val="TOC2"/>
             <w:tabs>
-              <w:tab w:val="left" w:pos="880"/>
               <w:tab w:val="right" w:leader="dot" w:pos="9350"/>
             </w:tabs>
             <w:rPr>
@@ -2439,72 +2155,54 @@
               <w:lang w:bidi="ar-SA"/>
             </w:rPr>
           </w:pPr>
-          <w:hyperlink w:anchor="_Toc344650168" w:history="1">
+          <w:hyperlink w:anchor="_Toc344661876" w:history="1">
             <w:r>
               <w:rPr>
                 <w:rStyle w:val="Hyperlink"/>
                 <w:noProof/>
               </w:rPr>
-              <w:t>7.4</w:t>
-            </w:r>
-            <w:r>
-              <w:rPr>
-                <w:i w:val="0"/>
-                <w:iCs w:val="0"/>
-                <w:noProof/>
-                <w:sz w:val="22"/>
-                <w:szCs w:val="22"/>
-                <w:lang w:bidi="ar-SA"/>
+              <w:t>2-Level DFD</w:t>
+            </w:r>
+            <w:r>
+              <w:rPr>
+                <w:noProof/>
+                <w:webHidden/>
               </w:rPr>
               <w:tab/>
             </w:r>
             <w:r>
               <w:rPr>
-                <w:rStyle w:val="Hyperlink"/>
-                <w:noProof/>
-              </w:rPr>
-              <w:t>2-Level DFD</w:t>
-            </w:r>
-            <w:r>
-              <w:rPr>
                 <w:noProof/>
                 <w:webHidden/>
               </w:rPr>
-              <w:tab/>
+              <w:fldChar w:fldCharType="begin"/>
             </w:r>
             <w:r>
               <w:rPr>
                 <w:noProof/>
                 <w:webHidden/>
               </w:rPr>
-              <w:fldChar w:fldCharType="begin"/>
+              <w:instrText xml:space="preserve"> PAGEREF _Toc344661876 \h </w:instrText>
             </w:r>
             <w:r>
               <w:rPr>
                 <w:noProof/>
                 <w:webHidden/>
               </w:rPr>
-              <w:instrText xml:space="preserve"> PAGEREF _Toc344650168 \h </w:instrText>
             </w:r>
             <w:r>
               <w:rPr>
                 <w:noProof/>
                 <w:webHidden/>
               </w:rPr>
+              <w:fldChar w:fldCharType="separate"/>
             </w:r>
             <w:r>
               <w:rPr>
                 <w:noProof/>
                 <w:webHidden/>
               </w:rPr>
-              <w:fldChar w:fldCharType="separate"/>
-            </w:r>
-            <w:r>
-              <w:rPr>
-                <w:noProof/>
-                <w:webHidden/>
-              </w:rPr>
-              <w:t>15</w:t>
+              <w:t>16</w:t>
             </w:r>
             <w:r>
               <w:rPr>
@@ -2519,7 +2217,6 @@
           <w:pPr>
             <w:pStyle w:val="TOC2"/>
             <w:tabs>
-              <w:tab w:val="left" w:pos="880"/>
               <w:tab w:val="right" w:leader="dot" w:pos="9350"/>
             </w:tabs>
             <w:rPr>
@@ -2531,72 +2228,54 @@
               <w:lang w:bidi="ar-SA"/>
             </w:rPr>
           </w:pPr>
-          <w:hyperlink w:anchor="_Toc344650169" w:history="1">
+          <w:hyperlink w:anchor="_Toc344661877" w:history="1">
             <w:r>
               <w:rPr>
                 <w:rStyle w:val="Hyperlink"/>
                 <w:noProof/>
               </w:rPr>
-              <w:t>7.5</w:t>
-            </w:r>
-            <w:r>
-              <w:rPr>
-                <w:i w:val="0"/>
-                <w:iCs w:val="0"/>
-                <w:noProof/>
-                <w:sz w:val="22"/>
-                <w:szCs w:val="22"/>
-                <w:lang w:bidi="ar-SA"/>
+              <w:t>E-R Diagram</w:t>
+            </w:r>
+            <w:r>
+              <w:rPr>
+                <w:noProof/>
+                <w:webHidden/>
               </w:rPr>
               <w:tab/>
             </w:r>
             <w:r>
               <w:rPr>
-                <w:rStyle w:val="Hyperlink"/>
-                <w:noProof/>
-              </w:rPr>
-              <w:t>E-R Diagram</w:t>
-            </w:r>
-            <w:r>
-              <w:rPr>
                 <w:noProof/>
                 <w:webHidden/>
               </w:rPr>
-              <w:tab/>
+              <w:fldChar w:fldCharType="begin"/>
             </w:r>
             <w:r>
               <w:rPr>
                 <w:noProof/>
                 <w:webHidden/>
               </w:rPr>
-              <w:fldChar w:fldCharType="begin"/>
+              <w:instrText xml:space="preserve"> PAGEREF _Toc344661877 \h </w:instrText>
             </w:r>
             <w:r>
               <w:rPr>
                 <w:noProof/>
                 <w:webHidden/>
               </w:rPr>
-              <w:instrText xml:space="preserve"> PAGEREF _Toc344650169 \h </w:instrText>
             </w:r>
             <w:r>
               <w:rPr>
                 <w:noProof/>
                 <w:webHidden/>
               </w:rPr>
+              <w:fldChar w:fldCharType="separate"/>
             </w:r>
             <w:r>
               <w:rPr>
                 <w:noProof/>
                 <w:webHidden/>
               </w:rPr>
-              <w:fldChar w:fldCharType="separate"/>
-            </w:r>
-            <w:r>
-              <w:rPr>
-                <w:noProof/>
-                <w:webHidden/>
-              </w:rPr>
-              <w:t>16</w:t>
+              <w:t>17</w:t>
             </w:r>
             <w:r>
               <w:rPr>
@@ -2611,7 +2290,6 @@
           <w:pPr>
             <w:pStyle w:val="TOC2"/>
             <w:tabs>
-              <w:tab w:val="left" w:pos="880"/>
               <w:tab w:val="right" w:leader="dot" w:pos="9350"/>
             </w:tabs>
             <w:rPr>
@@ -2623,52 +2301,34 @@
               <w:lang w:bidi="ar-SA"/>
             </w:rPr>
           </w:pPr>
-          <w:hyperlink w:anchor="_Toc344650170" w:history="1">
+          <w:hyperlink w:anchor="_Toc344661878" w:history="1">
             <w:r>
               <w:rPr>
                 <w:rStyle w:val="Hyperlink"/>
                 <w:noProof/>
               </w:rPr>
-              <w:t>7.6</w:t>
-            </w:r>
-            <w:r>
-              <w:rPr>
-                <w:i w:val="0"/>
-                <w:iCs w:val="0"/>
-                <w:noProof/>
-                <w:sz w:val="22"/>
-                <w:szCs w:val="22"/>
-                <w:lang w:bidi="ar-SA"/>
+              <w:t>Class Diagram</w:t>
+            </w:r>
+            <w:r>
+              <w:rPr>
+                <w:noProof/>
+                <w:webHidden/>
               </w:rPr>
               <w:tab/>
             </w:r>
             <w:r>
               <w:rPr>
-                <w:rStyle w:val="Hyperlink"/>
-                <w:noProof/>
-              </w:rPr>
-              <w:t>Class Diagram</w:t>
-            </w:r>
-            <w:r>
-              <w:rPr>
                 <w:noProof/>
                 <w:webHidden/>
               </w:rPr>
-              <w:tab/>
+              <w:fldChar w:fldCharType="begin"/>
             </w:r>
             <w:r>
               <w:rPr>
                 <w:noProof/>
                 <w:webHidden/>
               </w:rPr>
-              <w:fldChar w:fldCharType="begin"/>
-            </w:r>
-            <w:r>
-              <w:rPr>
-                <w:noProof/>
-                <w:webHidden/>
-              </w:rPr>
-              <w:instrText xml:space="preserve"> PAGEREF _Toc344650170 \h </w:instrText>
+              <w:instrText xml:space="preserve"> PAGEREF _Toc344661878 \h </w:instrText>
             </w:r>
             <w:r>
               <w:rPr>
@@ -2703,7 +2363,6 @@
           <w:pPr>
             <w:pStyle w:val="TOC1"/>
             <w:tabs>
-              <w:tab w:val="left" w:pos="440"/>
               <w:tab w:val="right" w:leader="dot" w:pos="9350"/>
             </w:tabs>
             <w:rPr>
@@ -2715,52 +2374,34 @@
               <w:lang w:bidi="ar-SA"/>
             </w:rPr>
           </w:pPr>
-          <w:hyperlink w:anchor="_Toc344650171" w:history="1">
+          <w:hyperlink w:anchor="_Toc344661879" w:history="1">
             <w:r>
               <w:rPr>
                 <w:rStyle w:val="Hyperlink"/>
                 <w:noProof/>
               </w:rPr>
-              <w:t>8.</w:t>
-            </w:r>
-            <w:r>
-              <w:rPr>
-                <w:i w:val="0"/>
-                <w:iCs w:val="0"/>
-                <w:noProof/>
-                <w:sz w:val="22"/>
-                <w:szCs w:val="22"/>
-                <w:lang w:bidi="ar-SA"/>
+              <w:t>Database &amp; Table Details</w:t>
+            </w:r>
+            <w:r>
+              <w:rPr>
+                <w:noProof/>
+                <w:webHidden/>
               </w:rPr>
               <w:tab/>
             </w:r>
             <w:r>
               <w:rPr>
-                <w:rStyle w:val="Hyperlink"/>
-                <w:noProof/>
-              </w:rPr>
-              <w:t>Database &amp; Table Details</w:t>
-            </w:r>
-            <w:r>
-              <w:rPr>
                 <w:noProof/>
                 <w:webHidden/>
               </w:rPr>
-              <w:tab/>
+              <w:fldChar w:fldCharType="begin"/>
             </w:r>
             <w:r>
               <w:rPr>
                 <w:noProof/>
                 <w:webHidden/>
               </w:rPr>
-              <w:fldChar w:fldCharType="begin"/>
-            </w:r>
-            <w:r>
-              <w:rPr>
-                <w:noProof/>
-                <w:webHidden/>
-              </w:rPr>
-              <w:instrText xml:space="preserve"> PAGEREF _Toc344650171 \h </w:instrText>
+              <w:instrText xml:space="preserve"> PAGEREF _Toc344661879 \h </w:instrText>
             </w:r>
             <w:r>
               <w:rPr>
@@ -2795,7 +2436,6 @@
           <w:pPr>
             <w:pStyle w:val="TOC1"/>
             <w:tabs>
-              <w:tab w:val="left" w:pos="440"/>
               <w:tab w:val="right" w:leader="dot" w:pos="9350"/>
             </w:tabs>
             <w:rPr>
@@ -2807,52 +2447,34 @@
               <w:lang w:bidi="ar-SA"/>
             </w:rPr>
           </w:pPr>
-          <w:hyperlink w:anchor="_Toc344650172" w:history="1">
+          <w:hyperlink w:anchor="_Toc344661880" w:history="1">
             <w:r>
               <w:rPr>
                 <w:rStyle w:val="Hyperlink"/>
                 <w:noProof/>
               </w:rPr>
-              <w:t>9.</w:t>
-            </w:r>
-            <w:r>
-              <w:rPr>
-                <w:i w:val="0"/>
-                <w:iCs w:val="0"/>
-                <w:noProof/>
-                <w:sz w:val="22"/>
-                <w:szCs w:val="22"/>
-                <w:lang w:bidi="ar-SA"/>
+              <w:t>Complete Structure</w:t>
+            </w:r>
+            <w:r>
+              <w:rPr>
+                <w:noProof/>
+                <w:webHidden/>
               </w:rPr>
               <w:tab/>
             </w:r>
             <w:r>
               <w:rPr>
-                <w:rStyle w:val="Hyperlink"/>
-                <w:noProof/>
-              </w:rPr>
-              <w:t>Complete Structure</w:t>
-            </w:r>
-            <w:r>
-              <w:rPr>
                 <w:noProof/>
                 <w:webHidden/>
               </w:rPr>
-              <w:tab/>
+              <w:fldChar w:fldCharType="begin"/>
             </w:r>
             <w:r>
               <w:rPr>
                 <w:noProof/>
                 <w:webHidden/>
               </w:rPr>
-              <w:fldChar w:fldCharType="begin"/>
-            </w:r>
-            <w:r>
-              <w:rPr>
-                <w:noProof/>
-                <w:webHidden/>
-              </w:rPr>
-              <w:instrText xml:space="preserve"> PAGEREF _Toc344650172 \h </w:instrText>
+              <w:instrText xml:space="preserve"> PAGEREF _Toc344661880 \h </w:instrText>
             </w:r>
             <w:r>
               <w:rPr>
@@ -2887,7 +2509,6 @@
           <w:pPr>
             <w:pStyle w:val="TOC2"/>
             <w:tabs>
-              <w:tab w:val="left" w:pos="880"/>
               <w:tab w:val="right" w:leader="dot" w:pos="9350"/>
             </w:tabs>
             <w:rPr>
@@ -2899,52 +2520,34 @@
               <w:lang w:bidi="ar-SA"/>
             </w:rPr>
           </w:pPr>
-          <w:hyperlink w:anchor="_Toc344650173" w:history="1">
+          <w:hyperlink w:anchor="_Toc344661881" w:history="1">
             <w:r>
               <w:rPr>
                 <w:rStyle w:val="Hyperlink"/>
                 <w:noProof/>
               </w:rPr>
-              <w:t>9.1</w:t>
-            </w:r>
-            <w:r>
-              <w:rPr>
-                <w:i w:val="0"/>
-                <w:iCs w:val="0"/>
-                <w:noProof/>
-                <w:sz w:val="22"/>
-                <w:szCs w:val="22"/>
-                <w:lang w:bidi="ar-SA"/>
+              <w:t>Module Description</w:t>
+            </w:r>
+            <w:r>
+              <w:rPr>
+                <w:noProof/>
+                <w:webHidden/>
               </w:rPr>
               <w:tab/>
             </w:r>
             <w:r>
               <w:rPr>
-                <w:rStyle w:val="Hyperlink"/>
-                <w:noProof/>
-              </w:rPr>
-              <w:t>Module Description</w:t>
-            </w:r>
-            <w:r>
-              <w:rPr>
                 <w:noProof/>
                 <w:webHidden/>
               </w:rPr>
-              <w:tab/>
+              <w:fldChar w:fldCharType="begin"/>
             </w:r>
             <w:r>
               <w:rPr>
                 <w:noProof/>
                 <w:webHidden/>
               </w:rPr>
-              <w:fldChar w:fldCharType="begin"/>
-            </w:r>
-            <w:r>
-              <w:rPr>
-                <w:noProof/>
-                <w:webHidden/>
-              </w:rPr>
-              <w:instrText xml:space="preserve"> PAGEREF _Toc344650173 \h </w:instrText>
+              <w:instrText xml:space="preserve"> PAGEREF _Toc344661881 \h </w:instrText>
             </w:r>
             <w:r>
               <w:rPr>
@@ -2979,7 +2582,6 @@
           <w:pPr>
             <w:pStyle w:val="TOC2"/>
             <w:tabs>
-              <w:tab w:val="left" w:pos="880"/>
               <w:tab w:val="right" w:leader="dot" w:pos="9350"/>
             </w:tabs>
             <w:rPr>
@@ -2991,72 +2593,54 @@
               <w:lang w:bidi="ar-SA"/>
             </w:rPr>
           </w:pPr>
-          <w:hyperlink w:anchor="_Toc344650174" w:history="1">
+          <w:hyperlink w:anchor="_Toc344661882" w:history="1">
             <w:r>
               <w:rPr>
                 <w:rStyle w:val="Hyperlink"/>
                 <w:noProof/>
               </w:rPr>
-              <w:t>9.2</w:t>
-            </w:r>
-            <w:r>
-              <w:rPr>
-                <w:i w:val="0"/>
-                <w:iCs w:val="0"/>
-                <w:noProof/>
-                <w:sz w:val="22"/>
-                <w:szCs w:val="22"/>
-                <w:lang w:bidi="ar-SA"/>
+              <w:t>Estimation</w:t>
+            </w:r>
+            <w:r>
+              <w:rPr>
+                <w:noProof/>
+                <w:webHidden/>
               </w:rPr>
               <w:tab/>
             </w:r>
             <w:r>
               <w:rPr>
-                <w:rStyle w:val="Hyperlink"/>
-                <w:noProof/>
-              </w:rPr>
-              <w:t>estimation</w:t>
-            </w:r>
-            <w:r>
-              <w:rPr>
                 <w:noProof/>
                 <w:webHidden/>
               </w:rPr>
-              <w:tab/>
+              <w:fldChar w:fldCharType="begin"/>
             </w:r>
             <w:r>
               <w:rPr>
                 <w:noProof/>
                 <w:webHidden/>
               </w:rPr>
-              <w:fldChar w:fldCharType="begin"/>
+              <w:instrText xml:space="preserve"> PAGEREF _Toc344661882 \h </w:instrText>
             </w:r>
             <w:r>
               <w:rPr>
                 <w:noProof/>
                 <w:webHidden/>
               </w:rPr>
-              <w:instrText xml:space="preserve"> PAGEREF _Toc344650174 \h </w:instrText>
             </w:r>
             <w:r>
               <w:rPr>
                 <w:noProof/>
                 <w:webHidden/>
               </w:rPr>
+              <w:fldChar w:fldCharType="separate"/>
             </w:r>
             <w:r>
               <w:rPr>
                 <w:noProof/>
                 <w:webHidden/>
               </w:rPr>
-              <w:fldChar w:fldCharType="separate"/>
-            </w:r>
-            <w:r>
-              <w:rPr>
-                <w:noProof/>
-                <w:webHidden/>
-              </w:rPr>
-              <w:t>21</w:t>
+              <w:t>22</w:t>
             </w:r>
             <w:r>
               <w:rPr>
@@ -3071,7 +2655,6 @@
           <w:pPr>
             <w:pStyle w:val="TOC2"/>
             <w:tabs>
-              <w:tab w:val="left" w:pos="880"/>
               <w:tab w:val="right" w:leader="dot" w:pos="9350"/>
             </w:tabs>
             <w:rPr>
@@ -3083,72 +2666,54 @@
               <w:lang w:bidi="ar-SA"/>
             </w:rPr>
           </w:pPr>
-          <w:hyperlink w:anchor="_Toc344650175" w:history="1">
+          <w:hyperlink w:anchor="_Toc344661883" w:history="1">
             <w:r>
               <w:rPr>
                 <w:rStyle w:val="Hyperlink"/>
                 <w:noProof/>
               </w:rPr>
-              <w:t xml:space="preserve">9.2 </w:t>
-            </w:r>
-            <w:r>
-              <w:rPr>
-                <w:i w:val="0"/>
-                <w:iCs w:val="0"/>
-                <w:noProof/>
-                <w:sz w:val="22"/>
-                <w:szCs w:val="22"/>
-                <w:lang w:bidi="ar-SA"/>
+              <w:t>Data Structure</w:t>
+            </w:r>
+            <w:r>
+              <w:rPr>
+                <w:noProof/>
+                <w:webHidden/>
               </w:rPr>
               <w:tab/>
             </w:r>
             <w:r>
               <w:rPr>
-                <w:rStyle w:val="Hyperlink"/>
-                <w:noProof/>
-              </w:rPr>
-              <w:t>Data Structure</w:t>
-            </w:r>
-            <w:r>
-              <w:rPr>
                 <w:noProof/>
                 <w:webHidden/>
               </w:rPr>
-              <w:tab/>
+              <w:fldChar w:fldCharType="begin"/>
             </w:r>
             <w:r>
               <w:rPr>
                 <w:noProof/>
                 <w:webHidden/>
               </w:rPr>
-              <w:fldChar w:fldCharType="begin"/>
+              <w:instrText xml:space="preserve"> PAGEREF _Toc344661883 \h </w:instrText>
             </w:r>
             <w:r>
               <w:rPr>
                 <w:noProof/>
                 <w:webHidden/>
               </w:rPr>
-              <w:instrText xml:space="preserve"> PAGEREF _Toc344650175 \h </w:instrText>
             </w:r>
             <w:r>
               <w:rPr>
                 <w:noProof/>
                 <w:webHidden/>
               </w:rPr>
+              <w:fldChar w:fldCharType="separate"/>
             </w:r>
             <w:r>
               <w:rPr>
                 <w:noProof/>
                 <w:webHidden/>
               </w:rPr>
-              <w:fldChar w:fldCharType="separate"/>
-            </w:r>
-            <w:r>
-              <w:rPr>
-                <w:noProof/>
-                <w:webHidden/>
-              </w:rPr>
-              <w:t>22</w:t>
+              <w:t>23</w:t>
             </w:r>
             <w:r>
               <w:rPr>
@@ -3163,7 +2728,6 @@
           <w:pPr>
             <w:pStyle w:val="TOC2"/>
             <w:tabs>
-              <w:tab w:val="left" w:pos="880"/>
               <w:tab w:val="right" w:leader="dot" w:pos="9350"/>
             </w:tabs>
             <w:rPr>
@@ -3175,72 +2739,54 @@
               <w:lang w:bidi="ar-SA"/>
             </w:rPr>
           </w:pPr>
-          <w:hyperlink w:anchor="_Toc344650176" w:history="1">
+          <w:hyperlink w:anchor="_Toc344661884" w:history="1">
             <w:r>
               <w:rPr>
                 <w:rStyle w:val="Hyperlink"/>
                 <w:noProof/>
               </w:rPr>
-              <w:t>9.4</w:t>
-            </w:r>
-            <w:r>
-              <w:rPr>
-                <w:i w:val="0"/>
-                <w:iCs w:val="0"/>
-                <w:noProof/>
-                <w:sz w:val="22"/>
-                <w:szCs w:val="22"/>
-                <w:lang w:bidi="ar-SA"/>
+              <w:t>Implementation Methodology</w:t>
+            </w:r>
+            <w:r>
+              <w:rPr>
+                <w:noProof/>
+                <w:webHidden/>
               </w:rPr>
               <w:tab/>
             </w:r>
             <w:r>
               <w:rPr>
-                <w:rStyle w:val="Hyperlink"/>
-                <w:noProof/>
-              </w:rPr>
-              <w:t>Implementation Methodology</w:t>
-            </w:r>
-            <w:r>
-              <w:rPr>
                 <w:noProof/>
                 <w:webHidden/>
               </w:rPr>
-              <w:tab/>
+              <w:fldChar w:fldCharType="begin"/>
             </w:r>
             <w:r>
               <w:rPr>
                 <w:noProof/>
                 <w:webHidden/>
               </w:rPr>
-              <w:fldChar w:fldCharType="begin"/>
+              <w:instrText xml:space="preserve"> PAGEREF _Toc344661884 \h </w:instrText>
             </w:r>
             <w:r>
               <w:rPr>
                 <w:noProof/>
                 <w:webHidden/>
               </w:rPr>
-              <w:instrText xml:space="preserve"> PAGEREF _Toc344650176 \h </w:instrText>
             </w:r>
             <w:r>
               <w:rPr>
                 <w:noProof/>
                 <w:webHidden/>
               </w:rPr>
+              <w:fldChar w:fldCharType="separate"/>
             </w:r>
             <w:r>
               <w:rPr>
                 <w:noProof/>
                 <w:webHidden/>
               </w:rPr>
-              <w:fldChar w:fldCharType="separate"/>
-            </w:r>
-            <w:r>
-              <w:rPr>
-                <w:noProof/>
-                <w:webHidden/>
-              </w:rPr>
-              <w:t>24</w:t>
+              <w:t>27</w:t>
             </w:r>
             <w:r>
               <w:rPr>
@@ -3255,7 +2801,6 @@
           <w:pPr>
             <w:pStyle w:val="TOC2"/>
             <w:tabs>
-              <w:tab w:val="left" w:pos="880"/>
               <w:tab w:val="right" w:leader="dot" w:pos="9350"/>
             </w:tabs>
             <w:rPr>
@@ -3267,72 +2812,54 @@
               <w:lang w:bidi="ar-SA"/>
             </w:rPr>
           </w:pPr>
-          <w:hyperlink w:anchor="_Toc344650177" w:history="1">
+          <w:hyperlink w:anchor="_Toc344661885" w:history="1">
             <w:r>
               <w:rPr>
                 <w:rStyle w:val="Hyperlink"/>
                 <w:noProof/>
               </w:rPr>
-              <w:t>9.5</w:t>
-            </w:r>
-            <w:r>
-              <w:rPr>
-                <w:i w:val="0"/>
-                <w:iCs w:val="0"/>
-                <w:noProof/>
-                <w:sz w:val="22"/>
-                <w:szCs w:val="22"/>
-                <w:lang w:bidi="ar-SA"/>
+              <w:t>List of Reports</w:t>
+            </w:r>
+            <w:r>
+              <w:rPr>
+                <w:noProof/>
+                <w:webHidden/>
               </w:rPr>
               <w:tab/>
             </w:r>
             <w:r>
               <w:rPr>
-                <w:rStyle w:val="Hyperlink"/>
-                <w:noProof/>
-              </w:rPr>
-              <w:t>List of Reports</w:t>
-            </w:r>
-            <w:r>
-              <w:rPr>
                 <w:noProof/>
                 <w:webHidden/>
               </w:rPr>
-              <w:tab/>
+              <w:fldChar w:fldCharType="begin"/>
             </w:r>
             <w:r>
               <w:rPr>
                 <w:noProof/>
                 <w:webHidden/>
               </w:rPr>
-              <w:fldChar w:fldCharType="begin"/>
+              <w:instrText xml:space="preserve"> PAGEREF _Toc344661885 \h </w:instrText>
             </w:r>
             <w:r>
               <w:rPr>
                 <w:noProof/>
                 <w:webHidden/>
               </w:rPr>
-              <w:instrText xml:space="preserve"> PAGEREF _Toc344650177 \h </w:instrText>
             </w:r>
             <w:r>
               <w:rPr>
                 <w:noProof/>
                 <w:webHidden/>
               </w:rPr>
+              <w:fldChar w:fldCharType="separate"/>
             </w:r>
             <w:r>
               <w:rPr>
                 <w:noProof/>
                 <w:webHidden/>
               </w:rPr>
-              <w:fldChar w:fldCharType="separate"/>
-            </w:r>
-            <w:r>
-              <w:rPr>
-                <w:noProof/>
-                <w:webHidden/>
-              </w:rPr>
-              <w:t>24</w:t>
+              <w:t>27</w:t>
             </w:r>
             <w:r>
               <w:rPr>
@@ -3347,7 +2874,6 @@
           <w:pPr>
             <w:pStyle w:val="TOC1"/>
             <w:tabs>
-              <w:tab w:val="left" w:pos="660"/>
               <w:tab w:val="right" w:leader="dot" w:pos="9350"/>
             </w:tabs>
             <w:rPr>
@@ -3359,72 +2885,54 @@
               <w:lang w:bidi="ar-SA"/>
             </w:rPr>
           </w:pPr>
-          <w:hyperlink w:anchor="_Toc344650178" w:history="1">
+          <w:hyperlink w:anchor="_Toc344661886" w:history="1">
             <w:r>
               <w:rPr>
                 <w:rStyle w:val="Hyperlink"/>
                 <w:noProof/>
               </w:rPr>
-              <w:t>11.</w:t>
-            </w:r>
-            <w:r>
-              <w:rPr>
-                <w:i w:val="0"/>
-                <w:iCs w:val="0"/>
-                <w:noProof/>
-                <w:sz w:val="22"/>
-                <w:szCs w:val="22"/>
-                <w:lang w:bidi="ar-SA"/>
+              <w:t>Implementation of Security Mechanism at Various Levels</w:t>
+            </w:r>
+            <w:r>
+              <w:rPr>
+                <w:noProof/>
+                <w:webHidden/>
               </w:rPr>
               <w:tab/>
             </w:r>
             <w:r>
               <w:rPr>
-                <w:rStyle w:val="Hyperlink"/>
-                <w:noProof/>
-              </w:rPr>
-              <w:t>Implementation of Security Mechanism at Various Levels</w:t>
-            </w:r>
-            <w:r>
-              <w:rPr>
                 <w:noProof/>
                 <w:webHidden/>
               </w:rPr>
-              <w:tab/>
+              <w:fldChar w:fldCharType="begin"/>
             </w:r>
             <w:r>
               <w:rPr>
                 <w:noProof/>
                 <w:webHidden/>
               </w:rPr>
-              <w:fldChar w:fldCharType="begin"/>
+              <w:instrText xml:space="preserve"> PAGEREF _Toc344661886 \h </w:instrText>
             </w:r>
             <w:r>
               <w:rPr>
                 <w:noProof/>
                 <w:webHidden/>
               </w:rPr>
-              <w:instrText xml:space="preserve"> PAGEREF _Toc344650178 \h </w:instrText>
             </w:r>
             <w:r>
               <w:rPr>
                 <w:noProof/>
                 <w:webHidden/>
               </w:rPr>
+              <w:fldChar w:fldCharType="separate"/>
             </w:r>
             <w:r>
               <w:rPr>
                 <w:noProof/>
                 <w:webHidden/>
               </w:rPr>
-              <w:fldChar w:fldCharType="separate"/>
-            </w:r>
-            <w:r>
-              <w:rPr>
-                <w:noProof/>
-                <w:webHidden/>
-              </w:rPr>
-              <w:t>24</w:t>
+              <w:t>27</w:t>
             </w:r>
             <w:r>
               <w:rPr>
@@ -3439,7 +2947,6 @@
           <w:pPr>
             <w:pStyle w:val="TOC1"/>
             <w:tabs>
-              <w:tab w:val="left" w:pos="660"/>
               <w:tab w:val="right" w:leader="dot" w:pos="9350"/>
             </w:tabs>
             <w:rPr>
@@ -3451,72 +2958,54 @@
               <w:lang w:bidi="ar-SA"/>
             </w:rPr>
           </w:pPr>
-          <w:hyperlink w:anchor="_Toc344650179" w:history="1">
+          <w:hyperlink w:anchor="_Toc344661887" w:history="1">
             <w:r>
               <w:rPr>
                 <w:rStyle w:val="Hyperlink"/>
                 <w:noProof/>
               </w:rPr>
-              <w:t>12.</w:t>
-            </w:r>
-            <w:r>
-              <w:rPr>
-                <w:i w:val="0"/>
-                <w:iCs w:val="0"/>
-                <w:noProof/>
-                <w:sz w:val="22"/>
-                <w:szCs w:val="22"/>
-                <w:lang w:bidi="ar-SA"/>
+              <w:t>Future Scope &amp; Further Enhancement of the Project</w:t>
+            </w:r>
+            <w:r>
+              <w:rPr>
+                <w:noProof/>
+                <w:webHidden/>
               </w:rPr>
               <w:tab/>
             </w:r>
             <w:r>
               <w:rPr>
-                <w:rStyle w:val="Hyperlink"/>
-                <w:noProof/>
-              </w:rPr>
-              <w:t>Future Scope &amp; Further Enhancement of the Project</w:t>
-            </w:r>
-            <w:r>
-              <w:rPr>
                 <w:noProof/>
                 <w:webHidden/>
               </w:rPr>
-              <w:tab/>
+              <w:fldChar w:fldCharType="begin"/>
             </w:r>
             <w:r>
               <w:rPr>
                 <w:noProof/>
                 <w:webHidden/>
               </w:rPr>
-              <w:fldChar w:fldCharType="begin"/>
+              <w:instrText xml:space="preserve"> PAGEREF _Toc344661887 \h </w:instrText>
             </w:r>
             <w:r>
               <w:rPr>
                 <w:noProof/>
                 <w:webHidden/>
               </w:rPr>
-              <w:instrText xml:space="preserve"> PAGEREF _Toc344650179 \h </w:instrText>
             </w:r>
             <w:r>
               <w:rPr>
                 <w:noProof/>
                 <w:webHidden/>
               </w:rPr>
+              <w:fldChar w:fldCharType="separate"/>
             </w:r>
             <w:r>
               <w:rPr>
                 <w:noProof/>
                 <w:webHidden/>
               </w:rPr>
-              <w:fldChar w:fldCharType="separate"/>
-            </w:r>
-            <w:r>
-              <w:rPr>
-                <w:noProof/>
-                <w:webHidden/>
-              </w:rPr>
-              <w:t>25</w:t>
+              <w:t>27</w:t>
             </w:r>
             <w:r>
               <w:rPr>
@@ -3531,7 +3020,6 @@
           <w:pPr>
             <w:pStyle w:val="TOC1"/>
             <w:tabs>
-              <w:tab w:val="left" w:pos="660"/>
               <w:tab w:val="right" w:leader="dot" w:pos="9350"/>
             </w:tabs>
             <w:rPr>
@@ -3543,72 +3031,54 @@
               <w:lang w:bidi="ar-SA"/>
             </w:rPr>
           </w:pPr>
-          <w:hyperlink w:anchor="_Toc344650180" w:history="1">
+          <w:hyperlink w:anchor="_Toc344661888" w:history="1">
             <w:r>
               <w:rPr>
                 <w:rStyle w:val="Hyperlink"/>
                 <w:noProof/>
               </w:rPr>
-              <w:t>13.</w:t>
-            </w:r>
-            <w:r>
-              <w:rPr>
-                <w:i w:val="0"/>
-                <w:iCs w:val="0"/>
-                <w:noProof/>
-                <w:sz w:val="22"/>
-                <w:szCs w:val="22"/>
-                <w:lang w:bidi="ar-SA"/>
+              <w:t>Bibliography</w:t>
+            </w:r>
+            <w:r>
+              <w:rPr>
+                <w:noProof/>
+                <w:webHidden/>
               </w:rPr>
               <w:tab/>
             </w:r>
             <w:r>
               <w:rPr>
-                <w:rStyle w:val="Hyperlink"/>
-                <w:noProof/>
-              </w:rPr>
-              <w:t>Bibliography</w:t>
-            </w:r>
-            <w:r>
-              <w:rPr>
                 <w:noProof/>
                 <w:webHidden/>
               </w:rPr>
-              <w:tab/>
+              <w:fldChar w:fldCharType="begin"/>
             </w:r>
             <w:r>
               <w:rPr>
                 <w:noProof/>
                 <w:webHidden/>
               </w:rPr>
-              <w:fldChar w:fldCharType="begin"/>
+              <w:instrText xml:space="preserve"> PAGEREF _Toc344661888 \h </w:instrText>
             </w:r>
             <w:r>
               <w:rPr>
                 <w:noProof/>
                 <w:webHidden/>
               </w:rPr>
-              <w:instrText xml:space="preserve"> PAGEREF _Toc344650180 \h </w:instrText>
             </w:r>
             <w:r>
               <w:rPr>
                 <w:noProof/>
                 <w:webHidden/>
               </w:rPr>
+              <w:fldChar w:fldCharType="separate"/>
             </w:r>
             <w:r>
               <w:rPr>
                 <w:noProof/>
                 <w:webHidden/>
               </w:rPr>
-              <w:fldChar w:fldCharType="separate"/>
-            </w:r>
-            <w:r>
-              <w:rPr>
-                <w:noProof/>
-                <w:webHidden/>
-              </w:rPr>
-              <w:t>25</w:t>
+              <w:t>28</w:t>
             </w:r>
             <w:r>
               <w:rPr>
@@ -3641,7 +3111,7 @@
         <w:pStyle w:val="Heading1"/>
         <w:ind w:left="720"/>
       </w:pPr>
-      <w:bookmarkStart w:id="0" w:name="_Toc344650143"/>
+      <w:bookmarkStart w:id="0" w:name="_Toc344661851"/>
       <w:r>
         <w:lastRenderedPageBreak/>
         <w:t>Introduction</w:t>
@@ -3656,7 +3126,7 @@
         <w:pStyle w:val="Heading2"/>
         <w:ind w:left="1080"/>
       </w:pPr>
-      <w:bookmarkStart w:id="1" w:name="_Toc344650144"/>
+      <w:bookmarkStart w:id="1" w:name="_Toc344661852"/>
       <w:r>
         <w:t>Introduction</w:t>
       </w:r>
@@ -3742,7 +3212,7 @@
         <w:pStyle w:val="Heading2"/>
         <w:ind w:left="1080"/>
       </w:pPr>
-      <w:bookmarkStart w:id="2" w:name="_Toc344650145"/>
+      <w:bookmarkStart w:id="2" w:name="_Toc344661853"/>
       <w:r>
         <w:t>Objective</w:t>
       </w:r>
@@ -3875,7 +3345,7 @@
           <w:noProof/>
           <w:sz w:val="23"/>
           <w:szCs w:val="23"/>
-          <w:lang w:val="en-IN" w:eastAsia="en-IN" w:bidi="ar-SA"/>
+          <w:lang w:bidi="ar-SA"/>
         </w:rPr>
         <w:lastRenderedPageBreak/>
         <w:drawing>
@@ -3894,10 +3364,10 @@
                     <pic:cNvPicPr/>
                   </pic:nvPicPr>
                   <pic:blipFill>
-                    <a:blip r:embed="rId8" cstate="print">
+                    <a:blip r:embed="rId9" cstate="print">
                       <a:extLst>
                         <a:ext uri="{28A0092B-C50C-407E-A947-70E740481C1C}">
-                          <a14:useLocalDpi xmlns:a14="http://schemas.microsoft.com/office/drawing/2010/main" xmlns:wps="http://schemas.microsoft.com/office/word/2010/wordprocessingShape" xmlns:wpi="http://schemas.microsoft.com/office/word/2010/wordprocessingInk" xmlns:wpg="http://schemas.microsoft.com/office/word/2010/wordprocessingGroup" xmlns:w14="http://schemas.microsoft.com/office/word/2010/wordml" xmlns:w="http://schemas.openxmlformats.org/wordprocessingml/2006/main" xmlns:w10="urn:schemas-microsoft-com:office:word" xmlns:wp14="http://schemas.microsoft.com/office/word/2010/wordprocessingDrawing" xmlns:v="urn:schemas-microsoft-com:vml" xmlns:o="urn:schemas-microsoft-com:office:office" xmlns:mc="http://schemas.openxmlformats.org/markup-compatibility/2006" xmlns:wpc="http://schemas.microsoft.com/office/word/2010/wordprocessingCanvas" xmlns="" val="0"/>
+                          <a14:useLocalDpi xmlns:a14="http://schemas.microsoft.com/office/drawing/2010/main" val="0"/>
                         </a:ext>
                       </a:extLst>
                     </a:blip>
@@ -3962,6 +3432,66 @@
     </w:p>
     <w:p>
       <w:pPr>
+        <w:pStyle w:val="ListParagraph"/>
+        <w:spacing w:line="480" w:lineRule="auto"/>
+        <w:rPr>
+          <w:rFonts w:ascii="Arial" w:eastAsia="Times New Roman" w:hAnsi="Arial" w:cs="Arial"/>
+          <w:i w:val="0"/>
+          <w:color w:val="222222"/>
+          <w:lang w:eastAsia="en-IN"/>
+        </w:rPr>
+      </w:pPr>
+    </w:p>
+    <w:p>
+      <w:pPr>
+        <w:pStyle w:val="ListParagraph"/>
+        <w:spacing w:line="480" w:lineRule="auto"/>
+        <w:rPr>
+          <w:rFonts w:ascii="Arial" w:eastAsia="Times New Roman" w:hAnsi="Arial" w:cs="Arial"/>
+          <w:i w:val="0"/>
+          <w:color w:val="222222"/>
+          <w:lang w:eastAsia="en-IN"/>
+        </w:rPr>
+      </w:pPr>
+    </w:p>
+    <w:p>
+      <w:pPr>
+        <w:pStyle w:val="ListParagraph"/>
+        <w:spacing w:line="480" w:lineRule="auto"/>
+        <w:rPr>
+          <w:rFonts w:ascii="Arial" w:eastAsia="Times New Roman" w:hAnsi="Arial" w:cs="Arial"/>
+          <w:i w:val="0"/>
+          <w:color w:val="222222"/>
+          <w:lang w:eastAsia="en-IN"/>
+        </w:rPr>
+      </w:pPr>
+    </w:p>
+    <w:p>
+      <w:pPr>
+        <w:pStyle w:val="ListParagraph"/>
+        <w:spacing w:line="480" w:lineRule="auto"/>
+        <w:rPr>
+          <w:rFonts w:ascii="Arial" w:eastAsia="Times New Roman" w:hAnsi="Arial" w:cs="Arial"/>
+          <w:i w:val="0"/>
+          <w:color w:val="222222"/>
+          <w:lang w:eastAsia="en-IN"/>
+        </w:rPr>
+      </w:pPr>
+    </w:p>
+    <w:p>
+      <w:pPr>
+        <w:pStyle w:val="ListParagraph"/>
+        <w:spacing w:line="480" w:lineRule="auto"/>
+        <w:rPr>
+          <w:rFonts w:ascii="Arial" w:eastAsia="Times New Roman" w:hAnsi="Arial" w:cs="Arial"/>
+          <w:i w:val="0"/>
+          <w:color w:val="222222"/>
+          <w:lang w:eastAsia="en-IN"/>
+        </w:rPr>
+      </w:pPr>
+    </w:p>
+    <w:p>
+      <w:pPr>
         <w:pStyle w:val="Heading1"/>
         <w:tabs>
           <w:tab w:val="left" w:pos="720"/>
@@ -3970,8 +3500,9 @@
           <w:tab w:val="right" w:pos="9360"/>
         </w:tabs>
       </w:pPr>
-      <w:bookmarkStart w:id="3" w:name="_Toc344650146"/>
-      <w:r>
+      <w:bookmarkStart w:id="3" w:name="_Toc344661854"/>
+      <w:r>
+        <w:lastRenderedPageBreak/>
         <w:t>Project Category</w:t>
       </w:r>
       <w:bookmarkEnd w:id="3"/>
@@ -4079,7 +3610,6 @@
           <w:szCs w:val="24"/>
           <w:lang w:eastAsia="en-IN"/>
         </w:rPr>
-        <w:lastRenderedPageBreak/>
         <w:t>RDBMS</w:t>
       </w:r>
       <w:r>
@@ -4197,7 +3727,7 @@
         <w:pStyle w:val="Heading1"/>
       </w:pPr>
       <w:bookmarkStart w:id="4" w:name="_Toc344229890"/>
-      <w:bookmarkStart w:id="5" w:name="_Toc344650147"/>
+      <w:bookmarkStart w:id="5" w:name="_Toc344661855"/>
       <w:r>
         <w:t>Tools/Platform, Hardware and Software Specification</w:t>
       </w:r>
@@ -4209,7 +3739,7 @@
         <w:pStyle w:val="Heading2"/>
       </w:pPr>
       <w:bookmarkStart w:id="6" w:name="_Toc320841487"/>
-      <w:bookmarkStart w:id="7" w:name="_Toc344650148"/>
+      <w:bookmarkStart w:id="7" w:name="_Toc344661856"/>
       <w:r>
         <w:t>Hard</w:t>
       </w:r>
@@ -4227,7 +3757,7 @@
         <w:pStyle w:val="Heading3"/>
       </w:pPr>
       <w:bookmarkStart w:id="8" w:name="_Toc320841488"/>
-      <w:bookmarkStart w:id="9" w:name="_Toc344650149"/>
+      <w:bookmarkStart w:id="9" w:name="_Toc344661857"/>
       <w:r>
         <w:t>Hardware Requirement</w:t>
       </w:r>
@@ -4379,7 +3909,7 @@
       <w:pPr>
         <w:pStyle w:val="Heading2"/>
       </w:pPr>
-      <w:bookmarkStart w:id="10" w:name="_Toc344650150"/>
+      <w:bookmarkStart w:id="10" w:name="_Toc344661858"/>
       <w:r>
         <w:t>Software Requirement</w:t>
       </w:r>
@@ -4466,7 +3996,7 @@
         </w:rPr>
       </w:pPr>
       <w:bookmarkStart w:id="11" w:name="_Toc343978950"/>
-      <w:bookmarkStart w:id="12" w:name="_Toc344650151"/>
+      <w:bookmarkStart w:id="12" w:name="_Toc344661859"/>
       <w:r>
         <w:rPr>
           <w:rFonts w:eastAsia="Arial"/>
@@ -4484,7 +4014,7 @@
         </w:rPr>
       </w:pPr>
       <w:bookmarkStart w:id="13" w:name="_Toc343978951"/>
-      <w:bookmarkStart w:id="14" w:name="_Toc344650152"/>
+      <w:bookmarkStart w:id="14" w:name="_Toc344661860"/>
       <w:r>
         <w:rPr>
           <w:rFonts w:eastAsia="Arial"/>
@@ -4571,7 +4101,7 @@
         </w:rPr>
       </w:pPr>
       <w:bookmarkStart w:id="15" w:name="_Toc343978952"/>
-      <w:bookmarkStart w:id="16" w:name="_Toc344650153"/>
+      <w:bookmarkStart w:id="16" w:name="_Toc344661861"/>
       <w:r>
         <w:rPr>
           <w:rFonts w:eastAsia="Arial"/>
@@ -4647,6 +4177,7 @@
         <w:rPr>
           <w:rFonts w:eastAsia="Arial"/>
         </w:rPr>
+        <w:lastRenderedPageBreak/>
         <w:t>Windows Presentation Framework(WPF)</w:t>
       </w:r>
     </w:p>
@@ -4727,19 +4258,11 @@
           <w:rFonts w:eastAsia="Arial"/>
         </w:rPr>
       </w:pPr>
-      <w:proofErr w:type="spellStart"/>
       <w:r>
         <w:rPr>
           <w:rFonts w:eastAsia="Arial"/>
         </w:rPr>
-        <w:t>Dia</w:t>
-      </w:r>
-      <w:proofErr w:type="spellEnd"/>
-      <w:r>
-        <w:rPr>
-          <w:rFonts w:eastAsia="Arial"/>
-        </w:rPr>
-        <w:t xml:space="preserve"> for Diagram Drawing &amp; </w:t>
+        <w:t xml:space="preserve">Dia for Diagram Drawing &amp; </w:t>
       </w:r>
       <w:r>
         <w:rPr>
@@ -4760,10 +4283,9 @@
       </w:pPr>
       <w:bookmarkStart w:id="17" w:name="_Toc320841478"/>
       <w:r>
-        <w:lastRenderedPageBreak/>
         <w:tab/>
       </w:r>
-      <w:bookmarkStart w:id="18" w:name="_Toc344650154"/>
+      <w:bookmarkStart w:id="18" w:name="_Toc344661862"/>
       <w:r>
         <w:t>REQUIREMENTS AND ANALYSIS</w:t>
       </w:r>
@@ -4778,7 +4300,7 @@
       <w:r>
         <w:tab/>
       </w:r>
-      <w:bookmarkStart w:id="20" w:name="_Toc344650155"/>
+      <w:bookmarkStart w:id="20" w:name="_Toc344661863"/>
       <w:r>
         <w:t>Problem Definition</w:t>
       </w:r>
@@ -4831,7 +4353,7 @@
           <w:noProof/>
           <w:sz w:val="23"/>
           <w:szCs w:val="23"/>
-          <w:lang w:val="en-IN" w:eastAsia="en-IN" w:bidi="ar-SA"/>
+          <w:lang w:bidi="ar-SA"/>
         </w:rPr>
         <w:drawing>
           <wp:inline distT="0" distB="0" distL="0" distR="0">
@@ -4849,10 +4371,10 @@
                     <pic:cNvPicPr/>
                   </pic:nvPicPr>
                   <pic:blipFill>
-                    <a:blip r:embed="rId9" cstate="print">
+                    <a:blip r:embed="rId10" cstate="print">
                       <a:extLst>
                         <a:ext uri="{28A0092B-C50C-407E-A947-70E740481C1C}">
-                          <a14:useLocalDpi xmlns:a14="http://schemas.microsoft.com/office/drawing/2010/main" xmlns:wps="http://schemas.microsoft.com/office/word/2010/wordprocessingShape" xmlns:wpi="http://schemas.microsoft.com/office/word/2010/wordprocessingInk" xmlns:wpg="http://schemas.microsoft.com/office/word/2010/wordprocessingGroup" xmlns:w14="http://schemas.microsoft.com/office/word/2010/wordml" xmlns:w="http://schemas.openxmlformats.org/wordprocessingml/2006/main" xmlns:w10="urn:schemas-microsoft-com:office:word" xmlns:wp14="http://schemas.microsoft.com/office/word/2010/wordprocessingDrawing" xmlns:v="urn:schemas-microsoft-com:vml" xmlns:o="urn:schemas-microsoft-com:office:office" xmlns:mc="http://schemas.openxmlformats.org/markup-compatibility/2006" xmlns:wpc="http://schemas.microsoft.com/office/word/2010/wordprocessingCanvas" xmlns="" val="0"/>
+                          <a14:useLocalDpi xmlns:a14="http://schemas.microsoft.com/office/drawing/2010/main" val="0"/>
                         </a:ext>
                       </a:extLst>
                     </a:blip>
@@ -4894,7 +4416,7 @@
         <w:pStyle w:val="Heading2"/>
       </w:pPr>
       <w:bookmarkStart w:id="21" w:name="_Toc320841480"/>
-      <w:bookmarkStart w:id="22" w:name="_Toc344650156"/>
+      <w:bookmarkStart w:id="22" w:name="_Toc344661864"/>
       <w:r>
         <w:t>Requirements Specification</w:t>
       </w:r>
@@ -4906,7 +4428,7 @@
         <w:pStyle w:val="Heading3"/>
       </w:pPr>
       <w:bookmarkStart w:id="23" w:name="_Toc320841481"/>
-      <w:bookmarkStart w:id="24" w:name="_Toc344650157"/>
+      <w:bookmarkStart w:id="24" w:name="_Toc344661865"/>
       <w:r>
         <w:t>Functional Requirement</w:t>
       </w:r>
@@ -4997,6 +4519,7 @@
           <w:color w:val="222222"/>
           <w:lang w:eastAsia="en-IN"/>
         </w:rPr>
+        <w:lastRenderedPageBreak/>
         <w:t>Input:</w:t>
       </w:r>
     </w:p>
@@ -5144,7 +4667,6 @@
           <w:color w:val="222222"/>
           <w:lang w:eastAsia="en-IN"/>
         </w:rPr>
-        <w:lastRenderedPageBreak/>
         <w:t xml:space="preserve">Output: </w:t>
       </w:r>
     </w:p>
@@ -5805,6 +5327,7 @@
           <w:color w:val="222222"/>
           <w:lang w:eastAsia="en-IN"/>
         </w:rPr>
+        <w:lastRenderedPageBreak/>
         <w:t xml:space="preserve">The </w:t>
       </w:r>
       <w:r>
@@ -5900,7 +5423,6 @@
           <w:color w:val="222222"/>
           <w:lang w:eastAsia="en-IN"/>
         </w:rPr>
-        <w:lastRenderedPageBreak/>
         <w:t>Employees can edit photos of customers as per customer requirement in the PSMS photo editor</w:t>
       </w:r>
       <w:r>
@@ -6243,7 +5765,6 @@
           <w:lang w:eastAsia="en-IN"/>
         </w:rPr>
       </w:pPr>
-      <w:proofErr w:type="gramStart"/>
       <w:r>
         <w:rPr>
           <w:rFonts w:ascii="Arial" w:eastAsia="Times New Roman" w:hAnsi="Arial" w:cs="Arial"/>
@@ -6251,9 +5772,10 @@
           <w:color w:val="222222"/>
           <w:lang w:eastAsia="en-IN"/>
         </w:rPr>
-        <w:t>Employees uses</w:t>
-      </w:r>
-      <w:proofErr w:type="gramEnd"/>
+        <w:t>Employees use</w:t>
+      </w:r>
+      <w:bookmarkStart w:id="25" w:name="_GoBack"/>
+      <w:bookmarkEnd w:id="25"/>
       <w:r>
         <w:rPr>
           <w:rFonts w:ascii="Arial" w:eastAsia="Times New Roman" w:hAnsi="Arial" w:cs="Arial"/>
@@ -6578,6 +6100,7 @@
           <w:color w:val="222222"/>
           <w:lang w:eastAsia="en-IN"/>
         </w:rPr>
+        <w:lastRenderedPageBreak/>
         <w:t>Trainee provided data like name, address, contact details and other details like payment status etc. will be sent to the system by employees/ admin</w:t>
       </w:r>
       <w:r>
@@ -6697,7 +6220,6 @@
           <w:color w:val="222222"/>
           <w:lang w:eastAsia="en-IN"/>
         </w:rPr>
-        <w:lastRenderedPageBreak/>
         <w:t>Details could be shown to the employees/ admin in future whenever is necessary</w:t>
       </w:r>
       <w:r>
@@ -6982,9 +6504,11 @@
       <w:pPr>
         <w:pStyle w:val="Heading3"/>
       </w:pPr>
-      <w:bookmarkStart w:id="25" w:name="_Toc344650158"/>
       <w:r>
         <w:tab/>
+      </w:r>
+      <w:bookmarkStart w:id="26" w:name="_Toc344661866"/>
+      <w:r>
         <w:t>Technical</w:t>
       </w:r>
       <w:r>
@@ -6993,7 +6517,7 @@
       <w:r>
         <w:t>Specification</w:t>
       </w:r>
-      <w:bookmarkEnd w:id="25"/>
+      <w:bookmarkEnd w:id="26"/>
     </w:p>
     <w:p>
       <w:pPr>
@@ -7344,29 +6868,34 @@
       <w:pPr>
         <w:pStyle w:val="Heading2"/>
       </w:pPr>
-      <w:bookmarkStart w:id="26" w:name="_Toc320841483"/>
-      <w:bookmarkStart w:id="27" w:name="_Toc344650159"/>
+      <w:bookmarkStart w:id="27" w:name="_Toc320841483"/>
       <w:r>
         <w:tab/>
+      </w:r>
+      <w:bookmarkStart w:id="28" w:name="_Toc344661867"/>
+      <w:r>
         <w:t>Planning and Scheduling</w:t>
       </w:r>
-      <w:bookmarkEnd w:id="26"/>
       <w:bookmarkEnd w:id="27"/>
+      <w:bookmarkEnd w:id="28"/>
     </w:p>
     <w:p>
       <w:pPr>
         <w:pStyle w:val="Heading3"/>
       </w:pPr>
-      <w:bookmarkStart w:id="28" w:name="_Toc320368099"/>
-      <w:bookmarkStart w:id="29" w:name="_Toc320841484"/>
-      <w:bookmarkStart w:id="30" w:name="_Toc344650160"/>
-      <w:r>
+      <w:bookmarkStart w:id="29" w:name="_Toc320368099"/>
+      <w:bookmarkStart w:id="30" w:name="_Toc320841484"/>
+      <w:r>
+        <w:lastRenderedPageBreak/>
         <w:tab/>
+      </w:r>
+      <w:bookmarkStart w:id="31" w:name="_Toc344661868"/>
+      <w:r>
         <w:t>Gantt chart</w:t>
       </w:r>
-      <w:bookmarkEnd w:id="28"/>
       <w:bookmarkEnd w:id="29"/>
       <w:bookmarkEnd w:id="30"/>
+      <w:bookmarkEnd w:id="31"/>
     </w:p>
     <w:p>
       <w:pPr>
@@ -7380,9 +6909,8 @@
           <w:b/>
           <w:i w:val="0"/>
           <w:noProof/>
-          <w:lang w:val="en-IN" w:eastAsia="en-IN" w:bidi="ar-SA"/>
-        </w:rPr>
-        <w:lastRenderedPageBreak/>
+          <w:lang w:bidi="ar-SA"/>
+        </w:rPr>
         <w:drawing>
           <wp:inline distT="0" distB="0" distL="0" distR="0">
             <wp:extent cx="6338455" cy="3789218"/>
@@ -7399,10 +6927,10 @@
                     <pic:cNvPicPr/>
                   </pic:nvPicPr>
                   <pic:blipFill>
-                    <a:blip r:embed="rId10" cstate="print">
+                    <a:blip r:embed="rId11" cstate="print">
                       <a:extLst>
                         <a:ext uri="{28A0092B-C50C-407E-A947-70E740481C1C}">
-                          <a14:useLocalDpi xmlns:a14="http://schemas.microsoft.com/office/drawing/2010/main" xmlns:wps="http://schemas.microsoft.com/office/word/2010/wordprocessingShape" xmlns:wpi="http://schemas.microsoft.com/office/word/2010/wordprocessingInk" xmlns:wpg="http://schemas.microsoft.com/office/word/2010/wordprocessingGroup" xmlns:w14="http://schemas.microsoft.com/office/word/2010/wordml" xmlns:w="http://schemas.openxmlformats.org/wordprocessingml/2006/main" xmlns:w10="urn:schemas-microsoft-com:office:word" xmlns:wp14="http://schemas.microsoft.com/office/word/2010/wordprocessingDrawing" xmlns:v="urn:schemas-microsoft-com:vml" xmlns:o="urn:schemas-microsoft-com:office:office" xmlns:mc="http://schemas.openxmlformats.org/markup-compatibility/2006" xmlns:wpc="http://schemas.microsoft.com/office/word/2010/wordprocessingCanvas" xmlns="" val="0"/>
+                          <a14:useLocalDpi xmlns:a14="http://schemas.microsoft.com/office/drawing/2010/main" val="0"/>
                         </a:ext>
                       </a:extLst>
                     </a:blip>
@@ -7430,15 +6958,15 @@
       <w:pPr>
         <w:pStyle w:val="Heading3"/>
       </w:pPr>
-      <w:bookmarkStart w:id="31" w:name="_Toc320368100"/>
-      <w:bookmarkStart w:id="32" w:name="_Toc320841485"/>
-      <w:bookmarkStart w:id="33" w:name="_Toc344650161"/>
+      <w:bookmarkStart w:id="32" w:name="_Toc320368100"/>
+      <w:bookmarkStart w:id="33" w:name="_Toc320841485"/>
+      <w:bookmarkStart w:id="34" w:name="_Toc344661869"/>
       <w:r>
         <w:t>Tracking Gantt</w:t>
       </w:r>
-      <w:bookmarkEnd w:id="31"/>
       <w:bookmarkEnd w:id="32"/>
       <w:bookmarkEnd w:id="33"/>
+      <w:bookmarkEnd w:id="34"/>
     </w:p>
     <w:p>
       <w:pPr>
@@ -7452,8 +6980,9 @@
           <w:b/>
           <w:i w:val="0"/>
           <w:noProof/>
-          <w:lang w:val="en-IN" w:eastAsia="en-IN" w:bidi="ar-SA"/>
-        </w:rPr>
+          <w:lang w:bidi="ar-SA"/>
+        </w:rPr>
+        <w:lastRenderedPageBreak/>
         <w:drawing>
           <wp:inline distT="0" distB="0" distL="0" distR="0">
             <wp:extent cx="6338453" cy="3983182"/>
@@ -7470,10 +6999,10 @@
                     <pic:cNvPicPr/>
                   </pic:nvPicPr>
                   <pic:blipFill>
-                    <a:blip r:embed="rId11" cstate="print">
+                    <a:blip r:embed="rId12" cstate="print">
                       <a:extLst>
                         <a:ext uri="{28A0092B-C50C-407E-A947-70E740481C1C}">
-                          <a14:useLocalDpi xmlns:a14="http://schemas.microsoft.com/office/drawing/2010/main" xmlns:wps="http://schemas.microsoft.com/office/word/2010/wordprocessingShape" xmlns:wpi="http://schemas.microsoft.com/office/word/2010/wordprocessingInk" xmlns:wpg="http://schemas.microsoft.com/office/word/2010/wordprocessingGroup" xmlns:w14="http://schemas.microsoft.com/office/word/2010/wordml" xmlns:w="http://schemas.openxmlformats.org/wordprocessingml/2006/main" xmlns:w10="urn:schemas-microsoft-com:office:word" xmlns:wp14="http://schemas.microsoft.com/office/word/2010/wordprocessingDrawing" xmlns:v="urn:schemas-microsoft-com:vml" xmlns:o="urn:schemas-microsoft-com:office:office" xmlns:mc="http://schemas.openxmlformats.org/markup-compatibility/2006" xmlns:wpc="http://schemas.microsoft.com/office/word/2010/wordprocessingCanvas" xmlns="" val="0"/>
+                          <a14:useLocalDpi xmlns:a14="http://schemas.microsoft.com/office/drawing/2010/main" val="0"/>
                         </a:ext>
                       </a:extLst>
                     </a:blip>
@@ -7501,12 +7030,11 @@
       <w:pPr>
         <w:pStyle w:val="Heading3"/>
       </w:pPr>
-      <w:bookmarkStart w:id="34" w:name="_Toc344650162"/>
-      <w:r>
-        <w:lastRenderedPageBreak/>
+      <w:bookmarkStart w:id="35" w:name="_Toc344661870"/>
+      <w:r>
         <w:t>Pert Chart</w:t>
       </w:r>
-      <w:bookmarkEnd w:id="34"/>
+      <w:bookmarkEnd w:id="35"/>
     </w:p>
     <w:p>
       <w:pPr>
@@ -7515,8 +7043,9 @@
       <w:r>
         <w:rPr>
           <w:noProof/>
-          <w:lang w:val="en-IN" w:eastAsia="en-IN" w:bidi="ar-SA"/>
-        </w:rPr>
+          <w:lang w:bidi="ar-SA"/>
+        </w:rPr>
+        <w:lastRenderedPageBreak/>
         <w:drawing>
           <wp:inline distT="0" distB="0" distL="0" distR="0">
             <wp:extent cx="6553199" cy="5818909"/>
@@ -7533,10 +7062,10 @@
                     <pic:cNvPicPr/>
                   </pic:nvPicPr>
                   <pic:blipFill>
-                    <a:blip r:embed="rId12" cstate="print">
+                    <a:blip r:embed="rId13" cstate="print">
                       <a:extLst>
                         <a:ext uri="{28A0092B-C50C-407E-A947-70E740481C1C}">
-                          <a14:useLocalDpi xmlns:a14="http://schemas.microsoft.com/office/drawing/2010/main" xmlns:wps="http://schemas.microsoft.com/office/word/2010/wordprocessingShape" xmlns:wpi="http://schemas.microsoft.com/office/word/2010/wordprocessingInk" xmlns:wpg="http://schemas.microsoft.com/office/word/2010/wordprocessingGroup" xmlns:w14="http://schemas.microsoft.com/office/word/2010/wordml" xmlns:w="http://schemas.openxmlformats.org/wordprocessingml/2006/main" xmlns:w10="urn:schemas-microsoft-com:office:word" xmlns:wp14="http://schemas.microsoft.com/office/word/2010/wordprocessingDrawing" xmlns:v="urn:schemas-microsoft-com:vml" xmlns:o="urn:schemas-microsoft-com:office:office" xmlns:mc="http://schemas.openxmlformats.org/markup-compatibility/2006" xmlns:wpc="http://schemas.microsoft.com/office/word/2010/wordprocessingCanvas" xmlns="" val="0"/>
+                          <a14:useLocalDpi xmlns:a14="http://schemas.microsoft.com/office/drawing/2010/main" val="0"/>
                         </a:ext>
                       </a:extLst>
                     </a:blip>
@@ -7566,9 +7095,11 @@
       <w:pPr>
         <w:pStyle w:val="Heading1"/>
       </w:pPr>
-      <w:bookmarkStart w:id="35" w:name="_Toc344650163"/>
       <w:r>
         <w:tab/>
+      </w:r>
+      <w:bookmarkStart w:id="36" w:name="_Toc344661871"/>
+      <w:r>
         <w:t xml:space="preserve">Scope </w:t>
       </w:r>
       <w:r>
@@ -7577,7 +7108,7 @@
       <w:r>
         <w:t xml:space="preserve"> the Solution</w:t>
       </w:r>
-      <w:bookmarkEnd w:id="35"/>
+      <w:bookmarkEnd w:id="36"/>
     </w:p>
     <w:p>
       <w:pPr>
@@ -7705,7 +7236,6 @@
           <w:color w:val="222222"/>
           <w:lang w:eastAsia="en-IN"/>
         </w:rPr>
-        <w:lastRenderedPageBreak/>
         <w:t>Computerized records of employee details and customer requirements</w:t>
       </w:r>
     </w:p>
@@ -7731,6 +7261,7 @@
           <w:color w:val="222222"/>
           <w:lang w:eastAsia="en-IN"/>
         </w:rPr>
+        <w:lastRenderedPageBreak/>
         <w:t>Query &amp; update customer work progress and delivery date.</w:t>
       </w:r>
     </w:p>
@@ -7828,11 +7359,11 @@
         <w:pStyle w:val="Heading1"/>
         <w:ind w:left="1080"/>
       </w:pPr>
-      <w:bookmarkStart w:id="36" w:name="_Toc344650164"/>
+      <w:bookmarkStart w:id="37" w:name="_Toc344661872"/>
       <w:r>
         <w:t>Analysis</w:t>
       </w:r>
-      <w:bookmarkEnd w:id="36"/>
+      <w:bookmarkEnd w:id="37"/>
     </w:p>
     <w:p/>
     <w:p>
@@ -7840,11 +7371,11 @@
         <w:pStyle w:val="Heading2"/>
         <w:ind w:left="1296"/>
       </w:pPr>
-      <w:bookmarkStart w:id="37" w:name="_Toc344650165"/>
+      <w:bookmarkStart w:id="38" w:name="_Toc344661873"/>
       <w:r>
         <w:t>Context Diagram</w:t>
       </w:r>
-      <w:bookmarkEnd w:id="37"/>
+      <w:bookmarkEnd w:id="38"/>
     </w:p>
     <w:p>
       <w:pPr>
@@ -7853,7 +7384,7 @@
       <w:r>
         <w:rPr>
           <w:noProof/>
-          <w:lang w:val="en-IN" w:eastAsia="en-IN" w:bidi="ar-SA"/>
+          <w:lang w:bidi="ar-SA"/>
         </w:rPr>
         <w:drawing>
           <wp:inline distT="0" distB="0" distL="0" distR="0">
@@ -7871,10 +7402,10 @@
                     <pic:cNvPicPr/>
                   </pic:nvPicPr>
                   <pic:blipFill>
-                    <a:blip r:embed="rId13" cstate="print">
+                    <a:blip r:embed="rId14" cstate="print">
                       <a:extLst>
                         <a:ext uri="{28A0092B-C50C-407E-A947-70E740481C1C}">
-                          <a14:useLocalDpi xmlns:a14="http://schemas.microsoft.com/office/drawing/2010/main" xmlns:wps="http://schemas.microsoft.com/office/word/2010/wordprocessingShape" xmlns:wpi="http://schemas.microsoft.com/office/word/2010/wordprocessingInk" xmlns:wpg="http://schemas.microsoft.com/office/word/2010/wordprocessingGroup" xmlns:w14="http://schemas.microsoft.com/office/word/2010/wordml" xmlns:w="http://schemas.openxmlformats.org/wordprocessingml/2006/main" xmlns:w10="urn:schemas-microsoft-com:office:word" xmlns:wp14="http://schemas.microsoft.com/office/word/2010/wordprocessingDrawing" xmlns:v="urn:schemas-microsoft-com:vml" xmlns:o="urn:schemas-microsoft-com:office:office" xmlns:mc="http://schemas.openxmlformats.org/markup-compatibility/2006" xmlns:wpc="http://schemas.microsoft.com/office/word/2010/wordprocessingCanvas" xmlns="" val="0"/>
+                          <a14:useLocalDpi xmlns:a14="http://schemas.microsoft.com/office/drawing/2010/main" val="0"/>
                         </a:ext>
                       </a:extLst>
                     </a:blip>
@@ -7903,11 +7434,11 @@
         <w:pStyle w:val="Heading2"/>
         <w:ind w:left="1296"/>
       </w:pPr>
-      <w:bookmarkStart w:id="38" w:name="_Toc344650166"/>
+      <w:bookmarkStart w:id="39" w:name="_Toc344661874"/>
       <w:r>
         <w:t>0-Level DFD</w:t>
       </w:r>
-      <w:bookmarkEnd w:id="38"/>
+      <w:bookmarkEnd w:id="39"/>
     </w:p>
     <w:p>
       <w:pPr>
@@ -7921,7 +7452,7 @@
         <w:rPr>
           <w:i w:val="0"/>
           <w:noProof/>
-          <w:lang w:val="en-IN" w:eastAsia="en-IN" w:bidi="ar-SA"/>
+          <w:lang w:bidi="ar-SA"/>
         </w:rPr>
         <w:lastRenderedPageBreak/>
         <w:drawing>
@@ -7940,10 +7471,10 @@
                     <pic:cNvPicPr/>
                   </pic:nvPicPr>
                   <pic:blipFill>
-                    <a:blip r:embed="rId14" cstate="print">
+                    <a:blip r:embed="rId15" cstate="print">
                       <a:extLst>
                         <a:ext uri="{28A0092B-C50C-407E-A947-70E740481C1C}">
-                          <a14:useLocalDpi xmlns:a14="http://schemas.microsoft.com/office/drawing/2010/main" xmlns:wps="http://schemas.microsoft.com/office/word/2010/wordprocessingShape" xmlns:wpi="http://schemas.microsoft.com/office/word/2010/wordprocessingInk" xmlns:wpg="http://schemas.microsoft.com/office/word/2010/wordprocessingGroup" xmlns:w14="http://schemas.microsoft.com/office/word/2010/wordml" xmlns:w="http://schemas.openxmlformats.org/wordprocessingml/2006/main" xmlns:w10="urn:schemas-microsoft-com:office:word" xmlns:wp14="http://schemas.microsoft.com/office/word/2010/wordprocessingDrawing" xmlns:v="urn:schemas-microsoft-com:vml" xmlns:o="urn:schemas-microsoft-com:office:office" xmlns:mc="http://schemas.openxmlformats.org/markup-compatibility/2006" xmlns:wpc="http://schemas.microsoft.com/office/word/2010/wordprocessingCanvas" xmlns="" val="0"/>
+                          <a14:useLocalDpi xmlns:a14="http://schemas.microsoft.com/office/drawing/2010/main" val="0"/>
                         </a:ext>
                       </a:extLst>
                     </a:blip>
@@ -7972,12 +7503,12 @@
         <w:pStyle w:val="Heading2"/>
         <w:ind w:left="1296"/>
       </w:pPr>
-      <w:bookmarkStart w:id="39" w:name="_Toc344650167"/>
+      <w:bookmarkStart w:id="40" w:name="_Toc344661875"/>
       <w:r>
         <w:lastRenderedPageBreak/>
         <w:t>1-Level DFD</w:t>
       </w:r>
-      <w:bookmarkEnd w:id="39"/>
+      <w:bookmarkEnd w:id="40"/>
     </w:p>
     <w:p>
       <w:pPr>
@@ -7987,7 +7518,7 @@
       <w:r>
         <w:rPr>
           <w:noProof/>
-          <w:lang w:val="en-IN" w:eastAsia="en-IN" w:bidi="ar-SA"/>
+          <w:lang w:bidi="ar-SA"/>
         </w:rPr>
         <w:drawing>
           <wp:inline distT="0" distB="0" distL="0" distR="0">
@@ -8005,10 +7536,10 @@
                     <pic:cNvPicPr/>
                   </pic:nvPicPr>
                   <pic:blipFill>
-                    <a:blip r:embed="rId15" cstate="print">
+                    <a:blip r:embed="rId16" cstate="print">
                       <a:extLst>
                         <a:ext uri="{28A0092B-C50C-407E-A947-70E740481C1C}">
-                          <a14:useLocalDpi xmlns:a14="http://schemas.microsoft.com/office/drawing/2010/main" xmlns:wps="http://schemas.microsoft.com/office/word/2010/wordprocessingShape" xmlns:wpi="http://schemas.microsoft.com/office/word/2010/wordprocessingInk" xmlns:wpg="http://schemas.microsoft.com/office/word/2010/wordprocessingGroup" xmlns:w14="http://schemas.microsoft.com/office/word/2010/wordml" xmlns:w="http://schemas.openxmlformats.org/wordprocessingml/2006/main" xmlns:w10="urn:schemas-microsoft-com:office:word" xmlns:wp14="http://schemas.microsoft.com/office/word/2010/wordprocessingDrawing" xmlns:v="urn:schemas-microsoft-com:vml" xmlns:o="urn:schemas-microsoft-com:office:office" xmlns:mc="http://schemas.openxmlformats.org/markup-compatibility/2006" xmlns:wpc="http://schemas.microsoft.com/office/word/2010/wordprocessingCanvas" xmlns="" val="0"/>
+                          <a14:useLocalDpi xmlns:a14="http://schemas.microsoft.com/office/drawing/2010/main" val="0"/>
                         </a:ext>
                       </a:extLst>
                     </a:blip>
@@ -8046,7 +7577,7 @@
       <w:r>
         <w:rPr>
           <w:noProof/>
-          <w:lang w:val="en-IN" w:eastAsia="en-IN" w:bidi="ar-SA"/>
+          <w:lang w:bidi="ar-SA"/>
         </w:rPr>
         <w:drawing>
           <wp:inline distT="0" distB="0" distL="0" distR="0">
@@ -8064,10 +7595,10 @@
                     <pic:cNvPicPr/>
                   </pic:nvPicPr>
                   <pic:blipFill>
-                    <a:blip r:embed="rId16" cstate="print">
+                    <a:blip r:embed="rId17" cstate="print">
                       <a:extLst>
                         <a:ext uri="{28A0092B-C50C-407E-A947-70E740481C1C}">
-                          <a14:useLocalDpi xmlns:a14="http://schemas.microsoft.com/office/drawing/2010/main" xmlns:wps="http://schemas.microsoft.com/office/word/2010/wordprocessingShape" xmlns:wpi="http://schemas.microsoft.com/office/word/2010/wordprocessingInk" xmlns:wpg="http://schemas.microsoft.com/office/word/2010/wordprocessingGroup" xmlns:w14="http://schemas.microsoft.com/office/word/2010/wordml" xmlns:w="http://schemas.openxmlformats.org/wordprocessingml/2006/main" xmlns:w10="urn:schemas-microsoft-com:office:word" xmlns:wp14="http://schemas.microsoft.com/office/word/2010/wordprocessingDrawing" xmlns:v="urn:schemas-microsoft-com:vml" xmlns:o="urn:schemas-microsoft-com:office:office" xmlns:mc="http://schemas.openxmlformats.org/markup-compatibility/2006" xmlns:wpc="http://schemas.microsoft.com/office/word/2010/wordprocessingCanvas" xmlns="" val="0"/>
+                          <a14:useLocalDpi xmlns:a14="http://schemas.microsoft.com/office/drawing/2010/main" val="0"/>
                         </a:ext>
                       </a:extLst>
                     </a:blip>
@@ -8099,7 +7630,7 @@
       <w:r>
         <w:rPr>
           <w:noProof/>
-          <w:lang w:val="en-IN" w:eastAsia="en-IN" w:bidi="ar-SA"/>
+          <w:lang w:bidi="ar-SA"/>
         </w:rPr>
         <w:lastRenderedPageBreak/>
         <w:drawing>
@@ -8118,10 +7649,10 @@
                     <pic:cNvPicPr/>
                   </pic:nvPicPr>
                   <pic:blipFill>
-                    <a:blip r:embed="rId17" cstate="print">
+                    <a:blip r:embed="rId18" cstate="print">
                       <a:extLst>
                         <a:ext uri="{28A0092B-C50C-407E-A947-70E740481C1C}">
-                          <a14:useLocalDpi xmlns:a14="http://schemas.microsoft.com/office/drawing/2010/main" xmlns:wps="http://schemas.microsoft.com/office/word/2010/wordprocessingShape" xmlns:wpi="http://schemas.microsoft.com/office/word/2010/wordprocessingInk" xmlns:wpg="http://schemas.microsoft.com/office/word/2010/wordprocessingGroup" xmlns:w14="http://schemas.microsoft.com/office/word/2010/wordml" xmlns:w="http://schemas.openxmlformats.org/wordprocessingml/2006/main" xmlns:w10="urn:schemas-microsoft-com:office:word" xmlns:wp14="http://schemas.microsoft.com/office/word/2010/wordprocessingDrawing" xmlns:v="urn:schemas-microsoft-com:vml" xmlns:o="urn:schemas-microsoft-com:office:office" xmlns:mc="http://schemas.openxmlformats.org/markup-compatibility/2006" xmlns:wpc="http://schemas.microsoft.com/office/word/2010/wordprocessingCanvas" xmlns="" val="0"/>
+                          <a14:useLocalDpi xmlns:a14="http://schemas.microsoft.com/office/drawing/2010/main" val="0"/>
                         </a:ext>
                       </a:extLst>
                     </a:blip>
@@ -8155,11 +7686,11 @@
         <w:pStyle w:val="Heading2"/>
         <w:ind w:left="1296"/>
       </w:pPr>
-      <w:bookmarkStart w:id="40" w:name="_Toc344650168"/>
+      <w:bookmarkStart w:id="41" w:name="_Toc344661876"/>
       <w:r>
         <w:t>2-Level DFD</w:t>
       </w:r>
-      <w:bookmarkEnd w:id="40"/>
+      <w:bookmarkEnd w:id="41"/>
     </w:p>
     <w:p>
       <w:pPr>
@@ -8169,7 +7700,7 @@
       <w:r>
         <w:rPr>
           <w:noProof/>
-          <w:lang w:val="en-IN" w:eastAsia="en-IN" w:bidi="ar-SA"/>
+          <w:lang w:bidi="ar-SA"/>
         </w:rPr>
         <w:drawing>
           <wp:inline distT="0" distB="0" distL="0" distR="0">
@@ -8187,10 +7718,10 @@
                     <pic:cNvPicPr/>
                   </pic:nvPicPr>
                   <pic:blipFill>
-                    <a:blip r:embed="rId18" cstate="print">
+                    <a:blip r:embed="rId19" cstate="print">
                       <a:extLst>
                         <a:ext uri="{28A0092B-C50C-407E-A947-70E740481C1C}">
-                          <a14:useLocalDpi xmlns:a14="http://schemas.microsoft.com/office/drawing/2010/main" xmlns:wps="http://schemas.microsoft.com/office/word/2010/wordprocessingShape" xmlns:wpi="http://schemas.microsoft.com/office/word/2010/wordprocessingInk" xmlns:wpg="http://schemas.microsoft.com/office/word/2010/wordprocessingGroup" xmlns:w14="http://schemas.microsoft.com/office/word/2010/wordml" xmlns:w="http://schemas.openxmlformats.org/wordprocessingml/2006/main" xmlns:w10="urn:schemas-microsoft-com:office:word" xmlns:wp14="http://schemas.microsoft.com/office/word/2010/wordprocessingDrawing" xmlns:v="urn:schemas-microsoft-com:vml" xmlns:o="urn:schemas-microsoft-com:office:office" xmlns:mc="http://schemas.openxmlformats.org/markup-compatibility/2006" xmlns:wpc="http://schemas.microsoft.com/office/word/2010/wordprocessingCanvas" xmlns="" val="0"/>
+                          <a14:useLocalDpi xmlns:a14="http://schemas.microsoft.com/office/drawing/2010/main" val="0"/>
                         </a:ext>
                       </a:extLst>
                     </a:blip>
@@ -8219,12 +7750,12 @@
         <w:pStyle w:val="Heading2"/>
         <w:ind w:left="1296"/>
       </w:pPr>
-      <w:bookmarkStart w:id="41" w:name="_Toc344650169"/>
+      <w:bookmarkStart w:id="42" w:name="_Toc344661877"/>
       <w:r>
         <w:lastRenderedPageBreak/>
         <w:t>E-R Diagram</w:t>
       </w:r>
-      <w:bookmarkEnd w:id="41"/>
+      <w:bookmarkEnd w:id="42"/>
     </w:p>
     <w:p>
       <w:pPr>
@@ -8257,7 +7788,7 @@
         <w:jc w:val="center"/>
         <w:tblInd w:w="-427" w:type="dxa"/>
         <w:tblLayout w:type="fixed"/>
-        <w:tblLook w:val="0000"/>
+        <w:tblLook w:val="0000" w:firstRow="0" w:lastRow="0" w:firstColumn="0" w:lastColumn="0" w:noHBand="0" w:noVBand="0"/>
       </w:tblPr>
       <w:tblGrid>
         <w:gridCol w:w="1568"/>
@@ -10094,7 +9625,7 @@
       <w:r>
         <w:rPr>
           <w:noProof/>
-          <w:lang w:val="en-IN" w:eastAsia="en-IN" w:bidi="ar-SA"/>
+          <w:lang w:bidi="ar-SA"/>
         </w:rPr>
         <w:lastRenderedPageBreak/>
         <w:drawing>
@@ -10113,10 +9644,10 @@
                     <pic:cNvPicPr/>
                   </pic:nvPicPr>
                   <pic:blipFill>
-                    <a:blip r:embed="rId19" cstate="print">
+                    <a:blip r:embed="rId20" cstate="print">
                       <a:extLst>
                         <a:ext uri="{28A0092B-C50C-407E-A947-70E740481C1C}">
-                          <a14:useLocalDpi xmlns:a14="http://schemas.microsoft.com/office/drawing/2010/main" xmlns:wps="http://schemas.microsoft.com/office/word/2010/wordprocessingShape" xmlns:wpi="http://schemas.microsoft.com/office/word/2010/wordprocessingInk" xmlns:wpg="http://schemas.microsoft.com/office/word/2010/wordprocessingGroup" xmlns:w14="http://schemas.microsoft.com/office/word/2010/wordml" xmlns:w="http://schemas.openxmlformats.org/wordprocessingml/2006/main" xmlns:w10="urn:schemas-microsoft-com:office:word" xmlns:wp14="http://schemas.microsoft.com/office/word/2010/wordprocessingDrawing" xmlns:v="urn:schemas-microsoft-com:vml" xmlns:o="urn:schemas-microsoft-com:office:office" xmlns:mc="http://schemas.openxmlformats.org/markup-compatibility/2006" xmlns:wpc="http://schemas.microsoft.com/office/word/2010/wordprocessingCanvas" xmlns="" val="0"/>
+                          <a14:useLocalDpi xmlns:a14="http://schemas.microsoft.com/office/drawing/2010/main" val="0"/>
                         </a:ext>
                       </a:extLst>
                     </a:blip>
@@ -10145,18 +9676,18 @@
         <w:pStyle w:val="Heading2"/>
         <w:ind w:left="1296"/>
       </w:pPr>
-      <w:bookmarkStart w:id="42" w:name="_Toc344650170"/>
+      <w:bookmarkStart w:id="43" w:name="_Toc344661878"/>
       <w:r>
         <w:lastRenderedPageBreak/>
         <w:t>Class Diagram</w:t>
       </w:r>
-      <w:bookmarkEnd w:id="42"/>
+      <w:bookmarkEnd w:id="43"/>
     </w:p>
     <w:p>
       <w:r>
         <w:rPr>
           <w:noProof/>
-          <w:lang w:val="en-IN" w:eastAsia="en-IN" w:bidi="ar-SA"/>
+          <w:lang w:bidi="ar-SA"/>
         </w:rPr>
         <w:drawing>
           <wp:inline distT="0" distB="0" distL="0" distR="0">
@@ -10174,10 +9705,10 @@
                     <pic:cNvPicPr/>
                   </pic:nvPicPr>
                   <pic:blipFill>
-                    <a:blip r:embed="rId20" cstate="print">
+                    <a:blip r:embed="rId21" cstate="print">
                       <a:extLst>
                         <a:ext uri="{28A0092B-C50C-407E-A947-70E740481C1C}">
-                          <a14:useLocalDpi xmlns:a14="http://schemas.microsoft.com/office/drawing/2010/main" xmlns:wps="http://schemas.microsoft.com/office/word/2010/wordprocessingShape" xmlns:wpi="http://schemas.microsoft.com/office/word/2010/wordprocessingInk" xmlns:wpg="http://schemas.microsoft.com/office/word/2010/wordprocessingGroup" xmlns:w14="http://schemas.microsoft.com/office/word/2010/wordml" xmlns:w="http://schemas.openxmlformats.org/wordprocessingml/2006/main" xmlns:w10="urn:schemas-microsoft-com:office:word" xmlns:wp14="http://schemas.microsoft.com/office/word/2010/wordprocessingDrawing" xmlns:v="urn:schemas-microsoft-com:vml" xmlns:o="urn:schemas-microsoft-com:office:office" xmlns:mc="http://schemas.openxmlformats.org/markup-compatibility/2006" xmlns:wpc="http://schemas.microsoft.com/office/word/2010/wordprocessingCanvas" xmlns="" val="0"/>
+                          <a14:useLocalDpi xmlns:a14="http://schemas.microsoft.com/office/drawing/2010/main" val="0"/>
                         </a:ext>
                       </a:extLst>
                     </a:blip>
@@ -10205,13 +9736,15 @@
       <w:pPr>
         <w:pStyle w:val="Heading1"/>
       </w:pPr>
-      <w:bookmarkStart w:id="43" w:name="_Toc344650171"/>
       <w:r>
         <w:lastRenderedPageBreak/>
         <w:tab/>
+      </w:r>
+      <w:bookmarkStart w:id="44" w:name="_Toc344661879"/>
+      <w:r>
         <w:t>Database &amp; Table Details</w:t>
       </w:r>
-      <w:bookmarkEnd w:id="43"/>
+      <w:bookmarkEnd w:id="44"/>
     </w:p>
     <w:p>
       <w:r>
@@ -10262,7 +9795,7 @@
         <w:jc w:val="center"/>
         <w:tblInd w:w="-427" w:type="dxa"/>
         <w:tblLayout w:type="fixed"/>
-        <w:tblLook w:val="0000"/>
+        <w:tblLook w:val="0000" w:firstRow="0" w:lastRow="0" w:firstColumn="0" w:lastColumn="0" w:noHBand="0" w:noVBand="0"/>
       </w:tblPr>
       <w:tblGrid>
         <w:gridCol w:w="1568"/>
@@ -11373,30 +10906,32 @@
       <w:pPr>
         <w:pStyle w:val="Heading1"/>
       </w:pPr>
-      <w:bookmarkStart w:id="44" w:name="_Toc344650172"/>
+      <w:bookmarkStart w:id="45" w:name="_Toc344661880"/>
       <w:r>
         <w:t>Complete Structure</w:t>
-      </w:r>
-      <w:bookmarkEnd w:id="44"/>
-    </w:p>
-    <w:p/>
-    <w:p>
-      <w:pPr>
-        <w:pStyle w:val="Heading2"/>
-      </w:pPr>
-      <w:bookmarkStart w:id="45" w:name="_Toc344650173"/>
-      <w:r>
-        <w:tab/>
-        <w:t>Module Description</w:t>
       </w:r>
       <w:bookmarkEnd w:id="45"/>
     </w:p>
     <w:p/>
     <w:p>
+      <w:pPr>
+        <w:pStyle w:val="Heading2"/>
+      </w:pPr>
+      <w:r>
+        <w:tab/>
+      </w:r>
+      <w:bookmarkStart w:id="46" w:name="_Toc344661881"/>
+      <w:r>
+        <w:t>Module Description</w:t>
+      </w:r>
+      <w:bookmarkEnd w:id="46"/>
+    </w:p>
+    <w:p/>
+    <w:p>
       <w:r>
         <w:rPr>
           <w:noProof/>
-          <w:lang w:val="en-IN" w:eastAsia="en-IN" w:bidi="ar-SA"/>
+          <w:lang w:bidi="ar-SA"/>
         </w:rPr>
         <w:lastRenderedPageBreak/>
         <w:drawing>
@@ -11415,10 +10950,10 @@
                     <pic:cNvPicPr/>
                   </pic:nvPicPr>
                   <pic:blipFill>
-                    <a:blip r:embed="rId21" cstate="print">
+                    <a:blip r:embed="rId22" cstate="print">
                       <a:extLst>
                         <a:ext uri="{28A0092B-C50C-407E-A947-70E740481C1C}">
-                          <a14:useLocalDpi xmlns:a14="http://schemas.microsoft.com/office/drawing/2010/main" xmlns:wps="http://schemas.microsoft.com/office/word/2010/wordprocessingShape" xmlns:wpi="http://schemas.microsoft.com/office/word/2010/wordprocessingInk" xmlns:wpg="http://schemas.microsoft.com/office/word/2010/wordprocessingGroup" xmlns:w14="http://schemas.microsoft.com/office/word/2010/wordml" xmlns:w="http://schemas.openxmlformats.org/wordprocessingml/2006/main" xmlns:w10="urn:schemas-microsoft-com:office:word" xmlns:wp14="http://schemas.microsoft.com/office/word/2010/wordprocessingDrawing" xmlns:v="urn:schemas-microsoft-com:vml" xmlns:o="urn:schemas-microsoft-com:office:office" xmlns:mc="http://schemas.openxmlformats.org/markup-compatibility/2006" xmlns:wpc="http://schemas.microsoft.com/office/word/2010/wordprocessingCanvas" xmlns="" val="0"/>
+                          <a14:useLocalDpi xmlns:a14="http://schemas.microsoft.com/office/drawing/2010/main" val="0"/>
                         </a:ext>
                       </a:extLst>
                     </a:blip>
@@ -11509,11 +11044,10 @@
     </w:p>
     <w:p/>
     <w:p>
-      <w:bookmarkStart w:id="46" w:name="_GoBack"/>
       <w:r>
         <w:rPr>
           <w:noProof/>
-          <w:lang w:val="en-IN" w:eastAsia="en-IN" w:bidi="ar-SA"/>
+          <w:lang w:bidi="ar-SA"/>
         </w:rPr>
         <w:lastRenderedPageBreak/>
         <w:drawing>
@@ -11532,10 +11066,10 @@
                     <pic:cNvPicPr/>
                   </pic:nvPicPr>
                   <pic:blipFill>
-                    <a:blip r:embed="rId22" cstate="print">
+                    <a:blip r:embed="rId23" cstate="print">
                       <a:extLst>
                         <a:ext uri="{28A0092B-C50C-407E-A947-70E740481C1C}">
-                          <a14:useLocalDpi xmlns:a14="http://schemas.microsoft.com/office/drawing/2010/main" xmlns:wps="http://schemas.microsoft.com/office/word/2010/wordprocessingShape" xmlns:wpi="http://schemas.microsoft.com/office/word/2010/wordprocessingInk" xmlns:wpg="http://schemas.microsoft.com/office/word/2010/wordprocessingGroup" xmlns:w14="http://schemas.microsoft.com/office/word/2010/wordml" xmlns:w="http://schemas.openxmlformats.org/wordprocessingml/2006/main" xmlns:w10="urn:schemas-microsoft-com:office:word" xmlns:wp14="http://schemas.microsoft.com/office/word/2010/wordprocessingDrawing" xmlns:v="urn:schemas-microsoft-com:vml" xmlns:o="urn:schemas-microsoft-com:office:office" xmlns:mc="http://schemas.openxmlformats.org/markup-compatibility/2006" xmlns:wpc="http://schemas.microsoft.com/office/word/2010/wordprocessingCanvas" xmlns="" val="0"/>
+                          <a14:useLocalDpi xmlns:a14="http://schemas.microsoft.com/office/drawing/2010/main" val="0"/>
                         </a:ext>
                       </a:extLst>
                     </a:blip>
@@ -11558,7 +11092,6 @@
           </wp:inline>
         </w:drawing>
       </w:r>
-      <w:bookmarkEnd w:id="46"/>
     </w:p>
     <w:p>
       <w:r>
@@ -11640,10 +11173,10 @@
       <w:pPr>
         <w:pStyle w:val="Heading2"/>
       </w:pPr>
-      <w:bookmarkStart w:id="47" w:name="_Toc344650174"/>
       <w:r>
         <w:tab/>
       </w:r>
+      <w:bookmarkStart w:id="47" w:name="_Toc344661882"/>
       <w:r>
         <w:t>E</w:t>
       </w:r>
@@ -11656,7 +11189,7 @@
       <w:r>
         <w:rPr>
           <w:noProof/>
-          <w:lang w:val="en-IN" w:eastAsia="en-IN" w:bidi="ar-SA"/>
+          <w:lang w:bidi="ar-SA"/>
         </w:rPr>
         <w:lastRenderedPageBreak/>
         <w:drawing>
@@ -11675,10 +11208,10 @@
                     <pic:cNvPicPr/>
                   </pic:nvPicPr>
                   <pic:blipFill>
-                    <a:blip r:embed="rId23" cstate="print">
+                    <a:blip r:embed="rId24" cstate="print">
                       <a:extLst>
                         <a:ext uri="{28A0092B-C50C-407E-A947-70E740481C1C}">
-                          <a14:useLocalDpi xmlns:a14="http://schemas.microsoft.com/office/drawing/2010/main" xmlns:wps="http://schemas.microsoft.com/office/word/2010/wordprocessingShape" xmlns:wpi="http://schemas.microsoft.com/office/word/2010/wordprocessingInk" xmlns:wpg="http://schemas.microsoft.com/office/word/2010/wordprocessingGroup" xmlns:w14="http://schemas.microsoft.com/office/word/2010/wordml" xmlns:w="http://schemas.openxmlformats.org/wordprocessingml/2006/main" xmlns:w10="urn:schemas-microsoft-com:office:word" xmlns:wp14="http://schemas.microsoft.com/office/word/2010/wordprocessingDrawing" xmlns:v="urn:schemas-microsoft-com:vml" xmlns:o="urn:schemas-microsoft-com:office:office" xmlns:mc="http://schemas.openxmlformats.org/markup-compatibility/2006" xmlns:wpc="http://schemas.microsoft.com/office/word/2010/wordprocessingCanvas" xmlns="" val="0"/>
+                          <a14:useLocalDpi xmlns:a14="http://schemas.microsoft.com/office/drawing/2010/main" val="0"/>
                         </a:ext>
                       </a:extLst>
                     </a:blip>
@@ -11706,15 +11239,17 @@
       <w:pPr>
         <w:pStyle w:val="Heading2"/>
       </w:pPr>
+      <w:bookmarkStart w:id="48" w:name="_Toc344661883"/>
       <w:r>
         <w:t>Data Structure</w:t>
       </w:r>
+      <w:bookmarkEnd w:id="48"/>
     </w:p>
     <w:tbl>
       <w:tblPr>
         <w:tblStyle w:val="TableGrid"/>
         <w:tblW w:w="0" w:type="auto"/>
-        <w:tblLook w:val="04A0"/>
+        <w:tblLook w:val="04A0" w:firstRow="1" w:lastRow="0" w:firstColumn="1" w:lastColumn="0" w:noHBand="0" w:noVBand="1"/>
       </w:tblPr>
       <w:tblGrid>
         <w:gridCol w:w="9576"/>
@@ -12348,7 +11883,7 @@
       <w:tblPr>
         <w:tblStyle w:val="TableGrid"/>
         <w:tblW w:w="0" w:type="auto"/>
-        <w:tblLook w:val="04A0"/>
+        <w:tblLook w:val="04A0" w:firstRow="1" w:lastRow="0" w:firstColumn="1" w:lastColumn="0" w:noHBand="0" w:noVBand="1"/>
       </w:tblPr>
       <w:tblGrid>
         <w:gridCol w:w="9576"/>
@@ -12656,7 +12191,7 @@
       <w:tblPr>
         <w:tblStyle w:val="TableGrid"/>
         <w:tblW w:w="0" w:type="auto"/>
-        <w:tblLook w:val="04A0"/>
+        <w:tblLook w:val="04A0" w:firstRow="1" w:lastRow="0" w:firstColumn="1" w:lastColumn="0" w:noHBand="0" w:noVBand="1"/>
       </w:tblPr>
       <w:tblGrid>
         <w:gridCol w:w="9576"/>
@@ -13350,7 +12885,7 @@
       <w:tblPr>
         <w:tblStyle w:val="TableGrid"/>
         <w:tblW w:w="0" w:type="auto"/>
-        <w:tblLook w:val="04A0"/>
+        <w:tblLook w:val="04A0" w:firstRow="1" w:lastRow="0" w:firstColumn="1" w:lastColumn="0" w:noHBand="0" w:noVBand="1"/>
       </w:tblPr>
       <w:tblGrid>
         <w:gridCol w:w="9576"/>
@@ -13683,7 +13218,7 @@
       <w:tblPr>
         <w:tblStyle w:val="TableGrid"/>
         <w:tblW w:w="0" w:type="auto"/>
-        <w:tblLook w:val="04A0"/>
+        <w:tblLook w:val="04A0" w:firstRow="1" w:lastRow="0" w:firstColumn="1" w:lastColumn="0" w:noHBand="0" w:noVBand="1"/>
       </w:tblPr>
       <w:tblGrid>
         <w:gridCol w:w="9576"/>
@@ -14329,7 +13864,7 @@
       <w:tblPr>
         <w:tblStyle w:val="TableGrid"/>
         <w:tblW w:w="0" w:type="auto"/>
-        <w:tblLook w:val="04A0"/>
+        <w:tblLook w:val="04A0" w:firstRow="1" w:lastRow="0" w:firstColumn="1" w:lastColumn="0" w:noHBand="0" w:noVBand="1"/>
       </w:tblPr>
       <w:tblGrid>
         <w:gridCol w:w="9576"/>
@@ -15145,7 +14680,7 @@
       <w:tblPr>
         <w:tblStyle w:val="TableGrid"/>
         <w:tblW w:w="0" w:type="auto"/>
-        <w:tblLook w:val="04A0"/>
+        <w:tblLook w:val="04A0" w:firstRow="1" w:lastRow="0" w:firstColumn="1" w:lastColumn="0" w:noHBand="0" w:noVBand="1"/>
       </w:tblPr>
       <w:tblGrid>
         <w:gridCol w:w="9576"/>
@@ -16011,7 +15546,7 @@
       <w:tblPr>
         <w:tblStyle w:val="TableGrid"/>
         <w:tblW w:w="0" w:type="auto"/>
-        <w:tblLook w:val="04A0"/>
+        <w:tblLook w:val="04A0" w:firstRow="1" w:lastRow="0" w:firstColumn="1" w:lastColumn="0" w:noHBand="0" w:noVBand="1"/>
       </w:tblPr>
       <w:tblGrid>
         <w:gridCol w:w="9576"/>
@@ -17065,7 +16600,7 @@
       <w:tblPr>
         <w:tblStyle w:val="TableGrid"/>
         <w:tblW w:w="0" w:type="auto"/>
-        <w:tblLook w:val="04A0"/>
+        <w:tblLook w:val="04A0" w:firstRow="1" w:lastRow="0" w:firstColumn="1" w:lastColumn="0" w:noHBand="0" w:noVBand="1"/>
       </w:tblPr>
       <w:tblGrid>
         <w:gridCol w:w="9576"/>
@@ -17322,7 +16857,7 @@
       <w:tblPr>
         <w:tblStyle w:val="TableGrid"/>
         <w:tblW w:w="0" w:type="auto"/>
-        <w:tblLook w:val="04A0"/>
+        <w:tblLook w:val="04A0" w:firstRow="1" w:lastRow="0" w:firstColumn="1" w:lastColumn="0" w:noHBand="0" w:noVBand="1"/>
       </w:tblPr>
       <w:tblGrid>
         <w:gridCol w:w="9576"/>
@@ -17693,7 +17228,7 @@
       <w:tblPr>
         <w:tblStyle w:val="TableGrid"/>
         <w:tblW w:w="0" w:type="auto"/>
-        <w:tblLook w:val="04A0"/>
+        <w:tblLook w:val="04A0" w:firstRow="1" w:lastRow="0" w:firstColumn="1" w:lastColumn="0" w:noHBand="0" w:noVBand="1"/>
       </w:tblPr>
       <w:tblGrid>
         <w:gridCol w:w="9576"/>
@@ -17972,7 +17507,7 @@
       <w:tblPr>
         <w:tblStyle w:val="TableGrid"/>
         <w:tblW w:w="0" w:type="auto"/>
-        <w:tblLook w:val="04A0"/>
+        <w:tblLook w:val="04A0" w:firstRow="1" w:lastRow="0" w:firstColumn="1" w:lastColumn="0" w:noHBand="0" w:noVBand="1"/>
       </w:tblPr>
       <w:tblGrid>
         <w:gridCol w:w="9576"/>
@@ -18245,7 +17780,7 @@
       <w:tblPr>
         <w:tblStyle w:val="TableGrid"/>
         <w:tblW w:w="0" w:type="auto"/>
-        <w:tblLook w:val="04A0"/>
+        <w:tblLook w:val="04A0" w:firstRow="1" w:lastRow="0" w:firstColumn="1" w:lastColumn="0" w:noHBand="0" w:noVBand="1"/>
       </w:tblPr>
       <w:tblGrid>
         <w:gridCol w:w="9576"/>
@@ -18811,7 +18346,7 @@
       <w:tblPr>
         <w:tblStyle w:val="TableGrid"/>
         <w:tblW w:w="0" w:type="auto"/>
-        <w:tblLook w:val="04A0"/>
+        <w:tblLook w:val="04A0" w:firstRow="1" w:lastRow="0" w:firstColumn="1" w:lastColumn="0" w:noHBand="0" w:noVBand="1"/>
       </w:tblPr>
       <w:tblGrid>
         <w:gridCol w:w="9576"/>
@@ -19284,12 +18819,14 @@
       <w:pPr>
         <w:pStyle w:val="Heading2"/>
       </w:pPr>
-      <w:bookmarkStart w:id="48" w:name="_Toc344650176"/>
       <w:r>
         <w:tab/>
+      </w:r>
+      <w:bookmarkStart w:id="49" w:name="_Toc344661884"/>
+      <w:r>
         <w:t>Implementation Methodology</w:t>
       </w:r>
-      <w:bookmarkEnd w:id="48"/>
+      <w:bookmarkEnd w:id="49"/>
     </w:p>
     <w:p>
       <w:pPr>
@@ -19355,12 +18892,14 @@
       <w:pPr>
         <w:pStyle w:val="Heading2"/>
       </w:pPr>
-      <w:bookmarkStart w:id="49" w:name="_Toc344650177"/>
       <w:r>
         <w:tab/>
+      </w:r>
+      <w:bookmarkStart w:id="50" w:name="_Toc344661885"/>
+      <w:r>
         <w:t>List of Reports</w:t>
       </w:r>
-      <w:bookmarkEnd w:id="49"/>
+      <w:bookmarkEnd w:id="50"/>
     </w:p>
     <w:p>
       <w:r>
@@ -19504,9 +19043,11 @@
       <w:pPr>
         <w:pStyle w:val="Heading1"/>
       </w:pPr>
-      <w:bookmarkStart w:id="50" w:name="_Toc344650178"/>
       <w:r>
         <w:tab/>
+      </w:r>
+      <w:bookmarkStart w:id="51" w:name="_Toc344661886"/>
+      <w:r>
         <w:t xml:space="preserve">Implementation </w:t>
       </w:r>
       <w:r>
@@ -19521,7 +19062,7 @@
       <w:r>
         <w:t xml:space="preserve"> Various Levels</w:t>
       </w:r>
-      <w:bookmarkEnd w:id="50"/>
+      <w:bookmarkEnd w:id="51"/>
     </w:p>
     <w:p>
       <w:pPr>
@@ -19605,9 +19146,11 @@
       <w:pPr>
         <w:pStyle w:val="Heading1"/>
       </w:pPr>
-      <w:bookmarkStart w:id="51" w:name="_Toc344650179"/>
       <w:r>
         <w:tab/>
+      </w:r>
+      <w:bookmarkStart w:id="52" w:name="_Toc344661887"/>
+      <w:r>
         <w:t xml:space="preserve">Future Scope &amp; Further Enhancement </w:t>
       </w:r>
       <w:r>
@@ -19622,7 +19165,7 @@
       <w:r>
         <w:t xml:space="preserve"> Project</w:t>
       </w:r>
-      <w:bookmarkEnd w:id="51"/>
+      <w:bookmarkEnd w:id="52"/>
     </w:p>
     <w:p>
       <w:pPr>
@@ -19690,12 +19233,14 @@
       <w:pPr>
         <w:pStyle w:val="Heading1"/>
       </w:pPr>
-      <w:bookmarkStart w:id="52" w:name="_Toc344650180"/>
       <w:r>
         <w:tab/>
+      </w:r>
+      <w:bookmarkStart w:id="53" w:name="_Toc344661888"/>
+      <w:r>
         <w:t>Bibliography</w:t>
       </w:r>
-      <w:bookmarkEnd w:id="52"/>
+      <w:bookmarkEnd w:id="53"/>
     </w:p>
     <w:p>
       <w:pPr>
@@ -19794,7 +19339,7 @@
       </w:r>
     </w:p>
     <w:sectPr>
-      <w:footerReference w:type="default" r:id="rId24"/>
+      <w:footerReference w:type="default" r:id="rId25"/>
       <w:pgSz w:w="12240" w:h="15840"/>
       <w:pgMar w:top="1440" w:right="1440" w:bottom="1440" w:left="1440" w:header="720" w:footer="720" w:gutter="0"/>
       <w:pgBorders w:offsetFrom="page">
@@ -19813,7 +19358,7 @@
 </file>
 
 <file path=word/endnotes.xml><?xml version="1.0" encoding="utf-8"?>
-<w:endnotes xmlns:ve="http://schemas.openxmlformats.org/markup-compatibility/2006" xmlns:o="urn:schemas-microsoft-com:office:office" xmlns:r="http://schemas.openxmlformats.org/officeDocument/2006/relationships" xmlns:m="http://schemas.openxmlformats.org/officeDocument/2006/math" xmlns:v="urn:schemas-microsoft-com:vml" xmlns:wp="http://schemas.openxmlformats.org/drawingml/2006/wordprocessingDrawing" xmlns:w10="urn:schemas-microsoft-com:office:word" xmlns:w="http://schemas.openxmlformats.org/wordprocessingml/2006/main" xmlns:wne="http://schemas.microsoft.com/office/word/2006/wordml">
+<w:endnotes xmlns:wpc="http://schemas.microsoft.com/office/word/2010/wordprocessingCanvas" xmlns:mc="http://schemas.openxmlformats.org/markup-compatibility/2006" xmlns:o="urn:schemas-microsoft-com:office:office" xmlns:r="http://schemas.openxmlformats.org/officeDocument/2006/relationships" xmlns:m="http://schemas.openxmlformats.org/officeDocument/2006/math" xmlns:v="urn:schemas-microsoft-com:vml" xmlns:wp14="http://schemas.microsoft.com/office/word/2010/wordprocessingDrawing" xmlns:wp="http://schemas.openxmlformats.org/drawingml/2006/wordprocessingDrawing" xmlns:w10="urn:schemas-microsoft-com:office:word" xmlns:w="http://schemas.openxmlformats.org/wordprocessingml/2006/main" xmlns:w14="http://schemas.microsoft.com/office/word/2010/wordml" xmlns:wpg="http://schemas.microsoft.com/office/word/2010/wordprocessingGroup" xmlns:wpi="http://schemas.microsoft.com/office/word/2010/wordprocessingInk" xmlns:wne="http://schemas.microsoft.com/office/word/2006/wordml" xmlns:wps="http://schemas.microsoft.com/office/word/2010/wordprocessingShape" mc:Ignorable="w14 wp14">
   <w:endnote w:type="separator" w:id="-1">
     <w:p>
       <w:pPr>
@@ -19838,7 +19383,7 @@
 </file>
 
 <file path=word/footer1.xml><?xml version="1.0" encoding="utf-8"?>
-<w:ftr xmlns:ve="http://schemas.openxmlformats.org/markup-compatibility/2006" xmlns:o="urn:schemas-microsoft-com:office:office" xmlns:r="http://schemas.openxmlformats.org/officeDocument/2006/relationships" xmlns:m="http://schemas.openxmlformats.org/officeDocument/2006/math" xmlns:v="urn:schemas-microsoft-com:vml" xmlns:wp="http://schemas.openxmlformats.org/drawingml/2006/wordprocessingDrawing" xmlns:w10="urn:schemas-microsoft-com:office:word" xmlns:w="http://schemas.openxmlformats.org/wordprocessingml/2006/main" xmlns:wne="http://schemas.microsoft.com/office/word/2006/wordml">
+<w:ftr xmlns:wpc="http://schemas.microsoft.com/office/word/2010/wordprocessingCanvas" xmlns:mc="http://schemas.openxmlformats.org/markup-compatibility/2006" xmlns:o="urn:schemas-microsoft-com:office:office" xmlns:r="http://schemas.openxmlformats.org/officeDocument/2006/relationships" xmlns:m="http://schemas.openxmlformats.org/officeDocument/2006/math" xmlns:v="urn:schemas-microsoft-com:vml" xmlns:wp14="http://schemas.microsoft.com/office/word/2010/wordprocessingDrawing" xmlns:wp="http://schemas.openxmlformats.org/drawingml/2006/wordprocessingDrawing" xmlns:w10="urn:schemas-microsoft-com:office:word" xmlns:w="http://schemas.openxmlformats.org/wordprocessingml/2006/main" xmlns:w14="http://schemas.microsoft.com/office/word/2010/wordml" xmlns:wpg="http://schemas.microsoft.com/office/word/2010/wordprocessingGroup" xmlns:wpi="http://schemas.microsoft.com/office/word/2010/wordprocessingInk" xmlns:wne="http://schemas.microsoft.com/office/word/2006/wordml" xmlns:wps="http://schemas.microsoft.com/office/word/2010/wordprocessingShape" mc:Ignorable="w14 wp14">
   <w:sdt>
     <w:sdtPr>
       <w:id w:val="-680205821"/>
@@ -19847,6 +19392,7 @@
         <w:docPartUnique/>
       </w:docPartObj>
     </w:sdtPr>
+    <w:sdtEndPr/>
     <w:sdtContent>
       <w:p>
         <w:pPr>
@@ -19870,7 +19416,7 @@
                 <v:h position="#0,topLeft" xrange="0,21600"/>
               </v:handles>
             </v:shapetype>
-            <v:shape id="AutoShape 13" o:spid="_x0000_s2049" type="#_x0000_t5" style="position:absolute;margin-left:2529.8pt;margin-top:0;width:167.4pt;height:161.8pt;z-index:251659264;visibility:visible;mso-position-horizontal:right;mso-position-horizontal-relative:page;mso-position-vertical:bottom;mso-position-vertical-relative:page" o:gfxdata="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" adj="21600" fillcolor="#d2eaf1" stroked="f">
+            <v:shape id="AutoShape 13" o:spid="_x0000_s2049" type="#_x0000_t5" style="position:absolute;margin-left:2646pt;margin-top:0;width:167.4pt;height:161.8pt;z-index:251659264;visibility:visible;mso-position-horizontal:right;mso-position-horizontal-relative:page;mso-position-vertical:bottom;mso-position-vertical-relative:page" o:gfxdata="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" adj="21600" fillcolor="#d2eaf1" stroked="f">
               <v:textbox>
                 <w:txbxContent>
                   <w:p>
@@ -19905,7 +19451,7 @@
                         <w:sz w:val="72"/>
                         <w:szCs w:val="72"/>
                       </w:rPr>
-                      <w:t>22</w:t>
+                      <w:t>8</w:t>
                     </w:r>
                     <w:r>
                       <w:rPr>
@@ -19931,7 +19477,7 @@
 </file>
 
 <file path=word/footnotes.xml><?xml version="1.0" encoding="utf-8"?>
-<w:footnotes xmlns:ve="http://schemas.openxmlformats.org/markup-compatibility/2006" xmlns:o="urn:schemas-microsoft-com:office:office" xmlns:r="http://schemas.openxmlformats.org/officeDocument/2006/relationships" xmlns:m="http://schemas.openxmlformats.org/officeDocument/2006/math" xmlns:v="urn:schemas-microsoft-com:vml" xmlns:wp="http://schemas.openxmlformats.org/drawingml/2006/wordprocessingDrawing" xmlns:w10="urn:schemas-microsoft-com:office:word" xmlns:w="http://schemas.openxmlformats.org/wordprocessingml/2006/main" xmlns:wne="http://schemas.microsoft.com/office/word/2006/wordml">
+<w:footnotes xmlns:wpc="http://schemas.microsoft.com/office/word/2010/wordprocessingCanvas" xmlns:mc="http://schemas.openxmlformats.org/markup-compatibility/2006" xmlns:o="urn:schemas-microsoft-com:office:office" xmlns:r="http://schemas.openxmlformats.org/officeDocument/2006/relationships" xmlns:m="http://schemas.openxmlformats.org/officeDocument/2006/math" xmlns:v="urn:schemas-microsoft-com:vml" xmlns:wp14="http://schemas.microsoft.com/office/word/2010/wordprocessingDrawing" xmlns:wp="http://schemas.openxmlformats.org/drawingml/2006/wordprocessingDrawing" xmlns:w10="urn:schemas-microsoft-com:office:word" xmlns:w="http://schemas.openxmlformats.org/wordprocessingml/2006/main" xmlns:w14="http://schemas.microsoft.com/office/word/2010/wordml" xmlns:wpg="http://schemas.microsoft.com/office/word/2010/wordprocessingGroup" xmlns:wpi="http://schemas.microsoft.com/office/word/2010/wordprocessingInk" xmlns:wne="http://schemas.microsoft.com/office/word/2006/wordml" xmlns:wps="http://schemas.microsoft.com/office/word/2010/wordprocessingShape" mc:Ignorable="w14 wp14">
   <w:footnote w:type="separator" w:id="-1">
     <w:p>
       <w:pPr>
@@ -19956,7 +19502,7 @@
 </file>
 
 <file path=word/numbering.xml><?xml version="1.0" encoding="utf-8"?>
-<w:numbering xmlns:ve="http://schemas.openxmlformats.org/markup-compatibility/2006" xmlns:o="urn:schemas-microsoft-com:office:office" xmlns:r="http://schemas.openxmlformats.org/officeDocument/2006/relationships" xmlns:m="http://schemas.openxmlformats.org/officeDocument/2006/math" xmlns:v="urn:schemas-microsoft-com:vml" xmlns:wp="http://schemas.openxmlformats.org/drawingml/2006/wordprocessingDrawing" xmlns:w10="urn:schemas-microsoft-com:office:word" xmlns:w="http://schemas.openxmlformats.org/wordprocessingml/2006/main" xmlns:wne="http://schemas.microsoft.com/office/word/2006/wordml">
+<w:numbering xmlns:wpc="http://schemas.microsoft.com/office/word/2010/wordprocessingCanvas" xmlns:mc="http://schemas.openxmlformats.org/markup-compatibility/2006" xmlns:o="urn:schemas-microsoft-com:office:office" xmlns:r="http://schemas.openxmlformats.org/officeDocument/2006/relationships" xmlns:m="http://schemas.openxmlformats.org/officeDocument/2006/math" xmlns:v="urn:schemas-microsoft-com:vml" xmlns:wp14="http://schemas.microsoft.com/office/word/2010/wordprocessingDrawing" xmlns:wp="http://schemas.openxmlformats.org/drawingml/2006/wordprocessingDrawing" xmlns:w10="urn:schemas-microsoft-com:office:word" xmlns:w="http://schemas.openxmlformats.org/wordprocessingml/2006/main" xmlns:w14="http://schemas.microsoft.com/office/word/2010/wordml" xmlns:wpg="http://schemas.microsoft.com/office/word/2010/wordprocessingGroup" xmlns:wpi="http://schemas.microsoft.com/office/word/2010/wordprocessingInk" xmlns:wne="http://schemas.microsoft.com/office/word/2006/wordml" xmlns:wps="http://schemas.microsoft.com/office/word/2010/wordprocessingShape" mc:Ignorable="w14 wp14">
   <w:abstractNum w:abstractNumId="0">
     <w:nsid w:val="00000002"/>
     <w:multiLevelType w:val="multilevel"/>
@@ -24740,7 +24286,7 @@
 </file>
 
 <file path=word/styles.xml><?xml version="1.0" encoding="utf-8"?>
-<w:styles xmlns:r="http://schemas.openxmlformats.org/officeDocument/2006/relationships" xmlns:w="http://schemas.openxmlformats.org/wordprocessingml/2006/main">
+<w:styles xmlns:mc="http://schemas.openxmlformats.org/markup-compatibility/2006" xmlns:r="http://schemas.openxmlformats.org/officeDocument/2006/relationships" xmlns:w="http://schemas.openxmlformats.org/wordprocessingml/2006/main" xmlns:w14="http://schemas.microsoft.com/office/word/2010/wordml" mc:Ignorable="w14">
   <w:docDefaults>
     <w:rPrDefault>
       <w:rPr>
@@ -25153,7 +24699,6 @@
     <w:uiPriority w:val="99"/>
     <w:semiHidden/>
     <w:unhideWhenUsed/>
-    <w:qFormat/>
     <w:tblPr>
       <w:tblInd w:w="0" w:type="dxa"/>
       <w:tblCellMar>
@@ -27148,7 +26693,7 @@
 </file>
 
 <file path=customXml/itemProps1.xml><?xml version="1.0" encoding="utf-8"?>
-<ds:datastoreItem xmlns:ds="http://schemas.openxmlformats.org/officeDocument/2006/customXml" ds:itemID="{BA308A0D-98DE-424C-9DB8-6184FC669584}">
+<ds:datastoreItem xmlns:ds="http://schemas.openxmlformats.org/officeDocument/2006/customXml" ds:itemID="{0689D003-B81E-4A4B-AC57-2C330AC9B784}">
   <ds:schemaRefs>
     <ds:schemaRef ds:uri="http://schemas.openxmlformats.org/officeDocument/2006/bibliography"/>
   </ds:schemaRefs>

</xml_diff>

<commit_message>
minor changes to show how to work with github
</commit_message>
<xml_diff>
--- a/report/PSMS-Synopsis.docx
+++ b/report/PSMS-Synopsis.docx
@@ -193,34 +193,14 @@
               <w:szCs w:val="24"/>
             </w:rPr>
           </w:pPr>
-          <w:proofErr w:type="spellStart"/>
           <w:r>
             <w:rPr>
               <w:b/>
               <w:sz w:val="24"/>
               <w:szCs w:val="24"/>
             </w:rPr>
-            <w:t>Prithvijit</w:t>
+            <w:t>Prithvijit Francis Dey</w:t>
           </w:r>
-          <w:proofErr w:type="spellEnd"/>
-          <w:r>
-            <w:rPr>
-              <w:b/>
-              <w:sz w:val="24"/>
-              <w:szCs w:val="24"/>
-            </w:rPr>
-            <w:t xml:space="preserve"> Francis </w:t>
-          </w:r>
-          <w:proofErr w:type="spellStart"/>
-          <w:r>
-            <w:rPr>
-              <w:b/>
-              <w:sz w:val="24"/>
-              <w:szCs w:val="24"/>
-            </w:rPr>
-            <w:t>Dey</w:t>
-          </w:r>
-          <w:proofErr w:type="spellEnd"/>
           <w:r>
             <w:rPr>
               <w:b/>
@@ -5181,9 +5161,8 @@
           <w:color w:val="222222"/>
           <w:lang w:eastAsia="en-IN"/>
         </w:rPr>
-        <w:t xml:space="preserve">Admin will provide a search condition to the system like </w:t>
-      </w:r>
-      <w:proofErr w:type="spellStart"/>
+        <w:t>Admin will provide a search condition to the system like customer</w:t>
+      </w:r>
       <w:r>
         <w:rPr>
           <w:rFonts w:ascii="Arial" w:eastAsia="Times New Roman" w:hAnsi="Arial" w:cs="Arial"/>
@@ -5191,9 +5170,19 @@
           <w:color w:val="222222"/>
           <w:lang w:eastAsia="en-IN"/>
         </w:rPr>
-        <w:t>customerId</w:t>
-      </w:r>
-      <w:proofErr w:type="spellEnd"/>
+        <w:t xml:space="preserve"> </w:t>
+      </w:r>
+      <w:bookmarkStart w:id="25" w:name="_GoBack"/>
+      <w:bookmarkEnd w:id="25"/>
+      <w:r>
+        <w:rPr>
+          <w:rFonts w:ascii="Arial" w:eastAsia="Times New Roman" w:hAnsi="Arial" w:cs="Arial"/>
+          <w:i w:val="0"/>
+          <w:color w:val="222222"/>
+          <w:lang w:eastAsia="en-IN"/>
+        </w:rPr>
+        <w:t>Id</w:t>
+      </w:r>
       <w:r>
         <w:rPr>
           <w:rFonts w:ascii="Arial" w:eastAsia="Times New Roman" w:hAnsi="Arial" w:cs="Arial"/>
@@ -5772,18 +5761,7 @@
           <w:color w:val="222222"/>
           <w:lang w:eastAsia="en-IN"/>
         </w:rPr>
-        <w:t>Employees use</w:t>
-      </w:r>
-      <w:bookmarkStart w:id="25" w:name="_GoBack"/>
-      <w:bookmarkEnd w:id="25"/>
-      <w:r>
-        <w:rPr>
-          <w:rFonts w:ascii="Arial" w:eastAsia="Times New Roman" w:hAnsi="Arial" w:cs="Arial"/>
-          <w:i w:val="0"/>
-          <w:color w:val="222222"/>
-          <w:lang w:eastAsia="en-IN"/>
-        </w:rPr>
-        <w:t xml:space="preserve"> the print photo option</w:t>
+        <w:t>Employees use the print photo option</w:t>
       </w:r>
       <w:r>
         <w:rPr>
@@ -5949,19 +5927,8 @@
           <w:color w:val="222222"/>
           <w:lang w:eastAsia="en-IN"/>
         </w:rPr>
-        <w:t xml:space="preserve">show the data with details only to the persons with proper </w:t>
-      </w:r>
-      <w:proofErr w:type="spellStart"/>
-      <w:r>
-        <w:rPr>
-          <w:rFonts w:ascii="Arial" w:eastAsia="Times New Roman" w:hAnsi="Arial" w:cs="Arial"/>
-          <w:i w:val="0"/>
-          <w:color w:val="222222"/>
-          <w:lang w:eastAsia="en-IN"/>
-        </w:rPr>
-        <w:t>aauthority</w:t>
-      </w:r>
-      <w:proofErr w:type="spellEnd"/>
+        <w:t>show the data with details only to the persons with proper aauthority</w:t>
+      </w:r>
       <w:r>
         <w:rPr>
           <w:rFonts w:ascii="Arial" w:eastAsia="Times New Roman" w:hAnsi="Arial" w:cs="Arial"/>
@@ -7911,83 +7878,41 @@
                 <w:rFonts w:eastAsia="Arial"/>
               </w:rPr>
             </w:pPr>
-            <w:proofErr w:type="spellStart"/>
             <w:r>
               <w:rPr>
                 <w:rFonts w:eastAsia="Arial"/>
                 <w:b/>
                 <w:bCs/>
               </w:rPr>
-              <w:t>customerId</w:t>
-            </w:r>
-            <w:proofErr w:type="spellEnd"/>
+              <w:t xml:space="preserve">customerId, </w:t>
+            </w:r>
+            <w:r>
+              <w:rPr>
+                <w:rFonts w:eastAsia="Arial"/>
+                <w:bCs/>
+              </w:rPr>
+              <w:t>customerName</w:t>
+            </w:r>
             <w:r>
               <w:rPr>
                 <w:rFonts w:eastAsia="Arial"/>
                 <w:b/>
                 <w:bCs/>
               </w:rPr>
-              <w:t xml:space="preserve">, </w:t>
-            </w:r>
-            <w:proofErr w:type="spellStart"/>
+              <w:t>,</w:t>
+            </w:r>
             <w:r>
               <w:rPr>
                 <w:rFonts w:eastAsia="Arial"/>
-                <w:bCs/>
-              </w:rPr>
-              <w:t>customerName</w:t>
-            </w:r>
-            <w:proofErr w:type="spellEnd"/>
+              </w:rPr>
+              <w:t xml:space="preserve"> </w:t>
+            </w:r>
             <w:r>
               <w:rPr>
                 <w:rFonts w:eastAsia="Arial"/>
-                <w:b/>
-                <w:bCs/>
-              </w:rPr>
-              <w:t>,</w:t>
-            </w:r>
-            <w:r>
-              <w:rPr>
-                <w:rFonts w:eastAsia="Arial"/>
-              </w:rPr>
-              <w:t xml:space="preserve"> </w:t>
-            </w:r>
-            <w:proofErr w:type="spellStart"/>
-            <w:r>
-              <w:rPr>
-                <w:rFonts w:eastAsia="Arial"/>
-              </w:rPr>
-              <w:t>customerAddress</w:t>
-            </w:r>
-            <w:proofErr w:type="spellEnd"/>
-            <w:r>
-              <w:rPr>
-                <w:rFonts w:eastAsia="Arial"/>
-              </w:rPr>
-              <w:t xml:space="preserve">, </w:t>
-            </w:r>
-            <w:proofErr w:type="spellStart"/>
-            <w:r>
-              <w:rPr>
-                <w:rFonts w:eastAsia="Arial"/>
-              </w:rPr>
-              <w:t>customerEmail</w:t>
-            </w:r>
-            <w:proofErr w:type="spellEnd"/>
-            <w:r>
-              <w:rPr>
-                <w:rFonts w:eastAsia="Arial"/>
-              </w:rPr>
-              <w:t xml:space="preserve">, </w:t>
-            </w:r>
-            <w:proofErr w:type="spellStart"/>
-            <w:r>
-              <w:rPr>
-                <w:rFonts w:eastAsia="Arial"/>
-              </w:rPr>
-              <w:t>customerContactNumber</w:t>
-            </w:r>
-            <w:proofErr w:type="spellEnd"/>
+              </w:rPr>
+              <w:t>customerAddress, customerEmail, customerContactNumber</w:t>
+            </w:r>
           </w:p>
         </w:tc>
       </w:tr>
@@ -8038,7 +7963,6 @@
                 <w:rFonts w:eastAsia="Arial"/>
               </w:rPr>
             </w:pPr>
-            <w:proofErr w:type="spellStart"/>
             <w:r>
               <w:rPr>
                 <w:rFonts w:eastAsia="Arial"/>
@@ -8047,142 +7971,27 @@
               </w:rPr>
               <w:t>employeeId</w:t>
             </w:r>
-            <w:proofErr w:type="spellEnd"/>
             <w:r>
               <w:rPr>
                 <w:rFonts w:eastAsia="Arial"/>
                 <w:bCs/>
               </w:rPr>
-              <w:t xml:space="preserve">, </w:t>
-            </w:r>
-            <w:proofErr w:type="spellStart"/>
+              <w:t xml:space="preserve">, employeeName, employeeAddress, employeeJoinDate, employeeQualification, employeeContactNumber, employeeEmail, </w:t>
+            </w:r>
             <w:r>
               <w:rPr>
                 <w:rFonts w:eastAsia="Arial"/>
                 <w:bCs/>
               </w:rPr>
-              <w:t>employeeName</w:t>
-            </w:r>
-            <w:proofErr w:type="spellEnd"/>
+              <w:t>em</w:t>
+            </w:r>
             <w:r>
               <w:rPr>
                 <w:rFonts w:eastAsia="Arial"/>
                 <w:bCs/>
               </w:rPr>
-              <w:t xml:space="preserve">, </w:t>
-            </w:r>
-            <w:proofErr w:type="spellStart"/>
-            <w:r>
-              <w:rPr>
-                <w:rFonts w:eastAsia="Arial"/>
-                <w:bCs/>
-              </w:rPr>
-              <w:t>employeeAddress</w:t>
-            </w:r>
-            <w:proofErr w:type="spellEnd"/>
-            <w:r>
-              <w:rPr>
-                <w:rFonts w:eastAsia="Arial"/>
-                <w:bCs/>
-              </w:rPr>
-              <w:t xml:space="preserve">, </w:t>
-            </w:r>
-            <w:proofErr w:type="spellStart"/>
-            <w:r>
-              <w:rPr>
-                <w:rFonts w:eastAsia="Arial"/>
-                <w:bCs/>
-              </w:rPr>
-              <w:t>employeeJoinDate</w:t>
-            </w:r>
-            <w:proofErr w:type="spellEnd"/>
-            <w:r>
-              <w:rPr>
-                <w:rFonts w:eastAsia="Arial"/>
-                <w:bCs/>
-              </w:rPr>
-              <w:t xml:space="preserve">, </w:t>
-            </w:r>
-            <w:proofErr w:type="spellStart"/>
-            <w:r>
-              <w:rPr>
-                <w:rFonts w:eastAsia="Arial"/>
-                <w:bCs/>
-              </w:rPr>
-              <w:t>employeeQualification</w:t>
-            </w:r>
-            <w:proofErr w:type="spellEnd"/>
-            <w:r>
-              <w:rPr>
-                <w:rFonts w:eastAsia="Arial"/>
-                <w:bCs/>
-              </w:rPr>
-              <w:t xml:space="preserve">, </w:t>
-            </w:r>
-            <w:proofErr w:type="spellStart"/>
-            <w:r>
-              <w:rPr>
-                <w:rFonts w:eastAsia="Arial"/>
-                <w:bCs/>
-              </w:rPr>
-              <w:t>employeeContactNumber</w:t>
-            </w:r>
-            <w:proofErr w:type="spellEnd"/>
-            <w:r>
-              <w:rPr>
-                <w:rFonts w:eastAsia="Arial"/>
-                <w:bCs/>
-              </w:rPr>
-              <w:t xml:space="preserve">, </w:t>
-            </w:r>
-            <w:proofErr w:type="spellStart"/>
-            <w:r>
-              <w:rPr>
-                <w:rFonts w:eastAsia="Arial"/>
-                <w:bCs/>
-              </w:rPr>
-              <w:t>employeeEmail</w:t>
-            </w:r>
-            <w:proofErr w:type="spellEnd"/>
-            <w:r>
-              <w:rPr>
-                <w:rFonts w:eastAsia="Arial"/>
-                <w:bCs/>
-              </w:rPr>
-              <w:t xml:space="preserve">, </w:t>
-            </w:r>
-            <w:proofErr w:type="spellStart"/>
-            <w:r>
-              <w:rPr>
-                <w:rFonts w:eastAsia="Arial"/>
-                <w:bCs/>
-              </w:rPr>
-              <w:t>em</w:t>
-            </w:r>
-            <w:r>
-              <w:rPr>
-                <w:rFonts w:eastAsia="Arial"/>
-                <w:bCs/>
-              </w:rPr>
-              <w:t>ployeeContractDetails</w:t>
-            </w:r>
-            <w:proofErr w:type="spellEnd"/>
-            <w:r>
-              <w:rPr>
-                <w:rFonts w:eastAsia="Arial"/>
-                <w:bCs/>
-              </w:rPr>
-              <w:t xml:space="preserve">, </w:t>
-            </w:r>
-            <w:proofErr w:type="spellStart"/>
-            <w:r>
-              <w:rPr>
-                <w:rFonts w:eastAsia="Arial"/>
-                <w:bCs/>
-              </w:rPr>
-              <w:t>employeeDOB</w:t>
-            </w:r>
-            <w:proofErr w:type="spellEnd"/>
+              <w:t>ployeeContractDetails, employeeDOB</w:t>
+            </w:r>
           </w:p>
         </w:tc>
       </w:tr>
@@ -8245,113 +8054,21 @@
                 <w:rFonts w:eastAsia="Arial"/>
               </w:rPr>
             </w:pPr>
-            <w:proofErr w:type="spellStart"/>
             <w:r>
               <w:rPr>
                 <w:rFonts w:eastAsia="Arial"/>
                 <w:b/>
                 <w:bCs/>
               </w:rPr>
-              <w:t>traineeId</w:t>
-            </w:r>
-            <w:proofErr w:type="spellEnd"/>
-            <w:r>
-              <w:rPr>
-                <w:rFonts w:eastAsia="Arial"/>
-                <w:b/>
-                <w:bCs/>
-              </w:rPr>
-              <w:t xml:space="preserve">, </w:t>
-            </w:r>
-            <w:proofErr w:type="spellStart"/>
+              <w:t xml:space="preserve">traineeId, </w:t>
+            </w:r>
             <w:r>
               <w:rPr>
                 <w:rFonts w:eastAsia="Arial"/>
                 <w:bCs/>
               </w:rPr>
-              <w:t>traineeName</w:t>
-            </w:r>
-            <w:proofErr w:type="spellEnd"/>
-            <w:r>
-              <w:rPr>
-                <w:rFonts w:eastAsia="Arial"/>
-                <w:bCs/>
-              </w:rPr>
-              <w:t xml:space="preserve">, </w:t>
-            </w:r>
-            <w:proofErr w:type="spellStart"/>
-            <w:r>
-              <w:rPr>
-                <w:rFonts w:eastAsia="Arial"/>
-                <w:bCs/>
-              </w:rPr>
-              <w:t>traineeEmail</w:t>
-            </w:r>
-            <w:proofErr w:type="spellEnd"/>
-            <w:r>
-              <w:rPr>
-                <w:rFonts w:eastAsia="Arial"/>
-                <w:bCs/>
-              </w:rPr>
-              <w:t xml:space="preserve">, </w:t>
-            </w:r>
-            <w:proofErr w:type="spellStart"/>
-            <w:r>
-              <w:rPr>
-                <w:rFonts w:eastAsia="Arial"/>
-                <w:bCs/>
-              </w:rPr>
-              <w:t>traineeQualification</w:t>
-            </w:r>
-            <w:proofErr w:type="spellEnd"/>
-            <w:r>
-              <w:rPr>
-                <w:rFonts w:eastAsia="Arial"/>
-                <w:bCs/>
-              </w:rPr>
-              <w:t xml:space="preserve">, </w:t>
-            </w:r>
-            <w:proofErr w:type="spellStart"/>
-            <w:r>
-              <w:rPr>
-                <w:rFonts w:eastAsia="Arial"/>
-                <w:bCs/>
-              </w:rPr>
-              <w:t>traineeAddress</w:t>
-            </w:r>
-            <w:proofErr w:type="spellEnd"/>
-            <w:r>
-              <w:rPr>
-                <w:rFonts w:eastAsia="Arial"/>
-                <w:bCs/>
-              </w:rPr>
-              <w:t xml:space="preserve">, </w:t>
-            </w:r>
-            <w:proofErr w:type="spellStart"/>
-            <w:r>
-              <w:rPr>
-                <w:rFonts w:eastAsia="Arial"/>
-                <w:bCs/>
-              </w:rPr>
-              <w:t>traineeContactNumber</w:t>
-            </w:r>
-            <w:proofErr w:type="spellEnd"/>
-            <w:r>
-              <w:rPr>
-                <w:rFonts w:eastAsia="Arial"/>
-                <w:bCs/>
-              </w:rPr>
-              <w:t xml:space="preserve">, </w:t>
-            </w:r>
-            <w:proofErr w:type="spellStart"/>
-            <w:r>
-              <w:rPr>
-                <w:rFonts w:eastAsia="Arial"/>
-                <w:bCs/>
-              </w:rPr>
-              <w:t>traineePaymentStatus</w:t>
-            </w:r>
-            <w:proofErr w:type="spellEnd"/>
+              <w:t>traineeName, traineeEmail, traineeQualification, traineeAddress, traineeContactNumber, traineePaymentStatus</w:t>
+            </w:r>
           </w:p>
         </w:tc>
       </w:tr>
@@ -8376,14 +8093,12 @@
                 <w:rFonts w:eastAsia="Arial"/>
               </w:rPr>
             </w:pPr>
-            <w:proofErr w:type="spellStart"/>
             <w:r>
               <w:rPr>
                 <w:rFonts w:eastAsia="Arial"/>
               </w:rPr>
               <w:t>workDetails</w:t>
             </w:r>
-            <w:proofErr w:type="spellEnd"/>
           </w:p>
         </w:tc>
         <w:tc>
@@ -8404,81 +8119,21 @@
                 <w:rFonts w:eastAsia="Arial"/>
               </w:rPr>
             </w:pPr>
-            <w:proofErr w:type="spellStart"/>
             <w:r>
               <w:rPr>
                 <w:rFonts w:eastAsia="Arial"/>
                 <w:b/>
                 <w:bCs/>
               </w:rPr>
-              <w:t>workId</w:t>
-            </w:r>
-            <w:proofErr w:type="spellEnd"/>
-            <w:r>
-              <w:rPr>
-                <w:rFonts w:eastAsia="Arial"/>
-                <w:b/>
-                <w:bCs/>
-              </w:rPr>
-              <w:t xml:space="preserve">, </w:t>
-            </w:r>
-            <w:proofErr w:type="spellStart"/>
+              <w:t xml:space="preserve">workId, </w:t>
+            </w:r>
             <w:r>
               <w:rPr>
                 <w:rFonts w:eastAsia="Arial"/>
                 <w:bCs/>
               </w:rPr>
-              <w:t>customerId</w:t>
-            </w:r>
-            <w:proofErr w:type="spellEnd"/>
-            <w:r>
-              <w:rPr>
-                <w:rFonts w:eastAsia="Arial"/>
-                <w:bCs/>
-              </w:rPr>
-              <w:t xml:space="preserve">, </w:t>
-            </w:r>
-            <w:proofErr w:type="spellStart"/>
-            <w:r>
-              <w:rPr>
-                <w:rFonts w:eastAsia="Arial"/>
-                <w:bCs/>
-              </w:rPr>
-              <w:t>employeeId</w:t>
-            </w:r>
-            <w:proofErr w:type="spellEnd"/>
-            <w:r>
-              <w:rPr>
-                <w:rFonts w:eastAsia="Arial"/>
-                <w:bCs/>
-              </w:rPr>
-              <w:t xml:space="preserve">, </w:t>
-            </w:r>
-            <w:proofErr w:type="spellStart"/>
-            <w:r>
-              <w:rPr>
-                <w:rFonts w:eastAsia="Arial"/>
-                <w:bCs/>
-              </w:rPr>
-              <w:t>workDeadline</w:t>
-            </w:r>
-            <w:proofErr w:type="spellEnd"/>
-            <w:r>
-              <w:rPr>
-                <w:rFonts w:eastAsia="Arial"/>
-                <w:bCs/>
-              </w:rPr>
-              <w:t xml:space="preserve">, </w:t>
-            </w:r>
-            <w:proofErr w:type="spellStart"/>
-            <w:r>
-              <w:rPr>
-                <w:rFonts w:eastAsia="Arial"/>
-                <w:bCs/>
-              </w:rPr>
-              <w:t>workDescription</w:t>
-            </w:r>
-            <w:proofErr w:type="spellEnd"/>
+              <w:t>customerId, employeeId, workDeadline, workDescription</w:t>
+            </w:r>
           </w:p>
         </w:tc>
       </w:tr>
@@ -8535,81 +8190,21 @@
                 <w:rFonts w:eastAsia="Arial"/>
               </w:rPr>
             </w:pPr>
-            <w:proofErr w:type="spellStart"/>
             <w:r>
               <w:rPr>
                 <w:rFonts w:eastAsia="Arial"/>
                 <w:b/>
                 <w:bCs/>
               </w:rPr>
-              <w:t>amountId</w:t>
-            </w:r>
-            <w:proofErr w:type="spellEnd"/>
-            <w:r>
-              <w:rPr>
-                <w:rFonts w:eastAsia="Arial"/>
-                <w:b/>
-                <w:bCs/>
-              </w:rPr>
-              <w:t xml:space="preserve">, </w:t>
-            </w:r>
-            <w:proofErr w:type="spellStart"/>
+              <w:t xml:space="preserve">amountId, </w:t>
+            </w:r>
             <w:r>
               <w:rPr>
                 <w:rFonts w:eastAsia="Arial"/>
                 <w:bCs/>
               </w:rPr>
-              <w:t>amountDescription</w:t>
-            </w:r>
-            <w:proofErr w:type="spellEnd"/>
-            <w:r>
-              <w:rPr>
-                <w:rFonts w:eastAsia="Arial"/>
-                <w:bCs/>
-              </w:rPr>
-              <w:t xml:space="preserve">, </w:t>
-            </w:r>
-            <w:proofErr w:type="spellStart"/>
-            <w:r>
-              <w:rPr>
-                <w:rFonts w:eastAsia="Arial"/>
-                <w:bCs/>
-              </w:rPr>
-              <w:t>amountType</w:t>
-            </w:r>
-            <w:proofErr w:type="spellEnd"/>
-            <w:r>
-              <w:rPr>
-                <w:rFonts w:eastAsia="Arial"/>
-                <w:bCs/>
-              </w:rPr>
-              <w:t xml:space="preserve">, </w:t>
-            </w:r>
-            <w:proofErr w:type="spellStart"/>
-            <w:r>
-              <w:rPr>
-                <w:rFonts w:eastAsia="Arial"/>
-                <w:bCs/>
-              </w:rPr>
-              <w:t>accountBalance</w:t>
-            </w:r>
-            <w:proofErr w:type="spellEnd"/>
-            <w:r>
-              <w:rPr>
-                <w:rFonts w:eastAsia="Arial"/>
-                <w:bCs/>
-              </w:rPr>
-              <w:t xml:space="preserve">, </w:t>
-            </w:r>
-            <w:proofErr w:type="spellStart"/>
-            <w:r>
-              <w:rPr>
-                <w:rFonts w:eastAsia="Arial"/>
-                <w:bCs/>
-              </w:rPr>
-              <w:t>amountalue</w:t>
-            </w:r>
-            <w:proofErr w:type="spellEnd"/>
+              <w:t>amountDescription, amountType, accountBalance, amountalue</w:t>
+            </w:r>
           </w:p>
         </w:tc>
       </w:tr>
@@ -8634,14 +8229,12 @@
                 <w:rFonts w:eastAsia="Arial"/>
               </w:rPr>
             </w:pPr>
-            <w:proofErr w:type="spellStart"/>
             <w:r>
               <w:rPr>
                 <w:rFonts w:eastAsia="Arial"/>
               </w:rPr>
               <w:t>workStatus</w:t>
             </w:r>
-            <w:proofErr w:type="spellEnd"/>
           </w:p>
         </w:tc>
         <w:tc>
@@ -8662,49 +8255,21 @@
                 <w:rFonts w:eastAsia="Arial"/>
               </w:rPr>
             </w:pPr>
-            <w:proofErr w:type="spellStart"/>
             <w:r>
               <w:rPr>
                 <w:rFonts w:eastAsia="Arial"/>
                 <w:b/>
                 <w:bCs/>
               </w:rPr>
-              <w:t>workId</w:t>
-            </w:r>
-            <w:proofErr w:type="spellEnd"/>
-            <w:r>
-              <w:rPr>
-                <w:rFonts w:eastAsia="Arial"/>
-                <w:b/>
-                <w:bCs/>
-              </w:rPr>
-              <w:t xml:space="preserve">, </w:t>
-            </w:r>
-            <w:proofErr w:type="spellStart"/>
+              <w:t xml:space="preserve">workId, </w:t>
+            </w:r>
             <w:r>
               <w:rPr>
                 <w:rFonts w:eastAsia="Arial"/>
                 <w:bCs/>
               </w:rPr>
-              <w:t>workProgress</w:t>
-            </w:r>
-            <w:proofErr w:type="spellEnd"/>
-            <w:r>
-              <w:rPr>
-                <w:rFonts w:eastAsia="Arial"/>
-                <w:bCs/>
-              </w:rPr>
-              <w:t xml:space="preserve">, </w:t>
-            </w:r>
-            <w:proofErr w:type="spellStart"/>
-            <w:r>
-              <w:rPr>
-                <w:rFonts w:eastAsia="Arial"/>
-                <w:bCs/>
-              </w:rPr>
-              <w:t>workLeft</w:t>
-            </w:r>
-            <w:proofErr w:type="spellEnd"/>
+              <w:t>workProgress, workLeft</w:t>
+            </w:r>
           </w:p>
         </w:tc>
       </w:tr>
@@ -8729,14 +8294,12 @@
                 <w:rFonts w:eastAsia="Arial"/>
               </w:rPr>
             </w:pPr>
-            <w:proofErr w:type="spellStart"/>
             <w:r>
               <w:rPr>
                 <w:rFonts w:eastAsia="Arial"/>
               </w:rPr>
               <w:t>lossProfitDetails</w:t>
             </w:r>
-            <w:proofErr w:type="spellEnd"/>
           </w:p>
         </w:tc>
         <w:tc>
@@ -8757,7 +8320,6 @@
                 <w:rFonts w:eastAsia="Arial"/>
               </w:rPr>
             </w:pPr>
-            <w:proofErr w:type="spellStart"/>
             <w:r>
               <w:rPr>
                 <w:rFonts w:eastAsia="Arial"/>
@@ -8765,63 +8327,12 @@
               </w:rPr>
               <w:t>transactionId</w:t>
             </w:r>
-            <w:proofErr w:type="spellEnd"/>
             <w:r>
               <w:rPr>
                 <w:rFonts w:eastAsia="Arial"/>
               </w:rPr>
-              <w:t xml:space="preserve">, </w:t>
-            </w:r>
-            <w:proofErr w:type="spellStart"/>
-            <w:r>
-              <w:rPr>
-                <w:rFonts w:eastAsia="Arial"/>
-              </w:rPr>
-              <w:t>transactionAmount</w:t>
-            </w:r>
-            <w:proofErr w:type="spellEnd"/>
-            <w:r>
-              <w:rPr>
-                <w:rFonts w:eastAsia="Arial"/>
-              </w:rPr>
-              <w:t xml:space="preserve">, </w:t>
-            </w:r>
-            <w:proofErr w:type="spellStart"/>
-            <w:r>
-              <w:rPr>
-                <w:rFonts w:eastAsia="Arial"/>
-              </w:rPr>
-              <w:t>transactionType</w:t>
-            </w:r>
-            <w:proofErr w:type="spellEnd"/>
-            <w:r>
-              <w:rPr>
-                <w:rFonts w:eastAsia="Arial"/>
-              </w:rPr>
-              <w:t xml:space="preserve">, </w:t>
-            </w:r>
-            <w:proofErr w:type="spellStart"/>
-            <w:r>
-              <w:rPr>
-                <w:rFonts w:eastAsia="Arial"/>
-              </w:rPr>
-              <w:t>transactionDetails</w:t>
-            </w:r>
-            <w:proofErr w:type="spellEnd"/>
-            <w:r>
-              <w:rPr>
-                <w:rFonts w:eastAsia="Arial"/>
-              </w:rPr>
-              <w:t xml:space="preserve">, </w:t>
-            </w:r>
-            <w:proofErr w:type="spellStart"/>
-            <w:r>
-              <w:rPr>
-                <w:rFonts w:eastAsia="Arial"/>
-              </w:rPr>
-              <w:t>monthlyIncome</w:t>
-            </w:r>
-            <w:proofErr w:type="spellEnd"/>
+              <w:t>, transactionAmount, transactionType, transactionDetails, monthlyIncome</w:t>
+            </w:r>
           </w:p>
         </w:tc>
       </w:tr>
@@ -8846,14 +8357,12 @@
                 <w:rFonts w:eastAsia="Arial"/>
               </w:rPr>
             </w:pPr>
-            <w:proofErr w:type="spellStart"/>
             <w:r>
               <w:rPr>
                 <w:rFonts w:eastAsia="Arial"/>
               </w:rPr>
               <w:t>editedData</w:t>
             </w:r>
-            <w:proofErr w:type="spellEnd"/>
           </w:p>
         </w:tc>
         <w:tc>
@@ -8874,7 +8383,6 @@
                 <w:rFonts w:eastAsia="Arial"/>
               </w:rPr>
             </w:pPr>
-            <w:proofErr w:type="spellStart"/>
             <w:r>
               <w:rPr>
                 <w:rFonts w:eastAsia="Arial"/>
@@ -8882,35 +8390,12 @@
               </w:rPr>
               <w:t>editedDataId</w:t>
             </w:r>
-            <w:proofErr w:type="spellEnd"/>
             <w:r>
               <w:rPr>
                 <w:rFonts w:eastAsia="Arial"/>
               </w:rPr>
-              <w:t xml:space="preserve">, </w:t>
-            </w:r>
-            <w:proofErr w:type="spellStart"/>
-            <w:r>
-              <w:rPr>
-                <w:rFonts w:eastAsia="Arial"/>
-              </w:rPr>
-              <w:t>workId</w:t>
-            </w:r>
-            <w:proofErr w:type="spellEnd"/>
-            <w:r>
-              <w:rPr>
-                <w:rFonts w:eastAsia="Arial"/>
-              </w:rPr>
-              <w:t xml:space="preserve">, </w:t>
-            </w:r>
-            <w:proofErr w:type="spellStart"/>
-            <w:r>
-              <w:rPr>
-                <w:rFonts w:eastAsia="Arial"/>
-              </w:rPr>
-              <w:t>customerId</w:t>
-            </w:r>
-            <w:proofErr w:type="spellEnd"/>
+              <w:t>, workId, customerId</w:t>
+            </w:r>
           </w:p>
         </w:tc>
       </w:tr>
@@ -9257,16 +8742,8 @@
         <w:rPr>
           <w:rFonts w:eastAsia="Arial"/>
         </w:rPr>
-        <w:t xml:space="preserve">Photo Studio Management System monitors </w:t>
-      </w:r>
-      <w:proofErr w:type="spellStart"/>
-      <w:r>
-        <w:rPr>
-          <w:rFonts w:eastAsia="Arial"/>
-        </w:rPr>
-        <w:t>lossProfitDetails</w:t>
-      </w:r>
-      <w:proofErr w:type="spellEnd"/>
+        <w:t>Photo Studio Management System monitors lossProfitDetails</w:t>
+      </w:r>
       <w:r>
         <w:rPr>
           <w:rFonts w:ascii="Wingdings" w:hAnsi="Wingdings"/>
@@ -9301,16 +8778,8 @@
         <w:rPr>
           <w:rFonts w:eastAsia="Arial"/>
         </w:rPr>
-        <w:t xml:space="preserve">Accounts affects </w:t>
-      </w:r>
-      <w:proofErr w:type="spellStart"/>
-      <w:r>
-        <w:rPr>
-          <w:rFonts w:eastAsia="Arial"/>
-        </w:rPr>
-        <w:t>lossProfitDetails</w:t>
-      </w:r>
-      <w:proofErr w:type="spellEnd"/>
+        <w:t>Accounts affects lossProfitDetails</w:t>
+      </w:r>
       <w:r>
         <w:rPr>
           <w:rFonts w:ascii="Wingdings" w:hAnsi="Wingdings"/>
@@ -9387,16 +8856,8 @@
         <w:rPr>
           <w:rFonts w:eastAsia="Arial"/>
         </w:rPr>
-        <w:t xml:space="preserve">Photo Studio Management System adds </w:t>
-      </w:r>
-      <w:proofErr w:type="spellStart"/>
-      <w:r>
-        <w:rPr>
-          <w:rFonts w:eastAsia="Arial"/>
-        </w:rPr>
-        <w:t>workDetails</w:t>
-      </w:r>
-      <w:proofErr w:type="spellEnd"/>
+        <w:t>Photo Studio Management System adds workDetails</w:t>
+      </w:r>
       <w:r>
         <w:rPr>
           <w:rFonts w:ascii="Wingdings" w:hAnsi="Wingdings"/>
@@ -9431,16 +8892,8 @@
         <w:rPr>
           <w:rFonts w:eastAsia="Arial"/>
         </w:rPr>
-        <w:t xml:space="preserve">Employees check </w:t>
-      </w:r>
-      <w:proofErr w:type="spellStart"/>
-      <w:r>
-        <w:rPr>
-          <w:rFonts w:eastAsia="Arial"/>
-        </w:rPr>
-        <w:t>workDetails</w:t>
-      </w:r>
-      <w:proofErr w:type="spellEnd"/>
+        <w:t>Employees check workDetails</w:t>
+      </w:r>
       <w:r>
         <w:rPr>
           <w:rFonts w:ascii="Wingdings" w:hAnsi="Wingdings"/>
@@ -9481,16 +8934,8 @@
         <w:rPr>
           <w:rFonts w:eastAsia="Arial"/>
         </w:rPr>
-        <w:t xml:space="preserve">Employees edit </w:t>
-      </w:r>
-      <w:proofErr w:type="spellStart"/>
-      <w:r>
-        <w:rPr>
-          <w:rFonts w:eastAsia="Arial"/>
-        </w:rPr>
-        <w:t>editedData</w:t>
-      </w:r>
-      <w:proofErr w:type="spellEnd"/>
+        <w:t>Employees edit editedData</w:t>
+      </w:r>
       <w:r>
         <w:rPr>
           <w:rFonts w:ascii="Wingdings" w:hAnsi="Wingdings"/>
@@ -9750,7 +9195,6 @@
       <w:r>
         <w:t xml:space="preserve">The database used for this software is called </w:t>
       </w:r>
-      <w:proofErr w:type="spellStart"/>
       <w:r>
         <w:rPr>
           <w:b/>
@@ -9763,7 +9207,6 @@
         </w:rPr>
         <w:t>db</w:t>
       </w:r>
-      <w:proofErr w:type="spellEnd"/>
       <w:r>
         <w:t xml:space="preserve">. </w:t>
       </w:r>
@@ -9915,83 +9358,35 @@
                 <w:rFonts w:eastAsia="Arial"/>
               </w:rPr>
             </w:pPr>
-            <w:proofErr w:type="spellStart"/>
             <w:r>
               <w:rPr>
                 <w:rFonts w:eastAsia="Arial"/>
                 <w:b/>
                 <w:bCs/>
               </w:rPr>
-              <w:t>customerId</w:t>
-            </w:r>
-            <w:proofErr w:type="spellEnd"/>
+              <w:t xml:space="preserve">customerId, </w:t>
+            </w:r>
+            <w:r>
+              <w:rPr>
+                <w:rFonts w:eastAsia="Arial"/>
+                <w:bCs/>
+              </w:rPr>
+              <w:t>customerName</w:t>
+            </w:r>
             <w:r>
               <w:rPr>
                 <w:rFonts w:eastAsia="Arial"/>
                 <w:b/>
                 <w:bCs/>
               </w:rPr>
-              <w:t xml:space="preserve">, </w:t>
-            </w:r>
-            <w:proofErr w:type="spellStart"/>
+              <w:t>,</w:t>
+            </w:r>
             <w:r>
               <w:rPr>
                 <w:rFonts w:eastAsia="Arial"/>
-                <w:bCs/>
-              </w:rPr>
-              <w:t>customerName</w:t>
-            </w:r>
-            <w:proofErr w:type="spellEnd"/>
-            <w:r>
-              <w:rPr>
-                <w:rFonts w:eastAsia="Arial"/>
-                <w:b/>
-                <w:bCs/>
-              </w:rPr>
-              <w:t>,</w:t>
-            </w:r>
-            <w:r>
-              <w:rPr>
-                <w:rFonts w:eastAsia="Arial"/>
-              </w:rPr>
-              <w:t xml:space="preserve"> </w:t>
-            </w:r>
-            <w:proofErr w:type="spellStart"/>
-            <w:r>
-              <w:rPr>
-                <w:rFonts w:eastAsia="Arial"/>
-              </w:rPr>
-              <w:t>customerAddress</w:t>
-            </w:r>
-            <w:proofErr w:type="spellEnd"/>
-            <w:r>
-              <w:rPr>
-                <w:rFonts w:eastAsia="Arial"/>
-              </w:rPr>
-              <w:t xml:space="preserve">, </w:t>
-            </w:r>
-            <w:proofErr w:type="spellStart"/>
-            <w:r>
-              <w:rPr>
-                <w:rFonts w:eastAsia="Arial"/>
-              </w:rPr>
-              <w:t>customerEmail</w:t>
-            </w:r>
-            <w:proofErr w:type="spellEnd"/>
-            <w:r>
-              <w:rPr>
-                <w:rFonts w:eastAsia="Arial"/>
-              </w:rPr>
-              <w:t xml:space="preserve">, </w:t>
-            </w:r>
-            <w:proofErr w:type="spellStart"/>
-            <w:r>
-              <w:rPr>
-                <w:rFonts w:eastAsia="Arial"/>
-              </w:rPr>
-              <w:t>customerContactNumber</w:t>
-            </w:r>
-            <w:proofErr w:type="spellEnd"/>
+              </w:rPr>
+              <w:t xml:space="preserve"> customerAddress, customerEmail, customerContactNumber</w:t>
+            </w:r>
           </w:p>
         </w:tc>
       </w:tr>
@@ -10042,7 +9437,6 @@
                 <w:rFonts w:eastAsia="Arial"/>
               </w:rPr>
             </w:pPr>
-            <w:proofErr w:type="spellStart"/>
             <w:r>
               <w:rPr>
                 <w:rFonts w:eastAsia="Arial"/>
@@ -10051,142 +9445,27 @@
               </w:rPr>
               <w:t>employeeId</w:t>
             </w:r>
-            <w:proofErr w:type="spellEnd"/>
             <w:r>
               <w:rPr>
                 <w:rFonts w:eastAsia="Arial"/>
                 <w:bCs/>
               </w:rPr>
-              <w:t xml:space="preserve">, </w:t>
-            </w:r>
-            <w:proofErr w:type="spellStart"/>
+              <w:t xml:space="preserve">, employeeName, employeeAddress, employeeJoinDate, employeeQualification, employeeContactNumber, employeeEmail, </w:t>
+            </w:r>
             <w:r>
               <w:rPr>
                 <w:rFonts w:eastAsia="Arial"/>
                 <w:bCs/>
               </w:rPr>
-              <w:t>employeeName</w:t>
-            </w:r>
-            <w:proofErr w:type="spellEnd"/>
+              <w:t>em</w:t>
+            </w:r>
             <w:r>
               <w:rPr>
                 <w:rFonts w:eastAsia="Arial"/>
                 <w:bCs/>
               </w:rPr>
-              <w:t xml:space="preserve">, </w:t>
-            </w:r>
-            <w:proofErr w:type="spellStart"/>
-            <w:r>
-              <w:rPr>
-                <w:rFonts w:eastAsia="Arial"/>
-                <w:bCs/>
-              </w:rPr>
-              <w:t>employeeAddress</w:t>
-            </w:r>
-            <w:proofErr w:type="spellEnd"/>
-            <w:r>
-              <w:rPr>
-                <w:rFonts w:eastAsia="Arial"/>
-                <w:bCs/>
-              </w:rPr>
-              <w:t xml:space="preserve">, </w:t>
-            </w:r>
-            <w:proofErr w:type="spellStart"/>
-            <w:r>
-              <w:rPr>
-                <w:rFonts w:eastAsia="Arial"/>
-                <w:bCs/>
-              </w:rPr>
-              <w:t>employeeJoinDate</w:t>
-            </w:r>
-            <w:proofErr w:type="spellEnd"/>
-            <w:r>
-              <w:rPr>
-                <w:rFonts w:eastAsia="Arial"/>
-                <w:bCs/>
-              </w:rPr>
-              <w:t xml:space="preserve">, </w:t>
-            </w:r>
-            <w:proofErr w:type="spellStart"/>
-            <w:r>
-              <w:rPr>
-                <w:rFonts w:eastAsia="Arial"/>
-                <w:bCs/>
-              </w:rPr>
-              <w:t>employeeQualification</w:t>
-            </w:r>
-            <w:proofErr w:type="spellEnd"/>
-            <w:r>
-              <w:rPr>
-                <w:rFonts w:eastAsia="Arial"/>
-                <w:bCs/>
-              </w:rPr>
-              <w:t xml:space="preserve">, </w:t>
-            </w:r>
-            <w:proofErr w:type="spellStart"/>
-            <w:r>
-              <w:rPr>
-                <w:rFonts w:eastAsia="Arial"/>
-                <w:bCs/>
-              </w:rPr>
-              <w:t>employeeContactNumber</w:t>
-            </w:r>
-            <w:proofErr w:type="spellEnd"/>
-            <w:r>
-              <w:rPr>
-                <w:rFonts w:eastAsia="Arial"/>
-                <w:bCs/>
-              </w:rPr>
-              <w:t xml:space="preserve">, </w:t>
-            </w:r>
-            <w:proofErr w:type="spellStart"/>
-            <w:r>
-              <w:rPr>
-                <w:rFonts w:eastAsia="Arial"/>
-                <w:bCs/>
-              </w:rPr>
-              <w:t>employeeEmail</w:t>
-            </w:r>
-            <w:proofErr w:type="spellEnd"/>
-            <w:r>
-              <w:rPr>
-                <w:rFonts w:eastAsia="Arial"/>
-                <w:bCs/>
-              </w:rPr>
-              <w:t xml:space="preserve">, </w:t>
-            </w:r>
-            <w:proofErr w:type="spellStart"/>
-            <w:r>
-              <w:rPr>
-                <w:rFonts w:eastAsia="Arial"/>
-                <w:bCs/>
-              </w:rPr>
-              <w:t>em</w:t>
-            </w:r>
-            <w:r>
-              <w:rPr>
-                <w:rFonts w:eastAsia="Arial"/>
-                <w:bCs/>
-              </w:rPr>
-              <w:t>ployeeContractDetails</w:t>
-            </w:r>
-            <w:proofErr w:type="spellEnd"/>
-            <w:r>
-              <w:rPr>
-                <w:rFonts w:eastAsia="Arial"/>
-                <w:bCs/>
-              </w:rPr>
-              <w:t xml:space="preserve">, </w:t>
-            </w:r>
-            <w:proofErr w:type="spellStart"/>
-            <w:r>
-              <w:rPr>
-                <w:rFonts w:eastAsia="Arial"/>
-                <w:bCs/>
-              </w:rPr>
-              <w:t>employeeDOB</w:t>
-            </w:r>
-            <w:proofErr w:type="spellEnd"/>
+              <w:t>ployeeContractDetails, employeeDOB</w:t>
+            </w:r>
           </w:p>
         </w:tc>
       </w:tr>
@@ -10237,113 +9516,21 @@
                 <w:rFonts w:eastAsia="Arial"/>
               </w:rPr>
             </w:pPr>
-            <w:proofErr w:type="spellStart"/>
             <w:r>
               <w:rPr>
                 <w:rFonts w:eastAsia="Arial"/>
                 <w:b/>
                 <w:bCs/>
               </w:rPr>
-              <w:t>traineeId</w:t>
-            </w:r>
-            <w:proofErr w:type="spellEnd"/>
-            <w:r>
-              <w:rPr>
-                <w:rFonts w:eastAsia="Arial"/>
-                <w:b/>
-                <w:bCs/>
-              </w:rPr>
-              <w:t xml:space="preserve">, </w:t>
-            </w:r>
-            <w:proofErr w:type="spellStart"/>
+              <w:t xml:space="preserve">traineeId, </w:t>
+            </w:r>
             <w:r>
               <w:rPr>
                 <w:rFonts w:eastAsia="Arial"/>
                 <w:bCs/>
               </w:rPr>
-              <w:t>traineeName</w:t>
-            </w:r>
-            <w:proofErr w:type="spellEnd"/>
-            <w:r>
-              <w:rPr>
-                <w:rFonts w:eastAsia="Arial"/>
-                <w:bCs/>
-              </w:rPr>
-              <w:t xml:space="preserve">, </w:t>
-            </w:r>
-            <w:proofErr w:type="spellStart"/>
-            <w:r>
-              <w:rPr>
-                <w:rFonts w:eastAsia="Arial"/>
-                <w:bCs/>
-              </w:rPr>
-              <w:t>traineeEmail</w:t>
-            </w:r>
-            <w:proofErr w:type="spellEnd"/>
-            <w:r>
-              <w:rPr>
-                <w:rFonts w:eastAsia="Arial"/>
-                <w:bCs/>
-              </w:rPr>
-              <w:t xml:space="preserve">, </w:t>
-            </w:r>
-            <w:proofErr w:type="spellStart"/>
-            <w:r>
-              <w:rPr>
-                <w:rFonts w:eastAsia="Arial"/>
-                <w:bCs/>
-              </w:rPr>
-              <w:t>traineeQualification</w:t>
-            </w:r>
-            <w:proofErr w:type="spellEnd"/>
-            <w:r>
-              <w:rPr>
-                <w:rFonts w:eastAsia="Arial"/>
-                <w:bCs/>
-              </w:rPr>
-              <w:t xml:space="preserve">, </w:t>
-            </w:r>
-            <w:proofErr w:type="spellStart"/>
-            <w:r>
-              <w:rPr>
-                <w:rFonts w:eastAsia="Arial"/>
-                <w:bCs/>
-              </w:rPr>
-              <w:t>traineeAddress</w:t>
-            </w:r>
-            <w:proofErr w:type="spellEnd"/>
-            <w:r>
-              <w:rPr>
-                <w:rFonts w:eastAsia="Arial"/>
-                <w:bCs/>
-              </w:rPr>
-              <w:t xml:space="preserve">, </w:t>
-            </w:r>
-            <w:proofErr w:type="spellStart"/>
-            <w:r>
-              <w:rPr>
-                <w:rFonts w:eastAsia="Arial"/>
-                <w:bCs/>
-              </w:rPr>
-              <w:t>traineeContactNumber</w:t>
-            </w:r>
-            <w:proofErr w:type="spellEnd"/>
-            <w:r>
-              <w:rPr>
-                <w:rFonts w:eastAsia="Arial"/>
-                <w:bCs/>
-              </w:rPr>
-              <w:t xml:space="preserve">, </w:t>
-            </w:r>
-            <w:proofErr w:type="spellStart"/>
-            <w:r>
-              <w:rPr>
-                <w:rFonts w:eastAsia="Arial"/>
-                <w:bCs/>
-              </w:rPr>
-              <w:t>traineePaymentStatus</w:t>
-            </w:r>
-            <w:proofErr w:type="spellEnd"/>
+              <w:t>traineeName, traineeEmail, traineeQualification, traineeAddress, traineeContactNumber, traineePaymentStatus</w:t>
+            </w:r>
           </w:p>
         </w:tc>
       </w:tr>
@@ -10368,14 +9555,12 @@
                 <w:rFonts w:eastAsia="Arial"/>
               </w:rPr>
             </w:pPr>
-            <w:proofErr w:type="spellStart"/>
             <w:r>
               <w:rPr>
                 <w:rFonts w:eastAsia="Arial"/>
               </w:rPr>
               <w:t>workDetails</w:t>
             </w:r>
-            <w:proofErr w:type="spellEnd"/>
           </w:p>
         </w:tc>
         <w:tc>
@@ -10396,81 +9581,21 @@
                 <w:rFonts w:eastAsia="Arial"/>
               </w:rPr>
             </w:pPr>
-            <w:proofErr w:type="spellStart"/>
             <w:r>
               <w:rPr>
                 <w:rFonts w:eastAsia="Arial"/>
                 <w:b/>
                 <w:bCs/>
               </w:rPr>
-              <w:t>workId</w:t>
-            </w:r>
-            <w:proofErr w:type="spellEnd"/>
-            <w:r>
-              <w:rPr>
-                <w:rFonts w:eastAsia="Arial"/>
-                <w:b/>
-                <w:bCs/>
-              </w:rPr>
-              <w:t xml:space="preserve">, </w:t>
-            </w:r>
-            <w:proofErr w:type="spellStart"/>
+              <w:t xml:space="preserve">workId, </w:t>
+            </w:r>
             <w:r>
               <w:rPr>
                 <w:rFonts w:eastAsia="Arial"/>
                 <w:bCs/>
               </w:rPr>
-              <w:t>customerId</w:t>
-            </w:r>
-            <w:proofErr w:type="spellEnd"/>
-            <w:r>
-              <w:rPr>
-                <w:rFonts w:eastAsia="Arial"/>
-                <w:bCs/>
-              </w:rPr>
-              <w:t xml:space="preserve">, </w:t>
-            </w:r>
-            <w:proofErr w:type="spellStart"/>
-            <w:r>
-              <w:rPr>
-                <w:rFonts w:eastAsia="Arial"/>
-                <w:bCs/>
-              </w:rPr>
-              <w:t>employeeId</w:t>
-            </w:r>
-            <w:proofErr w:type="spellEnd"/>
-            <w:r>
-              <w:rPr>
-                <w:rFonts w:eastAsia="Arial"/>
-                <w:bCs/>
-              </w:rPr>
-              <w:t xml:space="preserve">, </w:t>
-            </w:r>
-            <w:proofErr w:type="spellStart"/>
-            <w:r>
-              <w:rPr>
-                <w:rFonts w:eastAsia="Arial"/>
-                <w:bCs/>
-              </w:rPr>
-              <w:t>workDeadline</w:t>
-            </w:r>
-            <w:proofErr w:type="spellEnd"/>
-            <w:r>
-              <w:rPr>
-                <w:rFonts w:eastAsia="Arial"/>
-                <w:bCs/>
-              </w:rPr>
-              <w:t xml:space="preserve">, </w:t>
-            </w:r>
-            <w:proofErr w:type="spellStart"/>
-            <w:r>
-              <w:rPr>
-                <w:rFonts w:eastAsia="Arial"/>
-                <w:bCs/>
-              </w:rPr>
-              <w:t>workDescription</w:t>
-            </w:r>
-            <w:proofErr w:type="spellEnd"/>
+              <w:t>customerId, employeeId, workDeadline, workDescription</w:t>
+            </w:r>
           </w:p>
         </w:tc>
       </w:tr>
@@ -10521,81 +9646,21 @@
                 <w:rFonts w:eastAsia="Arial"/>
               </w:rPr>
             </w:pPr>
-            <w:proofErr w:type="spellStart"/>
             <w:r>
               <w:rPr>
                 <w:rFonts w:eastAsia="Arial"/>
                 <w:b/>
                 <w:bCs/>
               </w:rPr>
-              <w:t>amountId</w:t>
-            </w:r>
-            <w:proofErr w:type="spellEnd"/>
-            <w:r>
-              <w:rPr>
-                <w:rFonts w:eastAsia="Arial"/>
-                <w:b/>
-                <w:bCs/>
-              </w:rPr>
-              <w:t xml:space="preserve">, </w:t>
-            </w:r>
-            <w:proofErr w:type="spellStart"/>
+              <w:t xml:space="preserve">amountId, </w:t>
+            </w:r>
             <w:r>
               <w:rPr>
                 <w:rFonts w:eastAsia="Arial"/>
                 <w:bCs/>
               </w:rPr>
-              <w:t>amountDescription</w:t>
-            </w:r>
-            <w:proofErr w:type="spellEnd"/>
-            <w:r>
-              <w:rPr>
-                <w:rFonts w:eastAsia="Arial"/>
-                <w:bCs/>
-              </w:rPr>
-              <w:t xml:space="preserve">, </w:t>
-            </w:r>
-            <w:proofErr w:type="spellStart"/>
-            <w:r>
-              <w:rPr>
-                <w:rFonts w:eastAsia="Arial"/>
-                <w:bCs/>
-              </w:rPr>
-              <w:t>amountType</w:t>
-            </w:r>
-            <w:proofErr w:type="spellEnd"/>
-            <w:r>
-              <w:rPr>
-                <w:rFonts w:eastAsia="Arial"/>
-                <w:bCs/>
-              </w:rPr>
-              <w:t xml:space="preserve">, </w:t>
-            </w:r>
-            <w:proofErr w:type="spellStart"/>
-            <w:r>
-              <w:rPr>
-                <w:rFonts w:eastAsia="Arial"/>
-                <w:bCs/>
-              </w:rPr>
-              <w:t>accountBalance</w:t>
-            </w:r>
-            <w:proofErr w:type="spellEnd"/>
-            <w:r>
-              <w:rPr>
-                <w:rFonts w:eastAsia="Arial"/>
-                <w:bCs/>
-              </w:rPr>
-              <w:t xml:space="preserve">, </w:t>
-            </w:r>
-            <w:proofErr w:type="spellStart"/>
-            <w:r>
-              <w:rPr>
-                <w:rFonts w:eastAsia="Arial"/>
-                <w:bCs/>
-              </w:rPr>
-              <w:t>amountalue</w:t>
-            </w:r>
-            <w:proofErr w:type="spellEnd"/>
+              <w:t>amountDescription, amountType, accountBalance, amountalue</w:t>
+            </w:r>
           </w:p>
         </w:tc>
       </w:tr>
@@ -10620,14 +9685,12 @@
                 <w:rFonts w:eastAsia="Arial"/>
               </w:rPr>
             </w:pPr>
-            <w:proofErr w:type="spellStart"/>
             <w:r>
               <w:rPr>
                 <w:rFonts w:eastAsia="Arial"/>
               </w:rPr>
               <w:t>workStatus</w:t>
             </w:r>
-            <w:proofErr w:type="spellEnd"/>
           </w:p>
         </w:tc>
         <w:tc>
@@ -10648,49 +9711,21 @@
                 <w:rFonts w:eastAsia="Arial"/>
               </w:rPr>
             </w:pPr>
-            <w:proofErr w:type="spellStart"/>
             <w:r>
               <w:rPr>
                 <w:rFonts w:eastAsia="Arial"/>
                 <w:b/>
                 <w:bCs/>
               </w:rPr>
-              <w:t>workId</w:t>
-            </w:r>
-            <w:proofErr w:type="spellEnd"/>
-            <w:r>
-              <w:rPr>
-                <w:rFonts w:eastAsia="Arial"/>
-                <w:b/>
-                <w:bCs/>
-              </w:rPr>
-              <w:t xml:space="preserve">, </w:t>
-            </w:r>
-            <w:proofErr w:type="spellStart"/>
+              <w:t xml:space="preserve">workId, </w:t>
+            </w:r>
             <w:r>
               <w:rPr>
                 <w:rFonts w:eastAsia="Arial"/>
                 <w:bCs/>
               </w:rPr>
-              <w:t>workProgress</w:t>
-            </w:r>
-            <w:proofErr w:type="spellEnd"/>
-            <w:r>
-              <w:rPr>
-                <w:rFonts w:eastAsia="Arial"/>
-                <w:bCs/>
-              </w:rPr>
-              <w:t xml:space="preserve">, </w:t>
-            </w:r>
-            <w:proofErr w:type="spellStart"/>
-            <w:r>
-              <w:rPr>
-                <w:rFonts w:eastAsia="Arial"/>
-                <w:bCs/>
-              </w:rPr>
-              <w:t>workLeft</w:t>
-            </w:r>
-            <w:proofErr w:type="spellEnd"/>
+              <w:t>workProgress, workLeft</w:t>
+            </w:r>
           </w:p>
         </w:tc>
       </w:tr>
@@ -10715,14 +9750,12 @@
                 <w:rFonts w:eastAsia="Arial"/>
               </w:rPr>
             </w:pPr>
-            <w:proofErr w:type="spellStart"/>
             <w:r>
               <w:rPr>
                 <w:rFonts w:eastAsia="Arial"/>
               </w:rPr>
               <w:t>lossProfitDetails</w:t>
             </w:r>
-            <w:proofErr w:type="spellEnd"/>
           </w:p>
         </w:tc>
         <w:tc>
@@ -10743,7 +9776,6 @@
                 <w:rFonts w:eastAsia="Arial"/>
               </w:rPr>
             </w:pPr>
-            <w:proofErr w:type="spellStart"/>
             <w:r>
               <w:rPr>
                 <w:rFonts w:eastAsia="Arial"/>
@@ -10751,63 +9783,12 @@
               </w:rPr>
               <w:t>transactionId</w:t>
             </w:r>
-            <w:proofErr w:type="spellEnd"/>
             <w:r>
               <w:rPr>
                 <w:rFonts w:eastAsia="Arial"/>
               </w:rPr>
-              <w:t xml:space="preserve">, </w:t>
-            </w:r>
-            <w:proofErr w:type="spellStart"/>
-            <w:r>
-              <w:rPr>
-                <w:rFonts w:eastAsia="Arial"/>
-              </w:rPr>
-              <w:t>transactionAmount</w:t>
-            </w:r>
-            <w:proofErr w:type="spellEnd"/>
-            <w:r>
-              <w:rPr>
-                <w:rFonts w:eastAsia="Arial"/>
-              </w:rPr>
-              <w:t xml:space="preserve">, </w:t>
-            </w:r>
-            <w:proofErr w:type="spellStart"/>
-            <w:r>
-              <w:rPr>
-                <w:rFonts w:eastAsia="Arial"/>
-              </w:rPr>
-              <w:t>transactionType</w:t>
-            </w:r>
-            <w:proofErr w:type="spellEnd"/>
-            <w:r>
-              <w:rPr>
-                <w:rFonts w:eastAsia="Arial"/>
-              </w:rPr>
-              <w:t xml:space="preserve">, </w:t>
-            </w:r>
-            <w:proofErr w:type="spellStart"/>
-            <w:r>
-              <w:rPr>
-                <w:rFonts w:eastAsia="Arial"/>
-              </w:rPr>
-              <w:t>transactionDetails</w:t>
-            </w:r>
-            <w:proofErr w:type="spellEnd"/>
-            <w:r>
-              <w:rPr>
-                <w:rFonts w:eastAsia="Arial"/>
-              </w:rPr>
-              <w:t xml:space="preserve">, </w:t>
-            </w:r>
-            <w:proofErr w:type="spellStart"/>
-            <w:r>
-              <w:rPr>
-                <w:rFonts w:eastAsia="Arial"/>
-              </w:rPr>
-              <w:t>monthlyIncome</w:t>
-            </w:r>
-            <w:proofErr w:type="spellEnd"/>
+              <w:t>, transactionAmount, transactionType, transactionDetails, monthlyIncome</w:t>
+            </w:r>
           </w:p>
         </w:tc>
       </w:tr>
@@ -10832,14 +9813,12 @@
                 <w:rFonts w:eastAsia="Arial"/>
               </w:rPr>
             </w:pPr>
-            <w:proofErr w:type="spellStart"/>
             <w:r>
               <w:rPr>
                 <w:rFonts w:eastAsia="Arial"/>
               </w:rPr>
               <w:t>editedData</w:t>
             </w:r>
-            <w:proofErr w:type="spellEnd"/>
           </w:p>
         </w:tc>
         <w:tc>
@@ -10860,7 +9839,6 @@
                 <w:rFonts w:eastAsia="Arial"/>
               </w:rPr>
             </w:pPr>
-            <w:proofErr w:type="spellStart"/>
             <w:r>
               <w:rPr>
                 <w:rFonts w:eastAsia="Arial"/>
@@ -10868,35 +9846,12 @@
               </w:rPr>
               <w:t>editedDataId</w:t>
             </w:r>
-            <w:proofErr w:type="spellEnd"/>
             <w:r>
               <w:rPr>
                 <w:rFonts w:eastAsia="Arial"/>
               </w:rPr>
-              <w:t xml:space="preserve">, </w:t>
-            </w:r>
-            <w:proofErr w:type="spellStart"/>
-            <w:r>
-              <w:rPr>
-                <w:rFonts w:eastAsia="Arial"/>
-              </w:rPr>
-              <w:t>workId</w:t>
-            </w:r>
-            <w:proofErr w:type="spellEnd"/>
-            <w:r>
-              <w:rPr>
-                <w:rFonts w:eastAsia="Arial"/>
-              </w:rPr>
-              <w:t xml:space="preserve">, </w:t>
-            </w:r>
-            <w:proofErr w:type="spellStart"/>
-            <w:r>
-              <w:rPr>
-                <w:rFonts w:eastAsia="Arial"/>
-              </w:rPr>
-              <w:t>customerId</w:t>
-            </w:r>
-            <w:proofErr w:type="spellEnd"/>
+              <w:t>, workId, customerId</w:t>
+            </w:r>
           </w:p>
         </w:tc>
       </w:tr>
@@ -11114,21 +10069,7 @@
         <w:rPr>
           <w:b/>
         </w:rPr>
-        <w:t xml:space="preserve">User </w:t>
-      </w:r>
-      <w:proofErr w:type="spellStart"/>
-      <w:r>
-        <w:rPr>
-          <w:b/>
-        </w:rPr>
-        <w:t>Interactor</w:t>
-      </w:r>
-      <w:proofErr w:type="spellEnd"/>
-      <w:r>
-        <w:rPr>
-          <w:b/>
-        </w:rPr>
-        <w:t xml:space="preserve"> GUI:</w:t>
+        <w:t>User Interactor GUI:</w:t>
       </w:r>
       <w:r>
         <w:t xml:space="preserve"> It contains all the buttons and other tools through which user interacts with the PSMS engine.</w:t>
@@ -11265,7 +10206,6 @@
                 <w:b/>
               </w:rPr>
             </w:pPr>
-            <w:proofErr w:type="spellStart"/>
             <w:r>
               <w:rPr>
                 <w:rFonts w:ascii="Consolas" w:hAnsi="Consolas" w:cs="Consolas"/>
@@ -11279,7 +10219,6 @@
               </w:rPr>
               <w:t>PhotoInfo</w:t>
             </w:r>
-            <w:proofErr w:type="spellEnd"/>
           </w:p>
         </w:tc>
       </w:tr>
@@ -11348,7 +10287,6 @@
               </w:rPr>
               <w:t xml:space="preserve"> </w:t>
             </w:r>
-            <w:proofErr w:type="spellStart"/>
             <w:r>
               <w:rPr>
                 <w:rFonts w:ascii="Consolas" w:hAnsi="Consolas" w:cs="Consolas"/>
@@ -11361,7 +10299,6 @@
               </w:rPr>
               <w:t>PhotoInfo</w:t>
             </w:r>
-            <w:proofErr w:type="spellEnd"/>
           </w:p>
           <w:p>
             <w:pPr>
@@ -11484,31 +10421,7 @@
                 <w:szCs w:val="19"/>
                 <w:lang w:bidi="ar-SA"/>
               </w:rPr>
-              <w:t xml:space="preserve"> </w:t>
-            </w:r>
-            <w:proofErr w:type="spellStart"/>
-            <w:r>
-              <w:rPr>
-                <w:rFonts w:ascii="Consolas" w:hAnsi="Consolas" w:cs="Consolas"/>
-                <w:i w:val="0"/>
-                <w:iCs w:val="0"/>
-                <w:sz w:val="19"/>
-                <w:szCs w:val="19"/>
-                <w:lang w:bidi="ar-SA"/>
-              </w:rPr>
-              <w:t>softwareUsedForCapture</w:t>
-            </w:r>
-            <w:proofErr w:type="spellEnd"/>
-            <w:r>
-              <w:rPr>
-                <w:rFonts w:ascii="Consolas" w:hAnsi="Consolas" w:cs="Consolas"/>
-                <w:i w:val="0"/>
-                <w:iCs w:val="0"/>
-                <w:sz w:val="19"/>
-                <w:szCs w:val="19"/>
-                <w:lang w:bidi="ar-SA"/>
-              </w:rPr>
-              <w:t>;</w:t>
+              <w:t xml:space="preserve"> softwareUsedForCapture;</w:t>
             </w:r>
           </w:p>
           <w:p>
@@ -11536,7 +10449,6 @@
               </w:rPr>
               <w:t xml:space="preserve">        </w:t>
             </w:r>
-            <w:proofErr w:type="spellStart"/>
             <w:r>
               <w:rPr>
                 <w:rFonts w:ascii="Consolas" w:hAnsi="Consolas" w:cs="Consolas"/>
@@ -11549,41 +10461,16 @@
               </w:rPr>
               <w:t>EmployeeInfo</w:t>
             </w:r>
-            <w:proofErr w:type="spellEnd"/>
-            <w:r>
-              <w:rPr>
-                <w:rFonts w:ascii="Consolas" w:hAnsi="Consolas" w:cs="Consolas"/>
-                <w:i w:val="0"/>
-                <w:iCs w:val="0"/>
-                <w:sz w:val="19"/>
-                <w:szCs w:val="19"/>
-                <w:lang w:bidi="ar-SA"/>
-              </w:rPr>
-              <w:t xml:space="preserve"> </w:t>
-            </w:r>
-            <w:proofErr w:type="spellStart"/>
-            <w:r>
-              <w:rPr>
-                <w:rFonts w:ascii="Consolas" w:hAnsi="Consolas" w:cs="Consolas"/>
-                <w:i w:val="0"/>
-                <w:iCs w:val="0"/>
-                <w:sz w:val="19"/>
-                <w:szCs w:val="19"/>
-                <w:lang w:bidi="ar-SA"/>
-              </w:rPr>
-              <w:t>technicianTaken</w:t>
-            </w:r>
-            <w:proofErr w:type="spellEnd"/>
-            <w:r>
-              <w:rPr>
-                <w:rFonts w:ascii="Consolas" w:hAnsi="Consolas" w:cs="Consolas"/>
-                <w:i w:val="0"/>
-                <w:iCs w:val="0"/>
-                <w:sz w:val="19"/>
-                <w:szCs w:val="19"/>
-                <w:lang w:bidi="ar-SA"/>
-              </w:rPr>
-              <w:t>;</w:t>
+            <w:r>
+              <w:rPr>
+                <w:rFonts w:ascii="Consolas" w:hAnsi="Consolas" w:cs="Consolas"/>
+                <w:i w:val="0"/>
+                <w:iCs w:val="0"/>
+                <w:sz w:val="19"/>
+                <w:szCs w:val="19"/>
+                <w:lang w:bidi="ar-SA"/>
+              </w:rPr>
+              <w:t xml:space="preserve"> technicianTaken;</w:t>
             </w:r>
           </w:p>
           <w:p>
@@ -11632,31 +10519,7 @@
                 <w:szCs w:val="19"/>
                 <w:lang w:bidi="ar-SA"/>
               </w:rPr>
-              <w:t xml:space="preserve"> </w:t>
-            </w:r>
-            <w:proofErr w:type="spellStart"/>
-            <w:r>
-              <w:rPr>
-                <w:rFonts w:ascii="Consolas" w:hAnsi="Consolas" w:cs="Consolas"/>
-                <w:i w:val="0"/>
-                <w:iCs w:val="0"/>
-                <w:sz w:val="19"/>
-                <w:szCs w:val="19"/>
-                <w:lang w:bidi="ar-SA"/>
-              </w:rPr>
-              <w:t>ImageFile</w:t>
-            </w:r>
-            <w:proofErr w:type="spellEnd"/>
-            <w:r>
-              <w:rPr>
-                <w:rFonts w:ascii="Consolas" w:hAnsi="Consolas" w:cs="Consolas"/>
-                <w:i w:val="0"/>
-                <w:iCs w:val="0"/>
-                <w:sz w:val="19"/>
-                <w:szCs w:val="19"/>
-                <w:lang w:bidi="ar-SA"/>
-              </w:rPr>
-              <w:t>;</w:t>
+              <w:t xml:space="preserve"> ImageFile;</w:t>
             </w:r>
           </w:p>
           <w:p>
@@ -11733,7 +10596,6 @@
               </w:rPr>
               <w:t xml:space="preserve">        </w:t>
             </w:r>
-            <w:proofErr w:type="spellStart"/>
             <w:r>
               <w:rPr>
                 <w:rFonts w:ascii="Consolas" w:hAnsi="Consolas" w:cs="Consolas"/>
@@ -11746,41 +10608,16 @@
               </w:rPr>
               <w:t>DateTime</w:t>
             </w:r>
-            <w:proofErr w:type="spellEnd"/>
-            <w:r>
-              <w:rPr>
-                <w:rFonts w:ascii="Consolas" w:hAnsi="Consolas" w:cs="Consolas"/>
-                <w:i w:val="0"/>
-                <w:iCs w:val="0"/>
-                <w:sz w:val="19"/>
-                <w:szCs w:val="19"/>
-                <w:lang w:bidi="ar-SA"/>
-              </w:rPr>
-              <w:t xml:space="preserve"> </w:t>
-            </w:r>
-            <w:proofErr w:type="spellStart"/>
-            <w:r>
-              <w:rPr>
-                <w:rFonts w:ascii="Consolas" w:hAnsi="Consolas" w:cs="Consolas"/>
-                <w:i w:val="0"/>
-                <w:iCs w:val="0"/>
-                <w:sz w:val="19"/>
-                <w:szCs w:val="19"/>
-                <w:lang w:bidi="ar-SA"/>
-              </w:rPr>
-              <w:t>dateTaken</w:t>
-            </w:r>
-            <w:proofErr w:type="spellEnd"/>
-            <w:r>
-              <w:rPr>
-                <w:rFonts w:ascii="Consolas" w:hAnsi="Consolas" w:cs="Consolas"/>
-                <w:i w:val="0"/>
-                <w:iCs w:val="0"/>
-                <w:sz w:val="19"/>
-                <w:szCs w:val="19"/>
-                <w:lang w:bidi="ar-SA"/>
-              </w:rPr>
-              <w:t>;</w:t>
+            <w:r>
+              <w:rPr>
+                <w:rFonts w:ascii="Consolas" w:hAnsi="Consolas" w:cs="Consolas"/>
+                <w:i w:val="0"/>
+                <w:iCs w:val="0"/>
+                <w:sz w:val="19"/>
+                <w:szCs w:val="19"/>
+                <w:lang w:bidi="ar-SA"/>
+              </w:rPr>
+              <w:t xml:space="preserve"> dateTaken;</w:t>
             </w:r>
           </w:p>
           <w:p>
@@ -11831,7 +10668,6 @@
               </w:rPr>
               <w:t>&lt;</w:t>
             </w:r>
-            <w:proofErr w:type="spellStart"/>
             <w:r>
               <w:rPr>
                 <w:rFonts w:ascii="Consolas" w:hAnsi="Consolas" w:cs="Consolas"/>
@@ -11844,7 +10680,6 @@
               </w:rPr>
               <w:t>PhotoEditInfo</w:t>
             </w:r>
-            <w:proofErr w:type="spellEnd"/>
             <w:r>
               <w:rPr>
                 <w:rFonts w:ascii="Consolas" w:hAnsi="Consolas" w:cs="Consolas"/>
@@ -11899,7 +10734,6 @@
                 <w:b/>
               </w:rPr>
             </w:pPr>
-            <w:proofErr w:type="spellStart"/>
             <w:r>
               <w:rPr>
                 <w:rFonts w:ascii="Consolas" w:hAnsi="Consolas" w:cs="Consolas"/>
@@ -11913,7 +10747,6 @@
               </w:rPr>
               <w:t>PhotoEditType</w:t>
             </w:r>
-            <w:proofErr w:type="spellEnd"/>
           </w:p>
         </w:tc>
       </w:tr>
@@ -11959,7 +10792,6 @@
               </w:rPr>
               <w:t xml:space="preserve"> </w:t>
             </w:r>
-            <w:proofErr w:type="spellStart"/>
             <w:r>
               <w:rPr>
                 <w:rFonts w:ascii="Consolas" w:hAnsi="Consolas" w:cs="Consolas"/>
@@ -11972,7 +10804,6 @@
               </w:rPr>
               <w:t>enum</w:t>
             </w:r>
-            <w:proofErr w:type="spellEnd"/>
             <w:r>
               <w:rPr>
                 <w:rFonts w:ascii="Consolas" w:hAnsi="Consolas" w:cs="Consolas"/>
@@ -11984,7 +10815,6 @@
               </w:rPr>
               <w:t xml:space="preserve"> </w:t>
             </w:r>
-            <w:proofErr w:type="spellStart"/>
             <w:r>
               <w:rPr>
                 <w:rFonts w:ascii="Consolas" w:hAnsi="Consolas" w:cs="Consolas"/>
@@ -11997,7 +10827,6 @@
               </w:rPr>
               <w:t>PhotoEditType</w:t>
             </w:r>
-            <w:proofErr w:type="spellEnd"/>
           </w:p>
           <w:p>
             <w:pPr>
@@ -12207,7 +11036,6 @@
                 <w:b/>
               </w:rPr>
             </w:pPr>
-            <w:proofErr w:type="spellStart"/>
             <w:r>
               <w:rPr>
                 <w:rFonts w:ascii="Consolas" w:hAnsi="Consolas" w:cs="Consolas"/>
@@ -12221,7 +11049,6 @@
               </w:rPr>
               <w:t>PhotoEditInfo</w:t>
             </w:r>
-            <w:proofErr w:type="spellEnd"/>
           </w:p>
         </w:tc>
       </w:tr>
@@ -12290,7 +11117,6 @@
               </w:rPr>
               <w:t xml:space="preserve"> </w:t>
             </w:r>
-            <w:proofErr w:type="spellStart"/>
             <w:r>
               <w:rPr>
                 <w:rFonts w:ascii="Consolas" w:hAnsi="Consolas" w:cs="Consolas"/>
@@ -12303,7 +11129,6 @@
               </w:rPr>
               <w:t>PhotoEditInfo</w:t>
             </w:r>
-            <w:proofErr w:type="spellEnd"/>
           </w:p>
           <w:p>
             <w:pPr>
@@ -12426,31 +11251,7 @@
                 <w:szCs w:val="19"/>
                 <w:lang w:bidi="ar-SA"/>
               </w:rPr>
-              <w:t xml:space="preserve"> </w:t>
-            </w:r>
-            <w:proofErr w:type="spellStart"/>
-            <w:r>
-              <w:rPr>
-                <w:rFonts w:ascii="Consolas" w:hAnsi="Consolas" w:cs="Consolas"/>
-                <w:i w:val="0"/>
-                <w:iCs w:val="0"/>
-                <w:sz w:val="19"/>
-                <w:szCs w:val="19"/>
-                <w:lang w:bidi="ar-SA"/>
-              </w:rPr>
-              <w:t>softwareUsedtoEdit</w:t>
-            </w:r>
-            <w:proofErr w:type="spellEnd"/>
-            <w:r>
-              <w:rPr>
-                <w:rFonts w:ascii="Consolas" w:hAnsi="Consolas" w:cs="Consolas"/>
-                <w:i w:val="0"/>
-                <w:iCs w:val="0"/>
-                <w:sz w:val="19"/>
-                <w:szCs w:val="19"/>
-                <w:lang w:bidi="ar-SA"/>
-              </w:rPr>
-              <w:t>;</w:t>
+              <w:t xml:space="preserve"> softwareUsedtoEdit;</w:t>
             </w:r>
           </w:p>
           <w:p>
@@ -12478,7 +11279,6 @@
               </w:rPr>
               <w:t xml:space="preserve">        </w:t>
             </w:r>
-            <w:proofErr w:type="spellStart"/>
             <w:r>
               <w:rPr>
                 <w:rFonts w:ascii="Consolas" w:hAnsi="Consolas" w:cs="Consolas"/>
@@ -12491,41 +11291,16 @@
               </w:rPr>
               <w:t>EmployeeInfo</w:t>
             </w:r>
-            <w:proofErr w:type="spellEnd"/>
-            <w:r>
-              <w:rPr>
-                <w:rFonts w:ascii="Consolas" w:hAnsi="Consolas" w:cs="Consolas"/>
-                <w:i w:val="0"/>
-                <w:iCs w:val="0"/>
-                <w:sz w:val="19"/>
-                <w:szCs w:val="19"/>
-                <w:lang w:bidi="ar-SA"/>
-              </w:rPr>
-              <w:t xml:space="preserve"> </w:t>
-            </w:r>
-            <w:proofErr w:type="spellStart"/>
-            <w:r>
-              <w:rPr>
-                <w:rFonts w:ascii="Consolas" w:hAnsi="Consolas" w:cs="Consolas"/>
-                <w:i w:val="0"/>
-                <w:iCs w:val="0"/>
-                <w:sz w:val="19"/>
-                <w:szCs w:val="19"/>
-                <w:lang w:bidi="ar-SA"/>
-              </w:rPr>
-              <w:t>technicianEdited</w:t>
-            </w:r>
-            <w:proofErr w:type="spellEnd"/>
-            <w:r>
-              <w:rPr>
-                <w:rFonts w:ascii="Consolas" w:hAnsi="Consolas" w:cs="Consolas"/>
-                <w:i w:val="0"/>
-                <w:iCs w:val="0"/>
-                <w:sz w:val="19"/>
-                <w:szCs w:val="19"/>
-                <w:lang w:bidi="ar-SA"/>
-              </w:rPr>
-              <w:t>;</w:t>
+            <w:r>
+              <w:rPr>
+                <w:rFonts w:ascii="Consolas" w:hAnsi="Consolas" w:cs="Consolas"/>
+                <w:i w:val="0"/>
+                <w:iCs w:val="0"/>
+                <w:sz w:val="19"/>
+                <w:szCs w:val="19"/>
+                <w:lang w:bidi="ar-SA"/>
+              </w:rPr>
+              <w:t xml:space="preserve"> technicianEdited;</w:t>
             </w:r>
           </w:p>
           <w:p>
@@ -12574,31 +11349,7 @@
                 <w:szCs w:val="19"/>
                 <w:lang w:bidi="ar-SA"/>
               </w:rPr>
-              <w:t xml:space="preserve"> </w:t>
-            </w:r>
-            <w:proofErr w:type="spellStart"/>
-            <w:r>
-              <w:rPr>
-                <w:rFonts w:ascii="Consolas" w:hAnsi="Consolas" w:cs="Consolas"/>
-                <w:i w:val="0"/>
-                <w:iCs w:val="0"/>
-                <w:sz w:val="19"/>
-                <w:szCs w:val="19"/>
-                <w:lang w:bidi="ar-SA"/>
-              </w:rPr>
-              <w:t>OriginalImageFile</w:t>
-            </w:r>
-            <w:proofErr w:type="spellEnd"/>
-            <w:r>
-              <w:rPr>
-                <w:rFonts w:ascii="Consolas" w:hAnsi="Consolas" w:cs="Consolas"/>
-                <w:i w:val="0"/>
-                <w:iCs w:val="0"/>
-                <w:sz w:val="19"/>
-                <w:szCs w:val="19"/>
-                <w:lang w:bidi="ar-SA"/>
-              </w:rPr>
-              <w:t>;</w:t>
+              <w:t xml:space="preserve"> OriginalImageFile;</w:t>
             </w:r>
           </w:p>
           <w:p>
@@ -12647,31 +11398,7 @@
                 <w:szCs w:val="19"/>
                 <w:lang w:bidi="ar-SA"/>
               </w:rPr>
-              <w:t xml:space="preserve"> </w:t>
-            </w:r>
-            <w:proofErr w:type="spellStart"/>
-            <w:r>
-              <w:rPr>
-                <w:rFonts w:ascii="Consolas" w:hAnsi="Consolas" w:cs="Consolas"/>
-                <w:i w:val="0"/>
-                <w:iCs w:val="0"/>
-                <w:sz w:val="19"/>
-                <w:szCs w:val="19"/>
-                <w:lang w:bidi="ar-SA"/>
-              </w:rPr>
-              <w:t>EditedImageFile</w:t>
-            </w:r>
-            <w:proofErr w:type="spellEnd"/>
-            <w:r>
-              <w:rPr>
-                <w:rFonts w:ascii="Consolas" w:hAnsi="Consolas" w:cs="Consolas"/>
-                <w:i w:val="0"/>
-                <w:iCs w:val="0"/>
-                <w:sz w:val="19"/>
-                <w:szCs w:val="19"/>
-                <w:lang w:bidi="ar-SA"/>
-              </w:rPr>
-              <w:t>;</w:t>
+              <w:t xml:space="preserve"> EditedImageFile;</w:t>
             </w:r>
           </w:p>
           <w:p>
@@ -12748,7 +11475,6 @@
               </w:rPr>
               <w:t xml:space="preserve">        </w:t>
             </w:r>
-            <w:proofErr w:type="spellStart"/>
             <w:r>
               <w:rPr>
                 <w:rFonts w:ascii="Consolas" w:hAnsi="Consolas" w:cs="Consolas"/>
@@ -12761,41 +11487,16 @@
               </w:rPr>
               <w:t>DateTime</w:t>
             </w:r>
-            <w:proofErr w:type="spellEnd"/>
-            <w:r>
-              <w:rPr>
-                <w:rFonts w:ascii="Consolas" w:hAnsi="Consolas" w:cs="Consolas"/>
-                <w:i w:val="0"/>
-                <w:iCs w:val="0"/>
-                <w:sz w:val="19"/>
-                <w:szCs w:val="19"/>
-                <w:lang w:bidi="ar-SA"/>
-              </w:rPr>
-              <w:t xml:space="preserve"> </w:t>
-            </w:r>
-            <w:proofErr w:type="spellStart"/>
-            <w:r>
-              <w:rPr>
-                <w:rFonts w:ascii="Consolas" w:hAnsi="Consolas" w:cs="Consolas"/>
-                <w:i w:val="0"/>
-                <w:iCs w:val="0"/>
-                <w:sz w:val="19"/>
-                <w:szCs w:val="19"/>
-                <w:lang w:bidi="ar-SA"/>
-              </w:rPr>
-              <w:t>dateEdited</w:t>
-            </w:r>
-            <w:proofErr w:type="spellEnd"/>
-            <w:r>
-              <w:rPr>
-                <w:rFonts w:ascii="Consolas" w:hAnsi="Consolas" w:cs="Consolas"/>
-                <w:i w:val="0"/>
-                <w:iCs w:val="0"/>
-                <w:sz w:val="19"/>
-                <w:szCs w:val="19"/>
-                <w:lang w:bidi="ar-SA"/>
-              </w:rPr>
-              <w:t>;</w:t>
+            <w:r>
+              <w:rPr>
+                <w:rFonts w:ascii="Consolas" w:hAnsi="Consolas" w:cs="Consolas"/>
+                <w:i w:val="0"/>
+                <w:iCs w:val="0"/>
+                <w:sz w:val="19"/>
+                <w:szCs w:val="19"/>
+                <w:lang w:bidi="ar-SA"/>
+              </w:rPr>
+              <w:t xml:space="preserve"> dateEdited;</w:t>
             </w:r>
           </w:p>
           <w:p>
@@ -12823,7 +11524,6 @@
               </w:rPr>
               <w:t xml:space="preserve">        </w:t>
             </w:r>
-            <w:proofErr w:type="spellStart"/>
             <w:r>
               <w:rPr>
                 <w:rFonts w:ascii="Consolas" w:hAnsi="Consolas" w:cs="Consolas"/>
@@ -12836,7 +11536,6 @@
               </w:rPr>
               <w:t>PhotoEditType</w:t>
             </w:r>
-            <w:proofErr w:type="spellEnd"/>
             <w:r>
               <w:rPr>
                 <w:rFonts w:ascii="Consolas" w:hAnsi="Consolas" w:cs="Consolas"/>
@@ -12901,7 +11600,6 @@
                 <w:b/>
               </w:rPr>
             </w:pPr>
-            <w:proofErr w:type="spellStart"/>
             <w:r>
               <w:rPr>
                 <w:rFonts w:ascii="Consolas" w:hAnsi="Consolas" w:cs="Consolas"/>
@@ -12915,7 +11613,6 @@
               </w:rPr>
               <w:t>ReportType</w:t>
             </w:r>
-            <w:proofErr w:type="spellEnd"/>
           </w:p>
         </w:tc>
       </w:tr>
@@ -12961,7 +11658,6 @@
               </w:rPr>
               <w:t xml:space="preserve"> </w:t>
             </w:r>
-            <w:proofErr w:type="spellStart"/>
             <w:r>
               <w:rPr>
                 <w:rFonts w:ascii="Consolas" w:hAnsi="Consolas" w:cs="Consolas"/>
@@ -12974,7 +11670,6 @@
               </w:rPr>
               <w:t>enum</w:t>
             </w:r>
-            <w:proofErr w:type="spellEnd"/>
             <w:r>
               <w:rPr>
                 <w:rFonts w:ascii="Consolas" w:hAnsi="Consolas" w:cs="Consolas"/>
@@ -12986,7 +11681,6 @@
               </w:rPr>
               <w:t xml:space="preserve"> </w:t>
             </w:r>
-            <w:proofErr w:type="spellStart"/>
             <w:r>
               <w:rPr>
                 <w:rFonts w:ascii="Consolas" w:hAnsi="Consolas" w:cs="Consolas"/>
@@ -12999,7 +11693,6 @@
               </w:rPr>
               <w:t>ReportType</w:t>
             </w:r>
-            <w:proofErr w:type="spellEnd"/>
           </w:p>
           <w:p>
             <w:pPr>
@@ -13229,7 +11922,6 @@
             <w:tcW w:w="9576" w:type="dxa"/>
           </w:tcPr>
           <w:p>
-            <w:proofErr w:type="spellStart"/>
             <w:r>
               <w:rPr>
                 <w:rFonts w:ascii="Consolas" w:hAnsi="Consolas" w:cs="Consolas"/>
@@ -13242,7 +11934,6 @@
               </w:rPr>
               <w:t>ReportInfo</w:t>
             </w:r>
-            <w:proofErr w:type="spellEnd"/>
           </w:p>
         </w:tc>
       </w:tr>
@@ -13311,7 +12002,6 @@
               </w:rPr>
               <w:t xml:space="preserve"> </w:t>
             </w:r>
-            <w:proofErr w:type="spellStart"/>
             <w:r>
               <w:rPr>
                 <w:rFonts w:ascii="Consolas" w:hAnsi="Consolas" w:cs="Consolas"/>
@@ -13324,7 +12014,6 @@
               </w:rPr>
               <w:t>ReportInfo</w:t>
             </w:r>
-            <w:proofErr w:type="spellEnd"/>
           </w:p>
           <w:p>
             <w:pPr>
@@ -13518,7 +12207,6 @@
               </w:rPr>
               <w:t xml:space="preserve"> </w:t>
             </w:r>
-            <w:proofErr w:type="spellStart"/>
             <w:r>
               <w:rPr>
                 <w:rFonts w:ascii="Consolas" w:hAnsi="Consolas" w:cs="Consolas"/>
@@ -13531,7 +12219,6 @@
               </w:rPr>
               <w:t>DateTime</w:t>
             </w:r>
-            <w:proofErr w:type="spellEnd"/>
             <w:r>
               <w:rPr>
                 <w:rFonts w:ascii="Consolas" w:hAnsi="Consolas" w:cs="Consolas"/>
@@ -13638,7 +12325,6 @@
               </w:rPr>
               <w:t xml:space="preserve"> </w:t>
             </w:r>
-            <w:proofErr w:type="spellStart"/>
             <w:r>
               <w:rPr>
                 <w:rFonts w:ascii="Consolas" w:hAnsi="Consolas" w:cs="Consolas"/>
@@ -13651,7 +12337,6 @@
               </w:rPr>
               <w:t>ReportType</w:t>
             </w:r>
-            <w:proofErr w:type="spellEnd"/>
             <w:r>
               <w:rPr>
                 <w:rFonts w:ascii="Consolas" w:hAnsi="Consolas" w:cs="Consolas"/>
@@ -13880,7 +12565,6 @@
                 <w:b/>
               </w:rPr>
             </w:pPr>
-            <w:proofErr w:type="spellStart"/>
             <w:r>
               <w:rPr>
                 <w:rFonts w:ascii="Consolas" w:hAnsi="Consolas" w:cs="Consolas"/>
@@ -13894,7 +12578,6 @@
               </w:rPr>
               <w:t>PaymentInfo</w:t>
             </w:r>
-            <w:proofErr w:type="spellEnd"/>
           </w:p>
         </w:tc>
       </w:tr>
@@ -13963,7 +12646,6 @@
               </w:rPr>
               <w:t xml:space="preserve"> </w:t>
             </w:r>
-            <w:proofErr w:type="spellStart"/>
             <w:r>
               <w:rPr>
                 <w:rFonts w:ascii="Consolas" w:hAnsi="Consolas" w:cs="Consolas"/>
@@ -13976,7 +12658,6 @@
               </w:rPr>
               <w:t>PaymentInfo</w:t>
             </w:r>
-            <w:proofErr w:type="spellEnd"/>
           </w:p>
           <w:p>
             <w:pPr>
@@ -14309,31 +12990,7 @@
                 <w:szCs w:val="19"/>
                 <w:lang w:bidi="ar-SA"/>
               </w:rPr>
-              <w:t xml:space="preserve"> </w:t>
-            </w:r>
-            <w:proofErr w:type="spellStart"/>
-            <w:r>
-              <w:rPr>
-                <w:rFonts w:ascii="Consolas" w:hAnsi="Consolas" w:cs="Consolas"/>
-                <w:i w:val="0"/>
-                <w:iCs w:val="0"/>
-                <w:sz w:val="19"/>
-                <w:szCs w:val="19"/>
-                <w:lang w:bidi="ar-SA"/>
-              </w:rPr>
-              <w:t>customerId</w:t>
-            </w:r>
-            <w:proofErr w:type="spellEnd"/>
-            <w:r>
-              <w:rPr>
-                <w:rFonts w:ascii="Consolas" w:hAnsi="Consolas" w:cs="Consolas"/>
-                <w:i w:val="0"/>
-                <w:iCs w:val="0"/>
-                <w:sz w:val="19"/>
-                <w:szCs w:val="19"/>
-                <w:lang w:bidi="ar-SA"/>
-              </w:rPr>
-              <w:t xml:space="preserve"> { </w:t>
+              <w:t xml:space="preserve"> customerId { </w:t>
             </w:r>
             <w:r>
               <w:rPr>
@@ -14548,7 +13205,6 @@
               </w:rPr>
               <w:t xml:space="preserve"> </w:t>
             </w:r>
-            <w:proofErr w:type="spellStart"/>
             <w:r>
               <w:rPr>
                 <w:rFonts w:ascii="Consolas" w:hAnsi="Consolas" w:cs="Consolas"/>
@@ -14561,41 +13217,16 @@
               </w:rPr>
               <w:t>DateTime</w:t>
             </w:r>
-            <w:proofErr w:type="spellEnd"/>
-            <w:r>
-              <w:rPr>
-                <w:rFonts w:ascii="Consolas" w:hAnsi="Consolas" w:cs="Consolas"/>
-                <w:i w:val="0"/>
-                <w:iCs w:val="0"/>
-                <w:sz w:val="19"/>
-                <w:szCs w:val="19"/>
-                <w:lang w:bidi="ar-SA"/>
-              </w:rPr>
-              <w:t xml:space="preserve"> </w:t>
-            </w:r>
-            <w:proofErr w:type="spellStart"/>
-            <w:r>
-              <w:rPr>
-                <w:rFonts w:ascii="Consolas" w:hAnsi="Consolas" w:cs="Consolas"/>
-                <w:i w:val="0"/>
-                <w:iCs w:val="0"/>
-                <w:sz w:val="19"/>
-                <w:szCs w:val="19"/>
-                <w:lang w:bidi="ar-SA"/>
-              </w:rPr>
-              <w:t>dop</w:t>
-            </w:r>
-            <w:proofErr w:type="spellEnd"/>
-            <w:r>
-              <w:rPr>
-                <w:rFonts w:ascii="Consolas" w:hAnsi="Consolas" w:cs="Consolas"/>
-                <w:i w:val="0"/>
-                <w:iCs w:val="0"/>
-                <w:sz w:val="19"/>
-                <w:szCs w:val="19"/>
-                <w:lang w:bidi="ar-SA"/>
-              </w:rPr>
-              <w:t xml:space="preserve"> { </w:t>
+            <w:r>
+              <w:rPr>
+                <w:rFonts w:ascii="Consolas" w:hAnsi="Consolas" w:cs="Consolas"/>
+                <w:i w:val="0"/>
+                <w:iCs w:val="0"/>
+                <w:sz w:val="19"/>
+                <w:szCs w:val="19"/>
+                <w:lang w:bidi="ar-SA"/>
+              </w:rPr>
+              <w:t xml:space="preserve"> dop { </w:t>
             </w:r>
             <w:r>
               <w:rPr>
@@ -14696,7 +13327,6 @@
                 <w:b/>
               </w:rPr>
             </w:pPr>
-            <w:proofErr w:type="spellStart"/>
             <w:r>
               <w:rPr>
                 <w:rFonts w:ascii="Consolas" w:hAnsi="Consolas" w:cs="Consolas"/>
@@ -14710,7 +13340,6 @@
               </w:rPr>
               <w:t>CustomerInfo</w:t>
             </w:r>
-            <w:proofErr w:type="spellEnd"/>
           </w:p>
         </w:tc>
       </w:tr>
@@ -14779,7 +13408,6 @@
               </w:rPr>
               <w:t xml:space="preserve"> </w:t>
             </w:r>
-            <w:proofErr w:type="spellStart"/>
             <w:r>
               <w:rPr>
                 <w:rFonts w:ascii="Consolas" w:hAnsi="Consolas" w:cs="Consolas"/>
@@ -14792,7 +13420,6 @@
               </w:rPr>
               <w:t>CustomerInfo</w:t>
             </w:r>
-            <w:proofErr w:type="spellEnd"/>
           </w:p>
           <w:p>
             <w:pPr>
@@ -15363,7 +13990,6 @@
               </w:rPr>
               <w:t>&lt;</w:t>
             </w:r>
-            <w:proofErr w:type="spellStart"/>
             <w:r>
               <w:rPr>
                 <w:rFonts w:ascii="Consolas" w:hAnsi="Consolas" w:cs="Consolas"/>
@@ -15376,7 +14002,6 @@
               </w:rPr>
               <w:t>PhotoInfo</w:t>
             </w:r>
-            <w:proofErr w:type="spellEnd"/>
             <w:r>
               <w:rPr>
                 <w:rFonts w:ascii="Consolas" w:hAnsi="Consolas" w:cs="Consolas"/>
@@ -15460,7 +14085,6 @@
               </w:rPr>
               <w:t>&lt;</w:t>
             </w:r>
-            <w:proofErr w:type="spellStart"/>
             <w:r>
               <w:rPr>
                 <w:rFonts w:ascii="Consolas" w:hAnsi="Consolas" w:cs="Consolas"/>
@@ -15473,41 +14097,16 @@
               </w:rPr>
               <w:t>PaymentInfo</w:t>
             </w:r>
-            <w:proofErr w:type="spellEnd"/>
-            <w:r>
-              <w:rPr>
-                <w:rFonts w:ascii="Consolas" w:hAnsi="Consolas" w:cs="Consolas"/>
-                <w:i w:val="0"/>
-                <w:iCs w:val="0"/>
-                <w:sz w:val="19"/>
-                <w:szCs w:val="19"/>
-                <w:lang w:bidi="ar-SA"/>
-              </w:rPr>
-              <w:t xml:space="preserve">&gt; </w:t>
-            </w:r>
-            <w:proofErr w:type="spellStart"/>
-            <w:r>
-              <w:rPr>
-                <w:rFonts w:ascii="Consolas" w:hAnsi="Consolas" w:cs="Consolas"/>
-                <w:i w:val="0"/>
-                <w:iCs w:val="0"/>
-                <w:sz w:val="19"/>
-                <w:szCs w:val="19"/>
-                <w:lang w:bidi="ar-SA"/>
-              </w:rPr>
-              <w:t>payements</w:t>
-            </w:r>
-            <w:proofErr w:type="spellEnd"/>
-            <w:r>
-              <w:rPr>
-                <w:rFonts w:ascii="Consolas" w:hAnsi="Consolas" w:cs="Consolas"/>
-                <w:i w:val="0"/>
-                <w:iCs w:val="0"/>
-                <w:sz w:val="19"/>
-                <w:szCs w:val="19"/>
-                <w:lang w:bidi="ar-SA"/>
-              </w:rPr>
-              <w:t>;</w:t>
+            <w:r>
+              <w:rPr>
+                <w:rFonts w:ascii="Consolas" w:hAnsi="Consolas" w:cs="Consolas"/>
+                <w:i w:val="0"/>
+                <w:iCs w:val="0"/>
+                <w:sz w:val="19"/>
+                <w:szCs w:val="19"/>
+                <w:lang w:bidi="ar-SA"/>
+              </w:rPr>
+              <w:t>&gt; payements;</w:t>
             </w:r>
           </w:p>
           <w:p>
@@ -15562,7 +14161,6 @@
                 <w:b/>
               </w:rPr>
             </w:pPr>
-            <w:proofErr w:type="spellStart"/>
             <w:r>
               <w:rPr>
                 <w:rFonts w:ascii="Consolas" w:hAnsi="Consolas" w:cs="Consolas"/>
@@ -15576,7 +14174,6 @@
               </w:rPr>
               <w:t>EmployeeInfo</w:t>
             </w:r>
-            <w:proofErr w:type="spellEnd"/>
           </w:p>
         </w:tc>
       </w:tr>
@@ -15645,7 +14242,6 @@
               </w:rPr>
               <w:t xml:space="preserve"> </w:t>
             </w:r>
-            <w:proofErr w:type="spellStart"/>
             <w:r>
               <w:rPr>
                 <w:rFonts w:ascii="Consolas" w:hAnsi="Consolas" w:cs="Consolas"/>
@@ -15658,7 +14254,6 @@
               </w:rPr>
               <w:t>EmployeeInfo</w:t>
             </w:r>
-            <w:proofErr w:type="spellEnd"/>
           </w:p>
           <w:p>
             <w:pPr>
@@ -16206,7 +14801,6 @@
               </w:rPr>
               <w:t xml:space="preserve"> </w:t>
             </w:r>
-            <w:proofErr w:type="spellStart"/>
             <w:r>
               <w:rPr>
                 <w:rFonts w:ascii="Consolas" w:hAnsi="Consolas" w:cs="Consolas"/>
@@ -16219,41 +14813,16 @@
               </w:rPr>
               <w:t>PostType</w:t>
             </w:r>
-            <w:proofErr w:type="spellEnd"/>
-            <w:r>
-              <w:rPr>
-                <w:rFonts w:ascii="Consolas" w:hAnsi="Consolas" w:cs="Consolas"/>
-                <w:i w:val="0"/>
-                <w:iCs w:val="0"/>
-                <w:sz w:val="19"/>
-                <w:szCs w:val="19"/>
-                <w:lang w:bidi="ar-SA"/>
-              </w:rPr>
-              <w:t xml:space="preserve"> </w:t>
-            </w:r>
-            <w:proofErr w:type="spellStart"/>
-            <w:r>
-              <w:rPr>
-                <w:rFonts w:ascii="Consolas" w:hAnsi="Consolas" w:cs="Consolas"/>
-                <w:i w:val="0"/>
-                <w:iCs w:val="0"/>
-                <w:sz w:val="19"/>
-                <w:szCs w:val="19"/>
-                <w:lang w:bidi="ar-SA"/>
-              </w:rPr>
-              <w:t>postType</w:t>
-            </w:r>
-            <w:proofErr w:type="spellEnd"/>
-            <w:r>
-              <w:rPr>
-                <w:rFonts w:ascii="Consolas" w:hAnsi="Consolas" w:cs="Consolas"/>
-                <w:i w:val="0"/>
-                <w:iCs w:val="0"/>
-                <w:sz w:val="19"/>
-                <w:szCs w:val="19"/>
-                <w:lang w:bidi="ar-SA"/>
-              </w:rPr>
-              <w:t xml:space="preserve"> { </w:t>
+            <w:r>
+              <w:rPr>
+                <w:rFonts w:ascii="Consolas" w:hAnsi="Consolas" w:cs="Consolas"/>
+                <w:i w:val="0"/>
+                <w:iCs w:val="0"/>
+                <w:sz w:val="19"/>
+                <w:szCs w:val="19"/>
+                <w:lang w:bidi="ar-SA"/>
+              </w:rPr>
+              <w:t xml:space="preserve"> postType { </w:t>
             </w:r>
             <w:r>
               <w:rPr>
@@ -16350,7 +14919,6 @@
               </w:rPr>
               <w:t xml:space="preserve"> </w:t>
             </w:r>
-            <w:proofErr w:type="spellStart"/>
             <w:r>
               <w:rPr>
                 <w:rFonts w:ascii="Consolas" w:hAnsi="Consolas" w:cs="Consolas"/>
@@ -16363,41 +14931,16 @@
               </w:rPr>
               <w:t>DateTime</w:t>
             </w:r>
-            <w:proofErr w:type="spellEnd"/>
-            <w:r>
-              <w:rPr>
-                <w:rFonts w:ascii="Consolas" w:hAnsi="Consolas" w:cs="Consolas"/>
-                <w:i w:val="0"/>
-                <w:iCs w:val="0"/>
-                <w:sz w:val="19"/>
-                <w:szCs w:val="19"/>
-                <w:lang w:bidi="ar-SA"/>
-              </w:rPr>
-              <w:t xml:space="preserve"> </w:t>
-            </w:r>
-            <w:proofErr w:type="spellStart"/>
-            <w:r>
-              <w:rPr>
-                <w:rFonts w:ascii="Consolas" w:hAnsi="Consolas" w:cs="Consolas"/>
-                <w:i w:val="0"/>
-                <w:iCs w:val="0"/>
-                <w:sz w:val="19"/>
-                <w:szCs w:val="19"/>
-                <w:lang w:bidi="ar-SA"/>
-              </w:rPr>
-              <w:t>doj</w:t>
-            </w:r>
-            <w:proofErr w:type="spellEnd"/>
-            <w:r>
-              <w:rPr>
-                <w:rFonts w:ascii="Consolas" w:hAnsi="Consolas" w:cs="Consolas"/>
-                <w:i w:val="0"/>
-                <w:iCs w:val="0"/>
-                <w:sz w:val="19"/>
-                <w:szCs w:val="19"/>
-                <w:lang w:bidi="ar-SA"/>
-              </w:rPr>
-              <w:t xml:space="preserve"> { </w:t>
+            <w:r>
+              <w:rPr>
+                <w:rFonts w:ascii="Consolas" w:hAnsi="Consolas" w:cs="Consolas"/>
+                <w:i w:val="0"/>
+                <w:iCs w:val="0"/>
+                <w:sz w:val="19"/>
+                <w:szCs w:val="19"/>
+                <w:lang w:bidi="ar-SA"/>
+              </w:rPr>
+              <w:t xml:space="preserve"> doj { </w:t>
             </w:r>
             <w:r>
               <w:rPr>
@@ -16616,7 +15159,6 @@
                 <w:b/>
               </w:rPr>
             </w:pPr>
-            <w:proofErr w:type="spellStart"/>
             <w:r>
               <w:rPr>
                 <w:rFonts w:ascii="Consolas" w:hAnsi="Consolas" w:cs="Consolas"/>
@@ -16630,7 +15172,6 @@
               </w:rPr>
               <w:t>PostType</w:t>
             </w:r>
-            <w:proofErr w:type="spellEnd"/>
           </w:p>
         </w:tc>
       </w:tr>
@@ -16676,7 +15217,6 @@
               </w:rPr>
               <w:t xml:space="preserve"> </w:t>
             </w:r>
-            <w:proofErr w:type="spellStart"/>
             <w:r>
               <w:rPr>
                 <w:rFonts w:ascii="Consolas" w:hAnsi="Consolas" w:cs="Consolas"/>
@@ -16689,7 +15229,6 @@
               </w:rPr>
               <w:t>enum</w:t>
             </w:r>
-            <w:proofErr w:type="spellEnd"/>
             <w:r>
               <w:rPr>
                 <w:rFonts w:ascii="Consolas" w:hAnsi="Consolas" w:cs="Consolas"/>
@@ -16701,7 +15240,6 @@
               </w:rPr>
               <w:t xml:space="preserve"> </w:t>
             </w:r>
-            <w:proofErr w:type="spellStart"/>
             <w:r>
               <w:rPr>
                 <w:rFonts w:ascii="Consolas" w:hAnsi="Consolas" w:cs="Consolas"/>
@@ -16714,7 +15252,6 @@
               </w:rPr>
               <w:t>PostType</w:t>
             </w:r>
-            <w:proofErr w:type="spellEnd"/>
           </w:p>
           <w:p>
             <w:pPr>
@@ -16873,7 +15410,6 @@
                 <w:b/>
               </w:rPr>
             </w:pPr>
-            <w:proofErr w:type="spellStart"/>
             <w:r>
               <w:rPr>
                 <w:rFonts w:ascii="Consolas" w:hAnsi="Consolas" w:cs="Consolas"/>
@@ -16887,7 +15423,6 @@
               </w:rPr>
               <w:t>PhotoEditController</w:t>
             </w:r>
-            <w:proofErr w:type="spellEnd"/>
           </w:p>
         </w:tc>
       </w:tr>
@@ -16956,7 +15491,6 @@
               </w:rPr>
               <w:t xml:space="preserve"> </w:t>
             </w:r>
-            <w:proofErr w:type="spellStart"/>
             <w:r>
               <w:rPr>
                 <w:rFonts w:ascii="Consolas" w:hAnsi="Consolas" w:cs="Consolas"/>
@@ -16969,7 +15503,6 @@
               </w:rPr>
               <w:t>PhotoEditController</w:t>
             </w:r>
-            <w:proofErr w:type="spellEnd"/>
           </w:p>
           <w:p>
             <w:pPr>
@@ -17068,7 +15601,6 @@
               </w:rPr>
               <w:t>&lt;</w:t>
             </w:r>
-            <w:proofErr w:type="spellStart"/>
             <w:r>
               <w:rPr>
                 <w:rFonts w:ascii="Consolas" w:hAnsi="Consolas" w:cs="Consolas"/>
@@ -17081,7 +15613,6 @@
               </w:rPr>
               <w:t>PhotoEditInfo</w:t>
             </w:r>
-            <w:proofErr w:type="spellEnd"/>
             <w:r>
               <w:rPr>
                 <w:rFonts w:ascii="Consolas" w:hAnsi="Consolas" w:cs="Consolas"/>
@@ -17142,7 +15673,6 @@
               </w:rPr>
               <w:t xml:space="preserve"> </w:t>
             </w:r>
-            <w:proofErr w:type="spellStart"/>
             <w:r>
               <w:rPr>
                 <w:rFonts w:ascii="Consolas" w:hAnsi="Consolas" w:cs="Consolas"/>
@@ -17155,41 +15685,16 @@
               </w:rPr>
               <w:t>OpenPDNConnector</w:t>
             </w:r>
-            <w:proofErr w:type="spellEnd"/>
-            <w:r>
-              <w:rPr>
-                <w:rFonts w:ascii="Consolas" w:hAnsi="Consolas" w:cs="Consolas"/>
-                <w:i w:val="0"/>
-                <w:iCs w:val="0"/>
-                <w:sz w:val="19"/>
-                <w:szCs w:val="19"/>
-                <w:lang w:bidi="ar-SA"/>
-              </w:rPr>
-              <w:t xml:space="preserve"> </w:t>
-            </w:r>
-            <w:proofErr w:type="spellStart"/>
-            <w:r>
-              <w:rPr>
-                <w:rFonts w:ascii="Consolas" w:hAnsi="Consolas" w:cs="Consolas"/>
-                <w:i w:val="0"/>
-                <w:iCs w:val="0"/>
-                <w:sz w:val="19"/>
-                <w:szCs w:val="19"/>
-                <w:lang w:bidi="ar-SA"/>
-              </w:rPr>
-              <w:t>editAPIs</w:t>
-            </w:r>
-            <w:proofErr w:type="spellEnd"/>
-            <w:r>
-              <w:rPr>
-                <w:rFonts w:ascii="Consolas" w:hAnsi="Consolas" w:cs="Consolas"/>
-                <w:i w:val="0"/>
-                <w:iCs w:val="0"/>
-                <w:sz w:val="19"/>
-                <w:szCs w:val="19"/>
-                <w:lang w:bidi="ar-SA"/>
-              </w:rPr>
-              <w:t>;</w:t>
+            <w:r>
+              <w:rPr>
+                <w:rFonts w:ascii="Consolas" w:hAnsi="Consolas" w:cs="Consolas"/>
+                <w:i w:val="0"/>
+                <w:iCs w:val="0"/>
+                <w:sz w:val="19"/>
+                <w:szCs w:val="19"/>
+                <w:lang w:bidi="ar-SA"/>
+              </w:rPr>
+              <w:t xml:space="preserve"> editAPIs;</w:t>
             </w:r>
           </w:p>
           <w:p>
@@ -17244,7 +15749,6 @@
                 <w:b/>
               </w:rPr>
             </w:pPr>
-            <w:proofErr w:type="spellStart"/>
             <w:r>
               <w:rPr>
                 <w:rFonts w:ascii="Consolas" w:hAnsi="Consolas" w:cs="Consolas"/>
@@ -17258,7 +15762,6 @@
               </w:rPr>
               <w:t>CustomerManager</w:t>
             </w:r>
-            <w:proofErr w:type="spellEnd"/>
           </w:p>
         </w:tc>
       </w:tr>
@@ -17327,7 +15830,6 @@
               </w:rPr>
               <w:t xml:space="preserve"> </w:t>
             </w:r>
-            <w:proofErr w:type="spellStart"/>
             <w:r>
               <w:rPr>
                 <w:rFonts w:ascii="Consolas" w:hAnsi="Consolas" w:cs="Consolas"/>
@@ -17340,7 +15842,6 @@
               </w:rPr>
               <w:t>CustomerManager</w:t>
             </w:r>
-            <w:proofErr w:type="spellEnd"/>
           </w:p>
           <w:p>
             <w:pPr>
@@ -17439,7 +15940,6 @@
               </w:rPr>
               <w:t>&lt;</w:t>
             </w:r>
-            <w:proofErr w:type="spellStart"/>
             <w:r>
               <w:rPr>
                 <w:rFonts w:ascii="Consolas" w:hAnsi="Consolas" w:cs="Consolas"/>
@@ -17452,7 +15952,6 @@
               </w:rPr>
               <w:t>CustomerInfo</w:t>
             </w:r>
-            <w:proofErr w:type="spellEnd"/>
             <w:r>
               <w:rPr>
                 <w:rFonts w:ascii="Consolas" w:hAnsi="Consolas" w:cs="Consolas"/>
@@ -17523,7 +16022,6 @@
                 <w:b/>
               </w:rPr>
             </w:pPr>
-            <w:proofErr w:type="spellStart"/>
             <w:r>
               <w:rPr>
                 <w:rFonts w:ascii="Consolas" w:hAnsi="Consolas" w:cs="Consolas"/>
@@ -17537,7 +16035,6 @@
               </w:rPr>
               <w:t>EmployeeManager</w:t>
             </w:r>
-            <w:proofErr w:type="spellEnd"/>
           </w:p>
         </w:tc>
       </w:tr>
@@ -17606,7 +16103,6 @@
               </w:rPr>
               <w:t xml:space="preserve"> </w:t>
             </w:r>
-            <w:proofErr w:type="spellStart"/>
             <w:r>
               <w:rPr>
                 <w:rFonts w:ascii="Consolas" w:hAnsi="Consolas" w:cs="Consolas"/>
@@ -17619,7 +16115,6 @@
               </w:rPr>
               <w:t>EmployeeManager</w:t>
             </w:r>
-            <w:proofErr w:type="spellEnd"/>
           </w:p>
           <w:p>
             <w:pPr>
@@ -17718,7 +16213,6 @@
               </w:rPr>
               <w:t>&lt;</w:t>
             </w:r>
-            <w:proofErr w:type="spellStart"/>
             <w:r>
               <w:rPr>
                 <w:rFonts w:ascii="Consolas" w:hAnsi="Consolas" w:cs="Consolas"/>
@@ -17731,7 +16225,6 @@
               </w:rPr>
               <w:t>EmployeeInfo</w:t>
             </w:r>
-            <w:proofErr w:type="spellEnd"/>
             <w:r>
               <w:rPr>
                 <w:rFonts w:ascii="Consolas" w:hAnsi="Consolas" w:cs="Consolas"/>
@@ -17796,7 +16289,6 @@
                 <w:b/>
               </w:rPr>
             </w:pPr>
-            <w:proofErr w:type="spellStart"/>
             <w:r>
               <w:rPr>
                 <w:rFonts w:ascii="Consolas" w:hAnsi="Consolas" w:cs="Consolas"/>
@@ -17810,7 +16302,6 @@
               </w:rPr>
               <w:t>PSMSController</w:t>
             </w:r>
-            <w:proofErr w:type="spellEnd"/>
           </w:p>
         </w:tc>
       </w:tr>
@@ -17879,7 +16370,6 @@
               </w:rPr>
               <w:t xml:space="preserve"> </w:t>
             </w:r>
-            <w:proofErr w:type="spellStart"/>
             <w:r>
               <w:rPr>
                 <w:rFonts w:ascii="Consolas" w:hAnsi="Consolas" w:cs="Consolas"/>
@@ -17892,7 +16382,6 @@
               </w:rPr>
               <w:t>PSMSController</w:t>
             </w:r>
-            <w:proofErr w:type="spellEnd"/>
           </w:p>
           <w:p>
             <w:pPr>
@@ -17968,7 +16457,6 @@
               </w:rPr>
               <w:t xml:space="preserve"> </w:t>
             </w:r>
-            <w:proofErr w:type="spellStart"/>
             <w:r>
               <w:rPr>
                 <w:rFonts w:ascii="Consolas" w:hAnsi="Consolas" w:cs="Consolas"/>
@@ -17981,41 +16469,16 @@
               </w:rPr>
               <w:t>EmployeeManager</w:t>
             </w:r>
-            <w:proofErr w:type="spellEnd"/>
-            <w:r>
-              <w:rPr>
-                <w:rFonts w:ascii="Consolas" w:hAnsi="Consolas" w:cs="Consolas"/>
-                <w:i w:val="0"/>
-                <w:iCs w:val="0"/>
-                <w:sz w:val="19"/>
-                <w:szCs w:val="19"/>
-                <w:lang w:bidi="ar-SA"/>
-              </w:rPr>
-              <w:t xml:space="preserve"> </w:t>
-            </w:r>
-            <w:proofErr w:type="spellStart"/>
-            <w:r>
-              <w:rPr>
-                <w:rFonts w:ascii="Consolas" w:hAnsi="Consolas" w:cs="Consolas"/>
-                <w:i w:val="0"/>
-                <w:iCs w:val="0"/>
-                <w:sz w:val="19"/>
-                <w:szCs w:val="19"/>
-                <w:lang w:bidi="ar-SA"/>
-              </w:rPr>
-              <w:t>employeeController</w:t>
-            </w:r>
-            <w:proofErr w:type="spellEnd"/>
-            <w:r>
-              <w:rPr>
-                <w:rFonts w:ascii="Consolas" w:hAnsi="Consolas" w:cs="Consolas"/>
-                <w:i w:val="0"/>
-                <w:iCs w:val="0"/>
-                <w:sz w:val="19"/>
-                <w:szCs w:val="19"/>
-                <w:lang w:bidi="ar-SA"/>
-              </w:rPr>
-              <w:t>;</w:t>
+            <w:r>
+              <w:rPr>
+                <w:rFonts w:ascii="Consolas" w:hAnsi="Consolas" w:cs="Consolas"/>
+                <w:i w:val="0"/>
+                <w:iCs w:val="0"/>
+                <w:sz w:val="19"/>
+                <w:szCs w:val="19"/>
+                <w:lang w:bidi="ar-SA"/>
+              </w:rPr>
+              <w:t xml:space="preserve"> employeeController;</w:t>
             </w:r>
           </w:p>
           <w:p>
@@ -18066,7 +16529,6 @@
               </w:rPr>
               <w:t xml:space="preserve"> </w:t>
             </w:r>
-            <w:proofErr w:type="spellStart"/>
             <w:r>
               <w:rPr>
                 <w:rFonts w:ascii="Consolas" w:hAnsi="Consolas" w:cs="Consolas"/>
@@ -18079,41 +16541,16 @@
               </w:rPr>
               <w:t>CustomerManager</w:t>
             </w:r>
-            <w:proofErr w:type="spellEnd"/>
-            <w:r>
-              <w:rPr>
-                <w:rFonts w:ascii="Consolas" w:hAnsi="Consolas" w:cs="Consolas"/>
-                <w:i w:val="0"/>
-                <w:iCs w:val="0"/>
-                <w:sz w:val="19"/>
-                <w:szCs w:val="19"/>
-                <w:lang w:bidi="ar-SA"/>
-              </w:rPr>
-              <w:t xml:space="preserve"> </w:t>
-            </w:r>
-            <w:proofErr w:type="spellStart"/>
-            <w:r>
-              <w:rPr>
-                <w:rFonts w:ascii="Consolas" w:hAnsi="Consolas" w:cs="Consolas"/>
-                <w:i w:val="0"/>
-                <w:iCs w:val="0"/>
-                <w:sz w:val="19"/>
-                <w:szCs w:val="19"/>
-                <w:lang w:bidi="ar-SA"/>
-              </w:rPr>
-              <w:t>customerController</w:t>
-            </w:r>
-            <w:proofErr w:type="spellEnd"/>
-            <w:r>
-              <w:rPr>
-                <w:rFonts w:ascii="Consolas" w:hAnsi="Consolas" w:cs="Consolas"/>
-                <w:i w:val="0"/>
-                <w:iCs w:val="0"/>
-                <w:sz w:val="19"/>
-                <w:szCs w:val="19"/>
-                <w:lang w:bidi="ar-SA"/>
-              </w:rPr>
-              <w:t>;</w:t>
+            <w:r>
+              <w:rPr>
+                <w:rFonts w:ascii="Consolas" w:hAnsi="Consolas" w:cs="Consolas"/>
+                <w:i w:val="0"/>
+                <w:iCs w:val="0"/>
+                <w:sz w:val="19"/>
+                <w:szCs w:val="19"/>
+                <w:lang w:bidi="ar-SA"/>
+              </w:rPr>
+              <w:t xml:space="preserve"> customerController;</w:t>
             </w:r>
           </w:p>
           <w:p>
@@ -18187,7 +16624,6 @@
               </w:rPr>
               <w:t>&lt;</w:t>
             </w:r>
-            <w:proofErr w:type="spellStart"/>
             <w:r>
               <w:rPr>
                 <w:rFonts w:ascii="Consolas" w:hAnsi="Consolas" w:cs="Consolas"/>
@@ -18200,7 +16636,6 @@
               </w:rPr>
               <w:t>ReportInfo</w:t>
             </w:r>
-            <w:proofErr w:type="spellEnd"/>
             <w:r>
               <w:rPr>
                 <w:rFonts w:ascii="Consolas" w:hAnsi="Consolas" w:cs="Consolas"/>
@@ -18284,7 +16719,6 @@
               </w:rPr>
               <w:t>&lt;</w:t>
             </w:r>
-            <w:proofErr w:type="spellStart"/>
             <w:r>
               <w:rPr>
                 <w:rFonts w:ascii="Consolas" w:hAnsi="Consolas" w:cs="Consolas"/>
@@ -18297,7 +16731,6 @@
               </w:rPr>
               <w:t>PaymentInfo</w:t>
             </w:r>
-            <w:proofErr w:type="spellEnd"/>
             <w:r>
               <w:rPr>
                 <w:rFonts w:ascii="Consolas" w:hAnsi="Consolas" w:cs="Consolas"/>
@@ -18362,7 +16795,6 @@
                 <w:b/>
               </w:rPr>
             </w:pPr>
-            <w:proofErr w:type="spellStart"/>
             <w:r>
               <w:rPr>
                 <w:rFonts w:ascii="Consolas" w:hAnsi="Consolas" w:cs="Consolas"/>
@@ -18376,7 +16808,6 @@
               </w:rPr>
               <w:t>OpenPDNConnector</w:t>
             </w:r>
-            <w:proofErr w:type="spellEnd"/>
           </w:p>
         </w:tc>
       </w:tr>
@@ -18445,7 +16876,6 @@
               </w:rPr>
               <w:t xml:space="preserve"> </w:t>
             </w:r>
-            <w:proofErr w:type="spellStart"/>
             <w:r>
               <w:rPr>
                 <w:rFonts w:ascii="Consolas" w:hAnsi="Consolas" w:cs="Consolas"/>
@@ -18458,7 +16888,6 @@
               </w:rPr>
               <w:t>OpenPDNConnector</w:t>
             </w:r>
-            <w:proofErr w:type="spellEnd"/>
           </w:p>
           <w:p>
             <w:pPr>
@@ -18534,7 +16963,6 @@
               </w:rPr>
               <w:t xml:space="preserve"> </w:t>
             </w:r>
-            <w:proofErr w:type="spellStart"/>
             <w:r>
               <w:rPr>
                 <w:rFonts w:ascii="Consolas" w:hAnsi="Consolas" w:cs="Consolas"/>
@@ -18547,43 +16975,17 @@
               </w:rPr>
               <w:t>PhotoEditInfo</w:t>
             </w:r>
-            <w:proofErr w:type="spellEnd"/>
-            <w:r>
-              <w:rPr>
-                <w:rFonts w:ascii="Consolas" w:hAnsi="Consolas" w:cs="Consolas"/>
-                <w:i w:val="0"/>
-                <w:iCs w:val="0"/>
-                <w:sz w:val="19"/>
-                <w:szCs w:val="19"/>
-                <w:lang w:bidi="ar-SA"/>
-              </w:rPr>
-              <w:t xml:space="preserve"> </w:t>
-            </w:r>
-            <w:proofErr w:type="spellStart"/>
-            <w:r>
-              <w:rPr>
-                <w:rFonts w:ascii="Consolas" w:hAnsi="Consolas" w:cs="Consolas"/>
-                <w:i w:val="0"/>
-                <w:iCs w:val="0"/>
-                <w:sz w:val="19"/>
-                <w:szCs w:val="19"/>
-                <w:lang w:bidi="ar-SA"/>
-              </w:rPr>
-              <w:t>editPhoto</w:t>
-            </w:r>
-            <w:proofErr w:type="spellEnd"/>
-            <w:r>
-              <w:rPr>
-                <w:rFonts w:ascii="Consolas" w:hAnsi="Consolas" w:cs="Consolas"/>
-                <w:i w:val="0"/>
-                <w:iCs w:val="0"/>
-                <w:sz w:val="19"/>
-                <w:szCs w:val="19"/>
-                <w:lang w:bidi="ar-SA"/>
-              </w:rPr>
-              <w:t>(</w:t>
-            </w:r>
-            <w:proofErr w:type="spellStart"/>
+            <w:r>
+              <w:rPr>
+                <w:rFonts w:ascii="Consolas" w:hAnsi="Consolas" w:cs="Consolas"/>
+                <w:i w:val="0"/>
+                <w:iCs w:val="0"/>
+                <w:sz w:val="19"/>
+                <w:szCs w:val="19"/>
+                <w:lang w:bidi="ar-SA"/>
+              </w:rPr>
+              <w:t xml:space="preserve"> editPhoto(</w:t>
+            </w:r>
             <w:r>
               <w:rPr>
                 <w:rFonts w:ascii="Consolas" w:hAnsi="Consolas" w:cs="Consolas"/>
@@ -18596,7 +16998,6 @@
               </w:rPr>
               <w:t>PhotoInfo</w:t>
             </w:r>
-            <w:proofErr w:type="spellEnd"/>
             <w:r>
               <w:rPr>
                 <w:rFonts w:ascii="Consolas" w:hAnsi="Consolas" w:cs="Consolas"/>
@@ -18608,7 +17009,6 @@
               </w:rPr>
               <w:t xml:space="preserve"> photo, </w:t>
             </w:r>
-            <w:proofErr w:type="spellStart"/>
             <w:r>
               <w:rPr>
                 <w:rFonts w:ascii="Consolas" w:hAnsi="Consolas" w:cs="Consolas"/>
@@ -18621,7 +17021,6 @@
               </w:rPr>
               <w:t>PhotoEditType</w:t>
             </w:r>
-            <w:proofErr w:type="spellEnd"/>
             <w:r>
               <w:rPr>
                 <w:rFonts w:ascii="Consolas" w:hAnsi="Consolas" w:cs="Consolas"/>
@@ -18732,7 +17131,6 @@
               </w:rPr>
               <w:t xml:space="preserve"> </w:t>
             </w:r>
-            <w:proofErr w:type="spellStart"/>
             <w:r>
               <w:rPr>
                 <w:rFonts w:ascii="Consolas" w:hAnsi="Consolas" w:cs="Consolas"/>
@@ -18745,7 +17143,6 @@
               </w:rPr>
               <w:t>NotImplementedException</w:t>
             </w:r>
-            <w:proofErr w:type="spellEnd"/>
             <w:r>
               <w:rPr>
                 <w:rFonts w:ascii="Consolas" w:hAnsi="Consolas" w:cs="Consolas"/>
@@ -19416,7 +17813,7 @@
                 <v:h position="#0,topLeft" xrange="0,21600"/>
               </v:handles>
             </v:shapetype>
-            <v:shape id="AutoShape 13" o:spid="_x0000_s2049" type="#_x0000_t5" style="position:absolute;margin-left:2646pt;margin-top:0;width:167.4pt;height:161.8pt;z-index:251659264;visibility:visible;mso-position-horizontal:right;mso-position-horizontal-relative:page;mso-position-vertical:bottom;mso-position-vertical-relative:page" o:gfxdata="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" adj="21600" fillcolor="#d2eaf1" stroked="f">
+            <v:shape id="AutoShape 13" o:spid="_x0000_s2049" type="#_x0000_t5" style="position:absolute;margin-left:2762.2pt;margin-top:0;width:167.4pt;height:161.8pt;z-index:251659264;visibility:visible;mso-position-horizontal:right;mso-position-horizontal-relative:page;mso-position-vertical:bottom;mso-position-vertical-relative:page" o:gfxdata="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" adj="21600" fillcolor="#d2eaf1" stroked="f">
               <v:textbox>
                 <w:txbxContent>
                   <w:p>
@@ -19451,7 +17848,7 @@
                         <w:sz w:val="72"/>
                         <w:szCs w:val="72"/>
                       </w:rPr>
-                      <w:t>8</w:t>
+                      <w:t>7</w:t>
                     </w:r>
                     <w:r>
                       <w:rPr>
@@ -26693,7 +25090,7 @@
 </file>
 
 <file path=customXml/itemProps1.xml><?xml version="1.0" encoding="utf-8"?>
-<ds:datastoreItem xmlns:ds="http://schemas.openxmlformats.org/officeDocument/2006/customXml" ds:itemID="{0689D003-B81E-4A4B-AC57-2C330AC9B784}">
+<ds:datastoreItem xmlns:ds="http://schemas.openxmlformats.org/officeDocument/2006/customXml" ds:itemID="{54B98BF7-2041-4D1F-BD22-65FDA8B15691}">
   <ds:schemaRefs>
     <ds:schemaRef ds:uri="http://schemas.openxmlformats.org/officeDocument/2006/bibliography"/>
   </ds:schemaRefs>

</xml_diff>

<commit_message>
sample page little bit changes
</commit_message>
<xml_diff>
--- a/report/PSMS-Synopsis.docx
+++ b/report/PSMS-Synopsis.docx
@@ -193,14 +193,34 @@
               <w:szCs w:val="24"/>
             </w:rPr>
           </w:pPr>
+          <w:proofErr w:type="spellStart"/>
           <w:r>
             <w:rPr>
               <w:b/>
               <w:sz w:val="24"/>
               <w:szCs w:val="24"/>
             </w:rPr>
-            <w:t>Prithvijit Francis Dey</w:t>
+            <w:t>Prithvijit</w:t>
           </w:r>
+          <w:proofErr w:type="spellEnd"/>
+          <w:r>
+            <w:rPr>
+              <w:b/>
+              <w:sz w:val="24"/>
+              <w:szCs w:val="24"/>
+            </w:rPr>
+            <w:t xml:space="preserve"> Francis </w:t>
+          </w:r>
+          <w:proofErr w:type="spellStart"/>
+          <w:r>
+            <w:rPr>
+              <w:b/>
+              <w:sz w:val="24"/>
+              <w:szCs w:val="24"/>
+            </w:rPr>
+            <w:t>Dey</w:t>
+          </w:r>
+          <w:proofErr w:type="spellEnd"/>
           <w:r>
             <w:rPr>
               <w:b/>
@@ -5161,8 +5181,9 @@
           <w:color w:val="222222"/>
           <w:lang w:eastAsia="en-IN"/>
         </w:rPr>
-        <w:t>Admin will provide a search condition to the system like customer</w:t>
-      </w:r>
+        <w:t xml:space="preserve">Admin will provide a search condition to the system like </w:t>
+      </w:r>
+      <w:proofErr w:type="spellStart"/>
       <w:r>
         <w:rPr>
           <w:rFonts w:ascii="Arial" w:eastAsia="Times New Roman" w:hAnsi="Arial" w:cs="Arial"/>
@@ -5170,19 +5191,9 @@
           <w:color w:val="222222"/>
           <w:lang w:eastAsia="en-IN"/>
         </w:rPr>
-        <w:t xml:space="preserve"> </w:t>
-      </w:r>
-      <w:bookmarkStart w:id="25" w:name="_GoBack"/>
-      <w:bookmarkEnd w:id="25"/>
-      <w:r>
-        <w:rPr>
-          <w:rFonts w:ascii="Arial" w:eastAsia="Times New Roman" w:hAnsi="Arial" w:cs="Arial"/>
-          <w:i w:val="0"/>
-          <w:color w:val="222222"/>
-          <w:lang w:eastAsia="en-IN"/>
-        </w:rPr>
-        <w:t>Id</w:t>
-      </w:r>
+        <w:t>customerId</w:t>
+      </w:r>
+      <w:proofErr w:type="spellEnd"/>
       <w:r>
         <w:rPr>
           <w:rFonts w:ascii="Arial" w:eastAsia="Times New Roman" w:hAnsi="Arial" w:cs="Arial"/>
@@ -5761,7 +5772,18 @@
           <w:color w:val="222222"/>
           <w:lang w:eastAsia="en-IN"/>
         </w:rPr>
-        <w:t>Employees use the print photo option</w:t>
+        <w:t>Employees use</w:t>
+      </w:r>
+      <w:bookmarkStart w:id="25" w:name="_GoBack"/>
+      <w:bookmarkEnd w:id="25"/>
+      <w:r>
+        <w:rPr>
+          <w:rFonts w:ascii="Arial" w:eastAsia="Times New Roman" w:hAnsi="Arial" w:cs="Arial"/>
+          <w:i w:val="0"/>
+          <w:color w:val="222222"/>
+          <w:lang w:eastAsia="en-IN"/>
+        </w:rPr>
+        <w:t xml:space="preserve"> the print photo option</w:t>
       </w:r>
       <w:r>
         <w:rPr>
@@ -5927,8 +5949,19 @@
           <w:color w:val="222222"/>
           <w:lang w:eastAsia="en-IN"/>
         </w:rPr>
-        <w:t>show the data with details only to the persons with proper aauthority</w:t>
-      </w:r>
+        <w:t xml:space="preserve">show the data with details only to the persons with proper </w:t>
+      </w:r>
+      <w:proofErr w:type="spellStart"/>
+      <w:r>
+        <w:rPr>
+          <w:rFonts w:ascii="Arial" w:eastAsia="Times New Roman" w:hAnsi="Arial" w:cs="Arial"/>
+          <w:i w:val="0"/>
+          <w:color w:val="222222"/>
+          <w:lang w:eastAsia="en-IN"/>
+        </w:rPr>
+        <w:t>aauthority</w:t>
+      </w:r>
+      <w:proofErr w:type="spellEnd"/>
       <w:r>
         <w:rPr>
           <w:rFonts w:ascii="Arial" w:eastAsia="Times New Roman" w:hAnsi="Arial" w:cs="Arial"/>
@@ -7878,27 +7911,39 @@
                 <w:rFonts w:eastAsia="Arial"/>
               </w:rPr>
             </w:pPr>
+            <w:proofErr w:type="spellStart"/>
             <w:r>
               <w:rPr>
                 <w:rFonts w:eastAsia="Arial"/>
                 <w:b/>
                 <w:bCs/>
               </w:rPr>
-              <w:t xml:space="preserve">customerId, </w:t>
-            </w:r>
-            <w:r>
-              <w:rPr>
-                <w:rFonts w:eastAsia="Arial"/>
-                <w:bCs/>
-              </w:rPr>
-              <w:t>customerName</w:t>
-            </w:r>
+              <w:t>customerId</w:t>
+            </w:r>
+            <w:proofErr w:type="spellEnd"/>
             <w:r>
               <w:rPr>
                 <w:rFonts w:eastAsia="Arial"/>
                 <w:b/>
                 <w:bCs/>
               </w:rPr>
+              <w:t xml:space="preserve">, </w:t>
+            </w:r>
+            <w:proofErr w:type="spellStart"/>
+            <w:r>
+              <w:rPr>
+                <w:rFonts w:eastAsia="Arial"/>
+                <w:bCs/>
+              </w:rPr>
+              <w:t>customerName</w:t>
+            </w:r>
+            <w:proofErr w:type="spellEnd"/>
+            <w:r>
+              <w:rPr>
+                <w:rFonts w:eastAsia="Arial"/>
+                <w:b/>
+                <w:bCs/>
+              </w:rPr>
               <w:t>,</w:t>
             </w:r>
             <w:r>
@@ -7907,12 +7952,42 @@
               </w:rPr>
               <w:t xml:space="preserve"> </w:t>
             </w:r>
+            <w:proofErr w:type="spellStart"/>
             <w:r>
               <w:rPr>
                 <w:rFonts w:eastAsia="Arial"/>
               </w:rPr>
-              <w:t>customerAddress, customerEmail, customerContactNumber</w:t>
-            </w:r>
+              <w:t>customerAddress</w:t>
+            </w:r>
+            <w:proofErr w:type="spellEnd"/>
+            <w:r>
+              <w:rPr>
+                <w:rFonts w:eastAsia="Arial"/>
+              </w:rPr>
+              <w:t xml:space="preserve">, </w:t>
+            </w:r>
+            <w:proofErr w:type="spellStart"/>
+            <w:r>
+              <w:rPr>
+                <w:rFonts w:eastAsia="Arial"/>
+              </w:rPr>
+              <w:t>customerEmail</w:t>
+            </w:r>
+            <w:proofErr w:type="spellEnd"/>
+            <w:r>
+              <w:rPr>
+                <w:rFonts w:eastAsia="Arial"/>
+              </w:rPr>
+              <w:t xml:space="preserve">, </w:t>
+            </w:r>
+            <w:proofErr w:type="spellStart"/>
+            <w:r>
+              <w:rPr>
+                <w:rFonts w:eastAsia="Arial"/>
+              </w:rPr>
+              <w:t>customerContactNumber</w:t>
+            </w:r>
+            <w:proofErr w:type="spellEnd"/>
           </w:p>
         </w:tc>
       </w:tr>
@@ -7963,6 +8038,7 @@
                 <w:rFonts w:eastAsia="Arial"/>
               </w:rPr>
             </w:pPr>
+            <w:proofErr w:type="spellStart"/>
             <w:r>
               <w:rPr>
                 <w:rFonts w:eastAsia="Arial"/>
@@ -7971,27 +8047,142 @@
               </w:rPr>
               <w:t>employeeId</w:t>
             </w:r>
+            <w:proofErr w:type="spellEnd"/>
             <w:r>
               <w:rPr>
                 <w:rFonts w:eastAsia="Arial"/>
                 <w:bCs/>
               </w:rPr>
-              <w:t xml:space="preserve">, employeeName, employeeAddress, employeeJoinDate, employeeQualification, employeeContactNumber, employeeEmail, </w:t>
-            </w:r>
+              <w:t xml:space="preserve">, </w:t>
+            </w:r>
+            <w:proofErr w:type="spellStart"/>
             <w:r>
               <w:rPr>
                 <w:rFonts w:eastAsia="Arial"/>
                 <w:bCs/>
               </w:rPr>
-              <w:t>em</w:t>
-            </w:r>
+              <w:t>employeeName</w:t>
+            </w:r>
+            <w:proofErr w:type="spellEnd"/>
             <w:r>
               <w:rPr>
                 <w:rFonts w:eastAsia="Arial"/>
                 <w:bCs/>
               </w:rPr>
-              <w:t>ployeeContractDetails, employeeDOB</w:t>
-            </w:r>
+              <w:t xml:space="preserve">, </w:t>
+            </w:r>
+            <w:proofErr w:type="spellStart"/>
+            <w:r>
+              <w:rPr>
+                <w:rFonts w:eastAsia="Arial"/>
+                <w:bCs/>
+              </w:rPr>
+              <w:t>employeeAddress</w:t>
+            </w:r>
+            <w:proofErr w:type="spellEnd"/>
+            <w:r>
+              <w:rPr>
+                <w:rFonts w:eastAsia="Arial"/>
+                <w:bCs/>
+              </w:rPr>
+              <w:t xml:space="preserve">, </w:t>
+            </w:r>
+            <w:proofErr w:type="spellStart"/>
+            <w:r>
+              <w:rPr>
+                <w:rFonts w:eastAsia="Arial"/>
+                <w:bCs/>
+              </w:rPr>
+              <w:t>employeeJoinDate</w:t>
+            </w:r>
+            <w:proofErr w:type="spellEnd"/>
+            <w:r>
+              <w:rPr>
+                <w:rFonts w:eastAsia="Arial"/>
+                <w:bCs/>
+              </w:rPr>
+              <w:t xml:space="preserve">, </w:t>
+            </w:r>
+            <w:proofErr w:type="spellStart"/>
+            <w:r>
+              <w:rPr>
+                <w:rFonts w:eastAsia="Arial"/>
+                <w:bCs/>
+              </w:rPr>
+              <w:t>employeeQualification</w:t>
+            </w:r>
+            <w:proofErr w:type="spellEnd"/>
+            <w:r>
+              <w:rPr>
+                <w:rFonts w:eastAsia="Arial"/>
+                <w:bCs/>
+              </w:rPr>
+              <w:t xml:space="preserve">, </w:t>
+            </w:r>
+            <w:proofErr w:type="spellStart"/>
+            <w:r>
+              <w:rPr>
+                <w:rFonts w:eastAsia="Arial"/>
+                <w:bCs/>
+              </w:rPr>
+              <w:t>employeeContactNumber</w:t>
+            </w:r>
+            <w:proofErr w:type="spellEnd"/>
+            <w:r>
+              <w:rPr>
+                <w:rFonts w:eastAsia="Arial"/>
+                <w:bCs/>
+              </w:rPr>
+              <w:t xml:space="preserve">, </w:t>
+            </w:r>
+            <w:proofErr w:type="spellStart"/>
+            <w:r>
+              <w:rPr>
+                <w:rFonts w:eastAsia="Arial"/>
+                <w:bCs/>
+              </w:rPr>
+              <w:t>employeeEmail</w:t>
+            </w:r>
+            <w:proofErr w:type="spellEnd"/>
+            <w:r>
+              <w:rPr>
+                <w:rFonts w:eastAsia="Arial"/>
+                <w:bCs/>
+              </w:rPr>
+              <w:t xml:space="preserve">, </w:t>
+            </w:r>
+            <w:proofErr w:type="spellStart"/>
+            <w:r>
+              <w:rPr>
+                <w:rFonts w:eastAsia="Arial"/>
+                <w:bCs/>
+              </w:rPr>
+              <w:t>em</w:t>
+            </w:r>
+            <w:r>
+              <w:rPr>
+                <w:rFonts w:eastAsia="Arial"/>
+                <w:bCs/>
+              </w:rPr>
+              <w:t>ployeeContractDetails</w:t>
+            </w:r>
+            <w:proofErr w:type="spellEnd"/>
+            <w:r>
+              <w:rPr>
+                <w:rFonts w:eastAsia="Arial"/>
+                <w:bCs/>
+              </w:rPr>
+              <w:t xml:space="preserve">, </w:t>
+            </w:r>
+            <w:proofErr w:type="spellStart"/>
+            <w:r>
+              <w:rPr>
+                <w:rFonts w:eastAsia="Arial"/>
+                <w:bCs/>
+              </w:rPr>
+              <w:t>employeeDOB</w:t>
+            </w:r>
+            <w:proofErr w:type="spellEnd"/>
           </w:p>
         </w:tc>
       </w:tr>
@@ -8054,21 +8245,113 @@
                 <w:rFonts w:eastAsia="Arial"/>
               </w:rPr>
             </w:pPr>
+            <w:proofErr w:type="spellStart"/>
             <w:r>
               <w:rPr>
                 <w:rFonts w:eastAsia="Arial"/>
                 <w:b/>
                 <w:bCs/>
               </w:rPr>
-              <w:t xml:space="preserve">traineeId, </w:t>
-            </w:r>
+              <w:t>traineeId</w:t>
+            </w:r>
+            <w:proofErr w:type="spellEnd"/>
+            <w:r>
+              <w:rPr>
+                <w:rFonts w:eastAsia="Arial"/>
+                <w:b/>
+                <w:bCs/>
+              </w:rPr>
+              <w:t xml:space="preserve">, </w:t>
+            </w:r>
+            <w:proofErr w:type="spellStart"/>
             <w:r>
               <w:rPr>
                 <w:rFonts w:eastAsia="Arial"/>
                 <w:bCs/>
               </w:rPr>
-              <w:t>traineeName, traineeEmail, traineeQualification, traineeAddress, traineeContactNumber, traineePaymentStatus</w:t>
-            </w:r>
+              <w:t>traineeName</w:t>
+            </w:r>
+            <w:proofErr w:type="spellEnd"/>
+            <w:r>
+              <w:rPr>
+                <w:rFonts w:eastAsia="Arial"/>
+                <w:bCs/>
+              </w:rPr>
+              <w:t xml:space="preserve">, </w:t>
+            </w:r>
+            <w:proofErr w:type="spellStart"/>
+            <w:r>
+              <w:rPr>
+                <w:rFonts w:eastAsia="Arial"/>
+                <w:bCs/>
+              </w:rPr>
+              <w:t>traineeEmail</w:t>
+            </w:r>
+            <w:proofErr w:type="spellEnd"/>
+            <w:r>
+              <w:rPr>
+                <w:rFonts w:eastAsia="Arial"/>
+                <w:bCs/>
+              </w:rPr>
+              <w:t xml:space="preserve">, </w:t>
+            </w:r>
+            <w:proofErr w:type="spellStart"/>
+            <w:r>
+              <w:rPr>
+                <w:rFonts w:eastAsia="Arial"/>
+                <w:bCs/>
+              </w:rPr>
+              <w:t>traineeQualification</w:t>
+            </w:r>
+            <w:proofErr w:type="spellEnd"/>
+            <w:r>
+              <w:rPr>
+                <w:rFonts w:eastAsia="Arial"/>
+                <w:bCs/>
+              </w:rPr>
+              <w:t xml:space="preserve">, </w:t>
+            </w:r>
+            <w:proofErr w:type="spellStart"/>
+            <w:r>
+              <w:rPr>
+                <w:rFonts w:eastAsia="Arial"/>
+                <w:bCs/>
+              </w:rPr>
+              <w:t>traineeAddress</w:t>
+            </w:r>
+            <w:proofErr w:type="spellEnd"/>
+            <w:r>
+              <w:rPr>
+                <w:rFonts w:eastAsia="Arial"/>
+                <w:bCs/>
+              </w:rPr>
+              <w:t xml:space="preserve">, </w:t>
+            </w:r>
+            <w:proofErr w:type="spellStart"/>
+            <w:r>
+              <w:rPr>
+                <w:rFonts w:eastAsia="Arial"/>
+                <w:bCs/>
+              </w:rPr>
+              <w:t>traineeContactNumber</w:t>
+            </w:r>
+            <w:proofErr w:type="spellEnd"/>
+            <w:r>
+              <w:rPr>
+                <w:rFonts w:eastAsia="Arial"/>
+                <w:bCs/>
+              </w:rPr>
+              <w:t xml:space="preserve">, </w:t>
+            </w:r>
+            <w:proofErr w:type="spellStart"/>
+            <w:r>
+              <w:rPr>
+                <w:rFonts w:eastAsia="Arial"/>
+                <w:bCs/>
+              </w:rPr>
+              <w:t>traineePaymentStatus</w:t>
+            </w:r>
+            <w:proofErr w:type="spellEnd"/>
           </w:p>
         </w:tc>
       </w:tr>
@@ -8093,12 +8376,14 @@
                 <w:rFonts w:eastAsia="Arial"/>
               </w:rPr>
             </w:pPr>
+            <w:proofErr w:type="spellStart"/>
             <w:r>
               <w:rPr>
                 <w:rFonts w:eastAsia="Arial"/>
               </w:rPr>
               <w:t>workDetails</w:t>
             </w:r>
+            <w:proofErr w:type="spellEnd"/>
           </w:p>
         </w:tc>
         <w:tc>
@@ -8119,21 +8404,81 @@
                 <w:rFonts w:eastAsia="Arial"/>
               </w:rPr>
             </w:pPr>
+            <w:proofErr w:type="spellStart"/>
             <w:r>
               <w:rPr>
                 <w:rFonts w:eastAsia="Arial"/>
                 <w:b/>
                 <w:bCs/>
               </w:rPr>
-              <w:t xml:space="preserve">workId, </w:t>
-            </w:r>
+              <w:t>workId</w:t>
+            </w:r>
+            <w:proofErr w:type="spellEnd"/>
+            <w:r>
+              <w:rPr>
+                <w:rFonts w:eastAsia="Arial"/>
+                <w:b/>
+                <w:bCs/>
+              </w:rPr>
+              <w:t xml:space="preserve">, </w:t>
+            </w:r>
+            <w:proofErr w:type="spellStart"/>
             <w:r>
               <w:rPr>
                 <w:rFonts w:eastAsia="Arial"/>
                 <w:bCs/>
               </w:rPr>
-              <w:t>customerId, employeeId, workDeadline, workDescription</w:t>
-            </w:r>
+              <w:t>customerId</w:t>
+            </w:r>
+            <w:proofErr w:type="spellEnd"/>
+            <w:r>
+              <w:rPr>
+                <w:rFonts w:eastAsia="Arial"/>
+                <w:bCs/>
+              </w:rPr>
+              <w:t xml:space="preserve">, </w:t>
+            </w:r>
+            <w:proofErr w:type="spellStart"/>
+            <w:r>
+              <w:rPr>
+                <w:rFonts w:eastAsia="Arial"/>
+                <w:bCs/>
+              </w:rPr>
+              <w:t>employeeId</w:t>
+            </w:r>
+            <w:proofErr w:type="spellEnd"/>
+            <w:r>
+              <w:rPr>
+                <w:rFonts w:eastAsia="Arial"/>
+                <w:bCs/>
+              </w:rPr>
+              <w:t xml:space="preserve">, </w:t>
+            </w:r>
+            <w:proofErr w:type="spellStart"/>
+            <w:r>
+              <w:rPr>
+                <w:rFonts w:eastAsia="Arial"/>
+                <w:bCs/>
+              </w:rPr>
+              <w:t>workDeadline</w:t>
+            </w:r>
+            <w:proofErr w:type="spellEnd"/>
+            <w:r>
+              <w:rPr>
+                <w:rFonts w:eastAsia="Arial"/>
+                <w:bCs/>
+              </w:rPr>
+              <w:t xml:space="preserve">, </w:t>
+            </w:r>
+            <w:proofErr w:type="spellStart"/>
+            <w:r>
+              <w:rPr>
+                <w:rFonts w:eastAsia="Arial"/>
+                <w:bCs/>
+              </w:rPr>
+              <w:t>workDescription</w:t>
+            </w:r>
+            <w:proofErr w:type="spellEnd"/>
           </w:p>
         </w:tc>
       </w:tr>
@@ -8190,21 +8535,81 @@
                 <w:rFonts w:eastAsia="Arial"/>
               </w:rPr>
             </w:pPr>
+            <w:proofErr w:type="spellStart"/>
             <w:r>
               <w:rPr>
                 <w:rFonts w:eastAsia="Arial"/>
                 <w:b/>
                 <w:bCs/>
               </w:rPr>
-              <w:t xml:space="preserve">amountId, </w:t>
-            </w:r>
+              <w:t>amountId</w:t>
+            </w:r>
+            <w:proofErr w:type="spellEnd"/>
+            <w:r>
+              <w:rPr>
+                <w:rFonts w:eastAsia="Arial"/>
+                <w:b/>
+                <w:bCs/>
+              </w:rPr>
+              <w:t xml:space="preserve">, </w:t>
+            </w:r>
+            <w:proofErr w:type="spellStart"/>
             <w:r>
               <w:rPr>
                 <w:rFonts w:eastAsia="Arial"/>
                 <w:bCs/>
               </w:rPr>
-              <w:t>amountDescription, amountType, accountBalance, amountalue</w:t>
-            </w:r>
+              <w:t>amountDescription</w:t>
+            </w:r>
+            <w:proofErr w:type="spellEnd"/>
+            <w:r>
+              <w:rPr>
+                <w:rFonts w:eastAsia="Arial"/>
+                <w:bCs/>
+              </w:rPr>
+              <w:t xml:space="preserve">, </w:t>
+            </w:r>
+            <w:proofErr w:type="spellStart"/>
+            <w:r>
+              <w:rPr>
+                <w:rFonts w:eastAsia="Arial"/>
+                <w:bCs/>
+              </w:rPr>
+              <w:t>amountType</w:t>
+            </w:r>
+            <w:proofErr w:type="spellEnd"/>
+            <w:r>
+              <w:rPr>
+                <w:rFonts w:eastAsia="Arial"/>
+                <w:bCs/>
+              </w:rPr>
+              <w:t xml:space="preserve">, </w:t>
+            </w:r>
+            <w:proofErr w:type="spellStart"/>
+            <w:r>
+              <w:rPr>
+                <w:rFonts w:eastAsia="Arial"/>
+                <w:bCs/>
+              </w:rPr>
+              <w:t>accountBalance</w:t>
+            </w:r>
+            <w:proofErr w:type="spellEnd"/>
+            <w:r>
+              <w:rPr>
+                <w:rFonts w:eastAsia="Arial"/>
+                <w:bCs/>
+              </w:rPr>
+              <w:t xml:space="preserve">, </w:t>
+            </w:r>
+            <w:proofErr w:type="spellStart"/>
+            <w:r>
+              <w:rPr>
+                <w:rFonts w:eastAsia="Arial"/>
+                <w:bCs/>
+              </w:rPr>
+              <w:t>amountalue</w:t>
+            </w:r>
+            <w:proofErr w:type="spellEnd"/>
           </w:p>
         </w:tc>
       </w:tr>
@@ -8229,12 +8634,14 @@
                 <w:rFonts w:eastAsia="Arial"/>
               </w:rPr>
             </w:pPr>
+            <w:proofErr w:type="spellStart"/>
             <w:r>
               <w:rPr>
                 <w:rFonts w:eastAsia="Arial"/>
               </w:rPr>
               <w:t>workStatus</w:t>
             </w:r>
+            <w:proofErr w:type="spellEnd"/>
           </w:p>
         </w:tc>
         <w:tc>
@@ -8255,21 +8662,49 @@
                 <w:rFonts w:eastAsia="Arial"/>
               </w:rPr>
             </w:pPr>
+            <w:proofErr w:type="spellStart"/>
             <w:r>
               <w:rPr>
                 <w:rFonts w:eastAsia="Arial"/>
                 <w:b/>
                 <w:bCs/>
               </w:rPr>
-              <w:t xml:space="preserve">workId, </w:t>
-            </w:r>
+              <w:t>workId</w:t>
+            </w:r>
+            <w:proofErr w:type="spellEnd"/>
+            <w:r>
+              <w:rPr>
+                <w:rFonts w:eastAsia="Arial"/>
+                <w:b/>
+                <w:bCs/>
+              </w:rPr>
+              <w:t xml:space="preserve">, </w:t>
+            </w:r>
+            <w:proofErr w:type="spellStart"/>
             <w:r>
               <w:rPr>
                 <w:rFonts w:eastAsia="Arial"/>
                 <w:bCs/>
               </w:rPr>
-              <w:t>workProgress, workLeft</w:t>
-            </w:r>
+              <w:t>workProgress</w:t>
+            </w:r>
+            <w:proofErr w:type="spellEnd"/>
+            <w:r>
+              <w:rPr>
+                <w:rFonts w:eastAsia="Arial"/>
+                <w:bCs/>
+              </w:rPr>
+              <w:t xml:space="preserve">, </w:t>
+            </w:r>
+            <w:proofErr w:type="spellStart"/>
+            <w:r>
+              <w:rPr>
+                <w:rFonts w:eastAsia="Arial"/>
+                <w:bCs/>
+              </w:rPr>
+              <w:t>workLeft</w:t>
+            </w:r>
+            <w:proofErr w:type="spellEnd"/>
           </w:p>
         </w:tc>
       </w:tr>
@@ -8294,12 +8729,14 @@
                 <w:rFonts w:eastAsia="Arial"/>
               </w:rPr>
             </w:pPr>
+            <w:proofErr w:type="spellStart"/>
             <w:r>
               <w:rPr>
                 <w:rFonts w:eastAsia="Arial"/>
               </w:rPr>
               <w:t>lossProfitDetails</w:t>
             </w:r>
+            <w:proofErr w:type="spellEnd"/>
           </w:p>
         </w:tc>
         <w:tc>
@@ -8320,6 +8757,7 @@
                 <w:rFonts w:eastAsia="Arial"/>
               </w:rPr>
             </w:pPr>
+            <w:proofErr w:type="spellStart"/>
             <w:r>
               <w:rPr>
                 <w:rFonts w:eastAsia="Arial"/>
@@ -8327,12 +8765,63 @@
               </w:rPr>
               <w:t>transactionId</w:t>
             </w:r>
+            <w:proofErr w:type="spellEnd"/>
             <w:r>
               <w:rPr>
                 <w:rFonts w:eastAsia="Arial"/>
               </w:rPr>
-              <w:t>, transactionAmount, transactionType, transactionDetails, monthlyIncome</w:t>
-            </w:r>
+              <w:t xml:space="preserve">, </w:t>
+            </w:r>
+            <w:proofErr w:type="spellStart"/>
+            <w:r>
+              <w:rPr>
+                <w:rFonts w:eastAsia="Arial"/>
+              </w:rPr>
+              <w:t>transactionAmount</w:t>
+            </w:r>
+            <w:proofErr w:type="spellEnd"/>
+            <w:r>
+              <w:rPr>
+                <w:rFonts w:eastAsia="Arial"/>
+              </w:rPr>
+              <w:t xml:space="preserve">, </w:t>
+            </w:r>
+            <w:proofErr w:type="spellStart"/>
+            <w:r>
+              <w:rPr>
+                <w:rFonts w:eastAsia="Arial"/>
+              </w:rPr>
+              <w:t>transactionType</w:t>
+            </w:r>
+            <w:proofErr w:type="spellEnd"/>
+            <w:r>
+              <w:rPr>
+                <w:rFonts w:eastAsia="Arial"/>
+              </w:rPr>
+              <w:t xml:space="preserve">, </w:t>
+            </w:r>
+            <w:proofErr w:type="spellStart"/>
+            <w:r>
+              <w:rPr>
+                <w:rFonts w:eastAsia="Arial"/>
+              </w:rPr>
+              <w:t>transactionDetails</w:t>
+            </w:r>
+            <w:proofErr w:type="spellEnd"/>
+            <w:r>
+              <w:rPr>
+                <w:rFonts w:eastAsia="Arial"/>
+              </w:rPr>
+              <w:t xml:space="preserve">, </w:t>
+            </w:r>
+            <w:proofErr w:type="spellStart"/>
+            <w:r>
+              <w:rPr>
+                <w:rFonts w:eastAsia="Arial"/>
+              </w:rPr>
+              <w:t>monthlyIncome</w:t>
+            </w:r>
+            <w:proofErr w:type="spellEnd"/>
           </w:p>
         </w:tc>
       </w:tr>
@@ -8357,12 +8846,14 @@
                 <w:rFonts w:eastAsia="Arial"/>
               </w:rPr>
             </w:pPr>
+            <w:proofErr w:type="spellStart"/>
             <w:r>
               <w:rPr>
                 <w:rFonts w:eastAsia="Arial"/>
               </w:rPr>
               <w:t>editedData</w:t>
             </w:r>
+            <w:proofErr w:type="spellEnd"/>
           </w:p>
         </w:tc>
         <w:tc>
@@ -8383,6 +8874,7 @@
                 <w:rFonts w:eastAsia="Arial"/>
               </w:rPr>
             </w:pPr>
+            <w:proofErr w:type="spellStart"/>
             <w:r>
               <w:rPr>
                 <w:rFonts w:eastAsia="Arial"/>
@@ -8390,12 +8882,35 @@
               </w:rPr>
               <w:t>editedDataId</w:t>
             </w:r>
+            <w:proofErr w:type="spellEnd"/>
             <w:r>
               <w:rPr>
                 <w:rFonts w:eastAsia="Arial"/>
               </w:rPr>
-              <w:t>, workId, customerId</w:t>
-            </w:r>
+              <w:t xml:space="preserve">, </w:t>
+            </w:r>
+            <w:proofErr w:type="spellStart"/>
+            <w:r>
+              <w:rPr>
+                <w:rFonts w:eastAsia="Arial"/>
+              </w:rPr>
+              <w:t>workId</w:t>
+            </w:r>
+            <w:proofErr w:type="spellEnd"/>
+            <w:r>
+              <w:rPr>
+                <w:rFonts w:eastAsia="Arial"/>
+              </w:rPr>
+              <w:t xml:space="preserve">, </w:t>
+            </w:r>
+            <w:proofErr w:type="spellStart"/>
+            <w:r>
+              <w:rPr>
+                <w:rFonts w:eastAsia="Arial"/>
+              </w:rPr>
+              <w:t>customerId</w:t>
+            </w:r>
+            <w:proofErr w:type="spellEnd"/>
           </w:p>
         </w:tc>
       </w:tr>
@@ -8742,8 +9257,16 @@
         <w:rPr>
           <w:rFonts w:eastAsia="Arial"/>
         </w:rPr>
-        <w:t>Photo Studio Management System monitors lossProfitDetails</w:t>
-      </w:r>
+        <w:t xml:space="preserve">Photo Studio Management System monitors </w:t>
+      </w:r>
+      <w:proofErr w:type="spellStart"/>
+      <w:r>
+        <w:rPr>
+          <w:rFonts w:eastAsia="Arial"/>
+        </w:rPr>
+        <w:t>lossProfitDetails</w:t>
+      </w:r>
+      <w:proofErr w:type="spellEnd"/>
       <w:r>
         <w:rPr>
           <w:rFonts w:ascii="Wingdings" w:hAnsi="Wingdings"/>
@@ -8778,8 +9301,16 @@
         <w:rPr>
           <w:rFonts w:eastAsia="Arial"/>
         </w:rPr>
-        <w:t>Accounts affects lossProfitDetails</w:t>
-      </w:r>
+        <w:t xml:space="preserve">Accounts affects </w:t>
+      </w:r>
+      <w:proofErr w:type="spellStart"/>
+      <w:r>
+        <w:rPr>
+          <w:rFonts w:eastAsia="Arial"/>
+        </w:rPr>
+        <w:t>lossProfitDetails</w:t>
+      </w:r>
+      <w:proofErr w:type="spellEnd"/>
       <w:r>
         <w:rPr>
           <w:rFonts w:ascii="Wingdings" w:hAnsi="Wingdings"/>
@@ -8856,8 +9387,16 @@
         <w:rPr>
           <w:rFonts w:eastAsia="Arial"/>
         </w:rPr>
-        <w:t>Photo Studio Management System adds workDetails</w:t>
-      </w:r>
+        <w:t xml:space="preserve">Photo Studio Management System adds </w:t>
+      </w:r>
+      <w:proofErr w:type="spellStart"/>
+      <w:r>
+        <w:rPr>
+          <w:rFonts w:eastAsia="Arial"/>
+        </w:rPr>
+        <w:t>workDetails</w:t>
+      </w:r>
+      <w:proofErr w:type="spellEnd"/>
       <w:r>
         <w:rPr>
           <w:rFonts w:ascii="Wingdings" w:hAnsi="Wingdings"/>
@@ -8892,8 +9431,16 @@
         <w:rPr>
           <w:rFonts w:eastAsia="Arial"/>
         </w:rPr>
-        <w:t>Employees check workDetails</w:t>
-      </w:r>
+        <w:t xml:space="preserve">Employees check </w:t>
+      </w:r>
+      <w:proofErr w:type="spellStart"/>
+      <w:r>
+        <w:rPr>
+          <w:rFonts w:eastAsia="Arial"/>
+        </w:rPr>
+        <w:t>workDetails</w:t>
+      </w:r>
+      <w:proofErr w:type="spellEnd"/>
       <w:r>
         <w:rPr>
           <w:rFonts w:ascii="Wingdings" w:hAnsi="Wingdings"/>
@@ -8934,8 +9481,16 @@
         <w:rPr>
           <w:rFonts w:eastAsia="Arial"/>
         </w:rPr>
-        <w:t>Employees edit editedData</w:t>
-      </w:r>
+        <w:t xml:space="preserve">Employees edit </w:t>
+      </w:r>
+      <w:proofErr w:type="spellStart"/>
+      <w:r>
+        <w:rPr>
+          <w:rFonts w:eastAsia="Arial"/>
+        </w:rPr>
+        <w:t>editedData</w:t>
+      </w:r>
+      <w:proofErr w:type="spellEnd"/>
       <w:r>
         <w:rPr>
           <w:rFonts w:ascii="Wingdings" w:hAnsi="Wingdings"/>
@@ -9195,6 +9750,7 @@
       <w:r>
         <w:t xml:space="preserve">The database used for this software is called </w:t>
       </w:r>
+      <w:proofErr w:type="spellStart"/>
       <w:r>
         <w:rPr>
           <w:b/>
@@ -9207,6 +9763,7 @@
         </w:rPr>
         <w:t>db</w:t>
       </w:r>
+      <w:proofErr w:type="spellEnd"/>
       <w:r>
         <w:t xml:space="preserve">. </w:t>
       </w:r>
@@ -9358,35 +9915,83 @@
                 <w:rFonts w:eastAsia="Arial"/>
               </w:rPr>
             </w:pPr>
+            <w:proofErr w:type="spellStart"/>
             <w:r>
               <w:rPr>
                 <w:rFonts w:eastAsia="Arial"/>
                 <w:b/>
                 <w:bCs/>
               </w:rPr>
-              <w:t xml:space="preserve">customerId, </w:t>
-            </w:r>
-            <w:r>
-              <w:rPr>
-                <w:rFonts w:eastAsia="Arial"/>
-                <w:bCs/>
-              </w:rPr>
-              <w:t>customerName</w:t>
-            </w:r>
+              <w:t>customerId</w:t>
+            </w:r>
+            <w:proofErr w:type="spellEnd"/>
             <w:r>
               <w:rPr>
                 <w:rFonts w:eastAsia="Arial"/>
                 <w:b/>
                 <w:bCs/>
               </w:rPr>
+              <w:t xml:space="preserve">, </w:t>
+            </w:r>
+            <w:proofErr w:type="spellStart"/>
+            <w:r>
+              <w:rPr>
+                <w:rFonts w:eastAsia="Arial"/>
+                <w:bCs/>
+              </w:rPr>
+              <w:t>customerName</w:t>
+            </w:r>
+            <w:proofErr w:type="spellEnd"/>
+            <w:r>
+              <w:rPr>
+                <w:rFonts w:eastAsia="Arial"/>
+                <w:b/>
+                <w:bCs/>
+              </w:rPr>
               <w:t>,</w:t>
             </w:r>
             <w:r>
               <w:rPr>
                 <w:rFonts w:eastAsia="Arial"/>
               </w:rPr>
-              <w:t xml:space="preserve"> customerAddress, customerEmail, customerContactNumber</w:t>
-            </w:r>
+              <w:t xml:space="preserve"> </w:t>
+            </w:r>
+            <w:proofErr w:type="spellStart"/>
+            <w:r>
+              <w:rPr>
+                <w:rFonts w:eastAsia="Arial"/>
+              </w:rPr>
+              <w:t>customerAddress</w:t>
+            </w:r>
+            <w:proofErr w:type="spellEnd"/>
+            <w:r>
+              <w:rPr>
+                <w:rFonts w:eastAsia="Arial"/>
+              </w:rPr>
+              <w:t xml:space="preserve">, </w:t>
+            </w:r>
+            <w:proofErr w:type="spellStart"/>
+            <w:r>
+              <w:rPr>
+                <w:rFonts w:eastAsia="Arial"/>
+              </w:rPr>
+              <w:t>customerEmail</w:t>
+            </w:r>
+            <w:proofErr w:type="spellEnd"/>
+            <w:r>
+              <w:rPr>
+                <w:rFonts w:eastAsia="Arial"/>
+              </w:rPr>
+              <w:t xml:space="preserve">, </w:t>
+            </w:r>
+            <w:proofErr w:type="spellStart"/>
+            <w:r>
+              <w:rPr>
+                <w:rFonts w:eastAsia="Arial"/>
+              </w:rPr>
+              <w:t>customerContactNumber</w:t>
+            </w:r>
+            <w:proofErr w:type="spellEnd"/>
           </w:p>
         </w:tc>
       </w:tr>
@@ -9437,6 +10042,7 @@
                 <w:rFonts w:eastAsia="Arial"/>
               </w:rPr>
             </w:pPr>
+            <w:proofErr w:type="spellStart"/>
             <w:r>
               <w:rPr>
                 <w:rFonts w:eastAsia="Arial"/>
@@ -9445,27 +10051,142 @@
               </w:rPr>
               <w:t>employeeId</w:t>
             </w:r>
+            <w:proofErr w:type="spellEnd"/>
             <w:r>
               <w:rPr>
                 <w:rFonts w:eastAsia="Arial"/>
                 <w:bCs/>
               </w:rPr>
-              <w:t xml:space="preserve">, employeeName, employeeAddress, employeeJoinDate, employeeQualification, employeeContactNumber, employeeEmail, </w:t>
-            </w:r>
+              <w:t xml:space="preserve">, </w:t>
+            </w:r>
+            <w:proofErr w:type="spellStart"/>
             <w:r>
               <w:rPr>
                 <w:rFonts w:eastAsia="Arial"/>
                 <w:bCs/>
               </w:rPr>
-              <w:t>em</w:t>
-            </w:r>
+              <w:t>employeeName</w:t>
+            </w:r>
+            <w:proofErr w:type="spellEnd"/>
             <w:r>
               <w:rPr>
                 <w:rFonts w:eastAsia="Arial"/>
                 <w:bCs/>
               </w:rPr>
-              <w:t>ployeeContractDetails, employeeDOB</w:t>
-            </w:r>
+              <w:t xml:space="preserve">, </w:t>
+            </w:r>
+            <w:proofErr w:type="spellStart"/>
+            <w:r>
+              <w:rPr>
+                <w:rFonts w:eastAsia="Arial"/>
+                <w:bCs/>
+              </w:rPr>
+              <w:t>employeeAddress</w:t>
+            </w:r>
+            <w:proofErr w:type="spellEnd"/>
+            <w:r>
+              <w:rPr>
+                <w:rFonts w:eastAsia="Arial"/>
+                <w:bCs/>
+              </w:rPr>
+              <w:t xml:space="preserve">, </w:t>
+            </w:r>
+            <w:proofErr w:type="spellStart"/>
+            <w:r>
+              <w:rPr>
+                <w:rFonts w:eastAsia="Arial"/>
+                <w:bCs/>
+              </w:rPr>
+              <w:t>employeeJoinDate</w:t>
+            </w:r>
+            <w:proofErr w:type="spellEnd"/>
+            <w:r>
+              <w:rPr>
+                <w:rFonts w:eastAsia="Arial"/>
+                <w:bCs/>
+              </w:rPr>
+              <w:t xml:space="preserve">, </w:t>
+            </w:r>
+            <w:proofErr w:type="spellStart"/>
+            <w:r>
+              <w:rPr>
+                <w:rFonts w:eastAsia="Arial"/>
+                <w:bCs/>
+              </w:rPr>
+              <w:t>employeeQualification</w:t>
+            </w:r>
+            <w:proofErr w:type="spellEnd"/>
+            <w:r>
+              <w:rPr>
+                <w:rFonts w:eastAsia="Arial"/>
+                <w:bCs/>
+              </w:rPr>
+              <w:t xml:space="preserve">, </w:t>
+            </w:r>
+            <w:proofErr w:type="spellStart"/>
+            <w:r>
+              <w:rPr>
+                <w:rFonts w:eastAsia="Arial"/>
+                <w:bCs/>
+              </w:rPr>
+              <w:t>employeeContactNumber</w:t>
+            </w:r>
+            <w:proofErr w:type="spellEnd"/>
+            <w:r>
+              <w:rPr>
+                <w:rFonts w:eastAsia="Arial"/>
+                <w:bCs/>
+              </w:rPr>
+              <w:t xml:space="preserve">, </w:t>
+            </w:r>
+            <w:proofErr w:type="spellStart"/>
+            <w:r>
+              <w:rPr>
+                <w:rFonts w:eastAsia="Arial"/>
+                <w:bCs/>
+              </w:rPr>
+              <w:t>employeeEmail</w:t>
+            </w:r>
+            <w:proofErr w:type="spellEnd"/>
+            <w:r>
+              <w:rPr>
+                <w:rFonts w:eastAsia="Arial"/>
+                <w:bCs/>
+              </w:rPr>
+              <w:t xml:space="preserve">, </w:t>
+            </w:r>
+            <w:proofErr w:type="spellStart"/>
+            <w:r>
+              <w:rPr>
+                <w:rFonts w:eastAsia="Arial"/>
+                <w:bCs/>
+              </w:rPr>
+              <w:t>em</w:t>
+            </w:r>
+            <w:r>
+              <w:rPr>
+                <w:rFonts w:eastAsia="Arial"/>
+                <w:bCs/>
+              </w:rPr>
+              <w:t>ployeeContractDetails</w:t>
+            </w:r>
+            <w:proofErr w:type="spellEnd"/>
+            <w:r>
+              <w:rPr>
+                <w:rFonts w:eastAsia="Arial"/>
+                <w:bCs/>
+              </w:rPr>
+              <w:t xml:space="preserve">, </w:t>
+            </w:r>
+            <w:proofErr w:type="spellStart"/>
+            <w:r>
+              <w:rPr>
+                <w:rFonts w:eastAsia="Arial"/>
+                <w:bCs/>
+              </w:rPr>
+              <w:t>employeeDOB</w:t>
+            </w:r>
+            <w:proofErr w:type="spellEnd"/>
           </w:p>
         </w:tc>
       </w:tr>
@@ -9516,21 +10237,113 @@
                 <w:rFonts w:eastAsia="Arial"/>
               </w:rPr>
             </w:pPr>
+            <w:proofErr w:type="spellStart"/>
             <w:r>
               <w:rPr>
                 <w:rFonts w:eastAsia="Arial"/>
                 <w:b/>
                 <w:bCs/>
               </w:rPr>
-              <w:t xml:space="preserve">traineeId, </w:t>
-            </w:r>
+              <w:t>traineeId</w:t>
+            </w:r>
+            <w:proofErr w:type="spellEnd"/>
+            <w:r>
+              <w:rPr>
+                <w:rFonts w:eastAsia="Arial"/>
+                <w:b/>
+                <w:bCs/>
+              </w:rPr>
+              <w:t xml:space="preserve">, </w:t>
+            </w:r>
+            <w:proofErr w:type="spellStart"/>
             <w:r>
               <w:rPr>
                 <w:rFonts w:eastAsia="Arial"/>
                 <w:bCs/>
               </w:rPr>
-              <w:t>traineeName, traineeEmail, traineeQualification, traineeAddress, traineeContactNumber, traineePaymentStatus</w:t>
-            </w:r>
+              <w:t>traineeName</w:t>
+            </w:r>
+            <w:proofErr w:type="spellEnd"/>
+            <w:r>
+              <w:rPr>
+                <w:rFonts w:eastAsia="Arial"/>
+                <w:bCs/>
+              </w:rPr>
+              <w:t xml:space="preserve">, </w:t>
+            </w:r>
+            <w:proofErr w:type="spellStart"/>
+            <w:r>
+              <w:rPr>
+                <w:rFonts w:eastAsia="Arial"/>
+                <w:bCs/>
+              </w:rPr>
+              <w:t>traineeEmail</w:t>
+            </w:r>
+            <w:proofErr w:type="spellEnd"/>
+            <w:r>
+              <w:rPr>
+                <w:rFonts w:eastAsia="Arial"/>
+                <w:bCs/>
+              </w:rPr>
+              <w:t xml:space="preserve">, </w:t>
+            </w:r>
+            <w:proofErr w:type="spellStart"/>
+            <w:r>
+              <w:rPr>
+                <w:rFonts w:eastAsia="Arial"/>
+                <w:bCs/>
+              </w:rPr>
+              <w:t>traineeQualification</w:t>
+            </w:r>
+            <w:proofErr w:type="spellEnd"/>
+            <w:r>
+              <w:rPr>
+                <w:rFonts w:eastAsia="Arial"/>
+                <w:bCs/>
+              </w:rPr>
+              <w:t xml:space="preserve">, </w:t>
+            </w:r>
+            <w:proofErr w:type="spellStart"/>
+            <w:r>
+              <w:rPr>
+                <w:rFonts w:eastAsia="Arial"/>
+                <w:bCs/>
+              </w:rPr>
+              <w:t>traineeAddress</w:t>
+            </w:r>
+            <w:proofErr w:type="spellEnd"/>
+            <w:r>
+              <w:rPr>
+                <w:rFonts w:eastAsia="Arial"/>
+                <w:bCs/>
+              </w:rPr>
+              <w:t xml:space="preserve">, </w:t>
+            </w:r>
+            <w:proofErr w:type="spellStart"/>
+            <w:r>
+              <w:rPr>
+                <w:rFonts w:eastAsia="Arial"/>
+                <w:bCs/>
+              </w:rPr>
+              <w:t>traineeContactNumber</w:t>
+            </w:r>
+            <w:proofErr w:type="spellEnd"/>
+            <w:r>
+              <w:rPr>
+                <w:rFonts w:eastAsia="Arial"/>
+                <w:bCs/>
+              </w:rPr>
+              <w:t xml:space="preserve">, </w:t>
+            </w:r>
+            <w:proofErr w:type="spellStart"/>
+            <w:r>
+              <w:rPr>
+                <w:rFonts w:eastAsia="Arial"/>
+                <w:bCs/>
+              </w:rPr>
+              <w:t>traineePaymentStatus</w:t>
+            </w:r>
+            <w:proofErr w:type="spellEnd"/>
           </w:p>
         </w:tc>
       </w:tr>
@@ -9555,12 +10368,14 @@
                 <w:rFonts w:eastAsia="Arial"/>
               </w:rPr>
             </w:pPr>
+            <w:proofErr w:type="spellStart"/>
             <w:r>
               <w:rPr>
                 <w:rFonts w:eastAsia="Arial"/>
               </w:rPr>
               <w:t>workDetails</w:t>
             </w:r>
+            <w:proofErr w:type="spellEnd"/>
           </w:p>
         </w:tc>
         <w:tc>
@@ -9581,21 +10396,81 @@
                 <w:rFonts w:eastAsia="Arial"/>
               </w:rPr>
             </w:pPr>
+            <w:proofErr w:type="spellStart"/>
             <w:r>
               <w:rPr>
                 <w:rFonts w:eastAsia="Arial"/>
                 <w:b/>
                 <w:bCs/>
               </w:rPr>
-              <w:t xml:space="preserve">workId, </w:t>
-            </w:r>
+              <w:t>workId</w:t>
+            </w:r>
+            <w:proofErr w:type="spellEnd"/>
+            <w:r>
+              <w:rPr>
+                <w:rFonts w:eastAsia="Arial"/>
+                <w:b/>
+                <w:bCs/>
+              </w:rPr>
+              <w:t xml:space="preserve">, </w:t>
+            </w:r>
+            <w:proofErr w:type="spellStart"/>
             <w:r>
               <w:rPr>
                 <w:rFonts w:eastAsia="Arial"/>
                 <w:bCs/>
               </w:rPr>
-              <w:t>customerId, employeeId, workDeadline, workDescription</w:t>
-            </w:r>
+              <w:t>customerId</w:t>
+            </w:r>
+            <w:proofErr w:type="spellEnd"/>
+            <w:r>
+              <w:rPr>
+                <w:rFonts w:eastAsia="Arial"/>
+                <w:bCs/>
+              </w:rPr>
+              <w:t xml:space="preserve">, </w:t>
+            </w:r>
+            <w:proofErr w:type="spellStart"/>
+            <w:r>
+              <w:rPr>
+                <w:rFonts w:eastAsia="Arial"/>
+                <w:bCs/>
+              </w:rPr>
+              <w:t>employeeId</w:t>
+            </w:r>
+            <w:proofErr w:type="spellEnd"/>
+            <w:r>
+              <w:rPr>
+                <w:rFonts w:eastAsia="Arial"/>
+                <w:bCs/>
+              </w:rPr>
+              <w:t xml:space="preserve">, </w:t>
+            </w:r>
+            <w:proofErr w:type="spellStart"/>
+            <w:r>
+              <w:rPr>
+                <w:rFonts w:eastAsia="Arial"/>
+                <w:bCs/>
+              </w:rPr>
+              <w:t>workDeadline</w:t>
+            </w:r>
+            <w:proofErr w:type="spellEnd"/>
+            <w:r>
+              <w:rPr>
+                <w:rFonts w:eastAsia="Arial"/>
+                <w:bCs/>
+              </w:rPr>
+              <w:t xml:space="preserve">, </w:t>
+            </w:r>
+            <w:proofErr w:type="spellStart"/>
+            <w:r>
+              <w:rPr>
+                <w:rFonts w:eastAsia="Arial"/>
+                <w:bCs/>
+              </w:rPr>
+              <w:t>workDescription</w:t>
+            </w:r>
+            <w:proofErr w:type="spellEnd"/>
           </w:p>
         </w:tc>
       </w:tr>
@@ -9646,21 +10521,81 @@
                 <w:rFonts w:eastAsia="Arial"/>
               </w:rPr>
             </w:pPr>
+            <w:proofErr w:type="spellStart"/>
             <w:r>
               <w:rPr>
                 <w:rFonts w:eastAsia="Arial"/>
                 <w:b/>
                 <w:bCs/>
               </w:rPr>
-              <w:t xml:space="preserve">amountId, </w:t>
-            </w:r>
+              <w:t>amountId</w:t>
+            </w:r>
+            <w:proofErr w:type="spellEnd"/>
+            <w:r>
+              <w:rPr>
+                <w:rFonts w:eastAsia="Arial"/>
+                <w:b/>
+                <w:bCs/>
+              </w:rPr>
+              <w:t xml:space="preserve">, </w:t>
+            </w:r>
+            <w:proofErr w:type="spellStart"/>
             <w:r>
               <w:rPr>
                 <w:rFonts w:eastAsia="Arial"/>
                 <w:bCs/>
               </w:rPr>
-              <w:t>amountDescription, amountType, accountBalance, amountalue</w:t>
-            </w:r>
+              <w:t>amountDescription</w:t>
+            </w:r>
+            <w:proofErr w:type="spellEnd"/>
+            <w:r>
+              <w:rPr>
+                <w:rFonts w:eastAsia="Arial"/>
+                <w:bCs/>
+              </w:rPr>
+              <w:t xml:space="preserve">, </w:t>
+            </w:r>
+            <w:proofErr w:type="spellStart"/>
+            <w:r>
+              <w:rPr>
+                <w:rFonts w:eastAsia="Arial"/>
+                <w:bCs/>
+              </w:rPr>
+              <w:t>amountType</w:t>
+            </w:r>
+            <w:proofErr w:type="spellEnd"/>
+            <w:r>
+              <w:rPr>
+                <w:rFonts w:eastAsia="Arial"/>
+                <w:bCs/>
+              </w:rPr>
+              <w:t xml:space="preserve">, </w:t>
+            </w:r>
+            <w:proofErr w:type="spellStart"/>
+            <w:r>
+              <w:rPr>
+                <w:rFonts w:eastAsia="Arial"/>
+                <w:bCs/>
+              </w:rPr>
+              <w:t>accountBalance</w:t>
+            </w:r>
+            <w:proofErr w:type="spellEnd"/>
+            <w:r>
+              <w:rPr>
+                <w:rFonts w:eastAsia="Arial"/>
+                <w:bCs/>
+              </w:rPr>
+              <w:t xml:space="preserve">, </w:t>
+            </w:r>
+            <w:proofErr w:type="spellStart"/>
+            <w:r>
+              <w:rPr>
+                <w:rFonts w:eastAsia="Arial"/>
+                <w:bCs/>
+              </w:rPr>
+              <w:t>amountalue</w:t>
+            </w:r>
+            <w:proofErr w:type="spellEnd"/>
           </w:p>
         </w:tc>
       </w:tr>
@@ -9685,12 +10620,14 @@
                 <w:rFonts w:eastAsia="Arial"/>
               </w:rPr>
             </w:pPr>
+            <w:proofErr w:type="spellStart"/>
             <w:r>
               <w:rPr>
                 <w:rFonts w:eastAsia="Arial"/>
               </w:rPr>
               <w:t>workStatus</w:t>
             </w:r>
+            <w:proofErr w:type="spellEnd"/>
           </w:p>
         </w:tc>
         <w:tc>
@@ -9711,21 +10648,49 @@
                 <w:rFonts w:eastAsia="Arial"/>
               </w:rPr>
             </w:pPr>
+            <w:proofErr w:type="spellStart"/>
             <w:r>
               <w:rPr>
                 <w:rFonts w:eastAsia="Arial"/>
                 <w:b/>
                 <w:bCs/>
               </w:rPr>
-              <w:t xml:space="preserve">workId, </w:t>
-            </w:r>
+              <w:t>workId</w:t>
+            </w:r>
+            <w:proofErr w:type="spellEnd"/>
+            <w:r>
+              <w:rPr>
+                <w:rFonts w:eastAsia="Arial"/>
+                <w:b/>
+                <w:bCs/>
+              </w:rPr>
+              <w:t xml:space="preserve">, </w:t>
+            </w:r>
+            <w:proofErr w:type="spellStart"/>
             <w:r>
               <w:rPr>
                 <w:rFonts w:eastAsia="Arial"/>
                 <w:bCs/>
               </w:rPr>
-              <w:t>workProgress, workLeft</w:t>
-            </w:r>
+              <w:t>workProgress</w:t>
+            </w:r>
+            <w:proofErr w:type="spellEnd"/>
+            <w:r>
+              <w:rPr>
+                <w:rFonts w:eastAsia="Arial"/>
+                <w:bCs/>
+              </w:rPr>
+              <w:t xml:space="preserve">, </w:t>
+            </w:r>
+            <w:proofErr w:type="spellStart"/>
+            <w:r>
+              <w:rPr>
+                <w:rFonts w:eastAsia="Arial"/>
+                <w:bCs/>
+              </w:rPr>
+              <w:t>workLeft</w:t>
+            </w:r>
+            <w:proofErr w:type="spellEnd"/>
           </w:p>
         </w:tc>
       </w:tr>
@@ -9750,12 +10715,14 @@
                 <w:rFonts w:eastAsia="Arial"/>
               </w:rPr>
             </w:pPr>
+            <w:proofErr w:type="spellStart"/>
             <w:r>
               <w:rPr>
                 <w:rFonts w:eastAsia="Arial"/>
               </w:rPr>
               <w:t>lossProfitDetails</w:t>
             </w:r>
+            <w:proofErr w:type="spellEnd"/>
           </w:p>
         </w:tc>
         <w:tc>
@@ -9776,6 +10743,7 @@
                 <w:rFonts w:eastAsia="Arial"/>
               </w:rPr>
             </w:pPr>
+            <w:proofErr w:type="spellStart"/>
             <w:r>
               <w:rPr>
                 <w:rFonts w:eastAsia="Arial"/>
@@ -9783,12 +10751,63 @@
               </w:rPr>
               <w:t>transactionId</w:t>
             </w:r>
+            <w:proofErr w:type="spellEnd"/>
             <w:r>
               <w:rPr>
                 <w:rFonts w:eastAsia="Arial"/>
               </w:rPr>
-              <w:t>, transactionAmount, transactionType, transactionDetails, monthlyIncome</w:t>
-            </w:r>
+              <w:t xml:space="preserve">, </w:t>
+            </w:r>
+            <w:proofErr w:type="spellStart"/>
+            <w:r>
+              <w:rPr>
+                <w:rFonts w:eastAsia="Arial"/>
+              </w:rPr>
+              <w:t>transactionAmount</w:t>
+            </w:r>
+            <w:proofErr w:type="spellEnd"/>
+            <w:r>
+              <w:rPr>
+                <w:rFonts w:eastAsia="Arial"/>
+              </w:rPr>
+              <w:t xml:space="preserve">, </w:t>
+            </w:r>
+            <w:proofErr w:type="spellStart"/>
+            <w:r>
+              <w:rPr>
+                <w:rFonts w:eastAsia="Arial"/>
+              </w:rPr>
+              <w:t>transactionType</w:t>
+            </w:r>
+            <w:proofErr w:type="spellEnd"/>
+            <w:r>
+              <w:rPr>
+                <w:rFonts w:eastAsia="Arial"/>
+              </w:rPr>
+              <w:t xml:space="preserve">, </w:t>
+            </w:r>
+            <w:proofErr w:type="spellStart"/>
+            <w:r>
+              <w:rPr>
+                <w:rFonts w:eastAsia="Arial"/>
+              </w:rPr>
+              <w:t>transactionDetails</w:t>
+            </w:r>
+            <w:proofErr w:type="spellEnd"/>
+            <w:r>
+              <w:rPr>
+                <w:rFonts w:eastAsia="Arial"/>
+              </w:rPr>
+              <w:t xml:space="preserve">, </w:t>
+            </w:r>
+            <w:proofErr w:type="spellStart"/>
+            <w:r>
+              <w:rPr>
+                <w:rFonts w:eastAsia="Arial"/>
+              </w:rPr>
+              <w:t>monthlyIncome</w:t>
+            </w:r>
+            <w:proofErr w:type="spellEnd"/>
           </w:p>
         </w:tc>
       </w:tr>
@@ -9813,12 +10832,14 @@
                 <w:rFonts w:eastAsia="Arial"/>
               </w:rPr>
             </w:pPr>
+            <w:proofErr w:type="spellStart"/>
             <w:r>
               <w:rPr>
                 <w:rFonts w:eastAsia="Arial"/>
               </w:rPr>
               <w:t>editedData</w:t>
             </w:r>
+            <w:proofErr w:type="spellEnd"/>
           </w:p>
         </w:tc>
         <w:tc>
@@ -9839,6 +10860,7 @@
                 <w:rFonts w:eastAsia="Arial"/>
               </w:rPr>
             </w:pPr>
+            <w:proofErr w:type="spellStart"/>
             <w:r>
               <w:rPr>
                 <w:rFonts w:eastAsia="Arial"/>
@@ -9846,12 +10868,35 @@
               </w:rPr>
               <w:t>editedDataId</w:t>
             </w:r>
+            <w:proofErr w:type="spellEnd"/>
             <w:r>
               <w:rPr>
                 <w:rFonts w:eastAsia="Arial"/>
               </w:rPr>
-              <w:t>, workId, customerId</w:t>
-            </w:r>
+              <w:t xml:space="preserve">, </w:t>
+            </w:r>
+            <w:proofErr w:type="spellStart"/>
+            <w:r>
+              <w:rPr>
+                <w:rFonts w:eastAsia="Arial"/>
+              </w:rPr>
+              <w:t>workId</w:t>
+            </w:r>
+            <w:proofErr w:type="spellEnd"/>
+            <w:r>
+              <w:rPr>
+                <w:rFonts w:eastAsia="Arial"/>
+              </w:rPr>
+              <w:t xml:space="preserve">, </w:t>
+            </w:r>
+            <w:proofErr w:type="spellStart"/>
+            <w:r>
+              <w:rPr>
+                <w:rFonts w:eastAsia="Arial"/>
+              </w:rPr>
+              <w:t>customerId</w:t>
+            </w:r>
+            <w:proofErr w:type="spellEnd"/>
           </w:p>
         </w:tc>
       </w:tr>
@@ -10069,7 +11114,21 @@
         <w:rPr>
           <w:b/>
         </w:rPr>
-        <w:t>User Interactor GUI:</w:t>
+        <w:t xml:space="preserve">User </w:t>
+      </w:r>
+      <w:proofErr w:type="spellStart"/>
+      <w:r>
+        <w:rPr>
+          <w:b/>
+        </w:rPr>
+        <w:t>Interactor</w:t>
+      </w:r>
+      <w:proofErr w:type="spellEnd"/>
+      <w:r>
+        <w:rPr>
+          <w:b/>
+        </w:rPr>
+        <w:t xml:space="preserve"> GUI:</w:t>
       </w:r>
       <w:r>
         <w:t xml:space="preserve"> It contains all the buttons and other tools through which user interacts with the PSMS engine.</w:t>
@@ -10206,6 +11265,7 @@
                 <w:b/>
               </w:rPr>
             </w:pPr>
+            <w:proofErr w:type="spellStart"/>
             <w:r>
               <w:rPr>
                 <w:rFonts w:ascii="Consolas" w:hAnsi="Consolas" w:cs="Consolas"/>
@@ -10219,6 +11279,7 @@
               </w:rPr>
               <w:t>PhotoInfo</w:t>
             </w:r>
+            <w:proofErr w:type="spellEnd"/>
           </w:p>
         </w:tc>
       </w:tr>
@@ -10287,6 +11348,7 @@
               </w:rPr>
               <w:t xml:space="preserve"> </w:t>
             </w:r>
+            <w:proofErr w:type="spellStart"/>
             <w:r>
               <w:rPr>
                 <w:rFonts w:ascii="Consolas" w:hAnsi="Consolas" w:cs="Consolas"/>
@@ -10299,6 +11361,7 @@
               </w:rPr>
               <w:t>PhotoInfo</w:t>
             </w:r>
+            <w:proofErr w:type="spellEnd"/>
           </w:p>
           <w:p>
             <w:pPr>
@@ -10421,7 +11484,31 @@
                 <w:szCs w:val="19"/>
                 <w:lang w:bidi="ar-SA"/>
               </w:rPr>
-              <w:t xml:space="preserve"> softwareUsedForCapture;</w:t>
+              <w:t xml:space="preserve"> </w:t>
+            </w:r>
+            <w:proofErr w:type="spellStart"/>
+            <w:r>
+              <w:rPr>
+                <w:rFonts w:ascii="Consolas" w:hAnsi="Consolas" w:cs="Consolas"/>
+                <w:i w:val="0"/>
+                <w:iCs w:val="0"/>
+                <w:sz w:val="19"/>
+                <w:szCs w:val="19"/>
+                <w:lang w:bidi="ar-SA"/>
+              </w:rPr>
+              <w:t>softwareUsedForCapture</w:t>
+            </w:r>
+            <w:proofErr w:type="spellEnd"/>
+            <w:r>
+              <w:rPr>
+                <w:rFonts w:ascii="Consolas" w:hAnsi="Consolas" w:cs="Consolas"/>
+                <w:i w:val="0"/>
+                <w:iCs w:val="0"/>
+                <w:sz w:val="19"/>
+                <w:szCs w:val="19"/>
+                <w:lang w:bidi="ar-SA"/>
+              </w:rPr>
+              <w:t>;</w:t>
             </w:r>
           </w:p>
           <w:p>
@@ -10449,6 +11536,7 @@
               </w:rPr>
               <w:t xml:space="preserve">        </w:t>
             </w:r>
+            <w:proofErr w:type="spellStart"/>
             <w:r>
               <w:rPr>
                 <w:rFonts w:ascii="Consolas" w:hAnsi="Consolas" w:cs="Consolas"/>
@@ -10461,16 +11549,41 @@
               </w:rPr>
               <w:t>EmployeeInfo</w:t>
             </w:r>
-            <w:r>
-              <w:rPr>
-                <w:rFonts w:ascii="Consolas" w:hAnsi="Consolas" w:cs="Consolas"/>
-                <w:i w:val="0"/>
-                <w:iCs w:val="0"/>
-                <w:sz w:val="19"/>
-                <w:szCs w:val="19"/>
-                <w:lang w:bidi="ar-SA"/>
-              </w:rPr>
-              <w:t xml:space="preserve"> technicianTaken;</w:t>
+            <w:proofErr w:type="spellEnd"/>
+            <w:r>
+              <w:rPr>
+                <w:rFonts w:ascii="Consolas" w:hAnsi="Consolas" w:cs="Consolas"/>
+                <w:i w:val="0"/>
+                <w:iCs w:val="0"/>
+                <w:sz w:val="19"/>
+                <w:szCs w:val="19"/>
+                <w:lang w:bidi="ar-SA"/>
+              </w:rPr>
+              <w:t xml:space="preserve"> </w:t>
+            </w:r>
+            <w:proofErr w:type="spellStart"/>
+            <w:r>
+              <w:rPr>
+                <w:rFonts w:ascii="Consolas" w:hAnsi="Consolas" w:cs="Consolas"/>
+                <w:i w:val="0"/>
+                <w:iCs w:val="0"/>
+                <w:sz w:val="19"/>
+                <w:szCs w:val="19"/>
+                <w:lang w:bidi="ar-SA"/>
+              </w:rPr>
+              <w:t>technicianTaken</w:t>
+            </w:r>
+            <w:proofErr w:type="spellEnd"/>
+            <w:r>
+              <w:rPr>
+                <w:rFonts w:ascii="Consolas" w:hAnsi="Consolas" w:cs="Consolas"/>
+                <w:i w:val="0"/>
+                <w:iCs w:val="0"/>
+                <w:sz w:val="19"/>
+                <w:szCs w:val="19"/>
+                <w:lang w:bidi="ar-SA"/>
+              </w:rPr>
+              <w:t>;</w:t>
             </w:r>
           </w:p>
           <w:p>
@@ -10519,7 +11632,31 @@
                 <w:szCs w:val="19"/>
                 <w:lang w:bidi="ar-SA"/>
               </w:rPr>
-              <w:t xml:space="preserve"> ImageFile;</w:t>
+              <w:t xml:space="preserve"> </w:t>
+            </w:r>
+            <w:proofErr w:type="spellStart"/>
+            <w:r>
+              <w:rPr>
+                <w:rFonts w:ascii="Consolas" w:hAnsi="Consolas" w:cs="Consolas"/>
+                <w:i w:val="0"/>
+                <w:iCs w:val="0"/>
+                <w:sz w:val="19"/>
+                <w:szCs w:val="19"/>
+                <w:lang w:bidi="ar-SA"/>
+              </w:rPr>
+              <w:t>ImageFile</w:t>
+            </w:r>
+            <w:proofErr w:type="spellEnd"/>
+            <w:r>
+              <w:rPr>
+                <w:rFonts w:ascii="Consolas" w:hAnsi="Consolas" w:cs="Consolas"/>
+                <w:i w:val="0"/>
+                <w:iCs w:val="0"/>
+                <w:sz w:val="19"/>
+                <w:szCs w:val="19"/>
+                <w:lang w:bidi="ar-SA"/>
+              </w:rPr>
+              <w:t>;</w:t>
             </w:r>
           </w:p>
           <w:p>
@@ -10596,6 +11733,7 @@
               </w:rPr>
               <w:t xml:space="preserve">        </w:t>
             </w:r>
+            <w:proofErr w:type="spellStart"/>
             <w:r>
               <w:rPr>
                 <w:rFonts w:ascii="Consolas" w:hAnsi="Consolas" w:cs="Consolas"/>
@@ -10608,16 +11746,41 @@
               </w:rPr>
               <w:t>DateTime</w:t>
             </w:r>
-            <w:r>
-              <w:rPr>
-                <w:rFonts w:ascii="Consolas" w:hAnsi="Consolas" w:cs="Consolas"/>
-                <w:i w:val="0"/>
-                <w:iCs w:val="0"/>
-                <w:sz w:val="19"/>
-                <w:szCs w:val="19"/>
-                <w:lang w:bidi="ar-SA"/>
-              </w:rPr>
-              <w:t xml:space="preserve"> dateTaken;</w:t>
+            <w:proofErr w:type="spellEnd"/>
+            <w:r>
+              <w:rPr>
+                <w:rFonts w:ascii="Consolas" w:hAnsi="Consolas" w:cs="Consolas"/>
+                <w:i w:val="0"/>
+                <w:iCs w:val="0"/>
+                <w:sz w:val="19"/>
+                <w:szCs w:val="19"/>
+                <w:lang w:bidi="ar-SA"/>
+              </w:rPr>
+              <w:t xml:space="preserve"> </w:t>
+            </w:r>
+            <w:proofErr w:type="spellStart"/>
+            <w:r>
+              <w:rPr>
+                <w:rFonts w:ascii="Consolas" w:hAnsi="Consolas" w:cs="Consolas"/>
+                <w:i w:val="0"/>
+                <w:iCs w:val="0"/>
+                <w:sz w:val="19"/>
+                <w:szCs w:val="19"/>
+                <w:lang w:bidi="ar-SA"/>
+              </w:rPr>
+              <w:t>dateTaken</w:t>
+            </w:r>
+            <w:proofErr w:type="spellEnd"/>
+            <w:r>
+              <w:rPr>
+                <w:rFonts w:ascii="Consolas" w:hAnsi="Consolas" w:cs="Consolas"/>
+                <w:i w:val="0"/>
+                <w:iCs w:val="0"/>
+                <w:sz w:val="19"/>
+                <w:szCs w:val="19"/>
+                <w:lang w:bidi="ar-SA"/>
+              </w:rPr>
+              <w:t>;</w:t>
             </w:r>
           </w:p>
           <w:p>
@@ -10668,6 +11831,7 @@
               </w:rPr>
               <w:t>&lt;</w:t>
             </w:r>
+            <w:proofErr w:type="spellStart"/>
             <w:r>
               <w:rPr>
                 <w:rFonts w:ascii="Consolas" w:hAnsi="Consolas" w:cs="Consolas"/>
@@ -10680,6 +11844,7 @@
               </w:rPr>
               <w:t>PhotoEditInfo</w:t>
             </w:r>
+            <w:proofErr w:type="spellEnd"/>
             <w:r>
               <w:rPr>
                 <w:rFonts w:ascii="Consolas" w:hAnsi="Consolas" w:cs="Consolas"/>
@@ -10734,6 +11899,7 @@
                 <w:b/>
               </w:rPr>
             </w:pPr>
+            <w:proofErr w:type="spellStart"/>
             <w:r>
               <w:rPr>
                 <w:rFonts w:ascii="Consolas" w:hAnsi="Consolas" w:cs="Consolas"/>
@@ -10747,6 +11913,7 @@
               </w:rPr>
               <w:t>PhotoEditType</w:t>
             </w:r>
+            <w:proofErr w:type="spellEnd"/>
           </w:p>
         </w:tc>
       </w:tr>
@@ -10792,6 +11959,7 @@
               </w:rPr>
               <w:t xml:space="preserve"> </w:t>
             </w:r>
+            <w:proofErr w:type="spellStart"/>
             <w:r>
               <w:rPr>
                 <w:rFonts w:ascii="Consolas" w:hAnsi="Consolas" w:cs="Consolas"/>
@@ -10804,6 +11972,7 @@
               </w:rPr>
               <w:t>enum</w:t>
             </w:r>
+            <w:proofErr w:type="spellEnd"/>
             <w:r>
               <w:rPr>
                 <w:rFonts w:ascii="Consolas" w:hAnsi="Consolas" w:cs="Consolas"/>
@@ -10815,6 +11984,7 @@
               </w:rPr>
               <w:t xml:space="preserve"> </w:t>
             </w:r>
+            <w:proofErr w:type="spellStart"/>
             <w:r>
               <w:rPr>
                 <w:rFonts w:ascii="Consolas" w:hAnsi="Consolas" w:cs="Consolas"/>
@@ -10827,6 +11997,7 @@
               </w:rPr>
               <w:t>PhotoEditType</w:t>
             </w:r>
+            <w:proofErr w:type="spellEnd"/>
           </w:p>
           <w:p>
             <w:pPr>
@@ -11036,6 +12207,7 @@
                 <w:b/>
               </w:rPr>
             </w:pPr>
+            <w:proofErr w:type="spellStart"/>
             <w:r>
               <w:rPr>
                 <w:rFonts w:ascii="Consolas" w:hAnsi="Consolas" w:cs="Consolas"/>
@@ -11049,6 +12221,7 @@
               </w:rPr>
               <w:t>PhotoEditInfo</w:t>
             </w:r>
+            <w:proofErr w:type="spellEnd"/>
           </w:p>
         </w:tc>
       </w:tr>
@@ -11117,6 +12290,7 @@
               </w:rPr>
               <w:t xml:space="preserve"> </w:t>
             </w:r>
+            <w:proofErr w:type="spellStart"/>
             <w:r>
               <w:rPr>
                 <w:rFonts w:ascii="Consolas" w:hAnsi="Consolas" w:cs="Consolas"/>
@@ -11129,6 +12303,7 @@
               </w:rPr>
               <w:t>PhotoEditInfo</w:t>
             </w:r>
+            <w:proofErr w:type="spellEnd"/>
           </w:p>
           <w:p>
             <w:pPr>
@@ -11251,7 +12426,31 @@
                 <w:szCs w:val="19"/>
                 <w:lang w:bidi="ar-SA"/>
               </w:rPr>
-              <w:t xml:space="preserve"> softwareUsedtoEdit;</w:t>
+              <w:t xml:space="preserve"> </w:t>
+            </w:r>
+            <w:proofErr w:type="spellStart"/>
+            <w:r>
+              <w:rPr>
+                <w:rFonts w:ascii="Consolas" w:hAnsi="Consolas" w:cs="Consolas"/>
+                <w:i w:val="0"/>
+                <w:iCs w:val="0"/>
+                <w:sz w:val="19"/>
+                <w:szCs w:val="19"/>
+                <w:lang w:bidi="ar-SA"/>
+              </w:rPr>
+              <w:t>softwareUsedtoEdit</w:t>
+            </w:r>
+            <w:proofErr w:type="spellEnd"/>
+            <w:r>
+              <w:rPr>
+                <w:rFonts w:ascii="Consolas" w:hAnsi="Consolas" w:cs="Consolas"/>
+                <w:i w:val="0"/>
+                <w:iCs w:val="0"/>
+                <w:sz w:val="19"/>
+                <w:szCs w:val="19"/>
+                <w:lang w:bidi="ar-SA"/>
+              </w:rPr>
+              <w:t>;</w:t>
             </w:r>
           </w:p>
           <w:p>
@@ -11279,6 +12478,7 @@
               </w:rPr>
               <w:t xml:space="preserve">        </w:t>
             </w:r>
+            <w:proofErr w:type="spellStart"/>
             <w:r>
               <w:rPr>
                 <w:rFonts w:ascii="Consolas" w:hAnsi="Consolas" w:cs="Consolas"/>
@@ -11291,16 +12491,41 @@
               </w:rPr>
               <w:t>EmployeeInfo</w:t>
             </w:r>
-            <w:r>
-              <w:rPr>
-                <w:rFonts w:ascii="Consolas" w:hAnsi="Consolas" w:cs="Consolas"/>
-                <w:i w:val="0"/>
-                <w:iCs w:val="0"/>
-                <w:sz w:val="19"/>
-                <w:szCs w:val="19"/>
-                <w:lang w:bidi="ar-SA"/>
-              </w:rPr>
-              <w:t xml:space="preserve"> technicianEdited;</w:t>
+            <w:proofErr w:type="spellEnd"/>
+            <w:r>
+              <w:rPr>
+                <w:rFonts w:ascii="Consolas" w:hAnsi="Consolas" w:cs="Consolas"/>
+                <w:i w:val="0"/>
+                <w:iCs w:val="0"/>
+                <w:sz w:val="19"/>
+                <w:szCs w:val="19"/>
+                <w:lang w:bidi="ar-SA"/>
+              </w:rPr>
+              <w:t xml:space="preserve"> </w:t>
+            </w:r>
+            <w:proofErr w:type="spellStart"/>
+            <w:r>
+              <w:rPr>
+                <w:rFonts w:ascii="Consolas" w:hAnsi="Consolas" w:cs="Consolas"/>
+                <w:i w:val="0"/>
+                <w:iCs w:val="0"/>
+                <w:sz w:val="19"/>
+                <w:szCs w:val="19"/>
+                <w:lang w:bidi="ar-SA"/>
+              </w:rPr>
+              <w:t>technicianEdited</w:t>
+            </w:r>
+            <w:proofErr w:type="spellEnd"/>
+            <w:r>
+              <w:rPr>
+                <w:rFonts w:ascii="Consolas" w:hAnsi="Consolas" w:cs="Consolas"/>
+                <w:i w:val="0"/>
+                <w:iCs w:val="0"/>
+                <w:sz w:val="19"/>
+                <w:szCs w:val="19"/>
+                <w:lang w:bidi="ar-SA"/>
+              </w:rPr>
+              <w:t>;</w:t>
             </w:r>
           </w:p>
           <w:p>
@@ -11349,7 +12574,31 @@
                 <w:szCs w:val="19"/>
                 <w:lang w:bidi="ar-SA"/>
               </w:rPr>
-              <w:t xml:space="preserve"> OriginalImageFile;</w:t>
+              <w:t xml:space="preserve"> </w:t>
+            </w:r>
+            <w:proofErr w:type="spellStart"/>
+            <w:r>
+              <w:rPr>
+                <w:rFonts w:ascii="Consolas" w:hAnsi="Consolas" w:cs="Consolas"/>
+                <w:i w:val="0"/>
+                <w:iCs w:val="0"/>
+                <w:sz w:val="19"/>
+                <w:szCs w:val="19"/>
+                <w:lang w:bidi="ar-SA"/>
+              </w:rPr>
+              <w:t>OriginalImageFile</w:t>
+            </w:r>
+            <w:proofErr w:type="spellEnd"/>
+            <w:r>
+              <w:rPr>
+                <w:rFonts w:ascii="Consolas" w:hAnsi="Consolas" w:cs="Consolas"/>
+                <w:i w:val="0"/>
+                <w:iCs w:val="0"/>
+                <w:sz w:val="19"/>
+                <w:szCs w:val="19"/>
+                <w:lang w:bidi="ar-SA"/>
+              </w:rPr>
+              <w:t>;</w:t>
             </w:r>
           </w:p>
           <w:p>
@@ -11398,7 +12647,31 @@
                 <w:szCs w:val="19"/>
                 <w:lang w:bidi="ar-SA"/>
               </w:rPr>
-              <w:t xml:space="preserve"> EditedImageFile;</w:t>
+              <w:t xml:space="preserve"> </w:t>
+            </w:r>
+            <w:proofErr w:type="spellStart"/>
+            <w:r>
+              <w:rPr>
+                <w:rFonts w:ascii="Consolas" w:hAnsi="Consolas" w:cs="Consolas"/>
+                <w:i w:val="0"/>
+                <w:iCs w:val="0"/>
+                <w:sz w:val="19"/>
+                <w:szCs w:val="19"/>
+                <w:lang w:bidi="ar-SA"/>
+              </w:rPr>
+              <w:t>EditedImageFile</w:t>
+            </w:r>
+            <w:proofErr w:type="spellEnd"/>
+            <w:r>
+              <w:rPr>
+                <w:rFonts w:ascii="Consolas" w:hAnsi="Consolas" w:cs="Consolas"/>
+                <w:i w:val="0"/>
+                <w:iCs w:val="0"/>
+                <w:sz w:val="19"/>
+                <w:szCs w:val="19"/>
+                <w:lang w:bidi="ar-SA"/>
+              </w:rPr>
+              <w:t>;</w:t>
             </w:r>
           </w:p>
           <w:p>
@@ -11475,6 +12748,7 @@
               </w:rPr>
               <w:t xml:space="preserve">        </w:t>
             </w:r>
+            <w:proofErr w:type="spellStart"/>
             <w:r>
               <w:rPr>
                 <w:rFonts w:ascii="Consolas" w:hAnsi="Consolas" w:cs="Consolas"/>
@@ -11487,16 +12761,41 @@
               </w:rPr>
               <w:t>DateTime</w:t>
             </w:r>
-            <w:r>
-              <w:rPr>
-                <w:rFonts w:ascii="Consolas" w:hAnsi="Consolas" w:cs="Consolas"/>
-                <w:i w:val="0"/>
-                <w:iCs w:val="0"/>
-                <w:sz w:val="19"/>
-                <w:szCs w:val="19"/>
-                <w:lang w:bidi="ar-SA"/>
-              </w:rPr>
-              <w:t xml:space="preserve"> dateEdited;</w:t>
+            <w:proofErr w:type="spellEnd"/>
+            <w:r>
+              <w:rPr>
+                <w:rFonts w:ascii="Consolas" w:hAnsi="Consolas" w:cs="Consolas"/>
+                <w:i w:val="0"/>
+                <w:iCs w:val="0"/>
+                <w:sz w:val="19"/>
+                <w:szCs w:val="19"/>
+                <w:lang w:bidi="ar-SA"/>
+              </w:rPr>
+              <w:t xml:space="preserve"> </w:t>
+            </w:r>
+            <w:proofErr w:type="spellStart"/>
+            <w:r>
+              <w:rPr>
+                <w:rFonts w:ascii="Consolas" w:hAnsi="Consolas" w:cs="Consolas"/>
+                <w:i w:val="0"/>
+                <w:iCs w:val="0"/>
+                <w:sz w:val="19"/>
+                <w:szCs w:val="19"/>
+                <w:lang w:bidi="ar-SA"/>
+              </w:rPr>
+              <w:t>dateEdited</w:t>
+            </w:r>
+            <w:proofErr w:type="spellEnd"/>
+            <w:r>
+              <w:rPr>
+                <w:rFonts w:ascii="Consolas" w:hAnsi="Consolas" w:cs="Consolas"/>
+                <w:i w:val="0"/>
+                <w:iCs w:val="0"/>
+                <w:sz w:val="19"/>
+                <w:szCs w:val="19"/>
+                <w:lang w:bidi="ar-SA"/>
+              </w:rPr>
+              <w:t>;</w:t>
             </w:r>
           </w:p>
           <w:p>
@@ -11524,6 +12823,7 @@
               </w:rPr>
               <w:t xml:space="preserve">        </w:t>
             </w:r>
+            <w:proofErr w:type="spellStart"/>
             <w:r>
               <w:rPr>
                 <w:rFonts w:ascii="Consolas" w:hAnsi="Consolas" w:cs="Consolas"/>
@@ -11536,6 +12836,7 @@
               </w:rPr>
               <w:t>PhotoEditType</w:t>
             </w:r>
+            <w:proofErr w:type="spellEnd"/>
             <w:r>
               <w:rPr>
                 <w:rFonts w:ascii="Consolas" w:hAnsi="Consolas" w:cs="Consolas"/>
@@ -11600,6 +12901,7 @@
                 <w:b/>
               </w:rPr>
             </w:pPr>
+            <w:proofErr w:type="spellStart"/>
             <w:r>
               <w:rPr>
                 <w:rFonts w:ascii="Consolas" w:hAnsi="Consolas" w:cs="Consolas"/>
@@ -11613,6 +12915,7 @@
               </w:rPr>
               <w:t>ReportType</w:t>
             </w:r>
+            <w:proofErr w:type="spellEnd"/>
           </w:p>
         </w:tc>
       </w:tr>
@@ -11658,6 +12961,7 @@
               </w:rPr>
               <w:t xml:space="preserve"> </w:t>
             </w:r>
+            <w:proofErr w:type="spellStart"/>
             <w:r>
               <w:rPr>
                 <w:rFonts w:ascii="Consolas" w:hAnsi="Consolas" w:cs="Consolas"/>
@@ -11670,6 +12974,7 @@
               </w:rPr>
               <w:t>enum</w:t>
             </w:r>
+            <w:proofErr w:type="spellEnd"/>
             <w:r>
               <w:rPr>
                 <w:rFonts w:ascii="Consolas" w:hAnsi="Consolas" w:cs="Consolas"/>
@@ -11681,6 +12986,7 @@
               </w:rPr>
               <w:t xml:space="preserve"> </w:t>
             </w:r>
+            <w:proofErr w:type="spellStart"/>
             <w:r>
               <w:rPr>
                 <w:rFonts w:ascii="Consolas" w:hAnsi="Consolas" w:cs="Consolas"/>
@@ -11693,6 +12999,7 @@
               </w:rPr>
               <w:t>ReportType</w:t>
             </w:r>
+            <w:proofErr w:type="spellEnd"/>
           </w:p>
           <w:p>
             <w:pPr>
@@ -11922,6 +13229,7 @@
             <w:tcW w:w="9576" w:type="dxa"/>
           </w:tcPr>
           <w:p>
+            <w:proofErr w:type="spellStart"/>
             <w:r>
               <w:rPr>
                 <w:rFonts w:ascii="Consolas" w:hAnsi="Consolas" w:cs="Consolas"/>
@@ -11934,6 +13242,7 @@
               </w:rPr>
               <w:t>ReportInfo</w:t>
             </w:r>
+            <w:proofErr w:type="spellEnd"/>
           </w:p>
         </w:tc>
       </w:tr>
@@ -12002,6 +13311,7 @@
               </w:rPr>
               <w:t xml:space="preserve"> </w:t>
             </w:r>
+            <w:proofErr w:type="spellStart"/>
             <w:r>
               <w:rPr>
                 <w:rFonts w:ascii="Consolas" w:hAnsi="Consolas" w:cs="Consolas"/>
@@ -12014,6 +13324,7 @@
               </w:rPr>
               <w:t>ReportInfo</w:t>
             </w:r>
+            <w:proofErr w:type="spellEnd"/>
           </w:p>
           <w:p>
             <w:pPr>
@@ -12207,6 +13518,7 @@
               </w:rPr>
               <w:t xml:space="preserve"> </w:t>
             </w:r>
+            <w:proofErr w:type="spellStart"/>
             <w:r>
               <w:rPr>
                 <w:rFonts w:ascii="Consolas" w:hAnsi="Consolas" w:cs="Consolas"/>
@@ -12219,6 +13531,7 @@
               </w:rPr>
               <w:t>DateTime</w:t>
             </w:r>
+            <w:proofErr w:type="spellEnd"/>
             <w:r>
               <w:rPr>
                 <w:rFonts w:ascii="Consolas" w:hAnsi="Consolas" w:cs="Consolas"/>
@@ -12325,6 +13638,7 @@
               </w:rPr>
               <w:t xml:space="preserve"> </w:t>
             </w:r>
+            <w:proofErr w:type="spellStart"/>
             <w:r>
               <w:rPr>
                 <w:rFonts w:ascii="Consolas" w:hAnsi="Consolas" w:cs="Consolas"/>
@@ -12337,6 +13651,7 @@
               </w:rPr>
               <w:t>ReportType</w:t>
             </w:r>
+            <w:proofErr w:type="spellEnd"/>
             <w:r>
               <w:rPr>
                 <w:rFonts w:ascii="Consolas" w:hAnsi="Consolas" w:cs="Consolas"/>
@@ -12565,6 +13880,7 @@
                 <w:b/>
               </w:rPr>
             </w:pPr>
+            <w:proofErr w:type="spellStart"/>
             <w:r>
               <w:rPr>
                 <w:rFonts w:ascii="Consolas" w:hAnsi="Consolas" w:cs="Consolas"/>
@@ -12578,6 +13894,7 @@
               </w:rPr>
               <w:t>PaymentInfo</w:t>
             </w:r>
+            <w:proofErr w:type="spellEnd"/>
           </w:p>
         </w:tc>
       </w:tr>
@@ -12646,6 +13963,7 @@
               </w:rPr>
               <w:t xml:space="preserve"> </w:t>
             </w:r>
+            <w:proofErr w:type="spellStart"/>
             <w:r>
               <w:rPr>
                 <w:rFonts w:ascii="Consolas" w:hAnsi="Consolas" w:cs="Consolas"/>
@@ -12658,6 +13976,7 @@
               </w:rPr>
               <w:t>PaymentInfo</w:t>
             </w:r>
+            <w:proofErr w:type="spellEnd"/>
           </w:p>
           <w:p>
             <w:pPr>
@@ -12990,7 +14309,31 @@
                 <w:szCs w:val="19"/>
                 <w:lang w:bidi="ar-SA"/>
               </w:rPr>
-              <w:t xml:space="preserve"> customerId { </w:t>
+              <w:t xml:space="preserve"> </w:t>
+            </w:r>
+            <w:proofErr w:type="spellStart"/>
+            <w:r>
+              <w:rPr>
+                <w:rFonts w:ascii="Consolas" w:hAnsi="Consolas" w:cs="Consolas"/>
+                <w:i w:val="0"/>
+                <w:iCs w:val="0"/>
+                <w:sz w:val="19"/>
+                <w:szCs w:val="19"/>
+                <w:lang w:bidi="ar-SA"/>
+              </w:rPr>
+              <w:t>customerId</w:t>
+            </w:r>
+            <w:proofErr w:type="spellEnd"/>
+            <w:r>
+              <w:rPr>
+                <w:rFonts w:ascii="Consolas" w:hAnsi="Consolas" w:cs="Consolas"/>
+                <w:i w:val="0"/>
+                <w:iCs w:val="0"/>
+                <w:sz w:val="19"/>
+                <w:szCs w:val="19"/>
+                <w:lang w:bidi="ar-SA"/>
+              </w:rPr>
+              <w:t xml:space="preserve"> { </w:t>
             </w:r>
             <w:r>
               <w:rPr>
@@ -13205,6 +14548,7 @@
               </w:rPr>
               <w:t xml:space="preserve"> </w:t>
             </w:r>
+            <w:proofErr w:type="spellStart"/>
             <w:r>
               <w:rPr>
                 <w:rFonts w:ascii="Consolas" w:hAnsi="Consolas" w:cs="Consolas"/>
@@ -13217,16 +14561,41 @@
               </w:rPr>
               <w:t>DateTime</w:t>
             </w:r>
-            <w:r>
-              <w:rPr>
-                <w:rFonts w:ascii="Consolas" w:hAnsi="Consolas" w:cs="Consolas"/>
-                <w:i w:val="0"/>
-                <w:iCs w:val="0"/>
-                <w:sz w:val="19"/>
-                <w:szCs w:val="19"/>
-                <w:lang w:bidi="ar-SA"/>
-              </w:rPr>
-              <w:t xml:space="preserve"> dop { </w:t>
+            <w:proofErr w:type="spellEnd"/>
+            <w:r>
+              <w:rPr>
+                <w:rFonts w:ascii="Consolas" w:hAnsi="Consolas" w:cs="Consolas"/>
+                <w:i w:val="0"/>
+                <w:iCs w:val="0"/>
+                <w:sz w:val="19"/>
+                <w:szCs w:val="19"/>
+                <w:lang w:bidi="ar-SA"/>
+              </w:rPr>
+              <w:t xml:space="preserve"> </w:t>
+            </w:r>
+            <w:proofErr w:type="spellStart"/>
+            <w:r>
+              <w:rPr>
+                <w:rFonts w:ascii="Consolas" w:hAnsi="Consolas" w:cs="Consolas"/>
+                <w:i w:val="0"/>
+                <w:iCs w:val="0"/>
+                <w:sz w:val="19"/>
+                <w:szCs w:val="19"/>
+                <w:lang w:bidi="ar-SA"/>
+              </w:rPr>
+              <w:t>dop</w:t>
+            </w:r>
+            <w:proofErr w:type="spellEnd"/>
+            <w:r>
+              <w:rPr>
+                <w:rFonts w:ascii="Consolas" w:hAnsi="Consolas" w:cs="Consolas"/>
+                <w:i w:val="0"/>
+                <w:iCs w:val="0"/>
+                <w:sz w:val="19"/>
+                <w:szCs w:val="19"/>
+                <w:lang w:bidi="ar-SA"/>
+              </w:rPr>
+              <w:t xml:space="preserve"> { </w:t>
             </w:r>
             <w:r>
               <w:rPr>
@@ -13327,6 +14696,7 @@
                 <w:b/>
               </w:rPr>
             </w:pPr>
+            <w:proofErr w:type="spellStart"/>
             <w:r>
               <w:rPr>
                 <w:rFonts w:ascii="Consolas" w:hAnsi="Consolas" w:cs="Consolas"/>
@@ -13340,6 +14710,7 @@
               </w:rPr>
               <w:t>CustomerInfo</w:t>
             </w:r>
+            <w:proofErr w:type="spellEnd"/>
           </w:p>
         </w:tc>
       </w:tr>
@@ -13408,6 +14779,7 @@
               </w:rPr>
               <w:t xml:space="preserve"> </w:t>
             </w:r>
+            <w:proofErr w:type="spellStart"/>
             <w:r>
               <w:rPr>
                 <w:rFonts w:ascii="Consolas" w:hAnsi="Consolas" w:cs="Consolas"/>
@@ -13420,6 +14792,7 @@
               </w:rPr>
               <w:t>CustomerInfo</w:t>
             </w:r>
+            <w:proofErr w:type="spellEnd"/>
           </w:p>
           <w:p>
             <w:pPr>
@@ -13990,6 +15363,7 @@
               </w:rPr>
               <w:t>&lt;</w:t>
             </w:r>
+            <w:proofErr w:type="spellStart"/>
             <w:r>
               <w:rPr>
                 <w:rFonts w:ascii="Consolas" w:hAnsi="Consolas" w:cs="Consolas"/>
@@ -14002,6 +15376,7 @@
               </w:rPr>
               <w:t>PhotoInfo</w:t>
             </w:r>
+            <w:proofErr w:type="spellEnd"/>
             <w:r>
               <w:rPr>
                 <w:rFonts w:ascii="Consolas" w:hAnsi="Consolas" w:cs="Consolas"/>
@@ -14085,6 +15460,7 @@
               </w:rPr>
               <w:t>&lt;</w:t>
             </w:r>
+            <w:proofErr w:type="spellStart"/>
             <w:r>
               <w:rPr>
                 <w:rFonts w:ascii="Consolas" w:hAnsi="Consolas" w:cs="Consolas"/>
@@ -14097,16 +15473,41 @@
               </w:rPr>
               <w:t>PaymentInfo</w:t>
             </w:r>
-            <w:r>
-              <w:rPr>
-                <w:rFonts w:ascii="Consolas" w:hAnsi="Consolas" w:cs="Consolas"/>
-                <w:i w:val="0"/>
-                <w:iCs w:val="0"/>
-                <w:sz w:val="19"/>
-                <w:szCs w:val="19"/>
-                <w:lang w:bidi="ar-SA"/>
-              </w:rPr>
-              <w:t>&gt; payements;</w:t>
+            <w:proofErr w:type="spellEnd"/>
+            <w:r>
+              <w:rPr>
+                <w:rFonts w:ascii="Consolas" w:hAnsi="Consolas" w:cs="Consolas"/>
+                <w:i w:val="0"/>
+                <w:iCs w:val="0"/>
+                <w:sz w:val="19"/>
+                <w:szCs w:val="19"/>
+                <w:lang w:bidi="ar-SA"/>
+              </w:rPr>
+              <w:t xml:space="preserve">&gt; </w:t>
+            </w:r>
+            <w:proofErr w:type="spellStart"/>
+            <w:r>
+              <w:rPr>
+                <w:rFonts w:ascii="Consolas" w:hAnsi="Consolas" w:cs="Consolas"/>
+                <w:i w:val="0"/>
+                <w:iCs w:val="0"/>
+                <w:sz w:val="19"/>
+                <w:szCs w:val="19"/>
+                <w:lang w:bidi="ar-SA"/>
+              </w:rPr>
+              <w:t>payements</w:t>
+            </w:r>
+            <w:proofErr w:type="spellEnd"/>
+            <w:r>
+              <w:rPr>
+                <w:rFonts w:ascii="Consolas" w:hAnsi="Consolas" w:cs="Consolas"/>
+                <w:i w:val="0"/>
+                <w:iCs w:val="0"/>
+                <w:sz w:val="19"/>
+                <w:szCs w:val="19"/>
+                <w:lang w:bidi="ar-SA"/>
+              </w:rPr>
+              <w:t>;</w:t>
             </w:r>
           </w:p>
           <w:p>
@@ -14161,6 +15562,7 @@
                 <w:b/>
               </w:rPr>
             </w:pPr>
+            <w:proofErr w:type="spellStart"/>
             <w:r>
               <w:rPr>
                 <w:rFonts w:ascii="Consolas" w:hAnsi="Consolas" w:cs="Consolas"/>
@@ -14174,6 +15576,7 @@
               </w:rPr>
               <w:t>EmployeeInfo</w:t>
             </w:r>
+            <w:proofErr w:type="spellEnd"/>
           </w:p>
         </w:tc>
       </w:tr>
@@ -14242,6 +15645,7 @@
               </w:rPr>
               <w:t xml:space="preserve"> </w:t>
             </w:r>
+            <w:proofErr w:type="spellStart"/>
             <w:r>
               <w:rPr>
                 <w:rFonts w:ascii="Consolas" w:hAnsi="Consolas" w:cs="Consolas"/>
@@ -14254,6 +15658,7 @@
               </w:rPr>
               <w:t>EmployeeInfo</w:t>
             </w:r>
+            <w:proofErr w:type="spellEnd"/>
           </w:p>
           <w:p>
             <w:pPr>
@@ -14801,6 +16206,7 @@
               </w:rPr>
               <w:t xml:space="preserve"> </w:t>
             </w:r>
+            <w:proofErr w:type="spellStart"/>
             <w:r>
               <w:rPr>
                 <w:rFonts w:ascii="Consolas" w:hAnsi="Consolas" w:cs="Consolas"/>
@@ -14813,16 +16219,41 @@
               </w:rPr>
               <w:t>PostType</w:t>
             </w:r>
-            <w:r>
-              <w:rPr>
-                <w:rFonts w:ascii="Consolas" w:hAnsi="Consolas" w:cs="Consolas"/>
-                <w:i w:val="0"/>
-                <w:iCs w:val="0"/>
-                <w:sz w:val="19"/>
-                <w:szCs w:val="19"/>
-                <w:lang w:bidi="ar-SA"/>
-              </w:rPr>
-              <w:t xml:space="preserve"> postType { </w:t>
+            <w:proofErr w:type="spellEnd"/>
+            <w:r>
+              <w:rPr>
+                <w:rFonts w:ascii="Consolas" w:hAnsi="Consolas" w:cs="Consolas"/>
+                <w:i w:val="0"/>
+                <w:iCs w:val="0"/>
+                <w:sz w:val="19"/>
+                <w:szCs w:val="19"/>
+                <w:lang w:bidi="ar-SA"/>
+              </w:rPr>
+              <w:t xml:space="preserve"> </w:t>
+            </w:r>
+            <w:proofErr w:type="spellStart"/>
+            <w:r>
+              <w:rPr>
+                <w:rFonts w:ascii="Consolas" w:hAnsi="Consolas" w:cs="Consolas"/>
+                <w:i w:val="0"/>
+                <w:iCs w:val="0"/>
+                <w:sz w:val="19"/>
+                <w:szCs w:val="19"/>
+                <w:lang w:bidi="ar-SA"/>
+              </w:rPr>
+              <w:t>postType</w:t>
+            </w:r>
+            <w:proofErr w:type="spellEnd"/>
+            <w:r>
+              <w:rPr>
+                <w:rFonts w:ascii="Consolas" w:hAnsi="Consolas" w:cs="Consolas"/>
+                <w:i w:val="0"/>
+                <w:iCs w:val="0"/>
+                <w:sz w:val="19"/>
+                <w:szCs w:val="19"/>
+                <w:lang w:bidi="ar-SA"/>
+              </w:rPr>
+              <w:t xml:space="preserve"> { </w:t>
             </w:r>
             <w:r>
               <w:rPr>
@@ -14919,6 +16350,7 @@
               </w:rPr>
               <w:t xml:space="preserve"> </w:t>
             </w:r>
+            <w:proofErr w:type="spellStart"/>
             <w:r>
               <w:rPr>
                 <w:rFonts w:ascii="Consolas" w:hAnsi="Consolas" w:cs="Consolas"/>
@@ -14931,16 +16363,41 @@
               </w:rPr>
               <w:t>DateTime</w:t>
             </w:r>
-            <w:r>
-              <w:rPr>
-                <w:rFonts w:ascii="Consolas" w:hAnsi="Consolas" w:cs="Consolas"/>
-                <w:i w:val="0"/>
-                <w:iCs w:val="0"/>
-                <w:sz w:val="19"/>
-                <w:szCs w:val="19"/>
-                <w:lang w:bidi="ar-SA"/>
-              </w:rPr>
-              <w:t xml:space="preserve"> doj { </w:t>
+            <w:proofErr w:type="spellEnd"/>
+            <w:r>
+              <w:rPr>
+                <w:rFonts w:ascii="Consolas" w:hAnsi="Consolas" w:cs="Consolas"/>
+                <w:i w:val="0"/>
+                <w:iCs w:val="0"/>
+                <w:sz w:val="19"/>
+                <w:szCs w:val="19"/>
+                <w:lang w:bidi="ar-SA"/>
+              </w:rPr>
+              <w:t xml:space="preserve"> </w:t>
+            </w:r>
+            <w:proofErr w:type="spellStart"/>
+            <w:r>
+              <w:rPr>
+                <w:rFonts w:ascii="Consolas" w:hAnsi="Consolas" w:cs="Consolas"/>
+                <w:i w:val="0"/>
+                <w:iCs w:val="0"/>
+                <w:sz w:val="19"/>
+                <w:szCs w:val="19"/>
+                <w:lang w:bidi="ar-SA"/>
+              </w:rPr>
+              <w:t>doj</w:t>
+            </w:r>
+            <w:proofErr w:type="spellEnd"/>
+            <w:r>
+              <w:rPr>
+                <w:rFonts w:ascii="Consolas" w:hAnsi="Consolas" w:cs="Consolas"/>
+                <w:i w:val="0"/>
+                <w:iCs w:val="0"/>
+                <w:sz w:val="19"/>
+                <w:szCs w:val="19"/>
+                <w:lang w:bidi="ar-SA"/>
+              </w:rPr>
+              <w:t xml:space="preserve"> { </w:t>
             </w:r>
             <w:r>
               <w:rPr>
@@ -15159,6 +16616,7 @@
                 <w:b/>
               </w:rPr>
             </w:pPr>
+            <w:proofErr w:type="spellStart"/>
             <w:r>
               <w:rPr>
                 <w:rFonts w:ascii="Consolas" w:hAnsi="Consolas" w:cs="Consolas"/>
@@ -15172,6 +16630,7 @@
               </w:rPr>
               <w:t>PostType</w:t>
             </w:r>
+            <w:proofErr w:type="spellEnd"/>
           </w:p>
         </w:tc>
       </w:tr>
@@ -15217,6 +16676,7 @@
               </w:rPr>
               <w:t xml:space="preserve"> </w:t>
             </w:r>
+            <w:proofErr w:type="spellStart"/>
             <w:r>
               <w:rPr>
                 <w:rFonts w:ascii="Consolas" w:hAnsi="Consolas" w:cs="Consolas"/>
@@ -15229,6 +16689,7 @@
               </w:rPr>
               <w:t>enum</w:t>
             </w:r>
+            <w:proofErr w:type="spellEnd"/>
             <w:r>
               <w:rPr>
                 <w:rFonts w:ascii="Consolas" w:hAnsi="Consolas" w:cs="Consolas"/>
@@ -15240,6 +16701,7 @@
               </w:rPr>
               <w:t xml:space="preserve"> </w:t>
             </w:r>
+            <w:proofErr w:type="spellStart"/>
             <w:r>
               <w:rPr>
                 <w:rFonts w:ascii="Consolas" w:hAnsi="Consolas" w:cs="Consolas"/>
@@ -15252,6 +16714,7 @@
               </w:rPr>
               <w:t>PostType</w:t>
             </w:r>
+            <w:proofErr w:type="spellEnd"/>
           </w:p>
           <w:p>
             <w:pPr>
@@ -15410,6 +16873,7 @@
                 <w:b/>
               </w:rPr>
             </w:pPr>
+            <w:proofErr w:type="spellStart"/>
             <w:r>
               <w:rPr>
                 <w:rFonts w:ascii="Consolas" w:hAnsi="Consolas" w:cs="Consolas"/>
@@ -15423,6 +16887,7 @@
               </w:rPr>
               <w:t>PhotoEditController</w:t>
             </w:r>
+            <w:proofErr w:type="spellEnd"/>
           </w:p>
         </w:tc>
       </w:tr>
@@ -15491,6 +16956,7 @@
               </w:rPr>
               <w:t xml:space="preserve"> </w:t>
             </w:r>
+            <w:proofErr w:type="spellStart"/>
             <w:r>
               <w:rPr>
                 <w:rFonts w:ascii="Consolas" w:hAnsi="Consolas" w:cs="Consolas"/>
@@ -15503,6 +16969,7 @@
               </w:rPr>
               <w:t>PhotoEditController</w:t>
             </w:r>
+            <w:proofErr w:type="spellEnd"/>
           </w:p>
           <w:p>
             <w:pPr>
@@ -15601,6 +17068,7 @@
               </w:rPr>
               <w:t>&lt;</w:t>
             </w:r>
+            <w:proofErr w:type="spellStart"/>
             <w:r>
               <w:rPr>
                 <w:rFonts w:ascii="Consolas" w:hAnsi="Consolas" w:cs="Consolas"/>
@@ -15613,6 +17081,7 @@
               </w:rPr>
               <w:t>PhotoEditInfo</w:t>
             </w:r>
+            <w:proofErr w:type="spellEnd"/>
             <w:r>
               <w:rPr>
                 <w:rFonts w:ascii="Consolas" w:hAnsi="Consolas" w:cs="Consolas"/>
@@ -15673,6 +17142,7 @@
               </w:rPr>
               <w:t xml:space="preserve"> </w:t>
             </w:r>
+            <w:proofErr w:type="spellStart"/>
             <w:r>
               <w:rPr>
                 <w:rFonts w:ascii="Consolas" w:hAnsi="Consolas" w:cs="Consolas"/>
@@ -15685,16 +17155,41 @@
               </w:rPr>
               <w:t>OpenPDNConnector</w:t>
             </w:r>
-            <w:r>
-              <w:rPr>
-                <w:rFonts w:ascii="Consolas" w:hAnsi="Consolas" w:cs="Consolas"/>
-                <w:i w:val="0"/>
-                <w:iCs w:val="0"/>
-                <w:sz w:val="19"/>
-                <w:szCs w:val="19"/>
-                <w:lang w:bidi="ar-SA"/>
-              </w:rPr>
-              <w:t xml:space="preserve"> editAPIs;</w:t>
+            <w:proofErr w:type="spellEnd"/>
+            <w:r>
+              <w:rPr>
+                <w:rFonts w:ascii="Consolas" w:hAnsi="Consolas" w:cs="Consolas"/>
+                <w:i w:val="0"/>
+                <w:iCs w:val="0"/>
+                <w:sz w:val="19"/>
+                <w:szCs w:val="19"/>
+                <w:lang w:bidi="ar-SA"/>
+              </w:rPr>
+              <w:t xml:space="preserve"> </w:t>
+            </w:r>
+            <w:proofErr w:type="spellStart"/>
+            <w:r>
+              <w:rPr>
+                <w:rFonts w:ascii="Consolas" w:hAnsi="Consolas" w:cs="Consolas"/>
+                <w:i w:val="0"/>
+                <w:iCs w:val="0"/>
+                <w:sz w:val="19"/>
+                <w:szCs w:val="19"/>
+                <w:lang w:bidi="ar-SA"/>
+              </w:rPr>
+              <w:t>editAPIs</w:t>
+            </w:r>
+            <w:proofErr w:type="spellEnd"/>
+            <w:r>
+              <w:rPr>
+                <w:rFonts w:ascii="Consolas" w:hAnsi="Consolas" w:cs="Consolas"/>
+                <w:i w:val="0"/>
+                <w:iCs w:val="0"/>
+                <w:sz w:val="19"/>
+                <w:szCs w:val="19"/>
+                <w:lang w:bidi="ar-SA"/>
+              </w:rPr>
+              <w:t>;</w:t>
             </w:r>
           </w:p>
           <w:p>
@@ -15749,6 +17244,7 @@
                 <w:b/>
               </w:rPr>
             </w:pPr>
+            <w:proofErr w:type="spellStart"/>
             <w:r>
               <w:rPr>
                 <w:rFonts w:ascii="Consolas" w:hAnsi="Consolas" w:cs="Consolas"/>
@@ -15762,6 +17258,7 @@
               </w:rPr>
               <w:t>CustomerManager</w:t>
             </w:r>
+            <w:proofErr w:type="spellEnd"/>
           </w:p>
         </w:tc>
       </w:tr>
@@ -15830,6 +17327,7 @@
               </w:rPr>
               <w:t xml:space="preserve"> </w:t>
             </w:r>
+            <w:proofErr w:type="spellStart"/>
             <w:r>
               <w:rPr>
                 <w:rFonts w:ascii="Consolas" w:hAnsi="Consolas" w:cs="Consolas"/>
@@ -15842,6 +17340,7 @@
               </w:rPr>
               <w:t>CustomerManager</w:t>
             </w:r>
+            <w:proofErr w:type="spellEnd"/>
           </w:p>
           <w:p>
             <w:pPr>
@@ -15940,6 +17439,7 @@
               </w:rPr>
               <w:t>&lt;</w:t>
             </w:r>
+            <w:proofErr w:type="spellStart"/>
             <w:r>
               <w:rPr>
                 <w:rFonts w:ascii="Consolas" w:hAnsi="Consolas" w:cs="Consolas"/>
@@ -15952,6 +17452,7 @@
               </w:rPr>
               <w:t>CustomerInfo</w:t>
             </w:r>
+            <w:proofErr w:type="spellEnd"/>
             <w:r>
               <w:rPr>
                 <w:rFonts w:ascii="Consolas" w:hAnsi="Consolas" w:cs="Consolas"/>
@@ -16022,6 +17523,7 @@
                 <w:b/>
               </w:rPr>
             </w:pPr>
+            <w:proofErr w:type="spellStart"/>
             <w:r>
               <w:rPr>
                 <w:rFonts w:ascii="Consolas" w:hAnsi="Consolas" w:cs="Consolas"/>
@@ -16035,6 +17537,7 @@
               </w:rPr>
               <w:t>EmployeeManager</w:t>
             </w:r>
+            <w:proofErr w:type="spellEnd"/>
           </w:p>
         </w:tc>
       </w:tr>
@@ -16103,6 +17606,7 @@
               </w:rPr>
               <w:t xml:space="preserve"> </w:t>
             </w:r>
+            <w:proofErr w:type="spellStart"/>
             <w:r>
               <w:rPr>
                 <w:rFonts w:ascii="Consolas" w:hAnsi="Consolas" w:cs="Consolas"/>
@@ -16115,6 +17619,7 @@
               </w:rPr>
               <w:t>EmployeeManager</w:t>
             </w:r>
+            <w:proofErr w:type="spellEnd"/>
           </w:p>
           <w:p>
             <w:pPr>
@@ -16213,6 +17718,7 @@
               </w:rPr>
               <w:t>&lt;</w:t>
             </w:r>
+            <w:proofErr w:type="spellStart"/>
             <w:r>
               <w:rPr>
                 <w:rFonts w:ascii="Consolas" w:hAnsi="Consolas" w:cs="Consolas"/>
@@ -16225,6 +17731,7 @@
               </w:rPr>
               <w:t>EmployeeInfo</w:t>
             </w:r>
+            <w:proofErr w:type="spellEnd"/>
             <w:r>
               <w:rPr>
                 <w:rFonts w:ascii="Consolas" w:hAnsi="Consolas" w:cs="Consolas"/>
@@ -16289,6 +17796,7 @@
                 <w:b/>
               </w:rPr>
             </w:pPr>
+            <w:proofErr w:type="spellStart"/>
             <w:r>
               <w:rPr>
                 <w:rFonts w:ascii="Consolas" w:hAnsi="Consolas" w:cs="Consolas"/>
@@ -16302,6 +17810,7 @@
               </w:rPr>
               <w:t>PSMSController</w:t>
             </w:r>
+            <w:proofErr w:type="spellEnd"/>
           </w:p>
         </w:tc>
       </w:tr>
@@ -16370,6 +17879,7 @@
               </w:rPr>
               <w:t xml:space="preserve"> </w:t>
             </w:r>
+            <w:proofErr w:type="spellStart"/>
             <w:r>
               <w:rPr>
                 <w:rFonts w:ascii="Consolas" w:hAnsi="Consolas" w:cs="Consolas"/>
@@ -16382,6 +17892,7 @@
               </w:rPr>
               <w:t>PSMSController</w:t>
             </w:r>
+            <w:proofErr w:type="spellEnd"/>
           </w:p>
           <w:p>
             <w:pPr>
@@ -16457,6 +17968,7 @@
               </w:rPr>
               <w:t xml:space="preserve"> </w:t>
             </w:r>
+            <w:proofErr w:type="spellStart"/>
             <w:r>
               <w:rPr>
                 <w:rFonts w:ascii="Consolas" w:hAnsi="Consolas" w:cs="Consolas"/>
@@ -16469,16 +17981,41 @@
               </w:rPr>
               <w:t>EmployeeManager</w:t>
             </w:r>
-            <w:r>
-              <w:rPr>
-                <w:rFonts w:ascii="Consolas" w:hAnsi="Consolas" w:cs="Consolas"/>
-                <w:i w:val="0"/>
-                <w:iCs w:val="0"/>
-                <w:sz w:val="19"/>
-                <w:szCs w:val="19"/>
-                <w:lang w:bidi="ar-SA"/>
-              </w:rPr>
-              <w:t xml:space="preserve"> employeeController;</w:t>
+            <w:proofErr w:type="spellEnd"/>
+            <w:r>
+              <w:rPr>
+                <w:rFonts w:ascii="Consolas" w:hAnsi="Consolas" w:cs="Consolas"/>
+                <w:i w:val="0"/>
+                <w:iCs w:val="0"/>
+                <w:sz w:val="19"/>
+                <w:szCs w:val="19"/>
+                <w:lang w:bidi="ar-SA"/>
+              </w:rPr>
+              <w:t xml:space="preserve"> </w:t>
+            </w:r>
+            <w:proofErr w:type="spellStart"/>
+            <w:r>
+              <w:rPr>
+                <w:rFonts w:ascii="Consolas" w:hAnsi="Consolas" w:cs="Consolas"/>
+                <w:i w:val="0"/>
+                <w:iCs w:val="0"/>
+                <w:sz w:val="19"/>
+                <w:szCs w:val="19"/>
+                <w:lang w:bidi="ar-SA"/>
+              </w:rPr>
+              <w:t>employeeController</w:t>
+            </w:r>
+            <w:proofErr w:type="spellEnd"/>
+            <w:r>
+              <w:rPr>
+                <w:rFonts w:ascii="Consolas" w:hAnsi="Consolas" w:cs="Consolas"/>
+                <w:i w:val="0"/>
+                <w:iCs w:val="0"/>
+                <w:sz w:val="19"/>
+                <w:szCs w:val="19"/>
+                <w:lang w:bidi="ar-SA"/>
+              </w:rPr>
+              <w:t>;</w:t>
             </w:r>
           </w:p>
           <w:p>
@@ -16529,6 +18066,7 @@
               </w:rPr>
               <w:t xml:space="preserve"> </w:t>
             </w:r>
+            <w:proofErr w:type="spellStart"/>
             <w:r>
               <w:rPr>
                 <w:rFonts w:ascii="Consolas" w:hAnsi="Consolas" w:cs="Consolas"/>
@@ -16541,16 +18079,41 @@
               </w:rPr>
               <w:t>CustomerManager</w:t>
             </w:r>
-            <w:r>
-              <w:rPr>
-                <w:rFonts w:ascii="Consolas" w:hAnsi="Consolas" w:cs="Consolas"/>
-                <w:i w:val="0"/>
-                <w:iCs w:val="0"/>
-                <w:sz w:val="19"/>
-                <w:szCs w:val="19"/>
-                <w:lang w:bidi="ar-SA"/>
-              </w:rPr>
-              <w:t xml:space="preserve"> customerController;</w:t>
+            <w:proofErr w:type="spellEnd"/>
+            <w:r>
+              <w:rPr>
+                <w:rFonts w:ascii="Consolas" w:hAnsi="Consolas" w:cs="Consolas"/>
+                <w:i w:val="0"/>
+                <w:iCs w:val="0"/>
+                <w:sz w:val="19"/>
+                <w:szCs w:val="19"/>
+                <w:lang w:bidi="ar-SA"/>
+              </w:rPr>
+              <w:t xml:space="preserve"> </w:t>
+            </w:r>
+            <w:proofErr w:type="spellStart"/>
+            <w:r>
+              <w:rPr>
+                <w:rFonts w:ascii="Consolas" w:hAnsi="Consolas" w:cs="Consolas"/>
+                <w:i w:val="0"/>
+                <w:iCs w:val="0"/>
+                <w:sz w:val="19"/>
+                <w:szCs w:val="19"/>
+                <w:lang w:bidi="ar-SA"/>
+              </w:rPr>
+              <w:t>customerController</w:t>
+            </w:r>
+            <w:proofErr w:type="spellEnd"/>
+            <w:r>
+              <w:rPr>
+                <w:rFonts w:ascii="Consolas" w:hAnsi="Consolas" w:cs="Consolas"/>
+                <w:i w:val="0"/>
+                <w:iCs w:val="0"/>
+                <w:sz w:val="19"/>
+                <w:szCs w:val="19"/>
+                <w:lang w:bidi="ar-SA"/>
+              </w:rPr>
+              <w:t>;</w:t>
             </w:r>
           </w:p>
           <w:p>
@@ -16624,6 +18187,7 @@
               </w:rPr>
               <w:t>&lt;</w:t>
             </w:r>
+            <w:proofErr w:type="spellStart"/>
             <w:r>
               <w:rPr>
                 <w:rFonts w:ascii="Consolas" w:hAnsi="Consolas" w:cs="Consolas"/>
@@ -16636,6 +18200,7 @@
               </w:rPr>
               <w:t>ReportInfo</w:t>
             </w:r>
+            <w:proofErr w:type="spellEnd"/>
             <w:r>
               <w:rPr>
                 <w:rFonts w:ascii="Consolas" w:hAnsi="Consolas" w:cs="Consolas"/>
@@ -16719,6 +18284,7 @@
               </w:rPr>
               <w:t>&lt;</w:t>
             </w:r>
+            <w:proofErr w:type="spellStart"/>
             <w:r>
               <w:rPr>
                 <w:rFonts w:ascii="Consolas" w:hAnsi="Consolas" w:cs="Consolas"/>
@@ -16731,6 +18297,7 @@
               </w:rPr>
               <w:t>PaymentInfo</w:t>
             </w:r>
+            <w:proofErr w:type="spellEnd"/>
             <w:r>
               <w:rPr>
                 <w:rFonts w:ascii="Consolas" w:hAnsi="Consolas" w:cs="Consolas"/>
@@ -16795,6 +18362,7 @@
                 <w:b/>
               </w:rPr>
             </w:pPr>
+            <w:proofErr w:type="spellStart"/>
             <w:r>
               <w:rPr>
                 <w:rFonts w:ascii="Consolas" w:hAnsi="Consolas" w:cs="Consolas"/>
@@ -16808,6 +18376,7 @@
               </w:rPr>
               <w:t>OpenPDNConnector</w:t>
             </w:r>
+            <w:proofErr w:type="spellEnd"/>
           </w:p>
         </w:tc>
       </w:tr>
@@ -16876,6 +18445,7 @@
               </w:rPr>
               <w:t xml:space="preserve"> </w:t>
             </w:r>
+            <w:proofErr w:type="spellStart"/>
             <w:r>
               <w:rPr>
                 <w:rFonts w:ascii="Consolas" w:hAnsi="Consolas" w:cs="Consolas"/>
@@ -16888,6 +18458,7 @@
               </w:rPr>
               <w:t>OpenPDNConnector</w:t>
             </w:r>
+            <w:proofErr w:type="spellEnd"/>
           </w:p>
           <w:p>
             <w:pPr>
@@ -16963,6 +18534,7 @@
               </w:rPr>
               <w:t xml:space="preserve"> </w:t>
             </w:r>
+            <w:proofErr w:type="spellStart"/>
             <w:r>
               <w:rPr>
                 <w:rFonts w:ascii="Consolas" w:hAnsi="Consolas" w:cs="Consolas"/>
@@ -16975,17 +18547,43 @@
               </w:rPr>
               <w:t>PhotoEditInfo</w:t>
             </w:r>
-            <w:r>
-              <w:rPr>
-                <w:rFonts w:ascii="Consolas" w:hAnsi="Consolas" w:cs="Consolas"/>
-                <w:i w:val="0"/>
-                <w:iCs w:val="0"/>
-                <w:sz w:val="19"/>
-                <w:szCs w:val="19"/>
-                <w:lang w:bidi="ar-SA"/>
-              </w:rPr>
-              <w:t xml:space="preserve"> editPhoto(</w:t>
-            </w:r>
+            <w:proofErr w:type="spellEnd"/>
+            <w:r>
+              <w:rPr>
+                <w:rFonts w:ascii="Consolas" w:hAnsi="Consolas" w:cs="Consolas"/>
+                <w:i w:val="0"/>
+                <w:iCs w:val="0"/>
+                <w:sz w:val="19"/>
+                <w:szCs w:val="19"/>
+                <w:lang w:bidi="ar-SA"/>
+              </w:rPr>
+              <w:t xml:space="preserve"> </w:t>
+            </w:r>
+            <w:proofErr w:type="spellStart"/>
+            <w:r>
+              <w:rPr>
+                <w:rFonts w:ascii="Consolas" w:hAnsi="Consolas" w:cs="Consolas"/>
+                <w:i w:val="0"/>
+                <w:iCs w:val="0"/>
+                <w:sz w:val="19"/>
+                <w:szCs w:val="19"/>
+                <w:lang w:bidi="ar-SA"/>
+              </w:rPr>
+              <w:t>editPhoto</w:t>
+            </w:r>
+            <w:proofErr w:type="spellEnd"/>
+            <w:r>
+              <w:rPr>
+                <w:rFonts w:ascii="Consolas" w:hAnsi="Consolas" w:cs="Consolas"/>
+                <w:i w:val="0"/>
+                <w:iCs w:val="0"/>
+                <w:sz w:val="19"/>
+                <w:szCs w:val="19"/>
+                <w:lang w:bidi="ar-SA"/>
+              </w:rPr>
+              <w:t>(</w:t>
+            </w:r>
+            <w:proofErr w:type="spellStart"/>
             <w:r>
               <w:rPr>
                 <w:rFonts w:ascii="Consolas" w:hAnsi="Consolas" w:cs="Consolas"/>
@@ -16998,6 +18596,7 @@
               </w:rPr>
               <w:t>PhotoInfo</w:t>
             </w:r>
+            <w:proofErr w:type="spellEnd"/>
             <w:r>
               <w:rPr>
                 <w:rFonts w:ascii="Consolas" w:hAnsi="Consolas" w:cs="Consolas"/>
@@ -17009,6 +18608,7 @@
               </w:rPr>
               <w:t xml:space="preserve"> photo, </w:t>
             </w:r>
+            <w:proofErr w:type="spellStart"/>
             <w:r>
               <w:rPr>
                 <w:rFonts w:ascii="Consolas" w:hAnsi="Consolas" w:cs="Consolas"/>
@@ -17021,6 +18621,7 @@
               </w:rPr>
               <w:t>PhotoEditType</w:t>
             </w:r>
+            <w:proofErr w:type="spellEnd"/>
             <w:r>
               <w:rPr>
                 <w:rFonts w:ascii="Consolas" w:hAnsi="Consolas" w:cs="Consolas"/>
@@ -17131,6 +18732,7 @@
               </w:rPr>
               <w:t xml:space="preserve"> </w:t>
             </w:r>
+            <w:proofErr w:type="spellStart"/>
             <w:r>
               <w:rPr>
                 <w:rFonts w:ascii="Consolas" w:hAnsi="Consolas" w:cs="Consolas"/>
@@ -17143,6 +18745,7 @@
               </w:rPr>
               <w:t>NotImplementedException</w:t>
             </w:r>
+            <w:proofErr w:type="spellEnd"/>
             <w:r>
               <w:rPr>
                 <w:rFonts w:ascii="Consolas" w:hAnsi="Consolas" w:cs="Consolas"/>
@@ -17813,7 +19416,7 @@
                 <v:h position="#0,topLeft" xrange="0,21600"/>
               </v:handles>
             </v:shapetype>
-            <v:shape id="AutoShape 13" o:spid="_x0000_s2049" type="#_x0000_t5" style="position:absolute;margin-left:2762.2pt;margin-top:0;width:167.4pt;height:161.8pt;z-index:251659264;visibility:visible;mso-position-horizontal:right;mso-position-horizontal-relative:page;mso-position-vertical:bottom;mso-position-vertical-relative:page" o:gfxdata="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" adj="21600" fillcolor="#d2eaf1" stroked="f">
+            <v:shape id="AutoShape 13" o:spid="_x0000_s2049" type="#_x0000_t5" style="position:absolute;margin-left:2646pt;margin-top:0;width:167.4pt;height:161.8pt;z-index:251659264;visibility:visible;mso-position-horizontal:right;mso-position-horizontal-relative:page;mso-position-vertical:bottom;mso-position-vertical-relative:page" o:gfxdata="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" adj="21600" fillcolor="#d2eaf1" stroked="f">
               <v:textbox>
                 <w:txbxContent>
                   <w:p>
@@ -17848,7 +19451,7 @@
                         <w:sz w:val="72"/>
                         <w:szCs w:val="72"/>
                       </w:rPr>
-                      <w:t>7</w:t>
+                      <w:t>8</w:t>
                     </w:r>
                     <w:r>
                       <w:rPr>
@@ -25090,7 +26693,7 @@
 </file>
 
 <file path=customXml/itemProps1.xml><?xml version="1.0" encoding="utf-8"?>
-<ds:datastoreItem xmlns:ds="http://schemas.openxmlformats.org/officeDocument/2006/customXml" ds:itemID="{54B98BF7-2041-4D1F-BD22-65FDA8B15691}">
+<ds:datastoreItem xmlns:ds="http://schemas.openxmlformats.org/officeDocument/2006/customXml" ds:itemID="{0689D003-B81E-4A4B-AC57-2C330AC9B784}">
   <ds:schemaRefs>
     <ds:schemaRef ds:uri="http://schemas.openxmlformats.org/officeDocument/2006/bibliography"/>
   </ds:schemaRefs>

</xml_diff>